<commit_message>
Initial implementation of all 4 major features (engine, set password, query, query from file) - no output formatting options implemented - more testing required
</commit_message>
<xml_diff>
--- a/sqlcecmd utility specifcation.1.0.docx
+++ b/sqlcecmd utility specifcation.1.0.docx
@@ -13,7 +13,21 @@
         <w:rPr>
           <w:rFonts w:eastAsia="Times New Roman"/>
         </w:rPr>
-        <w:t>Feature specification for sqlcmd utility. Version 1.0</w:t>
+        <w:t xml:space="preserve">Feature specification for </w:t>
+      </w:r>
+      <w:proofErr w:type="spellStart"/>
+      <w:r>
+        <w:rPr>
+          <w:rFonts w:eastAsia="Times New Roman"/>
+        </w:rPr>
+        <w:t>sqlcmd</w:t>
+      </w:r>
+      <w:proofErr w:type="spellEnd"/>
+      <w:r>
+        <w:rPr>
+          <w:rFonts w:eastAsia="Times New Roman"/>
+        </w:rPr>
+        <w:t xml:space="preserve"> utility. Version 1.0</w:t>
       </w:r>
     </w:p>
     <w:p>
@@ -46,26 +60,125 @@
           <w:sz w:val="16"/>
           <w:szCs w:val="16"/>
         </w:rPr>
+        <w:t xml:space="preserve">Last updated </w:t>
+      </w:r>
+      <w:r>
+        <w:rPr>
+          <w:rFonts w:ascii="Verdana" w:eastAsia="Times New Roman" w:hAnsi="Verdana" w:cs="Times New Roman"/>
+          <w:color w:val="000000"/>
+          <w:sz w:val="16"/>
+          <w:szCs w:val="16"/>
+        </w:rPr>
+        <w:fldChar w:fldCharType="begin"/>
+      </w:r>
+      <w:r>
+        <w:rPr>
+          <w:rFonts w:ascii="Verdana" w:eastAsia="Times New Roman" w:hAnsi="Verdana" w:cs="Times New Roman"/>
+          <w:color w:val="000000"/>
+          <w:sz w:val="16"/>
+          <w:szCs w:val="16"/>
+        </w:rPr>
+        <w:instrText xml:space="preserve"> DATE  \@ "MMMM d, yyyy"  \* MERGEFORMAT </w:instrText>
+      </w:r>
+      <w:r>
+        <w:rPr>
+          <w:rFonts w:ascii="Verdana" w:eastAsia="Times New Roman" w:hAnsi="Verdana" w:cs="Times New Roman"/>
+          <w:color w:val="000000"/>
+          <w:sz w:val="16"/>
+          <w:szCs w:val="16"/>
+        </w:rPr>
+        <w:fldChar w:fldCharType="separate"/>
+      </w:r>
+      <w:r>
+        <w:rPr>
+          <w:rFonts w:ascii="Verdana" w:eastAsia="Times New Roman" w:hAnsi="Verdana" w:cs="Times New Roman"/>
+          <w:noProof/>
+          <w:color w:val="000000"/>
+          <w:sz w:val="16"/>
+          <w:szCs w:val="16"/>
+        </w:rPr>
+        <w:t>February 24, 2009</w:t>
+      </w:r>
+      <w:r>
+        <w:rPr>
+          <w:rFonts w:ascii="Verdana" w:eastAsia="Times New Roman" w:hAnsi="Verdana" w:cs="Times New Roman"/>
+          <w:color w:val="000000"/>
+          <w:sz w:val="16"/>
+          <w:szCs w:val="16"/>
+        </w:rPr>
+        <w:fldChar w:fldCharType="end"/>
+      </w:r>
+    </w:p>
+    <w:p>
+      <w:pPr>
+        <w:spacing w:after="150" w:line="336" w:lineRule="auto"/>
+        <w:textAlignment w:val="top"/>
+        <w:rPr>
+          <w:rFonts w:ascii="Verdana" w:eastAsia="Times New Roman" w:hAnsi="Verdana" w:cs="Times New Roman"/>
+          <w:color w:val="000000"/>
+          <w:sz w:val="16"/>
+          <w:szCs w:val="16"/>
+        </w:rPr>
+      </w:pPr>
+      <w:r>
+        <w:rPr>
+          <w:rFonts w:ascii="Verdana" w:eastAsia="Times New Roman" w:hAnsi="Verdana" w:cs="Times New Roman"/>
+          <w:color w:val="000000"/>
+          <w:sz w:val="16"/>
+          <w:szCs w:val="16"/>
+        </w:rPr>
         <w:t xml:space="preserve">The </w:t>
       </w:r>
-      <w:r>
-        <w:rPr>
-          <w:rFonts w:ascii="Verdana" w:eastAsia="Times New Roman" w:hAnsi="Verdana" w:cs="Times New Roman"/>
-          <w:b/>
-          <w:bCs/>
-          <w:color w:val="000000"/>
-          <w:sz w:val="16"/>
-        </w:rPr>
-        <w:t xml:space="preserve">sqlcecmd </w:t>
-      </w:r>
-      <w:r>
-        <w:rPr>
-          <w:rFonts w:ascii="Verdana" w:eastAsia="Times New Roman" w:hAnsi="Verdana" w:cs="Times New Roman"/>
-          <w:color w:val="000000"/>
-          <w:sz w:val="16"/>
-          <w:szCs w:val="16"/>
-        </w:rPr>
-        <w:t>utility lets you enter SQL Compact Transact-SQL statements, and script files at the command prompt, in a Windows script file. This utility uses System.Data.SqlServerCe to execute Transact-SQL batches.</w:t>
+      <w:proofErr w:type="spellStart"/>
+      <w:r>
+        <w:rPr>
+          <w:rFonts w:ascii="Verdana" w:eastAsia="Times New Roman" w:hAnsi="Verdana" w:cs="Times New Roman"/>
+          <w:b/>
+          <w:bCs/>
+          <w:color w:val="000000"/>
+          <w:sz w:val="16"/>
+        </w:rPr>
+        <w:t>sqlcecmd</w:t>
+      </w:r>
+      <w:proofErr w:type="spellEnd"/>
+      <w:r>
+        <w:rPr>
+          <w:rFonts w:ascii="Verdana" w:eastAsia="Times New Roman" w:hAnsi="Verdana" w:cs="Times New Roman"/>
+          <w:b/>
+          <w:bCs/>
+          <w:color w:val="000000"/>
+          <w:sz w:val="16"/>
+        </w:rPr>
+        <w:t xml:space="preserve"> </w:t>
+      </w:r>
+      <w:r>
+        <w:rPr>
+          <w:rFonts w:ascii="Verdana" w:eastAsia="Times New Roman" w:hAnsi="Verdana" w:cs="Times New Roman"/>
+          <w:color w:val="000000"/>
+          <w:sz w:val="16"/>
+          <w:szCs w:val="16"/>
+        </w:rPr>
+        <w:t xml:space="preserve">utility lets you enter SQL Compact Transact-SQL statements, and script files at the command prompt, in a Windows script file. This utility uses </w:t>
+      </w:r>
+      <w:proofErr w:type="spellStart"/>
+      <w:r>
+        <w:rPr>
+          <w:rFonts w:ascii="Verdana" w:eastAsia="Times New Roman" w:hAnsi="Verdana" w:cs="Times New Roman"/>
+          <w:color w:val="000000"/>
+          <w:sz w:val="16"/>
+          <w:szCs w:val="16"/>
+        </w:rPr>
+        <w:t>System.Data.SqlServerCe</w:t>
+      </w:r>
+      <w:proofErr w:type="spellEnd"/>
+      <w:r>
+        <w:rPr>
+          <w:rFonts w:ascii="Verdana" w:eastAsia="Times New Roman" w:hAnsi="Verdana" w:cs="Times New Roman"/>
+          <w:color w:val="000000"/>
+          <w:sz w:val="16"/>
+          <w:szCs w:val="16"/>
+        </w:rPr>
+        <w:t xml:space="preserve"> to execute Transact-SQL batches.</w:t>
       </w:r>
     </w:p>
     <w:p>
@@ -105,7 +218,7 @@
                     </pic:cNvPicPr>
                   </pic:nvPicPr>
                   <pic:blipFill>
-                    <a:blip r:embed="rId5"/>
+                    <a:blip r:embed="rId6"/>
                     <a:srcRect/>
                     <a:stretch>
                       <a:fillRect/>
@@ -140,7 +253,7 @@
           <w:sz w:val="16"/>
           <w:szCs w:val="16"/>
         </w:rPr>
-        <w:t xml:space="preserve">Syntax </w:t>
+        <w:t>Syntax (bold syntax has been implemented)</w:t>
       </w:r>
     </w:p>
     <w:p>
@@ -173,14 +286,25 @@
           <w:szCs w:val="20"/>
         </w:rPr>
       </w:pPr>
-      <w:r>
-        <w:rPr>
-          <w:rFonts w:ascii="Courier New" w:eastAsia="Times New Roman" w:hAnsi="Courier New" w:cs="Courier New"/>
-          <w:color w:val="000000"/>
-          <w:sz w:val="20"/>
-          <w:szCs w:val="20"/>
-        </w:rPr>
-        <w:t>sqlcecmd </w:t>
+      <w:proofErr w:type="spellStart"/>
+      <w:r>
+        <w:rPr>
+          <w:rFonts w:ascii="Courier New" w:eastAsia="Times New Roman" w:hAnsi="Courier New" w:cs="Courier New"/>
+          <w:color w:val="000000"/>
+          <w:sz w:val="20"/>
+          <w:szCs w:val="20"/>
+        </w:rPr>
+        <w:t>sqlcecmd</w:t>
+      </w:r>
+      <w:proofErr w:type="spellEnd"/>
+      <w:r>
+        <w:rPr>
+          <w:rFonts w:ascii="Courier New" w:eastAsia="Times New Roman" w:hAnsi="Courier New" w:cs="Courier New"/>
+          <w:color w:val="000000"/>
+          <w:sz w:val="20"/>
+          <w:szCs w:val="20"/>
+        </w:rPr>
+        <w:t> </w:t>
       </w:r>
     </w:p>
     <w:p>
@@ -208,19 +332,21 @@
         <w:textAlignment w:val="top"/>
         <w:rPr>
           <w:rFonts w:ascii="Courier New" w:eastAsia="Times New Roman" w:hAnsi="Courier New" w:cs="Courier New"/>
-          <w:color w:val="000000"/>
-          <w:sz w:val="20"/>
-          <w:szCs w:val="20"/>
-        </w:rPr>
-      </w:pPr>
-      <w:r>
-        <w:rPr>
-          <w:rFonts w:ascii="Courier New" w:eastAsia="Times New Roman" w:hAnsi="Courier New" w:cs="Courier New"/>
-          <w:color w:val="000000"/>
-          <w:sz w:val="20"/>
-          <w:szCs w:val="20"/>
-        </w:rPr>
-        <w:t>[ { -d SQL Compact connection string} ]</w:t>
+          <w:b/>
+          <w:color w:val="000000"/>
+          <w:sz w:val="20"/>
+          <w:szCs w:val="20"/>
+        </w:rPr>
+      </w:pPr>
+      <w:r>
+        <w:rPr>
+          <w:rFonts w:ascii="Courier New" w:eastAsia="Times New Roman" w:hAnsi="Courier New" w:cs="Courier New"/>
+          <w:b/>
+          <w:color w:val="000000"/>
+          <w:sz w:val="20"/>
+          <w:szCs w:val="20"/>
+        </w:rPr>
+        <w:t>-d SQL Compact connection string</w:t>
       </w:r>
     </w:p>
     <w:p>
@@ -279,19 +405,65 @@
         <w:textAlignment w:val="top"/>
         <w:rPr>
           <w:rFonts w:ascii="Courier New" w:eastAsia="Times New Roman" w:hAnsi="Courier New" w:cs="Courier New"/>
-          <w:color w:val="000000"/>
-          <w:sz w:val="20"/>
-          <w:szCs w:val="20"/>
-        </w:rPr>
-      </w:pPr>
-      <w:r>
-        <w:rPr>
-          <w:rFonts w:ascii="Courier New" w:eastAsia="Times New Roman" w:hAnsi="Courier New" w:cs="Courier New"/>
-          <w:color w:val="000000"/>
-          <w:sz w:val="20"/>
-          <w:szCs w:val="20"/>
-        </w:rPr>
-        <w:t>[ -e shrink | compact | create | repairdelete | repairrecover ]</w:t>
+          <w:b/>
+          <w:color w:val="000000"/>
+          <w:sz w:val="20"/>
+          <w:szCs w:val="20"/>
+        </w:rPr>
+      </w:pPr>
+      <w:r>
+        <w:rPr>
+          <w:rFonts w:ascii="Courier New" w:eastAsia="Times New Roman" w:hAnsi="Courier New" w:cs="Courier New"/>
+          <w:b/>
+          <w:color w:val="000000"/>
+          <w:sz w:val="20"/>
+          <w:szCs w:val="20"/>
+        </w:rPr>
+        <w:t xml:space="preserve">[ -e shrink | compact | create | </w:t>
+      </w:r>
+      <w:proofErr w:type="spellStart"/>
+      <w:r>
+        <w:rPr>
+          <w:rFonts w:ascii="Courier New" w:eastAsia="Times New Roman" w:hAnsi="Courier New" w:cs="Courier New"/>
+          <w:b/>
+          <w:color w:val="000000"/>
+          <w:sz w:val="20"/>
+          <w:szCs w:val="20"/>
+        </w:rPr>
+        <w:t>repairdelete</w:t>
+      </w:r>
+      <w:proofErr w:type="spellEnd"/>
+      <w:r>
+        <w:rPr>
+          <w:rFonts w:ascii="Courier New" w:eastAsia="Times New Roman" w:hAnsi="Courier New" w:cs="Courier New"/>
+          <w:b/>
+          <w:color w:val="000000"/>
+          <w:sz w:val="20"/>
+          <w:szCs w:val="20"/>
+        </w:rPr>
+        <w:t xml:space="preserve"> | </w:t>
+      </w:r>
+      <w:proofErr w:type="spellStart"/>
+      <w:r>
+        <w:rPr>
+          <w:rFonts w:ascii="Courier New" w:eastAsia="Times New Roman" w:hAnsi="Courier New" w:cs="Courier New"/>
+          <w:b/>
+          <w:color w:val="000000"/>
+          <w:sz w:val="20"/>
+          <w:szCs w:val="20"/>
+        </w:rPr>
+        <w:t>repairrecover</w:t>
+      </w:r>
+      <w:proofErr w:type="spellEnd"/>
+      <w:r>
+        <w:rPr>
+          <w:rFonts w:ascii="Courier New" w:eastAsia="Times New Roman" w:hAnsi="Courier New" w:cs="Courier New"/>
+          <w:b/>
+          <w:color w:val="000000"/>
+          <w:sz w:val="20"/>
+          <w:szCs w:val="20"/>
+        </w:rPr>
+        <w:t xml:space="preserve"> ]</w:t>
       </w:r>
     </w:p>
     <w:p>
@@ -319,14 +491,16 @@
         <w:textAlignment w:val="top"/>
         <w:rPr>
           <w:rFonts w:ascii="Courier New" w:eastAsia="Times New Roman" w:hAnsi="Courier New" w:cs="Courier New"/>
-          <w:color w:val="000000"/>
-          <w:sz w:val="20"/>
-          <w:szCs w:val="20"/>
-        </w:rPr>
-      </w:pPr>
-      <w:r>
-        <w:rPr>
-          <w:rFonts w:ascii="Courier New" w:eastAsia="Times New Roman" w:hAnsi="Courier New" w:cs="Courier New"/>
+          <w:b/>
+          <w:color w:val="000000"/>
+          <w:sz w:val="20"/>
+          <w:szCs w:val="20"/>
+        </w:rPr>
+      </w:pPr>
+      <w:r>
+        <w:rPr>
+          <w:rFonts w:ascii="Courier New" w:eastAsia="Times New Roman" w:hAnsi="Courier New" w:cs="Courier New"/>
+          <w:b/>
           <w:color w:val="000000"/>
           <w:sz w:val="20"/>
           <w:szCs w:val="20"/>
@@ -359,19 +533,43 @@
         <w:textAlignment w:val="top"/>
         <w:rPr>
           <w:rFonts w:ascii="Courier New" w:eastAsia="Times New Roman" w:hAnsi="Courier New" w:cs="Courier New"/>
-          <w:color w:val="000000"/>
-          <w:sz w:val="20"/>
-          <w:szCs w:val="20"/>
-        </w:rPr>
-      </w:pPr>
-      <w:r>
-        <w:rPr>
-          <w:rFonts w:ascii="Courier New" w:eastAsia="Times New Roman" w:hAnsi="Courier New" w:cs="Courier New"/>
-          <w:color w:val="000000"/>
-          <w:sz w:val="20"/>
-          <w:szCs w:val="20"/>
-        </w:rPr>
-        <w:t>[ -q "cmdline query" ]</w:t>
+          <w:b/>
+          <w:color w:val="000000"/>
+          <w:sz w:val="20"/>
+          <w:szCs w:val="20"/>
+        </w:rPr>
+      </w:pPr>
+      <w:r>
+        <w:rPr>
+          <w:rFonts w:ascii="Courier New" w:eastAsia="Times New Roman" w:hAnsi="Courier New" w:cs="Courier New"/>
+          <w:b/>
+          <w:color w:val="000000"/>
+          <w:sz w:val="20"/>
+          <w:szCs w:val="20"/>
+        </w:rPr>
+        <w:t>[ -q "</w:t>
+      </w:r>
+      <w:proofErr w:type="spellStart"/>
+      <w:r>
+        <w:rPr>
+          <w:rFonts w:ascii="Courier New" w:eastAsia="Times New Roman" w:hAnsi="Courier New" w:cs="Courier New"/>
+          <w:b/>
+          <w:color w:val="000000"/>
+          <w:sz w:val="20"/>
+          <w:szCs w:val="20"/>
+        </w:rPr>
+        <w:t>cmdline</w:t>
+      </w:r>
+      <w:proofErr w:type="spellEnd"/>
+      <w:r>
+        <w:rPr>
+          <w:rFonts w:ascii="Courier New" w:eastAsia="Times New Roman" w:hAnsi="Courier New" w:cs="Courier New"/>
+          <w:b/>
+          <w:color w:val="000000"/>
+          <w:sz w:val="20"/>
+          <w:szCs w:val="20"/>
+        </w:rPr>
+        <w:t xml:space="preserve"> query" ]</w:t>
       </w:r>
     </w:p>
     <w:p>
@@ -411,7 +609,47 @@
           <w:sz w:val="20"/>
           <w:szCs w:val="20"/>
         </w:rPr>
-        <w:t xml:space="preserve">[ -i input_file ] </w:t>
+        <w:t>[ -</w:t>
+      </w:r>
+      <w:proofErr w:type="spellStart"/>
+      <w:r>
+        <w:rPr>
+          <w:rFonts w:ascii="Courier New" w:eastAsia="Times New Roman" w:hAnsi="Courier New" w:cs="Courier New"/>
+          <w:color w:val="000000"/>
+          <w:sz w:val="20"/>
+          <w:szCs w:val="20"/>
+        </w:rPr>
+        <w:t>i</w:t>
+      </w:r>
+      <w:proofErr w:type="spellEnd"/>
+      <w:r>
+        <w:rPr>
+          <w:rFonts w:ascii="Courier New" w:eastAsia="Times New Roman" w:hAnsi="Courier New" w:cs="Courier New"/>
+          <w:color w:val="000000"/>
+          <w:sz w:val="20"/>
+          <w:szCs w:val="20"/>
+        </w:rPr>
+        <w:t xml:space="preserve"> </w:t>
+      </w:r>
+      <w:proofErr w:type="spellStart"/>
+      <w:r>
+        <w:rPr>
+          <w:rFonts w:ascii="Courier New" w:eastAsia="Times New Roman" w:hAnsi="Courier New" w:cs="Courier New"/>
+          <w:color w:val="000000"/>
+          <w:sz w:val="20"/>
+          <w:szCs w:val="20"/>
+        </w:rPr>
+        <w:t>input_file</w:t>
+      </w:r>
+      <w:proofErr w:type="spellEnd"/>
+      <w:r>
+        <w:rPr>
+          <w:rFonts w:ascii="Courier New" w:eastAsia="Times New Roman" w:hAnsi="Courier New" w:cs="Courier New"/>
+          <w:color w:val="000000"/>
+          <w:sz w:val="20"/>
+          <w:szCs w:val="20"/>
+        </w:rPr>
+        <w:t xml:space="preserve"> ] </w:t>
       </w:r>
     </w:p>
     <w:p>
@@ -522,7 +760,27 @@
           <w:sz w:val="20"/>
           <w:szCs w:val="20"/>
         </w:rPr>
-        <w:t>[ -o output_file ]</w:t>
+        <w:t xml:space="preserve">[ -o </w:t>
+      </w:r>
+      <w:proofErr w:type="spellStart"/>
+      <w:r>
+        <w:rPr>
+          <w:rFonts w:ascii="Courier New" w:eastAsia="Times New Roman" w:hAnsi="Courier New" w:cs="Courier New"/>
+          <w:color w:val="000000"/>
+          <w:sz w:val="20"/>
+          <w:szCs w:val="20"/>
+        </w:rPr>
+        <w:t>output_file</w:t>
+      </w:r>
+      <w:proofErr w:type="spellEnd"/>
+      <w:r>
+        <w:rPr>
+          <w:rFonts w:ascii="Courier New" w:eastAsia="Times New Roman" w:hAnsi="Courier New" w:cs="Courier New"/>
+          <w:color w:val="000000"/>
+          <w:sz w:val="20"/>
+          <w:szCs w:val="20"/>
+        </w:rPr>
+        <w:t xml:space="preserve"> ]</w:t>
       </w:r>
     </w:p>
     <w:p>
@@ -602,7 +860,47 @@
           <w:sz w:val="20"/>
           <w:szCs w:val="20"/>
         </w:rPr>
-        <w:t xml:space="preserve">[ -h headers ][ -s col_separator ] [ -w column_width ] </w:t>
+        <w:t xml:space="preserve">[ -s </w:t>
+      </w:r>
+      <w:proofErr w:type="spellStart"/>
+      <w:r>
+        <w:rPr>
+          <w:rFonts w:ascii="Courier New" w:eastAsia="Times New Roman" w:hAnsi="Courier New" w:cs="Courier New"/>
+          <w:color w:val="000000"/>
+          <w:sz w:val="20"/>
+          <w:szCs w:val="20"/>
+        </w:rPr>
+        <w:t>col_separator</w:t>
+      </w:r>
+      <w:proofErr w:type="spellEnd"/>
+      <w:r>
+        <w:rPr>
+          <w:rFonts w:ascii="Courier New" w:eastAsia="Times New Roman" w:hAnsi="Courier New" w:cs="Courier New"/>
+          <w:color w:val="000000"/>
+          <w:sz w:val="20"/>
+          <w:szCs w:val="20"/>
+        </w:rPr>
+        <w:t xml:space="preserve"> ] [ -w </w:t>
+      </w:r>
+      <w:proofErr w:type="spellStart"/>
+      <w:r>
+        <w:rPr>
+          <w:rFonts w:ascii="Courier New" w:eastAsia="Times New Roman" w:hAnsi="Courier New" w:cs="Courier New"/>
+          <w:color w:val="000000"/>
+          <w:sz w:val="20"/>
+          <w:szCs w:val="20"/>
+        </w:rPr>
+        <w:t>column_width</w:t>
+      </w:r>
+      <w:proofErr w:type="spellEnd"/>
+      <w:r>
+        <w:rPr>
+          <w:rFonts w:ascii="Courier New" w:eastAsia="Times New Roman" w:hAnsi="Courier New" w:cs="Courier New"/>
+          <w:color w:val="000000"/>
+          <w:sz w:val="20"/>
+          <w:szCs w:val="20"/>
+        </w:rPr>
+        <w:t xml:space="preserve"> ] </w:t>
       </w:r>
     </w:p>
     <w:p>
@@ -722,7 +1020,47 @@
           <w:sz w:val="20"/>
           <w:szCs w:val="20"/>
         </w:rPr>
-        <w:t>[ -y display_width ] [-Y display_width ]</w:t>
+        <w:t xml:space="preserve">[ -y </w:t>
+      </w:r>
+      <w:proofErr w:type="spellStart"/>
+      <w:r>
+        <w:rPr>
+          <w:rFonts w:ascii="Courier New" w:eastAsia="Times New Roman" w:hAnsi="Courier New" w:cs="Courier New"/>
+          <w:color w:val="000000"/>
+          <w:sz w:val="20"/>
+          <w:szCs w:val="20"/>
+        </w:rPr>
+        <w:t>display_width</w:t>
+      </w:r>
+      <w:proofErr w:type="spellEnd"/>
+      <w:r>
+        <w:rPr>
+          <w:rFonts w:ascii="Courier New" w:eastAsia="Times New Roman" w:hAnsi="Courier New" w:cs="Courier New"/>
+          <w:color w:val="000000"/>
+          <w:sz w:val="20"/>
+          <w:szCs w:val="20"/>
+        </w:rPr>
+        <w:t xml:space="preserve"> ] [-Y </w:t>
+      </w:r>
+      <w:proofErr w:type="spellStart"/>
+      <w:r>
+        <w:rPr>
+          <w:rFonts w:ascii="Courier New" w:eastAsia="Times New Roman" w:hAnsi="Courier New" w:cs="Courier New"/>
+          <w:color w:val="000000"/>
+          <w:sz w:val="20"/>
+          <w:szCs w:val="20"/>
+        </w:rPr>
+        <w:t>display_width</w:t>
+      </w:r>
+      <w:proofErr w:type="spellEnd"/>
+      <w:r>
+        <w:rPr>
+          <w:rFonts w:ascii="Courier New" w:eastAsia="Times New Roman" w:hAnsi="Courier New" w:cs="Courier New"/>
+          <w:color w:val="000000"/>
+          <w:sz w:val="20"/>
+          <w:szCs w:val="20"/>
+        </w:rPr>
+        <w:t xml:space="preserve"> ]</w:t>
       </w:r>
     </w:p>
     <w:p>
@@ -802,7 +1140,27 @@
           <w:sz w:val="20"/>
           <w:szCs w:val="20"/>
         </w:rPr>
-        <w:t>[ -c cmd_end ]</w:t>
+        <w:t xml:space="preserve">[ -c </w:t>
+      </w:r>
+      <w:proofErr w:type="spellStart"/>
+      <w:r>
+        <w:rPr>
+          <w:rFonts w:ascii="Courier New" w:eastAsia="Times New Roman" w:hAnsi="Courier New" w:cs="Courier New"/>
+          <w:color w:val="000000"/>
+          <w:sz w:val="20"/>
+          <w:szCs w:val="20"/>
+        </w:rPr>
+        <w:t>cmd_end</w:t>
+      </w:r>
+      <w:proofErr w:type="spellEnd"/>
+      <w:r>
+        <w:rPr>
+          <w:rFonts w:ascii="Courier New" w:eastAsia="Times New Roman" w:hAnsi="Courier New" w:cs="Courier New"/>
+          <w:color w:val="000000"/>
+          <w:sz w:val="20"/>
+          <w:szCs w:val="20"/>
+        </w:rPr>
+        <w:t xml:space="preserve"> ]</w:t>
       </w:r>
     </w:p>
     <w:p>
@@ -830,14 +1188,16 @@
         <w:textAlignment w:val="top"/>
         <w:rPr>
           <w:rFonts w:ascii="Courier New" w:eastAsia="Times New Roman" w:hAnsi="Courier New" w:cs="Courier New"/>
-          <w:color w:val="000000"/>
-          <w:sz w:val="20"/>
-          <w:szCs w:val="20"/>
-        </w:rPr>
-      </w:pPr>
-      <w:r>
-        <w:rPr>
-          <w:rFonts w:ascii="Courier New" w:eastAsia="Times New Roman" w:hAnsi="Courier New" w:cs="Courier New"/>
+          <w:b/>
+          <w:color w:val="000000"/>
+          <w:sz w:val="20"/>
+          <w:szCs w:val="20"/>
+        </w:rPr>
+      </w:pPr>
+      <w:r>
+        <w:rPr>
+          <w:rFonts w:ascii="Courier New" w:eastAsia="Times New Roman" w:hAnsi="Courier New" w:cs="Courier New"/>
+          <w:b/>
           <w:color w:val="000000"/>
           <w:sz w:val="20"/>
           <w:szCs w:val="20"/>
@@ -895,7 +1255,7 @@
                     </pic:cNvPicPr>
                   </pic:nvPicPr>
                   <pic:blipFill>
-                    <a:blip r:embed="rId5"/>
+                    <a:blip r:embed="rId6"/>
                     <a:srcRect/>
                     <a:stretch>
                       <a:fillRect/>
@@ -975,6 +1335,7 @@
         </w:rPr>
         <w:t xml:space="preserve"> </w:t>
       </w:r>
+      <w:proofErr w:type="spellStart"/>
       <w:r>
         <w:rPr>
           <w:rFonts w:ascii="Verdana" w:eastAsia="Times New Roman" w:hAnsi="Verdana" w:cs="Times New Roman"/>
@@ -985,6 +1346,7 @@
         </w:rPr>
         <w:t>connection_string</w:t>
       </w:r>
+      <w:proofErr w:type="spellEnd"/>
       <w:r>
         <w:rPr>
           <w:rFonts w:ascii="Verdana" w:eastAsia="Times New Roman" w:hAnsi="Verdana" w:cs="Times New Roman"/>
@@ -994,6 +1356,18 @@
         </w:rPr>
         <w:t xml:space="preserve"> </w:t>
       </w:r>
+    </w:p>
+    <w:p>
+      <w:pPr>
+        <w:spacing w:after="0" w:line="336" w:lineRule="auto"/>
+        <w:textAlignment w:val="top"/>
+        <w:rPr>
+          <w:rFonts w:ascii="Verdana" w:eastAsia="Times New Roman" w:hAnsi="Verdana" w:cs="Times New Roman"/>
+          <w:color w:val="000000"/>
+          <w:sz w:val="16"/>
+          <w:szCs w:val="16"/>
+        </w:rPr>
+      </w:pPr>
     </w:p>
     <w:p>
       <w:pPr>
@@ -1048,6 +1422,7 @@
         </w:rPr>
         <w:t xml:space="preserve"> </w:t>
       </w:r>
+      <w:proofErr w:type="spellStart"/>
       <w:r>
         <w:rPr>
           <w:rFonts w:ascii="Verdana" w:eastAsia="Times New Roman" w:hAnsi="Verdana" w:cs="Times New Roman"/>
@@ -1058,6 +1433,7 @@
         </w:rPr>
         <w:t>engine_command</w:t>
       </w:r>
+      <w:proofErr w:type="spellEnd"/>
     </w:p>
     <w:p>
       <w:pPr>
@@ -1078,7 +1454,27 @@
           <w:sz w:val="16"/>
           <w:szCs w:val="16"/>
         </w:rPr>
-        <w:t xml:space="preserve">Runs the specified SqlCeEngine command against the database: Create, Shrink, Compact,  Repair. </w:t>
+        <w:t xml:space="preserve">Runs the specified </w:t>
+      </w:r>
+      <w:proofErr w:type="spellStart"/>
+      <w:r>
+        <w:rPr>
+          <w:rFonts w:ascii="Verdana" w:eastAsia="Times New Roman" w:hAnsi="Verdana" w:cs="Times New Roman"/>
+          <w:color w:val="000000"/>
+          <w:sz w:val="16"/>
+          <w:szCs w:val="16"/>
+        </w:rPr>
+        <w:t>SqlCeEngine</w:t>
+      </w:r>
+      <w:proofErr w:type="spellEnd"/>
+      <w:r>
+        <w:rPr>
+          <w:rFonts w:ascii="Verdana" w:eastAsia="Times New Roman" w:hAnsi="Verdana" w:cs="Times New Roman"/>
+          <w:color w:val="000000"/>
+          <w:sz w:val="16"/>
+          <w:szCs w:val="16"/>
+        </w:rPr>
+        <w:t xml:space="preserve"> command against the database: Create, Shrink, Compact,  Repair. </w:t>
       </w:r>
     </w:p>
     <w:p>
@@ -1276,13 +1672,41 @@
           <w:szCs w:val="16"/>
         </w:rPr>
       </w:pPr>
-      <w:r>
-        <w:rPr>
-          <w:rFonts w:ascii="Courier New" w:eastAsia="Times New Roman" w:hAnsi="Courier New" w:cs="Courier New"/>
-          <w:color w:val="000000"/>
-          <w:sz w:val="20"/>
-        </w:rPr>
-        <w:t>sqlcecmd –d "Data Source=c:\mydb.sdf;Password=123456" -z a_new_p@a$$w0rd</w:t>
+      <w:proofErr w:type="spellStart"/>
+      <w:r>
+        <w:rPr>
+          <w:rFonts w:ascii="Courier New" w:eastAsia="Times New Roman" w:hAnsi="Courier New" w:cs="Courier New"/>
+          <w:color w:val="000000"/>
+          <w:sz w:val="20"/>
+        </w:rPr>
+        <w:t>sqlcecmd</w:t>
+      </w:r>
+      <w:proofErr w:type="spellEnd"/>
+      <w:r>
+        <w:rPr>
+          <w:rFonts w:ascii="Courier New" w:eastAsia="Times New Roman" w:hAnsi="Courier New" w:cs="Courier New"/>
+          <w:color w:val="000000"/>
+          <w:sz w:val="20"/>
+        </w:rPr>
+        <w:t xml:space="preserve"> –d "Data Source=c:\mydb.sdf;Password=123456" -z </w:t>
+      </w:r>
+      <w:proofErr w:type="spellStart"/>
+      <w:r>
+        <w:rPr>
+          <w:rFonts w:ascii="Courier New" w:eastAsia="Times New Roman" w:hAnsi="Courier New" w:cs="Courier New"/>
+          <w:color w:val="000000"/>
+          <w:sz w:val="20"/>
+        </w:rPr>
+        <w:t>a_new_p@a</w:t>
+      </w:r>
+      <w:proofErr w:type="spellEnd"/>
+      <w:r>
+        <w:rPr>
+          <w:rFonts w:ascii="Courier New" w:eastAsia="Times New Roman" w:hAnsi="Courier New" w:cs="Courier New"/>
+          <w:color w:val="000000"/>
+          <w:sz w:val="20"/>
+        </w:rPr>
+        <w:t>$$w0rd</w:t>
       </w:r>
       <w:r>
         <w:rPr>
@@ -1365,6 +1789,7 @@
         </w:rPr>
         <w:t xml:space="preserve">" </w:t>
       </w:r>
+      <w:proofErr w:type="spellStart"/>
       <w:r>
         <w:rPr>
           <w:rFonts w:ascii="Verdana" w:eastAsia="Times New Roman" w:hAnsi="Verdana" w:cs="Times New Roman"/>
@@ -1373,7 +1798,18 @@
           <w:color w:val="000000"/>
           <w:sz w:val="16"/>
         </w:rPr>
-        <w:t xml:space="preserve">cmdline query </w:t>
+        <w:t>cmdline</w:t>
+      </w:r>
+      <w:proofErr w:type="spellEnd"/>
+      <w:r>
+        <w:rPr>
+          <w:rFonts w:ascii="Verdana" w:eastAsia="Times New Roman" w:hAnsi="Verdana" w:cs="Times New Roman"/>
+          <w:i/>
+          <w:iCs/>
+          <w:color w:val="000000"/>
+          <w:sz w:val="16"/>
+        </w:rPr>
+        <w:t xml:space="preserve"> query </w:t>
       </w:r>
       <w:r>
         <w:rPr>
@@ -1415,7 +1851,7 @@
           <w:sz w:val="16"/>
           <w:szCs w:val="16"/>
         </w:rPr>
-        <w:t xml:space="preserve">Executes a query. Multiple-semicolon-delimited queries can be executed. Cannot be used with the </w:t>
+        <w:t xml:space="preserve">Executes a single query. Cannot be used with the </w:t>
       </w:r>
       <w:r>
         <w:rPr>
@@ -1512,13 +1948,95 @@
           <w:szCs w:val="16"/>
         </w:rPr>
       </w:pPr>
-      <w:r>
-        <w:rPr>
-          <w:rFonts w:ascii="Courier New" w:eastAsia="Times New Roman" w:hAnsi="Courier New" w:cs="Courier New"/>
-          <w:color w:val="000000"/>
-          <w:sz w:val="20"/>
-        </w:rPr>
-        <w:t>sqlcecmd -d "Data Source=c:\mydb.sdf" -q "SELECT FirstName, LastName FROM Contact WHERE LastName LIKE 'Whi%';"</w:t>
+      <w:proofErr w:type="spellStart"/>
+      <w:r>
+        <w:rPr>
+          <w:rFonts w:ascii="Courier New" w:eastAsia="Times New Roman" w:hAnsi="Courier New" w:cs="Courier New"/>
+          <w:color w:val="000000"/>
+          <w:sz w:val="20"/>
+        </w:rPr>
+        <w:t>sqlcecmd</w:t>
+      </w:r>
+      <w:proofErr w:type="spellEnd"/>
+      <w:r>
+        <w:rPr>
+          <w:rFonts w:ascii="Courier New" w:eastAsia="Times New Roman" w:hAnsi="Courier New" w:cs="Courier New"/>
+          <w:color w:val="000000"/>
+          <w:sz w:val="20"/>
+        </w:rPr>
+        <w:t xml:space="preserve"> -d "Data Source=c:\mydb.sdf" -q "SELECT </w:t>
+      </w:r>
+      <w:proofErr w:type="spellStart"/>
+      <w:r>
+        <w:rPr>
+          <w:rFonts w:ascii="Courier New" w:eastAsia="Times New Roman" w:hAnsi="Courier New" w:cs="Courier New"/>
+          <w:color w:val="000000"/>
+          <w:sz w:val="20"/>
+        </w:rPr>
+        <w:t>FirstName</w:t>
+      </w:r>
+      <w:proofErr w:type="spellEnd"/>
+      <w:r>
+        <w:rPr>
+          <w:rFonts w:ascii="Courier New" w:eastAsia="Times New Roman" w:hAnsi="Courier New" w:cs="Courier New"/>
+          <w:color w:val="000000"/>
+          <w:sz w:val="20"/>
+        </w:rPr>
+        <w:t xml:space="preserve">, </w:t>
+      </w:r>
+      <w:proofErr w:type="spellStart"/>
+      <w:r>
+        <w:rPr>
+          <w:rFonts w:ascii="Courier New" w:eastAsia="Times New Roman" w:hAnsi="Courier New" w:cs="Courier New"/>
+          <w:color w:val="000000"/>
+          <w:sz w:val="20"/>
+        </w:rPr>
+        <w:t>LastName</w:t>
+      </w:r>
+      <w:proofErr w:type="spellEnd"/>
+      <w:r>
+        <w:rPr>
+          <w:rFonts w:ascii="Courier New" w:eastAsia="Times New Roman" w:hAnsi="Courier New" w:cs="Courier New"/>
+          <w:color w:val="000000"/>
+          <w:sz w:val="20"/>
+        </w:rPr>
+        <w:t xml:space="preserve"> FROM Contact WHERE </w:t>
+      </w:r>
+      <w:proofErr w:type="spellStart"/>
+      <w:r>
+        <w:rPr>
+          <w:rFonts w:ascii="Courier New" w:eastAsia="Times New Roman" w:hAnsi="Courier New" w:cs="Courier New"/>
+          <w:color w:val="000000"/>
+          <w:sz w:val="20"/>
+        </w:rPr>
+        <w:t>LastName</w:t>
+      </w:r>
+      <w:proofErr w:type="spellEnd"/>
+      <w:r>
+        <w:rPr>
+          <w:rFonts w:ascii="Courier New" w:eastAsia="Times New Roman" w:hAnsi="Courier New" w:cs="Courier New"/>
+          <w:color w:val="000000"/>
+          <w:sz w:val="20"/>
+        </w:rPr>
+        <w:t xml:space="preserve"> LIKE '</w:t>
+      </w:r>
+      <w:proofErr w:type="spellStart"/>
+      <w:r>
+        <w:rPr>
+          <w:rFonts w:ascii="Courier New" w:eastAsia="Times New Roman" w:hAnsi="Courier New" w:cs="Courier New"/>
+          <w:color w:val="000000"/>
+          <w:sz w:val="20"/>
+        </w:rPr>
+        <w:t>Whi</w:t>
+      </w:r>
+      <w:proofErr w:type="spellEnd"/>
+      <w:r>
+        <w:rPr>
+          <w:rFonts w:ascii="Courier New" w:eastAsia="Times New Roman" w:hAnsi="Courier New" w:cs="Courier New"/>
+          <w:color w:val="000000"/>
+          <w:sz w:val="20"/>
+        </w:rPr>
+        <w:t>%'"</w:t>
       </w:r>
       <w:r>
         <w:rPr>
@@ -1542,13 +2060,41 @@
           <w:szCs w:val="16"/>
         </w:rPr>
       </w:pPr>
-      <w:r>
-        <w:rPr>
-          <w:rFonts w:ascii="Courier New" w:eastAsia="Times New Roman" w:hAnsi="Courier New" w:cs="Courier New"/>
-          <w:color w:val="000000"/>
-          <w:sz w:val="20"/>
-        </w:rPr>
-        <w:t>sqlcecmd -d "Data Source=c:\mydb.sdf" -q "SELECT TOP 5 FirstName FROM Contact;SELECT TOP 5 LastName FROM Contact;"</w:t>
+      <w:proofErr w:type="spellStart"/>
+      <w:r>
+        <w:rPr>
+          <w:rFonts w:ascii="Courier New" w:eastAsia="Times New Roman" w:hAnsi="Courier New" w:cs="Courier New"/>
+          <w:color w:val="000000"/>
+          <w:sz w:val="20"/>
+        </w:rPr>
+        <w:t>sqlcecmd</w:t>
+      </w:r>
+      <w:proofErr w:type="spellEnd"/>
+      <w:r>
+        <w:rPr>
+          <w:rFonts w:ascii="Courier New" w:eastAsia="Times New Roman" w:hAnsi="Courier New" w:cs="Courier New"/>
+          <w:color w:val="000000"/>
+          <w:sz w:val="20"/>
+        </w:rPr>
+        <w:t xml:space="preserve"> -d "Data Source=c:\mydb.sdf" -q "SELECT TOP 5 </w:t>
+      </w:r>
+      <w:proofErr w:type="spellStart"/>
+      <w:r>
+        <w:rPr>
+          <w:rFonts w:ascii="Courier New" w:eastAsia="Times New Roman" w:hAnsi="Courier New" w:cs="Courier New"/>
+          <w:color w:val="000000"/>
+          <w:sz w:val="20"/>
+        </w:rPr>
+        <w:t>FirstName</w:t>
+      </w:r>
+      <w:proofErr w:type="spellEnd"/>
+      <w:r>
+        <w:rPr>
+          <w:rFonts w:ascii="Courier New" w:eastAsia="Times New Roman" w:hAnsi="Courier New" w:cs="Courier New"/>
+          <w:color w:val="000000"/>
+          <w:sz w:val="20"/>
+        </w:rPr>
+        <w:t xml:space="preserve"> FROM Contact"</w:t>
       </w:r>
       <w:r>
         <w:rPr>
@@ -1579,6 +2125,7 @@
           <w:color w:val="000000"/>
           <w:sz w:val="16"/>
         </w:rPr>
+        <w:lastRenderedPageBreak/>
         <w:t xml:space="preserve">-e </w:t>
       </w:r>
       <w:r>
@@ -1622,6 +2169,7 @@
         </w:rPr>
         <w:t>Writes input scripts to the standard output device (</w:t>
       </w:r>
+      <w:proofErr w:type="spellStart"/>
       <w:r>
         <w:rPr>
           <w:rFonts w:ascii="Verdana" w:eastAsia="Times New Roman" w:hAnsi="Verdana" w:cs="Times New Roman"/>
@@ -1632,6 +2180,7 @@
         </w:rPr>
         <w:t>stdout</w:t>
       </w:r>
+      <w:proofErr w:type="spellEnd"/>
       <w:r>
         <w:rPr>
           <w:rFonts w:ascii="Verdana" w:eastAsia="Times New Roman" w:hAnsi="Verdana" w:cs="Times New Roman"/>
@@ -1666,15 +2215,27 @@
           <w:szCs w:val="16"/>
         </w:rPr>
       </w:pPr>
-      <w:r>
-        <w:rPr>
-          <w:rFonts w:ascii="Verdana" w:eastAsia="Times New Roman" w:hAnsi="Verdana" w:cs="Times New Roman"/>
-          <w:b/>
-          <w:bCs/>
-          <w:color w:val="000000"/>
-          <w:sz w:val="16"/>
-        </w:rPr>
-        <w:t>Input/Output Options</w:t>
+      <w:proofErr w:type="spellStart"/>
+      <w:r>
+        <w:rPr>
+          <w:rFonts w:ascii="Verdana" w:eastAsia="Times New Roman" w:hAnsi="Verdana" w:cs="Times New Roman"/>
+          <w:b/>
+          <w:bCs/>
+          <w:color w:val="000000"/>
+          <w:sz w:val="16"/>
+        </w:rPr>
+        <w:t>Input/Output</w:t>
+      </w:r>
+      <w:proofErr w:type="spellEnd"/>
+      <w:r>
+        <w:rPr>
+          <w:rFonts w:ascii="Verdana" w:eastAsia="Times New Roman" w:hAnsi="Verdana" w:cs="Times New Roman"/>
+          <w:b/>
+          <w:bCs/>
+          <w:color w:val="000000"/>
+          <w:sz w:val="16"/>
+        </w:rPr>
+        <w:t xml:space="preserve"> Options</w:t>
       </w:r>
       <w:r>
         <w:rPr>
@@ -1705,8 +2266,31 @@
           <w:color w:val="000000"/>
           <w:sz w:val="16"/>
         </w:rPr>
-        <w:t xml:space="preserve">-i </w:t>
-      </w:r>
+        <w:t>-</w:t>
+      </w:r>
+      <w:proofErr w:type="spellStart"/>
+      <w:r>
+        <w:rPr>
+          <w:rFonts w:ascii="Verdana" w:eastAsia="Times New Roman" w:hAnsi="Verdana" w:cs="Times New Roman"/>
+          <w:b/>
+          <w:bCs/>
+          <w:color w:val="000000"/>
+          <w:sz w:val="16"/>
+        </w:rPr>
+        <w:t>i</w:t>
+      </w:r>
+      <w:proofErr w:type="spellEnd"/>
+      <w:r>
+        <w:rPr>
+          <w:rFonts w:ascii="Verdana" w:eastAsia="Times New Roman" w:hAnsi="Verdana" w:cs="Times New Roman"/>
+          <w:b/>
+          <w:bCs/>
+          <w:color w:val="000000"/>
+          <w:sz w:val="16"/>
+        </w:rPr>
+        <w:t xml:space="preserve"> </w:t>
+      </w:r>
+      <w:proofErr w:type="spellStart"/>
       <w:r>
         <w:rPr>
           <w:rFonts w:ascii="Verdana" w:eastAsia="Times New Roman" w:hAnsi="Verdana" w:cs="Times New Roman"/>
@@ -1717,6 +2301,7 @@
         </w:rPr>
         <w:t>input_file</w:t>
       </w:r>
+      <w:proofErr w:type="spellEnd"/>
       <w:r>
         <w:rPr>
           <w:rFonts w:ascii="Verdana" w:eastAsia="Times New Roman" w:hAnsi="Verdana" w:cs="Times New Roman"/>
@@ -1779,15 +2364,27 @@
         </w:rPr>
         <w:t xml:space="preserve">Identifies the file that contains a batch of SQL statements. Multiple files may be specified that will be read and processed in order. Do not use any spaces between file names. </w:t>
       </w:r>
-      <w:r>
-        <w:rPr>
-          <w:rFonts w:ascii="Verdana" w:eastAsia="Times New Roman" w:hAnsi="Verdana" w:cs="Times New Roman"/>
-          <w:b/>
-          <w:bCs/>
-          <w:color w:val="000000"/>
-          <w:sz w:val="16"/>
-        </w:rPr>
-        <w:t xml:space="preserve">sqlcecmd </w:t>
+      <w:proofErr w:type="spellStart"/>
+      <w:r>
+        <w:rPr>
+          <w:rFonts w:ascii="Verdana" w:eastAsia="Times New Roman" w:hAnsi="Verdana" w:cs="Times New Roman"/>
+          <w:b/>
+          <w:bCs/>
+          <w:color w:val="000000"/>
+          <w:sz w:val="16"/>
+        </w:rPr>
+        <w:t>sqlcecmd</w:t>
+      </w:r>
+      <w:proofErr w:type="spellEnd"/>
+      <w:r>
+        <w:rPr>
+          <w:rFonts w:ascii="Verdana" w:eastAsia="Times New Roman" w:hAnsi="Verdana" w:cs="Times New Roman"/>
+          <w:b/>
+          <w:bCs/>
+          <w:color w:val="000000"/>
+          <w:sz w:val="16"/>
+        </w:rPr>
+        <w:t xml:space="preserve"> </w:t>
       </w:r>
       <w:r>
         <w:rPr>
@@ -1798,6 +2395,7 @@
         </w:rPr>
         <w:t xml:space="preserve">will first check to see whether all the specified files exist. If one or more files do not exist, </w:t>
       </w:r>
+      <w:proofErr w:type="spellStart"/>
       <w:r>
         <w:rPr>
           <w:rFonts w:ascii="Verdana" w:eastAsia="Times New Roman" w:hAnsi="Verdana" w:cs="Times New Roman"/>
@@ -1808,14 +2406,35 @@
         </w:rPr>
         <w:t>sqlcecmd</w:t>
       </w:r>
-      <w:r>
-        <w:rPr>
-          <w:rFonts w:ascii="Verdana" w:eastAsia="Times New Roman" w:hAnsi="Verdana" w:cs="Times New Roman"/>
-          <w:color w:val="000000"/>
-          <w:sz w:val="16"/>
-          <w:szCs w:val="16"/>
-        </w:rPr>
-        <w:t xml:space="preserve"> will exit. The -i and the -Q/-q options are mutually exclusive.</w:t>
+      <w:proofErr w:type="spellEnd"/>
+      <w:r>
+        <w:rPr>
+          <w:rFonts w:ascii="Verdana" w:eastAsia="Times New Roman" w:hAnsi="Verdana" w:cs="Times New Roman"/>
+          <w:color w:val="000000"/>
+          <w:sz w:val="16"/>
+          <w:szCs w:val="16"/>
+        </w:rPr>
+        <w:t xml:space="preserve"> will exit. The -</w:t>
+      </w:r>
+      <w:proofErr w:type="spellStart"/>
+      <w:r>
+        <w:rPr>
+          <w:rFonts w:ascii="Verdana" w:eastAsia="Times New Roman" w:hAnsi="Verdana" w:cs="Times New Roman"/>
+          <w:color w:val="000000"/>
+          <w:sz w:val="16"/>
+          <w:szCs w:val="16"/>
+        </w:rPr>
+        <w:t>i</w:t>
+      </w:r>
+      <w:proofErr w:type="spellEnd"/>
+      <w:r>
+        <w:rPr>
+          <w:rFonts w:ascii="Verdana" w:eastAsia="Times New Roman" w:hAnsi="Verdana" w:cs="Times New Roman"/>
+          <w:color w:val="000000"/>
+          <w:sz w:val="16"/>
+          <w:szCs w:val="16"/>
+        </w:rPr>
+        <w:t xml:space="preserve"> and the -Q/-q options are mutually exclusive.</w:t>
       </w:r>
     </w:p>
     <w:p>
@@ -1860,8 +2479,20 @@
           <w:color w:val="000000"/>
           <w:sz w:val="16"/>
         </w:rPr>
-        <w:t>-i</w:t>
-      </w:r>
+        <w:t>-</w:t>
+      </w:r>
+      <w:proofErr w:type="spellStart"/>
+      <w:r>
+        <w:rPr>
+          <w:rFonts w:ascii="Verdana" w:eastAsia="Times New Roman" w:hAnsi="Verdana" w:cs="Times New Roman"/>
+          <w:b/>
+          <w:bCs/>
+          <w:color w:val="000000"/>
+          <w:sz w:val="16"/>
+        </w:rPr>
+        <w:t>i</w:t>
+      </w:r>
+      <w:proofErr w:type="spellEnd"/>
       <w:r>
         <w:rPr>
           <w:rFonts w:ascii="Verdana" w:eastAsia="Times New Roman" w:hAnsi="Verdana" w:cs="Times New Roman"/>
@@ -1892,8 +2523,20 @@
           <w:color w:val="000000"/>
           <w:sz w:val="16"/>
         </w:rPr>
-        <w:t>-i</w:t>
-      </w:r>
+        <w:t>-</w:t>
+      </w:r>
+      <w:proofErr w:type="spellStart"/>
+      <w:r>
+        <w:rPr>
+          <w:rFonts w:ascii="Verdana" w:eastAsia="Times New Roman" w:hAnsi="Verdana" w:cs="Times New Roman"/>
+          <w:b/>
+          <w:bCs/>
+          <w:color w:val="000000"/>
+          <w:sz w:val="16"/>
+        </w:rPr>
+        <w:t>i</w:t>
+      </w:r>
+      <w:proofErr w:type="spellEnd"/>
       <w:r>
         <w:rPr>
           <w:rFonts w:ascii="Verdana" w:eastAsia="Times New Roman" w:hAnsi="Verdana" w:cs="Times New Roman"/>
@@ -1924,8 +2567,20 @@
           <w:color w:val="000000"/>
           <w:sz w:val="16"/>
         </w:rPr>
-        <w:t>-i</w:t>
-      </w:r>
+        <w:t>-</w:t>
+      </w:r>
+      <w:proofErr w:type="spellStart"/>
+      <w:r>
+        <w:rPr>
+          <w:rFonts w:ascii="Verdana" w:eastAsia="Times New Roman" w:hAnsi="Verdana" w:cs="Times New Roman"/>
+          <w:b/>
+          <w:bCs/>
+          <w:color w:val="000000"/>
+          <w:sz w:val="16"/>
+        </w:rPr>
+        <w:t>i</w:t>
+      </w:r>
+      <w:proofErr w:type="spellEnd"/>
       <w:r>
         <w:rPr>
           <w:rFonts w:ascii="Verdana" w:eastAsia="Times New Roman" w:hAnsi="Verdana" w:cs="Times New Roman"/>
@@ -1988,6 +2643,7 @@
         </w:rPr>
         <w:t xml:space="preserve"> </w:t>
       </w:r>
+      <w:proofErr w:type="spellStart"/>
       <w:r>
         <w:rPr>
           <w:rFonts w:ascii="Verdana" w:eastAsia="Times New Roman" w:hAnsi="Verdana" w:cs="Times New Roman"/>
@@ -1998,6 +2654,7 @@
         </w:rPr>
         <w:t>output_file</w:t>
       </w:r>
+      <w:proofErr w:type="spellEnd"/>
       <w:r>
         <w:rPr>
           <w:rFonts w:ascii="Verdana" w:eastAsia="Times New Roman" w:hAnsi="Verdana" w:cs="Times New Roman"/>
@@ -2029,6 +2686,7 @@
         </w:rPr>
         <w:t xml:space="preserve">Identifies the file that receives output from </w:t>
       </w:r>
+      <w:proofErr w:type="spellStart"/>
       <w:r>
         <w:rPr>
           <w:rFonts w:ascii="Verdana" w:eastAsia="Times New Roman" w:hAnsi="Verdana" w:cs="Times New Roman"/>
@@ -2039,6 +2697,7 @@
         </w:rPr>
         <w:t>sqlcecmd</w:t>
       </w:r>
+      <w:proofErr w:type="spellEnd"/>
       <w:r>
         <w:rPr>
           <w:rFonts w:ascii="Verdana" w:eastAsia="Times New Roman" w:hAnsi="Verdana" w:cs="Times New Roman"/>
@@ -2070,6 +2729,7 @@
         </w:rPr>
         <w:t xml:space="preserve">The </w:t>
       </w:r>
+      <w:proofErr w:type="spellStart"/>
       <w:r>
         <w:rPr>
           <w:rFonts w:ascii="Verdana" w:eastAsia="Times New Roman" w:hAnsi="Verdana" w:cs="Times New Roman"/>
@@ -2080,6 +2740,7 @@
         </w:rPr>
         <w:t>output_file</w:t>
       </w:r>
+      <w:proofErr w:type="spellEnd"/>
       <w:r>
         <w:rPr>
           <w:rFonts w:ascii="Verdana" w:eastAsia="Times New Roman" w:hAnsi="Verdana" w:cs="Times New Roman"/>
@@ -2089,6 +2750,7 @@
         </w:rPr>
         <w:t xml:space="preserve"> is always stored in Unicode format. If the file name is not valid, an error message is generated, and </w:t>
       </w:r>
+      <w:proofErr w:type="spellStart"/>
       <w:r>
         <w:rPr>
           <w:rFonts w:ascii="Verdana" w:eastAsia="Times New Roman" w:hAnsi="Verdana" w:cs="Times New Roman"/>
@@ -2099,6 +2761,7 @@
         </w:rPr>
         <w:t>sqlcecmd</w:t>
       </w:r>
+      <w:proofErr w:type="spellEnd"/>
       <w:r>
         <w:rPr>
           <w:rFonts w:ascii="Verdana" w:eastAsia="Times New Roman" w:hAnsi="Verdana" w:cs="Times New Roman"/>
@@ -2108,6 +2771,7 @@
         </w:rPr>
         <w:t xml:space="preserve"> exits. This file will be created if it does not exist. A file of the same name from a prior </w:t>
       </w:r>
+      <w:proofErr w:type="spellStart"/>
       <w:r>
         <w:rPr>
           <w:rFonts w:ascii="Verdana" w:eastAsia="Times New Roman" w:hAnsi="Verdana" w:cs="Times New Roman"/>
@@ -2118,6 +2782,7 @@
         </w:rPr>
         <w:t>sqlcecmd</w:t>
       </w:r>
+      <w:proofErr w:type="spellEnd"/>
       <w:r>
         <w:rPr>
           <w:rFonts w:ascii="Verdana" w:eastAsia="Times New Roman" w:hAnsi="Verdana" w:cs="Times New Roman"/>
@@ -2328,7 +2993,27 @@
           <w:sz w:val="16"/>
           <w:szCs w:val="16"/>
         </w:rPr>
-        <w:t>Set the utility to use client regional settings when it converts currency, and date and time data to character data. The default is InvariantCulture settings.</w:t>
+        <w:t xml:space="preserve">Set the utility to use client regional settings when it converts currency, and date and time data to character data. The default is </w:t>
+      </w:r>
+      <w:proofErr w:type="spellStart"/>
+      <w:r>
+        <w:rPr>
+          <w:rFonts w:ascii="Verdana" w:eastAsia="Times New Roman" w:hAnsi="Verdana" w:cs="Times New Roman"/>
+          <w:color w:val="000000"/>
+          <w:sz w:val="16"/>
+          <w:szCs w:val="16"/>
+        </w:rPr>
+        <w:t>InvariantCulture</w:t>
+      </w:r>
+      <w:proofErr w:type="spellEnd"/>
+      <w:r>
+        <w:rPr>
+          <w:rFonts w:ascii="Verdana" w:eastAsia="Times New Roman" w:hAnsi="Verdana" w:cs="Times New Roman"/>
+          <w:color w:val="000000"/>
+          <w:sz w:val="16"/>
+          <w:szCs w:val="16"/>
+        </w:rPr>
+        <w:t xml:space="preserve"> settings.</w:t>
       </w:r>
     </w:p>
     <w:p>
@@ -2381,7 +3066,7 @@
           <w:color w:val="000000"/>
           <w:sz w:val="16"/>
         </w:rPr>
-        <w:t>-h</w:t>
+        <w:t>-s</w:t>
       </w:r>
       <w:r>
         <w:rPr>
@@ -2392,6 +3077,7 @@
         </w:rPr>
         <w:t xml:space="preserve"> </w:t>
       </w:r>
+      <w:proofErr w:type="spellStart"/>
       <w:r>
         <w:rPr>
           <w:rFonts w:ascii="Verdana" w:eastAsia="Times New Roman" w:hAnsi="Verdana" w:cs="Times New Roman"/>
@@ -2400,8 +3086,9 @@
           <w:color w:val="000000"/>
           <w:sz w:val="16"/>
         </w:rPr>
-        <w:t>headers</w:t>
-      </w:r>
+        <w:t>col_separator</w:t>
+      </w:r>
+      <w:proofErr w:type="spellEnd"/>
       <w:r>
         <w:rPr>
           <w:rFonts w:ascii="Verdana" w:eastAsia="Times New Roman" w:hAnsi="Verdana" w:cs="Times New Roman"/>
@@ -2431,45 +3118,7 @@
           <w:sz w:val="16"/>
           <w:szCs w:val="16"/>
         </w:rPr>
-        <w:t xml:space="preserve">Specifies the number of rows to print between the column headings. The default is to print headings one time for each set of query results. Use </w:t>
-      </w:r>
-      <w:r>
-        <w:rPr>
-          <w:rFonts w:ascii="Verdana" w:eastAsia="Times New Roman" w:hAnsi="Verdana" w:cs="Times New Roman"/>
-          <w:b/>
-          <w:bCs/>
-          <w:color w:val="000000"/>
-          <w:sz w:val="16"/>
-        </w:rPr>
-        <w:t>-1</w:t>
-      </w:r>
-      <w:r>
-        <w:rPr>
-          <w:rFonts w:ascii="Verdana" w:eastAsia="Times New Roman" w:hAnsi="Verdana" w:cs="Times New Roman"/>
-          <w:color w:val="000000"/>
-          <w:sz w:val="16"/>
-          <w:szCs w:val="16"/>
-        </w:rPr>
-        <w:t xml:space="preserve"> to specify that headers must not be printed. Any value that is not valid causes </w:t>
-      </w:r>
-      <w:r>
-        <w:rPr>
-          <w:rFonts w:ascii="Verdana" w:eastAsia="Times New Roman" w:hAnsi="Verdana" w:cs="Times New Roman"/>
-          <w:b/>
-          <w:bCs/>
-          <w:color w:val="000000"/>
-          <w:sz w:val="16"/>
-        </w:rPr>
-        <w:t>sqlcecmd</w:t>
-      </w:r>
-      <w:r>
-        <w:rPr>
-          <w:rFonts w:ascii="Verdana" w:eastAsia="Times New Roman" w:hAnsi="Verdana" w:cs="Times New Roman"/>
-          <w:color w:val="000000"/>
-          <w:sz w:val="16"/>
-          <w:szCs w:val="16"/>
-        </w:rPr>
-        <w:t xml:space="preserve"> to generate an error message and then exit.</w:t>
+        <w:t>Specifies the column-separator character. The default is a blank space. To use characters that have special meaning to the operating system such as the ampersand (&amp;), or semicolon (;), enclose the character in quotation marks ("). The column separator can be any 8-bit character.</w:t>
       </w:r>
     </w:p>
     <w:p>
@@ -2491,7 +3140,7 @@
           <w:color w:val="000000"/>
           <w:sz w:val="16"/>
         </w:rPr>
-        <w:t>-s</w:t>
+        <w:t>-w</w:t>
       </w:r>
       <w:r>
         <w:rPr>
@@ -2502,6 +3151,7 @@
         </w:rPr>
         <w:t xml:space="preserve"> </w:t>
       </w:r>
+      <w:proofErr w:type="spellStart"/>
       <w:r>
         <w:rPr>
           <w:rFonts w:ascii="Verdana" w:eastAsia="Times New Roman" w:hAnsi="Verdana" w:cs="Times New Roman"/>
@@ -2510,8 +3160,9 @@
           <w:color w:val="000000"/>
           <w:sz w:val="16"/>
         </w:rPr>
-        <w:t>col_separator</w:t>
-      </w:r>
+        <w:t>column_width</w:t>
+      </w:r>
+      <w:proofErr w:type="spellEnd"/>
       <w:r>
         <w:rPr>
           <w:rFonts w:ascii="Verdana" w:eastAsia="Times New Roman" w:hAnsi="Verdana" w:cs="Times New Roman"/>
@@ -2541,7 +3192,28 @@
           <w:sz w:val="16"/>
           <w:szCs w:val="16"/>
         </w:rPr>
-        <w:t>Specifies the column-separator character. The default is a blank space. To use characters that have special meaning to the operating system such as the ampersand (&amp;), or semicolon (;), enclose the character in quotation marks ("). The column separator can be any 8-bit character.</w:t>
+        <w:t xml:space="preserve">Specifies the screen width for output. The column width must be a number greater than 8 and less than 65536. If the specified column width does not fall into that range, </w:t>
+      </w:r>
+      <w:proofErr w:type="spellStart"/>
+      <w:r>
+        <w:rPr>
+          <w:rFonts w:ascii="Verdana" w:eastAsia="Times New Roman" w:hAnsi="Verdana" w:cs="Times New Roman"/>
+          <w:b/>
+          <w:bCs/>
+          <w:color w:val="000000"/>
+          <w:sz w:val="16"/>
+        </w:rPr>
+        <w:t>sqlcecmd</w:t>
+      </w:r>
+      <w:proofErr w:type="spellEnd"/>
+      <w:r>
+        <w:rPr>
+          <w:rFonts w:ascii="Verdana" w:eastAsia="Times New Roman" w:hAnsi="Verdana" w:cs="Times New Roman"/>
+          <w:color w:val="000000"/>
+          <w:sz w:val="16"/>
+          <w:szCs w:val="16"/>
+        </w:rPr>
+        <w:t xml:space="preserve"> generates and error message. The default width is 80 characters. When an output line exceeds the specified column width, it wraps on to the next line.</w:t>
       </w:r>
     </w:p>
     <w:p>
@@ -2563,16 +3235,7 @@
           <w:color w:val="000000"/>
           <w:sz w:val="16"/>
         </w:rPr>
-        <w:t>-w</w:t>
-      </w:r>
-      <w:r>
-        <w:rPr>
-          <w:rFonts w:ascii="Verdana" w:eastAsia="Times New Roman" w:hAnsi="Verdana" w:cs="Times New Roman"/>
-          <w:color w:val="000000"/>
-          <w:sz w:val="16"/>
-          <w:szCs w:val="16"/>
-        </w:rPr>
-        <w:t xml:space="preserve"> </w:t>
+        <w:t xml:space="preserve">-W </w:t>
       </w:r>
       <w:r>
         <w:rPr>
@@ -2582,7 +3245,7 @@
           <w:color w:val="000000"/>
           <w:sz w:val="16"/>
         </w:rPr>
-        <w:t>column_width</w:t>
+        <w:t>remove trailing spaces</w:t>
       </w:r>
       <w:r>
         <w:rPr>
@@ -2613,26 +3276,64 @@
           <w:sz w:val="16"/>
           <w:szCs w:val="16"/>
         </w:rPr>
-        <w:t xml:space="preserve">Specifies the screen width for output. The column width must be a number greater than 8 and less than 65536. If the specified column width does not fall into that range, </w:t>
-      </w:r>
-      <w:r>
-        <w:rPr>
-          <w:rFonts w:ascii="Verdana" w:eastAsia="Times New Roman" w:hAnsi="Verdana" w:cs="Times New Roman"/>
-          <w:b/>
-          <w:bCs/>
-          <w:color w:val="000000"/>
-          <w:sz w:val="16"/>
-        </w:rPr>
-        <w:t>sqlcecmd</w:t>
-      </w:r>
-      <w:r>
-        <w:rPr>
-          <w:rFonts w:ascii="Verdana" w:eastAsia="Times New Roman" w:hAnsi="Verdana" w:cs="Times New Roman"/>
-          <w:color w:val="000000"/>
-          <w:sz w:val="16"/>
-          <w:szCs w:val="16"/>
-        </w:rPr>
-        <w:t xml:space="preserve"> generates and error message. The default width is 80 characters. When an output line exceeds the specified column width, it wraps on to the next line.</w:t>
+        <w:t xml:space="preserve">This option removes trailing spaces from a column. Use this option together with the </w:t>
+      </w:r>
+      <w:r>
+        <w:rPr>
+          <w:rFonts w:ascii="Verdana" w:eastAsia="Times New Roman" w:hAnsi="Verdana" w:cs="Times New Roman"/>
+          <w:b/>
+          <w:bCs/>
+          <w:color w:val="000000"/>
+          <w:sz w:val="16"/>
+        </w:rPr>
+        <w:t>-s</w:t>
+      </w:r>
+      <w:r>
+        <w:rPr>
+          <w:rFonts w:ascii="Verdana" w:eastAsia="Times New Roman" w:hAnsi="Verdana" w:cs="Times New Roman"/>
+          <w:color w:val="000000"/>
+          <w:sz w:val="16"/>
+          <w:szCs w:val="16"/>
+        </w:rPr>
+        <w:t xml:space="preserve"> option when preparing data that is to be exported to another application. Cannot be used with the </w:t>
+      </w:r>
+      <w:r>
+        <w:rPr>
+          <w:rFonts w:ascii="Verdana" w:eastAsia="Times New Roman" w:hAnsi="Verdana" w:cs="Times New Roman"/>
+          <w:b/>
+          <w:bCs/>
+          <w:color w:val="000000"/>
+          <w:sz w:val="16"/>
+        </w:rPr>
+        <w:t>-y</w:t>
+      </w:r>
+      <w:r>
+        <w:rPr>
+          <w:rFonts w:ascii="Verdana" w:eastAsia="Times New Roman" w:hAnsi="Verdana" w:cs="Times New Roman"/>
+          <w:color w:val="000000"/>
+          <w:sz w:val="16"/>
+          <w:szCs w:val="16"/>
+        </w:rPr>
+        <w:t xml:space="preserve"> or </w:t>
+      </w:r>
+      <w:r>
+        <w:rPr>
+          <w:rFonts w:ascii="Verdana" w:eastAsia="Times New Roman" w:hAnsi="Verdana" w:cs="Times New Roman"/>
+          <w:b/>
+          <w:bCs/>
+          <w:color w:val="000000"/>
+          <w:sz w:val="16"/>
+        </w:rPr>
+        <w:t>-Y</w:t>
+      </w:r>
+      <w:r>
+        <w:rPr>
+          <w:rFonts w:ascii="Verdana" w:eastAsia="Times New Roman" w:hAnsi="Verdana" w:cs="Times New Roman"/>
+          <w:color w:val="000000"/>
+          <w:sz w:val="16"/>
+          <w:szCs w:val="16"/>
+        </w:rPr>
+        <w:t xml:space="preserve"> options.</w:t>
       </w:r>
     </w:p>
     <w:p>
@@ -2654,7 +3355,54 @@
           <w:color w:val="000000"/>
           <w:sz w:val="16"/>
         </w:rPr>
-        <w:t xml:space="preserve">-W </w:t>
+        <w:t>-k</w:t>
+      </w:r>
+      <w:r>
+        <w:rPr>
+          <w:rFonts w:ascii="Verdana" w:eastAsia="Times New Roman" w:hAnsi="Verdana" w:cs="Times New Roman"/>
+          <w:color w:val="000000"/>
+          <w:sz w:val="16"/>
+          <w:szCs w:val="16"/>
+        </w:rPr>
+        <w:t xml:space="preserve"> [ </w:t>
+      </w:r>
+      <w:r>
+        <w:rPr>
+          <w:rFonts w:ascii="Verdana" w:eastAsia="Times New Roman" w:hAnsi="Verdana" w:cs="Times New Roman"/>
+          <w:b/>
+          <w:bCs/>
+          <w:color w:val="000000"/>
+          <w:sz w:val="16"/>
+        </w:rPr>
+        <w:t xml:space="preserve">1 </w:t>
+      </w:r>
+      <w:r>
+        <w:rPr>
+          <w:rFonts w:ascii="Verdana" w:eastAsia="Times New Roman" w:hAnsi="Verdana" w:cs="Times New Roman"/>
+          <w:color w:val="000000"/>
+          <w:sz w:val="16"/>
+          <w:szCs w:val="16"/>
+        </w:rPr>
+        <w:t xml:space="preserve">| </w:t>
+      </w:r>
+      <w:r>
+        <w:rPr>
+          <w:rFonts w:ascii="Verdana" w:eastAsia="Times New Roman" w:hAnsi="Verdana" w:cs="Times New Roman"/>
+          <w:b/>
+          <w:bCs/>
+          <w:color w:val="000000"/>
+          <w:sz w:val="16"/>
+        </w:rPr>
+        <w:t xml:space="preserve">2 </w:t>
+      </w:r>
+      <w:r>
+        <w:rPr>
+          <w:rFonts w:ascii="Verdana" w:eastAsia="Times New Roman" w:hAnsi="Verdana" w:cs="Times New Roman"/>
+          <w:color w:val="000000"/>
+          <w:sz w:val="16"/>
+          <w:szCs w:val="16"/>
+        </w:rPr>
+        <w:t xml:space="preserve">] </w:t>
       </w:r>
       <w:r>
         <w:rPr>
@@ -2664,7 +3412,7 @@
           <w:color w:val="000000"/>
           <w:sz w:val="16"/>
         </w:rPr>
-        <w:t>remove trailing spaces</w:t>
+        <w:t>remove[replace] control characters</w:t>
       </w:r>
       <w:r>
         <w:rPr>
@@ -2695,27 +3443,20 @@
           <w:sz w:val="16"/>
           <w:szCs w:val="16"/>
         </w:rPr>
-        <w:t xml:space="preserve">This option removes trailing spaces from a column. Use this option together with the </w:t>
-      </w:r>
-      <w:r>
-        <w:rPr>
-          <w:rFonts w:ascii="Verdana" w:eastAsia="Times New Roman" w:hAnsi="Verdana" w:cs="Times New Roman"/>
-          <w:b/>
-          <w:bCs/>
-          <w:color w:val="000000"/>
-          <w:sz w:val="16"/>
-        </w:rPr>
-        <w:t>-s</w:t>
-      </w:r>
-      <w:r>
-        <w:rPr>
-          <w:rFonts w:ascii="Verdana" w:eastAsia="Times New Roman" w:hAnsi="Verdana" w:cs="Times New Roman"/>
-          <w:color w:val="000000"/>
-          <w:sz w:val="16"/>
-          <w:szCs w:val="16"/>
-        </w:rPr>
-        <w:t xml:space="preserve"> option when preparing data that is to be exported to another application. Cannot be used with the </w:t>
-      </w:r>
+        <w:t>Removes all control characters, such as tabs and new line characters from the output. This preserves column formatting when data is returned. If 1 is specified, the control characters are replaced by a single space. If 2 is specified, consecutive control characters are replaced by a single space.</w:t>
+      </w:r>
+    </w:p>
+    <w:p>
+      <w:pPr>
+        <w:spacing w:after="0" w:line="336" w:lineRule="auto"/>
+        <w:textAlignment w:val="top"/>
+        <w:rPr>
+          <w:rFonts w:ascii="Verdana" w:eastAsia="Times New Roman" w:hAnsi="Verdana" w:cs="Times New Roman"/>
+          <w:color w:val="000000"/>
+          <w:sz w:val="16"/>
+          <w:szCs w:val="16"/>
+        </w:rPr>
+      </w:pPr>
       <w:r>
         <w:rPr>
           <w:rFonts w:ascii="Verdana" w:eastAsia="Times New Roman" w:hAnsi="Verdana" w:cs="Times New Roman"/>
@@ -2733,96 +3474,9 @@
           <w:sz w:val="16"/>
           <w:szCs w:val="16"/>
         </w:rPr>
-        <w:t xml:space="preserve"> or </w:t>
-      </w:r>
-      <w:r>
-        <w:rPr>
-          <w:rFonts w:ascii="Verdana" w:eastAsia="Times New Roman" w:hAnsi="Verdana" w:cs="Times New Roman"/>
-          <w:b/>
-          <w:bCs/>
-          <w:color w:val="000000"/>
-          <w:sz w:val="16"/>
-        </w:rPr>
-        <w:t>-Y</w:t>
-      </w:r>
-      <w:r>
-        <w:rPr>
-          <w:rFonts w:ascii="Verdana" w:eastAsia="Times New Roman" w:hAnsi="Verdana" w:cs="Times New Roman"/>
-          <w:color w:val="000000"/>
-          <w:sz w:val="16"/>
-          <w:szCs w:val="16"/>
-        </w:rPr>
-        <w:t xml:space="preserve"> options.</w:t>
-      </w:r>
-    </w:p>
-    <w:p>
-      <w:pPr>
-        <w:spacing w:after="0" w:line="336" w:lineRule="auto"/>
-        <w:textAlignment w:val="top"/>
-        <w:rPr>
-          <w:rFonts w:ascii="Verdana" w:eastAsia="Times New Roman" w:hAnsi="Verdana" w:cs="Times New Roman"/>
-          <w:color w:val="000000"/>
-          <w:sz w:val="16"/>
-          <w:szCs w:val="16"/>
-        </w:rPr>
-      </w:pPr>
-      <w:r>
-        <w:rPr>
-          <w:rFonts w:ascii="Verdana" w:eastAsia="Times New Roman" w:hAnsi="Verdana" w:cs="Times New Roman"/>
-          <w:b/>
-          <w:bCs/>
-          <w:color w:val="000000"/>
-          <w:sz w:val="16"/>
-        </w:rPr>
-        <w:t>-k</w:t>
-      </w:r>
-      <w:r>
-        <w:rPr>
-          <w:rFonts w:ascii="Verdana" w:eastAsia="Times New Roman" w:hAnsi="Verdana" w:cs="Times New Roman"/>
-          <w:color w:val="000000"/>
-          <w:sz w:val="16"/>
-          <w:szCs w:val="16"/>
-        </w:rPr>
-        <w:t xml:space="preserve"> [ </w:t>
-      </w:r>
-      <w:r>
-        <w:rPr>
-          <w:rFonts w:ascii="Verdana" w:eastAsia="Times New Roman" w:hAnsi="Verdana" w:cs="Times New Roman"/>
-          <w:b/>
-          <w:bCs/>
-          <w:color w:val="000000"/>
-          <w:sz w:val="16"/>
-        </w:rPr>
-        <w:t xml:space="preserve">1 </w:t>
-      </w:r>
-      <w:r>
-        <w:rPr>
-          <w:rFonts w:ascii="Verdana" w:eastAsia="Times New Roman" w:hAnsi="Verdana" w:cs="Times New Roman"/>
-          <w:color w:val="000000"/>
-          <w:sz w:val="16"/>
-          <w:szCs w:val="16"/>
-        </w:rPr>
-        <w:t xml:space="preserve">| </w:t>
-      </w:r>
-      <w:r>
-        <w:rPr>
-          <w:rFonts w:ascii="Verdana" w:eastAsia="Times New Roman" w:hAnsi="Verdana" w:cs="Times New Roman"/>
-          <w:b/>
-          <w:bCs/>
-          <w:color w:val="000000"/>
-          <w:sz w:val="16"/>
-        </w:rPr>
-        <w:t xml:space="preserve">2 </w:t>
-      </w:r>
-      <w:r>
-        <w:rPr>
-          <w:rFonts w:ascii="Verdana" w:eastAsia="Times New Roman" w:hAnsi="Verdana" w:cs="Times New Roman"/>
-          <w:color w:val="000000"/>
-          <w:sz w:val="16"/>
-          <w:szCs w:val="16"/>
-        </w:rPr>
-        <w:t xml:space="preserve">] </w:t>
-      </w:r>
+        <w:t xml:space="preserve"> </w:t>
+      </w:r>
+      <w:proofErr w:type="spellStart"/>
       <w:r>
         <w:rPr>
           <w:rFonts w:ascii="Verdana" w:eastAsia="Times New Roman" w:hAnsi="Verdana" w:cs="Times New Roman"/>
@@ -2831,14 +3485,16 @@
           <w:color w:val="000000"/>
           <w:sz w:val="16"/>
         </w:rPr>
-        <w:t>remove[replace] control characters</w:t>
-      </w:r>
-      <w:r>
-        <w:rPr>
-          <w:rFonts w:ascii="Verdana" w:eastAsia="Times New Roman" w:hAnsi="Verdana" w:cs="Times New Roman"/>
-          <w:color w:val="000000"/>
-          <w:sz w:val="16"/>
-          <w:szCs w:val="16"/>
+        <w:t>display_width</w:t>
+      </w:r>
+      <w:proofErr w:type="spellEnd"/>
+      <w:r>
+        <w:rPr>
+          <w:rFonts w:ascii="Verdana" w:eastAsia="Times New Roman" w:hAnsi="Verdana" w:cs="Times New Roman"/>
+          <w:i/>
+          <w:iCs/>
+          <w:color w:val="000000"/>
+          <w:sz w:val="16"/>
         </w:rPr>
         <w:t xml:space="preserve"> </w:t>
       </w:r>
@@ -2862,71 +3518,7 @@
           <w:sz w:val="16"/>
           <w:szCs w:val="16"/>
         </w:rPr>
-        <w:t>Removes all control characters, such as tabs and new line characters from the output. This preserves column formatting when data is returned. If 1 is specified, the control characters are replaced by a single space. If 2 is specified, consecutive control characters are replaced by a single space.</w:t>
-      </w:r>
-    </w:p>
-    <w:p>
-      <w:pPr>
-        <w:spacing w:after="0" w:line="336" w:lineRule="auto"/>
-        <w:textAlignment w:val="top"/>
-        <w:rPr>
-          <w:rFonts w:ascii="Verdana" w:eastAsia="Times New Roman" w:hAnsi="Verdana" w:cs="Times New Roman"/>
-          <w:color w:val="000000"/>
-          <w:sz w:val="16"/>
-          <w:szCs w:val="16"/>
-        </w:rPr>
-      </w:pPr>
-      <w:r>
-        <w:rPr>
-          <w:rFonts w:ascii="Verdana" w:eastAsia="Times New Roman" w:hAnsi="Verdana" w:cs="Times New Roman"/>
-          <w:b/>
-          <w:bCs/>
-          <w:color w:val="000000"/>
-          <w:sz w:val="16"/>
-        </w:rPr>
-        <w:lastRenderedPageBreak/>
-        <w:t>-y</w:t>
-      </w:r>
-      <w:r>
-        <w:rPr>
-          <w:rFonts w:ascii="Verdana" w:eastAsia="Times New Roman" w:hAnsi="Verdana" w:cs="Times New Roman"/>
-          <w:color w:val="000000"/>
-          <w:sz w:val="16"/>
-          <w:szCs w:val="16"/>
-        </w:rPr>
-        <w:t xml:space="preserve"> </w:t>
-      </w:r>
-      <w:r>
-        <w:rPr>
-          <w:rFonts w:ascii="Verdana" w:eastAsia="Times New Roman" w:hAnsi="Verdana" w:cs="Times New Roman"/>
-          <w:i/>
-          <w:iCs/>
-          <w:color w:val="000000"/>
-          <w:sz w:val="16"/>
-        </w:rPr>
-        <w:t xml:space="preserve">display_width </w:t>
-      </w:r>
-    </w:p>
-    <w:p>
-      <w:pPr>
-        <w:spacing w:after="150" w:line="336" w:lineRule="auto"/>
-        <w:ind w:left="720"/>
-        <w:textAlignment w:val="top"/>
-        <w:rPr>
-          <w:rFonts w:ascii="Verdana" w:eastAsia="Times New Roman" w:hAnsi="Verdana" w:cs="Times New Roman"/>
-          <w:color w:val="000000"/>
-          <w:sz w:val="16"/>
-          <w:szCs w:val="16"/>
-        </w:rPr>
-      </w:pPr>
-      <w:r>
-        <w:rPr>
-          <w:rFonts w:ascii="Verdana" w:eastAsia="Times New Roman" w:hAnsi="Verdana" w:cs="Times New Roman"/>
-          <w:color w:val="000000"/>
-          <w:sz w:val="16"/>
-          <w:szCs w:val="16"/>
-        </w:rPr>
-        <w:t>The default = 0 (not set). It limits the number of characters that are returned for the large variable length data types:</w:t>
+        <w:t>The default is 256. It limits the number of characters that are returned for the large variable length data types:</w:t>
       </w:r>
     </w:p>
     <w:p>
@@ -2945,16 +3537,19 @@
           <w:szCs w:val="16"/>
         </w:rPr>
       </w:pPr>
-      <w:r>
-        <w:rPr>
-          <w:rFonts w:ascii="Verdana" w:eastAsia="Times New Roman" w:hAnsi="Verdana" w:cs="Times New Roman"/>
-          <w:b/>
-          <w:bCs/>
-          <w:color w:val="000000"/>
-          <w:sz w:val="16"/>
-        </w:rPr>
+      <w:proofErr w:type="spellStart"/>
+      <w:r>
+        <w:rPr>
+          <w:rFonts w:ascii="Verdana" w:eastAsia="Times New Roman" w:hAnsi="Verdana" w:cs="Times New Roman"/>
+          <w:b/>
+          <w:bCs/>
+          <w:color w:val="000000"/>
+          <w:sz w:val="16"/>
+        </w:rPr>
+        <w:lastRenderedPageBreak/>
         <w:t>ntext</w:t>
       </w:r>
+      <w:proofErr w:type="spellEnd"/>
       <w:r>
         <w:rPr>
           <w:rFonts w:ascii="Verdana" w:eastAsia="Times New Roman" w:hAnsi="Verdana" w:cs="Times New Roman"/>
@@ -3020,7 +3615,27 @@
           <w:sz w:val="16"/>
           <w:szCs w:val="16"/>
         </w:rPr>
-        <w:t>If display_width is 0, the output is truncated at 1 MB.</w:t>
+        <w:t xml:space="preserve">If </w:t>
+      </w:r>
+      <w:proofErr w:type="spellStart"/>
+      <w:r>
+        <w:rPr>
+          <w:rFonts w:ascii="Verdana" w:eastAsia="Times New Roman" w:hAnsi="Verdana" w:cs="Times New Roman"/>
+          <w:color w:val="000000"/>
+          <w:sz w:val="16"/>
+          <w:szCs w:val="16"/>
+        </w:rPr>
+        <w:t>display_width</w:t>
+      </w:r>
+      <w:proofErr w:type="spellEnd"/>
+      <w:r>
+        <w:rPr>
+          <w:rFonts w:ascii="Verdana" w:eastAsia="Times New Roman" w:hAnsi="Verdana" w:cs="Times New Roman"/>
+          <w:color w:val="000000"/>
+          <w:sz w:val="16"/>
+          <w:szCs w:val="16"/>
+        </w:rPr>
+        <w:t xml:space="preserve"> is 0, the output is truncated at 1 MB.</w:t>
       </w:r>
     </w:p>
     <w:p>
@@ -3053,6 +3668,7 @@
         </w:rPr>
         <w:t xml:space="preserve"> </w:t>
       </w:r>
+      <w:proofErr w:type="spellStart"/>
       <w:r>
         <w:rPr>
           <w:rFonts w:ascii="Verdana" w:eastAsia="Times New Roman" w:hAnsi="Verdana" w:cs="Times New Roman"/>
@@ -3063,6 +3679,7 @@
         </w:rPr>
         <w:t>display_width</w:t>
       </w:r>
+      <w:proofErr w:type="spellEnd"/>
       <w:r>
         <w:rPr>
           <w:rFonts w:ascii="Verdana" w:eastAsia="Times New Roman" w:hAnsi="Verdana" w:cs="Times New Roman"/>
@@ -3111,6 +3728,7 @@
           <w:szCs w:val="16"/>
         </w:rPr>
       </w:pPr>
+      <w:proofErr w:type="spellStart"/>
       <w:r>
         <w:rPr>
           <w:rFonts w:ascii="Verdana" w:eastAsia="Times New Roman" w:hAnsi="Verdana" w:cs="Times New Roman"/>
@@ -3121,6 +3739,7 @@
         </w:rPr>
         <w:t>nchar</w:t>
       </w:r>
+      <w:proofErr w:type="spellEnd"/>
       <w:r>
         <w:rPr>
           <w:rFonts w:ascii="Verdana" w:eastAsia="Times New Roman" w:hAnsi="Verdana" w:cs="Times New Roman"/>
@@ -3147,15 +3766,27 @@
           <w:szCs w:val="16"/>
         </w:rPr>
       </w:pPr>
-      <w:r>
-        <w:rPr>
-          <w:rFonts w:ascii="Verdana" w:eastAsia="Times New Roman" w:hAnsi="Verdana" w:cs="Times New Roman"/>
-          <w:b/>
-          <w:bCs/>
-          <w:color w:val="000000"/>
-          <w:sz w:val="16"/>
-        </w:rPr>
-        <w:t>nvarchar(n)</w:t>
+      <w:proofErr w:type="spellStart"/>
+      <w:r>
+        <w:rPr>
+          <w:rFonts w:ascii="Verdana" w:eastAsia="Times New Roman" w:hAnsi="Verdana" w:cs="Times New Roman"/>
+          <w:b/>
+          <w:bCs/>
+          <w:color w:val="000000"/>
+          <w:sz w:val="16"/>
+        </w:rPr>
+        <w:t>nvarchar</w:t>
+      </w:r>
+      <w:proofErr w:type="spellEnd"/>
+      <w:r>
+        <w:rPr>
+          <w:rFonts w:ascii="Verdana" w:eastAsia="Times New Roman" w:hAnsi="Verdana" w:cs="Times New Roman"/>
+          <w:b/>
+          <w:bCs/>
+          <w:color w:val="000000"/>
+          <w:sz w:val="16"/>
+        </w:rPr>
+        <w:t>(n)</w:t>
       </w:r>
       <w:r>
         <w:rPr>
@@ -3292,6 +3923,7 @@
         </w:rPr>
         <w:t xml:space="preserve">Specifies that </w:t>
       </w:r>
+      <w:proofErr w:type="spellStart"/>
       <w:r>
         <w:rPr>
           <w:rFonts w:ascii="Verdana" w:eastAsia="Times New Roman" w:hAnsi="Verdana" w:cs="Times New Roman"/>
@@ -3302,6 +3934,7 @@
         </w:rPr>
         <w:t>sqlcecmd</w:t>
       </w:r>
+      <w:proofErr w:type="spellEnd"/>
       <w:r>
         <w:rPr>
           <w:rFonts w:ascii="Verdana" w:eastAsia="Times New Roman" w:hAnsi="Verdana" w:cs="Times New Roman"/>
@@ -3311,6 +3944,7 @@
         </w:rPr>
         <w:t xml:space="preserve"> exits and returns a DOS ERRORLEVEL value when an error occurs. If the </w:t>
       </w:r>
+      <w:proofErr w:type="spellStart"/>
       <w:r>
         <w:rPr>
           <w:rFonts w:ascii="Verdana" w:eastAsia="Times New Roman" w:hAnsi="Verdana" w:cs="Times New Roman"/>
@@ -3321,6 +3955,7 @@
         </w:rPr>
         <w:t>sqlcecmd</w:t>
       </w:r>
+      <w:proofErr w:type="spellEnd"/>
       <w:r>
         <w:rPr>
           <w:rFonts w:ascii="Verdana" w:eastAsia="Times New Roman" w:hAnsi="Verdana" w:cs="Times New Roman"/>
@@ -3392,6 +4027,7 @@
         </w:rPr>
         <w:t xml:space="preserve"> </w:t>
       </w:r>
+      <w:proofErr w:type="spellStart"/>
       <w:r>
         <w:rPr>
           <w:rFonts w:ascii="Verdana" w:eastAsia="Times New Roman" w:hAnsi="Verdana" w:cs="Times New Roman"/>
@@ -3402,6 +4038,7 @@
         </w:rPr>
         <w:t>cmd_end</w:t>
       </w:r>
+      <w:proofErr w:type="spellEnd"/>
       <w:r>
         <w:rPr>
           <w:rFonts w:ascii="Verdana" w:eastAsia="Times New Roman" w:hAnsi="Verdana" w:cs="Times New Roman"/>
@@ -3496,6 +4133,7 @@
         </w:rPr>
         <w:t xml:space="preserve">Displays the syntax summary of </w:t>
       </w:r>
+      <w:proofErr w:type="spellStart"/>
       <w:r>
         <w:rPr>
           <w:rFonts w:ascii="Verdana" w:eastAsia="Times New Roman" w:hAnsi="Verdana" w:cs="Times New Roman"/>
@@ -3506,6 +4144,7 @@
         </w:rPr>
         <w:t>sqlcecmd</w:t>
       </w:r>
+      <w:proofErr w:type="spellEnd"/>
       <w:r>
         <w:rPr>
           <w:rFonts w:ascii="Verdana" w:eastAsia="Times New Roman" w:hAnsi="Verdana" w:cs="Times New Roman"/>
@@ -3553,7 +4192,7 @@
                     </pic:cNvPicPr>
                   </pic:nvPicPr>
                   <pic:blipFill>
-                    <a:blip r:embed="rId5"/>
+                    <a:blip r:embed="rId6"/>
                     <a:srcRect/>
                     <a:stretch>
                       <a:fillRect/>
@@ -3632,6 +4271,7 @@
         </w:rPr>
         <w:t xml:space="preserve">When multiple results are returned, </w:t>
       </w:r>
+      <w:proofErr w:type="spellStart"/>
       <w:r>
         <w:rPr>
           <w:rFonts w:ascii="Verdana" w:eastAsia="Times New Roman" w:hAnsi="Verdana" w:cs="Times New Roman"/>
@@ -3642,6 +4282,7 @@
         </w:rPr>
         <w:t>sqlcecmd</w:t>
       </w:r>
+      <w:proofErr w:type="spellEnd"/>
       <w:r>
         <w:rPr>
           <w:rFonts w:ascii="Verdana" w:eastAsia="Times New Roman" w:hAnsi="Verdana" w:cs="Times New Roman"/>
@@ -3672,6 +4313,7 @@
         </w:rPr>
         <w:t xml:space="preserve">The total length of the </w:t>
       </w:r>
+      <w:proofErr w:type="spellStart"/>
       <w:r>
         <w:rPr>
           <w:rFonts w:ascii="Verdana" w:eastAsia="Times New Roman" w:hAnsi="Verdana" w:cs="Times New Roman"/>
@@ -3682,6 +4324,7 @@
         </w:rPr>
         <w:t>sqlcecmd</w:t>
       </w:r>
+      <w:proofErr w:type="spellEnd"/>
       <w:r>
         <w:rPr>
           <w:rFonts w:ascii="Verdana" w:eastAsia="Times New Roman" w:hAnsi="Verdana" w:cs="Times New Roman"/>
@@ -4931,4 +5574,16 @@
   <a:objectDefaults/>
   <a:extraClrSchemeLst/>
 </a:theme>
+</file>
+
+<file path=customXml/item1.xml><?xml version="1.0" encoding="utf-8"?>
+<b:Sources xmlns:b="http://schemas.openxmlformats.org/officeDocument/2006/bibliography" xmlns="http://schemas.openxmlformats.org/officeDocument/2006/bibliography" SelectedStyle="\APA.XSL" StyleName="APA"/>
+</file>
+
+<file path=customXml/itemProps1.xml><?xml version="1.0" encoding="utf-8"?>
+<ds:datastoreItem xmlns:ds="http://schemas.openxmlformats.org/officeDocument/2006/customXml" ds:itemID="{2B4D4058-21AD-4968-BCE2-1D76DBD8BA05}">
+  <ds:schemaRefs>
+    <ds:schemaRef ds:uri="http://schemas.openxmlformats.org/officeDocument/2006/bibliography"/>
+  </ds:schemaRefs>
+</ds:datastoreItem>
 </file>
</xml_diff>

<commit_message>
Changed meaning of -z option implemented.
</commit_message>
<xml_diff>
--- a/sqlcecmd utility specifcation.1.0.docx
+++ b/sqlcecmd utility specifcation.1.0.docx
@@ -60,53 +60,7 @@
           <w:sz w:val="16"/>
           <w:szCs w:val="16"/>
         </w:rPr>
-        <w:t xml:space="preserve">Last updated </w:t>
-      </w:r>
-      <w:r>
-        <w:rPr>
-          <w:rFonts w:ascii="Verdana" w:eastAsia="Times New Roman" w:hAnsi="Verdana" w:cs="Times New Roman"/>
-          <w:color w:val="000000"/>
-          <w:sz w:val="16"/>
-          <w:szCs w:val="16"/>
-        </w:rPr>
-        <w:fldChar w:fldCharType="begin"/>
-      </w:r>
-      <w:r>
-        <w:rPr>
-          <w:rFonts w:ascii="Verdana" w:eastAsia="Times New Roman" w:hAnsi="Verdana" w:cs="Times New Roman"/>
-          <w:color w:val="000000"/>
-          <w:sz w:val="16"/>
-          <w:szCs w:val="16"/>
-        </w:rPr>
-        <w:instrText xml:space="preserve"> DATE  \@ "MMMM d, yyyy"  \* MERGEFORMAT </w:instrText>
-      </w:r>
-      <w:r>
-        <w:rPr>
-          <w:rFonts w:ascii="Verdana" w:eastAsia="Times New Roman" w:hAnsi="Verdana" w:cs="Times New Roman"/>
-          <w:color w:val="000000"/>
-          <w:sz w:val="16"/>
-          <w:szCs w:val="16"/>
-        </w:rPr>
-        <w:fldChar w:fldCharType="separate"/>
-      </w:r>
-      <w:r>
-        <w:rPr>
-          <w:rFonts w:ascii="Verdana" w:eastAsia="Times New Roman" w:hAnsi="Verdana" w:cs="Times New Roman"/>
-          <w:noProof/>
-          <w:color w:val="000000"/>
-          <w:sz w:val="16"/>
-          <w:szCs w:val="16"/>
-        </w:rPr>
-        <w:t>February 24, 2009</w:t>
-      </w:r>
-      <w:r>
-        <w:rPr>
-          <w:rFonts w:ascii="Verdana" w:eastAsia="Times New Roman" w:hAnsi="Verdana" w:cs="Times New Roman"/>
-          <w:color w:val="000000"/>
-          <w:sz w:val="16"/>
-          <w:szCs w:val="16"/>
-        </w:rPr>
-        <w:fldChar w:fldCharType="end"/>
+        <w:t>Last updated February 25, 2009</w:t>
       </w:r>
     </w:p>
     <w:p>
@@ -253,7 +207,7 @@
           <w:sz w:val="16"/>
           <w:szCs w:val="16"/>
         </w:rPr>
-        <w:t>Syntax (bold syntax has been implemented)</w:t>
+        <w:t>Syntax (bold syntax options has been implemented)</w:t>
       </w:r>
     </w:p>
     <w:p>
@@ -281,15 +235,17 @@
         <w:textAlignment w:val="top"/>
         <w:rPr>
           <w:rFonts w:ascii="Courier New" w:eastAsia="Times New Roman" w:hAnsi="Courier New" w:cs="Courier New"/>
-          <w:color w:val="000000"/>
-          <w:sz w:val="20"/>
-          <w:szCs w:val="20"/>
-        </w:rPr>
-      </w:pPr>
-      <w:proofErr w:type="spellStart"/>
-      <w:r>
-        <w:rPr>
-          <w:rFonts w:ascii="Courier New" w:eastAsia="Times New Roman" w:hAnsi="Courier New" w:cs="Courier New"/>
+          <w:b/>
+          <w:color w:val="000000"/>
+          <w:sz w:val="20"/>
+          <w:szCs w:val="20"/>
+        </w:rPr>
+      </w:pPr>
+      <w:proofErr w:type="spellStart"/>
+      <w:r>
+        <w:rPr>
+          <w:rFonts w:ascii="Courier New" w:eastAsia="Times New Roman" w:hAnsi="Courier New" w:cs="Courier New"/>
+          <w:b/>
           <w:color w:val="000000"/>
           <w:sz w:val="20"/>
           <w:szCs w:val="20"/>
@@ -300,6 +256,7 @@
       <w:r>
         <w:rPr>
           <w:rFonts w:ascii="Courier New" w:eastAsia="Times New Roman" w:hAnsi="Courier New" w:cs="Courier New"/>
+          <w:b/>
           <w:color w:val="000000"/>
           <w:sz w:val="20"/>
           <w:szCs w:val="20"/>
@@ -505,7 +462,7 @@
           <w:sz w:val="20"/>
           <w:szCs w:val="20"/>
         </w:rPr>
-        <w:t>[ -z new password ]</w:t>
+        <w:t>[ -z database options ]</w:t>
       </w:r>
     </w:p>
     <w:p>
@@ -597,14 +554,16 @@
         <w:textAlignment w:val="top"/>
         <w:rPr>
           <w:rFonts w:ascii="Courier New" w:eastAsia="Times New Roman" w:hAnsi="Courier New" w:cs="Courier New"/>
-          <w:color w:val="000000"/>
-          <w:sz w:val="20"/>
-          <w:szCs w:val="20"/>
-        </w:rPr>
-      </w:pPr>
-      <w:r>
-        <w:rPr>
-          <w:rFonts w:ascii="Courier New" w:eastAsia="Times New Roman" w:hAnsi="Courier New" w:cs="Courier New"/>
+          <w:b/>
+          <w:color w:val="000000"/>
+          <w:sz w:val="20"/>
+          <w:szCs w:val="20"/>
+        </w:rPr>
+      </w:pPr>
+      <w:r>
+        <w:rPr>
+          <w:rFonts w:ascii="Courier New" w:eastAsia="Times New Roman" w:hAnsi="Courier New" w:cs="Courier New"/>
+          <w:b/>
           <w:color w:val="000000"/>
           <w:sz w:val="20"/>
           <w:szCs w:val="20"/>
@@ -615,6 +574,7 @@
       <w:r>
         <w:rPr>
           <w:rFonts w:ascii="Courier New" w:eastAsia="Times New Roman" w:hAnsi="Courier New" w:cs="Courier New"/>
+          <w:b/>
           <w:color w:val="000000"/>
           <w:sz w:val="20"/>
           <w:szCs w:val="20"/>
@@ -625,6 +585,7 @@
       <w:r>
         <w:rPr>
           <w:rFonts w:ascii="Courier New" w:eastAsia="Times New Roman" w:hAnsi="Courier New" w:cs="Courier New"/>
+          <w:b/>
           <w:color w:val="000000"/>
           <w:sz w:val="20"/>
           <w:szCs w:val="20"/>
@@ -635,6 +596,7 @@
       <w:r>
         <w:rPr>
           <w:rFonts w:ascii="Courier New" w:eastAsia="Times New Roman" w:hAnsi="Courier New" w:cs="Courier New"/>
+          <w:b/>
           <w:color w:val="000000"/>
           <w:sz w:val="20"/>
           <w:szCs w:val="20"/>
@@ -645,6 +607,7 @@
       <w:r>
         <w:rPr>
           <w:rFonts w:ascii="Courier New" w:eastAsia="Times New Roman" w:hAnsi="Courier New" w:cs="Courier New"/>
+          <w:b/>
           <w:color w:val="000000"/>
           <w:sz w:val="20"/>
           <w:szCs w:val="20"/>
@@ -1359,18 +1322,6 @@
     </w:p>
     <w:p>
       <w:pPr>
-        <w:spacing w:after="0" w:line="336" w:lineRule="auto"/>
-        <w:textAlignment w:val="top"/>
-        <w:rPr>
-          <w:rFonts w:ascii="Verdana" w:eastAsia="Times New Roman" w:hAnsi="Verdana" w:cs="Times New Roman"/>
-          <w:color w:val="000000"/>
-          <w:sz w:val="16"/>
-          <w:szCs w:val="16"/>
-        </w:rPr>
-      </w:pPr>
-    </w:p>
-    <w:p>
-      <w:pPr>
         <w:spacing w:after="150" w:line="336" w:lineRule="auto"/>
         <w:ind w:left="720"/>
         <w:textAlignment w:val="top"/>
@@ -1507,8 +1458,39 @@
           <w:color w:val="000000"/>
           <w:sz w:val="16"/>
         </w:rPr>
-        <w:t>-z</w:t>
-      </w:r>
+        <w:t>–z</w:t>
+      </w:r>
+      <w:r>
+        <w:rPr>
+          <w:rFonts w:ascii="Verdana" w:eastAsia="Times New Roman" w:hAnsi="Verdana" w:cs="Times New Roman"/>
+          <w:bCs/>
+          <w:color w:val="000000"/>
+          <w:sz w:val="16"/>
+        </w:rPr>
+        <w:t>,</w:t>
+      </w:r>
+      <w:r>
+        <w:rPr>
+          <w:rFonts w:ascii="Verdana" w:eastAsia="Times New Roman" w:hAnsi="Verdana" w:cs="Times New Roman"/>
+          <w:b/>
+          <w:bCs/>
+          <w:color w:val="000000"/>
+          <w:sz w:val="16"/>
+        </w:rPr>
+        <w:t xml:space="preserve"> -</w:t>
+      </w:r>
+      <w:proofErr w:type="spellStart"/>
+      <w:r>
+        <w:rPr>
+          <w:rFonts w:ascii="Verdana" w:eastAsia="Times New Roman" w:hAnsi="Verdana" w:cs="Times New Roman"/>
+          <w:b/>
+          <w:bCs/>
+          <w:color w:val="000000"/>
+          <w:sz w:val="16"/>
+        </w:rPr>
+        <w:t>i</w:t>
+      </w:r>
+      <w:proofErr w:type="spellEnd"/>
       <w:r>
         <w:rPr>
           <w:rFonts w:ascii="Verdana" w:eastAsia="Times New Roman" w:hAnsi="Verdana" w:cs="Times New Roman"/>
@@ -1588,7 +1570,7 @@
           <w:color w:val="000000"/>
           <w:sz w:val="16"/>
         </w:rPr>
-        <w:t>new password</w:t>
+        <w:t>database options</w:t>
       </w:r>
       <w:r>
         <w:rPr>
@@ -1619,18 +1601,30 @@
           <w:sz w:val="16"/>
           <w:szCs w:val="16"/>
         </w:rPr>
-        <w:t xml:space="preserve">Changes the database password. Cannot be used with the </w:t>
-      </w:r>
-      <w:r>
-        <w:rPr>
-          <w:rFonts w:ascii="Verdana" w:eastAsia="Times New Roman" w:hAnsi="Verdana" w:cs="Times New Roman"/>
-          <w:b/>
-          <w:bCs/>
-          <w:color w:val="000000"/>
-          <w:sz w:val="16"/>
-        </w:rPr>
-        <w:t>-q</w:t>
-      </w:r>
+        <w:t xml:space="preserve">Changes the database options. Specify connection string for new database options. Cannot be used with the </w:t>
+      </w:r>
+      <w:r>
+        <w:rPr>
+          <w:rFonts w:ascii="Verdana" w:eastAsia="Times New Roman" w:hAnsi="Verdana" w:cs="Times New Roman"/>
+          <w:b/>
+          <w:bCs/>
+          <w:color w:val="000000"/>
+          <w:sz w:val="16"/>
+        </w:rPr>
+        <w:t>–q, -</w:t>
+      </w:r>
+      <w:proofErr w:type="spellStart"/>
+      <w:r>
+        <w:rPr>
+          <w:rFonts w:ascii="Verdana" w:eastAsia="Times New Roman" w:hAnsi="Verdana" w:cs="Times New Roman"/>
+          <w:b/>
+          <w:bCs/>
+          <w:color w:val="000000"/>
+          <w:sz w:val="16"/>
+        </w:rPr>
+        <w:t>i</w:t>
+      </w:r>
+      <w:proofErr w:type="spellEnd"/>
       <w:r>
         <w:rPr>
           <w:rFonts w:ascii="Verdana" w:eastAsia="Times New Roman" w:hAnsi="Verdana" w:cs="Times New Roman"/>
@@ -1657,7 +1651,47 @@
           <w:sz w:val="16"/>
           <w:szCs w:val="16"/>
         </w:rPr>
-        <w:t xml:space="preserve"> options. Sample usage:</w:t>
+        <w:t xml:space="preserve"> options. The following tokens are valid:</w:t>
+      </w:r>
+      <w:r>
+        <w:rPr>
+          <w:rFonts w:ascii="Verdana" w:eastAsia="Times New Roman" w:hAnsi="Verdana" w:cs="Times New Roman"/>
+          <w:color w:val="000000"/>
+          <w:sz w:val="16"/>
+          <w:szCs w:val="16"/>
+        </w:rPr>
+        <w:br/>
+        <w:t>- Password</w:t>
+      </w:r>
+      <w:r>
+        <w:rPr>
+          <w:rFonts w:ascii="Verdana" w:eastAsia="Times New Roman" w:hAnsi="Verdana" w:cs="Times New Roman"/>
+          <w:color w:val="000000"/>
+          <w:sz w:val="16"/>
+          <w:szCs w:val="16"/>
+        </w:rPr>
+        <w:br/>
+        <w:t>- LCID</w:t>
+      </w:r>
+      <w:r>
+        <w:rPr>
+          <w:rFonts w:ascii="Verdana" w:eastAsia="Times New Roman" w:hAnsi="Verdana" w:cs="Times New Roman"/>
+          <w:color w:val="000000"/>
+          <w:sz w:val="16"/>
+          <w:szCs w:val="16"/>
+        </w:rPr>
+        <w:br/>
+        <w:t>- Encryption mode</w:t>
+      </w:r>
+      <w:r>
+        <w:rPr>
+          <w:rFonts w:ascii="Verdana" w:eastAsia="Times New Roman" w:hAnsi="Verdana" w:cs="Times New Roman"/>
+          <w:color w:val="000000"/>
+          <w:sz w:val="16"/>
+          <w:szCs w:val="16"/>
+        </w:rPr>
+        <w:br/>
+        <w:t>- Case Sensitive</w:t>
       </w:r>
     </w:p>
     <w:p>
@@ -1672,12 +1706,82 @@
           <w:szCs w:val="16"/>
         </w:rPr>
       </w:pPr>
-      <w:proofErr w:type="spellStart"/>
-      <w:r>
-        <w:rPr>
-          <w:rFonts w:ascii="Courier New" w:eastAsia="Times New Roman" w:hAnsi="Courier New" w:cs="Courier New"/>
-          <w:color w:val="000000"/>
-          <w:sz w:val="20"/>
+      <w:r>
+        <w:rPr>
+          <w:rFonts w:ascii="Verdana" w:eastAsia="Times New Roman" w:hAnsi="Verdana" w:cs="Times New Roman"/>
+          <w:color w:val="000000"/>
+          <w:sz w:val="16"/>
+          <w:szCs w:val="16"/>
+        </w:rPr>
+        <w:t xml:space="preserve">All other </w:t>
+      </w:r>
+      <w:proofErr w:type="spellStart"/>
+      <w:r>
+        <w:rPr>
+          <w:rFonts w:ascii="Verdana" w:eastAsia="Times New Roman" w:hAnsi="Verdana" w:cs="Times New Roman"/>
+          <w:color w:val="000000"/>
+          <w:sz w:val="16"/>
+          <w:szCs w:val="16"/>
+        </w:rPr>
+        <w:t>SqlCeConnection.ConnectionString</w:t>
+      </w:r>
+      <w:proofErr w:type="spellEnd"/>
+      <w:r>
+        <w:rPr>
+          <w:rFonts w:ascii="Verdana" w:eastAsia="Times New Roman" w:hAnsi="Verdana" w:cs="Times New Roman"/>
+          <w:color w:val="000000"/>
+          <w:sz w:val="16"/>
+          <w:szCs w:val="16"/>
+        </w:rPr>
+        <w:t xml:space="preserve"> tokens are ignored</w:t>
+      </w:r>
+    </w:p>
+    <w:p>
+      <w:pPr>
+        <w:spacing w:after="150" w:line="336" w:lineRule="auto"/>
+        <w:ind w:left="720"/>
+        <w:textAlignment w:val="top"/>
+        <w:rPr>
+          <w:rFonts w:ascii="Verdana" w:eastAsia="Times New Roman" w:hAnsi="Verdana" w:cs="Times New Roman"/>
+          <w:color w:val="000000"/>
+          <w:sz w:val="16"/>
+          <w:szCs w:val="16"/>
+        </w:rPr>
+      </w:pPr>
+      <w:r>
+        <w:rPr>
+          <w:rFonts w:ascii="Verdana" w:eastAsia="Times New Roman" w:hAnsi="Verdana" w:cs="Times New Roman"/>
+          <w:color w:val="000000"/>
+          <w:sz w:val="16"/>
+          <w:szCs w:val="16"/>
+        </w:rPr>
+        <w:t xml:space="preserve">Sample usage: </w:t>
+      </w:r>
+      <w:r>
+        <w:rPr>
+          <w:rFonts w:ascii="Verdana" w:eastAsia="Times New Roman" w:hAnsi="Verdana" w:cs="Times New Roman"/>
+          <w:color w:val="000000"/>
+          <w:sz w:val="16"/>
+          <w:szCs w:val="16"/>
+        </w:rPr>
+        <w:br/>
+      </w:r>
+      <w:r>
+        <w:rPr>
+          <w:rFonts w:ascii="Verdana" w:eastAsia="Times New Roman" w:hAnsi="Verdana" w:cs="Times New Roman"/>
+          <w:color w:val="000000"/>
+          <w:sz w:val="16"/>
+          <w:szCs w:val="16"/>
+        </w:rPr>
+        <w:br/>
+      </w:r>
+      <w:proofErr w:type="spellStart"/>
+      <w:r>
+        <w:rPr>
+          <w:rFonts w:ascii="Courier New" w:eastAsia="Times New Roman" w:hAnsi="Courier New" w:cs="Courier New"/>
+          <w:color w:val="000000"/>
+          <w:sz w:val="20"/>
+          <w:szCs w:val="20"/>
         </w:rPr>
         <w:t>sqlcecmd</w:t>
       </w:r>
@@ -1687,35 +1791,9 @@
           <w:rFonts w:ascii="Courier New" w:eastAsia="Times New Roman" w:hAnsi="Courier New" w:cs="Courier New"/>
           <w:color w:val="000000"/>
           <w:sz w:val="20"/>
-        </w:rPr>
-        <w:t xml:space="preserve"> –d "Data Source=c:\mydb.sdf;Password=123456" -z </w:t>
-      </w:r>
-      <w:proofErr w:type="spellStart"/>
-      <w:r>
-        <w:rPr>
-          <w:rFonts w:ascii="Courier New" w:eastAsia="Times New Roman" w:hAnsi="Courier New" w:cs="Courier New"/>
-          <w:color w:val="000000"/>
-          <w:sz w:val="20"/>
-        </w:rPr>
-        <w:t>a_new_p@a</w:t>
-      </w:r>
-      <w:proofErr w:type="spellEnd"/>
-      <w:r>
-        <w:rPr>
-          <w:rFonts w:ascii="Courier New" w:eastAsia="Times New Roman" w:hAnsi="Courier New" w:cs="Courier New"/>
-          <w:color w:val="000000"/>
-          <w:sz w:val="20"/>
-        </w:rPr>
-        <w:t>$$w0rd</w:t>
-      </w:r>
-      <w:r>
-        <w:rPr>
-          <w:rFonts w:ascii="Verdana" w:eastAsia="Times New Roman" w:hAnsi="Verdana" w:cs="Times New Roman"/>
-          <w:color w:val="000000"/>
-          <w:sz w:val="16"/>
-          <w:szCs w:val="16"/>
-        </w:rPr>
-        <w:t xml:space="preserve"> </w:t>
+          <w:szCs w:val="20"/>
+        </w:rPr>
+        <w:t xml:space="preserve"> –d "Data Source=C:\mydb.sdf" -z "Data Source=;Password=secret123;Case sensitive=true;"</w:t>
       </w:r>
     </w:p>
     <w:p>
@@ -1851,6 +1929,7 @@
           <w:sz w:val="16"/>
           <w:szCs w:val="16"/>
         </w:rPr>
+        <w:lastRenderedPageBreak/>
         <w:t xml:space="preserve">Executes a single query. Cannot be used with the </w:t>
       </w:r>
       <w:r>
@@ -1861,8 +1940,39 @@
           <w:color w:val="000000"/>
           <w:sz w:val="16"/>
         </w:rPr>
-        <w:t>-z</w:t>
-      </w:r>
+        <w:t>–z</w:t>
+      </w:r>
+      <w:r>
+        <w:rPr>
+          <w:rFonts w:ascii="Verdana" w:eastAsia="Times New Roman" w:hAnsi="Verdana" w:cs="Times New Roman"/>
+          <w:bCs/>
+          <w:color w:val="000000"/>
+          <w:sz w:val="16"/>
+        </w:rPr>
+        <w:t>,</w:t>
+      </w:r>
+      <w:r>
+        <w:rPr>
+          <w:rFonts w:ascii="Verdana" w:eastAsia="Times New Roman" w:hAnsi="Verdana" w:cs="Times New Roman"/>
+          <w:b/>
+          <w:bCs/>
+          <w:color w:val="000000"/>
+          <w:sz w:val="16"/>
+        </w:rPr>
+        <w:t xml:space="preserve"> -</w:t>
+      </w:r>
+      <w:proofErr w:type="spellStart"/>
+      <w:r>
+        <w:rPr>
+          <w:rFonts w:ascii="Verdana" w:eastAsia="Times New Roman" w:hAnsi="Verdana" w:cs="Times New Roman"/>
+          <w:b/>
+          <w:bCs/>
+          <w:color w:val="000000"/>
+          <w:sz w:val="16"/>
+        </w:rPr>
+        <w:t>i</w:t>
+      </w:r>
+      <w:proofErr w:type="spellEnd"/>
       <w:r>
         <w:rPr>
           <w:rFonts w:ascii="Verdana" w:eastAsia="Times New Roman" w:hAnsi="Verdana" w:cs="Times New Roman"/>
@@ -2125,7 +2235,6 @@
           <w:color w:val="000000"/>
           <w:sz w:val="16"/>
         </w:rPr>
-        <w:lastRenderedPageBreak/>
         <w:t xml:space="preserve">-e </w:t>
       </w:r>
       <w:r>
@@ -2414,27 +2523,64 @@
           <w:sz w:val="16"/>
           <w:szCs w:val="16"/>
         </w:rPr>
-        <w:t xml:space="preserve"> will exit. The -</w:t>
-      </w:r>
-      <w:proofErr w:type="spellStart"/>
-      <w:r>
-        <w:rPr>
-          <w:rFonts w:ascii="Verdana" w:eastAsia="Times New Roman" w:hAnsi="Verdana" w:cs="Times New Roman"/>
-          <w:color w:val="000000"/>
-          <w:sz w:val="16"/>
-          <w:szCs w:val="16"/>
-        </w:rPr>
-        <w:t>i</w:t>
-      </w:r>
-      <w:proofErr w:type="spellEnd"/>
-      <w:r>
-        <w:rPr>
-          <w:rFonts w:ascii="Verdana" w:eastAsia="Times New Roman" w:hAnsi="Verdana" w:cs="Times New Roman"/>
-          <w:color w:val="000000"/>
-          <w:sz w:val="16"/>
-          <w:szCs w:val="16"/>
-        </w:rPr>
-        <w:t xml:space="preserve"> and the -Q/-q options are mutually exclusive.</w:t>
+        <w:t xml:space="preserve"> will exit. Cannot be used with the </w:t>
+      </w:r>
+      <w:r>
+        <w:rPr>
+          <w:rFonts w:ascii="Verdana" w:eastAsia="Times New Roman" w:hAnsi="Verdana" w:cs="Times New Roman"/>
+          <w:b/>
+          <w:color w:val="000000"/>
+          <w:sz w:val="16"/>
+          <w:szCs w:val="16"/>
+        </w:rPr>
+        <w:t>–z</w:t>
+      </w:r>
+      <w:r>
+        <w:rPr>
+          <w:rFonts w:ascii="Verdana" w:eastAsia="Times New Roman" w:hAnsi="Verdana" w:cs="Times New Roman"/>
+          <w:color w:val="000000"/>
+          <w:sz w:val="16"/>
+          <w:szCs w:val="16"/>
+        </w:rPr>
+        <w:t xml:space="preserve">, </w:t>
+      </w:r>
+      <w:r>
+        <w:rPr>
+          <w:rFonts w:ascii="Verdana" w:eastAsia="Times New Roman" w:hAnsi="Verdana" w:cs="Times New Roman"/>
+          <w:b/>
+          <w:color w:val="000000"/>
+          <w:sz w:val="16"/>
+          <w:szCs w:val="16"/>
+        </w:rPr>
+        <w:t>-e</w:t>
+      </w:r>
+      <w:r>
+        <w:rPr>
+          <w:rFonts w:ascii="Verdana" w:eastAsia="Times New Roman" w:hAnsi="Verdana" w:cs="Times New Roman"/>
+          <w:color w:val="000000"/>
+          <w:sz w:val="16"/>
+          <w:szCs w:val="16"/>
+        </w:rPr>
+        <w:t xml:space="preserve"> or </w:t>
+      </w:r>
+      <w:r>
+        <w:rPr>
+          <w:rFonts w:ascii="Verdana" w:eastAsia="Times New Roman" w:hAnsi="Verdana" w:cs="Times New Roman"/>
+          <w:b/>
+          <w:color w:val="000000"/>
+          <w:sz w:val="16"/>
+          <w:szCs w:val="16"/>
+        </w:rPr>
+        <w:t>-q</w:t>
+      </w:r>
+      <w:r>
+        <w:rPr>
+          <w:rFonts w:ascii="Verdana" w:eastAsia="Times New Roman" w:hAnsi="Verdana" w:cs="Times New Roman"/>
+          <w:color w:val="000000"/>
+          <w:sz w:val="16"/>
+          <w:szCs w:val="16"/>
+        </w:rPr>
+        <w:t xml:space="preserve"> options.</w:t>
       </w:r>
     </w:p>
     <w:p>
@@ -3355,6 +3501,7 @@
           <w:color w:val="000000"/>
           <w:sz w:val="16"/>
         </w:rPr>
+        <w:lastRenderedPageBreak/>
         <w:t>-k</w:t>
       </w:r>
       <w:r>
@@ -3546,7 +3693,6 @@
           <w:color w:val="000000"/>
           <w:sz w:val="16"/>
         </w:rPr>
-        <w:lastRenderedPageBreak/>
         <w:t>ntext</w:t>
       </w:r>
       <w:proofErr w:type="spellEnd"/>
@@ -4249,48 +4395,6 @@
           <w:szCs w:val="16"/>
         </w:rPr>
         <w:t>Options do not have to be used in the order shown in the syntax section.</w:t>
-      </w:r>
-    </w:p>
-    <w:p>
-      <w:pPr>
-        <w:spacing w:after="150" w:line="336" w:lineRule="auto"/>
-        <w:textAlignment w:val="top"/>
-        <w:rPr>
-          <w:rFonts w:ascii="Verdana" w:eastAsia="Times New Roman" w:hAnsi="Verdana" w:cs="Times New Roman"/>
-          <w:color w:val="000000"/>
-          <w:sz w:val="16"/>
-          <w:szCs w:val="16"/>
-        </w:rPr>
-      </w:pPr>
-      <w:r>
-        <w:rPr>
-          <w:rFonts w:ascii="Verdana" w:eastAsia="Times New Roman" w:hAnsi="Verdana" w:cs="Times New Roman"/>
-          <w:color w:val="000000"/>
-          <w:sz w:val="16"/>
-          <w:szCs w:val="16"/>
-        </w:rPr>
-        <w:t xml:space="preserve">When multiple results are returned, </w:t>
-      </w:r>
-      <w:proofErr w:type="spellStart"/>
-      <w:r>
-        <w:rPr>
-          <w:rFonts w:ascii="Verdana" w:eastAsia="Times New Roman" w:hAnsi="Verdana" w:cs="Times New Roman"/>
-          <w:b/>
-          <w:bCs/>
-          <w:color w:val="000000"/>
-          <w:sz w:val="16"/>
-        </w:rPr>
-        <w:t>sqlcecmd</w:t>
-      </w:r>
-      <w:proofErr w:type="spellEnd"/>
-      <w:r>
-        <w:rPr>
-          <w:rFonts w:ascii="Verdana" w:eastAsia="Times New Roman" w:hAnsi="Verdana" w:cs="Times New Roman"/>
-          <w:color w:val="000000"/>
-          <w:sz w:val="16"/>
-          <w:szCs w:val="16"/>
-        </w:rPr>
-        <w:t xml:space="preserve"> prints a blank line between each result set in a batch. In addition, the "&lt;x&gt; rows affected" message does not appear when it does not apply to the statement executed.</w:t>
       </w:r>
     </w:p>
     <w:p>

</xml_diff>

<commit_message>
Implementation of options: -o output_file -R use client regional settings -h headers
</commit_message>
<xml_diff>
--- a/sqlcecmd utility specifcation.1.0.docx
+++ b/sqlcecmd utility specifcation.1.0.docx
@@ -13,21 +13,7 @@
         <w:rPr>
           <w:rFonts w:eastAsia="Times New Roman"/>
         </w:rPr>
-        <w:t xml:space="preserve">Feature specification for </w:t>
-      </w:r>
-      <w:proofErr w:type="spellStart"/>
-      <w:r>
-        <w:rPr>
-          <w:rFonts w:eastAsia="Times New Roman"/>
-        </w:rPr>
-        <w:t>sqlcmd</w:t>
-      </w:r>
-      <w:proofErr w:type="spellEnd"/>
-      <w:r>
-        <w:rPr>
-          <w:rFonts w:eastAsia="Times New Roman"/>
-        </w:rPr>
-        <w:t xml:space="preserve"> utility. Version 1.0</w:t>
+        <w:t>Feature specification for SqlCeCmd utility. Version 1.0</w:t>
       </w:r>
     </w:p>
     <w:p>
@@ -60,7 +46,7 @@
           <w:sz w:val="16"/>
           <w:szCs w:val="16"/>
         </w:rPr>
-        <w:t>Last updated February 25, 2009</w:t>
+        <w:t>Last updated March 10, 2009</w:t>
       </w:r>
     </w:p>
     <w:p>
@@ -83,56 +69,24 @@
         </w:rPr>
         <w:t xml:space="preserve">The </w:t>
       </w:r>
-      <w:proofErr w:type="spellStart"/>
-      <w:r>
-        <w:rPr>
-          <w:rFonts w:ascii="Verdana" w:eastAsia="Times New Roman" w:hAnsi="Verdana" w:cs="Times New Roman"/>
-          <w:b/>
-          <w:bCs/>
-          <w:color w:val="000000"/>
-          <w:sz w:val="16"/>
-        </w:rPr>
-        <w:t>sqlcecmd</w:t>
-      </w:r>
-      <w:proofErr w:type="spellEnd"/>
-      <w:r>
-        <w:rPr>
-          <w:rFonts w:ascii="Verdana" w:eastAsia="Times New Roman" w:hAnsi="Verdana" w:cs="Times New Roman"/>
-          <w:b/>
-          <w:bCs/>
-          <w:color w:val="000000"/>
-          <w:sz w:val="16"/>
-        </w:rPr>
-        <w:t xml:space="preserve"> </w:t>
-      </w:r>
-      <w:r>
-        <w:rPr>
-          <w:rFonts w:ascii="Verdana" w:eastAsia="Times New Roman" w:hAnsi="Verdana" w:cs="Times New Roman"/>
-          <w:color w:val="000000"/>
-          <w:sz w:val="16"/>
-          <w:szCs w:val="16"/>
-        </w:rPr>
-        <w:t xml:space="preserve">utility lets you enter SQL Compact Transact-SQL statements, and script files at the command prompt, in a Windows script file. This utility uses </w:t>
-      </w:r>
-      <w:proofErr w:type="spellStart"/>
-      <w:r>
-        <w:rPr>
-          <w:rFonts w:ascii="Verdana" w:eastAsia="Times New Roman" w:hAnsi="Verdana" w:cs="Times New Roman"/>
-          <w:color w:val="000000"/>
-          <w:sz w:val="16"/>
-          <w:szCs w:val="16"/>
-        </w:rPr>
-        <w:t>System.Data.SqlServerCe</w:t>
-      </w:r>
-      <w:proofErr w:type="spellEnd"/>
-      <w:r>
-        <w:rPr>
-          <w:rFonts w:ascii="Verdana" w:eastAsia="Times New Roman" w:hAnsi="Verdana" w:cs="Times New Roman"/>
-          <w:color w:val="000000"/>
-          <w:sz w:val="16"/>
-          <w:szCs w:val="16"/>
-        </w:rPr>
-        <w:t xml:space="preserve"> to execute Transact-SQL batches.</w:t>
+      <w:r>
+        <w:rPr>
+          <w:rFonts w:ascii="Verdana" w:eastAsia="Times New Roman" w:hAnsi="Verdana" w:cs="Times New Roman"/>
+          <w:b/>
+          <w:bCs/>
+          <w:color w:val="000000"/>
+          <w:sz w:val="16"/>
+        </w:rPr>
+        <w:t xml:space="preserve">sqlcecmd </w:t>
+      </w:r>
+      <w:r>
+        <w:rPr>
+          <w:rFonts w:ascii="Verdana" w:eastAsia="Times New Roman" w:hAnsi="Verdana" w:cs="Times New Roman"/>
+          <w:color w:val="000000"/>
+          <w:sz w:val="16"/>
+          <w:szCs w:val="16"/>
+        </w:rPr>
+        <w:t>utility lets you enter SQL Compact Transact-SQL statements, and script files at the command prompt, in a Windows script file. This utility uses System.Data.SqlServerCe to execute Transact-SQL batches.</w:t>
       </w:r>
     </w:p>
     <w:p>
@@ -234,34 +188,22 @@
         <w:spacing w:after="0" w:line="336" w:lineRule="auto"/>
         <w:textAlignment w:val="top"/>
         <w:rPr>
-          <w:rFonts w:ascii="Courier New" w:eastAsia="Times New Roman" w:hAnsi="Courier New" w:cs="Courier New"/>
+          <w:rFonts w:ascii="Consolas" w:eastAsia="Times New Roman" w:hAnsi="Consolas" w:cs="Courier New"/>
           <w:b/>
           <w:color w:val="000000"/>
           <w:sz w:val="20"/>
           <w:szCs w:val="20"/>
         </w:rPr>
       </w:pPr>
-      <w:proofErr w:type="spellStart"/>
-      <w:r>
-        <w:rPr>
-          <w:rFonts w:ascii="Courier New" w:eastAsia="Times New Roman" w:hAnsi="Courier New" w:cs="Courier New"/>
+      <w:r>
+        <w:rPr>
+          <w:rFonts w:ascii="Consolas" w:eastAsia="Times New Roman" w:hAnsi="Consolas" w:cs="Courier New"/>
           <w:b/>
           <w:color w:val="000000"/>
           <w:sz w:val="20"/>
           <w:szCs w:val="20"/>
         </w:rPr>
-        <w:t>sqlcecmd</w:t>
-      </w:r>
-      <w:proofErr w:type="spellEnd"/>
-      <w:r>
-        <w:rPr>
-          <w:rFonts w:ascii="Courier New" w:eastAsia="Times New Roman" w:hAnsi="Courier New" w:cs="Courier New"/>
-          <w:b/>
-          <w:color w:val="000000"/>
-          <w:sz w:val="20"/>
-          <w:szCs w:val="20"/>
-        </w:rPr>
-        <w:t> </w:t>
+        <w:t>sqlcecmd </w:t>
       </w:r>
     </w:p>
     <w:p>
@@ -288,7 +230,7 @@
         <w:spacing w:after="0" w:line="336" w:lineRule="auto"/>
         <w:textAlignment w:val="top"/>
         <w:rPr>
-          <w:rFonts w:ascii="Courier New" w:eastAsia="Times New Roman" w:hAnsi="Courier New" w:cs="Courier New"/>
+          <w:rFonts w:ascii="Consolas" w:eastAsia="Times New Roman" w:hAnsi="Consolas" w:cs="Courier New"/>
           <w:b/>
           <w:color w:val="000000"/>
           <w:sz w:val="20"/>
@@ -297,7 +239,7 @@
       </w:pPr>
       <w:r>
         <w:rPr>
-          <w:rFonts w:ascii="Courier New" w:eastAsia="Times New Roman" w:hAnsi="Courier New" w:cs="Courier New"/>
+          <w:rFonts w:ascii="Consolas" w:eastAsia="Times New Roman" w:hAnsi="Consolas" w:cs="Courier New"/>
           <w:b/>
           <w:color w:val="000000"/>
           <w:sz w:val="20"/>
@@ -330,7 +272,7 @@
         <w:spacing w:after="0" w:line="336" w:lineRule="auto"/>
         <w:textAlignment w:val="top"/>
         <w:rPr>
-          <w:rFonts w:ascii="Courier New" w:eastAsia="Times New Roman" w:hAnsi="Courier New" w:cs="Courier New"/>
+          <w:rFonts w:ascii="Consolas" w:eastAsia="Times New Roman" w:hAnsi="Consolas" w:cs="Courier New"/>
           <w:color w:val="000000"/>
           <w:sz w:val="20"/>
           <w:szCs w:val="20"/>
@@ -361,7 +303,7 @@
         <w:spacing w:after="0" w:line="336" w:lineRule="auto"/>
         <w:textAlignment w:val="top"/>
         <w:rPr>
-          <w:rFonts w:ascii="Courier New" w:eastAsia="Times New Roman" w:hAnsi="Courier New" w:cs="Courier New"/>
+          <w:rFonts w:ascii="Consolas" w:eastAsia="Times New Roman" w:hAnsi="Consolas" w:cs="Courier New"/>
           <w:b/>
           <w:color w:val="000000"/>
           <w:sz w:val="20"/>
@@ -370,57 +312,13 @@
       </w:pPr>
       <w:r>
         <w:rPr>
-          <w:rFonts w:ascii="Courier New" w:eastAsia="Times New Roman" w:hAnsi="Courier New" w:cs="Courier New"/>
+          <w:rFonts w:ascii="Consolas" w:eastAsia="Times New Roman" w:hAnsi="Consolas" w:cs="Courier New"/>
           <w:b/>
           <w:color w:val="000000"/>
           <w:sz w:val="20"/>
           <w:szCs w:val="20"/>
         </w:rPr>
-        <w:t xml:space="preserve">[ -e shrink | compact | create | </w:t>
-      </w:r>
-      <w:proofErr w:type="spellStart"/>
-      <w:r>
-        <w:rPr>
-          <w:rFonts w:ascii="Courier New" w:eastAsia="Times New Roman" w:hAnsi="Courier New" w:cs="Courier New"/>
-          <w:b/>
-          <w:color w:val="000000"/>
-          <w:sz w:val="20"/>
-          <w:szCs w:val="20"/>
-        </w:rPr>
-        <w:t>repairdelete</w:t>
-      </w:r>
-      <w:proofErr w:type="spellEnd"/>
-      <w:r>
-        <w:rPr>
-          <w:rFonts w:ascii="Courier New" w:eastAsia="Times New Roman" w:hAnsi="Courier New" w:cs="Courier New"/>
-          <w:b/>
-          <w:color w:val="000000"/>
-          <w:sz w:val="20"/>
-          <w:szCs w:val="20"/>
-        </w:rPr>
-        <w:t xml:space="preserve"> | </w:t>
-      </w:r>
-      <w:proofErr w:type="spellStart"/>
-      <w:r>
-        <w:rPr>
-          <w:rFonts w:ascii="Courier New" w:eastAsia="Times New Roman" w:hAnsi="Courier New" w:cs="Courier New"/>
-          <w:b/>
-          <w:color w:val="000000"/>
-          <w:sz w:val="20"/>
-          <w:szCs w:val="20"/>
-        </w:rPr>
-        <w:t>repairrecover</w:t>
-      </w:r>
-      <w:proofErr w:type="spellEnd"/>
-      <w:r>
-        <w:rPr>
-          <w:rFonts w:ascii="Courier New" w:eastAsia="Times New Roman" w:hAnsi="Courier New" w:cs="Courier New"/>
-          <w:b/>
-          <w:color w:val="000000"/>
-          <w:sz w:val="20"/>
-          <w:szCs w:val="20"/>
-        </w:rPr>
-        <w:t xml:space="preserve"> ]</w:t>
+        <w:t>[ -e shrink | compact | create | upgrade | repairdelete | repairrecover ]</w:t>
       </w:r>
     </w:p>
     <w:p>
@@ -447,7 +345,7 @@
         <w:spacing w:after="0" w:line="336" w:lineRule="auto"/>
         <w:textAlignment w:val="top"/>
         <w:rPr>
-          <w:rFonts w:ascii="Courier New" w:eastAsia="Times New Roman" w:hAnsi="Courier New" w:cs="Courier New"/>
+          <w:rFonts w:ascii="Consolas" w:eastAsia="Times New Roman" w:hAnsi="Consolas" w:cs="Courier New"/>
           <w:b/>
           <w:color w:val="000000"/>
           <w:sz w:val="20"/>
@@ -456,7 +354,7 @@
       </w:pPr>
       <w:r>
         <w:rPr>
-          <w:rFonts w:ascii="Courier New" w:eastAsia="Times New Roman" w:hAnsi="Courier New" w:cs="Courier New"/>
+          <w:rFonts w:ascii="Consolas" w:eastAsia="Times New Roman" w:hAnsi="Consolas" w:cs="Courier New"/>
           <w:b/>
           <w:color w:val="000000"/>
           <w:sz w:val="20"/>
@@ -489,7 +387,7 @@
         <w:spacing w:after="0" w:line="336" w:lineRule="auto"/>
         <w:textAlignment w:val="top"/>
         <w:rPr>
-          <w:rFonts w:ascii="Courier New" w:eastAsia="Times New Roman" w:hAnsi="Courier New" w:cs="Courier New"/>
+          <w:rFonts w:ascii="Consolas" w:eastAsia="Times New Roman" w:hAnsi="Consolas" w:cs="Courier New"/>
           <w:b/>
           <w:color w:val="000000"/>
           <w:sz w:val="20"/>
@@ -498,35 +396,13 @@
       </w:pPr>
       <w:r>
         <w:rPr>
-          <w:rFonts w:ascii="Courier New" w:eastAsia="Times New Roman" w:hAnsi="Courier New" w:cs="Courier New"/>
+          <w:rFonts w:ascii="Consolas" w:eastAsia="Times New Roman" w:hAnsi="Consolas" w:cs="Courier New"/>
           <w:b/>
           <w:color w:val="000000"/>
           <w:sz w:val="20"/>
           <w:szCs w:val="20"/>
         </w:rPr>
-        <w:t>[ -q "</w:t>
-      </w:r>
-      <w:proofErr w:type="spellStart"/>
-      <w:r>
-        <w:rPr>
-          <w:rFonts w:ascii="Courier New" w:eastAsia="Times New Roman" w:hAnsi="Courier New" w:cs="Courier New"/>
-          <w:b/>
-          <w:color w:val="000000"/>
-          <w:sz w:val="20"/>
-          <w:szCs w:val="20"/>
-        </w:rPr>
-        <w:t>cmdline</w:t>
-      </w:r>
-      <w:proofErr w:type="spellEnd"/>
-      <w:r>
-        <w:rPr>
-          <w:rFonts w:ascii="Courier New" w:eastAsia="Times New Roman" w:hAnsi="Courier New" w:cs="Courier New"/>
-          <w:b/>
-          <w:color w:val="000000"/>
-          <w:sz w:val="20"/>
-          <w:szCs w:val="20"/>
-        </w:rPr>
-        <w:t xml:space="preserve"> query" ]</w:t>
+        <w:t>[ -q "cmdline query" ]</w:t>
       </w:r>
     </w:p>
     <w:p>
@@ -553,7 +429,7 @@
         <w:spacing w:after="0" w:line="336" w:lineRule="auto"/>
         <w:textAlignment w:val="top"/>
         <w:rPr>
-          <w:rFonts w:ascii="Courier New" w:eastAsia="Times New Roman" w:hAnsi="Courier New" w:cs="Courier New"/>
+          <w:rFonts w:ascii="Consolas" w:eastAsia="Times New Roman" w:hAnsi="Consolas" w:cs="Courier New"/>
           <w:b/>
           <w:color w:val="000000"/>
           <w:sz w:val="20"/>
@@ -562,57 +438,13 @@
       </w:pPr>
       <w:r>
         <w:rPr>
-          <w:rFonts w:ascii="Courier New" w:eastAsia="Times New Roman" w:hAnsi="Courier New" w:cs="Courier New"/>
+          <w:rFonts w:ascii="Consolas" w:eastAsia="Times New Roman" w:hAnsi="Consolas" w:cs="Courier New"/>
           <w:b/>
           <w:color w:val="000000"/>
           <w:sz w:val="20"/>
           <w:szCs w:val="20"/>
         </w:rPr>
-        <w:t>[ -</w:t>
-      </w:r>
-      <w:proofErr w:type="spellStart"/>
-      <w:r>
-        <w:rPr>
-          <w:rFonts w:ascii="Courier New" w:eastAsia="Times New Roman" w:hAnsi="Courier New" w:cs="Courier New"/>
-          <w:b/>
-          <w:color w:val="000000"/>
-          <w:sz w:val="20"/>
-          <w:szCs w:val="20"/>
-        </w:rPr>
-        <w:t>i</w:t>
-      </w:r>
-      <w:proofErr w:type="spellEnd"/>
-      <w:r>
-        <w:rPr>
-          <w:rFonts w:ascii="Courier New" w:eastAsia="Times New Roman" w:hAnsi="Courier New" w:cs="Courier New"/>
-          <w:b/>
-          <w:color w:val="000000"/>
-          <w:sz w:val="20"/>
-          <w:szCs w:val="20"/>
-        </w:rPr>
-        <w:t xml:space="preserve"> </w:t>
-      </w:r>
-      <w:proofErr w:type="spellStart"/>
-      <w:r>
-        <w:rPr>
-          <w:rFonts w:ascii="Courier New" w:eastAsia="Times New Roman" w:hAnsi="Courier New" w:cs="Courier New"/>
-          <w:b/>
-          <w:color w:val="000000"/>
-          <w:sz w:val="20"/>
-          <w:szCs w:val="20"/>
-        </w:rPr>
-        <w:t>input_file</w:t>
-      </w:r>
-      <w:proofErr w:type="spellEnd"/>
-      <w:r>
-        <w:rPr>
-          <w:rFonts w:ascii="Courier New" w:eastAsia="Times New Roman" w:hAnsi="Courier New" w:cs="Courier New"/>
-          <w:b/>
-          <w:color w:val="000000"/>
-          <w:sz w:val="20"/>
-          <w:szCs w:val="20"/>
-        </w:rPr>
-        <w:t xml:space="preserve"> ] </w:t>
+        <w:t xml:space="preserve">[ -i input_file ] </w:t>
       </w:r>
     </w:p>
     <w:p>
@@ -639,12 +471,21 @@
         <w:spacing w:after="0" w:line="336" w:lineRule="auto"/>
         <w:textAlignment w:val="top"/>
         <w:rPr>
-          <w:rFonts w:ascii="Courier New" w:eastAsia="Times New Roman" w:hAnsi="Courier New" w:cs="Courier New"/>
+          <w:rFonts w:ascii="Consolas" w:eastAsia="Times New Roman" w:hAnsi="Consolas" w:cs="Courier New"/>
           <w:color w:val="000000"/>
           <w:sz w:val="20"/>
           <w:szCs w:val="20"/>
         </w:rPr>
       </w:pPr>
+      <w:r>
+        <w:rPr>
+          <w:rFonts w:ascii="Consolas" w:eastAsia="Times New Roman" w:hAnsi="Consolas" w:cs="Courier New"/>
+          <w:color w:val="000000"/>
+          <w:sz w:val="20"/>
+          <w:szCs w:val="20"/>
+        </w:rPr>
+        <w:t>[ -e echo input ]</w:t>
+      </w:r>
     </w:p>
     <w:p>
       <w:pPr>
@@ -670,7 +511,8 @@
         <w:spacing w:after="0" w:line="336" w:lineRule="auto"/>
         <w:textAlignment w:val="top"/>
         <w:rPr>
-          <w:rFonts w:ascii="Courier New" w:eastAsia="Times New Roman" w:hAnsi="Courier New" w:cs="Courier New"/>
+          <w:rFonts w:ascii="Consolas" w:eastAsia="Times New Roman" w:hAnsi="Consolas" w:cs="Courier New"/>
+          <w:b/>
           <w:color w:val="000000"/>
           <w:sz w:val="20"/>
           <w:szCs w:val="20"/>
@@ -678,12 +520,13 @@
       </w:pPr>
       <w:r>
         <w:rPr>
-          <w:rFonts w:ascii="Courier New" w:eastAsia="Times New Roman" w:hAnsi="Courier New" w:cs="Courier New"/>
+          <w:rFonts w:ascii="Consolas" w:eastAsia="Times New Roman" w:hAnsi="Consolas" w:cs="Courier New"/>
+          <w:b/>
           <w:color w:val="000000"/>
           <w:sz w:val="20"/>
           <w:szCs w:val="20"/>
         </w:rPr>
-        <w:t>[ -e echo input ]</w:t>
+        <w:t>[ -o output_file ]</w:t>
       </w:r>
     </w:p>
     <w:p>
@@ -710,7 +553,8 @@
         <w:spacing w:after="0" w:line="336" w:lineRule="auto"/>
         <w:textAlignment w:val="top"/>
         <w:rPr>
-          <w:rFonts w:ascii="Courier New" w:eastAsia="Times New Roman" w:hAnsi="Courier New" w:cs="Courier New"/>
+          <w:rFonts w:ascii="Consolas" w:eastAsia="Times New Roman" w:hAnsi="Consolas" w:cs="Courier New"/>
+          <w:b/>
           <w:color w:val="000000"/>
           <w:sz w:val="20"/>
           <w:szCs w:val="20"/>
@@ -718,32 +562,13 @@
       </w:pPr>
       <w:r>
         <w:rPr>
-          <w:rFonts w:ascii="Courier New" w:eastAsia="Times New Roman" w:hAnsi="Courier New" w:cs="Courier New"/>
+          <w:rFonts w:ascii="Consolas" w:eastAsia="Times New Roman" w:hAnsi="Consolas" w:cs="Courier New"/>
+          <w:b/>
           <w:color w:val="000000"/>
           <w:sz w:val="20"/>
           <w:szCs w:val="20"/>
         </w:rPr>
-        <w:t xml:space="preserve">[ -o </w:t>
-      </w:r>
-      <w:proofErr w:type="spellStart"/>
-      <w:r>
-        <w:rPr>
-          <w:rFonts w:ascii="Courier New" w:eastAsia="Times New Roman" w:hAnsi="Courier New" w:cs="Courier New"/>
-          <w:color w:val="000000"/>
-          <w:sz w:val="20"/>
-          <w:szCs w:val="20"/>
-        </w:rPr>
-        <w:t>output_file</w:t>
-      </w:r>
-      <w:proofErr w:type="spellEnd"/>
-      <w:r>
-        <w:rPr>
-          <w:rFonts w:ascii="Courier New" w:eastAsia="Times New Roman" w:hAnsi="Courier New" w:cs="Courier New"/>
-          <w:color w:val="000000"/>
-          <w:sz w:val="20"/>
-          <w:szCs w:val="20"/>
-        </w:rPr>
-        <w:t xml:space="preserve"> ]</w:t>
+        <w:t>[ -R use client regional settings ]</w:t>
       </w:r>
     </w:p>
     <w:p>
@@ -770,7 +595,7 @@
         <w:spacing w:after="0" w:line="336" w:lineRule="auto"/>
         <w:textAlignment w:val="top"/>
         <w:rPr>
-          <w:rFonts w:ascii="Courier New" w:eastAsia="Times New Roman" w:hAnsi="Courier New" w:cs="Courier New"/>
+          <w:rFonts w:ascii="Consolas" w:eastAsia="Times New Roman" w:hAnsi="Consolas" w:cs="Courier New"/>
           <w:color w:val="000000"/>
           <w:sz w:val="20"/>
           <w:szCs w:val="20"/>
@@ -778,12 +603,13 @@
       </w:pPr>
       <w:r>
         <w:rPr>
-          <w:rFonts w:ascii="Courier New" w:eastAsia="Times New Roman" w:hAnsi="Courier New" w:cs="Courier New"/>
+          <w:rFonts w:ascii="Consolas" w:eastAsia="Times New Roman" w:hAnsi="Consolas" w:cs="Courier New"/>
+          <w:b/>
           <w:color w:val="000000"/>
           <w:sz w:val="20"/>
           <w:szCs w:val="20"/>
         </w:rPr>
-        <w:t>[ -R use client regional settings ]</w:t>
+        <w:t>[ -h headers ] [ -s col_separator ]</w:t>
       </w:r>
     </w:p>
     <w:p>
@@ -810,7 +636,8 @@
         <w:spacing w:after="0" w:line="336" w:lineRule="auto"/>
         <w:textAlignment w:val="top"/>
         <w:rPr>
-          <w:rFonts w:ascii="Courier New" w:eastAsia="Times New Roman" w:hAnsi="Courier New" w:cs="Courier New"/>
+          <w:rFonts w:ascii="Consolas" w:eastAsia="Times New Roman" w:hAnsi="Consolas" w:cs="Courier New"/>
+          <w:b/>
           <w:color w:val="000000"/>
           <w:sz w:val="20"/>
           <w:szCs w:val="20"/>
@@ -818,52 +645,13 @@
       </w:pPr>
       <w:r>
         <w:rPr>
-          <w:rFonts w:ascii="Courier New" w:eastAsia="Times New Roman" w:hAnsi="Courier New" w:cs="Courier New"/>
+          <w:rFonts w:ascii="Consolas" w:eastAsia="Times New Roman" w:hAnsi="Consolas" w:cs="Courier New"/>
+          <w:b/>
           <w:color w:val="000000"/>
           <w:sz w:val="20"/>
           <w:szCs w:val="20"/>
         </w:rPr>
-        <w:t xml:space="preserve">[ -s </w:t>
-      </w:r>
-      <w:proofErr w:type="spellStart"/>
-      <w:r>
-        <w:rPr>
-          <w:rFonts w:ascii="Courier New" w:eastAsia="Times New Roman" w:hAnsi="Courier New" w:cs="Courier New"/>
-          <w:color w:val="000000"/>
-          <w:sz w:val="20"/>
-          <w:szCs w:val="20"/>
-        </w:rPr>
-        <w:t>col_separator</w:t>
-      </w:r>
-      <w:proofErr w:type="spellEnd"/>
-      <w:r>
-        <w:rPr>
-          <w:rFonts w:ascii="Courier New" w:eastAsia="Times New Roman" w:hAnsi="Courier New" w:cs="Courier New"/>
-          <w:color w:val="000000"/>
-          <w:sz w:val="20"/>
-          <w:szCs w:val="20"/>
-        </w:rPr>
-        <w:t xml:space="preserve"> ] [ -w </w:t>
-      </w:r>
-      <w:proofErr w:type="spellStart"/>
-      <w:r>
-        <w:rPr>
-          <w:rFonts w:ascii="Courier New" w:eastAsia="Times New Roman" w:hAnsi="Courier New" w:cs="Courier New"/>
-          <w:color w:val="000000"/>
-          <w:sz w:val="20"/>
-          <w:szCs w:val="20"/>
-        </w:rPr>
-        <w:t>column_width</w:t>
-      </w:r>
-      <w:proofErr w:type="spellEnd"/>
-      <w:r>
-        <w:rPr>
-          <w:rFonts w:ascii="Courier New" w:eastAsia="Times New Roman" w:hAnsi="Courier New" w:cs="Courier New"/>
-          <w:color w:val="000000"/>
-          <w:sz w:val="20"/>
-          <w:szCs w:val="20"/>
-        </w:rPr>
-        <w:t xml:space="preserve"> ] </w:t>
+        <w:t>[ -W remove trailing spaces ]</w:t>
       </w:r>
     </w:p>
     <w:p>
@@ -890,7 +678,7 @@
         <w:spacing w:after="0" w:line="336" w:lineRule="auto"/>
         <w:textAlignment w:val="top"/>
         <w:rPr>
-          <w:rFonts w:ascii="Courier New" w:eastAsia="Times New Roman" w:hAnsi="Courier New" w:cs="Courier New"/>
+          <w:rFonts w:ascii="Consolas" w:eastAsia="Times New Roman" w:hAnsi="Consolas" w:cs="Courier New"/>
           <w:color w:val="000000"/>
           <w:sz w:val="20"/>
           <w:szCs w:val="20"/>
@@ -898,12 +686,12 @@
       </w:pPr>
       <w:r>
         <w:rPr>
-          <w:rFonts w:ascii="Courier New" w:eastAsia="Times New Roman" w:hAnsi="Courier New" w:cs="Courier New"/>
+          <w:rFonts w:ascii="Consolas" w:eastAsia="Times New Roman" w:hAnsi="Consolas" w:cs="Courier New"/>
           <w:color w:val="000000"/>
           <w:sz w:val="20"/>
           <w:szCs w:val="20"/>
         </w:rPr>
-        <w:t>[ -W remove trailing spaces ]</w:t>
+        <w:t xml:space="preserve">[ -k [ 1 | 2 ] remove[replace] control characters ] </w:t>
       </w:r>
     </w:p>
     <w:p>
@@ -930,7 +718,7 @@
         <w:spacing w:after="0" w:line="336" w:lineRule="auto"/>
         <w:textAlignment w:val="top"/>
         <w:rPr>
-          <w:rFonts w:ascii="Courier New" w:eastAsia="Times New Roman" w:hAnsi="Courier New" w:cs="Courier New"/>
+          <w:rFonts w:ascii="Consolas" w:eastAsia="Times New Roman" w:hAnsi="Consolas" w:cs="Courier New"/>
           <w:color w:val="000000"/>
           <w:sz w:val="20"/>
           <w:szCs w:val="20"/>
@@ -938,12 +726,12 @@
       </w:pPr>
       <w:r>
         <w:rPr>
-          <w:rFonts w:ascii="Courier New" w:eastAsia="Times New Roman" w:hAnsi="Courier New" w:cs="Courier New"/>
+          <w:rFonts w:ascii="Consolas" w:eastAsia="Times New Roman" w:hAnsi="Consolas" w:cs="Courier New"/>
           <w:color w:val="000000"/>
           <w:sz w:val="20"/>
           <w:szCs w:val="20"/>
         </w:rPr>
-        <w:t xml:space="preserve">[ -k [ 1 | 2 ] remove[replace] control characters ] </w:t>
+        <w:t>[ -y display_width ] [-Y display_width ]</w:t>
       </w:r>
     </w:p>
     <w:p>
@@ -970,7 +758,7 @@
         <w:spacing w:after="0" w:line="336" w:lineRule="auto"/>
         <w:textAlignment w:val="top"/>
         <w:rPr>
-          <w:rFonts w:ascii="Courier New" w:eastAsia="Times New Roman" w:hAnsi="Courier New" w:cs="Courier New"/>
+          <w:rFonts w:ascii="Consolas" w:eastAsia="Times New Roman" w:hAnsi="Consolas" w:cs="Courier New"/>
           <w:color w:val="000000"/>
           <w:sz w:val="20"/>
           <w:szCs w:val="20"/>
@@ -978,52 +766,12 @@
       </w:pPr>
       <w:r>
         <w:rPr>
-          <w:rFonts w:ascii="Courier New" w:eastAsia="Times New Roman" w:hAnsi="Courier New" w:cs="Courier New"/>
+          <w:rFonts w:ascii="Consolas" w:eastAsia="Times New Roman" w:hAnsi="Consolas" w:cs="Courier New"/>
           <w:color w:val="000000"/>
           <w:sz w:val="20"/>
           <w:szCs w:val="20"/>
         </w:rPr>
-        <w:t xml:space="preserve">[ -y </w:t>
-      </w:r>
-      <w:proofErr w:type="spellStart"/>
-      <w:r>
-        <w:rPr>
-          <w:rFonts w:ascii="Courier New" w:eastAsia="Times New Roman" w:hAnsi="Courier New" w:cs="Courier New"/>
-          <w:color w:val="000000"/>
-          <w:sz w:val="20"/>
-          <w:szCs w:val="20"/>
-        </w:rPr>
-        <w:t>display_width</w:t>
-      </w:r>
-      <w:proofErr w:type="spellEnd"/>
-      <w:r>
-        <w:rPr>
-          <w:rFonts w:ascii="Courier New" w:eastAsia="Times New Roman" w:hAnsi="Courier New" w:cs="Courier New"/>
-          <w:color w:val="000000"/>
-          <w:sz w:val="20"/>
-          <w:szCs w:val="20"/>
-        </w:rPr>
-        <w:t xml:space="preserve"> ] [-Y </w:t>
-      </w:r>
-      <w:proofErr w:type="spellStart"/>
-      <w:r>
-        <w:rPr>
-          <w:rFonts w:ascii="Courier New" w:eastAsia="Times New Roman" w:hAnsi="Courier New" w:cs="Courier New"/>
-          <w:color w:val="000000"/>
-          <w:sz w:val="20"/>
-          <w:szCs w:val="20"/>
-        </w:rPr>
-        <w:t>display_width</w:t>
-      </w:r>
-      <w:proofErr w:type="spellEnd"/>
-      <w:r>
-        <w:rPr>
-          <w:rFonts w:ascii="Courier New" w:eastAsia="Times New Roman" w:hAnsi="Courier New" w:cs="Courier New"/>
-          <w:color w:val="000000"/>
-          <w:sz w:val="20"/>
-          <w:szCs w:val="20"/>
-        </w:rPr>
-        <w:t xml:space="preserve"> ]</w:t>
+        <w:t xml:space="preserve">[ -b on error batch abort ] </w:t>
       </w:r>
     </w:p>
     <w:p>
@@ -1050,7 +798,8 @@
         <w:spacing w:after="0" w:line="336" w:lineRule="auto"/>
         <w:textAlignment w:val="top"/>
         <w:rPr>
-          <w:rFonts w:ascii="Courier New" w:eastAsia="Times New Roman" w:hAnsi="Courier New" w:cs="Courier New"/>
+          <w:rFonts w:ascii="Consolas" w:eastAsia="Times New Roman" w:hAnsi="Consolas" w:cs="Courier New"/>
+          <w:b/>
           <w:color w:val="000000"/>
           <w:sz w:val="20"/>
           <w:szCs w:val="20"/>
@@ -1058,108 +807,7 @@
       </w:pPr>
       <w:r>
         <w:rPr>
-          <w:rFonts w:ascii="Courier New" w:eastAsia="Times New Roman" w:hAnsi="Courier New" w:cs="Courier New"/>
-          <w:color w:val="000000"/>
-          <w:sz w:val="20"/>
-          <w:szCs w:val="20"/>
-        </w:rPr>
-        <w:t xml:space="preserve">[ -b on error batch abort ] </w:t>
-      </w:r>
-    </w:p>
-    <w:p>
-      <w:pPr>
-        <w:tabs>
-          <w:tab w:val="left" w:pos="916"/>
-          <w:tab w:val="left" w:pos="1832"/>
-          <w:tab w:val="left" w:pos="2748"/>
-          <w:tab w:val="left" w:pos="3664"/>
-          <w:tab w:val="left" w:pos="4580"/>
-          <w:tab w:val="left" w:pos="5496"/>
-          <w:tab w:val="left" w:pos="6412"/>
-          <w:tab w:val="left" w:pos="7328"/>
-          <w:tab w:val="left" w:pos="8244"/>
-          <w:tab w:val="left" w:pos="9160"/>
-          <w:tab w:val="left" w:pos="10076"/>
-          <w:tab w:val="left" w:pos="10992"/>
-          <w:tab w:val="left" w:pos="11908"/>
-          <w:tab w:val="left" w:pos="12824"/>
-          <w:tab w:val="left" w:pos="13740"/>
-          <w:tab w:val="left" w:pos="14656"/>
-        </w:tabs>
-        <w:wordWrap w:val="0"/>
-        <w:spacing w:after="0" w:line="336" w:lineRule="auto"/>
-        <w:textAlignment w:val="top"/>
-        <w:rPr>
-          <w:rFonts w:ascii="Courier New" w:eastAsia="Times New Roman" w:hAnsi="Courier New" w:cs="Courier New"/>
-          <w:color w:val="000000"/>
-          <w:sz w:val="20"/>
-          <w:szCs w:val="20"/>
-        </w:rPr>
-      </w:pPr>
-      <w:r>
-        <w:rPr>
-          <w:rFonts w:ascii="Courier New" w:eastAsia="Times New Roman" w:hAnsi="Courier New" w:cs="Courier New"/>
-          <w:color w:val="000000"/>
-          <w:sz w:val="20"/>
-          <w:szCs w:val="20"/>
-        </w:rPr>
-        <w:t xml:space="preserve">[ -c </w:t>
-      </w:r>
-      <w:proofErr w:type="spellStart"/>
-      <w:r>
-        <w:rPr>
-          <w:rFonts w:ascii="Courier New" w:eastAsia="Times New Roman" w:hAnsi="Courier New" w:cs="Courier New"/>
-          <w:color w:val="000000"/>
-          <w:sz w:val="20"/>
-          <w:szCs w:val="20"/>
-        </w:rPr>
-        <w:t>cmd_end</w:t>
-      </w:r>
-      <w:proofErr w:type="spellEnd"/>
-      <w:r>
-        <w:rPr>
-          <w:rFonts w:ascii="Courier New" w:eastAsia="Times New Roman" w:hAnsi="Courier New" w:cs="Courier New"/>
-          <w:color w:val="000000"/>
-          <w:sz w:val="20"/>
-          <w:szCs w:val="20"/>
-        </w:rPr>
-        <w:t xml:space="preserve"> ]</w:t>
-      </w:r>
-    </w:p>
-    <w:p>
-      <w:pPr>
-        <w:tabs>
-          <w:tab w:val="left" w:pos="916"/>
-          <w:tab w:val="left" w:pos="1832"/>
-          <w:tab w:val="left" w:pos="2748"/>
-          <w:tab w:val="left" w:pos="3664"/>
-          <w:tab w:val="left" w:pos="4580"/>
-          <w:tab w:val="left" w:pos="5496"/>
-          <w:tab w:val="left" w:pos="6412"/>
-          <w:tab w:val="left" w:pos="7328"/>
-          <w:tab w:val="left" w:pos="8244"/>
-          <w:tab w:val="left" w:pos="9160"/>
-          <w:tab w:val="left" w:pos="10076"/>
-          <w:tab w:val="left" w:pos="10992"/>
-          <w:tab w:val="left" w:pos="11908"/>
-          <w:tab w:val="left" w:pos="12824"/>
-          <w:tab w:val="left" w:pos="13740"/>
-          <w:tab w:val="left" w:pos="14656"/>
-        </w:tabs>
-        <w:wordWrap w:val="0"/>
-        <w:spacing w:after="0" w:line="336" w:lineRule="auto"/>
-        <w:textAlignment w:val="top"/>
-        <w:rPr>
-          <w:rFonts w:ascii="Courier New" w:eastAsia="Times New Roman" w:hAnsi="Courier New" w:cs="Courier New"/>
-          <w:b/>
-          <w:color w:val="000000"/>
-          <w:sz w:val="20"/>
-          <w:szCs w:val="20"/>
-        </w:rPr>
-      </w:pPr>
-      <w:r>
-        <w:rPr>
-          <w:rFonts w:ascii="Courier New" w:eastAsia="Times New Roman" w:hAnsi="Courier New" w:cs="Courier New"/>
+          <w:rFonts w:ascii="Consolas" w:eastAsia="Times New Roman" w:hAnsi="Consolas" w:cs="Courier New"/>
           <w:b/>
           <w:color w:val="000000"/>
           <w:sz w:val="20"/>
@@ -1298,7 +946,6 @@
         </w:rPr>
         <w:t xml:space="preserve"> </w:t>
       </w:r>
-      <w:proofErr w:type="spellStart"/>
       <w:r>
         <w:rPr>
           <w:rFonts w:ascii="Verdana" w:eastAsia="Times New Roman" w:hAnsi="Verdana" w:cs="Times New Roman"/>
@@ -1309,7 +956,6 @@
         </w:rPr>
         <w:t>connection_string</w:t>
       </w:r>
-      <w:proofErr w:type="spellEnd"/>
       <w:r>
         <w:rPr>
           <w:rFonts w:ascii="Verdana" w:eastAsia="Times New Roman" w:hAnsi="Verdana" w:cs="Times New Roman"/>
@@ -1373,7 +1019,6 @@
         </w:rPr>
         <w:t xml:space="preserve"> </w:t>
       </w:r>
-      <w:proofErr w:type="spellStart"/>
       <w:r>
         <w:rPr>
           <w:rFonts w:ascii="Verdana" w:eastAsia="Times New Roman" w:hAnsi="Verdana" w:cs="Times New Roman"/>
@@ -1384,7 +1029,6 @@
         </w:rPr>
         <w:t>engine_command</w:t>
       </w:r>
-      <w:proofErr w:type="spellEnd"/>
     </w:p>
     <w:p>
       <w:pPr>
@@ -1405,27 +1049,7 @@
           <w:sz w:val="16"/>
           <w:szCs w:val="16"/>
         </w:rPr>
-        <w:t xml:space="preserve">Runs the specified </w:t>
-      </w:r>
-      <w:proofErr w:type="spellStart"/>
-      <w:r>
-        <w:rPr>
-          <w:rFonts w:ascii="Verdana" w:eastAsia="Times New Roman" w:hAnsi="Verdana" w:cs="Times New Roman"/>
-          <w:color w:val="000000"/>
-          <w:sz w:val="16"/>
-          <w:szCs w:val="16"/>
-        </w:rPr>
-        <w:t>SqlCeEngine</w:t>
-      </w:r>
-      <w:proofErr w:type="spellEnd"/>
-      <w:r>
-        <w:rPr>
-          <w:rFonts w:ascii="Verdana" w:eastAsia="Times New Roman" w:hAnsi="Verdana" w:cs="Times New Roman"/>
-          <w:color w:val="000000"/>
-          <w:sz w:val="16"/>
-          <w:szCs w:val="16"/>
-        </w:rPr>
-        <w:t xml:space="preserve"> command against the database: Create, Shrink, Compact,  Repair. </w:t>
+        <w:t xml:space="preserve">Runs the specified SqlCeEngine command against the database: Create, Shrink, Compact,  Repair. </w:t>
       </w:r>
     </w:p>
     <w:p>
@@ -1477,20 +1101,8 @@
           <w:color w:val="000000"/>
           <w:sz w:val="16"/>
         </w:rPr>
-        <w:t xml:space="preserve"> -</w:t>
-      </w:r>
-      <w:proofErr w:type="spellStart"/>
-      <w:r>
-        <w:rPr>
-          <w:rFonts w:ascii="Verdana" w:eastAsia="Times New Roman" w:hAnsi="Verdana" w:cs="Times New Roman"/>
-          <w:b/>
-          <w:bCs/>
-          <w:color w:val="000000"/>
-          <w:sz w:val="16"/>
-        </w:rPr>
-        <w:t>i</w:t>
-      </w:r>
-      <w:proofErr w:type="spellEnd"/>
+        <w:t xml:space="preserve"> -i</w:t>
+      </w:r>
       <w:r>
         <w:rPr>
           <w:rFonts w:ascii="Verdana" w:eastAsia="Times New Roman" w:hAnsi="Verdana" w:cs="Times New Roman"/>
@@ -1611,20 +1223,8 @@
           <w:color w:val="000000"/>
           <w:sz w:val="16"/>
         </w:rPr>
-        <w:t>–q, -</w:t>
-      </w:r>
-      <w:proofErr w:type="spellStart"/>
-      <w:r>
-        <w:rPr>
-          <w:rFonts w:ascii="Verdana" w:eastAsia="Times New Roman" w:hAnsi="Verdana" w:cs="Times New Roman"/>
-          <w:b/>
-          <w:bCs/>
-          <w:color w:val="000000"/>
-          <w:sz w:val="16"/>
-        </w:rPr>
-        <w:t>i</w:t>
-      </w:r>
-      <w:proofErr w:type="spellEnd"/>
+        <w:t>–q, -i</w:t>
+      </w:r>
       <w:r>
         <w:rPr>
           <w:rFonts w:ascii="Verdana" w:eastAsia="Times New Roman" w:hAnsi="Verdana" w:cs="Times New Roman"/>
@@ -1713,27 +1313,7 @@
           <w:sz w:val="16"/>
           <w:szCs w:val="16"/>
         </w:rPr>
-        <w:t xml:space="preserve">All other </w:t>
-      </w:r>
-      <w:proofErr w:type="spellStart"/>
-      <w:r>
-        <w:rPr>
-          <w:rFonts w:ascii="Verdana" w:eastAsia="Times New Roman" w:hAnsi="Verdana" w:cs="Times New Roman"/>
-          <w:color w:val="000000"/>
-          <w:sz w:val="16"/>
-          <w:szCs w:val="16"/>
-        </w:rPr>
-        <w:t>SqlCeConnection.ConnectionString</w:t>
-      </w:r>
-      <w:proofErr w:type="spellEnd"/>
-      <w:r>
-        <w:rPr>
-          <w:rFonts w:ascii="Verdana" w:eastAsia="Times New Roman" w:hAnsi="Verdana" w:cs="Times New Roman"/>
-          <w:color w:val="000000"/>
-          <w:sz w:val="16"/>
-          <w:szCs w:val="16"/>
-        </w:rPr>
-        <w:t xml:space="preserve"> tokens are ignored</w:t>
+        <w:t>All other SqlCeConnection.ConnectionString tokens are ignored</w:t>
       </w:r>
     </w:p>
     <w:p>
@@ -1775,7 +1355,6 @@
         </w:rPr>
         <w:br/>
       </w:r>
-      <w:proofErr w:type="spellStart"/>
       <w:r>
         <w:rPr>
           <w:rFonts w:ascii="Courier New" w:eastAsia="Times New Roman" w:hAnsi="Courier New" w:cs="Courier New"/>
@@ -1783,17 +1362,7 @@
           <w:sz w:val="20"/>
           <w:szCs w:val="20"/>
         </w:rPr>
-        <w:t>sqlcecmd</w:t>
-      </w:r>
-      <w:proofErr w:type="spellEnd"/>
-      <w:r>
-        <w:rPr>
-          <w:rFonts w:ascii="Courier New" w:eastAsia="Times New Roman" w:hAnsi="Courier New" w:cs="Courier New"/>
-          <w:color w:val="000000"/>
-          <w:sz w:val="20"/>
-          <w:szCs w:val="20"/>
-        </w:rPr>
-        <w:t xml:space="preserve"> –d "Data Source=C:\mydb.sdf" -z "Data Source=;Password=secret123;Case sensitive=true;"</w:t>
+        <w:t>sqlcecmd –d "Data Source=C:\mydb.sdf" -z "Data Source=;Password=secret123;Case sensitive=true;"</w:t>
       </w:r>
     </w:p>
     <w:p>
@@ -1867,7 +1436,6 @@
         </w:rPr>
         <w:t xml:space="preserve">" </w:t>
       </w:r>
-      <w:proofErr w:type="spellStart"/>
       <w:r>
         <w:rPr>
           <w:rFonts w:ascii="Verdana" w:eastAsia="Times New Roman" w:hAnsi="Verdana" w:cs="Times New Roman"/>
@@ -1876,9 +1444,234 @@
           <w:color w:val="000000"/>
           <w:sz w:val="16"/>
         </w:rPr>
-        <w:t>cmdline</w:t>
-      </w:r>
-      <w:proofErr w:type="spellEnd"/>
+        <w:t xml:space="preserve">cmdline query </w:t>
+      </w:r>
+      <w:r>
+        <w:rPr>
+          <w:rFonts w:ascii="Verdana" w:eastAsia="Times New Roman" w:hAnsi="Verdana" w:cs="Times New Roman"/>
+          <w:b/>
+          <w:bCs/>
+          <w:color w:val="000000"/>
+          <w:sz w:val="16"/>
+        </w:rPr>
+        <w:t>"</w:t>
+      </w:r>
+      <w:r>
+        <w:rPr>
+          <w:rFonts w:ascii="Verdana" w:eastAsia="Times New Roman" w:hAnsi="Verdana" w:cs="Times New Roman"/>
+          <w:color w:val="000000"/>
+          <w:sz w:val="16"/>
+          <w:szCs w:val="16"/>
+        </w:rPr>
+        <w:t xml:space="preserve"> </w:t>
+      </w:r>
+    </w:p>
+    <w:p>
+      <w:pPr>
+        <w:spacing w:after="0" w:line="336" w:lineRule="auto"/>
+        <w:ind w:firstLine="720"/>
+        <w:textAlignment w:val="top"/>
+        <w:rPr>
+          <w:rFonts w:ascii="Verdana" w:eastAsia="Times New Roman" w:hAnsi="Verdana" w:cs="Times New Roman"/>
+          <w:i/>
+          <w:color w:val="000000"/>
+          <w:sz w:val="16"/>
+          <w:szCs w:val="16"/>
+        </w:rPr>
+      </w:pPr>
+      <w:r>
+        <w:rPr>
+          <w:rFonts w:ascii="Verdana" w:eastAsia="Times New Roman" w:hAnsi="Verdana" w:cs="Times New Roman"/>
+          <w:color w:val="000000"/>
+          <w:sz w:val="16"/>
+          <w:szCs w:val="16"/>
+        </w:rPr>
+        <w:t xml:space="preserve">Executes a single query. Cannot be used with the </w:t>
+      </w:r>
+      <w:r>
+        <w:rPr>
+          <w:rFonts w:ascii="Verdana" w:eastAsia="Times New Roman" w:hAnsi="Verdana" w:cs="Times New Roman"/>
+          <w:b/>
+          <w:bCs/>
+          <w:color w:val="000000"/>
+          <w:sz w:val="16"/>
+        </w:rPr>
+        <w:t>–z</w:t>
+      </w:r>
+      <w:r>
+        <w:rPr>
+          <w:rFonts w:ascii="Verdana" w:eastAsia="Times New Roman" w:hAnsi="Verdana" w:cs="Times New Roman"/>
+          <w:bCs/>
+          <w:color w:val="000000"/>
+          <w:sz w:val="16"/>
+        </w:rPr>
+        <w:t>,</w:t>
+      </w:r>
+      <w:r>
+        <w:rPr>
+          <w:rFonts w:ascii="Verdana" w:eastAsia="Times New Roman" w:hAnsi="Verdana" w:cs="Times New Roman"/>
+          <w:b/>
+          <w:bCs/>
+          <w:color w:val="000000"/>
+          <w:sz w:val="16"/>
+        </w:rPr>
+        <w:t xml:space="preserve"> -i</w:t>
+      </w:r>
+      <w:r>
+        <w:rPr>
+          <w:rFonts w:ascii="Verdana" w:eastAsia="Times New Roman" w:hAnsi="Verdana" w:cs="Times New Roman"/>
+          <w:color w:val="000000"/>
+          <w:sz w:val="16"/>
+          <w:szCs w:val="16"/>
+        </w:rPr>
+        <w:t xml:space="preserve"> or </w:t>
+      </w:r>
+      <w:r>
+        <w:rPr>
+          <w:rFonts w:ascii="Verdana" w:eastAsia="Times New Roman" w:hAnsi="Verdana" w:cs="Times New Roman"/>
+          <w:b/>
+          <w:bCs/>
+          <w:color w:val="000000"/>
+          <w:sz w:val="16"/>
+        </w:rPr>
+        <w:t>-e</w:t>
+      </w:r>
+      <w:r>
+        <w:rPr>
+          <w:rFonts w:ascii="Verdana" w:eastAsia="Times New Roman" w:hAnsi="Verdana" w:cs="Times New Roman"/>
+          <w:color w:val="000000"/>
+          <w:sz w:val="16"/>
+          <w:szCs w:val="16"/>
+        </w:rPr>
+        <w:t xml:space="preserve"> options.</w:t>
+      </w:r>
+    </w:p>
+    <w:p>
+      <w:pPr>
+        <w:spacing w:after="150" w:line="336" w:lineRule="auto"/>
+        <w:ind w:left="720"/>
+        <w:textAlignment w:val="top"/>
+        <w:rPr>
+          <w:rFonts w:ascii="Verdana" w:eastAsia="Times New Roman" w:hAnsi="Verdana" w:cs="Times New Roman"/>
+          <w:color w:val="000000"/>
+          <w:sz w:val="16"/>
+          <w:szCs w:val="16"/>
+        </w:rPr>
+      </w:pPr>
+      <w:r>
+        <w:rPr>
+          <w:rFonts w:ascii="Verdana" w:eastAsia="Times New Roman" w:hAnsi="Verdana" w:cs="Times New Roman"/>
+          <w:color w:val="000000"/>
+          <w:sz w:val="16"/>
+          <w:szCs w:val="16"/>
+        </w:rPr>
+        <w:t xml:space="preserve">Use quotation marks around the query, as shown in the following example. </w:t>
+      </w:r>
+    </w:p>
+    <w:p>
+      <w:pPr>
+        <w:spacing w:after="150" w:line="336" w:lineRule="auto"/>
+        <w:ind w:left="720"/>
+        <w:textAlignment w:val="top"/>
+        <w:rPr>
+          <w:rFonts w:ascii="Verdana" w:eastAsia="Times New Roman" w:hAnsi="Verdana" w:cs="Times New Roman"/>
+          <w:color w:val="000000"/>
+          <w:sz w:val="16"/>
+          <w:szCs w:val="16"/>
+        </w:rPr>
+      </w:pPr>
+      <w:r>
+        <w:rPr>
+          <w:rFonts w:ascii="Verdana" w:eastAsia="Times New Roman" w:hAnsi="Verdana" w:cs="Times New Roman"/>
+          <w:color w:val="000000"/>
+          <w:sz w:val="16"/>
+          <w:szCs w:val="16"/>
+        </w:rPr>
+        <w:lastRenderedPageBreak/>
+        <w:t>At the command prompt, type:</w:t>
+      </w:r>
+    </w:p>
+    <w:p>
+      <w:pPr>
+        <w:spacing w:after="150" w:line="336" w:lineRule="auto"/>
+        <w:ind w:left="720"/>
+        <w:textAlignment w:val="top"/>
+        <w:rPr>
+          <w:rFonts w:ascii="Verdana" w:eastAsia="Times New Roman" w:hAnsi="Verdana" w:cs="Times New Roman"/>
+          <w:color w:val="000000"/>
+          <w:sz w:val="16"/>
+          <w:szCs w:val="16"/>
+        </w:rPr>
+      </w:pPr>
+      <w:r>
+        <w:rPr>
+          <w:rFonts w:ascii="Courier New" w:eastAsia="Times New Roman" w:hAnsi="Courier New" w:cs="Courier New"/>
+          <w:color w:val="000000"/>
+          <w:sz w:val="20"/>
+        </w:rPr>
+        <w:t>sqlcecmd -d "Data Source=c:\mydb.sdf" -q "SELECT FirstName, LastName FROM Contact WHERE LastName LIKE 'Whi%'"</w:t>
+      </w:r>
+      <w:r>
+        <w:rPr>
+          <w:rFonts w:ascii="Verdana" w:eastAsia="Times New Roman" w:hAnsi="Verdana" w:cs="Times New Roman"/>
+          <w:color w:val="000000"/>
+          <w:sz w:val="16"/>
+          <w:szCs w:val="16"/>
+        </w:rPr>
+        <w:t xml:space="preserve"> </w:t>
+      </w:r>
+    </w:p>
+    <w:p>
+      <w:pPr>
+        <w:spacing w:after="150" w:line="336" w:lineRule="auto"/>
+        <w:ind w:left="720"/>
+        <w:textAlignment w:val="top"/>
+        <w:rPr>
+          <w:rFonts w:ascii="Verdana" w:eastAsia="Times New Roman" w:hAnsi="Verdana" w:cs="Times New Roman"/>
+          <w:color w:val="000000"/>
+          <w:sz w:val="16"/>
+          <w:szCs w:val="16"/>
+        </w:rPr>
+      </w:pPr>
+      <w:r>
+        <w:rPr>
+          <w:rFonts w:ascii="Courier New" w:eastAsia="Times New Roman" w:hAnsi="Courier New" w:cs="Courier New"/>
+          <w:color w:val="000000"/>
+          <w:sz w:val="20"/>
+        </w:rPr>
+        <w:t>sqlcecmd -d "Data Source=c:\mydb.sdf" -q "SELECT TOP 5 FirstName FROM Contact"</w:t>
+      </w:r>
+      <w:r>
+        <w:rPr>
+          <w:rFonts w:ascii="Verdana" w:eastAsia="Times New Roman" w:hAnsi="Verdana" w:cs="Times New Roman"/>
+          <w:color w:val="000000"/>
+          <w:sz w:val="16"/>
+          <w:szCs w:val="16"/>
+        </w:rPr>
+        <w:t xml:space="preserve"> </w:t>
+      </w:r>
+    </w:p>
+    <w:p>
+      <w:pPr>
+        <w:spacing w:after="0" w:line="336" w:lineRule="auto"/>
+        <w:textAlignment w:val="top"/>
+        <w:rPr>
+          <w:rFonts w:ascii="Verdana" w:eastAsia="Times New Roman" w:hAnsi="Verdana" w:cs="Times New Roman"/>
+          <w:color w:val="000000"/>
+          <w:sz w:val="16"/>
+          <w:szCs w:val="16"/>
+        </w:rPr>
+      </w:pPr>
+      <w:r>
+        <w:rPr>
+          <w:rFonts w:ascii="Verdana" w:eastAsia="Times New Roman" w:hAnsi="Verdana" w:cs="Times New Roman"/>
+          <w:b/>
+          <w:bCs/>
+          <w:color w:val="000000"/>
+          <w:sz w:val="16"/>
+        </w:rPr>
+        <w:t xml:space="preserve">-e </w:t>
+      </w:r>
       <w:r>
         <w:rPr>
           <w:rFonts w:ascii="Verdana" w:eastAsia="Times New Roman" w:hAnsi="Verdana" w:cs="Times New Roman"/>
@@ -1887,17 +1680,7 @@
           <w:color w:val="000000"/>
           <w:sz w:val="16"/>
         </w:rPr>
-        <w:t xml:space="preserve"> query </w:t>
-      </w:r>
-      <w:r>
-        <w:rPr>
-          <w:rFonts w:ascii="Verdana" w:eastAsia="Times New Roman" w:hAnsi="Verdana" w:cs="Times New Roman"/>
-          <w:b/>
-          <w:bCs/>
-          <w:color w:val="000000"/>
-          <w:sz w:val="16"/>
-        </w:rPr>
-        <w:t>"</w:t>
+        <w:t>echo input</w:t>
       </w:r>
       <w:r>
         <w:rPr>
@@ -1907,99 +1690,6 @@
           <w:szCs w:val="16"/>
         </w:rPr>
         <w:t xml:space="preserve"> </w:t>
-      </w:r>
-    </w:p>
-    <w:p>
-      <w:pPr>
-        <w:spacing w:after="0" w:line="336" w:lineRule="auto"/>
-        <w:ind w:firstLine="720"/>
-        <w:textAlignment w:val="top"/>
-        <w:rPr>
-          <w:rFonts w:ascii="Verdana" w:eastAsia="Times New Roman" w:hAnsi="Verdana" w:cs="Times New Roman"/>
-          <w:i/>
-          <w:color w:val="000000"/>
-          <w:sz w:val="16"/>
-          <w:szCs w:val="16"/>
-        </w:rPr>
-      </w:pPr>
-      <w:r>
-        <w:rPr>
-          <w:rFonts w:ascii="Verdana" w:eastAsia="Times New Roman" w:hAnsi="Verdana" w:cs="Times New Roman"/>
-          <w:color w:val="000000"/>
-          <w:sz w:val="16"/>
-          <w:szCs w:val="16"/>
-        </w:rPr>
-        <w:lastRenderedPageBreak/>
-        <w:t xml:space="preserve">Executes a single query. Cannot be used with the </w:t>
-      </w:r>
-      <w:r>
-        <w:rPr>
-          <w:rFonts w:ascii="Verdana" w:eastAsia="Times New Roman" w:hAnsi="Verdana" w:cs="Times New Roman"/>
-          <w:b/>
-          <w:bCs/>
-          <w:color w:val="000000"/>
-          <w:sz w:val="16"/>
-        </w:rPr>
-        <w:t>–z</w:t>
-      </w:r>
-      <w:r>
-        <w:rPr>
-          <w:rFonts w:ascii="Verdana" w:eastAsia="Times New Roman" w:hAnsi="Verdana" w:cs="Times New Roman"/>
-          <w:bCs/>
-          <w:color w:val="000000"/>
-          <w:sz w:val="16"/>
-        </w:rPr>
-        <w:t>,</w:t>
-      </w:r>
-      <w:r>
-        <w:rPr>
-          <w:rFonts w:ascii="Verdana" w:eastAsia="Times New Roman" w:hAnsi="Verdana" w:cs="Times New Roman"/>
-          <w:b/>
-          <w:bCs/>
-          <w:color w:val="000000"/>
-          <w:sz w:val="16"/>
-        </w:rPr>
-        <w:t xml:space="preserve"> -</w:t>
-      </w:r>
-      <w:proofErr w:type="spellStart"/>
-      <w:r>
-        <w:rPr>
-          <w:rFonts w:ascii="Verdana" w:eastAsia="Times New Roman" w:hAnsi="Verdana" w:cs="Times New Roman"/>
-          <w:b/>
-          <w:bCs/>
-          <w:color w:val="000000"/>
-          <w:sz w:val="16"/>
-        </w:rPr>
-        <w:t>i</w:t>
-      </w:r>
-      <w:proofErr w:type="spellEnd"/>
-      <w:r>
-        <w:rPr>
-          <w:rFonts w:ascii="Verdana" w:eastAsia="Times New Roman" w:hAnsi="Verdana" w:cs="Times New Roman"/>
-          <w:color w:val="000000"/>
-          <w:sz w:val="16"/>
-          <w:szCs w:val="16"/>
-        </w:rPr>
-        <w:t xml:space="preserve"> or </w:t>
-      </w:r>
-      <w:r>
-        <w:rPr>
-          <w:rFonts w:ascii="Verdana" w:eastAsia="Times New Roman" w:hAnsi="Verdana" w:cs="Times New Roman"/>
-          <w:b/>
-          <w:bCs/>
-          <w:color w:val="000000"/>
-          <w:sz w:val="16"/>
-        </w:rPr>
-        <w:t>-e</w:t>
-      </w:r>
-      <w:r>
-        <w:rPr>
-          <w:rFonts w:ascii="Verdana" w:eastAsia="Times New Roman" w:hAnsi="Verdana" w:cs="Times New Roman"/>
-          <w:color w:val="000000"/>
-          <w:sz w:val="16"/>
-          <w:szCs w:val="16"/>
-        </w:rPr>
-        <w:t xml:space="preserve"> options.</w:t>
       </w:r>
     </w:p>
     <w:p>
@@ -2021,7 +1711,26 @@
           <w:sz w:val="16"/>
           <w:szCs w:val="16"/>
         </w:rPr>
-        <w:t xml:space="preserve">Use quotation marks around the query, as shown in the following example. </w:t>
+        <w:t>Writes input scripts to the standard output device (</w:t>
+      </w:r>
+      <w:r>
+        <w:rPr>
+          <w:rFonts w:ascii="Verdana" w:eastAsia="Times New Roman" w:hAnsi="Verdana" w:cs="Times New Roman"/>
+          <w:b/>
+          <w:bCs/>
+          <w:color w:val="000000"/>
+          <w:sz w:val="16"/>
+        </w:rPr>
+        <w:t>stdout</w:t>
+      </w:r>
+      <w:r>
+        <w:rPr>
+          <w:rFonts w:ascii="Verdana" w:eastAsia="Times New Roman" w:hAnsi="Verdana" w:cs="Times New Roman"/>
+          <w:color w:val="000000"/>
+          <w:sz w:val="16"/>
+          <w:szCs w:val="16"/>
+        </w:rPr>
+        <w:t>).</w:t>
       </w:r>
     </w:p>
     <w:p>
@@ -2036,14 +1745,77 @@
           <w:szCs w:val="16"/>
         </w:rPr>
       </w:pPr>
-      <w:r>
-        <w:rPr>
-          <w:rFonts w:ascii="Verdana" w:eastAsia="Times New Roman" w:hAnsi="Verdana" w:cs="Times New Roman"/>
-          <w:color w:val="000000"/>
-          <w:sz w:val="16"/>
-          <w:szCs w:val="16"/>
-        </w:rPr>
-        <w:t>At the command prompt, type:</w:t>
+    </w:p>
+    <w:p>
+      <w:pPr>
+        <w:spacing w:after="0" w:line="336" w:lineRule="auto"/>
+        <w:textAlignment w:val="top"/>
+        <w:rPr>
+          <w:rFonts w:ascii="Verdana" w:eastAsia="Times New Roman" w:hAnsi="Verdana" w:cs="Times New Roman"/>
+          <w:color w:val="000000"/>
+          <w:sz w:val="16"/>
+          <w:szCs w:val="16"/>
+        </w:rPr>
+      </w:pPr>
+      <w:r>
+        <w:rPr>
+          <w:rFonts w:ascii="Verdana" w:eastAsia="Times New Roman" w:hAnsi="Verdana" w:cs="Times New Roman"/>
+          <w:b/>
+          <w:bCs/>
+          <w:color w:val="000000"/>
+          <w:sz w:val="16"/>
+        </w:rPr>
+        <w:t>Input/Output Options</w:t>
+      </w:r>
+      <w:r>
+        <w:rPr>
+          <w:rFonts w:ascii="Verdana" w:eastAsia="Times New Roman" w:hAnsi="Verdana" w:cs="Times New Roman"/>
+          <w:color w:val="000000"/>
+          <w:sz w:val="16"/>
+          <w:szCs w:val="16"/>
+        </w:rPr>
+        <w:t xml:space="preserve"> </w:t>
+      </w:r>
+    </w:p>
+    <w:p>
+      <w:pPr>
+        <w:spacing w:after="0" w:line="336" w:lineRule="auto"/>
+        <w:textAlignment w:val="top"/>
+        <w:rPr>
+          <w:rFonts w:ascii="Verdana" w:eastAsia="Times New Roman" w:hAnsi="Verdana" w:cs="Times New Roman"/>
+          <w:color w:val="000000"/>
+          <w:sz w:val="16"/>
+          <w:szCs w:val="16"/>
+        </w:rPr>
+      </w:pPr>
+      <w:r>
+        <w:rPr>
+          <w:rFonts w:ascii="Verdana" w:eastAsia="Times New Roman" w:hAnsi="Verdana" w:cs="Times New Roman"/>
+          <w:b/>
+          <w:bCs/>
+          <w:color w:val="000000"/>
+          <w:sz w:val="16"/>
+        </w:rPr>
+        <w:t xml:space="preserve">-i </w:t>
+      </w:r>
+      <w:r>
+        <w:rPr>
+          <w:rFonts w:ascii="Verdana" w:eastAsia="Times New Roman" w:hAnsi="Verdana" w:cs="Times New Roman"/>
+          <w:i/>
+          <w:iCs/>
+          <w:color w:val="000000"/>
+          <w:sz w:val="16"/>
+        </w:rPr>
+        <w:t>input_file</w:t>
+      </w:r>
+      <w:r>
+        <w:rPr>
+          <w:rFonts w:ascii="Verdana" w:eastAsia="Times New Roman" w:hAnsi="Verdana" w:cs="Times New Roman"/>
+          <w:color w:val="000000"/>
+          <w:sz w:val="16"/>
+          <w:szCs w:val="16"/>
+        </w:rPr>
+        <w:t xml:space="preserve"> </w:t>
       </w:r>
     </w:p>
     <w:p>
@@ -2058,104 +1830,109 @@
           <w:szCs w:val="16"/>
         </w:rPr>
       </w:pPr>
-      <w:proofErr w:type="spellStart"/>
-      <w:r>
-        <w:rPr>
-          <w:rFonts w:ascii="Courier New" w:eastAsia="Times New Roman" w:hAnsi="Courier New" w:cs="Courier New"/>
-          <w:color w:val="000000"/>
-          <w:sz w:val="20"/>
+      <w:r>
+        <w:rPr>
+          <w:rFonts w:ascii="Verdana" w:eastAsia="Times New Roman" w:hAnsi="Verdana" w:cs="Times New Roman"/>
+          <w:color w:val="000000"/>
+          <w:sz w:val="16"/>
+          <w:szCs w:val="16"/>
+        </w:rPr>
+        <w:t xml:space="preserve">Identifies the file that contains a batch of SQL statements. Each statement in the file must be separated by the word "GO" on a line by itself. </w:t>
+      </w:r>
+      <w:r>
+        <w:rPr>
+          <w:rFonts w:ascii="Verdana" w:eastAsia="Times New Roman" w:hAnsi="Verdana" w:cs="Times New Roman"/>
+          <w:b/>
+          <w:bCs/>
+          <w:color w:val="000000"/>
+          <w:sz w:val="16"/>
+        </w:rPr>
+        <w:t xml:space="preserve">sqlcecmd </w:t>
+      </w:r>
+      <w:r>
+        <w:rPr>
+          <w:rFonts w:ascii="Verdana" w:eastAsia="Times New Roman" w:hAnsi="Verdana" w:cs="Times New Roman"/>
+          <w:color w:val="000000"/>
+          <w:sz w:val="16"/>
+          <w:szCs w:val="16"/>
+        </w:rPr>
+        <w:t xml:space="preserve">will first check to see whether the specified file exists. If the file does not exist, </w:t>
+      </w:r>
+      <w:r>
+        <w:rPr>
+          <w:rFonts w:ascii="Verdana" w:eastAsia="Times New Roman" w:hAnsi="Verdana" w:cs="Times New Roman"/>
+          <w:b/>
+          <w:bCs/>
+          <w:color w:val="000000"/>
+          <w:sz w:val="16"/>
         </w:rPr>
         <w:t>sqlcecmd</w:t>
       </w:r>
-      <w:proofErr w:type="spellEnd"/>
-      <w:r>
-        <w:rPr>
-          <w:rFonts w:ascii="Courier New" w:eastAsia="Times New Roman" w:hAnsi="Courier New" w:cs="Courier New"/>
-          <w:color w:val="000000"/>
-          <w:sz w:val="20"/>
-        </w:rPr>
-        <w:t xml:space="preserve"> -d "Data Source=c:\mydb.sdf" -q "SELECT </w:t>
-      </w:r>
-      <w:proofErr w:type="spellStart"/>
-      <w:r>
-        <w:rPr>
-          <w:rFonts w:ascii="Courier New" w:eastAsia="Times New Roman" w:hAnsi="Courier New" w:cs="Courier New"/>
-          <w:color w:val="000000"/>
-          <w:sz w:val="20"/>
-        </w:rPr>
-        <w:t>FirstName</w:t>
-      </w:r>
-      <w:proofErr w:type="spellEnd"/>
-      <w:r>
-        <w:rPr>
-          <w:rFonts w:ascii="Courier New" w:eastAsia="Times New Roman" w:hAnsi="Courier New" w:cs="Courier New"/>
-          <w:color w:val="000000"/>
-          <w:sz w:val="20"/>
+      <w:r>
+        <w:rPr>
+          <w:rFonts w:ascii="Verdana" w:eastAsia="Times New Roman" w:hAnsi="Verdana" w:cs="Times New Roman"/>
+          <w:color w:val="000000"/>
+          <w:sz w:val="16"/>
+          <w:szCs w:val="16"/>
+        </w:rPr>
+        <w:t xml:space="preserve"> will exit. Cannot be used with the </w:t>
+      </w:r>
+      <w:r>
+        <w:rPr>
+          <w:rFonts w:ascii="Verdana" w:eastAsia="Times New Roman" w:hAnsi="Verdana" w:cs="Times New Roman"/>
+          <w:b/>
+          <w:color w:val="000000"/>
+          <w:sz w:val="16"/>
+          <w:szCs w:val="16"/>
+        </w:rPr>
+        <w:t>–z</w:t>
+      </w:r>
+      <w:r>
+        <w:rPr>
+          <w:rFonts w:ascii="Verdana" w:eastAsia="Times New Roman" w:hAnsi="Verdana" w:cs="Times New Roman"/>
+          <w:color w:val="000000"/>
+          <w:sz w:val="16"/>
+          <w:szCs w:val="16"/>
         </w:rPr>
         <w:t xml:space="preserve">, </w:t>
       </w:r>
-      <w:proofErr w:type="spellStart"/>
-      <w:r>
-        <w:rPr>
-          <w:rFonts w:ascii="Courier New" w:eastAsia="Times New Roman" w:hAnsi="Courier New" w:cs="Courier New"/>
-          <w:color w:val="000000"/>
-          <w:sz w:val="20"/>
-        </w:rPr>
-        <w:t>LastName</w:t>
-      </w:r>
-      <w:proofErr w:type="spellEnd"/>
-      <w:r>
-        <w:rPr>
-          <w:rFonts w:ascii="Courier New" w:eastAsia="Times New Roman" w:hAnsi="Courier New" w:cs="Courier New"/>
-          <w:color w:val="000000"/>
-          <w:sz w:val="20"/>
-        </w:rPr>
-        <w:t xml:space="preserve"> FROM Contact WHERE </w:t>
-      </w:r>
-      <w:proofErr w:type="spellStart"/>
-      <w:r>
-        <w:rPr>
-          <w:rFonts w:ascii="Courier New" w:eastAsia="Times New Roman" w:hAnsi="Courier New" w:cs="Courier New"/>
-          <w:color w:val="000000"/>
-          <w:sz w:val="20"/>
-        </w:rPr>
-        <w:t>LastName</w:t>
-      </w:r>
-      <w:proofErr w:type="spellEnd"/>
-      <w:r>
-        <w:rPr>
-          <w:rFonts w:ascii="Courier New" w:eastAsia="Times New Roman" w:hAnsi="Courier New" w:cs="Courier New"/>
-          <w:color w:val="000000"/>
-          <w:sz w:val="20"/>
-        </w:rPr>
-        <w:t xml:space="preserve"> LIKE '</w:t>
-      </w:r>
-      <w:proofErr w:type="spellStart"/>
-      <w:r>
-        <w:rPr>
-          <w:rFonts w:ascii="Courier New" w:eastAsia="Times New Roman" w:hAnsi="Courier New" w:cs="Courier New"/>
-          <w:color w:val="000000"/>
-          <w:sz w:val="20"/>
-        </w:rPr>
-        <w:t>Whi</w:t>
-      </w:r>
-      <w:proofErr w:type="spellEnd"/>
-      <w:r>
-        <w:rPr>
-          <w:rFonts w:ascii="Courier New" w:eastAsia="Times New Roman" w:hAnsi="Courier New" w:cs="Courier New"/>
-          <w:color w:val="000000"/>
-          <w:sz w:val="20"/>
-        </w:rPr>
-        <w:t>%'"</w:t>
-      </w:r>
-      <w:r>
-        <w:rPr>
-          <w:rFonts w:ascii="Verdana" w:eastAsia="Times New Roman" w:hAnsi="Verdana" w:cs="Times New Roman"/>
-          <w:color w:val="000000"/>
-          <w:sz w:val="16"/>
-          <w:szCs w:val="16"/>
-        </w:rPr>
-        <w:t xml:space="preserve"> </w:t>
+      <w:r>
+        <w:rPr>
+          <w:rFonts w:ascii="Verdana" w:eastAsia="Times New Roman" w:hAnsi="Verdana" w:cs="Times New Roman"/>
+          <w:b/>
+          <w:color w:val="000000"/>
+          <w:sz w:val="16"/>
+          <w:szCs w:val="16"/>
+        </w:rPr>
+        <w:t>-e</w:t>
+      </w:r>
+      <w:r>
+        <w:rPr>
+          <w:rFonts w:ascii="Verdana" w:eastAsia="Times New Roman" w:hAnsi="Verdana" w:cs="Times New Roman"/>
+          <w:color w:val="000000"/>
+          <w:sz w:val="16"/>
+          <w:szCs w:val="16"/>
+        </w:rPr>
+        <w:t xml:space="preserve"> or </w:t>
+      </w:r>
+      <w:r>
+        <w:rPr>
+          <w:rFonts w:ascii="Verdana" w:eastAsia="Times New Roman" w:hAnsi="Verdana" w:cs="Times New Roman"/>
+          <w:b/>
+          <w:color w:val="000000"/>
+          <w:sz w:val="16"/>
+          <w:szCs w:val="16"/>
+        </w:rPr>
+        <w:t>-q</w:t>
+      </w:r>
+      <w:r>
+        <w:rPr>
+          <w:rFonts w:ascii="Verdana" w:eastAsia="Times New Roman" w:hAnsi="Verdana" w:cs="Times New Roman"/>
+          <w:color w:val="000000"/>
+          <w:sz w:val="16"/>
+          <w:szCs w:val="16"/>
+        </w:rPr>
+        <w:t xml:space="preserve"> options.</w:t>
       </w:r>
     </w:p>
     <w:p>
@@ -2170,41 +1947,154 @@
           <w:szCs w:val="16"/>
         </w:rPr>
       </w:pPr>
-      <w:proofErr w:type="spellStart"/>
-      <w:r>
-        <w:rPr>
-          <w:rFonts w:ascii="Courier New" w:eastAsia="Times New Roman" w:hAnsi="Courier New" w:cs="Courier New"/>
-          <w:color w:val="000000"/>
-          <w:sz w:val="20"/>
-        </w:rPr>
-        <w:t>sqlcecmd</w:t>
-      </w:r>
-      <w:proofErr w:type="spellEnd"/>
-      <w:r>
-        <w:rPr>
-          <w:rFonts w:ascii="Courier New" w:eastAsia="Times New Roman" w:hAnsi="Courier New" w:cs="Courier New"/>
-          <w:color w:val="000000"/>
-          <w:sz w:val="20"/>
-        </w:rPr>
-        <w:t xml:space="preserve"> -d "Data Source=c:\mydb.sdf" -q "SELECT TOP 5 </w:t>
-      </w:r>
-      <w:proofErr w:type="spellStart"/>
-      <w:r>
-        <w:rPr>
-          <w:rFonts w:ascii="Courier New" w:eastAsia="Times New Roman" w:hAnsi="Courier New" w:cs="Courier New"/>
-          <w:color w:val="000000"/>
-          <w:sz w:val="20"/>
-        </w:rPr>
-        <w:t>FirstName</w:t>
-      </w:r>
-      <w:proofErr w:type="spellEnd"/>
-      <w:r>
-        <w:rPr>
-          <w:rFonts w:ascii="Courier New" w:eastAsia="Times New Roman" w:hAnsi="Courier New" w:cs="Courier New"/>
-          <w:color w:val="000000"/>
-          <w:sz w:val="20"/>
-        </w:rPr>
-        <w:t xml:space="preserve"> FROM Contact"</w:t>
+      <w:r>
+        <w:rPr>
+          <w:rFonts w:ascii="Verdana" w:eastAsia="Times New Roman" w:hAnsi="Verdana" w:cs="Times New Roman"/>
+          <w:color w:val="000000"/>
+          <w:sz w:val="16"/>
+          <w:szCs w:val="16"/>
+        </w:rPr>
+        <w:t>Path examples:</w:t>
+      </w:r>
+    </w:p>
+    <w:p>
+      <w:pPr>
+        <w:spacing w:after="150" w:line="336" w:lineRule="auto"/>
+        <w:ind w:left="720"/>
+        <w:textAlignment w:val="top"/>
+        <w:rPr>
+          <w:rFonts w:ascii="Verdana" w:eastAsia="Times New Roman" w:hAnsi="Verdana" w:cs="Times New Roman"/>
+          <w:color w:val="000000"/>
+          <w:sz w:val="16"/>
+          <w:szCs w:val="16"/>
+        </w:rPr>
+      </w:pPr>
+      <w:r>
+        <w:rPr>
+          <w:rFonts w:ascii="Verdana" w:eastAsia="Times New Roman" w:hAnsi="Verdana" w:cs="Times New Roman"/>
+          <w:b/>
+          <w:bCs/>
+          <w:color w:val="000000"/>
+          <w:sz w:val="16"/>
+        </w:rPr>
+        <w:t>-i</w:t>
+      </w:r>
+      <w:r>
+        <w:rPr>
+          <w:rFonts w:ascii="Verdana" w:eastAsia="Times New Roman" w:hAnsi="Verdana" w:cs="Times New Roman"/>
+          <w:color w:val="000000"/>
+          <w:sz w:val="16"/>
+          <w:szCs w:val="16"/>
+        </w:rPr>
+        <w:t xml:space="preserve"> C:\&lt;filename&gt;</w:t>
+      </w:r>
+    </w:p>
+    <w:p>
+      <w:pPr>
+        <w:spacing w:after="150" w:line="336" w:lineRule="auto"/>
+        <w:ind w:left="720"/>
+        <w:textAlignment w:val="top"/>
+        <w:rPr>
+          <w:rFonts w:ascii="Verdana" w:eastAsia="Times New Roman" w:hAnsi="Verdana" w:cs="Times New Roman"/>
+          <w:color w:val="000000"/>
+          <w:sz w:val="16"/>
+          <w:szCs w:val="16"/>
+        </w:rPr>
+      </w:pPr>
+      <w:r>
+        <w:rPr>
+          <w:rFonts w:ascii="Verdana" w:eastAsia="Times New Roman" w:hAnsi="Verdana" w:cs="Times New Roman"/>
+          <w:b/>
+          <w:bCs/>
+          <w:color w:val="000000"/>
+          <w:sz w:val="16"/>
+        </w:rPr>
+        <w:t>-i</w:t>
+      </w:r>
+      <w:r>
+        <w:rPr>
+          <w:rFonts w:ascii="Verdana" w:eastAsia="Times New Roman" w:hAnsi="Verdana" w:cs="Times New Roman"/>
+          <w:color w:val="000000"/>
+          <w:sz w:val="16"/>
+          <w:szCs w:val="16"/>
+        </w:rPr>
+        <w:t xml:space="preserve"> \\&lt;Server&gt;\&lt;Share$&gt;\&lt;filename&gt; </w:t>
+      </w:r>
+    </w:p>
+    <w:p>
+      <w:pPr>
+        <w:spacing w:after="150" w:line="336" w:lineRule="auto"/>
+        <w:ind w:left="720"/>
+        <w:textAlignment w:val="top"/>
+        <w:rPr>
+          <w:rFonts w:ascii="Verdana" w:eastAsia="Times New Roman" w:hAnsi="Verdana" w:cs="Times New Roman"/>
+          <w:color w:val="000000"/>
+          <w:sz w:val="16"/>
+          <w:szCs w:val="16"/>
+        </w:rPr>
+      </w:pPr>
+      <w:r>
+        <w:rPr>
+          <w:rFonts w:ascii="Verdana" w:eastAsia="Times New Roman" w:hAnsi="Verdana" w:cs="Times New Roman"/>
+          <w:b/>
+          <w:bCs/>
+          <w:color w:val="000000"/>
+          <w:sz w:val="16"/>
+        </w:rPr>
+        <w:t>-i</w:t>
+      </w:r>
+      <w:r>
+        <w:rPr>
+          <w:rFonts w:ascii="Verdana" w:eastAsia="Times New Roman" w:hAnsi="Verdana" w:cs="Times New Roman"/>
+          <w:color w:val="000000"/>
+          <w:sz w:val="16"/>
+          <w:szCs w:val="16"/>
+        </w:rPr>
+        <w:t xml:space="preserve"> "C:\Some Folder\&lt;file name&gt;"</w:t>
+      </w:r>
+    </w:p>
+    <w:p>
+      <w:pPr>
+        <w:spacing w:after="150" w:line="336" w:lineRule="auto"/>
+        <w:ind w:left="720"/>
+        <w:textAlignment w:val="top"/>
+        <w:rPr>
+          <w:rFonts w:ascii="Verdana" w:eastAsia="Times New Roman" w:hAnsi="Verdana" w:cs="Times New Roman"/>
+          <w:color w:val="000000"/>
+          <w:sz w:val="16"/>
+          <w:szCs w:val="16"/>
+        </w:rPr>
+      </w:pPr>
+      <w:r>
+        <w:rPr>
+          <w:rFonts w:ascii="Verdana" w:eastAsia="Times New Roman" w:hAnsi="Verdana" w:cs="Times New Roman"/>
+          <w:color w:val="000000"/>
+          <w:sz w:val="16"/>
+          <w:szCs w:val="16"/>
+        </w:rPr>
+        <w:t>File paths that contain spaces must be enclosed in quotation marks.</w:t>
+      </w:r>
+    </w:p>
+    <w:p>
+      <w:pPr>
+        <w:spacing w:after="0" w:line="336" w:lineRule="auto"/>
+        <w:textAlignment w:val="top"/>
+        <w:rPr>
+          <w:rFonts w:ascii="Verdana" w:eastAsia="Times New Roman" w:hAnsi="Verdana" w:cs="Times New Roman"/>
+          <w:color w:val="000000"/>
+          <w:sz w:val="16"/>
+          <w:szCs w:val="16"/>
+        </w:rPr>
+      </w:pPr>
+      <w:r>
+        <w:rPr>
+          <w:rFonts w:ascii="Verdana" w:eastAsia="Times New Roman" w:hAnsi="Verdana" w:cs="Times New Roman"/>
+          <w:b/>
+          <w:bCs/>
+          <w:color w:val="000000"/>
+          <w:sz w:val="16"/>
+        </w:rPr>
+        <w:t>-o</w:t>
       </w:r>
       <w:r>
         <w:rPr>
@@ -2214,28 +2104,6 @@
           <w:szCs w:val="16"/>
         </w:rPr>
         <w:t xml:space="preserve"> </w:t>
-      </w:r>
-    </w:p>
-    <w:p>
-      <w:pPr>
-        <w:spacing w:after="0" w:line="336" w:lineRule="auto"/>
-        <w:textAlignment w:val="top"/>
-        <w:rPr>
-          <w:rFonts w:ascii="Verdana" w:eastAsia="Times New Roman" w:hAnsi="Verdana" w:cs="Times New Roman"/>
-          <w:color w:val="000000"/>
-          <w:sz w:val="16"/>
-          <w:szCs w:val="16"/>
-        </w:rPr>
-      </w:pPr>
-      <w:r>
-        <w:rPr>
-          <w:rFonts w:ascii="Verdana" w:eastAsia="Times New Roman" w:hAnsi="Verdana" w:cs="Times New Roman"/>
-          <w:b/>
-          <w:bCs/>
-          <w:color w:val="000000"/>
-          <w:sz w:val="16"/>
-        </w:rPr>
-        <w:t xml:space="preserve">-e </w:t>
       </w:r>
       <w:r>
         <w:rPr>
@@ -2245,7 +2113,7 @@
           <w:color w:val="000000"/>
           <w:sz w:val="16"/>
         </w:rPr>
-        <w:t>echo input</w:t>
+        <w:t>output_file</w:t>
       </w:r>
       <w:r>
         <w:rPr>
@@ -2276,28 +2144,26 @@
           <w:sz w:val="16"/>
           <w:szCs w:val="16"/>
         </w:rPr>
-        <w:t>Writes input scripts to the standard output device (</w:t>
-      </w:r>
-      <w:proofErr w:type="spellStart"/>
-      <w:r>
-        <w:rPr>
-          <w:rFonts w:ascii="Verdana" w:eastAsia="Times New Roman" w:hAnsi="Verdana" w:cs="Times New Roman"/>
-          <w:b/>
-          <w:bCs/>
-          <w:color w:val="000000"/>
-          <w:sz w:val="16"/>
-        </w:rPr>
-        <w:t>stdout</w:t>
-      </w:r>
-      <w:proofErr w:type="spellEnd"/>
-      <w:r>
-        <w:rPr>
-          <w:rFonts w:ascii="Verdana" w:eastAsia="Times New Roman" w:hAnsi="Verdana" w:cs="Times New Roman"/>
-          <w:color w:val="000000"/>
-          <w:sz w:val="16"/>
-          <w:szCs w:val="16"/>
-        </w:rPr>
-        <w:t>).</w:t>
+        <w:t xml:space="preserve">Identifies the file that receives output from </w:t>
+      </w:r>
+      <w:r>
+        <w:rPr>
+          <w:rFonts w:ascii="Verdana" w:eastAsia="Times New Roman" w:hAnsi="Verdana" w:cs="Times New Roman"/>
+          <w:b/>
+          <w:bCs/>
+          <w:color w:val="000000"/>
+          <w:sz w:val="16"/>
+        </w:rPr>
+        <w:t>sqlcecmd</w:t>
+      </w:r>
+      <w:r>
+        <w:rPr>
+          <w:rFonts w:ascii="Verdana" w:eastAsia="Times New Roman" w:hAnsi="Verdana" w:cs="Times New Roman"/>
+          <w:color w:val="000000"/>
+          <w:sz w:val="16"/>
+          <w:szCs w:val="16"/>
+        </w:rPr>
+        <w:t>.</w:t>
       </w:r>
     </w:p>
     <w:p>
@@ -2312,94 +2178,15 @@
           <w:szCs w:val="16"/>
         </w:rPr>
       </w:pPr>
-    </w:p>
-    <w:p>
-      <w:pPr>
-        <w:spacing w:after="0" w:line="336" w:lineRule="auto"/>
-        <w:textAlignment w:val="top"/>
-        <w:rPr>
-          <w:rFonts w:ascii="Verdana" w:eastAsia="Times New Roman" w:hAnsi="Verdana" w:cs="Times New Roman"/>
-          <w:color w:val="000000"/>
-          <w:sz w:val="16"/>
-          <w:szCs w:val="16"/>
-        </w:rPr>
-      </w:pPr>
-      <w:proofErr w:type="spellStart"/>
-      <w:r>
-        <w:rPr>
-          <w:rFonts w:ascii="Verdana" w:eastAsia="Times New Roman" w:hAnsi="Verdana" w:cs="Times New Roman"/>
-          <w:b/>
-          <w:bCs/>
-          <w:color w:val="000000"/>
-          <w:sz w:val="16"/>
-        </w:rPr>
-        <w:t>Input/Output</w:t>
-      </w:r>
-      <w:proofErr w:type="spellEnd"/>
-      <w:r>
-        <w:rPr>
-          <w:rFonts w:ascii="Verdana" w:eastAsia="Times New Roman" w:hAnsi="Verdana" w:cs="Times New Roman"/>
-          <w:b/>
-          <w:bCs/>
-          <w:color w:val="000000"/>
-          <w:sz w:val="16"/>
-        </w:rPr>
-        <w:t xml:space="preserve"> Options</w:t>
-      </w:r>
-      <w:r>
-        <w:rPr>
-          <w:rFonts w:ascii="Verdana" w:eastAsia="Times New Roman" w:hAnsi="Verdana" w:cs="Times New Roman"/>
-          <w:color w:val="000000"/>
-          <w:sz w:val="16"/>
-          <w:szCs w:val="16"/>
-        </w:rPr>
-        <w:t xml:space="preserve"> </w:t>
-      </w:r>
-    </w:p>
-    <w:p>
-      <w:pPr>
-        <w:spacing w:after="0" w:line="336" w:lineRule="auto"/>
-        <w:textAlignment w:val="top"/>
-        <w:rPr>
-          <w:rFonts w:ascii="Verdana" w:eastAsia="Times New Roman" w:hAnsi="Verdana" w:cs="Times New Roman"/>
-          <w:color w:val="000000"/>
-          <w:sz w:val="16"/>
-          <w:szCs w:val="16"/>
-        </w:rPr>
-      </w:pPr>
-      <w:r>
-        <w:rPr>
-          <w:rFonts w:ascii="Verdana" w:eastAsia="Times New Roman" w:hAnsi="Verdana" w:cs="Times New Roman"/>
-          <w:b/>
-          <w:bCs/>
-          <w:color w:val="000000"/>
-          <w:sz w:val="16"/>
-        </w:rPr>
-        <w:t>-</w:t>
-      </w:r>
-      <w:proofErr w:type="spellStart"/>
-      <w:r>
-        <w:rPr>
-          <w:rFonts w:ascii="Verdana" w:eastAsia="Times New Roman" w:hAnsi="Verdana" w:cs="Times New Roman"/>
-          <w:b/>
-          <w:bCs/>
-          <w:color w:val="000000"/>
-          <w:sz w:val="16"/>
-        </w:rPr>
-        <w:t>i</w:t>
-      </w:r>
-      <w:proofErr w:type="spellEnd"/>
-      <w:r>
-        <w:rPr>
-          <w:rFonts w:ascii="Verdana" w:eastAsia="Times New Roman" w:hAnsi="Verdana" w:cs="Times New Roman"/>
-          <w:b/>
-          <w:bCs/>
-          <w:color w:val="000000"/>
-          <w:sz w:val="16"/>
-        </w:rPr>
-        <w:t xml:space="preserve"> </w:t>
-      </w:r>
-      <w:proofErr w:type="spellStart"/>
+      <w:r>
+        <w:rPr>
+          <w:rFonts w:ascii="Verdana" w:eastAsia="Times New Roman" w:hAnsi="Verdana" w:cs="Times New Roman"/>
+          <w:color w:val="000000"/>
+          <w:sz w:val="16"/>
+          <w:szCs w:val="16"/>
+        </w:rPr>
+        <w:t xml:space="preserve">The </w:t>
+      </w:r>
       <w:r>
         <w:rPr>
           <w:rFonts w:ascii="Verdana" w:eastAsia="Times New Roman" w:hAnsi="Verdana" w:cs="Times New Roman"/>
@@ -2408,29 +2195,319 @@
           <w:color w:val="000000"/>
           <w:sz w:val="16"/>
         </w:rPr>
-        <w:t>input_file</w:t>
-      </w:r>
-      <w:proofErr w:type="spellEnd"/>
-      <w:r>
-        <w:rPr>
-          <w:rFonts w:ascii="Verdana" w:eastAsia="Times New Roman" w:hAnsi="Verdana" w:cs="Times New Roman"/>
-          <w:color w:val="000000"/>
-          <w:sz w:val="16"/>
-          <w:szCs w:val="16"/>
-        </w:rPr>
-        <w:t>[</w:t>
-      </w:r>
-      <w:r>
-        <w:rPr>
-          <w:rFonts w:ascii="Verdana" w:eastAsia="Times New Roman" w:hAnsi="Verdana" w:cs="Times New Roman"/>
-          <w:b/>
-          <w:bCs/>
+        <w:t>output_file</w:t>
+      </w:r>
+      <w:r>
+        <w:rPr>
+          <w:rFonts w:ascii="Verdana" w:eastAsia="Times New Roman" w:hAnsi="Verdana" w:cs="Times New Roman"/>
+          <w:color w:val="000000"/>
+          <w:sz w:val="16"/>
+          <w:szCs w:val="16"/>
+        </w:rPr>
+        <w:t xml:space="preserve"> is always stored in Unicode format. If the file name is not valid, an error message is generated, and </w:t>
+      </w:r>
+      <w:r>
+        <w:rPr>
+          <w:rFonts w:ascii="Verdana" w:eastAsia="Times New Roman" w:hAnsi="Verdana" w:cs="Times New Roman"/>
+          <w:b/>
+          <w:bCs/>
+          <w:color w:val="000000"/>
+          <w:sz w:val="16"/>
+        </w:rPr>
+        <w:t>sqlcecmd</w:t>
+      </w:r>
+      <w:r>
+        <w:rPr>
+          <w:rFonts w:ascii="Verdana" w:eastAsia="Times New Roman" w:hAnsi="Verdana" w:cs="Times New Roman"/>
+          <w:color w:val="000000"/>
+          <w:sz w:val="16"/>
+          <w:szCs w:val="16"/>
+        </w:rPr>
+        <w:t xml:space="preserve"> exits. This file will be created if it does not exist. A file of the same name from a prior </w:t>
+      </w:r>
+      <w:r>
+        <w:rPr>
+          <w:rFonts w:ascii="Verdana" w:eastAsia="Times New Roman" w:hAnsi="Verdana" w:cs="Times New Roman"/>
+          <w:b/>
+          <w:bCs/>
+          <w:color w:val="000000"/>
+          <w:sz w:val="16"/>
+        </w:rPr>
+        <w:t>sqlcecmd</w:t>
+      </w:r>
+      <w:r>
+        <w:rPr>
+          <w:rFonts w:ascii="Verdana" w:eastAsia="Times New Roman" w:hAnsi="Verdana" w:cs="Times New Roman"/>
+          <w:color w:val="000000"/>
+          <w:sz w:val="16"/>
+          <w:szCs w:val="16"/>
+        </w:rPr>
+        <w:t xml:space="preserve"> session will be overwritten. </w:t>
+      </w:r>
+    </w:p>
+    <w:p>
+      <w:pPr>
+        <w:spacing w:after="150" w:line="336" w:lineRule="auto"/>
+        <w:ind w:left="720"/>
+        <w:textAlignment w:val="top"/>
+        <w:rPr>
+          <w:rFonts w:ascii="Verdana" w:eastAsia="Times New Roman" w:hAnsi="Verdana" w:cs="Times New Roman"/>
+          <w:color w:val="000000"/>
+          <w:sz w:val="16"/>
+          <w:szCs w:val="16"/>
+        </w:rPr>
+      </w:pPr>
+      <w:r>
+        <w:rPr>
+          <w:rFonts w:ascii="Verdana" w:eastAsia="Times New Roman" w:hAnsi="Verdana" w:cs="Times New Roman"/>
+          <w:color w:val="000000"/>
+          <w:sz w:val="16"/>
+          <w:szCs w:val="16"/>
+        </w:rPr>
+        <w:t>Path examples:</w:t>
+      </w:r>
+    </w:p>
+    <w:p>
+      <w:pPr>
+        <w:spacing w:after="150" w:line="336" w:lineRule="auto"/>
+        <w:ind w:left="720"/>
+        <w:textAlignment w:val="top"/>
+        <w:rPr>
+          <w:rFonts w:ascii="Verdana" w:eastAsia="Times New Roman" w:hAnsi="Verdana" w:cs="Times New Roman"/>
+          <w:color w:val="000000"/>
+          <w:sz w:val="16"/>
+          <w:szCs w:val="16"/>
+        </w:rPr>
+      </w:pPr>
+      <w:r>
+        <w:rPr>
+          <w:rFonts w:ascii="Verdana" w:eastAsia="Times New Roman" w:hAnsi="Verdana" w:cs="Times New Roman"/>
+          <w:b/>
+          <w:bCs/>
+          <w:color w:val="000000"/>
+          <w:sz w:val="16"/>
+        </w:rPr>
+        <w:t xml:space="preserve">-o </w:t>
+      </w:r>
+      <w:r>
+        <w:rPr>
+          <w:rFonts w:ascii="Verdana" w:eastAsia="Times New Roman" w:hAnsi="Verdana" w:cs="Times New Roman"/>
+          <w:color w:val="000000"/>
+          <w:sz w:val="16"/>
+          <w:szCs w:val="16"/>
+        </w:rPr>
+        <w:t>C:\&lt; filename&gt;</w:t>
+      </w:r>
+    </w:p>
+    <w:p>
+      <w:pPr>
+        <w:spacing w:after="150" w:line="336" w:lineRule="auto"/>
+        <w:ind w:left="720"/>
+        <w:textAlignment w:val="top"/>
+        <w:rPr>
+          <w:rFonts w:ascii="Verdana" w:eastAsia="Times New Roman" w:hAnsi="Verdana" w:cs="Times New Roman"/>
+          <w:color w:val="000000"/>
+          <w:sz w:val="16"/>
+          <w:szCs w:val="16"/>
+        </w:rPr>
+      </w:pPr>
+      <w:r>
+        <w:rPr>
+          <w:rFonts w:ascii="Verdana" w:eastAsia="Times New Roman" w:hAnsi="Verdana" w:cs="Times New Roman"/>
+          <w:b/>
+          <w:bCs/>
+          <w:color w:val="000000"/>
+          <w:sz w:val="16"/>
+        </w:rPr>
+        <w:t xml:space="preserve">-o </w:t>
+      </w:r>
+      <w:r>
+        <w:rPr>
+          <w:rFonts w:ascii="Verdana" w:eastAsia="Times New Roman" w:hAnsi="Verdana" w:cs="Times New Roman"/>
+          <w:color w:val="000000"/>
+          <w:sz w:val="16"/>
+          <w:szCs w:val="16"/>
+        </w:rPr>
+        <w:t>\\&lt;Server&gt;\&lt;Share$&gt;\&lt;filename&gt;</w:t>
+      </w:r>
+    </w:p>
+    <w:p>
+      <w:pPr>
+        <w:spacing w:after="150" w:line="336" w:lineRule="auto"/>
+        <w:ind w:left="720"/>
+        <w:textAlignment w:val="top"/>
+        <w:rPr>
+          <w:rFonts w:ascii="Verdana" w:eastAsia="Times New Roman" w:hAnsi="Verdana" w:cs="Times New Roman"/>
+          <w:color w:val="000000"/>
+          <w:sz w:val="16"/>
+          <w:szCs w:val="16"/>
+        </w:rPr>
+      </w:pPr>
+      <w:r>
+        <w:rPr>
+          <w:rFonts w:ascii="Verdana" w:eastAsia="Times New Roman" w:hAnsi="Verdana" w:cs="Times New Roman"/>
+          <w:b/>
+          <w:bCs/>
+          <w:color w:val="000000"/>
+          <w:sz w:val="16"/>
+        </w:rPr>
+        <w:t>-o "</w:t>
+      </w:r>
+      <w:r>
+        <w:rPr>
+          <w:rFonts w:ascii="Verdana" w:eastAsia="Times New Roman" w:hAnsi="Verdana" w:cs="Times New Roman"/>
+          <w:color w:val="000000"/>
+          <w:sz w:val="16"/>
+          <w:szCs w:val="16"/>
+        </w:rPr>
+        <w:t>C:\Some Folder\&lt;file name&gt;"</w:t>
+      </w:r>
+    </w:p>
+    <w:p>
+      <w:pPr>
+        <w:spacing w:after="150" w:line="336" w:lineRule="auto"/>
+        <w:ind w:left="720"/>
+        <w:textAlignment w:val="top"/>
+        <w:rPr>
+          <w:rFonts w:ascii="Verdana" w:eastAsia="Times New Roman" w:hAnsi="Verdana" w:cs="Times New Roman"/>
+          <w:color w:val="000000"/>
+          <w:sz w:val="16"/>
+          <w:szCs w:val="16"/>
+        </w:rPr>
+      </w:pPr>
+      <w:r>
+        <w:rPr>
+          <w:rFonts w:ascii="Verdana" w:eastAsia="Times New Roman" w:hAnsi="Verdana" w:cs="Times New Roman"/>
+          <w:color w:val="000000"/>
+          <w:sz w:val="16"/>
+          <w:szCs w:val="16"/>
+        </w:rPr>
+        <w:t>File paths that contain spaces must be enclosed in quotation marks.</w:t>
+      </w:r>
+    </w:p>
+    <w:p>
+      <w:pPr>
+        <w:spacing w:after="0" w:line="336" w:lineRule="auto"/>
+        <w:textAlignment w:val="top"/>
+        <w:rPr>
+          <w:rFonts w:ascii="Verdana" w:eastAsia="Times New Roman" w:hAnsi="Verdana" w:cs="Times New Roman"/>
+          <w:color w:val="000000"/>
+          <w:sz w:val="16"/>
+          <w:szCs w:val="16"/>
+        </w:rPr>
+      </w:pPr>
+      <w:r>
+        <w:rPr>
+          <w:rFonts w:ascii="Verdana" w:eastAsia="Times New Roman" w:hAnsi="Verdana" w:cs="Times New Roman"/>
+          <w:b/>
+          <w:bCs/>
+          <w:color w:val="000000"/>
+          <w:sz w:val="16"/>
+        </w:rPr>
+        <w:t xml:space="preserve">-R </w:t>
+      </w:r>
+      <w:r>
+        <w:rPr>
+          <w:rFonts w:ascii="Verdana" w:eastAsia="Times New Roman" w:hAnsi="Verdana" w:cs="Times New Roman"/>
           <w:i/>
           <w:iCs/>
           <w:color w:val="000000"/>
           <w:sz w:val="16"/>
         </w:rPr>
-        <w:t>,</w:t>
+        <w:t>use client regional settings</w:t>
+      </w:r>
+      <w:r>
+        <w:rPr>
+          <w:rFonts w:ascii="Verdana" w:eastAsia="Times New Roman" w:hAnsi="Verdana" w:cs="Times New Roman"/>
+          <w:color w:val="000000"/>
+          <w:sz w:val="16"/>
+          <w:szCs w:val="16"/>
+        </w:rPr>
+        <w:t xml:space="preserve"> </w:t>
+      </w:r>
+    </w:p>
+    <w:p>
+      <w:pPr>
+        <w:spacing w:after="150" w:line="336" w:lineRule="auto"/>
+        <w:ind w:left="720"/>
+        <w:textAlignment w:val="top"/>
+        <w:rPr>
+          <w:rFonts w:ascii="Verdana" w:eastAsia="Times New Roman" w:hAnsi="Verdana" w:cs="Times New Roman"/>
+          <w:color w:val="000000"/>
+          <w:sz w:val="16"/>
+          <w:szCs w:val="16"/>
+        </w:rPr>
+      </w:pPr>
+      <w:r>
+        <w:rPr>
+          <w:rFonts w:ascii="Verdana" w:eastAsia="Times New Roman" w:hAnsi="Verdana" w:cs="Times New Roman"/>
+          <w:color w:val="000000"/>
+          <w:sz w:val="16"/>
+          <w:szCs w:val="16"/>
+        </w:rPr>
+        <w:t>Set the utility to use client regional settings when it converts currency, and date and time data to character data. The default is InvariantCulture settings.</w:t>
+      </w:r>
+    </w:p>
+    <w:p>
+      <w:pPr>
+        <w:spacing w:after="0" w:line="336" w:lineRule="auto"/>
+        <w:textAlignment w:val="top"/>
+        <w:rPr>
+          <w:rFonts w:ascii="Verdana" w:eastAsia="Times New Roman" w:hAnsi="Verdana" w:cs="Times New Roman"/>
+          <w:color w:val="000000"/>
+          <w:sz w:val="16"/>
+          <w:szCs w:val="16"/>
+        </w:rPr>
+      </w:pPr>
+      <w:r>
+        <w:rPr>
+          <w:rFonts w:ascii="Verdana" w:eastAsia="Times New Roman" w:hAnsi="Verdana" w:cs="Times New Roman"/>
+          <w:b/>
+          <w:bCs/>
+          <w:color w:val="000000"/>
+          <w:sz w:val="16"/>
+        </w:rPr>
+        <w:t>Formatting Options</w:t>
+      </w:r>
+      <w:r>
+        <w:rPr>
+          <w:rFonts w:ascii="Verdana" w:eastAsia="Times New Roman" w:hAnsi="Verdana" w:cs="Times New Roman"/>
+          <w:color w:val="000000"/>
+          <w:sz w:val="16"/>
+          <w:szCs w:val="16"/>
+        </w:rPr>
+        <w:t xml:space="preserve"> </w:t>
+      </w:r>
+    </w:p>
+    <w:p>
+      <w:pPr>
+        <w:spacing w:after="0" w:line="336" w:lineRule="auto"/>
+        <w:textAlignment w:val="top"/>
+        <w:rPr>
+          <w:rFonts w:ascii="Verdana" w:eastAsia="Times New Roman" w:hAnsi="Verdana" w:cs="Times New Roman"/>
+          <w:color w:val="000000"/>
+          <w:sz w:val="16"/>
+          <w:szCs w:val="16"/>
+        </w:rPr>
+      </w:pPr>
+      <w:r>
+        <w:rPr>
+          <w:rFonts w:ascii="Verdana" w:eastAsia="Times New Roman" w:hAnsi="Verdana" w:cs="Times New Roman"/>
+          <w:b/>
+          <w:bCs/>
+          <w:color w:val="000000"/>
+          <w:sz w:val="16"/>
+        </w:rPr>
+        <w:t>-h</w:t>
+      </w:r>
+      <w:r>
+        <w:rPr>
+          <w:rFonts w:ascii="Verdana" w:eastAsia="Times New Roman" w:hAnsi="Verdana" w:cs="Times New Roman"/>
+          <w:color w:val="000000"/>
+          <w:sz w:val="16"/>
+          <w:szCs w:val="16"/>
+        </w:rPr>
+        <w:t xml:space="preserve"> </w:t>
       </w:r>
       <w:r>
         <w:rPr>
@@ -2440,16 +2517,16 @@
           <w:color w:val="000000"/>
           <w:sz w:val="16"/>
         </w:rPr>
-        <w:t>input_file2</w:t>
-      </w:r>
-      <w:r>
-        <w:rPr>
-          <w:rFonts w:ascii="Verdana" w:eastAsia="Times New Roman" w:hAnsi="Verdana" w:cs="Times New Roman"/>
-          <w:color w:val="000000"/>
-          <w:sz w:val="16"/>
-          <w:szCs w:val="16"/>
-        </w:rPr>
-        <w:t xml:space="preserve">...] </w:t>
+        <w:t>headers</w:t>
+      </w:r>
+      <w:r>
+        <w:rPr>
+          <w:rFonts w:ascii="Verdana" w:eastAsia="Times New Roman" w:hAnsi="Verdana" w:cs="Times New Roman"/>
+          <w:color w:val="000000"/>
+          <w:sz w:val="16"/>
+          <w:szCs w:val="16"/>
+        </w:rPr>
+        <w:t xml:space="preserve"> </w:t>
       </w:r>
     </w:p>
     <w:p>
@@ -2471,9 +2548,27 @@
           <w:sz w:val="16"/>
           <w:szCs w:val="16"/>
         </w:rPr>
-        <w:t xml:space="preserve">Identifies the file that contains a batch of SQL statements. Multiple files may be specified that will be read and processed in order. Do not use any spaces between file names. </w:t>
-      </w:r>
-      <w:proofErr w:type="spellStart"/>
+        <w:t xml:space="preserve">Specifies the number of rows to print between the column headings. The default is to print headings one time for each set of query results. Use </w:t>
+      </w:r>
+      <w:r>
+        <w:rPr>
+          <w:rFonts w:ascii="Verdana" w:eastAsia="Times New Roman" w:hAnsi="Verdana" w:cs="Times New Roman"/>
+          <w:b/>
+          <w:bCs/>
+          <w:color w:val="000000"/>
+          <w:sz w:val="16"/>
+        </w:rPr>
+        <w:t>-1</w:t>
+      </w:r>
+      <w:r>
+        <w:rPr>
+          <w:rFonts w:ascii="Verdana" w:eastAsia="Times New Roman" w:hAnsi="Verdana" w:cs="Times New Roman"/>
+          <w:color w:val="000000"/>
+          <w:sz w:val="16"/>
+          <w:szCs w:val="16"/>
+        </w:rPr>
+        <w:t xml:space="preserve"> to specify that headers must not be printed. Any value that is not valid causes </w:t>
+      </w:r>
       <w:r>
         <w:rPr>
           <w:rFonts w:ascii="Verdana" w:eastAsia="Times New Roman" w:hAnsi="Verdana" w:cs="Times New Roman"/>
@@ -2484,103 +2579,64 @@
         </w:rPr>
         <w:t>sqlcecmd</w:t>
       </w:r>
-      <w:proofErr w:type="spellEnd"/>
-      <w:r>
-        <w:rPr>
-          <w:rFonts w:ascii="Verdana" w:eastAsia="Times New Roman" w:hAnsi="Verdana" w:cs="Times New Roman"/>
-          <w:b/>
-          <w:bCs/>
-          <w:color w:val="000000"/>
-          <w:sz w:val="16"/>
+      <w:r>
+        <w:rPr>
+          <w:rFonts w:ascii="Verdana" w:eastAsia="Times New Roman" w:hAnsi="Verdana" w:cs="Times New Roman"/>
+          <w:color w:val="000000"/>
+          <w:sz w:val="16"/>
+          <w:szCs w:val="16"/>
+        </w:rPr>
+        <w:t xml:space="preserve"> to generate an error message and then exit.</w:t>
+      </w:r>
+    </w:p>
+    <w:p>
+      <w:pPr>
+        <w:spacing w:after="0" w:line="336" w:lineRule="auto"/>
+        <w:textAlignment w:val="top"/>
+        <w:rPr>
+          <w:rFonts w:ascii="Verdana" w:eastAsia="Times New Roman" w:hAnsi="Verdana" w:cs="Times New Roman"/>
+          <w:color w:val="000000"/>
+          <w:sz w:val="16"/>
+          <w:szCs w:val="16"/>
+        </w:rPr>
+      </w:pPr>
+      <w:r>
+        <w:rPr>
+          <w:rFonts w:ascii="Verdana" w:eastAsia="Times New Roman" w:hAnsi="Verdana" w:cs="Times New Roman"/>
+          <w:b/>
+          <w:bCs/>
+          <w:color w:val="000000"/>
+          <w:sz w:val="16"/>
+        </w:rPr>
+        <w:t>-s</w:t>
+      </w:r>
+      <w:r>
+        <w:rPr>
+          <w:rFonts w:ascii="Verdana" w:eastAsia="Times New Roman" w:hAnsi="Verdana" w:cs="Times New Roman"/>
+          <w:color w:val="000000"/>
+          <w:sz w:val="16"/>
+          <w:szCs w:val="16"/>
         </w:rPr>
         <w:t xml:space="preserve"> </w:t>
       </w:r>
       <w:r>
         <w:rPr>
           <w:rFonts w:ascii="Verdana" w:eastAsia="Times New Roman" w:hAnsi="Verdana" w:cs="Times New Roman"/>
-          <w:color w:val="000000"/>
-          <w:sz w:val="16"/>
-          <w:szCs w:val="16"/>
-        </w:rPr>
-        <w:t xml:space="preserve">will first check to see whether all the specified files exist. If one or more files do not exist, </w:t>
-      </w:r>
-      <w:proofErr w:type="spellStart"/>
-      <w:r>
-        <w:rPr>
-          <w:rFonts w:ascii="Verdana" w:eastAsia="Times New Roman" w:hAnsi="Verdana" w:cs="Times New Roman"/>
-          <w:b/>
-          <w:bCs/>
-          <w:color w:val="000000"/>
-          <w:sz w:val="16"/>
-        </w:rPr>
-        <w:t>sqlcecmd</w:t>
-      </w:r>
-      <w:proofErr w:type="spellEnd"/>
-      <w:r>
-        <w:rPr>
-          <w:rFonts w:ascii="Verdana" w:eastAsia="Times New Roman" w:hAnsi="Verdana" w:cs="Times New Roman"/>
-          <w:color w:val="000000"/>
-          <w:sz w:val="16"/>
-          <w:szCs w:val="16"/>
-        </w:rPr>
-        <w:t xml:space="preserve"> will exit. Cannot be used with the </w:t>
-      </w:r>
-      <w:r>
-        <w:rPr>
-          <w:rFonts w:ascii="Verdana" w:eastAsia="Times New Roman" w:hAnsi="Verdana" w:cs="Times New Roman"/>
-          <w:b/>
-          <w:color w:val="000000"/>
-          <w:sz w:val="16"/>
-          <w:szCs w:val="16"/>
-        </w:rPr>
-        <w:t>–z</w:t>
-      </w:r>
-      <w:r>
-        <w:rPr>
-          <w:rFonts w:ascii="Verdana" w:eastAsia="Times New Roman" w:hAnsi="Verdana" w:cs="Times New Roman"/>
-          <w:color w:val="000000"/>
-          <w:sz w:val="16"/>
-          <w:szCs w:val="16"/>
-        </w:rPr>
-        <w:t xml:space="preserve">, </w:t>
-      </w:r>
-      <w:r>
-        <w:rPr>
-          <w:rFonts w:ascii="Verdana" w:eastAsia="Times New Roman" w:hAnsi="Verdana" w:cs="Times New Roman"/>
-          <w:b/>
-          <w:color w:val="000000"/>
-          <w:sz w:val="16"/>
-          <w:szCs w:val="16"/>
-        </w:rPr>
-        <w:t>-e</w:t>
-      </w:r>
-      <w:r>
-        <w:rPr>
-          <w:rFonts w:ascii="Verdana" w:eastAsia="Times New Roman" w:hAnsi="Verdana" w:cs="Times New Roman"/>
-          <w:color w:val="000000"/>
-          <w:sz w:val="16"/>
-          <w:szCs w:val="16"/>
-        </w:rPr>
-        <w:t xml:space="preserve"> or </w:t>
-      </w:r>
-      <w:r>
-        <w:rPr>
-          <w:rFonts w:ascii="Verdana" w:eastAsia="Times New Roman" w:hAnsi="Verdana" w:cs="Times New Roman"/>
-          <w:b/>
-          <w:color w:val="000000"/>
-          <w:sz w:val="16"/>
-          <w:szCs w:val="16"/>
-        </w:rPr>
-        <w:t>-q</w:t>
-      </w:r>
-      <w:r>
-        <w:rPr>
-          <w:rFonts w:ascii="Verdana" w:eastAsia="Times New Roman" w:hAnsi="Verdana" w:cs="Times New Roman"/>
-          <w:color w:val="000000"/>
-          <w:sz w:val="16"/>
-          <w:szCs w:val="16"/>
-        </w:rPr>
-        <w:t xml:space="preserve"> options.</w:t>
+          <w:i/>
+          <w:iCs/>
+          <w:color w:val="000000"/>
+          <w:sz w:val="16"/>
+        </w:rPr>
+        <w:t>col_separator</w:t>
+      </w:r>
+      <w:r>
+        <w:rPr>
+          <w:rFonts w:ascii="Verdana" w:eastAsia="Times New Roman" w:hAnsi="Verdana" w:cs="Times New Roman"/>
+          <w:color w:val="000000"/>
+          <w:sz w:val="16"/>
+          <w:szCs w:val="16"/>
+        </w:rPr>
+        <w:t xml:space="preserve"> </w:t>
       </w:r>
     </w:p>
     <w:p>
@@ -2602,7 +2658,26 @@
           <w:sz w:val="16"/>
           <w:szCs w:val="16"/>
         </w:rPr>
-        <w:t>Path examples:</w:t>
+        <w:t>Specifies the column-separator character. The default is a blank space. To use characters that have special meaning to the operating system such as the ampersand (&amp;), or semicolon (;), enclose the character in quotation marks ("). The column separator can be any 8-bit character.</w:t>
+      </w:r>
+    </w:p>
+    <w:p>
+      <w:pPr>
+        <w:rPr>
+          <w:rFonts w:ascii="Verdana" w:eastAsia="Times New Roman" w:hAnsi="Verdana" w:cs="Times New Roman"/>
+          <w:color w:val="000000"/>
+          <w:sz w:val="16"/>
+          <w:szCs w:val="16"/>
+        </w:rPr>
+      </w:pPr>
+      <w:r>
+        <w:rPr>
+          <w:rFonts w:ascii="Verdana" w:eastAsia="Times New Roman" w:hAnsi="Verdana" w:cs="Times New Roman"/>
+          <w:color w:val="000000"/>
+          <w:sz w:val="16"/>
+          <w:szCs w:val="16"/>
+        </w:rPr>
+        <w:br w:type="page"/>
       </w:r>
     </w:p>
     <w:p>
@@ -2617,36 +2692,46 @@
           <w:szCs w:val="16"/>
         </w:rPr>
       </w:pPr>
-      <w:r>
-        <w:rPr>
-          <w:rFonts w:ascii="Verdana" w:eastAsia="Times New Roman" w:hAnsi="Verdana" w:cs="Times New Roman"/>
-          <w:b/>
-          <w:bCs/>
-          <w:color w:val="000000"/>
-          <w:sz w:val="16"/>
-        </w:rPr>
-        <w:t>-</w:t>
-      </w:r>
-      <w:proofErr w:type="spellStart"/>
-      <w:r>
-        <w:rPr>
-          <w:rFonts w:ascii="Verdana" w:eastAsia="Times New Roman" w:hAnsi="Verdana" w:cs="Times New Roman"/>
-          <w:b/>
-          <w:bCs/>
-          <w:color w:val="000000"/>
-          <w:sz w:val="16"/>
-        </w:rPr>
-        <w:t>i</w:t>
-      </w:r>
-      <w:proofErr w:type="spellEnd"/>
-      <w:r>
-        <w:rPr>
-          <w:rFonts w:ascii="Verdana" w:eastAsia="Times New Roman" w:hAnsi="Verdana" w:cs="Times New Roman"/>
-          <w:color w:val="000000"/>
-          <w:sz w:val="16"/>
-          <w:szCs w:val="16"/>
-        </w:rPr>
-        <w:t xml:space="preserve"> C:\&lt;filename&gt;</w:t>
+    </w:p>
+    <w:p>
+      <w:pPr>
+        <w:spacing w:after="0" w:line="336" w:lineRule="auto"/>
+        <w:textAlignment w:val="top"/>
+        <w:rPr>
+          <w:rFonts w:ascii="Verdana" w:eastAsia="Times New Roman" w:hAnsi="Verdana" w:cs="Times New Roman"/>
+          <w:color w:val="000000"/>
+          <w:sz w:val="16"/>
+          <w:szCs w:val="16"/>
+        </w:rPr>
+      </w:pPr>
+      <w:r>
+        <w:rPr>
+          <w:rFonts w:ascii="Verdana" w:eastAsia="Times New Roman" w:hAnsi="Verdana" w:cs="Times New Roman"/>
+          <w:b/>
+          <w:bCs/>
+          <w:color w:val="000000"/>
+          <w:sz w:val="16"/>
+        </w:rPr>
+        <w:t xml:space="preserve">-W </w:t>
+      </w:r>
+      <w:r>
+        <w:rPr>
+          <w:rFonts w:ascii="Verdana" w:eastAsia="Times New Roman" w:hAnsi="Verdana" w:cs="Times New Roman"/>
+          <w:i/>
+          <w:iCs/>
+          <w:color w:val="000000"/>
+          <w:sz w:val="16"/>
+        </w:rPr>
+        <w:t>remove trailing spaces</w:t>
+      </w:r>
+      <w:r>
+        <w:rPr>
+          <w:rFonts w:ascii="Verdana" w:eastAsia="Times New Roman" w:hAnsi="Verdana" w:cs="Times New Roman"/>
+          <w:color w:val="000000"/>
+          <w:sz w:val="16"/>
+          <w:szCs w:val="16"/>
+        </w:rPr>
+        <w:t xml:space="preserve"> </w:t>
       </w:r>
     </w:p>
     <w:p>
@@ -2664,33 +2749,156 @@
       <w:r>
         <w:rPr>
           <w:rFonts w:ascii="Verdana" w:eastAsia="Times New Roman" w:hAnsi="Verdana" w:cs="Times New Roman"/>
-          <w:b/>
-          <w:bCs/>
-          <w:color w:val="000000"/>
-          <w:sz w:val="16"/>
-        </w:rPr>
-        <w:t>-</w:t>
-      </w:r>
-      <w:proofErr w:type="spellStart"/>
-      <w:r>
-        <w:rPr>
-          <w:rFonts w:ascii="Verdana" w:eastAsia="Times New Roman" w:hAnsi="Verdana" w:cs="Times New Roman"/>
-          <w:b/>
-          <w:bCs/>
-          <w:color w:val="000000"/>
-          <w:sz w:val="16"/>
-        </w:rPr>
-        <w:t>i</w:t>
-      </w:r>
-      <w:proofErr w:type="spellEnd"/>
-      <w:r>
-        <w:rPr>
-          <w:rFonts w:ascii="Verdana" w:eastAsia="Times New Roman" w:hAnsi="Verdana" w:cs="Times New Roman"/>
-          <w:color w:val="000000"/>
-          <w:sz w:val="16"/>
-          <w:szCs w:val="16"/>
-        </w:rPr>
-        <w:t xml:space="preserve"> \\&lt;Server&gt;\&lt;Share$&gt;\&lt;filename&gt; </w:t>
+          <w:color w:val="000000"/>
+          <w:sz w:val="16"/>
+          <w:szCs w:val="16"/>
+        </w:rPr>
+        <w:t xml:space="preserve">This option removes trailing spaces from a column. Use this option together with the </w:t>
+      </w:r>
+      <w:r>
+        <w:rPr>
+          <w:rFonts w:ascii="Verdana" w:eastAsia="Times New Roman" w:hAnsi="Verdana" w:cs="Times New Roman"/>
+          <w:b/>
+          <w:bCs/>
+          <w:color w:val="000000"/>
+          <w:sz w:val="16"/>
+        </w:rPr>
+        <w:t>-s</w:t>
+      </w:r>
+      <w:r>
+        <w:rPr>
+          <w:rFonts w:ascii="Verdana" w:eastAsia="Times New Roman" w:hAnsi="Verdana" w:cs="Times New Roman"/>
+          <w:color w:val="000000"/>
+          <w:sz w:val="16"/>
+          <w:szCs w:val="16"/>
+        </w:rPr>
+        <w:t xml:space="preserve"> option when preparing data that is to be exported to another application. Cannot be used with the </w:t>
+      </w:r>
+      <w:r>
+        <w:rPr>
+          <w:rFonts w:ascii="Verdana" w:eastAsia="Times New Roman" w:hAnsi="Verdana" w:cs="Times New Roman"/>
+          <w:b/>
+          <w:bCs/>
+          <w:color w:val="000000"/>
+          <w:sz w:val="16"/>
+        </w:rPr>
+        <w:t>-y</w:t>
+      </w:r>
+      <w:r>
+        <w:rPr>
+          <w:rFonts w:ascii="Verdana" w:eastAsia="Times New Roman" w:hAnsi="Verdana" w:cs="Times New Roman"/>
+          <w:color w:val="000000"/>
+          <w:sz w:val="16"/>
+          <w:szCs w:val="16"/>
+        </w:rPr>
+        <w:t xml:space="preserve"> or </w:t>
+      </w:r>
+      <w:r>
+        <w:rPr>
+          <w:rFonts w:ascii="Verdana" w:eastAsia="Times New Roman" w:hAnsi="Verdana" w:cs="Times New Roman"/>
+          <w:b/>
+          <w:bCs/>
+          <w:color w:val="000000"/>
+          <w:sz w:val="16"/>
+        </w:rPr>
+        <w:t>-Y</w:t>
+      </w:r>
+      <w:r>
+        <w:rPr>
+          <w:rFonts w:ascii="Verdana" w:eastAsia="Times New Roman" w:hAnsi="Verdana" w:cs="Times New Roman"/>
+          <w:color w:val="000000"/>
+          <w:sz w:val="16"/>
+          <w:szCs w:val="16"/>
+        </w:rPr>
+        <w:t xml:space="preserve"> options.</w:t>
+      </w:r>
+    </w:p>
+    <w:p>
+      <w:pPr>
+        <w:spacing w:after="0" w:line="336" w:lineRule="auto"/>
+        <w:textAlignment w:val="top"/>
+        <w:rPr>
+          <w:rFonts w:ascii="Verdana" w:eastAsia="Times New Roman" w:hAnsi="Verdana" w:cs="Times New Roman"/>
+          <w:color w:val="000000"/>
+          <w:sz w:val="16"/>
+          <w:szCs w:val="16"/>
+        </w:rPr>
+      </w:pPr>
+      <w:r>
+        <w:rPr>
+          <w:rFonts w:ascii="Verdana" w:eastAsia="Times New Roman" w:hAnsi="Verdana" w:cs="Times New Roman"/>
+          <w:b/>
+          <w:bCs/>
+          <w:color w:val="000000"/>
+          <w:sz w:val="16"/>
+        </w:rPr>
+        <w:t>-k</w:t>
+      </w:r>
+      <w:r>
+        <w:rPr>
+          <w:rFonts w:ascii="Verdana" w:eastAsia="Times New Roman" w:hAnsi="Verdana" w:cs="Times New Roman"/>
+          <w:color w:val="000000"/>
+          <w:sz w:val="16"/>
+          <w:szCs w:val="16"/>
+        </w:rPr>
+        <w:t xml:space="preserve"> [ </w:t>
+      </w:r>
+      <w:r>
+        <w:rPr>
+          <w:rFonts w:ascii="Verdana" w:eastAsia="Times New Roman" w:hAnsi="Verdana" w:cs="Times New Roman"/>
+          <w:b/>
+          <w:bCs/>
+          <w:color w:val="000000"/>
+          <w:sz w:val="16"/>
+        </w:rPr>
+        <w:t xml:space="preserve">1 </w:t>
+      </w:r>
+      <w:r>
+        <w:rPr>
+          <w:rFonts w:ascii="Verdana" w:eastAsia="Times New Roman" w:hAnsi="Verdana" w:cs="Times New Roman"/>
+          <w:color w:val="000000"/>
+          <w:sz w:val="16"/>
+          <w:szCs w:val="16"/>
+        </w:rPr>
+        <w:t xml:space="preserve">| </w:t>
+      </w:r>
+      <w:r>
+        <w:rPr>
+          <w:rFonts w:ascii="Verdana" w:eastAsia="Times New Roman" w:hAnsi="Verdana" w:cs="Times New Roman"/>
+          <w:b/>
+          <w:bCs/>
+          <w:color w:val="000000"/>
+          <w:sz w:val="16"/>
+        </w:rPr>
+        <w:t xml:space="preserve">2 </w:t>
+      </w:r>
+      <w:r>
+        <w:rPr>
+          <w:rFonts w:ascii="Verdana" w:eastAsia="Times New Roman" w:hAnsi="Verdana" w:cs="Times New Roman"/>
+          <w:color w:val="000000"/>
+          <w:sz w:val="16"/>
+          <w:szCs w:val="16"/>
+        </w:rPr>
+        <w:t xml:space="preserve">] </w:t>
+      </w:r>
+      <w:r>
+        <w:rPr>
+          <w:rFonts w:ascii="Verdana" w:eastAsia="Times New Roman" w:hAnsi="Verdana" w:cs="Times New Roman"/>
+          <w:i/>
+          <w:iCs/>
+          <w:color w:val="000000"/>
+          <w:sz w:val="16"/>
+        </w:rPr>
+        <w:t>remove[replace] control characters</w:t>
+      </w:r>
+      <w:r>
+        <w:rPr>
+          <w:rFonts w:ascii="Verdana" w:eastAsia="Times New Roman" w:hAnsi="Verdana" w:cs="Times New Roman"/>
+          <w:color w:val="000000"/>
+          <w:sz w:val="16"/>
+          <w:szCs w:val="16"/>
+        </w:rPr>
+        <w:t xml:space="preserve"> </w:t>
       </w:r>
     </w:p>
     <w:p>
@@ -2708,55 +2916,11 @@
       <w:r>
         <w:rPr>
           <w:rFonts w:ascii="Verdana" w:eastAsia="Times New Roman" w:hAnsi="Verdana" w:cs="Times New Roman"/>
-          <w:b/>
-          <w:bCs/>
-          <w:color w:val="000000"/>
-          <w:sz w:val="16"/>
-        </w:rPr>
-        <w:t>-</w:t>
-      </w:r>
-      <w:proofErr w:type="spellStart"/>
-      <w:r>
-        <w:rPr>
-          <w:rFonts w:ascii="Verdana" w:eastAsia="Times New Roman" w:hAnsi="Verdana" w:cs="Times New Roman"/>
-          <w:b/>
-          <w:bCs/>
-          <w:color w:val="000000"/>
-          <w:sz w:val="16"/>
-        </w:rPr>
-        <w:t>i</w:t>
-      </w:r>
-      <w:proofErr w:type="spellEnd"/>
-      <w:r>
-        <w:rPr>
-          <w:rFonts w:ascii="Verdana" w:eastAsia="Times New Roman" w:hAnsi="Verdana" w:cs="Times New Roman"/>
-          <w:color w:val="000000"/>
-          <w:sz w:val="16"/>
-          <w:szCs w:val="16"/>
-        </w:rPr>
-        <w:t xml:space="preserve"> "C:\Some Folder\&lt;file name&gt;"</w:t>
-      </w:r>
-    </w:p>
-    <w:p>
-      <w:pPr>
-        <w:spacing w:after="150" w:line="336" w:lineRule="auto"/>
-        <w:ind w:left="720"/>
-        <w:textAlignment w:val="top"/>
-        <w:rPr>
-          <w:rFonts w:ascii="Verdana" w:eastAsia="Times New Roman" w:hAnsi="Verdana" w:cs="Times New Roman"/>
-          <w:color w:val="000000"/>
-          <w:sz w:val="16"/>
-          <w:szCs w:val="16"/>
-        </w:rPr>
-      </w:pPr>
-      <w:r>
-        <w:rPr>
-          <w:rFonts w:ascii="Verdana" w:eastAsia="Times New Roman" w:hAnsi="Verdana" w:cs="Times New Roman"/>
-          <w:color w:val="000000"/>
-          <w:sz w:val="16"/>
-          <w:szCs w:val="16"/>
-        </w:rPr>
-        <w:t>File paths that contain spaces must be enclosed in quotation marks.</w:t>
+          <w:color w:val="000000"/>
+          <w:sz w:val="16"/>
+          <w:szCs w:val="16"/>
+        </w:rPr>
+        <w:t>Removes all control characters, such as tabs and new line characters from the output. This preserves column formatting when data is returned. If 1 is specified, the control characters are replaced by a single space. If 2 is specified, consecutive control characters are replaced by a single space.</w:t>
       </w:r>
     </w:p>
     <w:p>
@@ -2778,7 +2942,7 @@
           <w:color w:val="000000"/>
           <w:sz w:val="16"/>
         </w:rPr>
-        <w:t>-o</w:t>
+        <w:t>-y</w:t>
       </w:r>
       <w:r>
         <w:rPr>
@@ -2789,7 +2953,6 @@
         </w:rPr>
         <w:t xml:space="preserve"> </w:t>
       </w:r>
-      <w:proofErr w:type="spellStart"/>
       <w:r>
         <w:rPr>
           <w:rFonts w:ascii="Verdana" w:eastAsia="Times New Roman" w:hAnsi="Verdana" w:cs="Times New Roman"/>
@@ -2798,852 +2961,7 @@
           <w:color w:val="000000"/>
           <w:sz w:val="16"/>
         </w:rPr>
-        <w:t>output_file</w:t>
-      </w:r>
-      <w:proofErr w:type="spellEnd"/>
-      <w:r>
-        <w:rPr>
-          <w:rFonts w:ascii="Verdana" w:eastAsia="Times New Roman" w:hAnsi="Verdana" w:cs="Times New Roman"/>
-          <w:color w:val="000000"/>
-          <w:sz w:val="16"/>
-          <w:szCs w:val="16"/>
-        </w:rPr>
-        <w:t xml:space="preserve"> </w:t>
-      </w:r>
-    </w:p>
-    <w:p>
-      <w:pPr>
-        <w:spacing w:after="150" w:line="336" w:lineRule="auto"/>
-        <w:ind w:left="720"/>
-        <w:textAlignment w:val="top"/>
-        <w:rPr>
-          <w:rFonts w:ascii="Verdana" w:eastAsia="Times New Roman" w:hAnsi="Verdana" w:cs="Times New Roman"/>
-          <w:color w:val="000000"/>
-          <w:sz w:val="16"/>
-          <w:szCs w:val="16"/>
-        </w:rPr>
-      </w:pPr>
-      <w:r>
-        <w:rPr>
-          <w:rFonts w:ascii="Verdana" w:eastAsia="Times New Roman" w:hAnsi="Verdana" w:cs="Times New Roman"/>
-          <w:color w:val="000000"/>
-          <w:sz w:val="16"/>
-          <w:szCs w:val="16"/>
-        </w:rPr>
-        <w:t xml:space="preserve">Identifies the file that receives output from </w:t>
-      </w:r>
-      <w:proofErr w:type="spellStart"/>
-      <w:r>
-        <w:rPr>
-          <w:rFonts w:ascii="Verdana" w:eastAsia="Times New Roman" w:hAnsi="Verdana" w:cs="Times New Roman"/>
-          <w:b/>
-          <w:bCs/>
-          <w:color w:val="000000"/>
-          <w:sz w:val="16"/>
-        </w:rPr>
-        <w:t>sqlcecmd</w:t>
-      </w:r>
-      <w:proofErr w:type="spellEnd"/>
-      <w:r>
-        <w:rPr>
-          <w:rFonts w:ascii="Verdana" w:eastAsia="Times New Roman" w:hAnsi="Verdana" w:cs="Times New Roman"/>
-          <w:color w:val="000000"/>
-          <w:sz w:val="16"/>
-          <w:szCs w:val="16"/>
-        </w:rPr>
-        <w:t>.</w:t>
-      </w:r>
-    </w:p>
-    <w:p>
-      <w:pPr>
-        <w:spacing w:after="150" w:line="336" w:lineRule="auto"/>
-        <w:ind w:left="720"/>
-        <w:textAlignment w:val="top"/>
-        <w:rPr>
-          <w:rFonts w:ascii="Verdana" w:eastAsia="Times New Roman" w:hAnsi="Verdana" w:cs="Times New Roman"/>
-          <w:color w:val="000000"/>
-          <w:sz w:val="16"/>
-          <w:szCs w:val="16"/>
-        </w:rPr>
-      </w:pPr>
-      <w:r>
-        <w:rPr>
-          <w:rFonts w:ascii="Verdana" w:eastAsia="Times New Roman" w:hAnsi="Verdana" w:cs="Times New Roman"/>
-          <w:color w:val="000000"/>
-          <w:sz w:val="16"/>
-          <w:szCs w:val="16"/>
-        </w:rPr>
-        <w:t xml:space="preserve">The </w:t>
-      </w:r>
-      <w:proofErr w:type="spellStart"/>
-      <w:r>
-        <w:rPr>
-          <w:rFonts w:ascii="Verdana" w:eastAsia="Times New Roman" w:hAnsi="Verdana" w:cs="Times New Roman"/>
-          <w:i/>
-          <w:iCs/>
-          <w:color w:val="000000"/>
-          <w:sz w:val="16"/>
-        </w:rPr>
-        <w:t>output_file</w:t>
-      </w:r>
-      <w:proofErr w:type="spellEnd"/>
-      <w:r>
-        <w:rPr>
-          <w:rFonts w:ascii="Verdana" w:eastAsia="Times New Roman" w:hAnsi="Verdana" w:cs="Times New Roman"/>
-          <w:color w:val="000000"/>
-          <w:sz w:val="16"/>
-          <w:szCs w:val="16"/>
-        </w:rPr>
-        <w:t xml:space="preserve"> is always stored in Unicode format. If the file name is not valid, an error message is generated, and </w:t>
-      </w:r>
-      <w:proofErr w:type="spellStart"/>
-      <w:r>
-        <w:rPr>
-          <w:rFonts w:ascii="Verdana" w:eastAsia="Times New Roman" w:hAnsi="Verdana" w:cs="Times New Roman"/>
-          <w:b/>
-          <w:bCs/>
-          <w:color w:val="000000"/>
-          <w:sz w:val="16"/>
-        </w:rPr>
-        <w:t>sqlcecmd</w:t>
-      </w:r>
-      <w:proofErr w:type="spellEnd"/>
-      <w:r>
-        <w:rPr>
-          <w:rFonts w:ascii="Verdana" w:eastAsia="Times New Roman" w:hAnsi="Verdana" w:cs="Times New Roman"/>
-          <w:color w:val="000000"/>
-          <w:sz w:val="16"/>
-          <w:szCs w:val="16"/>
-        </w:rPr>
-        <w:t xml:space="preserve"> exits. This file will be created if it does not exist. A file of the same name from a prior </w:t>
-      </w:r>
-      <w:proofErr w:type="spellStart"/>
-      <w:r>
-        <w:rPr>
-          <w:rFonts w:ascii="Verdana" w:eastAsia="Times New Roman" w:hAnsi="Verdana" w:cs="Times New Roman"/>
-          <w:b/>
-          <w:bCs/>
-          <w:color w:val="000000"/>
-          <w:sz w:val="16"/>
-        </w:rPr>
-        <w:t>sqlcecmd</w:t>
-      </w:r>
-      <w:proofErr w:type="spellEnd"/>
-      <w:r>
-        <w:rPr>
-          <w:rFonts w:ascii="Verdana" w:eastAsia="Times New Roman" w:hAnsi="Verdana" w:cs="Times New Roman"/>
-          <w:color w:val="000000"/>
-          <w:sz w:val="16"/>
-          <w:szCs w:val="16"/>
-        </w:rPr>
-        <w:t xml:space="preserve"> session will be overwritten. </w:t>
-      </w:r>
-    </w:p>
-    <w:p>
-      <w:pPr>
-        <w:spacing w:after="150" w:line="336" w:lineRule="auto"/>
-        <w:ind w:left="720"/>
-        <w:textAlignment w:val="top"/>
-        <w:rPr>
-          <w:rFonts w:ascii="Verdana" w:eastAsia="Times New Roman" w:hAnsi="Verdana" w:cs="Times New Roman"/>
-          <w:color w:val="000000"/>
-          <w:sz w:val="16"/>
-          <w:szCs w:val="16"/>
-        </w:rPr>
-      </w:pPr>
-      <w:r>
-        <w:rPr>
-          <w:rFonts w:ascii="Verdana" w:eastAsia="Times New Roman" w:hAnsi="Verdana" w:cs="Times New Roman"/>
-          <w:color w:val="000000"/>
-          <w:sz w:val="16"/>
-          <w:szCs w:val="16"/>
-        </w:rPr>
-        <w:t>Path examples:</w:t>
-      </w:r>
-    </w:p>
-    <w:p>
-      <w:pPr>
-        <w:spacing w:after="150" w:line="336" w:lineRule="auto"/>
-        <w:ind w:left="720"/>
-        <w:textAlignment w:val="top"/>
-        <w:rPr>
-          <w:rFonts w:ascii="Verdana" w:eastAsia="Times New Roman" w:hAnsi="Verdana" w:cs="Times New Roman"/>
-          <w:color w:val="000000"/>
-          <w:sz w:val="16"/>
-          <w:szCs w:val="16"/>
-        </w:rPr>
-      </w:pPr>
-      <w:r>
-        <w:rPr>
-          <w:rFonts w:ascii="Verdana" w:eastAsia="Times New Roman" w:hAnsi="Verdana" w:cs="Times New Roman"/>
-          <w:b/>
-          <w:bCs/>
-          <w:color w:val="000000"/>
-          <w:sz w:val="16"/>
-        </w:rPr>
-        <w:t xml:space="preserve">-o </w:t>
-      </w:r>
-      <w:r>
-        <w:rPr>
-          <w:rFonts w:ascii="Verdana" w:eastAsia="Times New Roman" w:hAnsi="Verdana" w:cs="Times New Roman"/>
-          <w:color w:val="000000"/>
-          <w:sz w:val="16"/>
-          <w:szCs w:val="16"/>
-        </w:rPr>
-        <w:t>C:\&lt; filename&gt;</w:t>
-      </w:r>
-    </w:p>
-    <w:p>
-      <w:pPr>
-        <w:spacing w:after="150" w:line="336" w:lineRule="auto"/>
-        <w:ind w:left="720"/>
-        <w:textAlignment w:val="top"/>
-        <w:rPr>
-          <w:rFonts w:ascii="Verdana" w:eastAsia="Times New Roman" w:hAnsi="Verdana" w:cs="Times New Roman"/>
-          <w:color w:val="000000"/>
-          <w:sz w:val="16"/>
-          <w:szCs w:val="16"/>
-        </w:rPr>
-      </w:pPr>
-      <w:r>
-        <w:rPr>
-          <w:rFonts w:ascii="Verdana" w:eastAsia="Times New Roman" w:hAnsi="Verdana" w:cs="Times New Roman"/>
-          <w:b/>
-          <w:bCs/>
-          <w:color w:val="000000"/>
-          <w:sz w:val="16"/>
-        </w:rPr>
-        <w:t xml:space="preserve">-o </w:t>
-      </w:r>
-      <w:r>
-        <w:rPr>
-          <w:rFonts w:ascii="Verdana" w:eastAsia="Times New Roman" w:hAnsi="Verdana" w:cs="Times New Roman"/>
-          <w:color w:val="000000"/>
-          <w:sz w:val="16"/>
-          <w:szCs w:val="16"/>
-        </w:rPr>
-        <w:t>\\&lt;Server&gt;\&lt;Share$&gt;\&lt;filename&gt;</w:t>
-      </w:r>
-    </w:p>
-    <w:p>
-      <w:pPr>
-        <w:spacing w:after="150" w:line="336" w:lineRule="auto"/>
-        <w:ind w:left="720"/>
-        <w:textAlignment w:val="top"/>
-        <w:rPr>
-          <w:rFonts w:ascii="Verdana" w:eastAsia="Times New Roman" w:hAnsi="Verdana" w:cs="Times New Roman"/>
-          <w:color w:val="000000"/>
-          <w:sz w:val="16"/>
-          <w:szCs w:val="16"/>
-        </w:rPr>
-      </w:pPr>
-      <w:r>
-        <w:rPr>
-          <w:rFonts w:ascii="Verdana" w:eastAsia="Times New Roman" w:hAnsi="Verdana" w:cs="Times New Roman"/>
-          <w:b/>
-          <w:bCs/>
-          <w:color w:val="000000"/>
-          <w:sz w:val="16"/>
-        </w:rPr>
-        <w:t>-o "</w:t>
-      </w:r>
-      <w:r>
-        <w:rPr>
-          <w:rFonts w:ascii="Verdana" w:eastAsia="Times New Roman" w:hAnsi="Verdana" w:cs="Times New Roman"/>
-          <w:color w:val="000000"/>
-          <w:sz w:val="16"/>
-          <w:szCs w:val="16"/>
-        </w:rPr>
-        <w:t>C:\Some Folder\&lt;file name&gt;"</w:t>
-      </w:r>
-    </w:p>
-    <w:p>
-      <w:pPr>
-        <w:spacing w:after="150" w:line="336" w:lineRule="auto"/>
-        <w:ind w:left="720"/>
-        <w:textAlignment w:val="top"/>
-        <w:rPr>
-          <w:rFonts w:ascii="Verdana" w:eastAsia="Times New Roman" w:hAnsi="Verdana" w:cs="Times New Roman"/>
-          <w:color w:val="000000"/>
-          <w:sz w:val="16"/>
-          <w:szCs w:val="16"/>
-        </w:rPr>
-      </w:pPr>
-      <w:r>
-        <w:rPr>
-          <w:rFonts w:ascii="Verdana" w:eastAsia="Times New Roman" w:hAnsi="Verdana" w:cs="Times New Roman"/>
-          <w:color w:val="000000"/>
-          <w:sz w:val="16"/>
-          <w:szCs w:val="16"/>
-        </w:rPr>
-        <w:t>File paths that contain spaces must be enclosed in quotation marks.</w:t>
-      </w:r>
-    </w:p>
-    <w:p>
-      <w:pPr>
-        <w:spacing w:after="0" w:line="336" w:lineRule="auto"/>
-        <w:textAlignment w:val="top"/>
-        <w:rPr>
-          <w:rFonts w:ascii="Verdana" w:eastAsia="Times New Roman" w:hAnsi="Verdana" w:cs="Times New Roman"/>
-          <w:color w:val="000000"/>
-          <w:sz w:val="16"/>
-          <w:szCs w:val="16"/>
-        </w:rPr>
-      </w:pPr>
-      <w:r>
-        <w:rPr>
-          <w:rFonts w:ascii="Verdana" w:eastAsia="Times New Roman" w:hAnsi="Verdana" w:cs="Times New Roman"/>
-          <w:b/>
-          <w:bCs/>
-          <w:color w:val="000000"/>
-          <w:sz w:val="16"/>
-        </w:rPr>
-        <w:t xml:space="preserve">-R </w:t>
-      </w:r>
-      <w:r>
-        <w:rPr>
-          <w:rFonts w:ascii="Verdana" w:eastAsia="Times New Roman" w:hAnsi="Verdana" w:cs="Times New Roman"/>
-          <w:i/>
-          <w:iCs/>
-          <w:color w:val="000000"/>
-          <w:sz w:val="16"/>
-        </w:rPr>
-        <w:t>use client regional settings</w:t>
-      </w:r>
-      <w:r>
-        <w:rPr>
-          <w:rFonts w:ascii="Verdana" w:eastAsia="Times New Roman" w:hAnsi="Verdana" w:cs="Times New Roman"/>
-          <w:color w:val="000000"/>
-          <w:sz w:val="16"/>
-          <w:szCs w:val="16"/>
-        </w:rPr>
-        <w:t xml:space="preserve"> </w:t>
-      </w:r>
-    </w:p>
-    <w:p>
-      <w:pPr>
-        <w:spacing w:after="150" w:line="336" w:lineRule="auto"/>
-        <w:ind w:left="720"/>
-        <w:textAlignment w:val="top"/>
-        <w:rPr>
-          <w:rFonts w:ascii="Verdana" w:eastAsia="Times New Roman" w:hAnsi="Verdana" w:cs="Times New Roman"/>
-          <w:color w:val="000000"/>
-          <w:sz w:val="16"/>
-          <w:szCs w:val="16"/>
-        </w:rPr>
-      </w:pPr>
-      <w:r>
-        <w:rPr>
-          <w:rFonts w:ascii="Verdana" w:eastAsia="Times New Roman" w:hAnsi="Verdana" w:cs="Times New Roman"/>
-          <w:color w:val="000000"/>
-          <w:sz w:val="16"/>
-          <w:szCs w:val="16"/>
-        </w:rPr>
-        <w:t xml:space="preserve">Set the utility to use client regional settings when it converts currency, and date and time data to character data. The default is </w:t>
-      </w:r>
-      <w:proofErr w:type="spellStart"/>
-      <w:r>
-        <w:rPr>
-          <w:rFonts w:ascii="Verdana" w:eastAsia="Times New Roman" w:hAnsi="Verdana" w:cs="Times New Roman"/>
-          <w:color w:val="000000"/>
-          <w:sz w:val="16"/>
-          <w:szCs w:val="16"/>
-        </w:rPr>
-        <w:t>InvariantCulture</w:t>
-      </w:r>
-      <w:proofErr w:type="spellEnd"/>
-      <w:r>
-        <w:rPr>
-          <w:rFonts w:ascii="Verdana" w:eastAsia="Times New Roman" w:hAnsi="Verdana" w:cs="Times New Roman"/>
-          <w:color w:val="000000"/>
-          <w:sz w:val="16"/>
-          <w:szCs w:val="16"/>
-        </w:rPr>
-        <w:t xml:space="preserve"> settings.</w:t>
-      </w:r>
-    </w:p>
-    <w:p>
-      <w:pPr>
-        <w:spacing w:after="0" w:line="336" w:lineRule="auto"/>
-        <w:textAlignment w:val="top"/>
-        <w:rPr>
-          <w:rFonts w:ascii="Verdana" w:eastAsia="Times New Roman" w:hAnsi="Verdana" w:cs="Times New Roman"/>
-          <w:color w:val="000000"/>
-          <w:sz w:val="16"/>
-          <w:szCs w:val="16"/>
-        </w:rPr>
-      </w:pPr>
-      <w:r>
-        <w:rPr>
-          <w:rFonts w:ascii="Verdana" w:eastAsia="Times New Roman" w:hAnsi="Verdana" w:cs="Times New Roman"/>
-          <w:b/>
-          <w:bCs/>
-          <w:color w:val="000000"/>
-          <w:sz w:val="16"/>
-        </w:rPr>
-        <w:t>Formatting Options</w:t>
-      </w:r>
-      <w:r>
-        <w:rPr>
-          <w:rFonts w:ascii="Verdana" w:eastAsia="Times New Roman" w:hAnsi="Verdana" w:cs="Times New Roman"/>
-          <w:color w:val="000000"/>
-          <w:sz w:val="16"/>
-          <w:szCs w:val="16"/>
-        </w:rPr>
-        <w:t xml:space="preserve"> </w:t>
-      </w:r>
-    </w:p>
-    <w:p>
-      <w:pPr>
-        <w:spacing w:after="0" w:line="336" w:lineRule="auto"/>
-        <w:textAlignment w:val="top"/>
-        <w:rPr>
-          <w:rFonts w:ascii="Verdana" w:eastAsia="Times New Roman" w:hAnsi="Verdana" w:cs="Times New Roman"/>
-          <w:color w:val="000000"/>
-          <w:sz w:val="16"/>
-          <w:szCs w:val="16"/>
-        </w:rPr>
-      </w:pPr>
-      <w:r>
-        <w:rPr>
-          <w:rFonts w:ascii="Verdana" w:eastAsia="Times New Roman" w:hAnsi="Verdana" w:cs="Times New Roman"/>
-          <w:b/>
-          <w:bCs/>
-          <w:color w:val="000000"/>
-          <w:sz w:val="16"/>
-        </w:rPr>
-        <w:t>-s</w:t>
-      </w:r>
-      <w:r>
-        <w:rPr>
-          <w:rFonts w:ascii="Verdana" w:eastAsia="Times New Roman" w:hAnsi="Verdana" w:cs="Times New Roman"/>
-          <w:color w:val="000000"/>
-          <w:sz w:val="16"/>
-          <w:szCs w:val="16"/>
-        </w:rPr>
-        <w:t xml:space="preserve"> </w:t>
-      </w:r>
-      <w:proofErr w:type="spellStart"/>
-      <w:r>
-        <w:rPr>
-          <w:rFonts w:ascii="Verdana" w:eastAsia="Times New Roman" w:hAnsi="Verdana" w:cs="Times New Roman"/>
-          <w:i/>
-          <w:iCs/>
-          <w:color w:val="000000"/>
-          <w:sz w:val="16"/>
-        </w:rPr>
-        <w:t>col_separator</w:t>
-      </w:r>
-      <w:proofErr w:type="spellEnd"/>
-      <w:r>
-        <w:rPr>
-          <w:rFonts w:ascii="Verdana" w:eastAsia="Times New Roman" w:hAnsi="Verdana" w:cs="Times New Roman"/>
-          <w:color w:val="000000"/>
-          <w:sz w:val="16"/>
-          <w:szCs w:val="16"/>
-        </w:rPr>
-        <w:t xml:space="preserve"> </w:t>
-      </w:r>
-    </w:p>
-    <w:p>
-      <w:pPr>
-        <w:spacing w:after="150" w:line="336" w:lineRule="auto"/>
-        <w:ind w:left="720"/>
-        <w:textAlignment w:val="top"/>
-        <w:rPr>
-          <w:rFonts w:ascii="Verdana" w:eastAsia="Times New Roman" w:hAnsi="Verdana" w:cs="Times New Roman"/>
-          <w:color w:val="000000"/>
-          <w:sz w:val="16"/>
-          <w:szCs w:val="16"/>
-        </w:rPr>
-      </w:pPr>
-      <w:r>
-        <w:rPr>
-          <w:rFonts w:ascii="Verdana" w:eastAsia="Times New Roman" w:hAnsi="Verdana" w:cs="Times New Roman"/>
-          <w:color w:val="000000"/>
-          <w:sz w:val="16"/>
-          <w:szCs w:val="16"/>
-        </w:rPr>
-        <w:t>Specifies the column-separator character. The default is a blank space. To use characters that have special meaning to the operating system such as the ampersand (&amp;), or semicolon (;), enclose the character in quotation marks ("). The column separator can be any 8-bit character.</w:t>
-      </w:r>
-    </w:p>
-    <w:p>
-      <w:pPr>
-        <w:spacing w:after="0" w:line="336" w:lineRule="auto"/>
-        <w:textAlignment w:val="top"/>
-        <w:rPr>
-          <w:rFonts w:ascii="Verdana" w:eastAsia="Times New Roman" w:hAnsi="Verdana" w:cs="Times New Roman"/>
-          <w:color w:val="000000"/>
-          <w:sz w:val="16"/>
-          <w:szCs w:val="16"/>
-        </w:rPr>
-      </w:pPr>
-      <w:r>
-        <w:rPr>
-          <w:rFonts w:ascii="Verdana" w:eastAsia="Times New Roman" w:hAnsi="Verdana" w:cs="Times New Roman"/>
-          <w:b/>
-          <w:bCs/>
-          <w:color w:val="000000"/>
-          <w:sz w:val="16"/>
-        </w:rPr>
-        <w:t>-w</w:t>
-      </w:r>
-      <w:r>
-        <w:rPr>
-          <w:rFonts w:ascii="Verdana" w:eastAsia="Times New Roman" w:hAnsi="Verdana" w:cs="Times New Roman"/>
-          <w:color w:val="000000"/>
-          <w:sz w:val="16"/>
-          <w:szCs w:val="16"/>
-        </w:rPr>
-        <w:t xml:space="preserve"> </w:t>
-      </w:r>
-      <w:proofErr w:type="spellStart"/>
-      <w:r>
-        <w:rPr>
-          <w:rFonts w:ascii="Verdana" w:eastAsia="Times New Roman" w:hAnsi="Verdana" w:cs="Times New Roman"/>
-          <w:i/>
-          <w:iCs/>
-          <w:color w:val="000000"/>
-          <w:sz w:val="16"/>
-        </w:rPr>
-        <w:t>column_width</w:t>
-      </w:r>
-      <w:proofErr w:type="spellEnd"/>
-      <w:r>
-        <w:rPr>
-          <w:rFonts w:ascii="Verdana" w:eastAsia="Times New Roman" w:hAnsi="Verdana" w:cs="Times New Roman"/>
-          <w:color w:val="000000"/>
-          <w:sz w:val="16"/>
-          <w:szCs w:val="16"/>
-        </w:rPr>
-        <w:t xml:space="preserve"> </w:t>
-      </w:r>
-    </w:p>
-    <w:p>
-      <w:pPr>
-        <w:spacing w:after="150" w:line="336" w:lineRule="auto"/>
-        <w:ind w:left="720"/>
-        <w:textAlignment w:val="top"/>
-        <w:rPr>
-          <w:rFonts w:ascii="Verdana" w:eastAsia="Times New Roman" w:hAnsi="Verdana" w:cs="Times New Roman"/>
-          <w:color w:val="000000"/>
-          <w:sz w:val="16"/>
-          <w:szCs w:val="16"/>
-        </w:rPr>
-      </w:pPr>
-      <w:r>
-        <w:rPr>
-          <w:rFonts w:ascii="Verdana" w:eastAsia="Times New Roman" w:hAnsi="Verdana" w:cs="Times New Roman"/>
-          <w:color w:val="000000"/>
-          <w:sz w:val="16"/>
-          <w:szCs w:val="16"/>
-        </w:rPr>
-        <w:t xml:space="preserve">Specifies the screen width for output. The column width must be a number greater than 8 and less than 65536. If the specified column width does not fall into that range, </w:t>
-      </w:r>
-      <w:proofErr w:type="spellStart"/>
-      <w:r>
-        <w:rPr>
-          <w:rFonts w:ascii="Verdana" w:eastAsia="Times New Roman" w:hAnsi="Verdana" w:cs="Times New Roman"/>
-          <w:b/>
-          <w:bCs/>
-          <w:color w:val="000000"/>
-          <w:sz w:val="16"/>
-        </w:rPr>
-        <w:t>sqlcecmd</w:t>
-      </w:r>
-      <w:proofErr w:type="spellEnd"/>
-      <w:r>
-        <w:rPr>
-          <w:rFonts w:ascii="Verdana" w:eastAsia="Times New Roman" w:hAnsi="Verdana" w:cs="Times New Roman"/>
-          <w:color w:val="000000"/>
-          <w:sz w:val="16"/>
-          <w:szCs w:val="16"/>
-        </w:rPr>
-        <w:t xml:space="preserve"> generates and error message. The default width is 80 characters. When an output line exceeds the specified column width, it wraps on to the next line.</w:t>
-      </w:r>
-    </w:p>
-    <w:p>
-      <w:pPr>
-        <w:spacing w:after="0" w:line="336" w:lineRule="auto"/>
-        <w:textAlignment w:val="top"/>
-        <w:rPr>
-          <w:rFonts w:ascii="Verdana" w:eastAsia="Times New Roman" w:hAnsi="Verdana" w:cs="Times New Roman"/>
-          <w:color w:val="000000"/>
-          <w:sz w:val="16"/>
-          <w:szCs w:val="16"/>
-        </w:rPr>
-      </w:pPr>
-      <w:r>
-        <w:rPr>
-          <w:rFonts w:ascii="Verdana" w:eastAsia="Times New Roman" w:hAnsi="Verdana" w:cs="Times New Roman"/>
-          <w:b/>
-          <w:bCs/>
-          <w:color w:val="000000"/>
-          <w:sz w:val="16"/>
-        </w:rPr>
-        <w:t xml:space="preserve">-W </w:t>
-      </w:r>
-      <w:r>
-        <w:rPr>
-          <w:rFonts w:ascii="Verdana" w:eastAsia="Times New Roman" w:hAnsi="Verdana" w:cs="Times New Roman"/>
-          <w:i/>
-          <w:iCs/>
-          <w:color w:val="000000"/>
-          <w:sz w:val="16"/>
-        </w:rPr>
-        <w:t>remove trailing spaces</w:t>
-      </w:r>
-      <w:r>
-        <w:rPr>
-          <w:rFonts w:ascii="Verdana" w:eastAsia="Times New Roman" w:hAnsi="Verdana" w:cs="Times New Roman"/>
-          <w:color w:val="000000"/>
-          <w:sz w:val="16"/>
-          <w:szCs w:val="16"/>
-        </w:rPr>
-        <w:t xml:space="preserve"> </w:t>
-      </w:r>
-    </w:p>
-    <w:p>
-      <w:pPr>
-        <w:spacing w:after="150" w:line="336" w:lineRule="auto"/>
-        <w:ind w:left="720"/>
-        <w:textAlignment w:val="top"/>
-        <w:rPr>
-          <w:rFonts w:ascii="Verdana" w:eastAsia="Times New Roman" w:hAnsi="Verdana" w:cs="Times New Roman"/>
-          <w:color w:val="000000"/>
-          <w:sz w:val="16"/>
-          <w:szCs w:val="16"/>
-        </w:rPr>
-      </w:pPr>
-      <w:r>
-        <w:rPr>
-          <w:rFonts w:ascii="Verdana" w:eastAsia="Times New Roman" w:hAnsi="Verdana" w:cs="Times New Roman"/>
-          <w:color w:val="000000"/>
-          <w:sz w:val="16"/>
-          <w:szCs w:val="16"/>
-        </w:rPr>
-        <w:t xml:space="preserve">This option removes trailing spaces from a column. Use this option together with the </w:t>
-      </w:r>
-      <w:r>
-        <w:rPr>
-          <w:rFonts w:ascii="Verdana" w:eastAsia="Times New Roman" w:hAnsi="Verdana" w:cs="Times New Roman"/>
-          <w:b/>
-          <w:bCs/>
-          <w:color w:val="000000"/>
-          <w:sz w:val="16"/>
-        </w:rPr>
-        <w:t>-s</w:t>
-      </w:r>
-      <w:r>
-        <w:rPr>
-          <w:rFonts w:ascii="Verdana" w:eastAsia="Times New Roman" w:hAnsi="Verdana" w:cs="Times New Roman"/>
-          <w:color w:val="000000"/>
-          <w:sz w:val="16"/>
-          <w:szCs w:val="16"/>
-        </w:rPr>
-        <w:t xml:space="preserve"> option when preparing data that is to be exported to another application. Cannot be used with the </w:t>
-      </w:r>
-      <w:r>
-        <w:rPr>
-          <w:rFonts w:ascii="Verdana" w:eastAsia="Times New Roman" w:hAnsi="Verdana" w:cs="Times New Roman"/>
-          <w:b/>
-          <w:bCs/>
-          <w:color w:val="000000"/>
-          <w:sz w:val="16"/>
-        </w:rPr>
-        <w:t>-y</w:t>
-      </w:r>
-      <w:r>
-        <w:rPr>
-          <w:rFonts w:ascii="Verdana" w:eastAsia="Times New Roman" w:hAnsi="Verdana" w:cs="Times New Roman"/>
-          <w:color w:val="000000"/>
-          <w:sz w:val="16"/>
-          <w:szCs w:val="16"/>
-        </w:rPr>
-        <w:t xml:space="preserve"> or </w:t>
-      </w:r>
-      <w:r>
-        <w:rPr>
-          <w:rFonts w:ascii="Verdana" w:eastAsia="Times New Roman" w:hAnsi="Verdana" w:cs="Times New Roman"/>
-          <w:b/>
-          <w:bCs/>
-          <w:color w:val="000000"/>
-          <w:sz w:val="16"/>
-        </w:rPr>
-        <w:t>-Y</w:t>
-      </w:r>
-      <w:r>
-        <w:rPr>
-          <w:rFonts w:ascii="Verdana" w:eastAsia="Times New Roman" w:hAnsi="Verdana" w:cs="Times New Roman"/>
-          <w:color w:val="000000"/>
-          <w:sz w:val="16"/>
-          <w:szCs w:val="16"/>
-        </w:rPr>
-        <w:t xml:space="preserve"> options.</w:t>
-      </w:r>
-    </w:p>
-    <w:p>
-      <w:pPr>
-        <w:spacing w:after="0" w:line="336" w:lineRule="auto"/>
-        <w:textAlignment w:val="top"/>
-        <w:rPr>
-          <w:rFonts w:ascii="Verdana" w:eastAsia="Times New Roman" w:hAnsi="Verdana" w:cs="Times New Roman"/>
-          <w:color w:val="000000"/>
-          <w:sz w:val="16"/>
-          <w:szCs w:val="16"/>
-        </w:rPr>
-      </w:pPr>
-      <w:r>
-        <w:rPr>
-          <w:rFonts w:ascii="Verdana" w:eastAsia="Times New Roman" w:hAnsi="Verdana" w:cs="Times New Roman"/>
-          <w:b/>
-          <w:bCs/>
-          <w:color w:val="000000"/>
-          <w:sz w:val="16"/>
-        </w:rPr>
-        <w:lastRenderedPageBreak/>
-        <w:t>-k</w:t>
-      </w:r>
-      <w:r>
-        <w:rPr>
-          <w:rFonts w:ascii="Verdana" w:eastAsia="Times New Roman" w:hAnsi="Verdana" w:cs="Times New Roman"/>
-          <w:color w:val="000000"/>
-          <w:sz w:val="16"/>
-          <w:szCs w:val="16"/>
-        </w:rPr>
-        <w:t xml:space="preserve"> [ </w:t>
-      </w:r>
-      <w:r>
-        <w:rPr>
-          <w:rFonts w:ascii="Verdana" w:eastAsia="Times New Roman" w:hAnsi="Verdana" w:cs="Times New Roman"/>
-          <w:b/>
-          <w:bCs/>
-          <w:color w:val="000000"/>
-          <w:sz w:val="16"/>
-        </w:rPr>
-        <w:t xml:space="preserve">1 </w:t>
-      </w:r>
-      <w:r>
-        <w:rPr>
-          <w:rFonts w:ascii="Verdana" w:eastAsia="Times New Roman" w:hAnsi="Verdana" w:cs="Times New Roman"/>
-          <w:color w:val="000000"/>
-          <w:sz w:val="16"/>
-          <w:szCs w:val="16"/>
-        </w:rPr>
-        <w:t xml:space="preserve">| </w:t>
-      </w:r>
-      <w:r>
-        <w:rPr>
-          <w:rFonts w:ascii="Verdana" w:eastAsia="Times New Roman" w:hAnsi="Verdana" w:cs="Times New Roman"/>
-          <w:b/>
-          <w:bCs/>
-          <w:color w:val="000000"/>
-          <w:sz w:val="16"/>
-        </w:rPr>
-        <w:t xml:space="preserve">2 </w:t>
-      </w:r>
-      <w:r>
-        <w:rPr>
-          <w:rFonts w:ascii="Verdana" w:eastAsia="Times New Roman" w:hAnsi="Verdana" w:cs="Times New Roman"/>
-          <w:color w:val="000000"/>
-          <w:sz w:val="16"/>
-          <w:szCs w:val="16"/>
-        </w:rPr>
-        <w:t xml:space="preserve">] </w:t>
-      </w:r>
-      <w:r>
-        <w:rPr>
-          <w:rFonts w:ascii="Verdana" w:eastAsia="Times New Roman" w:hAnsi="Verdana" w:cs="Times New Roman"/>
-          <w:i/>
-          <w:iCs/>
-          <w:color w:val="000000"/>
-          <w:sz w:val="16"/>
-        </w:rPr>
-        <w:t>remove[replace] control characters</w:t>
-      </w:r>
-      <w:r>
-        <w:rPr>
-          <w:rFonts w:ascii="Verdana" w:eastAsia="Times New Roman" w:hAnsi="Verdana" w:cs="Times New Roman"/>
-          <w:color w:val="000000"/>
-          <w:sz w:val="16"/>
-          <w:szCs w:val="16"/>
-        </w:rPr>
-        <w:t xml:space="preserve"> </w:t>
-      </w:r>
-    </w:p>
-    <w:p>
-      <w:pPr>
-        <w:spacing w:after="150" w:line="336" w:lineRule="auto"/>
-        <w:ind w:left="720"/>
-        <w:textAlignment w:val="top"/>
-        <w:rPr>
-          <w:rFonts w:ascii="Verdana" w:eastAsia="Times New Roman" w:hAnsi="Verdana" w:cs="Times New Roman"/>
-          <w:color w:val="000000"/>
-          <w:sz w:val="16"/>
-          <w:szCs w:val="16"/>
-        </w:rPr>
-      </w:pPr>
-      <w:r>
-        <w:rPr>
-          <w:rFonts w:ascii="Verdana" w:eastAsia="Times New Roman" w:hAnsi="Verdana" w:cs="Times New Roman"/>
-          <w:color w:val="000000"/>
-          <w:sz w:val="16"/>
-          <w:szCs w:val="16"/>
-        </w:rPr>
-        <w:t>Removes all control characters, such as tabs and new line characters from the output. This preserves column formatting when data is returned. If 1 is specified, the control characters are replaced by a single space. If 2 is specified, consecutive control characters are replaced by a single space.</w:t>
-      </w:r>
-    </w:p>
-    <w:p>
-      <w:pPr>
-        <w:spacing w:after="0" w:line="336" w:lineRule="auto"/>
-        <w:textAlignment w:val="top"/>
-        <w:rPr>
-          <w:rFonts w:ascii="Verdana" w:eastAsia="Times New Roman" w:hAnsi="Verdana" w:cs="Times New Roman"/>
-          <w:color w:val="000000"/>
-          <w:sz w:val="16"/>
-          <w:szCs w:val="16"/>
-        </w:rPr>
-      </w:pPr>
-      <w:r>
-        <w:rPr>
-          <w:rFonts w:ascii="Verdana" w:eastAsia="Times New Roman" w:hAnsi="Verdana" w:cs="Times New Roman"/>
-          <w:b/>
-          <w:bCs/>
-          <w:color w:val="000000"/>
-          <w:sz w:val="16"/>
-        </w:rPr>
-        <w:t>-y</w:t>
-      </w:r>
-      <w:r>
-        <w:rPr>
-          <w:rFonts w:ascii="Verdana" w:eastAsia="Times New Roman" w:hAnsi="Verdana" w:cs="Times New Roman"/>
-          <w:color w:val="000000"/>
-          <w:sz w:val="16"/>
-          <w:szCs w:val="16"/>
-        </w:rPr>
-        <w:t xml:space="preserve"> </w:t>
-      </w:r>
-      <w:proofErr w:type="spellStart"/>
-      <w:r>
-        <w:rPr>
-          <w:rFonts w:ascii="Verdana" w:eastAsia="Times New Roman" w:hAnsi="Verdana" w:cs="Times New Roman"/>
-          <w:i/>
-          <w:iCs/>
-          <w:color w:val="000000"/>
-          <w:sz w:val="16"/>
-        </w:rPr>
-        <w:t>display_width</w:t>
-      </w:r>
-      <w:proofErr w:type="spellEnd"/>
-      <w:r>
-        <w:rPr>
-          <w:rFonts w:ascii="Verdana" w:eastAsia="Times New Roman" w:hAnsi="Verdana" w:cs="Times New Roman"/>
-          <w:i/>
-          <w:iCs/>
-          <w:color w:val="000000"/>
-          <w:sz w:val="16"/>
-        </w:rPr>
-        <w:t xml:space="preserve"> </w:t>
+        <w:t xml:space="preserve">display_width </w:t>
       </w:r>
     </w:p>
     <w:p>
@@ -3684,7 +3002,6 @@
           <w:szCs w:val="16"/>
         </w:rPr>
       </w:pPr>
-      <w:proofErr w:type="spellStart"/>
       <w:r>
         <w:rPr>
           <w:rFonts w:ascii="Verdana" w:eastAsia="Times New Roman" w:hAnsi="Verdana" w:cs="Times New Roman"/>
@@ -3695,7 +3012,6 @@
         </w:rPr>
         <w:t>ntext</w:t>
       </w:r>
-      <w:proofErr w:type="spellEnd"/>
       <w:r>
         <w:rPr>
           <w:rFonts w:ascii="Verdana" w:eastAsia="Times New Roman" w:hAnsi="Verdana" w:cs="Times New Roman"/>
@@ -3761,27 +3077,7 @@
           <w:sz w:val="16"/>
           <w:szCs w:val="16"/>
         </w:rPr>
-        <w:t xml:space="preserve">If </w:t>
-      </w:r>
-      <w:proofErr w:type="spellStart"/>
-      <w:r>
-        <w:rPr>
-          <w:rFonts w:ascii="Verdana" w:eastAsia="Times New Roman" w:hAnsi="Verdana" w:cs="Times New Roman"/>
-          <w:color w:val="000000"/>
-          <w:sz w:val="16"/>
-          <w:szCs w:val="16"/>
-        </w:rPr>
-        <w:t>display_width</w:t>
-      </w:r>
-      <w:proofErr w:type="spellEnd"/>
-      <w:r>
-        <w:rPr>
-          <w:rFonts w:ascii="Verdana" w:eastAsia="Times New Roman" w:hAnsi="Verdana" w:cs="Times New Roman"/>
-          <w:color w:val="000000"/>
-          <w:sz w:val="16"/>
-          <w:szCs w:val="16"/>
-        </w:rPr>
-        <w:t xml:space="preserve"> is 0, the output is truncated at 1 MB.</w:t>
+        <w:t>If display_width is 0, the output is truncated at 1 MB.</w:t>
       </w:r>
     </w:p>
     <w:p>
@@ -3814,7 +3110,6 @@
         </w:rPr>
         <w:t xml:space="preserve"> </w:t>
       </w:r>
-      <w:proofErr w:type="spellStart"/>
       <w:r>
         <w:rPr>
           <w:rFonts w:ascii="Verdana" w:eastAsia="Times New Roman" w:hAnsi="Verdana" w:cs="Times New Roman"/>
@@ -3825,7 +3120,6 @@
         </w:rPr>
         <w:t>display_width</w:t>
       </w:r>
-      <w:proofErr w:type="spellEnd"/>
       <w:r>
         <w:rPr>
           <w:rFonts w:ascii="Verdana" w:eastAsia="Times New Roman" w:hAnsi="Verdana" w:cs="Times New Roman"/>
@@ -3874,7 +3168,6 @@
           <w:szCs w:val="16"/>
         </w:rPr>
       </w:pPr>
-      <w:proofErr w:type="spellStart"/>
       <w:r>
         <w:rPr>
           <w:rFonts w:ascii="Verdana" w:eastAsia="Times New Roman" w:hAnsi="Verdana" w:cs="Times New Roman"/>
@@ -3885,7 +3178,6 @@
         </w:rPr>
         <w:t>nchar</w:t>
       </w:r>
-      <w:proofErr w:type="spellEnd"/>
       <w:r>
         <w:rPr>
           <w:rFonts w:ascii="Verdana" w:eastAsia="Times New Roman" w:hAnsi="Verdana" w:cs="Times New Roman"/>
@@ -3912,27 +3204,15 @@
           <w:szCs w:val="16"/>
         </w:rPr>
       </w:pPr>
-      <w:proofErr w:type="spellStart"/>
-      <w:r>
-        <w:rPr>
-          <w:rFonts w:ascii="Verdana" w:eastAsia="Times New Roman" w:hAnsi="Verdana" w:cs="Times New Roman"/>
-          <w:b/>
-          <w:bCs/>
-          <w:color w:val="000000"/>
-          <w:sz w:val="16"/>
-        </w:rPr>
-        <w:t>nvarchar</w:t>
-      </w:r>
-      <w:proofErr w:type="spellEnd"/>
-      <w:r>
-        <w:rPr>
-          <w:rFonts w:ascii="Verdana" w:eastAsia="Times New Roman" w:hAnsi="Verdana" w:cs="Times New Roman"/>
-          <w:b/>
-          <w:bCs/>
-          <w:color w:val="000000"/>
-          <w:sz w:val="16"/>
-        </w:rPr>
-        <w:t>(n)</w:t>
+      <w:r>
+        <w:rPr>
+          <w:rFonts w:ascii="Verdana" w:eastAsia="Times New Roman" w:hAnsi="Verdana" w:cs="Times New Roman"/>
+          <w:b/>
+          <w:bCs/>
+          <w:color w:val="000000"/>
+          <w:sz w:val="16"/>
+        </w:rPr>
+        <w:t>nvarchar(n)</w:t>
       </w:r>
       <w:r>
         <w:rPr>
@@ -4069,7 +3349,6 @@
         </w:rPr>
         <w:t xml:space="preserve">Specifies that </w:t>
       </w:r>
-      <w:proofErr w:type="spellStart"/>
       <w:r>
         <w:rPr>
           <w:rFonts w:ascii="Verdana" w:eastAsia="Times New Roman" w:hAnsi="Verdana" w:cs="Times New Roman"/>
@@ -4080,7 +3359,6 @@
         </w:rPr>
         <w:t>sqlcecmd</w:t>
       </w:r>
-      <w:proofErr w:type="spellEnd"/>
       <w:r>
         <w:rPr>
           <w:rFonts w:ascii="Verdana" w:eastAsia="Times New Roman" w:hAnsi="Verdana" w:cs="Times New Roman"/>
@@ -4090,7 +3368,6 @@
         </w:rPr>
         <w:t xml:space="preserve"> exits and returns a DOS ERRORLEVEL value when an error occurs. If the </w:t>
       </w:r>
-      <w:proofErr w:type="spellStart"/>
       <w:r>
         <w:rPr>
           <w:rFonts w:ascii="Verdana" w:eastAsia="Times New Roman" w:hAnsi="Verdana" w:cs="Times New Roman"/>
@@ -4101,7 +3378,6 @@
         </w:rPr>
         <w:t>sqlcecmd</w:t>
       </w:r>
-      <w:proofErr w:type="spellEnd"/>
       <w:r>
         <w:rPr>
           <w:rFonts w:ascii="Verdana" w:eastAsia="Times New Roman" w:hAnsi="Verdana" w:cs="Times New Roman"/>
@@ -4173,7 +3449,6 @@
         </w:rPr>
         <w:t xml:space="preserve"> </w:t>
       </w:r>
-      <w:proofErr w:type="spellStart"/>
       <w:r>
         <w:rPr>
           <w:rFonts w:ascii="Verdana" w:eastAsia="Times New Roman" w:hAnsi="Verdana" w:cs="Times New Roman"/>
@@ -4184,7 +3459,6 @@
         </w:rPr>
         <w:t>cmd_end</w:t>
       </w:r>
-      <w:proofErr w:type="spellEnd"/>
       <w:r>
         <w:rPr>
           <w:rFonts w:ascii="Verdana" w:eastAsia="Times New Roman" w:hAnsi="Verdana" w:cs="Times New Roman"/>
@@ -4214,7 +3488,7 @@
           <w:sz w:val="16"/>
           <w:szCs w:val="16"/>
         </w:rPr>
-        <w:t xml:space="preserve">Specifies the batch terminator. By default, commands are terminated and sent to SQL Server by typing the word "GO" on a line by itself. When you reset the batch terminator, do not use Transact-SQL reserved keywords or characters that have special meaning to the operating system, even if they are preceded by a backslash. </w:t>
+        <w:t xml:space="preserve">Specifies the batch terminator. By default, commands in input files are terminated by the word "GO" on a line by itself. When you reset the batch terminator, do not use Transact-SQL reserved keywords or characters that have special meaning to the operating system, even if they are preceded by a backslash. </w:t>
       </w:r>
     </w:p>
     <w:p>
@@ -4279,7 +3553,6 @@
         </w:rPr>
         <w:t xml:space="preserve">Displays the syntax summary of </w:t>
       </w:r>
-      <w:proofErr w:type="spellStart"/>
       <w:r>
         <w:rPr>
           <w:rFonts w:ascii="Verdana" w:eastAsia="Times New Roman" w:hAnsi="Verdana" w:cs="Times New Roman"/>
@@ -4290,7 +3563,6 @@
         </w:rPr>
         <w:t>sqlcecmd</w:t>
       </w:r>
-      <w:proofErr w:type="spellEnd"/>
       <w:r>
         <w:rPr>
           <w:rFonts w:ascii="Verdana" w:eastAsia="Times New Roman" w:hAnsi="Verdana" w:cs="Times New Roman"/>
@@ -4417,7 +3689,6 @@
         </w:rPr>
         <w:t xml:space="preserve">The total length of the </w:t>
       </w:r>
-      <w:proofErr w:type="spellStart"/>
       <w:r>
         <w:rPr>
           <w:rFonts w:ascii="Verdana" w:eastAsia="Times New Roman" w:hAnsi="Verdana" w:cs="Times New Roman"/>
@@ -4428,7 +3699,6 @@
         </w:rPr>
         <w:t>sqlcecmd</w:t>
       </w:r>
-      <w:proofErr w:type="spellEnd"/>
       <w:r>
         <w:rPr>
           <w:rFonts w:ascii="Verdana" w:eastAsia="Times New Roman" w:hAnsi="Verdana" w:cs="Times New Roman"/>

</xml_diff>

<commit_message>
Implementation of -o option and documentation update
</commit_message>
<xml_diff>
--- a/sqlcecmd utility specifcation.1.0.docx
+++ b/sqlcecmd utility specifcation.1.0.docx
@@ -5,14 +5,8 @@
     <w:p>
       <w:pPr>
         <w:pStyle w:val="Heading2"/>
-        <w:rPr>
-          <w:rFonts w:eastAsia="Times New Roman"/>
-        </w:rPr>
-      </w:pPr>
-      <w:r>
-        <w:rPr>
-          <w:rFonts w:eastAsia="Times New Roman"/>
-        </w:rPr>
+      </w:pPr>
+      <w:r>
         <w:t>Feature specification for SqlCeCmd utility. Version 1.0</w:t>
       </w:r>
     </w:p>
@@ -21,7 +15,7 @@
         <w:spacing w:after="150" w:line="336" w:lineRule="auto"/>
         <w:textAlignment w:val="top"/>
         <w:rPr>
-          <w:rFonts w:ascii="Verdana" w:eastAsia="Times New Roman" w:hAnsi="Verdana" w:cs="Times New Roman"/>
+          <w:rFonts w:ascii="Verdana" w:hAnsi="Verdana"/>
           <w:color w:val="000000"/>
           <w:sz w:val="16"/>
           <w:szCs w:val="16"/>
@@ -33,15 +27,15 @@
         <w:spacing w:after="150" w:line="336" w:lineRule="auto"/>
         <w:textAlignment w:val="top"/>
         <w:rPr>
-          <w:rFonts w:ascii="Verdana" w:eastAsia="Times New Roman" w:hAnsi="Verdana" w:cs="Times New Roman"/>
-          <w:color w:val="000000"/>
-          <w:sz w:val="16"/>
-          <w:szCs w:val="16"/>
-        </w:rPr>
-      </w:pPr>
-      <w:r>
-        <w:rPr>
-          <w:rFonts w:ascii="Verdana" w:eastAsia="Times New Roman" w:hAnsi="Verdana" w:cs="Times New Roman"/>
+          <w:rFonts w:ascii="Verdana" w:hAnsi="Verdana"/>
+          <w:color w:val="000000"/>
+          <w:sz w:val="16"/>
+          <w:szCs w:val="16"/>
+        </w:rPr>
+      </w:pPr>
+      <w:r>
+        <w:rPr>
+          <w:rFonts w:ascii="Verdana" w:hAnsi="Verdana"/>
           <w:color w:val="000000"/>
           <w:sz w:val="16"/>
           <w:szCs w:val="16"/>
@@ -54,15 +48,15 @@
         <w:spacing w:after="150" w:line="336" w:lineRule="auto"/>
         <w:textAlignment w:val="top"/>
         <w:rPr>
-          <w:rFonts w:ascii="Verdana" w:eastAsia="Times New Roman" w:hAnsi="Verdana" w:cs="Times New Roman"/>
-          <w:color w:val="000000"/>
-          <w:sz w:val="16"/>
-          <w:szCs w:val="16"/>
-        </w:rPr>
-      </w:pPr>
-      <w:r>
-        <w:rPr>
-          <w:rFonts w:ascii="Verdana" w:eastAsia="Times New Roman" w:hAnsi="Verdana" w:cs="Times New Roman"/>
+          <w:rFonts w:ascii="Verdana" w:hAnsi="Verdana"/>
+          <w:color w:val="000000"/>
+          <w:sz w:val="16"/>
+          <w:szCs w:val="16"/>
+        </w:rPr>
+      </w:pPr>
+      <w:r>
+        <w:rPr>
+          <w:rFonts w:ascii="Verdana" w:hAnsi="Verdana"/>
           <w:color w:val="000000"/>
           <w:sz w:val="16"/>
           <w:szCs w:val="16"/>
@@ -71,7 +65,7 @@
       </w:r>
       <w:r>
         <w:rPr>
-          <w:rFonts w:ascii="Verdana" w:eastAsia="Times New Roman" w:hAnsi="Verdana" w:cs="Times New Roman"/>
+          <w:rFonts w:ascii="Verdana" w:hAnsi="Verdana"/>
           <w:b/>
           <w:bCs/>
           <w:color w:val="000000"/>
@@ -81,12 +75,12 @@
       </w:r>
       <w:r>
         <w:rPr>
-          <w:rFonts w:ascii="Verdana" w:eastAsia="Times New Roman" w:hAnsi="Verdana" w:cs="Times New Roman"/>
-          <w:color w:val="000000"/>
-          <w:sz w:val="16"/>
-          <w:szCs w:val="16"/>
-        </w:rPr>
-        <w:t>utility lets you enter SQL Compact Transact-SQL statements, and script files at the command prompt, in a Windows script file. This utility uses System.Data.SqlServerCe to execute Transact-SQL batches.</w:t>
+          <w:rFonts w:ascii="Verdana" w:hAnsi="Verdana"/>
+          <w:color w:val="000000"/>
+          <w:sz w:val="16"/>
+          <w:szCs w:val="16"/>
+        </w:rPr>
+        <w:t>utility lets you enter SQL Compact Transact-SQL statements, and use script files at the command prompt or in a Windows script file. This utility uses the SQL Compact ADO.NET provider to execute Transact-SQL batches. Requires .NET Framework 2.0 and the SQL Compact runtime.</w:t>
       </w:r>
     </w:p>
     <w:p>
@@ -94,69 +88,49 @@
         <w:spacing w:after="0" w:line="336" w:lineRule="auto"/>
         <w:textAlignment w:val="top"/>
         <w:rPr>
-          <w:rFonts w:ascii="Verdana" w:eastAsia="Times New Roman" w:hAnsi="Verdana" w:cs="Times New Roman"/>
-          <w:color w:val="000000"/>
-          <w:sz w:val="16"/>
-          <w:szCs w:val="16"/>
-        </w:rPr>
-      </w:pPr>
-      <w:r>
-        <w:rPr>
-          <w:rFonts w:ascii="Verdana" w:eastAsia="Times New Roman" w:hAnsi="Verdana" w:cs="Times New Roman"/>
+          <w:rFonts w:ascii="Verdana" w:hAnsi="Verdana"/>
+          <w:color w:val="000000"/>
+          <w:sz w:val="16"/>
+          <w:szCs w:val="16"/>
+        </w:rPr>
+      </w:pPr>
+      <w:r>
+        <w:rPr>
+          <w:rFonts w:ascii="Verdana" w:hAnsi="Verdana"/>
           <w:noProof/>
           <w:color w:val="000000"/>
           <w:sz w:val="16"/>
           <w:szCs w:val="16"/>
-        </w:rPr>
-        <w:drawing>
-          <wp:inline distT="0" distB="0" distL="0" distR="0">
-            <wp:extent cx="9525" cy="9525"/>
-            <wp:effectExtent l="0" t="0" r="0" b="0"/>
-            <wp:docPr id="2" name="ctl00_rs1_mainContentContainer_cpe108204_i" descr="http://i.msdn.microsoft.com/Global/Images/clear.gif"/>
-            <wp:cNvGraphicFramePr>
-              <a:graphicFrameLocks xmlns:a="http://schemas.openxmlformats.org/drawingml/2006/main" noChangeAspect="1"/>
-            </wp:cNvGraphicFramePr>
-            <a:graphic xmlns:a="http://schemas.openxmlformats.org/drawingml/2006/main">
-              <a:graphicData uri="http://schemas.openxmlformats.org/drawingml/2006/picture">
-                <pic:pic xmlns:pic="http://schemas.openxmlformats.org/drawingml/2006/picture">
-                  <pic:nvPicPr>
-                    <pic:cNvPr id="0" name="ctl00_rs1_mainContentContainer_cpe108204_i" descr="http://i.msdn.microsoft.com/Global/Images/clear.gif"/>
-                    <pic:cNvPicPr>
-                      <a:picLocks noChangeAspect="1" noChangeArrowheads="1"/>
-                    </pic:cNvPicPr>
-                  </pic:nvPicPr>
-                  <pic:blipFill>
-                    <a:blip r:embed="rId6"/>
-                    <a:srcRect/>
-                    <a:stretch>
-                      <a:fillRect/>
-                    </a:stretch>
-                  </pic:blipFill>
-                  <pic:spPr bwMode="auto">
-                    <a:xfrm>
-                      <a:off x="0" y="0"/>
-                      <a:ext cx="9525" cy="9525"/>
-                    </a:xfrm>
-                    <a:prstGeom prst="rect">
-                      <a:avLst/>
-                    </a:prstGeom>
-                    <a:noFill/>
-                    <a:ln w="9525">
-                      <a:noFill/>
-                      <a:miter lim="800000"/>
-                      <a:headEnd/>
-                      <a:tailEnd/>
-                    </a:ln>
-                  </pic:spPr>
-                </pic:pic>
-              </a:graphicData>
-            </a:graphic>
-          </wp:inline>
-        </w:drawing>
-      </w:r>
-      <w:r>
-        <w:rPr>
-          <w:rFonts w:ascii="Verdana" w:eastAsia="Times New Roman" w:hAnsi="Verdana" w:cs="Times New Roman"/>
+          <w:lang w:val="da-DK" w:eastAsia="da-DK"/>
+        </w:rPr>
+        <w:pict>
+          <v:shapetype id="_x0000_t75" coordsize="21600,21600" o:spt="75" o:preferrelative="t" path="m@4@5l@4@11@9@11@9@5xe" filled="f" stroked="f">
+            <v:stroke joinstyle="miter"/>
+            <v:formulas>
+              <v:f eqn="if lineDrawn pixelLineWidth 0"/>
+              <v:f eqn="sum @0 1 0"/>
+              <v:f eqn="sum 0 0 @1"/>
+              <v:f eqn="prod @2 1 2"/>
+              <v:f eqn="prod @3 21600 pixelWidth"/>
+              <v:f eqn="prod @3 21600 pixelHeight"/>
+              <v:f eqn="sum @0 0 1"/>
+              <v:f eqn="prod @6 1 2"/>
+              <v:f eqn="prod @7 21600 pixelWidth"/>
+              <v:f eqn="sum @8 21600 0"/>
+              <v:f eqn="prod @7 21600 pixelHeight"/>
+              <v:f eqn="sum @10 21600 0"/>
+            </v:formulas>
+            <v:path o:extrusionok="f" gradientshapeok="t" o:connecttype="rect"/>
+            <o:lock v:ext="edit" aspectratio="t"/>
+          </v:shapetype>
+          <v:shape id="ctl00_rs1_mainContentContainer_cpe108204_i" o:spid="_x0000_i1025" type="#_x0000_t75" alt="http://i.msdn.microsoft.com/Global/Images/clear.gif" style="width:.75pt;height:.75pt;visibility:visible">
+            <v:imagedata r:id="rId5" o:title=""/>
+          </v:shape>
+        </w:pict>
+      </w:r>
+      <w:r>
+        <w:rPr>
+          <w:rFonts w:ascii="Verdana" w:hAnsi="Verdana"/>
           <w:color w:val="000000"/>
           <w:sz w:val="16"/>
           <w:szCs w:val="16"/>
@@ -188,7 +162,7 @@
         <w:spacing w:after="0" w:line="336" w:lineRule="auto"/>
         <w:textAlignment w:val="top"/>
         <w:rPr>
-          <w:rFonts w:ascii="Consolas" w:eastAsia="Times New Roman" w:hAnsi="Consolas" w:cs="Courier New"/>
+          <w:rFonts w:ascii="Consolas" w:hAnsi="Consolas" w:cs="Courier New"/>
           <w:b/>
           <w:color w:val="000000"/>
           <w:sz w:val="20"/>
@@ -197,7 +171,7 @@
       </w:pPr>
       <w:r>
         <w:rPr>
-          <w:rFonts w:ascii="Consolas" w:eastAsia="Times New Roman" w:hAnsi="Consolas" w:cs="Courier New"/>
+          <w:rFonts w:ascii="Consolas" w:hAnsi="Consolas" w:cs="Courier New"/>
           <w:b/>
           <w:color w:val="000000"/>
           <w:sz w:val="20"/>
@@ -230,7 +204,7 @@
         <w:spacing w:after="0" w:line="336" w:lineRule="auto"/>
         <w:textAlignment w:val="top"/>
         <w:rPr>
-          <w:rFonts w:ascii="Consolas" w:eastAsia="Times New Roman" w:hAnsi="Consolas" w:cs="Courier New"/>
+          <w:rFonts w:ascii="Consolas" w:hAnsi="Consolas" w:cs="Courier New"/>
           <w:b/>
           <w:color w:val="000000"/>
           <w:sz w:val="20"/>
@@ -239,7 +213,7 @@
       </w:pPr>
       <w:r>
         <w:rPr>
-          <w:rFonts w:ascii="Consolas" w:eastAsia="Times New Roman" w:hAnsi="Consolas" w:cs="Courier New"/>
+          <w:rFonts w:ascii="Consolas" w:hAnsi="Consolas" w:cs="Courier New"/>
           <w:b/>
           <w:color w:val="000000"/>
           <w:sz w:val="20"/>
@@ -272,7 +246,7 @@
         <w:spacing w:after="0" w:line="336" w:lineRule="auto"/>
         <w:textAlignment w:val="top"/>
         <w:rPr>
-          <w:rFonts w:ascii="Consolas" w:eastAsia="Times New Roman" w:hAnsi="Consolas" w:cs="Courier New"/>
+          <w:rFonts w:ascii="Consolas" w:hAnsi="Consolas" w:cs="Courier New"/>
           <w:color w:val="000000"/>
           <w:sz w:val="20"/>
           <w:szCs w:val="20"/>
@@ -303,7 +277,7 @@
         <w:spacing w:after="0" w:line="336" w:lineRule="auto"/>
         <w:textAlignment w:val="top"/>
         <w:rPr>
-          <w:rFonts w:ascii="Consolas" w:eastAsia="Times New Roman" w:hAnsi="Consolas" w:cs="Courier New"/>
+          <w:rFonts w:ascii="Consolas" w:hAnsi="Consolas" w:cs="Courier New"/>
           <w:b/>
           <w:color w:val="000000"/>
           <w:sz w:val="20"/>
@@ -312,7 +286,7 @@
       </w:pPr>
       <w:r>
         <w:rPr>
-          <w:rFonts w:ascii="Consolas" w:eastAsia="Times New Roman" w:hAnsi="Consolas" w:cs="Courier New"/>
+          <w:rFonts w:ascii="Consolas" w:hAnsi="Consolas" w:cs="Courier New"/>
           <w:b/>
           <w:color w:val="000000"/>
           <w:sz w:val="20"/>
@@ -345,7 +319,7 @@
         <w:spacing w:after="0" w:line="336" w:lineRule="auto"/>
         <w:textAlignment w:val="top"/>
         <w:rPr>
-          <w:rFonts w:ascii="Consolas" w:eastAsia="Times New Roman" w:hAnsi="Consolas" w:cs="Courier New"/>
+          <w:rFonts w:ascii="Consolas" w:hAnsi="Consolas" w:cs="Courier New"/>
           <w:b/>
           <w:color w:val="000000"/>
           <w:sz w:val="20"/>
@@ -354,7 +328,7 @@
       </w:pPr>
       <w:r>
         <w:rPr>
-          <w:rFonts w:ascii="Consolas" w:eastAsia="Times New Roman" w:hAnsi="Consolas" w:cs="Courier New"/>
+          <w:rFonts w:ascii="Consolas" w:hAnsi="Consolas" w:cs="Courier New"/>
           <w:b/>
           <w:color w:val="000000"/>
           <w:sz w:val="20"/>
@@ -387,7 +361,7 @@
         <w:spacing w:after="0" w:line="336" w:lineRule="auto"/>
         <w:textAlignment w:val="top"/>
         <w:rPr>
-          <w:rFonts w:ascii="Consolas" w:eastAsia="Times New Roman" w:hAnsi="Consolas" w:cs="Courier New"/>
+          <w:rFonts w:ascii="Consolas" w:hAnsi="Consolas" w:cs="Courier New"/>
           <w:b/>
           <w:color w:val="000000"/>
           <w:sz w:val="20"/>
@@ -396,7 +370,7 @@
       </w:pPr>
       <w:r>
         <w:rPr>
-          <w:rFonts w:ascii="Consolas" w:eastAsia="Times New Roman" w:hAnsi="Consolas" w:cs="Courier New"/>
+          <w:rFonts w:ascii="Consolas" w:hAnsi="Consolas" w:cs="Courier New"/>
           <w:b/>
           <w:color w:val="000000"/>
           <w:sz w:val="20"/>
@@ -429,7 +403,7 @@
         <w:spacing w:after="0" w:line="336" w:lineRule="auto"/>
         <w:textAlignment w:val="top"/>
         <w:rPr>
-          <w:rFonts w:ascii="Consolas" w:eastAsia="Times New Roman" w:hAnsi="Consolas" w:cs="Courier New"/>
+          <w:rFonts w:ascii="Consolas" w:hAnsi="Consolas" w:cs="Courier New"/>
           <w:b/>
           <w:color w:val="000000"/>
           <w:sz w:val="20"/>
@@ -438,7 +412,7 @@
       </w:pPr>
       <w:r>
         <w:rPr>
-          <w:rFonts w:ascii="Consolas" w:eastAsia="Times New Roman" w:hAnsi="Consolas" w:cs="Courier New"/>
+          <w:rFonts w:ascii="Consolas" w:hAnsi="Consolas" w:cs="Courier New"/>
           <w:b/>
           <w:color w:val="000000"/>
           <w:sz w:val="20"/>
@@ -471,7 +445,7 @@
         <w:spacing w:after="0" w:line="336" w:lineRule="auto"/>
         <w:textAlignment w:val="top"/>
         <w:rPr>
-          <w:rFonts w:ascii="Consolas" w:eastAsia="Times New Roman" w:hAnsi="Consolas" w:cs="Courier New"/>
+          <w:rFonts w:ascii="Consolas" w:hAnsi="Consolas" w:cs="Courier New"/>
           <w:color w:val="000000"/>
           <w:sz w:val="20"/>
           <w:szCs w:val="20"/>
@@ -479,7 +453,7 @@
       </w:pPr>
       <w:r>
         <w:rPr>
-          <w:rFonts w:ascii="Consolas" w:eastAsia="Times New Roman" w:hAnsi="Consolas" w:cs="Courier New"/>
+          <w:rFonts w:ascii="Consolas" w:hAnsi="Consolas" w:cs="Courier New"/>
           <w:color w:val="000000"/>
           <w:sz w:val="20"/>
           <w:szCs w:val="20"/>
@@ -511,7 +485,7 @@
         <w:spacing w:after="0" w:line="336" w:lineRule="auto"/>
         <w:textAlignment w:val="top"/>
         <w:rPr>
-          <w:rFonts w:ascii="Consolas" w:eastAsia="Times New Roman" w:hAnsi="Consolas" w:cs="Courier New"/>
+          <w:rFonts w:ascii="Consolas" w:hAnsi="Consolas" w:cs="Courier New"/>
           <w:b/>
           <w:color w:val="000000"/>
           <w:sz w:val="20"/>
@@ -520,7 +494,7 @@
       </w:pPr>
       <w:r>
         <w:rPr>
-          <w:rFonts w:ascii="Consolas" w:eastAsia="Times New Roman" w:hAnsi="Consolas" w:cs="Courier New"/>
+          <w:rFonts w:ascii="Consolas" w:hAnsi="Consolas" w:cs="Courier New"/>
           <w:b/>
           <w:color w:val="000000"/>
           <w:sz w:val="20"/>
@@ -553,7 +527,7 @@
         <w:spacing w:after="0" w:line="336" w:lineRule="auto"/>
         <w:textAlignment w:val="top"/>
         <w:rPr>
-          <w:rFonts w:ascii="Consolas" w:eastAsia="Times New Roman" w:hAnsi="Consolas" w:cs="Courier New"/>
+          <w:rFonts w:ascii="Consolas" w:hAnsi="Consolas" w:cs="Courier New"/>
           <w:b/>
           <w:color w:val="000000"/>
           <w:sz w:val="20"/>
@@ -562,7 +536,7 @@
       </w:pPr>
       <w:r>
         <w:rPr>
-          <w:rFonts w:ascii="Consolas" w:eastAsia="Times New Roman" w:hAnsi="Consolas" w:cs="Courier New"/>
+          <w:rFonts w:ascii="Consolas" w:hAnsi="Consolas" w:cs="Courier New"/>
           <w:b/>
           <w:color w:val="000000"/>
           <w:sz w:val="20"/>
@@ -595,7 +569,7 @@
         <w:spacing w:after="0" w:line="336" w:lineRule="auto"/>
         <w:textAlignment w:val="top"/>
         <w:rPr>
-          <w:rFonts w:ascii="Consolas" w:eastAsia="Times New Roman" w:hAnsi="Consolas" w:cs="Courier New"/>
+          <w:rFonts w:ascii="Consolas" w:hAnsi="Consolas" w:cs="Courier New"/>
           <w:color w:val="000000"/>
           <w:sz w:val="20"/>
           <w:szCs w:val="20"/>
@@ -603,7 +577,7 @@
       </w:pPr>
       <w:r>
         <w:rPr>
-          <w:rFonts w:ascii="Consolas" w:eastAsia="Times New Roman" w:hAnsi="Consolas" w:cs="Courier New"/>
+          <w:rFonts w:ascii="Consolas" w:hAnsi="Consolas" w:cs="Courier New"/>
           <w:b/>
           <w:color w:val="000000"/>
           <w:sz w:val="20"/>
@@ -636,7 +610,7 @@
         <w:spacing w:after="0" w:line="336" w:lineRule="auto"/>
         <w:textAlignment w:val="top"/>
         <w:rPr>
-          <w:rFonts w:ascii="Consolas" w:eastAsia="Times New Roman" w:hAnsi="Consolas" w:cs="Courier New"/>
+          <w:rFonts w:ascii="Consolas" w:hAnsi="Consolas" w:cs="Courier New"/>
           <w:b/>
           <w:color w:val="000000"/>
           <w:sz w:val="20"/>
@@ -645,7 +619,7 @@
       </w:pPr>
       <w:r>
         <w:rPr>
-          <w:rFonts w:ascii="Consolas" w:eastAsia="Times New Roman" w:hAnsi="Consolas" w:cs="Courier New"/>
+          <w:rFonts w:ascii="Consolas" w:hAnsi="Consolas" w:cs="Courier New"/>
           <w:b/>
           <w:color w:val="000000"/>
           <w:sz w:val="20"/>
@@ -678,7 +652,7 @@
         <w:spacing w:after="0" w:line="336" w:lineRule="auto"/>
         <w:textAlignment w:val="top"/>
         <w:rPr>
-          <w:rFonts w:ascii="Consolas" w:eastAsia="Times New Roman" w:hAnsi="Consolas" w:cs="Courier New"/>
+          <w:rFonts w:ascii="Consolas" w:hAnsi="Consolas" w:cs="Courier New"/>
           <w:color w:val="000000"/>
           <w:sz w:val="20"/>
           <w:szCs w:val="20"/>
@@ -686,7 +660,7 @@
       </w:pPr>
       <w:r>
         <w:rPr>
-          <w:rFonts w:ascii="Consolas" w:eastAsia="Times New Roman" w:hAnsi="Consolas" w:cs="Courier New"/>
+          <w:rFonts w:ascii="Consolas" w:hAnsi="Consolas" w:cs="Courier New"/>
           <w:color w:val="000000"/>
           <w:sz w:val="20"/>
           <w:szCs w:val="20"/>
@@ -718,7 +692,7 @@
         <w:spacing w:after="0" w:line="336" w:lineRule="auto"/>
         <w:textAlignment w:val="top"/>
         <w:rPr>
-          <w:rFonts w:ascii="Consolas" w:eastAsia="Times New Roman" w:hAnsi="Consolas" w:cs="Courier New"/>
+          <w:rFonts w:ascii="Consolas" w:hAnsi="Consolas" w:cs="Courier New"/>
           <w:color w:val="000000"/>
           <w:sz w:val="20"/>
           <w:szCs w:val="20"/>
@@ -726,7 +700,7 @@
       </w:pPr>
       <w:r>
         <w:rPr>
-          <w:rFonts w:ascii="Consolas" w:eastAsia="Times New Roman" w:hAnsi="Consolas" w:cs="Courier New"/>
+          <w:rFonts w:ascii="Consolas" w:hAnsi="Consolas" w:cs="Courier New"/>
           <w:color w:val="000000"/>
           <w:sz w:val="20"/>
           <w:szCs w:val="20"/>
@@ -758,7 +732,7 @@
         <w:spacing w:after="0" w:line="336" w:lineRule="auto"/>
         <w:textAlignment w:val="top"/>
         <w:rPr>
-          <w:rFonts w:ascii="Consolas" w:eastAsia="Times New Roman" w:hAnsi="Consolas" w:cs="Courier New"/>
+          <w:rFonts w:ascii="Consolas" w:hAnsi="Consolas" w:cs="Courier New"/>
           <w:color w:val="000000"/>
           <w:sz w:val="20"/>
           <w:szCs w:val="20"/>
@@ -766,7 +740,7 @@
       </w:pPr>
       <w:r>
         <w:rPr>
-          <w:rFonts w:ascii="Consolas" w:eastAsia="Times New Roman" w:hAnsi="Consolas" w:cs="Courier New"/>
+          <w:rFonts w:ascii="Consolas" w:hAnsi="Consolas" w:cs="Courier New"/>
           <w:color w:val="000000"/>
           <w:sz w:val="20"/>
           <w:szCs w:val="20"/>
@@ -798,7 +772,7 @@
         <w:spacing w:after="0" w:line="336" w:lineRule="auto"/>
         <w:textAlignment w:val="top"/>
         <w:rPr>
-          <w:rFonts w:ascii="Consolas" w:eastAsia="Times New Roman" w:hAnsi="Consolas" w:cs="Courier New"/>
+          <w:rFonts w:ascii="Consolas" w:hAnsi="Consolas" w:cs="Courier New"/>
           <w:b/>
           <w:color w:val="000000"/>
           <w:sz w:val="20"/>
@@ -807,7 +781,7 @@
       </w:pPr>
       <w:r>
         <w:rPr>
-          <w:rFonts w:ascii="Consolas" w:eastAsia="Times New Roman" w:hAnsi="Consolas" w:cs="Courier New"/>
+          <w:rFonts w:ascii="Consolas" w:hAnsi="Consolas" w:cs="Courier New"/>
           <w:b/>
           <w:color w:val="000000"/>
           <w:sz w:val="20"/>
@@ -821,7 +795,7 @@
         <w:spacing w:after="0" w:line="336" w:lineRule="auto"/>
         <w:textAlignment w:val="top"/>
         <w:rPr>
-          <w:rFonts w:ascii="Verdana" w:eastAsia="Times New Roman" w:hAnsi="Verdana" w:cs="Times New Roman"/>
+          <w:rFonts w:ascii="Verdana" w:hAnsi="Verdana"/>
           <w:noProof/>
           <w:color w:val="000000"/>
           <w:sz w:val="16"/>
@@ -834,69 +808,30 @@
         <w:spacing w:after="0" w:line="336" w:lineRule="auto"/>
         <w:textAlignment w:val="top"/>
         <w:rPr>
-          <w:rFonts w:ascii="Verdana" w:eastAsia="Times New Roman" w:hAnsi="Verdana" w:cs="Times New Roman"/>
-          <w:color w:val="000000"/>
-          <w:sz w:val="16"/>
-          <w:szCs w:val="16"/>
-        </w:rPr>
-      </w:pPr>
-      <w:r>
-        <w:rPr>
-          <w:rFonts w:ascii="Verdana" w:eastAsia="Times New Roman" w:hAnsi="Verdana" w:cs="Times New Roman"/>
+          <w:rFonts w:ascii="Verdana" w:hAnsi="Verdana"/>
+          <w:color w:val="000000"/>
+          <w:sz w:val="16"/>
+          <w:szCs w:val="16"/>
+        </w:rPr>
+      </w:pPr>
+      <w:r>
+        <w:rPr>
+          <w:rFonts w:ascii="Verdana" w:hAnsi="Verdana"/>
           <w:noProof/>
           <w:color w:val="000000"/>
           <w:sz w:val="16"/>
           <w:szCs w:val="16"/>
-        </w:rPr>
-        <w:drawing>
-          <wp:inline distT="0" distB="0" distL="0" distR="0">
-            <wp:extent cx="9525" cy="9525"/>
-            <wp:effectExtent l="0" t="0" r="0" b="0"/>
-            <wp:docPr id="3" name="ctl00_rs1_mainContentContainer_cpe108205_i" descr="http://i.msdn.microsoft.com/Global/Images/clear.gif"/>
-            <wp:cNvGraphicFramePr>
-              <a:graphicFrameLocks xmlns:a="http://schemas.openxmlformats.org/drawingml/2006/main" noChangeAspect="1"/>
-            </wp:cNvGraphicFramePr>
-            <a:graphic xmlns:a="http://schemas.openxmlformats.org/drawingml/2006/main">
-              <a:graphicData uri="http://schemas.openxmlformats.org/drawingml/2006/picture">
-                <pic:pic xmlns:pic="http://schemas.openxmlformats.org/drawingml/2006/picture">
-                  <pic:nvPicPr>
-                    <pic:cNvPr id="0" name="ctl00_rs1_mainContentContainer_cpe108205_i" descr="http://i.msdn.microsoft.com/Global/Images/clear.gif"/>
-                    <pic:cNvPicPr>
-                      <a:picLocks noChangeAspect="1" noChangeArrowheads="1"/>
-                    </pic:cNvPicPr>
-                  </pic:nvPicPr>
-                  <pic:blipFill>
-                    <a:blip r:embed="rId6"/>
-                    <a:srcRect/>
-                    <a:stretch>
-                      <a:fillRect/>
-                    </a:stretch>
-                  </pic:blipFill>
-                  <pic:spPr bwMode="auto">
-                    <a:xfrm>
-                      <a:off x="0" y="0"/>
-                      <a:ext cx="9525" cy="9525"/>
-                    </a:xfrm>
-                    <a:prstGeom prst="rect">
-                      <a:avLst/>
-                    </a:prstGeom>
-                    <a:noFill/>
-                    <a:ln w="9525">
-                      <a:noFill/>
-                      <a:miter lim="800000"/>
-                      <a:headEnd/>
-                      <a:tailEnd/>
-                    </a:ln>
-                  </pic:spPr>
-                </pic:pic>
-              </a:graphicData>
-            </a:graphic>
-          </wp:inline>
-        </w:drawing>
-      </w:r>
-      <w:r>
-        <w:rPr>
-          <w:rFonts w:ascii="Verdana" w:eastAsia="Times New Roman" w:hAnsi="Verdana" w:cs="Times New Roman"/>
+          <w:lang w:val="da-DK" w:eastAsia="da-DK"/>
+        </w:rPr>
+        <w:pict>
+          <v:shape id="ctl00_rs1_mainContentContainer_cpe108205_i" o:spid="_x0000_i1026" type="#_x0000_t75" alt="http://i.msdn.microsoft.com/Global/Images/clear.gif" style="width:.75pt;height:.75pt;visibility:visible">
+            <v:imagedata r:id="rId5" o:title=""/>
+          </v:shape>
+        </w:pict>
+      </w:r>
+      <w:r>
+        <w:rPr>
+          <w:rFonts w:ascii="Verdana" w:hAnsi="Verdana"/>
           <w:color w:val="000000"/>
           <w:sz w:val="16"/>
           <w:szCs w:val="16"/>
@@ -909,7 +844,7 @@
         <w:spacing w:after="0" w:line="336" w:lineRule="auto"/>
         <w:textAlignment w:val="top"/>
         <w:rPr>
-          <w:rFonts w:ascii="Verdana" w:eastAsia="Times New Roman" w:hAnsi="Verdana" w:cs="Times New Roman"/>
+          <w:rFonts w:ascii="Verdana" w:hAnsi="Verdana"/>
           <w:color w:val="000000"/>
           <w:sz w:val="16"/>
           <w:szCs w:val="16"/>
@@ -921,15 +856,15 @@
         <w:spacing w:after="0" w:line="336" w:lineRule="auto"/>
         <w:textAlignment w:val="top"/>
         <w:rPr>
-          <w:rFonts w:ascii="Verdana" w:eastAsia="Times New Roman" w:hAnsi="Verdana" w:cs="Times New Roman"/>
-          <w:color w:val="000000"/>
-          <w:sz w:val="16"/>
-          <w:szCs w:val="16"/>
-        </w:rPr>
-      </w:pPr>
-      <w:r>
-        <w:rPr>
-          <w:rFonts w:ascii="Verdana" w:eastAsia="Times New Roman" w:hAnsi="Verdana" w:cs="Times New Roman"/>
+          <w:rFonts w:ascii="Verdana" w:hAnsi="Verdana"/>
+          <w:color w:val="000000"/>
+          <w:sz w:val="16"/>
+          <w:szCs w:val="16"/>
+        </w:rPr>
+      </w:pPr>
+      <w:r>
+        <w:rPr>
+          <w:rFonts w:ascii="Verdana" w:hAnsi="Verdana"/>
           <w:b/>
           <w:bCs/>
           <w:color w:val="000000"/>
@@ -939,7 +874,7 @@
       </w:r>
       <w:r>
         <w:rPr>
-          <w:rFonts w:ascii="Verdana" w:eastAsia="Times New Roman" w:hAnsi="Verdana" w:cs="Times New Roman"/>
+          <w:rFonts w:ascii="Verdana" w:hAnsi="Verdana"/>
           <w:color w:val="000000"/>
           <w:sz w:val="16"/>
           <w:szCs w:val="16"/>
@@ -948,7 +883,7 @@
       </w:r>
       <w:r>
         <w:rPr>
-          <w:rFonts w:ascii="Verdana" w:eastAsia="Times New Roman" w:hAnsi="Verdana" w:cs="Times New Roman"/>
+          <w:rFonts w:ascii="Verdana" w:hAnsi="Verdana"/>
           <w:i/>
           <w:iCs/>
           <w:color w:val="000000"/>
@@ -958,7 +893,7 @@
       </w:r>
       <w:r>
         <w:rPr>
-          <w:rFonts w:ascii="Verdana" w:eastAsia="Times New Roman" w:hAnsi="Verdana" w:cs="Times New Roman"/>
+          <w:rFonts w:ascii="Verdana" w:hAnsi="Verdana"/>
           <w:color w:val="000000"/>
           <w:sz w:val="16"/>
           <w:szCs w:val="16"/>
@@ -972,20 +907,20 @@
         <w:ind w:left="720"/>
         <w:textAlignment w:val="top"/>
         <w:rPr>
-          <w:rFonts w:ascii="Verdana" w:eastAsia="Times New Roman" w:hAnsi="Verdana" w:cs="Times New Roman"/>
-          <w:color w:val="000000"/>
-          <w:sz w:val="16"/>
-          <w:szCs w:val="16"/>
-        </w:rPr>
-      </w:pPr>
-      <w:r>
-        <w:rPr>
-          <w:rFonts w:ascii="Verdana" w:eastAsia="Times New Roman" w:hAnsi="Verdana" w:cs="Times New Roman"/>
-          <w:color w:val="000000"/>
-          <w:sz w:val="16"/>
-          <w:szCs w:val="16"/>
-        </w:rPr>
-        <w:t>The SQL Compact connection string to be used, for possible parameters, see http://msdn.microsoft.com/en-us/library/system.data.sqlserverce.sqlceconnection.connectionstring.aspx. This parameter is required.</w:t>
+          <w:rFonts w:ascii="Verdana" w:hAnsi="Verdana"/>
+          <w:color w:val="000000"/>
+          <w:sz w:val="16"/>
+          <w:szCs w:val="16"/>
+        </w:rPr>
+      </w:pPr>
+      <w:r>
+        <w:rPr>
+          <w:rFonts w:ascii="Verdana" w:hAnsi="Verdana"/>
+          <w:color w:val="000000"/>
+          <w:sz w:val="16"/>
+          <w:szCs w:val="16"/>
+        </w:rPr>
+        <w:t>The SQL Compact connection string to be used. For connection string syntax, see http://msdn.microsoft.com/en-us/library/system.data.sqlserverce.sqlceconnection.connectionstring.aspx. This parameter is required.</w:t>
       </w:r>
     </w:p>
     <w:p>
@@ -993,7 +928,7 @@
         <w:spacing w:after="0" w:line="336" w:lineRule="auto"/>
         <w:textAlignment w:val="top"/>
         <w:rPr>
-          <w:rFonts w:ascii="Verdana" w:eastAsia="Times New Roman" w:hAnsi="Verdana" w:cs="Times New Roman"/>
+          <w:rFonts w:ascii="Verdana" w:hAnsi="Verdana"/>
           <w:i/>
           <w:color w:val="000000"/>
           <w:sz w:val="16"/>
@@ -1002,7 +937,7 @@
       </w:pPr>
       <w:r>
         <w:rPr>
-          <w:rFonts w:ascii="Verdana" w:eastAsia="Times New Roman" w:hAnsi="Verdana" w:cs="Times New Roman"/>
+          <w:rFonts w:ascii="Verdana" w:hAnsi="Verdana"/>
           <w:b/>
           <w:color w:val="000000"/>
           <w:sz w:val="16"/>
@@ -1012,7 +947,7 @@
       </w:r>
       <w:r>
         <w:rPr>
-          <w:rFonts w:ascii="Verdana" w:eastAsia="Times New Roman" w:hAnsi="Verdana" w:cs="Times New Roman"/>
+          <w:rFonts w:ascii="Verdana" w:hAnsi="Verdana"/>
           <w:color w:val="000000"/>
           <w:sz w:val="16"/>
           <w:szCs w:val="16"/>
@@ -1021,7 +956,7 @@
       </w:r>
       <w:r>
         <w:rPr>
-          <w:rFonts w:ascii="Verdana" w:eastAsia="Times New Roman" w:hAnsi="Verdana" w:cs="Times New Roman"/>
+          <w:rFonts w:ascii="Verdana" w:hAnsi="Verdana"/>
           <w:i/>
           <w:color w:val="000000"/>
           <w:sz w:val="16"/>
@@ -1036,20 +971,20 @@
         <w:ind w:firstLine="720"/>
         <w:textAlignment w:val="top"/>
         <w:rPr>
-          <w:rFonts w:ascii="Verdana" w:eastAsia="Times New Roman" w:hAnsi="Verdana" w:cs="Times New Roman"/>
-          <w:color w:val="000000"/>
-          <w:sz w:val="16"/>
-          <w:szCs w:val="16"/>
-        </w:rPr>
-      </w:pPr>
-      <w:r>
-        <w:rPr>
-          <w:rFonts w:ascii="Verdana" w:eastAsia="Times New Roman" w:hAnsi="Verdana" w:cs="Times New Roman"/>
-          <w:color w:val="000000"/>
-          <w:sz w:val="16"/>
-          <w:szCs w:val="16"/>
-        </w:rPr>
-        <w:t xml:space="preserve">Runs the specified SqlCeEngine command against the database: Create, Shrink, Compact,  Repair. </w:t>
+          <w:rFonts w:ascii="Verdana" w:hAnsi="Verdana"/>
+          <w:color w:val="000000"/>
+          <w:sz w:val="16"/>
+          <w:szCs w:val="16"/>
+        </w:rPr>
+      </w:pPr>
+      <w:r>
+        <w:rPr>
+          <w:rFonts w:ascii="Verdana" w:hAnsi="Verdana"/>
+          <w:color w:val="000000"/>
+          <w:sz w:val="16"/>
+          <w:szCs w:val="16"/>
+        </w:rPr>
+        <w:t xml:space="preserve">Runs the specified SqlCeEngine command against the database: Create, Upgrade, Shrink, Compact,  Repair. </w:t>
       </w:r>
     </w:p>
     <w:p>
@@ -1058,7 +993,7 @@
         <w:ind w:firstLine="720"/>
         <w:textAlignment w:val="top"/>
         <w:rPr>
-          <w:rFonts w:ascii="Verdana" w:eastAsia="Times New Roman" w:hAnsi="Verdana" w:cs="Times New Roman"/>
+          <w:rFonts w:ascii="Verdana" w:hAnsi="Verdana"/>
           <w:i/>
           <w:color w:val="000000"/>
           <w:sz w:val="16"/>
@@ -1067,7 +1002,7 @@
       </w:pPr>
       <w:r>
         <w:rPr>
-          <w:rFonts w:ascii="Verdana" w:eastAsia="Times New Roman" w:hAnsi="Verdana" w:cs="Times New Roman"/>
+          <w:rFonts w:ascii="Verdana" w:hAnsi="Verdana"/>
           <w:color w:val="000000"/>
           <w:sz w:val="16"/>
           <w:szCs w:val="16"/>
@@ -1076,7 +1011,7 @@
       </w:r>
       <w:r>
         <w:rPr>
-          <w:rFonts w:ascii="Verdana" w:eastAsia="Times New Roman" w:hAnsi="Verdana" w:cs="Times New Roman"/>
+          <w:rFonts w:ascii="Verdana" w:hAnsi="Verdana"/>
           <w:b/>
           <w:bCs/>
           <w:color w:val="000000"/>
@@ -1086,7 +1021,7 @@
       </w:r>
       <w:r>
         <w:rPr>
-          <w:rFonts w:ascii="Verdana" w:eastAsia="Times New Roman" w:hAnsi="Verdana" w:cs="Times New Roman"/>
+          <w:rFonts w:ascii="Verdana" w:hAnsi="Verdana"/>
           <w:bCs/>
           <w:color w:val="000000"/>
           <w:sz w:val="16"/>
@@ -1095,7 +1030,7 @@
       </w:r>
       <w:r>
         <w:rPr>
-          <w:rFonts w:ascii="Verdana" w:eastAsia="Times New Roman" w:hAnsi="Verdana" w:cs="Times New Roman"/>
+          <w:rFonts w:ascii="Verdana" w:hAnsi="Verdana"/>
           <w:b/>
           <w:bCs/>
           <w:color w:val="000000"/>
@@ -1105,7 +1040,7 @@
       </w:r>
       <w:r>
         <w:rPr>
-          <w:rFonts w:ascii="Verdana" w:eastAsia="Times New Roman" w:hAnsi="Verdana" w:cs="Times New Roman"/>
+          <w:rFonts w:ascii="Verdana" w:hAnsi="Verdana"/>
           <w:color w:val="000000"/>
           <w:sz w:val="16"/>
           <w:szCs w:val="16"/>
@@ -1114,7 +1049,7 @@
       </w:r>
       <w:r>
         <w:rPr>
-          <w:rFonts w:ascii="Verdana" w:eastAsia="Times New Roman" w:hAnsi="Verdana" w:cs="Times New Roman"/>
+          <w:rFonts w:ascii="Verdana" w:hAnsi="Verdana"/>
           <w:b/>
           <w:bCs/>
           <w:color w:val="000000"/>
@@ -1124,7 +1059,7 @@
       </w:r>
       <w:r>
         <w:rPr>
-          <w:rFonts w:ascii="Verdana" w:eastAsia="Times New Roman" w:hAnsi="Verdana" w:cs="Times New Roman"/>
+          <w:rFonts w:ascii="Verdana" w:hAnsi="Verdana"/>
           <w:color w:val="000000"/>
           <w:sz w:val="16"/>
           <w:szCs w:val="16"/>
@@ -1137,15 +1072,15 @@
         <w:spacing w:after="0" w:line="336" w:lineRule="auto"/>
         <w:textAlignment w:val="top"/>
         <w:rPr>
-          <w:rFonts w:ascii="Verdana" w:eastAsia="Times New Roman" w:hAnsi="Verdana" w:cs="Times New Roman"/>
-          <w:color w:val="000000"/>
-          <w:sz w:val="16"/>
-          <w:szCs w:val="16"/>
-        </w:rPr>
-      </w:pPr>
-      <w:r>
-        <w:rPr>
-          <w:rFonts w:ascii="Verdana" w:eastAsia="Times New Roman" w:hAnsi="Verdana" w:cs="Times New Roman"/>
+          <w:rFonts w:ascii="Verdana" w:hAnsi="Verdana"/>
+          <w:color w:val="000000"/>
+          <w:sz w:val="16"/>
+          <w:szCs w:val="16"/>
+        </w:rPr>
+      </w:pPr>
+      <w:r>
+        <w:rPr>
+          <w:rFonts w:ascii="Verdana" w:hAnsi="Verdana"/>
           <w:color w:val="000000"/>
           <w:sz w:val="16"/>
           <w:szCs w:val="16"/>
@@ -1158,15 +1093,15 @@
         <w:spacing w:after="0" w:line="336" w:lineRule="auto"/>
         <w:textAlignment w:val="top"/>
         <w:rPr>
-          <w:rFonts w:ascii="Verdana" w:eastAsia="Times New Roman" w:hAnsi="Verdana" w:cs="Times New Roman"/>
-          <w:color w:val="000000"/>
-          <w:sz w:val="16"/>
-          <w:szCs w:val="16"/>
-        </w:rPr>
-      </w:pPr>
-      <w:r>
-        <w:rPr>
-          <w:rFonts w:ascii="Verdana" w:eastAsia="Times New Roman" w:hAnsi="Verdana" w:cs="Times New Roman"/>
+          <w:rFonts w:ascii="Verdana" w:hAnsi="Verdana"/>
+          <w:color w:val="000000"/>
+          <w:sz w:val="16"/>
+          <w:szCs w:val="16"/>
+        </w:rPr>
+      </w:pPr>
+      <w:r>
+        <w:rPr>
+          <w:rFonts w:ascii="Verdana" w:hAnsi="Verdana"/>
           <w:b/>
           <w:bCs/>
           <w:color w:val="000000"/>
@@ -1176,7 +1111,7 @@
       </w:r>
       <w:r>
         <w:rPr>
-          <w:rFonts w:ascii="Verdana" w:eastAsia="Times New Roman" w:hAnsi="Verdana" w:cs="Times New Roman"/>
+          <w:rFonts w:ascii="Verdana" w:hAnsi="Verdana"/>
           <w:i/>
           <w:iCs/>
           <w:color w:val="000000"/>
@@ -1186,7 +1121,7 @@
       </w:r>
       <w:r>
         <w:rPr>
-          <w:rFonts w:ascii="Verdana" w:eastAsia="Times New Roman" w:hAnsi="Verdana" w:cs="Times New Roman"/>
+          <w:rFonts w:ascii="Verdana" w:hAnsi="Verdana"/>
           <w:color w:val="000000"/>
           <w:sz w:val="16"/>
           <w:szCs w:val="16"/>
@@ -1200,15 +1135,15 @@
         <w:ind w:left="720"/>
         <w:textAlignment w:val="top"/>
         <w:rPr>
-          <w:rFonts w:ascii="Verdana" w:eastAsia="Times New Roman" w:hAnsi="Verdana" w:cs="Times New Roman"/>
-          <w:color w:val="000000"/>
-          <w:sz w:val="16"/>
-          <w:szCs w:val="16"/>
-        </w:rPr>
-      </w:pPr>
-      <w:r>
-        <w:rPr>
-          <w:rFonts w:ascii="Verdana" w:eastAsia="Times New Roman" w:hAnsi="Verdana" w:cs="Times New Roman"/>
+          <w:rFonts w:ascii="Verdana" w:hAnsi="Verdana"/>
+          <w:color w:val="000000"/>
+          <w:sz w:val="16"/>
+          <w:szCs w:val="16"/>
+        </w:rPr>
+      </w:pPr>
+      <w:r>
+        <w:rPr>
+          <w:rFonts w:ascii="Verdana" w:hAnsi="Verdana"/>
           <w:color w:val="000000"/>
           <w:sz w:val="16"/>
           <w:szCs w:val="16"/>
@@ -1217,7 +1152,7 @@
       </w:r>
       <w:r>
         <w:rPr>
-          <w:rFonts w:ascii="Verdana" w:eastAsia="Times New Roman" w:hAnsi="Verdana" w:cs="Times New Roman"/>
+          <w:rFonts w:ascii="Verdana" w:hAnsi="Verdana"/>
           <w:b/>
           <w:bCs/>
           <w:color w:val="000000"/>
@@ -1227,7 +1162,7 @@
       </w:r>
       <w:r>
         <w:rPr>
-          <w:rFonts w:ascii="Verdana" w:eastAsia="Times New Roman" w:hAnsi="Verdana" w:cs="Times New Roman"/>
+          <w:rFonts w:ascii="Verdana" w:hAnsi="Verdana"/>
           <w:color w:val="000000"/>
           <w:sz w:val="16"/>
           <w:szCs w:val="16"/>
@@ -1236,7 +1171,7 @@
       </w:r>
       <w:r>
         <w:rPr>
-          <w:rFonts w:ascii="Verdana" w:eastAsia="Times New Roman" w:hAnsi="Verdana" w:cs="Times New Roman"/>
+          <w:rFonts w:ascii="Verdana" w:hAnsi="Verdana"/>
           <w:b/>
           <w:bCs/>
           <w:color w:val="000000"/>
@@ -1246,7 +1181,7 @@
       </w:r>
       <w:r>
         <w:rPr>
-          <w:rFonts w:ascii="Verdana" w:eastAsia="Times New Roman" w:hAnsi="Verdana" w:cs="Times New Roman"/>
+          <w:rFonts w:ascii="Verdana" w:hAnsi="Verdana"/>
           <w:color w:val="000000"/>
           <w:sz w:val="16"/>
           <w:szCs w:val="16"/>
@@ -1255,7 +1190,7 @@
       </w:r>
       <w:r>
         <w:rPr>
-          <w:rFonts w:ascii="Verdana" w:eastAsia="Times New Roman" w:hAnsi="Verdana" w:cs="Times New Roman"/>
+          <w:rFonts w:ascii="Verdana" w:hAnsi="Verdana"/>
           <w:color w:val="000000"/>
           <w:sz w:val="16"/>
           <w:szCs w:val="16"/>
@@ -1265,7 +1200,7 @@
       </w:r>
       <w:r>
         <w:rPr>
-          <w:rFonts w:ascii="Verdana" w:eastAsia="Times New Roman" w:hAnsi="Verdana" w:cs="Times New Roman"/>
+          <w:rFonts w:ascii="Verdana" w:hAnsi="Verdana"/>
           <w:color w:val="000000"/>
           <w:sz w:val="16"/>
           <w:szCs w:val="16"/>
@@ -1275,7 +1210,7 @@
       </w:r>
       <w:r>
         <w:rPr>
-          <w:rFonts w:ascii="Verdana" w:eastAsia="Times New Roman" w:hAnsi="Verdana" w:cs="Times New Roman"/>
+          <w:rFonts w:ascii="Verdana" w:hAnsi="Verdana"/>
           <w:color w:val="000000"/>
           <w:sz w:val="16"/>
           <w:szCs w:val="16"/>
@@ -1285,7 +1220,7 @@
       </w:r>
       <w:r>
         <w:rPr>
-          <w:rFonts w:ascii="Verdana" w:eastAsia="Times New Roman" w:hAnsi="Verdana" w:cs="Times New Roman"/>
+          <w:rFonts w:ascii="Verdana" w:hAnsi="Verdana"/>
           <w:color w:val="000000"/>
           <w:sz w:val="16"/>
           <w:szCs w:val="16"/>
@@ -1300,15 +1235,15 @@
         <w:ind w:left="720"/>
         <w:textAlignment w:val="top"/>
         <w:rPr>
-          <w:rFonts w:ascii="Verdana" w:eastAsia="Times New Roman" w:hAnsi="Verdana" w:cs="Times New Roman"/>
-          <w:color w:val="000000"/>
-          <w:sz w:val="16"/>
-          <w:szCs w:val="16"/>
-        </w:rPr>
-      </w:pPr>
-      <w:r>
-        <w:rPr>
-          <w:rFonts w:ascii="Verdana" w:eastAsia="Times New Roman" w:hAnsi="Verdana" w:cs="Times New Roman"/>
+          <w:rFonts w:ascii="Verdana" w:hAnsi="Verdana"/>
+          <w:color w:val="000000"/>
+          <w:sz w:val="16"/>
+          <w:szCs w:val="16"/>
+        </w:rPr>
+      </w:pPr>
+      <w:r>
+        <w:rPr>
+          <w:rFonts w:ascii="Verdana" w:hAnsi="Verdana"/>
           <w:color w:val="000000"/>
           <w:sz w:val="16"/>
           <w:szCs w:val="16"/>
@@ -1322,15 +1257,15 @@
         <w:ind w:left="720"/>
         <w:textAlignment w:val="top"/>
         <w:rPr>
-          <w:rFonts w:ascii="Verdana" w:eastAsia="Times New Roman" w:hAnsi="Verdana" w:cs="Times New Roman"/>
-          <w:color w:val="000000"/>
-          <w:sz w:val="16"/>
-          <w:szCs w:val="16"/>
-        </w:rPr>
-      </w:pPr>
-      <w:r>
-        <w:rPr>
-          <w:rFonts w:ascii="Verdana" w:eastAsia="Times New Roman" w:hAnsi="Verdana" w:cs="Times New Roman"/>
+          <w:rFonts w:ascii="Verdana" w:hAnsi="Verdana"/>
+          <w:color w:val="000000"/>
+          <w:sz w:val="16"/>
+          <w:szCs w:val="16"/>
+        </w:rPr>
+      </w:pPr>
+      <w:r>
+        <w:rPr>
+          <w:rFonts w:ascii="Verdana" w:hAnsi="Verdana"/>
           <w:color w:val="000000"/>
           <w:sz w:val="16"/>
           <w:szCs w:val="16"/>
@@ -1339,7 +1274,7 @@
       </w:r>
       <w:r>
         <w:rPr>
-          <w:rFonts w:ascii="Verdana" w:eastAsia="Times New Roman" w:hAnsi="Verdana" w:cs="Times New Roman"/>
+          <w:rFonts w:ascii="Verdana" w:hAnsi="Verdana"/>
           <w:color w:val="000000"/>
           <w:sz w:val="16"/>
           <w:szCs w:val="16"/>
@@ -1348,7 +1283,7 @@
       </w:r>
       <w:r>
         <w:rPr>
-          <w:rFonts w:ascii="Verdana" w:eastAsia="Times New Roman" w:hAnsi="Verdana" w:cs="Times New Roman"/>
+          <w:rFonts w:ascii="Verdana" w:hAnsi="Verdana"/>
           <w:color w:val="000000"/>
           <w:sz w:val="16"/>
           <w:szCs w:val="16"/>
@@ -1357,7 +1292,7 @@
       </w:r>
       <w:r>
         <w:rPr>
-          <w:rFonts w:ascii="Courier New" w:eastAsia="Times New Roman" w:hAnsi="Courier New" w:cs="Courier New"/>
+          <w:rFonts w:ascii="Courier New" w:hAnsi="Courier New" w:cs="Courier New"/>
           <w:color w:val="000000"/>
           <w:sz w:val="20"/>
           <w:szCs w:val="20"/>
@@ -1370,15 +1305,15 @@
         <w:spacing w:after="0" w:line="336" w:lineRule="auto"/>
         <w:textAlignment w:val="top"/>
         <w:rPr>
-          <w:rFonts w:ascii="Verdana" w:eastAsia="Times New Roman" w:hAnsi="Verdana" w:cs="Times New Roman"/>
-          <w:color w:val="000000"/>
-          <w:sz w:val="16"/>
-          <w:szCs w:val="16"/>
-        </w:rPr>
-      </w:pPr>
-      <w:r>
-        <w:rPr>
-          <w:rFonts w:ascii="Verdana" w:eastAsia="Times New Roman" w:hAnsi="Verdana" w:cs="Times New Roman"/>
+          <w:rFonts w:ascii="Verdana" w:hAnsi="Verdana"/>
+          <w:color w:val="000000"/>
+          <w:sz w:val="16"/>
+          <w:szCs w:val="16"/>
+        </w:rPr>
+      </w:pPr>
+      <w:r>
+        <w:rPr>
+          <w:rFonts w:ascii="Verdana" w:hAnsi="Verdana"/>
           <w:b/>
           <w:bCs/>
           <w:color w:val="000000"/>
@@ -1388,7 +1323,7 @@
       </w:r>
       <w:r>
         <w:rPr>
-          <w:rFonts w:ascii="Verdana" w:eastAsia="Times New Roman" w:hAnsi="Verdana" w:cs="Times New Roman"/>
+          <w:rFonts w:ascii="Verdana" w:hAnsi="Verdana"/>
           <w:color w:val="000000"/>
           <w:sz w:val="16"/>
           <w:szCs w:val="16"/>
@@ -1401,15 +1336,15 @@
         <w:spacing w:after="0" w:line="336" w:lineRule="auto"/>
         <w:textAlignment w:val="top"/>
         <w:rPr>
-          <w:rFonts w:ascii="Verdana" w:eastAsia="Times New Roman" w:hAnsi="Verdana" w:cs="Times New Roman"/>
-          <w:color w:val="000000"/>
-          <w:sz w:val="16"/>
-          <w:szCs w:val="16"/>
-        </w:rPr>
-      </w:pPr>
-      <w:r>
-        <w:rPr>
-          <w:rFonts w:ascii="Verdana" w:eastAsia="Times New Roman" w:hAnsi="Verdana" w:cs="Times New Roman"/>
+          <w:rFonts w:ascii="Verdana" w:hAnsi="Verdana"/>
+          <w:color w:val="000000"/>
+          <w:sz w:val="16"/>
+          <w:szCs w:val="16"/>
+        </w:rPr>
+      </w:pPr>
+      <w:r>
+        <w:rPr>
+          <w:rFonts w:ascii="Verdana" w:hAnsi="Verdana"/>
           <w:b/>
           <w:bCs/>
           <w:color w:val="000000"/>
@@ -1419,7 +1354,7 @@
       </w:r>
       <w:r>
         <w:rPr>
-          <w:rFonts w:ascii="Verdana" w:eastAsia="Times New Roman" w:hAnsi="Verdana" w:cs="Times New Roman"/>
+          <w:rFonts w:ascii="Verdana" w:hAnsi="Verdana"/>
           <w:color w:val="000000"/>
           <w:sz w:val="16"/>
           <w:szCs w:val="16"/>
@@ -1428,7 +1363,7 @@
       </w:r>
       <w:r>
         <w:rPr>
-          <w:rFonts w:ascii="Verdana" w:eastAsia="Times New Roman" w:hAnsi="Verdana" w:cs="Times New Roman"/>
+          <w:rFonts w:ascii="Verdana" w:hAnsi="Verdana"/>
           <w:b/>
           <w:bCs/>
           <w:color w:val="000000"/>
@@ -1438,7 +1373,7 @@
       </w:r>
       <w:r>
         <w:rPr>
-          <w:rFonts w:ascii="Verdana" w:eastAsia="Times New Roman" w:hAnsi="Verdana" w:cs="Times New Roman"/>
+          <w:rFonts w:ascii="Verdana" w:hAnsi="Verdana"/>
           <w:i/>
           <w:iCs/>
           <w:color w:val="000000"/>
@@ -1448,7 +1383,7 @@
       </w:r>
       <w:r>
         <w:rPr>
-          <w:rFonts w:ascii="Verdana" w:eastAsia="Times New Roman" w:hAnsi="Verdana" w:cs="Times New Roman"/>
+          <w:rFonts w:ascii="Verdana" w:hAnsi="Verdana"/>
           <w:b/>
           <w:bCs/>
           <w:color w:val="000000"/>
@@ -1458,7 +1393,7 @@
       </w:r>
       <w:r>
         <w:rPr>
-          <w:rFonts w:ascii="Verdana" w:eastAsia="Times New Roman" w:hAnsi="Verdana" w:cs="Times New Roman"/>
+          <w:rFonts w:ascii="Verdana" w:hAnsi="Verdana"/>
           <w:color w:val="000000"/>
           <w:sz w:val="16"/>
           <w:szCs w:val="16"/>
@@ -1472,7 +1407,7 @@
         <w:ind w:firstLine="720"/>
         <w:textAlignment w:val="top"/>
         <w:rPr>
-          <w:rFonts w:ascii="Verdana" w:eastAsia="Times New Roman" w:hAnsi="Verdana" w:cs="Times New Roman"/>
+          <w:rFonts w:ascii="Verdana" w:hAnsi="Verdana"/>
           <w:i/>
           <w:color w:val="000000"/>
           <w:sz w:val="16"/>
@@ -1481,7 +1416,7 @@
       </w:pPr>
       <w:r>
         <w:rPr>
-          <w:rFonts w:ascii="Verdana" w:eastAsia="Times New Roman" w:hAnsi="Verdana" w:cs="Times New Roman"/>
+          <w:rFonts w:ascii="Verdana" w:hAnsi="Verdana"/>
           <w:color w:val="000000"/>
           <w:sz w:val="16"/>
           <w:szCs w:val="16"/>
@@ -1490,7 +1425,7 @@
       </w:r>
       <w:r>
         <w:rPr>
-          <w:rFonts w:ascii="Verdana" w:eastAsia="Times New Roman" w:hAnsi="Verdana" w:cs="Times New Roman"/>
+          <w:rFonts w:ascii="Verdana" w:hAnsi="Verdana"/>
           <w:b/>
           <w:bCs/>
           <w:color w:val="000000"/>
@@ -1500,7 +1435,7 @@
       </w:r>
       <w:r>
         <w:rPr>
-          <w:rFonts w:ascii="Verdana" w:eastAsia="Times New Roman" w:hAnsi="Verdana" w:cs="Times New Roman"/>
+          <w:rFonts w:ascii="Verdana" w:hAnsi="Verdana"/>
           <w:bCs/>
           <w:color w:val="000000"/>
           <w:sz w:val="16"/>
@@ -1509,7 +1444,7 @@
       </w:r>
       <w:r>
         <w:rPr>
-          <w:rFonts w:ascii="Verdana" w:eastAsia="Times New Roman" w:hAnsi="Verdana" w:cs="Times New Roman"/>
+          <w:rFonts w:ascii="Verdana" w:hAnsi="Verdana"/>
           <w:b/>
           <w:bCs/>
           <w:color w:val="000000"/>
@@ -1519,7 +1454,7 @@
       </w:r>
       <w:r>
         <w:rPr>
-          <w:rFonts w:ascii="Verdana" w:eastAsia="Times New Roman" w:hAnsi="Verdana" w:cs="Times New Roman"/>
+          <w:rFonts w:ascii="Verdana" w:hAnsi="Verdana"/>
           <w:color w:val="000000"/>
           <w:sz w:val="16"/>
           <w:szCs w:val="16"/>
@@ -1528,7 +1463,7 @@
       </w:r>
       <w:r>
         <w:rPr>
-          <w:rFonts w:ascii="Verdana" w:eastAsia="Times New Roman" w:hAnsi="Verdana" w:cs="Times New Roman"/>
+          <w:rFonts w:ascii="Verdana" w:hAnsi="Verdana"/>
           <w:b/>
           <w:bCs/>
           <w:color w:val="000000"/>
@@ -1538,7 +1473,7 @@
       </w:r>
       <w:r>
         <w:rPr>
-          <w:rFonts w:ascii="Verdana" w:eastAsia="Times New Roman" w:hAnsi="Verdana" w:cs="Times New Roman"/>
+          <w:rFonts w:ascii="Verdana" w:hAnsi="Verdana"/>
           <w:color w:val="000000"/>
           <w:sz w:val="16"/>
           <w:szCs w:val="16"/>
@@ -1552,15 +1487,15 @@
         <w:ind w:left="720"/>
         <w:textAlignment w:val="top"/>
         <w:rPr>
-          <w:rFonts w:ascii="Verdana" w:eastAsia="Times New Roman" w:hAnsi="Verdana" w:cs="Times New Roman"/>
-          <w:color w:val="000000"/>
-          <w:sz w:val="16"/>
-          <w:szCs w:val="16"/>
-        </w:rPr>
-      </w:pPr>
-      <w:r>
-        <w:rPr>
-          <w:rFonts w:ascii="Verdana" w:eastAsia="Times New Roman" w:hAnsi="Verdana" w:cs="Times New Roman"/>
+          <w:rFonts w:ascii="Verdana" w:hAnsi="Verdana"/>
+          <w:color w:val="000000"/>
+          <w:sz w:val="16"/>
+          <w:szCs w:val="16"/>
+        </w:rPr>
+      </w:pPr>
+      <w:r>
+        <w:rPr>
+          <w:rFonts w:ascii="Verdana" w:hAnsi="Verdana"/>
           <w:color w:val="000000"/>
           <w:sz w:val="16"/>
           <w:szCs w:val="16"/>
@@ -1574,20 +1509,19 @@
         <w:ind w:left="720"/>
         <w:textAlignment w:val="top"/>
         <w:rPr>
-          <w:rFonts w:ascii="Verdana" w:eastAsia="Times New Roman" w:hAnsi="Verdana" w:cs="Times New Roman"/>
-          <w:color w:val="000000"/>
-          <w:sz w:val="16"/>
-          <w:szCs w:val="16"/>
-        </w:rPr>
-      </w:pPr>
-      <w:r>
-        <w:rPr>
-          <w:rFonts w:ascii="Verdana" w:eastAsia="Times New Roman" w:hAnsi="Verdana" w:cs="Times New Roman"/>
-          <w:color w:val="000000"/>
-          <w:sz w:val="16"/>
-          <w:szCs w:val="16"/>
-        </w:rPr>
-        <w:lastRenderedPageBreak/>
+          <w:rFonts w:ascii="Verdana" w:hAnsi="Verdana"/>
+          <w:color w:val="000000"/>
+          <w:sz w:val="16"/>
+          <w:szCs w:val="16"/>
+        </w:rPr>
+      </w:pPr>
+      <w:r>
+        <w:rPr>
+          <w:rFonts w:ascii="Verdana" w:hAnsi="Verdana"/>
+          <w:color w:val="000000"/>
+          <w:sz w:val="16"/>
+          <w:szCs w:val="16"/>
+        </w:rPr>
         <w:t>At the command prompt, type:</w:t>
       </w:r>
     </w:p>
@@ -1597,15 +1531,15 @@
         <w:ind w:left="720"/>
         <w:textAlignment w:val="top"/>
         <w:rPr>
-          <w:rFonts w:ascii="Verdana" w:eastAsia="Times New Roman" w:hAnsi="Verdana" w:cs="Times New Roman"/>
-          <w:color w:val="000000"/>
-          <w:sz w:val="16"/>
-          <w:szCs w:val="16"/>
-        </w:rPr>
-      </w:pPr>
-      <w:r>
-        <w:rPr>
-          <w:rFonts w:ascii="Courier New" w:eastAsia="Times New Roman" w:hAnsi="Courier New" w:cs="Courier New"/>
+          <w:rFonts w:ascii="Verdana" w:hAnsi="Verdana"/>
+          <w:color w:val="000000"/>
+          <w:sz w:val="16"/>
+          <w:szCs w:val="16"/>
+        </w:rPr>
+      </w:pPr>
+      <w:r>
+        <w:rPr>
+          <w:rFonts w:ascii="Courier New" w:hAnsi="Courier New" w:cs="Courier New"/>
           <w:color w:val="000000"/>
           <w:sz w:val="20"/>
         </w:rPr>
@@ -1613,7 +1547,7 @@
       </w:r>
       <w:r>
         <w:rPr>
-          <w:rFonts w:ascii="Verdana" w:eastAsia="Times New Roman" w:hAnsi="Verdana" w:cs="Times New Roman"/>
+          <w:rFonts w:ascii="Verdana" w:hAnsi="Verdana"/>
           <w:color w:val="000000"/>
           <w:sz w:val="16"/>
           <w:szCs w:val="16"/>
@@ -1627,15 +1561,15 @@
         <w:ind w:left="720"/>
         <w:textAlignment w:val="top"/>
         <w:rPr>
-          <w:rFonts w:ascii="Verdana" w:eastAsia="Times New Roman" w:hAnsi="Verdana" w:cs="Times New Roman"/>
-          <w:color w:val="000000"/>
-          <w:sz w:val="16"/>
-          <w:szCs w:val="16"/>
-        </w:rPr>
-      </w:pPr>
-      <w:r>
-        <w:rPr>
-          <w:rFonts w:ascii="Courier New" w:eastAsia="Times New Roman" w:hAnsi="Courier New" w:cs="Courier New"/>
+          <w:rFonts w:ascii="Verdana" w:hAnsi="Verdana"/>
+          <w:color w:val="000000"/>
+          <w:sz w:val="16"/>
+          <w:szCs w:val="16"/>
+        </w:rPr>
+      </w:pPr>
+      <w:r>
+        <w:rPr>
+          <w:rFonts w:ascii="Courier New" w:hAnsi="Courier New" w:cs="Courier New"/>
           <w:color w:val="000000"/>
           <w:sz w:val="20"/>
         </w:rPr>
@@ -1643,7 +1577,7 @@
       </w:r>
       <w:r>
         <w:rPr>
-          <w:rFonts w:ascii="Verdana" w:eastAsia="Times New Roman" w:hAnsi="Verdana" w:cs="Times New Roman"/>
+          <w:rFonts w:ascii="Verdana" w:hAnsi="Verdana"/>
           <w:color w:val="000000"/>
           <w:sz w:val="16"/>
           <w:szCs w:val="16"/>
@@ -1656,15 +1590,15 @@
         <w:spacing w:after="0" w:line="336" w:lineRule="auto"/>
         <w:textAlignment w:val="top"/>
         <w:rPr>
-          <w:rFonts w:ascii="Verdana" w:eastAsia="Times New Roman" w:hAnsi="Verdana" w:cs="Times New Roman"/>
-          <w:color w:val="000000"/>
-          <w:sz w:val="16"/>
-          <w:szCs w:val="16"/>
-        </w:rPr>
-      </w:pPr>
-      <w:r>
-        <w:rPr>
-          <w:rFonts w:ascii="Verdana" w:eastAsia="Times New Roman" w:hAnsi="Verdana" w:cs="Times New Roman"/>
+          <w:rFonts w:ascii="Verdana" w:hAnsi="Verdana"/>
+          <w:color w:val="000000"/>
+          <w:sz w:val="16"/>
+          <w:szCs w:val="16"/>
+        </w:rPr>
+      </w:pPr>
+      <w:r>
+        <w:rPr>
+          <w:rFonts w:ascii="Verdana" w:hAnsi="Verdana"/>
           <w:b/>
           <w:bCs/>
           <w:color w:val="000000"/>
@@ -1674,7 +1608,7 @@
       </w:r>
       <w:r>
         <w:rPr>
-          <w:rFonts w:ascii="Verdana" w:eastAsia="Times New Roman" w:hAnsi="Verdana" w:cs="Times New Roman"/>
+          <w:rFonts w:ascii="Verdana" w:hAnsi="Verdana"/>
           <w:i/>
           <w:iCs/>
           <w:color w:val="000000"/>
@@ -1684,7 +1618,7 @@
       </w:r>
       <w:r>
         <w:rPr>
-          <w:rFonts w:ascii="Verdana" w:eastAsia="Times New Roman" w:hAnsi="Verdana" w:cs="Times New Roman"/>
+          <w:rFonts w:ascii="Verdana" w:hAnsi="Verdana"/>
           <w:color w:val="000000"/>
           <w:sz w:val="16"/>
           <w:szCs w:val="16"/>
@@ -1698,15 +1632,15 @@
         <w:ind w:left="720"/>
         <w:textAlignment w:val="top"/>
         <w:rPr>
-          <w:rFonts w:ascii="Verdana" w:eastAsia="Times New Roman" w:hAnsi="Verdana" w:cs="Times New Roman"/>
-          <w:color w:val="000000"/>
-          <w:sz w:val="16"/>
-          <w:szCs w:val="16"/>
-        </w:rPr>
-      </w:pPr>
-      <w:r>
-        <w:rPr>
-          <w:rFonts w:ascii="Verdana" w:eastAsia="Times New Roman" w:hAnsi="Verdana" w:cs="Times New Roman"/>
+          <w:rFonts w:ascii="Verdana" w:hAnsi="Verdana"/>
+          <w:color w:val="000000"/>
+          <w:sz w:val="16"/>
+          <w:szCs w:val="16"/>
+        </w:rPr>
+      </w:pPr>
+      <w:r>
+        <w:rPr>
+          <w:rFonts w:ascii="Verdana" w:hAnsi="Verdana"/>
           <w:color w:val="000000"/>
           <w:sz w:val="16"/>
           <w:szCs w:val="16"/>
@@ -1715,7 +1649,7 @@
       </w:r>
       <w:r>
         <w:rPr>
-          <w:rFonts w:ascii="Verdana" w:eastAsia="Times New Roman" w:hAnsi="Verdana" w:cs="Times New Roman"/>
+          <w:rFonts w:ascii="Verdana" w:hAnsi="Verdana"/>
           <w:b/>
           <w:bCs/>
           <w:color w:val="000000"/>
@@ -1725,7 +1659,7 @@
       </w:r>
       <w:r>
         <w:rPr>
-          <w:rFonts w:ascii="Verdana" w:eastAsia="Times New Roman" w:hAnsi="Verdana" w:cs="Times New Roman"/>
+          <w:rFonts w:ascii="Verdana" w:hAnsi="Verdana"/>
           <w:color w:val="000000"/>
           <w:sz w:val="16"/>
           <w:szCs w:val="16"/>
@@ -1739,7 +1673,7 @@
         <w:ind w:left="720"/>
         <w:textAlignment w:val="top"/>
         <w:rPr>
-          <w:rFonts w:ascii="Verdana" w:eastAsia="Times New Roman" w:hAnsi="Verdana" w:cs="Times New Roman"/>
+          <w:rFonts w:ascii="Verdana" w:hAnsi="Verdana"/>
           <w:color w:val="000000"/>
           <w:sz w:val="16"/>
           <w:szCs w:val="16"/>
@@ -1751,15 +1685,15 @@
         <w:spacing w:after="0" w:line="336" w:lineRule="auto"/>
         <w:textAlignment w:val="top"/>
         <w:rPr>
-          <w:rFonts w:ascii="Verdana" w:eastAsia="Times New Roman" w:hAnsi="Verdana" w:cs="Times New Roman"/>
-          <w:color w:val="000000"/>
-          <w:sz w:val="16"/>
-          <w:szCs w:val="16"/>
-        </w:rPr>
-      </w:pPr>
-      <w:r>
-        <w:rPr>
-          <w:rFonts w:ascii="Verdana" w:eastAsia="Times New Roman" w:hAnsi="Verdana" w:cs="Times New Roman"/>
+          <w:rFonts w:ascii="Verdana" w:hAnsi="Verdana"/>
+          <w:color w:val="000000"/>
+          <w:sz w:val="16"/>
+          <w:szCs w:val="16"/>
+        </w:rPr>
+      </w:pPr>
+      <w:r>
+        <w:rPr>
+          <w:rFonts w:ascii="Verdana" w:hAnsi="Verdana"/>
           <w:b/>
           <w:bCs/>
           <w:color w:val="000000"/>
@@ -1769,7 +1703,7 @@
       </w:r>
       <w:r>
         <w:rPr>
-          <w:rFonts w:ascii="Verdana" w:eastAsia="Times New Roman" w:hAnsi="Verdana" w:cs="Times New Roman"/>
+          <w:rFonts w:ascii="Verdana" w:hAnsi="Verdana"/>
           <w:color w:val="000000"/>
           <w:sz w:val="16"/>
           <w:szCs w:val="16"/>
@@ -1782,15 +1716,15 @@
         <w:spacing w:after="0" w:line="336" w:lineRule="auto"/>
         <w:textAlignment w:val="top"/>
         <w:rPr>
-          <w:rFonts w:ascii="Verdana" w:eastAsia="Times New Roman" w:hAnsi="Verdana" w:cs="Times New Roman"/>
-          <w:color w:val="000000"/>
-          <w:sz w:val="16"/>
-          <w:szCs w:val="16"/>
-        </w:rPr>
-      </w:pPr>
-      <w:r>
-        <w:rPr>
-          <w:rFonts w:ascii="Verdana" w:eastAsia="Times New Roman" w:hAnsi="Verdana" w:cs="Times New Roman"/>
+          <w:rFonts w:ascii="Verdana" w:hAnsi="Verdana"/>
+          <w:color w:val="000000"/>
+          <w:sz w:val="16"/>
+          <w:szCs w:val="16"/>
+        </w:rPr>
+      </w:pPr>
+      <w:r>
+        <w:rPr>
+          <w:rFonts w:ascii="Verdana" w:hAnsi="Verdana"/>
           <w:b/>
           <w:bCs/>
           <w:color w:val="000000"/>
@@ -1800,7 +1734,7 @@
       </w:r>
       <w:r>
         <w:rPr>
-          <w:rFonts w:ascii="Verdana" w:eastAsia="Times New Roman" w:hAnsi="Verdana" w:cs="Times New Roman"/>
+          <w:rFonts w:ascii="Verdana" w:hAnsi="Verdana"/>
           <w:i/>
           <w:iCs/>
           <w:color w:val="000000"/>
@@ -1810,7 +1744,7 @@
       </w:r>
       <w:r>
         <w:rPr>
-          <w:rFonts w:ascii="Verdana" w:eastAsia="Times New Roman" w:hAnsi="Verdana" w:cs="Times New Roman"/>
+          <w:rFonts w:ascii="Verdana" w:hAnsi="Verdana"/>
           <w:color w:val="000000"/>
           <w:sz w:val="16"/>
           <w:szCs w:val="16"/>
@@ -1824,15 +1758,15 @@
         <w:ind w:left="720"/>
         <w:textAlignment w:val="top"/>
         <w:rPr>
-          <w:rFonts w:ascii="Verdana" w:eastAsia="Times New Roman" w:hAnsi="Verdana" w:cs="Times New Roman"/>
-          <w:color w:val="000000"/>
-          <w:sz w:val="16"/>
-          <w:szCs w:val="16"/>
-        </w:rPr>
-      </w:pPr>
-      <w:r>
-        <w:rPr>
-          <w:rFonts w:ascii="Verdana" w:eastAsia="Times New Roman" w:hAnsi="Verdana" w:cs="Times New Roman"/>
+          <w:rFonts w:ascii="Verdana" w:hAnsi="Verdana"/>
+          <w:color w:val="000000"/>
+          <w:sz w:val="16"/>
+          <w:szCs w:val="16"/>
+        </w:rPr>
+      </w:pPr>
+      <w:r>
+        <w:rPr>
+          <w:rFonts w:ascii="Verdana" w:hAnsi="Verdana"/>
           <w:color w:val="000000"/>
           <w:sz w:val="16"/>
           <w:szCs w:val="16"/>
@@ -1841,7 +1775,7 @@
       </w:r>
       <w:r>
         <w:rPr>
-          <w:rFonts w:ascii="Verdana" w:eastAsia="Times New Roman" w:hAnsi="Verdana" w:cs="Times New Roman"/>
+          <w:rFonts w:ascii="Verdana" w:hAnsi="Verdana"/>
           <w:b/>
           <w:bCs/>
           <w:color w:val="000000"/>
@@ -1851,7 +1785,7 @@
       </w:r>
       <w:r>
         <w:rPr>
-          <w:rFonts w:ascii="Verdana" w:eastAsia="Times New Roman" w:hAnsi="Verdana" w:cs="Times New Roman"/>
+          <w:rFonts w:ascii="Verdana" w:hAnsi="Verdana"/>
           <w:color w:val="000000"/>
           <w:sz w:val="16"/>
           <w:szCs w:val="16"/>
@@ -1860,7 +1794,7 @@
       </w:r>
       <w:r>
         <w:rPr>
-          <w:rFonts w:ascii="Verdana" w:eastAsia="Times New Roman" w:hAnsi="Verdana" w:cs="Times New Roman"/>
+          <w:rFonts w:ascii="Verdana" w:hAnsi="Verdana"/>
           <w:b/>
           <w:bCs/>
           <w:color w:val="000000"/>
@@ -1870,7 +1804,7 @@
       </w:r>
       <w:r>
         <w:rPr>
-          <w:rFonts w:ascii="Verdana" w:eastAsia="Times New Roman" w:hAnsi="Verdana" w:cs="Times New Roman"/>
+          <w:rFonts w:ascii="Verdana" w:hAnsi="Verdana"/>
           <w:color w:val="000000"/>
           <w:sz w:val="16"/>
           <w:szCs w:val="16"/>
@@ -1879,7 +1813,7 @@
       </w:r>
       <w:r>
         <w:rPr>
-          <w:rFonts w:ascii="Verdana" w:eastAsia="Times New Roman" w:hAnsi="Verdana" w:cs="Times New Roman"/>
+          <w:rFonts w:ascii="Verdana" w:hAnsi="Verdana"/>
           <w:b/>
           <w:color w:val="000000"/>
           <w:sz w:val="16"/>
@@ -1889,7 +1823,7 @@
       </w:r>
       <w:r>
         <w:rPr>
-          <w:rFonts w:ascii="Verdana" w:eastAsia="Times New Roman" w:hAnsi="Verdana" w:cs="Times New Roman"/>
+          <w:rFonts w:ascii="Verdana" w:hAnsi="Verdana"/>
           <w:color w:val="000000"/>
           <w:sz w:val="16"/>
           <w:szCs w:val="16"/>
@@ -1898,7 +1832,7 @@
       </w:r>
       <w:r>
         <w:rPr>
-          <w:rFonts w:ascii="Verdana" w:eastAsia="Times New Roman" w:hAnsi="Verdana" w:cs="Times New Roman"/>
+          <w:rFonts w:ascii="Verdana" w:hAnsi="Verdana"/>
           <w:b/>
           <w:color w:val="000000"/>
           <w:sz w:val="16"/>
@@ -1908,7 +1842,7 @@
       </w:r>
       <w:r>
         <w:rPr>
-          <w:rFonts w:ascii="Verdana" w:eastAsia="Times New Roman" w:hAnsi="Verdana" w:cs="Times New Roman"/>
+          <w:rFonts w:ascii="Verdana" w:hAnsi="Verdana"/>
           <w:color w:val="000000"/>
           <w:sz w:val="16"/>
           <w:szCs w:val="16"/>
@@ -1917,7 +1851,7 @@
       </w:r>
       <w:r>
         <w:rPr>
-          <w:rFonts w:ascii="Verdana" w:eastAsia="Times New Roman" w:hAnsi="Verdana" w:cs="Times New Roman"/>
+          <w:rFonts w:ascii="Verdana" w:hAnsi="Verdana"/>
           <w:b/>
           <w:color w:val="000000"/>
           <w:sz w:val="16"/>
@@ -1927,7 +1861,7 @@
       </w:r>
       <w:r>
         <w:rPr>
-          <w:rFonts w:ascii="Verdana" w:eastAsia="Times New Roman" w:hAnsi="Verdana" w:cs="Times New Roman"/>
+          <w:rFonts w:ascii="Verdana" w:hAnsi="Verdana"/>
           <w:color w:val="000000"/>
           <w:sz w:val="16"/>
           <w:szCs w:val="16"/>
@@ -1941,15 +1875,15 @@
         <w:ind w:left="720"/>
         <w:textAlignment w:val="top"/>
         <w:rPr>
-          <w:rFonts w:ascii="Verdana" w:eastAsia="Times New Roman" w:hAnsi="Verdana" w:cs="Times New Roman"/>
-          <w:color w:val="000000"/>
-          <w:sz w:val="16"/>
-          <w:szCs w:val="16"/>
-        </w:rPr>
-      </w:pPr>
-      <w:r>
-        <w:rPr>
-          <w:rFonts w:ascii="Verdana" w:eastAsia="Times New Roman" w:hAnsi="Verdana" w:cs="Times New Roman"/>
+          <w:rFonts w:ascii="Verdana" w:hAnsi="Verdana"/>
+          <w:color w:val="000000"/>
+          <w:sz w:val="16"/>
+          <w:szCs w:val="16"/>
+        </w:rPr>
+      </w:pPr>
+      <w:r>
+        <w:rPr>
+          <w:rFonts w:ascii="Verdana" w:hAnsi="Verdana"/>
           <w:color w:val="000000"/>
           <w:sz w:val="16"/>
           <w:szCs w:val="16"/>
@@ -1963,15 +1897,15 @@
         <w:ind w:left="720"/>
         <w:textAlignment w:val="top"/>
         <w:rPr>
-          <w:rFonts w:ascii="Verdana" w:eastAsia="Times New Roman" w:hAnsi="Verdana" w:cs="Times New Roman"/>
-          <w:color w:val="000000"/>
-          <w:sz w:val="16"/>
-          <w:szCs w:val="16"/>
-        </w:rPr>
-      </w:pPr>
-      <w:r>
-        <w:rPr>
-          <w:rFonts w:ascii="Verdana" w:eastAsia="Times New Roman" w:hAnsi="Verdana" w:cs="Times New Roman"/>
+          <w:rFonts w:ascii="Verdana" w:hAnsi="Verdana"/>
+          <w:color w:val="000000"/>
+          <w:sz w:val="16"/>
+          <w:szCs w:val="16"/>
+        </w:rPr>
+      </w:pPr>
+      <w:r>
+        <w:rPr>
+          <w:rFonts w:ascii="Verdana" w:hAnsi="Verdana"/>
           <w:b/>
           <w:bCs/>
           <w:color w:val="000000"/>
@@ -1981,7 +1915,7 @@
       </w:r>
       <w:r>
         <w:rPr>
-          <w:rFonts w:ascii="Verdana" w:eastAsia="Times New Roman" w:hAnsi="Verdana" w:cs="Times New Roman"/>
+          <w:rFonts w:ascii="Verdana" w:hAnsi="Verdana"/>
           <w:color w:val="000000"/>
           <w:sz w:val="16"/>
           <w:szCs w:val="16"/>
@@ -1995,15 +1929,15 @@
         <w:ind w:left="720"/>
         <w:textAlignment w:val="top"/>
         <w:rPr>
-          <w:rFonts w:ascii="Verdana" w:eastAsia="Times New Roman" w:hAnsi="Verdana" w:cs="Times New Roman"/>
-          <w:color w:val="000000"/>
-          <w:sz w:val="16"/>
-          <w:szCs w:val="16"/>
-        </w:rPr>
-      </w:pPr>
-      <w:r>
-        <w:rPr>
-          <w:rFonts w:ascii="Verdana" w:eastAsia="Times New Roman" w:hAnsi="Verdana" w:cs="Times New Roman"/>
+          <w:rFonts w:ascii="Verdana" w:hAnsi="Verdana"/>
+          <w:color w:val="000000"/>
+          <w:sz w:val="16"/>
+          <w:szCs w:val="16"/>
+        </w:rPr>
+      </w:pPr>
+      <w:r>
+        <w:rPr>
+          <w:rFonts w:ascii="Verdana" w:hAnsi="Verdana"/>
           <w:b/>
           <w:bCs/>
           <w:color w:val="000000"/>
@@ -2013,7 +1947,7 @@
       </w:r>
       <w:r>
         <w:rPr>
-          <w:rFonts w:ascii="Verdana" w:eastAsia="Times New Roman" w:hAnsi="Verdana" w:cs="Times New Roman"/>
+          <w:rFonts w:ascii="Verdana" w:hAnsi="Verdana"/>
           <w:color w:val="000000"/>
           <w:sz w:val="16"/>
           <w:szCs w:val="16"/>
@@ -2027,15 +1961,15 @@
         <w:ind w:left="720"/>
         <w:textAlignment w:val="top"/>
         <w:rPr>
-          <w:rFonts w:ascii="Verdana" w:eastAsia="Times New Roman" w:hAnsi="Verdana" w:cs="Times New Roman"/>
-          <w:color w:val="000000"/>
-          <w:sz w:val="16"/>
-          <w:szCs w:val="16"/>
-        </w:rPr>
-      </w:pPr>
-      <w:r>
-        <w:rPr>
-          <w:rFonts w:ascii="Verdana" w:eastAsia="Times New Roman" w:hAnsi="Verdana" w:cs="Times New Roman"/>
+          <w:rFonts w:ascii="Verdana" w:hAnsi="Verdana"/>
+          <w:color w:val="000000"/>
+          <w:sz w:val="16"/>
+          <w:szCs w:val="16"/>
+        </w:rPr>
+      </w:pPr>
+      <w:r>
+        <w:rPr>
+          <w:rFonts w:ascii="Verdana" w:hAnsi="Verdana"/>
           <w:b/>
           <w:bCs/>
           <w:color w:val="000000"/>
@@ -2045,7 +1979,7 @@
       </w:r>
       <w:r>
         <w:rPr>
-          <w:rFonts w:ascii="Verdana" w:eastAsia="Times New Roman" w:hAnsi="Verdana" w:cs="Times New Roman"/>
+          <w:rFonts w:ascii="Verdana" w:hAnsi="Verdana"/>
           <w:color w:val="000000"/>
           <w:sz w:val="16"/>
           <w:szCs w:val="16"/>
@@ -2059,15 +1993,15 @@
         <w:ind w:left="720"/>
         <w:textAlignment w:val="top"/>
         <w:rPr>
-          <w:rFonts w:ascii="Verdana" w:eastAsia="Times New Roman" w:hAnsi="Verdana" w:cs="Times New Roman"/>
-          <w:color w:val="000000"/>
-          <w:sz w:val="16"/>
-          <w:szCs w:val="16"/>
-        </w:rPr>
-      </w:pPr>
-      <w:r>
-        <w:rPr>
-          <w:rFonts w:ascii="Verdana" w:eastAsia="Times New Roman" w:hAnsi="Verdana" w:cs="Times New Roman"/>
+          <w:rFonts w:ascii="Verdana" w:hAnsi="Verdana"/>
+          <w:color w:val="000000"/>
+          <w:sz w:val="16"/>
+          <w:szCs w:val="16"/>
+        </w:rPr>
+      </w:pPr>
+      <w:r>
+        <w:rPr>
+          <w:rFonts w:ascii="Verdana" w:hAnsi="Verdana"/>
           <w:color w:val="000000"/>
           <w:sz w:val="16"/>
           <w:szCs w:val="16"/>
@@ -2080,15 +2014,15 @@
         <w:spacing w:after="0" w:line="336" w:lineRule="auto"/>
         <w:textAlignment w:val="top"/>
         <w:rPr>
-          <w:rFonts w:ascii="Verdana" w:eastAsia="Times New Roman" w:hAnsi="Verdana" w:cs="Times New Roman"/>
-          <w:color w:val="000000"/>
-          <w:sz w:val="16"/>
-          <w:szCs w:val="16"/>
-        </w:rPr>
-      </w:pPr>
-      <w:r>
-        <w:rPr>
-          <w:rFonts w:ascii="Verdana" w:eastAsia="Times New Roman" w:hAnsi="Verdana" w:cs="Times New Roman"/>
+          <w:rFonts w:ascii="Verdana" w:hAnsi="Verdana"/>
+          <w:color w:val="000000"/>
+          <w:sz w:val="16"/>
+          <w:szCs w:val="16"/>
+        </w:rPr>
+      </w:pPr>
+      <w:r>
+        <w:rPr>
+          <w:rFonts w:ascii="Verdana" w:hAnsi="Verdana"/>
           <w:b/>
           <w:bCs/>
           <w:color w:val="000000"/>
@@ -2098,7 +2032,7 @@
       </w:r>
       <w:r>
         <w:rPr>
-          <w:rFonts w:ascii="Verdana" w:eastAsia="Times New Roman" w:hAnsi="Verdana" w:cs="Times New Roman"/>
+          <w:rFonts w:ascii="Verdana" w:hAnsi="Verdana"/>
           <w:color w:val="000000"/>
           <w:sz w:val="16"/>
           <w:szCs w:val="16"/>
@@ -2107,7 +2041,7 @@
       </w:r>
       <w:r>
         <w:rPr>
-          <w:rFonts w:ascii="Verdana" w:eastAsia="Times New Roman" w:hAnsi="Verdana" w:cs="Times New Roman"/>
+          <w:rFonts w:ascii="Verdana" w:hAnsi="Verdana"/>
           <w:i/>
           <w:iCs/>
           <w:color w:val="000000"/>
@@ -2117,7 +2051,7 @@
       </w:r>
       <w:r>
         <w:rPr>
-          <w:rFonts w:ascii="Verdana" w:eastAsia="Times New Roman" w:hAnsi="Verdana" w:cs="Times New Roman"/>
+          <w:rFonts w:ascii="Verdana" w:hAnsi="Verdana"/>
           <w:color w:val="000000"/>
           <w:sz w:val="16"/>
           <w:szCs w:val="16"/>
@@ -2131,15 +2065,15 @@
         <w:ind w:left="720"/>
         <w:textAlignment w:val="top"/>
         <w:rPr>
-          <w:rFonts w:ascii="Verdana" w:eastAsia="Times New Roman" w:hAnsi="Verdana" w:cs="Times New Roman"/>
-          <w:color w:val="000000"/>
-          <w:sz w:val="16"/>
-          <w:szCs w:val="16"/>
-        </w:rPr>
-      </w:pPr>
-      <w:r>
-        <w:rPr>
-          <w:rFonts w:ascii="Verdana" w:eastAsia="Times New Roman" w:hAnsi="Verdana" w:cs="Times New Roman"/>
+          <w:rFonts w:ascii="Verdana" w:hAnsi="Verdana"/>
+          <w:color w:val="000000"/>
+          <w:sz w:val="16"/>
+          <w:szCs w:val="16"/>
+        </w:rPr>
+      </w:pPr>
+      <w:r>
+        <w:rPr>
+          <w:rFonts w:ascii="Verdana" w:hAnsi="Verdana"/>
           <w:color w:val="000000"/>
           <w:sz w:val="16"/>
           <w:szCs w:val="16"/>
@@ -2148,7 +2082,7 @@
       </w:r>
       <w:r>
         <w:rPr>
-          <w:rFonts w:ascii="Verdana" w:eastAsia="Times New Roman" w:hAnsi="Verdana" w:cs="Times New Roman"/>
+          <w:rFonts w:ascii="Verdana" w:hAnsi="Verdana"/>
           <w:b/>
           <w:bCs/>
           <w:color w:val="000000"/>
@@ -2158,7 +2092,7 @@
       </w:r>
       <w:r>
         <w:rPr>
-          <w:rFonts w:ascii="Verdana" w:eastAsia="Times New Roman" w:hAnsi="Verdana" w:cs="Times New Roman"/>
+          <w:rFonts w:ascii="Verdana" w:hAnsi="Verdana"/>
           <w:color w:val="000000"/>
           <w:sz w:val="16"/>
           <w:szCs w:val="16"/>
@@ -2172,15 +2106,15 @@
         <w:ind w:left="720"/>
         <w:textAlignment w:val="top"/>
         <w:rPr>
-          <w:rFonts w:ascii="Verdana" w:eastAsia="Times New Roman" w:hAnsi="Verdana" w:cs="Times New Roman"/>
-          <w:color w:val="000000"/>
-          <w:sz w:val="16"/>
-          <w:szCs w:val="16"/>
-        </w:rPr>
-      </w:pPr>
-      <w:r>
-        <w:rPr>
-          <w:rFonts w:ascii="Verdana" w:eastAsia="Times New Roman" w:hAnsi="Verdana" w:cs="Times New Roman"/>
+          <w:rFonts w:ascii="Verdana" w:hAnsi="Verdana"/>
+          <w:color w:val="000000"/>
+          <w:sz w:val="16"/>
+          <w:szCs w:val="16"/>
+        </w:rPr>
+      </w:pPr>
+      <w:r>
+        <w:rPr>
+          <w:rFonts w:ascii="Verdana" w:hAnsi="Verdana"/>
           <w:color w:val="000000"/>
           <w:sz w:val="16"/>
           <w:szCs w:val="16"/>
@@ -2189,7 +2123,7 @@
       </w:r>
       <w:r>
         <w:rPr>
-          <w:rFonts w:ascii="Verdana" w:eastAsia="Times New Roman" w:hAnsi="Verdana" w:cs="Times New Roman"/>
+          <w:rFonts w:ascii="Verdana" w:hAnsi="Verdana"/>
           <w:i/>
           <w:iCs/>
           <w:color w:val="000000"/>
@@ -2199,7 +2133,7 @@
       </w:r>
       <w:r>
         <w:rPr>
-          <w:rFonts w:ascii="Verdana" w:eastAsia="Times New Roman" w:hAnsi="Verdana" w:cs="Times New Roman"/>
+          <w:rFonts w:ascii="Verdana" w:hAnsi="Verdana"/>
           <w:color w:val="000000"/>
           <w:sz w:val="16"/>
           <w:szCs w:val="16"/>
@@ -2208,7 +2142,7 @@
       </w:r>
       <w:r>
         <w:rPr>
-          <w:rFonts w:ascii="Verdana" w:eastAsia="Times New Roman" w:hAnsi="Verdana" w:cs="Times New Roman"/>
+          <w:rFonts w:ascii="Verdana" w:hAnsi="Verdana"/>
           <w:b/>
           <w:bCs/>
           <w:color w:val="000000"/>
@@ -2218,7 +2152,7 @@
       </w:r>
       <w:r>
         <w:rPr>
-          <w:rFonts w:ascii="Verdana" w:eastAsia="Times New Roman" w:hAnsi="Verdana" w:cs="Times New Roman"/>
+          <w:rFonts w:ascii="Verdana" w:hAnsi="Verdana"/>
           <w:color w:val="000000"/>
           <w:sz w:val="16"/>
           <w:szCs w:val="16"/>
@@ -2227,7 +2161,7 @@
       </w:r>
       <w:r>
         <w:rPr>
-          <w:rFonts w:ascii="Verdana" w:eastAsia="Times New Roman" w:hAnsi="Verdana" w:cs="Times New Roman"/>
+          <w:rFonts w:ascii="Verdana" w:hAnsi="Verdana"/>
           <w:b/>
           <w:bCs/>
           <w:color w:val="000000"/>
@@ -2237,7 +2171,7 @@
       </w:r>
       <w:r>
         <w:rPr>
-          <w:rFonts w:ascii="Verdana" w:eastAsia="Times New Roman" w:hAnsi="Verdana" w:cs="Times New Roman"/>
+          <w:rFonts w:ascii="Verdana" w:hAnsi="Verdana"/>
           <w:color w:val="000000"/>
           <w:sz w:val="16"/>
           <w:szCs w:val="16"/>
@@ -2251,15 +2185,15 @@
         <w:ind w:left="720"/>
         <w:textAlignment w:val="top"/>
         <w:rPr>
-          <w:rFonts w:ascii="Verdana" w:eastAsia="Times New Roman" w:hAnsi="Verdana" w:cs="Times New Roman"/>
-          <w:color w:val="000000"/>
-          <w:sz w:val="16"/>
-          <w:szCs w:val="16"/>
-        </w:rPr>
-      </w:pPr>
-      <w:r>
-        <w:rPr>
-          <w:rFonts w:ascii="Verdana" w:eastAsia="Times New Roman" w:hAnsi="Verdana" w:cs="Times New Roman"/>
+          <w:rFonts w:ascii="Verdana" w:hAnsi="Verdana"/>
+          <w:color w:val="000000"/>
+          <w:sz w:val="16"/>
+          <w:szCs w:val="16"/>
+        </w:rPr>
+      </w:pPr>
+      <w:r>
+        <w:rPr>
+          <w:rFonts w:ascii="Verdana" w:hAnsi="Verdana"/>
           <w:color w:val="000000"/>
           <w:sz w:val="16"/>
           <w:szCs w:val="16"/>
@@ -2273,15 +2207,15 @@
         <w:ind w:left="720"/>
         <w:textAlignment w:val="top"/>
         <w:rPr>
-          <w:rFonts w:ascii="Verdana" w:eastAsia="Times New Roman" w:hAnsi="Verdana" w:cs="Times New Roman"/>
-          <w:color w:val="000000"/>
-          <w:sz w:val="16"/>
-          <w:szCs w:val="16"/>
-        </w:rPr>
-      </w:pPr>
-      <w:r>
-        <w:rPr>
-          <w:rFonts w:ascii="Verdana" w:eastAsia="Times New Roman" w:hAnsi="Verdana" w:cs="Times New Roman"/>
+          <w:rFonts w:ascii="Verdana" w:hAnsi="Verdana"/>
+          <w:color w:val="000000"/>
+          <w:sz w:val="16"/>
+          <w:szCs w:val="16"/>
+        </w:rPr>
+      </w:pPr>
+      <w:r>
+        <w:rPr>
+          <w:rFonts w:ascii="Verdana" w:hAnsi="Verdana"/>
           <w:b/>
           <w:bCs/>
           <w:color w:val="000000"/>
@@ -2291,7 +2225,7 @@
       </w:r>
       <w:r>
         <w:rPr>
-          <w:rFonts w:ascii="Verdana" w:eastAsia="Times New Roman" w:hAnsi="Verdana" w:cs="Times New Roman"/>
+          <w:rFonts w:ascii="Verdana" w:hAnsi="Verdana"/>
           <w:color w:val="000000"/>
           <w:sz w:val="16"/>
           <w:szCs w:val="16"/>
@@ -2305,15 +2239,15 @@
         <w:ind w:left="720"/>
         <w:textAlignment w:val="top"/>
         <w:rPr>
-          <w:rFonts w:ascii="Verdana" w:eastAsia="Times New Roman" w:hAnsi="Verdana" w:cs="Times New Roman"/>
-          <w:color w:val="000000"/>
-          <w:sz w:val="16"/>
-          <w:szCs w:val="16"/>
-        </w:rPr>
-      </w:pPr>
-      <w:r>
-        <w:rPr>
-          <w:rFonts w:ascii="Verdana" w:eastAsia="Times New Roman" w:hAnsi="Verdana" w:cs="Times New Roman"/>
+          <w:rFonts w:ascii="Verdana" w:hAnsi="Verdana"/>
+          <w:color w:val="000000"/>
+          <w:sz w:val="16"/>
+          <w:szCs w:val="16"/>
+        </w:rPr>
+      </w:pPr>
+      <w:r>
+        <w:rPr>
+          <w:rFonts w:ascii="Verdana" w:hAnsi="Verdana"/>
           <w:b/>
           <w:bCs/>
           <w:color w:val="000000"/>
@@ -2323,7 +2257,7 @@
       </w:r>
       <w:r>
         <w:rPr>
-          <w:rFonts w:ascii="Verdana" w:eastAsia="Times New Roman" w:hAnsi="Verdana" w:cs="Times New Roman"/>
+          <w:rFonts w:ascii="Verdana" w:hAnsi="Verdana"/>
           <w:color w:val="000000"/>
           <w:sz w:val="16"/>
           <w:szCs w:val="16"/>
@@ -2337,15 +2271,15 @@
         <w:ind w:left="720"/>
         <w:textAlignment w:val="top"/>
         <w:rPr>
-          <w:rFonts w:ascii="Verdana" w:eastAsia="Times New Roman" w:hAnsi="Verdana" w:cs="Times New Roman"/>
-          <w:color w:val="000000"/>
-          <w:sz w:val="16"/>
-          <w:szCs w:val="16"/>
-        </w:rPr>
-      </w:pPr>
-      <w:r>
-        <w:rPr>
-          <w:rFonts w:ascii="Verdana" w:eastAsia="Times New Roman" w:hAnsi="Verdana" w:cs="Times New Roman"/>
+          <w:rFonts w:ascii="Verdana" w:hAnsi="Verdana"/>
+          <w:color w:val="000000"/>
+          <w:sz w:val="16"/>
+          <w:szCs w:val="16"/>
+        </w:rPr>
+      </w:pPr>
+      <w:r>
+        <w:rPr>
+          <w:rFonts w:ascii="Verdana" w:hAnsi="Verdana"/>
           <w:b/>
           <w:bCs/>
           <w:color w:val="000000"/>
@@ -2355,7 +2289,7 @@
       </w:r>
       <w:r>
         <w:rPr>
-          <w:rFonts w:ascii="Verdana" w:eastAsia="Times New Roman" w:hAnsi="Verdana" w:cs="Times New Roman"/>
+          <w:rFonts w:ascii="Verdana" w:hAnsi="Verdana"/>
           <w:color w:val="000000"/>
           <w:sz w:val="16"/>
           <w:szCs w:val="16"/>
@@ -2369,15 +2303,15 @@
         <w:ind w:left="720"/>
         <w:textAlignment w:val="top"/>
         <w:rPr>
-          <w:rFonts w:ascii="Verdana" w:eastAsia="Times New Roman" w:hAnsi="Verdana" w:cs="Times New Roman"/>
-          <w:color w:val="000000"/>
-          <w:sz w:val="16"/>
-          <w:szCs w:val="16"/>
-        </w:rPr>
-      </w:pPr>
-      <w:r>
-        <w:rPr>
-          <w:rFonts w:ascii="Verdana" w:eastAsia="Times New Roman" w:hAnsi="Verdana" w:cs="Times New Roman"/>
+          <w:rFonts w:ascii="Verdana" w:hAnsi="Verdana"/>
+          <w:color w:val="000000"/>
+          <w:sz w:val="16"/>
+          <w:szCs w:val="16"/>
+        </w:rPr>
+      </w:pPr>
+      <w:r>
+        <w:rPr>
+          <w:rFonts w:ascii="Verdana" w:hAnsi="Verdana"/>
           <w:color w:val="000000"/>
           <w:sz w:val="16"/>
           <w:szCs w:val="16"/>
@@ -2390,15 +2324,15 @@
         <w:spacing w:after="0" w:line="336" w:lineRule="auto"/>
         <w:textAlignment w:val="top"/>
         <w:rPr>
-          <w:rFonts w:ascii="Verdana" w:eastAsia="Times New Roman" w:hAnsi="Verdana" w:cs="Times New Roman"/>
-          <w:color w:val="000000"/>
-          <w:sz w:val="16"/>
-          <w:szCs w:val="16"/>
-        </w:rPr>
-      </w:pPr>
-      <w:r>
-        <w:rPr>
-          <w:rFonts w:ascii="Verdana" w:eastAsia="Times New Roman" w:hAnsi="Verdana" w:cs="Times New Roman"/>
+          <w:rFonts w:ascii="Verdana" w:hAnsi="Verdana"/>
+          <w:color w:val="000000"/>
+          <w:sz w:val="16"/>
+          <w:szCs w:val="16"/>
+        </w:rPr>
+      </w:pPr>
+      <w:r>
+        <w:rPr>
+          <w:rFonts w:ascii="Verdana" w:hAnsi="Verdana"/>
           <w:b/>
           <w:bCs/>
           <w:color w:val="000000"/>
@@ -2408,7 +2342,7 @@
       </w:r>
       <w:r>
         <w:rPr>
-          <w:rFonts w:ascii="Verdana" w:eastAsia="Times New Roman" w:hAnsi="Verdana" w:cs="Times New Roman"/>
+          <w:rFonts w:ascii="Verdana" w:hAnsi="Verdana"/>
           <w:i/>
           <w:iCs/>
           <w:color w:val="000000"/>
@@ -2418,7 +2352,7 @@
       </w:r>
       <w:r>
         <w:rPr>
-          <w:rFonts w:ascii="Verdana" w:eastAsia="Times New Roman" w:hAnsi="Verdana" w:cs="Times New Roman"/>
+          <w:rFonts w:ascii="Verdana" w:hAnsi="Verdana"/>
           <w:color w:val="000000"/>
           <w:sz w:val="16"/>
           <w:szCs w:val="16"/>
@@ -2432,15 +2366,15 @@
         <w:ind w:left="720"/>
         <w:textAlignment w:val="top"/>
         <w:rPr>
-          <w:rFonts w:ascii="Verdana" w:eastAsia="Times New Roman" w:hAnsi="Verdana" w:cs="Times New Roman"/>
-          <w:color w:val="000000"/>
-          <w:sz w:val="16"/>
-          <w:szCs w:val="16"/>
-        </w:rPr>
-      </w:pPr>
-      <w:r>
-        <w:rPr>
-          <w:rFonts w:ascii="Verdana" w:eastAsia="Times New Roman" w:hAnsi="Verdana" w:cs="Times New Roman"/>
+          <w:rFonts w:ascii="Verdana" w:hAnsi="Verdana"/>
+          <w:color w:val="000000"/>
+          <w:sz w:val="16"/>
+          <w:szCs w:val="16"/>
+        </w:rPr>
+      </w:pPr>
+      <w:r>
+        <w:rPr>
+          <w:rFonts w:ascii="Verdana" w:hAnsi="Verdana"/>
           <w:color w:val="000000"/>
           <w:sz w:val="16"/>
           <w:szCs w:val="16"/>
@@ -2453,15 +2387,15 @@
         <w:spacing w:after="0" w:line="336" w:lineRule="auto"/>
         <w:textAlignment w:val="top"/>
         <w:rPr>
-          <w:rFonts w:ascii="Verdana" w:eastAsia="Times New Roman" w:hAnsi="Verdana" w:cs="Times New Roman"/>
-          <w:color w:val="000000"/>
-          <w:sz w:val="16"/>
-          <w:szCs w:val="16"/>
-        </w:rPr>
-      </w:pPr>
-      <w:r>
-        <w:rPr>
-          <w:rFonts w:ascii="Verdana" w:eastAsia="Times New Roman" w:hAnsi="Verdana" w:cs="Times New Roman"/>
+          <w:rFonts w:ascii="Verdana" w:hAnsi="Verdana"/>
+          <w:color w:val="000000"/>
+          <w:sz w:val="16"/>
+          <w:szCs w:val="16"/>
+        </w:rPr>
+      </w:pPr>
+      <w:r>
+        <w:rPr>
+          <w:rFonts w:ascii="Verdana" w:hAnsi="Verdana"/>
           <w:b/>
           <w:bCs/>
           <w:color w:val="000000"/>
@@ -2471,7 +2405,7 @@
       </w:r>
       <w:r>
         <w:rPr>
-          <w:rFonts w:ascii="Verdana" w:eastAsia="Times New Roman" w:hAnsi="Verdana" w:cs="Times New Roman"/>
+          <w:rFonts w:ascii="Verdana" w:hAnsi="Verdana"/>
           <w:color w:val="000000"/>
           <w:sz w:val="16"/>
           <w:szCs w:val="16"/>
@@ -2484,15 +2418,15 @@
         <w:spacing w:after="0" w:line="336" w:lineRule="auto"/>
         <w:textAlignment w:val="top"/>
         <w:rPr>
-          <w:rFonts w:ascii="Verdana" w:eastAsia="Times New Roman" w:hAnsi="Verdana" w:cs="Times New Roman"/>
-          <w:color w:val="000000"/>
-          <w:sz w:val="16"/>
-          <w:szCs w:val="16"/>
-        </w:rPr>
-      </w:pPr>
-      <w:r>
-        <w:rPr>
-          <w:rFonts w:ascii="Verdana" w:eastAsia="Times New Roman" w:hAnsi="Verdana" w:cs="Times New Roman"/>
+          <w:rFonts w:ascii="Verdana" w:hAnsi="Verdana"/>
+          <w:color w:val="000000"/>
+          <w:sz w:val="16"/>
+          <w:szCs w:val="16"/>
+        </w:rPr>
+      </w:pPr>
+      <w:r>
+        <w:rPr>
+          <w:rFonts w:ascii="Verdana" w:hAnsi="Verdana"/>
           <w:b/>
           <w:bCs/>
           <w:color w:val="000000"/>
@@ -2502,7 +2436,7 @@
       </w:r>
       <w:r>
         <w:rPr>
-          <w:rFonts w:ascii="Verdana" w:eastAsia="Times New Roman" w:hAnsi="Verdana" w:cs="Times New Roman"/>
+          <w:rFonts w:ascii="Verdana" w:hAnsi="Verdana"/>
           <w:color w:val="000000"/>
           <w:sz w:val="16"/>
           <w:szCs w:val="16"/>
@@ -2511,7 +2445,7 @@
       </w:r>
       <w:r>
         <w:rPr>
-          <w:rFonts w:ascii="Verdana" w:eastAsia="Times New Roman" w:hAnsi="Verdana" w:cs="Times New Roman"/>
+          <w:rFonts w:ascii="Verdana" w:hAnsi="Verdana"/>
           <w:i/>
           <w:iCs/>
           <w:color w:val="000000"/>
@@ -2521,7 +2455,7 @@
       </w:r>
       <w:r>
         <w:rPr>
-          <w:rFonts w:ascii="Verdana" w:eastAsia="Times New Roman" w:hAnsi="Verdana" w:cs="Times New Roman"/>
+          <w:rFonts w:ascii="Verdana" w:hAnsi="Verdana"/>
           <w:color w:val="000000"/>
           <w:sz w:val="16"/>
           <w:szCs w:val="16"/>
@@ -2535,15 +2469,15 @@
         <w:ind w:left="720"/>
         <w:textAlignment w:val="top"/>
         <w:rPr>
-          <w:rFonts w:ascii="Verdana" w:eastAsia="Times New Roman" w:hAnsi="Verdana" w:cs="Times New Roman"/>
-          <w:color w:val="000000"/>
-          <w:sz w:val="16"/>
-          <w:szCs w:val="16"/>
-        </w:rPr>
-      </w:pPr>
-      <w:r>
-        <w:rPr>
-          <w:rFonts w:ascii="Verdana" w:eastAsia="Times New Roman" w:hAnsi="Verdana" w:cs="Times New Roman"/>
+          <w:rFonts w:ascii="Verdana" w:hAnsi="Verdana"/>
+          <w:color w:val="000000"/>
+          <w:sz w:val="16"/>
+          <w:szCs w:val="16"/>
+        </w:rPr>
+      </w:pPr>
+      <w:r>
+        <w:rPr>
+          <w:rFonts w:ascii="Verdana" w:hAnsi="Verdana"/>
           <w:color w:val="000000"/>
           <w:sz w:val="16"/>
           <w:szCs w:val="16"/>
@@ -2552,17 +2486,17 @@
       </w:r>
       <w:r>
         <w:rPr>
-          <w:rFonts w:ascii="Verdana" w:eastAsia="Times New Roman" w:hAnsi="Verdana" w:cs="Times New Roman"/>
-          <w:b/>
-          <w:bCs/>
-          <w:color w:val="000000"/>
-          <w:sz w:val="16"/>
-        </w:rPr>
-        <w:t>-1</w:t>
-      </w:r>
-      <w:r>
-        <w:rPr>
-          <w:rFonts w:ascii="Verdana" w:eastAsia="Times New Roman" w:hAnsi="Verdana" w:cs="Times New Roman"/>
+          <w:rFonts w:ascii="Verdana" w:hAnsi="Verdana"/>
+          <w:b/>
+          <w:bCs/>
+          <w:color w:val="000000"/>
+          <w:sz w:val="16"/>
+        </w:rPr>
+        <w:t>0</w:t>
+      </w:r>
+      <w:r>
+        <w:rPr>
+          <w:rFonts w:ascii="Verdana" w:hAnsi="Verdana"/>
           <w:color w:val="000000"/>
           <w:sz w:val="16"/>
           <w:szCs w:val="16"/>
@@ -2571,7 +2505,7 @@
       </w:r>
       <w:r>
         <w:rPr>
-          <w:rFonts w:ascii="Verdana" w:eastAsia="Times New Roman" w:hAnsi="Verdana" w:cs="Times New Roman"/>
+          <w:rFonts w:ascii="Verdana" w:hAnsi="Verdana"/>
           <w:b/>
           <w:bCs/>
           <w:color w:val="000000"/>
@@ -2581,7 +2515,7 @@
       </w:r>
       <w:r>
         <w:rPr>
-          <w:rFonts w:ascii="Verdana" w:eastAsia="Times New Roman" w:hAnsi="Verdana" w:cs="Times New Roman"/>
+          <w:rFonts w:ascii="Verdana" w:hAnsi="Verdana"/>
           <w:color w:val="000000"/>
           <w:sz w:val="16"/>
           <w:szCs w:val="16"/>
@@ -2594,15 +2528,15 @@
         <w:spacing w:after="0" w:line="336" w:lineRule="auto"/>
         <w:textAlignment w:val="top"/>
         <w:rPr>
-          <w:rFonts w:ascii="Verdana" w:eastAsia="Times New Roman" w:hAnsi="Verdana" w:cs="Times New Roman"/>
-          <w:color w:val="000000"/>
-          <w:sz w:val="16"/>
-          <w:szCs w:val="16"/>
-        </w:rPr>
-      </w:pPr>
-      <w:r>
-        <w:rPr>
-          <w:rFonts w:ascii="Verdana" w:eastAsia="Times New Roman" w:hAnsi="Verdana" w:cs="Times New Roman"/>
+          <w:rFonts w:ascii="Verdana" w:hAnsi="Verdana"/>
+          <w:color w:val="000000"/>
+          <w:sz w:val="16"/>
+          <w:szCs w:val="16"/>
+        </w:rPr>
+      </w:pPr>
+      <w:r>
+        <w:rPr>
+          <w:rFonts w:ascii="Verdana" w:hAnsi="Verdana"/>
           <w:b/>
           <w:bCs/>
           <w:color w:val="000000"/>
@@ -2612,7 +2546,7 @@
       </w:r>
       <w:r>
         <w:rPr>
-          <w:rFonts w:ascii="Verdana" w:eastAsia="Times New Roman" w:hAnsi="Verdana" w:cs="Times New Roman"/>
+          <w:rFonts w:ascii="Verdana" w:hAnsi="Verdana"/>
           <w:color w:val="000000"/>
           <w:sz w:val="16"/>
           <w:szCs w:val="16"/>
@@ -2621,7 +2555,7 @@
       </w:r>
       <w:r>
         <w:rPr>
-          <w:rFonts w:ascii="Verdana" w:eastAsia="Times New Roman" w:hAnsi="Verdana" w:cs="Times New Roman"/>
+          <w:rFonts w:ascii="Verdana" w:hAnsi="Verdana"/>
           <w:i/>
           <w:iCs/>
           <w:color w:val="000000"/>
@@ -2631,7 +2565,7 @@
       </w:r>
       <w:r>
         <w:rPr>
-          <w:rFonts w:ascii="Verdana" w:eastAsia="Times New Roman" w:hAnsi="Verdana" w:cs="Times New Roman"/>
+          <w:rFonts w:ascii="Verdana" w:hAnsi="Verdana"/>
           <w:color w:val="000000"/>
           <w:sz w:val="16"/>
           <w:szCs w:val="16"/>
@@ -2645,15 +2579,15 @@
         <w:ind w:left="720"/>
         <w:textAlignment w:val="top"/>
         <w:rPr>
-          <w:rFonts w:ascii="Verdana" w:eastAsia="Times New Roman" w:hAnsi="Verdana" w:cs="Times New Roman"/>
-          <w:color w:val="000000"/>
-          <w:sz w:val="16"/>
-          <w:szCs w:val="16"/>
-        </w:rPr>
-      </w:pPr>
-      <w:r>
-        <w:rPr>
-          <w:rFonts w:ascii="Verdana" w:eastAsia="Times New Roman" w:hAnsi="Verdana" w:cs="Times New Roman"/>
+          <w:rFonts w:ascii="Verdana" w:hAnsi="Verdana"/>
+          <w:color w:val="000000"/>
+          <w:sz w:val="16"/>
+          <w:szCs w:val="16"/>
+        </w:rPr>
+      </w:pPr>
+      <w:r>
+        <w:rPr>
+          <w:rFonts w:ascii="Verdana" w:hAnsi="Verdana"/>
           <w:color w:val="000000"/>
           <w:sz w:val="16"/>
           <w:szCs w:val="16"/>
@@ -2664,15 +2598,15 @@
     <w:p>
       <w:pPr>
         <w:rPr>
-          <w:rFonts w:ascii="Verdana" w:eastAsia="Times New Roman" w:hAnsi="Verdana" w:cs="Times New Roman"/>
-          <w:color w:val="000000"/>
-          <w:sz w:val="16"/>
-          <w:szCs w:val="16"/>
-        </w:rPr>
-      </w:pPr>
-      <w:r>
-        <w:rPr>
-          <w:rFonts w:ascii="Verdana" w:eastAsia="Times New Roman" w:hAnsi="Verdana" w:cs="Times New Roman"/>
+          <w:rFonts w:ascii="Verdana" w:hAnsi="Verdana"/>
+          <w:color w:val="000000"/>
+          <w:sz w:val="16"/>
+          <w:szCs w:val="16"/>
+        </w:rPr>
+      </w:pPr>
+      <w:r>
+        <w:rPr>
+          <w:rFonts w:ascii="Verdana" w:hAnsi="Verdana"/>
           <w:color w:val="000000"/>
           <w:sz w:val="16"/>
           <w:szCs w:val="16"/>
@@ -2686,7 +2620,7 @@
         <w:ind w:left="720"/>
         <w:textAlignment w:val="top"/>
         <w:rPr>
-          <w:rFonts w:ascii="Verdana" w:eastAsia="Times New Roman" w:hAnsi="Verdana" w:cs="Times New Roman"/>
+          <w:rFonts w:ascii="Verdana" w:hAnsi="Verdana"/>
           <w:color w:val="000000"/>
           <w:sz w:val="16"/>
           <w:szCs w:val="16"/>
@@ -2698,15 +2632,15 @@
         <w:spacing w:after="0" w:line="336" w:lineRule="auto"/>
         <w:textAlignment w:val="top"/>
         <w:rPr>
-          <w:rFonts w:ascii="Verdana" w:eastAsia="Times New Roman" w:hAnsi="Verdana" w:cs="Times New Roman"/>
-          <w:color w:val="000000"/>
-          <w:sz w:val="16"/>
-          <w:szCs w:val="16"/>
-        </w:rPr>
-      </w:pPr>
-      <w:r>
-        <w:rPr>
-          <w:rFonts w:ascii="Verdana" w:eastAsia="Times New Roman" w:hAnsi="Verdana" w:cs="Times New Roman"/>
+          <w:rFonts w:ascii="Verdana" w:hAnsi="Verdana"/>
+          <w:color w:val="000000"/>
+          <w:sz w:val="16"/>
+          <w:szCs w:val="16"/>
+        </w:rPr>
+      </w:pPr>
+      <w:r>
+        <w:rPr>
+          <w:rFonts w:ascii="Verdana" w:hAnsi="Verdana"/>
           <w:b/>
           <w:bCs/>
           <w:color w:val="000000"/>
@@ -2716,7 +2650,7 @@
       </w:r>
       <w:r>
         <w:rPr>
-          <w:rFonts w:ascii="Verdana" w:eastAsia="Times New Roman" w:hAnsi="Verdana" w:cs="Times New Roman"/>
+          <w:rFonts w:ascii="Verdana" w:hAnsi="Verdana"/>
           <w:i/>
           <w:iCs/>
           <w:color w:val="000000"/>
@@ -2726,7 +2660,7 @@
       </w:r>
       <w:r>
         <w:rPr>
-          <w:rFonts w:ascii="Verdana" w:eastAsia="Times New Roman" w:hAnsi="Verdana" w:cs="Times New Roman"/>
+          <w:rFonts w:ascii="Verdana" w:hAnsi="Verdana"/>
           <w:color w:val="000000"/>
           <w:sz w:val="16"/>
           <w:szCs w:val="16"/>
@@ -2740,15 +2674,15 @@
         <w:ind w:left="720"/>
         <w:textAlignment w:val="top"/>
         <w:rPr>
-          <w:rFonts w:ascii="Verdana" w:eastAsia="Times New Roman" w:hAnsi="Verdana" w:cs="Times New Roman"/>
-          <w:color w:val="000000"/>
-          <w:sz w:val="16"/>
-          <w:szCs w:val="16"/>
-        </w:rPr>
-      </w:pPr>
-      <w:r>
-        <w:rPr>
-          <w:rFonts w:ascii="Verdana" w:eastAsia="Times New Roman" w:hAnsi="Verdana" w:cs="Times New Roman"/>
+          <w:rFonts w:ascii="Verdana" w:hAnsi="Verdana"/>
+          <w:color w:val="000000"/>
+          <w:sz w:val="16"/>
+          <w:szCs w:val="16"/>
+        </w:rPr>
+      </w:pPr>
+      <w:r>
+        <w:rPr>
+          <w:rFonts w:ascii="Verdana" w:hAnsi="Verdana"/>
           <w:color w:val="000000"/>
           <w:sz w:val="16"/>
           <w:szCs w:val="16"/>
@@ -2757,7 +2691,7 @@
       </w:r>
       <w:r>
         <w:rPr>
-          <w:rFonts w:ascii="Verdana" w:eastAsia="Times New Roman" w:hAnsi="Verdana" w:cs="Times New Roman"/>
+          <w:rFonts w:ascii="Verdana" w:hAnsi="Verdana"/>
           <w:b/>
           <w:bCs/>
           <w:color w:val="000000"/>
@@ -2767,7 +2701,7 @@
       </w:r>
       <w:r>
         <w:rPr>
-          <w:rFonts w:ascii="Verdana" w:eastAsia="Times New Roman" w:hAnsi="Verdana" w:cs="Times New Roman"/>
+          <w:rFonts w:ascii="Verdana" w:hAnsi="Verdana"/>
           <w:color w:val="000000"/>
           <w:sz w:val="16"/>
           <w:szCs w:val="16"/>
@@ -2776,7 +2710,7 @@
       </w:r>
       <w:r>
         <w:rPr>
-          <w:rFonts w:ascii="Verdana" w:eastAsia="Times New Roman" w:hAnsi="Verdana" w:cs="Times New Roman"/>
+          <w:rFonts w:ascii="Verdana" w:hAnsi="Verdana"/>
           <w:b/>
           <w:bCs/>
           <w:color w:val="000000"/>
@@ -2786,7 +2720,7 @@
       </w:r>
       <w:r>
         <w:rPr>
-          <w:rFonts w:ascii="Verdana" w:eastAsia="Times New Roman" w:hAnsi="Verdana" w:cs="Times New Roman"/>
+          <w:rFonts w:ascii="Verdana" w:hAnsi="Verdana"/>
           <w:color w:val="000000"/>
           <w:sz w:val="16"/>
           <w:szCs w:val="16"/>
@@ -2795,7 +2729,7 @@
       </w:r>
       <w:r>
         <w:rPr>
-          <w:rFonts w:ascii="Verdana" w:eastAsia="Times New Roman" w:hAnsi="Verdana" w:cs="Times New Roman"/>
+          <w:rFonts w:ascii="Verdana" w:hAnsi="Verdana"/>
           <w:b/>
           <w:bCs/>
           <w:color w:val="000000"/>
@@ -2805,7 +2739,7 @@
       </w:r>
       <w:r>
         <w:rPr>
-          <w:rFonts w:ascii="Verdana" w:eastAsia="Times New Roman" w:hAnsi="Verdana" w:cs="Times New Roman"/>
+          <w:rFonts w:ascii="Verdana" w:hAnsi="Verdana"/>
           <w:color w:val="000000"/>
           <w:sz w:val="16"/>
           <w:szCs w:val="16"/>
@@ -2818,15 +2752,15 @@
         <w:spacing w:after="0" w:line="336" w:lineRule="auto"/>
         <w:textAlignment w:val="top"/>
         <w:rPr>
-          <w:rFonts w:ascii="Verdana" w:eastAsia="Times New Roman" w:hAnsi="Verdana" w:cs="Times New Roman"/>
-          <w:color w:val="000000"/>
-          <w:sz w:val="16"/>
-          <w:szCs w:val="16"/>
-        </w:rPr>
-      </w:pPr>
-      <w:r>
-        <w:rPr>
-          <w:rFonts w:ascii="Verdana" w:eastAsia="Times New Roman" w:hAnsi="Verdana" w:cs="Times New Roman"/>
+          <w:rFonts w:ascii="Verdana" w:hAnsi="Verdana"/>
+          <w:color w:val="000000"/>
+          <w:sz w:val="16"/>
+          <w:szCs w:val="16"/>
+        </w:rPr>
+      </w:pPr>
+      <w:r>
+        <w:rPr>
+          <w:rFonts w:ascii="Verdana" w:hAnsi="Verdana"/>
           <w:b/>
           <w:bCs/>
           <w:color w:val="000000"/>
@@ -2836,7 +2770,7 @@
       </w:r>
       <w:r>
         <w:rPr>
-          <w:rFonts w:ascii="Verdana" w:eastAsia="Times New Roman" w:hAnsi="Verdana" w:cs="Times New Roman"/>
+          <w:rFonts w:ascii="Verdana" w:hAnsi="Verdana"/>
           <w:color w:val="000000"/>
           <w:sz w:val="16"/>
           <w:szCs w:val="16"/>
@@ -2845,7 +2779,7 @@
       </w:r>
       <w:r>
         <w:rPr>
-          <w:rFonts w:ascii="Verdana" w:eastAsia="Times New Roman" w:hAnsi="Verdana" w:cs="Times New Roman"/>
+          <w:rFonts w:ascii="Verdana" w:hAnsi="Verdana"/>
           <w:b/>
           <w:bCs/>
           <w:color w:val="000000"/>
@@ -2855,7 +2789,7 @@
       </w:r>
       <w:r>
         <w:rPr>
-          <w:rFonts w:ascii="Verdana" w:eastAsia="Times New Roman" w:hAnsi="Verdana" w:cs="Times New Roman"/>
+          <w:rFonts w:ascii="Verdana" w:hAnsi="Verdana"/>
           <w:color w:val="000000"/>
           <w:sz w:val="16"/>
           <w:szCs w:val="16"/>
@@ -2864,7 +2798,7 @@
       </w:r>
       <w:r>
         <w:rPr>
-          <w:rFonts w:ascii="Verdana" w:eastAsia="Times New Roman" w:hAnsi="Verdana" w:cs="Times New Roman"/>
+          <w:rFonts w:ascii="Verdana" w:hAnsi="Verdana"/>
           <w:b/>
           <w:bCs/>
           <w:color w:val="000000"/>
@@ -2874,7 +2808,7 @@
       </w:r>
       <w:r>
         <w:rPr>
-          <w:rFonts w:ascii="Verdana" w:eastAsia="Times New Roman" w:hAnsi="Verdana" w:cs="Times New Roman"/>
+          <w:rFonts w:ascii="Verdana" w:hAnsi="Verdana"/>
           <w:color w:val="000000"/>
           <w:sz w:val="16"/>
           <w:szCs w:val="16"/>
@@ -2883,7 +2817,7 @@
       </w:r>
       <w:r>
         <w:rPr>
-          <w:rFonts w:ascii="Verdana" w:eastAsia="Times New Roman" w:hAnsi="Verdana" w:cs="Times New Roman"/>
+          <w:rFonts w:ascii="Verdana" w:hAnsi="Verdana"/>
           <w:i/>
           <w:iCs/>
           <w:color w:val="000000"/>
@@ -2893,7 +2827,7 @@
       </w:r>
       <w:r>
         <w:rPr>
-          <w:rFonts w:ascii="Verdana" w:eastAsia="Times New Roman" w:hAnsi="Verdana" w:cs="Times New Roman"/>
+          <w:rFonts w:ascii="Verdana" w:hAnsi="Verdana"/>
           <w:color w:val="000000"/>
           <w:sz w:val="16"/>
           <w:szCs w:val="16"/>
@@ -2907,15 +2841,15 @@
         <w:ind w:left="720"/>
         <w:textAlignment w:val="top"/>
         <w:rPr>
-          <w:rFonts w:ascii="Verdana" w:eastAsia="Times New Roman" w:hAnsi="Verdana" w:cs="Times New Roman"/>
-          <w:color w:val="000000"/>
-          <w:sz w:val="16"/>
-          <w:szCs w:val="16"/>
-        </w:rPr>
-      </w:pPr>
-      <w:r>
-        <w:rPr>
-          <w:rFonts w:ascii="Verdana" w:eastAsia="Times New Roman" w:hAnsi="Verdana" w:cs="Times New Roman"/>
+          <w:rFonts w:ascii="Verdana" w:hAnsi="Verdana"/>
+          <w:color w:val="000000"/>
+          <w:sz w:val="16"/>
+          <w:szCs w:val="16"/>
+        </w:rPr>
+      </w:pPr>
+      <w:r>
+        <w:rPr>
+          <w:rFonts w:ascii="Verdana" w:hAnsi="Verdana"/>
           <w:color w:val="000000"/>
           <w:sz w:val="16"/>
           <w:szCs w:val="16"/>
@@ -2928,15 +2862,15 @@
         <w:spacing w:after="0" w:line="336" w:lineRule="auto"/>
         <w:textAlignment w:val="top"/>
         <w:rPr>
-          <w:rFonts w:ascii="Verdana" w:eastAsia="Times New Roman" w:hAnsi="Verdana" w:cs="Times New Roman"/>
-          <w:color w:val="000000"/>
-          <w:sz w:val="16"/>
-          <w:szCs w:val="16"/>
-        </w:rPr>
-      </w:pPr>
-      <w:r>
-        <w:rPr>
-          <w:rFonts w:ascii="Verdana" w:eastAsia="Times New Roman" w:hAnsi="Verdana" w:cs="Times New Roman"/>
+          <w:rFonts w:ascii="Verdana" w:hAnsi="Verdana"/>
+          <w:color w:val="000000"/>
+          <w:sz w:val="16"/>
+          <w:szCs w:val="16"/>
+        </w:rPr>
+      </w:pPr>
+      <w:r>
+        <w:rPr>
+          <w:rFonts w:ascii="Verdana" w:hAnsi="Verdana"/>
           <w:b/>
           <w:bCs/>
           <w:color w:val="000000"/>
@@ -2946,7 +2880,7 @@
       </w:r>
       <w:r>
         <w:rPr>
-          <w:rFonts w:ascii="Verdana" w:eastAsia="Times New Roman" w:hAnsi="Verdana" w:cs="Times New Roman"/>
+          <w:rFonts w:ascii="Verdana" w:hAnsi="Verdana"/>
           <w:color w:val="000000"/>
           <w:sz w:val="16"/>
           <w:szCs w:val="16"/>
@@ -2955,7 +2889,7 @@
       </w:r>
       <w:r>
         <w:rPr>
-          <w:rFonts w:ascii="Verdana" w:eastAsia="Times New Roman" w:hAnsi="Verdana" w:cs="Times New Roman"/>
+          <w:rFonts w:ascii="Verdana" w:hAnsi="Verdana"/>
           <w:i/>
           <w:iCs/>
           <w:color w:val="000000"/>
@@ -2970,15 +2904,15 @@
         <w:ind w:left="720"/>
         <w:textAlignment w:val="top"/>
         <w:rPr>
-          <w:rFonts w:ascii="Verdana" w:eastAsia="Times New Roman" w:hAnsi="Verdana" w:cs="Times New Roman"/>
-          <w:color w:val="000000"/>
-          <w:sz w:val="16"/>
-          <w:szCs w:val="16"/>
-        </w:rPr>
-      </w:pPr>
-      <w:r>
-        <w:rPr>
-          <w:rFonts w:ascii="Verdana" w:eastAsia="Times New Roman" w:hAnsi="Verdana" w:cs="Times New Roman"/>
+          <w:rFonts w:ascii="Verdana" w:hAnsi="Verdana"/>
+          <w:color w:val="000000"/>
+          <w:sz w:val="16"/>
+          <w:szCs w:val="16"/>
+        </w:rPr>
+      </w:pPr>
+      <w:r>
+        <w:rPr>
+          <w:rFonts w:ascii="Verdana" w:hAnsi="Verdana"/>
           <w:color w:val="000000"/>
           <w:sz w:val="16"/>
           <w:szCs w:val="16"/>
@@ -2996,15 +2930,15 @@
         <w:ind w:left="1440"/>
         <w:textAlignment w:val="top"/>
         <w:rPr>
-          <w:rFonts w:ascii="Verdana" w:eastAsia="Times New Roman" w:hAnsi="Verdana" w:cs="Times New Roman"/>
-          <w:color w:val="000000"/>
-          <w:sz w:val="16"/>
-          <w:szCs w:val="16"/>
-        </w:rPr>
-      </w:pPr>
-      <w:r>
-        <w:rPr>
-          <w:rFonts w:ascii="Verdana" w:eastAsia="Times New Roman" w:hAnsi="Verdana" w:cs="Times New Roman"/>
+          <w:rFonts w:ascii="Verdana" w:hAnsi="Verdana"/>
+          <w:color w:val="000000"/>
+          <w:sz w:val="16"/>
+          <w:szCs w:val="16"/>
+        </w:rPr>
+      </w:pPr>
+      <w:r>
+        <w:rPr>
+          <w:rFonts w:ascii="Verdana" w:hAnsi="Verdana"/>
           <w:b/>
           <w:bCs/>
           <w:color w:val="000000"/>
@@ -3014,7 +2948,7 @@
       </w:r>
       <w:r>
         <w:rPr>
-          <w:rFonts w:ascii="Verdana" w:eastAsia="Times New Roman" w:hAnsi="Verdana" w:cs="Times New Roman"/>
+          <w:rFonts w:ascii="Verdana" w:hAnsi="Verdana"/>
           <w:color w:val="000000"/>
           <w:sz w:val="16"/>
           <w:szCs w:val="16"/>
@@ -3032,15 +2966,15 @@
         <w:ind w:left="1440"/>
         <w:textAlignment w:val="top"/>
         <w:rPr>
-          <w:rFonts w:ascii="Verdana" w:eastAsia="Times New Roman" w:hAnsi="Verdana" w:cs="Times New Roman"/>
-          <w:color w:val="000000"/>
-          <w:sz w:val="16"/>
-          <w:szCs w:val="16"/>
-        </w:rPr>
-      </w:pPr>
-      <w:r>
-        <w:rPr>
-          <w:rFonts w:ascii="Verdana" w:eastAsia="Times New Roman" w:hAnsi="Verdana" w:cs="Times New Roman"/>
+          <w:rFonts w:ascii="Verdana" w:hAnsi="Verdana"/>
+          <w:color w:val="000000"/>
+          <w:sz w:val="16"/>
+          <w:szCs w:val="16"/>
+        </w:rPr>
+      </w:pPr>
+      <w:r>
+        <w:rPr>
+          <w:rFonts w:ascii="Verdana" w:hAnsi="Verdana"/>
           <w:b/>
           <w:bCs/>
           <w:color w:val="000000"/>
@@ -3050,7 +2984,7 @@
       </w:r>
       <w:r>
         <w:rPr>
-          <w:rFonts w:ascii="Verdana" w:eastAsia="Times New Roman" w:hAnsi="Verdana" w:cs="Times New Roman"/>
+          <w:rFonts w:ascii="Verdana" w:hAnsi="Verdana"/>
           <w:color w:val="000000"/>
           <w:sz w:val="16"/>
           <w:szCs w:val="16"/>
@@ -3064,15 +2998,15 @@
         <w:ind w:left="720"/>
         <w:textAlignment w:val="top"/>
         <w:rPr>
-          <w:rFonts w:ascii="Verdana" w:eastAsia="Times New Roman" w:hAnsi="Verdana" w:cs="Times New Roman"/>
-          <w:color w:val="000000"/>
-          <w:sz w:val="16"/>
-          <w:szCs w:val="16"/>
-        </w:rPr>
-      </w:pPr>
-      <w:r>
-        <w:rPr>
-          <w:rFonts w:ascii="Verdana" w:eastAsia="Times New Roman" w:hAnsi="Verdana" w:cs="Times New Roman"/>
+          <w:rFonts w:ascii="Verdana" w:hAnsi="Verdana"/>
+          <w:color w:val="000000"/>
+          <w:sz w:val="16"/>
+          <w:szCs w:val="16"/>
+        </w:rPr>
+      </w:pPr>
+      <w:r>
+        <w:rPr>
+          <w:rFonts w:ascii="Verdana" w:hAnsi="Verdana"/>
           <w:color w:val="000000"/>
           <w:sz w:val="16"/>
           <w:szCs w:val="16"/>
@@ -3085,15 +3019,15 @@
         <w:spacing w:after="0" w:line="336" w:lineRule="auto"/>
         <w:textAlignment w:val="top"/>
         <w:rPr>
-          <w:rFonts w:ascii="Verdana" w:eastAsia="Times New Roman" w:hAnsi="Verdana" w:cs="Times New Roman"/>
-          <w:color w:val="000000"/>
-          <w:sz w:val="16"/>
-          <w:szCs w:val="16"/>
-        </w:rPr>
-      </w:pPr>
-      <w:r>
-        <w:rPr>
-          <w:rFonts w:ascii="Verdana" w:eastAsia="Times New Roman" w:hAnsi="Verdana" w:cs="Times New Roman"/>
+          <w:rFonts w:ascii="Verdana" w:hAnsi="Verdana"/>
+          <w:color w:val="000000"/>
+          <w:sz w:val="16"/>
+          <w:szCs w:val="16"/>
+        </w:rPr>
+      </w:pPr>
+      <w:r>
+        <w:rPr>
+          <w:rFonts w:ascii="Verdana" w:hAnsi="Verdana"/>
           <w:b/>
           <w:bCs/>
           <w:color w:val="000000"/>
@@ -3103,7 +3037,7 @@
       </w:r>
       <w:r>
         <w:rPr>
-          <w:rFonts w:ascii="Verdana" w:eastAsia="Times New Roman" w:hAnsi="Verdana" w:cs="Times New Roman"/>
+          <w:rFonts w:ascii="Verdana" w:hAnsi="Verdana"/>
           <w:color w:val="000000"/>
           <w:sz w:val="16"/>
           <w:szCs w:val="16"/>
@@ -3112,7 +3046,7 @@
       </w:r>
       <w:r>
         <w:rPr>
-          <w:rFonts w:ascii="Verdana" w:eastAsia="Times New Roman" w:hAnsi="Verdana" w:cs="Times New Roman"/>
+          <w:rFonts w:ascii="Verdana" w:hAnsi="Verdana"/>
           <w:i/>
           <w:iCs/>
           <w:color w:val="000000"/>
@@ -3122,7 +3056,7 @@
       </w:r>
       <w:r>
         <w:rPr>
-          <w:rFonts w:ascii="Verdana" w:eastAsia="Times New Roman" w:hAnsi="Verdana" w:cs="Times New Roman"/>
+          <w:rFonts w:ascii="Verdana" w:hAnsi="Verdana"/>
           <w:color w:val="000000"/>
           <w:sz w:val="16"/>
           <w:szCs w:val="16"/>
@@ -3136,15 +3070,15 @@
         <w:ind w:left="720"/>
         <w:textAlignment w:val="top"/>
         <w:rPr>
-          <w:rFonts w:ascii="Verdana" w:eastAsia="Times New Roman" w:hAnsi="Verdana" w:cs="Times New Roman"/>
-          <w:color w:val="000000"/>
-          <w:sz w:val="16"/>
-          <w:szCs w:val="16"/>
-        </w:rPr>
-      </w:pPr>
-      <w:r>
-        <w:rPr>
-          <w:rFonts w:ascii="Verdana" w:eastAsia="Times New Roman" w:hAnsi="Verdana" w:cs="Times New Roman"/>
+          <w:rFonts w:ascii="Verdana" w:hAnsi="Verdana"/>
+          <w:color w:val="000000"/>
+          <w:sz w:val="16"/>
+          <w:szCs w:val="16"/>
+        </w:rPr>
+      </w:pPr>
+      <w:r>
+        <w:rPr>
+          <w:rFonts w:ascii="Verdana" w:hAnsi="Verdana"/>
           <w:color w:val="000000"/>
           <w:sz w:val="16"/>
           <w:szCs w:val="16"/>
@@ -3162,30 +3096,40 @@
         <w:ind w:left="1440"/>
         <w:textAlignment w:val="top"/>
         <w:rPr>
-          <w:rFonts w:ascii="Verdana" w:eastAsia="Times New Roman" w:hAnsi="Verdana" w:cs="Times New Roman"/>
-          <w:color w:val="000000"/>
-          <w:sz w:val="16"/>
-          <w:szCs w:val="16"/>
-        </w:rPr>
-      </w:pPr>
-      <w:r>
-        <w:rPr>
-          <w:rFonts w:ascii="Verdana" w:eastAsia="Times New Roman" w:hAnsi="Verdana" w:cs="Times New Roman"/>
-          <w:b/>
-          <w:bCs/>
-          <w:color w:val="000000"/>
-          <w:sz w:val="16"/>
-        </w:rPr>
-        <w:t>nchar</w:t>
-      </w:r>
-      <w:r>
-        <w:rPr>
-          <w:rFonts w:ascii="Verdana" w:eastAsia="Times New Roman" w:hAnsi="Verdana" w:cs="Times New Roman"/>
-          <w:color w:val="000000"/>
-          <w:sz w:val="16"/>
-          <w:szCs w:val="16"/>
-        </w:rPr>
-        <w:t xml:space="preserve"> </w:t>
+          <w:rFonts w:ascii="Verdana" w:hAnsi="Verdana"/>
+          <w:color w:val="000000"/>
+          <w:sz w:val="16"/>
+          <w:szCs w:val="16"/>
+        </w:rPr>
+      </w:pPr>
+      <w:r>
+        <w:rPr>
+          <w:rFonts w:ascii="Verdana" w:hAnsi="Verdana"/>
+          <w:b/>
+          <w:bCs/>
+          <w:color w:val="000000"/>
+          <w:sz w:val="16"/>
+        </w:rPr>
+        <w:t>nchar(n)</w:t>
+      </w:r>
+      <w:r>
+        <w:rPr>
+          <w:rFonts w:ascii="Verdana" w:hAnsi="Verdana"/>
+          <w:color w:val="000000"/>
+          <w:sz w:val="16"/>
+          <w:szCs w:val="16"/>
+        </w:rPr>
+        <w:t xml:space="preserve"> where </w:t>
+      </w:r>
+      <w:r>
+        <w:rPr>
+          <w:rFonts w:ascii="Verdana" w:hAnsi="Verdana"/>
+          <w:b/>
+          <w:bCs/>
+          <w:color w:val="000000"/>
+          <w:sz w:val="16"/>
+        </w:rPr>
+        <w:t>1&lt;n&lt;4000</w:t>
       </w:r>
     </w:p>
     <w:p>
@@ -3198,15 +3142,15 @@
         <w:ind w:left="1440"/>
         <w:textAlignment w:val="top"/>
         <w:rPr>
-          <w:rFonts w:ascii="Verdana" w:eastAsia="Times New Roman" w:hAnsi="Verdana" w:cs="Times New Roman"/>
-          <w:color w:val="000000"/>
-          <w:sz w:val="16"/>
-          <w:szCs w:val="16"/>
-        </w:rPr>
-      </w:pPr>
-      <w:r>
-        <w:rPr>
-          <w:rFonts w:ascii="Verdana" w:eastAsia="Times New Roman" w:hAnsi="Verdana" w:cs="Times New Roman"/>
+          <w:rFonts w:ascii="Verdana" w:hAnsi="Verdana"/>
+          <w:color w:val="000000"/>
+          <w:sz w:val="16"/>
+          <w:szCs w:val="16"/>
+        </w:rPr>
+      </w:pPr>
+      <w:r>
+        <w:rPr>
+          <w:rFonts w:ascii="Verdana" w:hAnsi="Verdana"/>
           <w:b/>
           <w:bCs/>
           <w:color w:val="000000"/>
@@ -3216,7 +3160,7 @@
       </w:r>
       <w:r>
         <w:rPr>
-          <w:rFonts w:ascii="Verdana" w:eastAsia="Times New Roman" w:hAnsi="Verdana" w:cs="Times New Roman"/>
+          <w:rFonts w:ascii="Verdana" w:hAnsi="Verdana"/>
           <w:color w:val="000000"/>
           <w:sz w:val="16"/>
           <w:szCs w:val="16"/>
@@ -3225,7 +3169,7 @@
       </w:r>
       <w:r>
         <w:rPr>
-          <w:rFonts w:ascii="Verdana" w:eastAsia="Times New Roman" w:hAnsi="Verdana" w:cs="Times New Roman"/>
+          <w:rFonts w:ascii="Verdana" w:hAnsi="Verdana"/>
           <w:b/>
           <w:bCs/>
           <w:color w:val="000000"/>
@@ -3239,7 +3183,7 @@
         <w:spacing w:after="0" w:line="336" w:lineRule="auto"/>
         <w:textAlignment w:val="top"/>
         <w:rPr>
-          <w:rFonts w:ascii="Verdana" w:eastAsia="Times New Roman" w:hAnsi="Verdana" w:cs="Times New Roman"/>
+          <w:rFonts w:ascii="Verdana" w:hAnsi="Verdana"/>
           <w:b/>
           <w:bCs/>
           <w:color w:val="000000"/>
@@ -3252,15 +3196,15 @@
         <w:spacing w:after="0" w:line="336" w:lineRule="auto"/>
         <w:textAlignment w:val="top"/>
         <w:rPr>
-          <w:rFonts w:ascii="Verdana" w:eastAsia="Times New Roman" w:hAnsi="Verdana" w:cs="Times New Roman"/>
-          <w:color w:val="000000"/>
-          <w:sz w:val="16"/>
-          <w:szCs w:val="16"/>
-        </w:rPr>
-      </w:pPr>
-      <w:r>
-        <w:rPr>
-          <w:rFonts w:ascii="Verdana" w:eastAsia="Times New Roman" w:hAnsi="Verdana" w:cs="Times New Roman"/>
+          <w:rFonts w:ascii="Verdana" w:hAnsi="Verdana"/>
+          <w:color w:val="000000"/>
+          <w:sz w:val="16"/>
+          <w:szCs w:val="16"/>
+        </w:rPr>
+      </w:pPr>
+      <w:r>
+        <w:rPr>
+          <w:rFonts w:ascii="Verdana" w:hAnsi="Verdana"/>
           <w:b/>
           <w:bCs/>
           <w:color w:val="000000"/>
@@ -3270,7 +3214,7 @@
       </w:r>
       <w:r>
         <w:rPr>
-          <w:rFonts w:ascii="Verdana" w:eastAsia="Times New Roman" w:hAnsi="Verdana" w:cs="Times New Roman"/>
+          <w:rFonts w:ascii="Verdana" w:hAnsi="Verdana"/>
           <w:color w:val="000000"/>
           <w:sz w:val="16"/>
           <w:szCs w:val="16"/>
@@ -3283,15 +3227,15 @@
         <w:spacing w:after="0" w:line="336" w:lineRule="auto"/>
         <w:textAlignment w:val="top"/>
         <w:rPr>
-          <w:rFonts w:ascii="Verdana" w:eastAsia="Times New Roman" w:hAnsi="Verdana" w:cs="Times New Roman"/>
-          <w:color w:val="000000"/>
-          <w:sz w:val="16"/>
-          <w:szCs w:val="16"/>
-        </w:rPr>
-      </w:pPr>
-      <w:r>
-        <w:rPr>
-          <w:rFonts w:ascii="Verdana" w:eastAsia="Times New Roman" w:hAnsi="Verdana" w:cs="Times New Roman"/>
+          <w:rFonts w:ascii="Verdana" w:hAnsi="Verdana"/>
+          <w:color w:val="000000"/>
+          <w:sz w:val="16"/>
+          <w:szCs w:val="16"/>
+        </w:rPr>
+      </w:pPr>
+      <w:r>
+        <w:rPr>
+          <w:rFonts w:ascii="Verdana" w:hAnsi="Verdana"/>
           <w:b/>
           <w:bCs/>
           <w:color w:val="000000"/>
@@ -3301,7 +3245,7 @@
       </w:r>
       <w:r>
         <w:rPr>
-          <w:rFonts w:ascii="Verdana" w:eastAsia="Times New Roman" w:hAnsi="Verdana" w:cs="Times New Roman"/>
+          <w:rFonts w:ascii="Verdana" w:hAnsi="Verdana"/>
           <w:color w:val="000000"/>
           <w:sz w:val="16"/>
           <w:szCs w:val="16"/>
@@ -3310,7 +3254,7 @@
       </w:r>
       <w:r>
         <w:rPr>
-          <w:rFonts w:ascii="Verdana" w:eastAsia="Times New Roman" w:hAnsi="Verdana" w:cs="Times New Roman"/>
+          <w:rFonts w:ascii="Verdana" w:hAnsi="Verdana"/>
           <w:i/>
           <w:iCs/>
           <w:color w:val="000000"/>
@@ -3320,7 +3264,7 @@
       </w:r>
       <w:r>
         <w:rPr>
-          <w:rFonts w:ascii="Verdana" w:eastAsia="Times New Roman" w:hAnsi="Verdana" w:cs="Times New Roman"/>
+          <w:rFonts w:ascii="Verdana" w:hAnsi="Verdana"/>
           <w:color w:val="000000"/>
           <w:sz w:val="16"/>
           <w:szCs w:val="16"/>
@@ -3334,15 +3278,15 @@
         <w:ind w:left="720"/>
         <w:textAlignment w:val="top"/>
         <w:rPr>
-          <w:rFonts w:ascii="Verdana" w:eastAsia="Times New Roman" w:hAnsi="Verdana" w:cs="Times New Roman"/>
-          <w:color w:val="000000"/>
-          <w:sz w:val="16"/>
-          <w:szCs w:val="16"/>
-        </w:rPr>
-      </w:pPr>
-      <w:r>
-        <w:rPr>
-          <w:rFonts w:ascii="Verdana" w:eastAsia="Times New Roman" w:hAnsi="Verdana" w:cs="Times New Roman"/>
+          <w:rFonts w:ascii="Verdana" w:hAnsi="Verdana"/>
+          <w:color w:val="000000"/>
+          <w:sz w:val="16"/>
+          <w:szCs w:val="16"/>
+        </w:rPr>
+      </w:pPr>
+      <w:r>
+        <w:rPr>
+          <w:rFonts w:ascii="Verdana" w:hAnsi="Verdana"/>
           <w:color w:val="000000"/>
           <w:sz w:val="16"/>
           <w:szCs w:val="16"/>
@@ -3351,7 +3295,7 @@
       </w:r>
       <w:r>
         <w:rPr>
-          <w:rFonts w:ascii="Verdana" w:eastAsia="Times New Roman" w:hAnsi="Verdana" w:cs="Times New Roman"/>
+          <w:rFonts w:ascii="Verdana" w:hAnsi="Verdana"/>
           <w:b/>
           <w:bCs/>
           <w:color w:val="000000"/>
@@ -3361,7 +3305,7 @@
       </w:r>
       <w:r>
         <w:rPr>
-          <w:rFonts w:ascii="Verdana" w:eastAsia="Times New Roman" w:hAnsi="Verdana" w:cs="Times New Roman"/>
+          <w:rFonts w:ascii="Verdana" w:hAnsi="Verdana"/>
           <w:color w:val="000000"/>
           <w:sz w:val="16"/>
           <w:szCs w:val="16"/>
@@ -3370,7 +3314,7 @@
       </w:r>
       <w:r>
         <w:rPr>
-          <w:rFonts w:ascii="Verdana" w:eastAsia="Times New Roman" w:hAnsi="Verdana" w:cs="Times New Roman"/>
+          <w:rFonts w:ascii="Verdana" w:hAnsi="Verdana"/>
           <w:b/>
           <w:bCs/>
           <w:color w:val="000000"/>
@@ -3380,7 +3324,7 @@
       </w:r>
       <w:r>
         <w:rPr>
-          <w:rFonts w:ascii="Verdana" w:eastAsia="Times New Roman" w:hAnsi="Verdana" w:cs="Times New Roman"/>
+          <w:rFonts w:ascii="Verdana" w:hAnsi="Verdana"/>
           <w:color w:val="000000"/>
           <w:sz w:val="16"/>
           <w:szCs w:val="16"/>
@@ -3393,15 +3337,15 @@
         <w:spacing w:after="0" w:line="336" w:lineRule="auto"/>
         <w:textAlignment w:val="top"/>
         <w:rPr>
-          <w:rFonts w:ascii="Verdana" w:eastAsia="Times New Roman" w:hAnsi="Verdana" w:cs="Times New Roman"/>
-          <w:color w:val="000000"/>
-          <w:sz w:val="16"/>
-          <w:szCs w:val="16"/>
-        </w:rPr>
-      </w:pPr>
-      <w:r>
-        <w:rPr>
-          <w:rFonts w:ascii="Verdana" w:eastAsia="Times New Roman" w:hAnsi="Verdana" w:cs="Times New Roman"/>
+          <w:rFonts w:ascii="Verdana" w:hAnsi="Verdana"/>
+          <w:color w:val="000000"/>
+          <w:sz w:val="16"/>
+          <w:szCs w:val="16"/>
+        </w:rPr>
+      </w:pPr>
+      <w:r>
+        <w:rPr>
+          <w:rFonts w:ascii="Verdana" w:hAnsi="Verdana"/>
           <w:b/>
           <w:bCs/>
           <w:color w:val="000000"/>
@@ -3411,7 +3355,7 @@
       </w:r>
       <w:r>
         <w:rPr>
-          <w:rFonts w:ascii="Verdana" w:eastAsia="Times New Roman" w:hAnsi="Verdana" w:cs="Times New Roman"/>
+          <w:rFonts w:ascii="Verdana" w:hAnsi="Verdana"/>
           <w:color w:val="000000"/>
           <w:sz w:val="16"/>
           <w:szCs w:val="16"/>
@@ -3424,44 +3368,35 @@
         <w:spacing w:after="0" w:line="336" w:lineRule="auto"/>
         <w:textAlignment w:val="top"/>
         <w:rPr>
-          <w:rFonts w:ascii="Verdana" w:eastAsia="Times New Roman" w:hAnsi="Verdana" w:cs="Times New Roman"/>
-          <w:color w:val="000000"/>
-          <w:sz w:val="16"/>
-          <w:szCs w:val="16"/>
-        </w:rPr>
-      </w:pPr>
-      <w:r>
-        <w:rPr>
-          <w:rFonts w:ascii="Verdana" w:eastAsia="Times New Roman" w:hAnsi="Verdana" w:cs="Times New Roman"/>
-          <w:b/>
-          <w:bCs/>
-          <w:color w:val="000000"/>
-          <w:sz w:val="16"/>
-        </w:rPr>
-        <w:t>-c</w:t>
-      </w:r>
-      <w:r>
-        <w:rPr>
-          <w:rFonts w:ascii="Verdana" w:eastAsia="Times New Roman" w:hAnsi="Verdana" w:cs="Times New Roman"/>
-          <w:color w:val="000000"/>
-          <w:sz w:val="16"/>
-          <w:szCs w:val="16"/>
-        </w:rPr>
-        <w:t xml:space="preserve"> </w:t>
-      </w:r>
-      <w:r>
-        <w:rPr>
-          <w:rFonts w:ascii="Verdana" w:eastAsia="Times New Roman" w:hAnsi="Verdana" w:cs="Times New Roman"/>
+          <w:rFonts w:ascii="Verdana" w:hAnsi="Verdana"/>
+          <w:color w:val="000000"/>
+          <w:sz w:val="16"/>
+          <w:szCs w:val="16"/>
+        </w:rPr>
+      </w:pPr>
+      <w:r>
+        <w:rPr>
+          <w:rFonts w:ascii="Verdana" w:hAnsi="Verdana"/>
+          <w:b/>
+          <w:bCs/>
+          <w:color w:val="000000"/>
+          <w:sz w:val="16"/>
+        </w:rPr>
+        <w:t xml:space="preserve">-? </w:t>
+      </w:r>
+      <w:r>
+        <w:rPr>
+          <w:rFonts w:ascii="Verdana" w:hAnsi="Verdana"/>
           <w:i/>
           <w:iCs/>
           <w:color w:val="000000"/>
           <w:sz w:val="16"/>
         </w:rPr>
-        <w:t>cmd_end</w:t>
-      </w:r>
-      <w:r>
-        <w:rPr>
-          <w:rFonts w:ascii="Verdana" w:eastAsia="Times New Roman" w:hAnsi="Verdana" w:cs="Times New Roman"/>
+        <w:t>show syntax summary</w:t>
+      </w:r>
+      <w:r>
+        <w:rPr>
+          <w:rFonts w:ascii="Verdana" w:hAnsi="Verdana"/>
           <w:color w:val="000000"/>
           <w:sz w:val="16"/>
           <w:szCs w:val="16"/>
@@ -3475,20 +3410,39 @@
         <w:ind w:left="720"/>
         <w:textAlignment w:val="top"/>
         <w:rPr>
-          <w:rFonts w:ascii="Verdana" w:eastAsia="Times New Roman" w:hAnsi="Verdana" w:cs="Times New Roman"/>
-          <w:color w:val="000000"/>
-          <w:sz w:val="16"/>
-          <w:szCs w:val="16"/>
-        </w:rPr>
-      </w:pPr>
-      <w:r>
-        <w:rPr>
-          <w:rFonts w:ascii="Verdana" w:eastAsia="Times New Roman" w:hAnsi="Verdana" w:cs="Times New Roman"/>
-          <w:color w:val="000000"/>
-          <w:sz w:val="16"/>
-          <w:szCs w:val="16"/>
-        </w:rPr>
-        <w:t xml:space="preserve">Specifies the batch terminator. By default, commands in input files are terminated by the word "GO" on a line by itself. When you reset the batch terminator, do not use Transact-SQL reserved keywords or characters that have special meaning to the operating system, even if they are preceded by a backslash. </w:t>
+          <w:rFonts w:ascii="Verdana" w:hAnsi="Verdana"/>
+          <w:color w:val="000000"/>
+          <w:sz w:val="16"/>
+          <w:szCs w:val="16"/>
+        </w:rPr>
+      </w:pPr>
+      <w:r>
+        <w:rPr>
+          <w:rFonts w:ascii="Verdana" w:hAnsi="Verdana"/>
+          <w:color w:val="000000"/>
+          <w:sz w:val="16"/>
+          <w:szCs w:val="16"/>
+        </w:rPr>
+        <w:t xml:space="preserve">Displays the syntax summary of </w:t>
+      </w:r>
+      <w:r>
+        <w:rPr>
+          <w:rFonts w:ascii="Verdana" w:hAnsi="Verdana"/>
+          <w:b/>
+          <w:bCs/>
+          <w:color w:val="000000"/>
+          <w:sz w:val="16"/>
+        </w:rPr>
+        <w:t>sqlcecmd</w:t>
+      </w:r>
+      <w:r>
+        <w:rPr>
+          <w:rFonts w:ascii="Verdana" w:hAnsi="Verdana"/>
+          <w:color w:val="000000"/>
+          <w:sz w:val="16"/>
+          <w:szCs w:val="16"/>
+        </w:rPr>
+        <w:t xml:space="preserve"> options.</w:t>
       </w:r>
     </w:p>
     <w:p>
@@ -3496,66 +3450,81 @@
         <w:spacing w:after="0" w:line="336" w:lineRule="auto"/>
         <w:textAlignment w:val="top"/>
         <w:rPr>
-          <w:rFonts w:ascii="Verdana" w:eastAsia="Times New Roman" w:hAnsi="Verdana" w:cs="Times New Roman"/>
-          <w:color w:val="000000"/>
-          <w:sz w:val="16"/>
-          <w:szCs w:val="16"/>
-        </w:rPr>
-      </w:pPr>
-      <w:r>
-        <w:rPr>
-          <w:rFonts w:ascii="Verdana" w:eastAsia="Times New Roman" w:hAnsi="Verdana" w:cs="Times New Roman"/>
-          <w:b/>
-          <w:bCs/>
-          <w:color w:val="000000"/>
-          <w:sz w:val="16"/>
-        </w:rPr>
-        <w:t xml:space="preserve">-? </w:t>
-      </w:r>
-      <w:r>
-        <w:rPr>
-          <w:rFonts w:ascii="Verdana" w:eastAsia="Times New Roman" w:hAnsi="Verdana" w:cs="Times New Roman"/>
-          <w:i/>
-          <w:iCs/>
-          <w:color w:val="000000"/>
-          <w:sz w:val="16"/>
-        </w:rPr>
-        <w:t>show syntax summary</w:t>
-      </w:r>
-      <w:r>
-        <w:rPr>
-          <w:rFonts w:ascii="Verdana" w:eastAsia="Times New Roman" w:hAnsi="Verdana" w:cs="Times New Roman"/>
-          <w:color w:val="000000"/>
-          <w:sz w:val="16"/>
-          <w:szCs w:val="16"/>
-        </w:rPr>
-        <w:t xml:space="preserve"> </w:t>
+          <w:rFonts w:ascii="Verdana" w:hAnsi="Verdana"/>
+          <w:color w:val="000000"/>
+          <w:sz w:val="16"/>
+          <w:szCs w:val="16"/>
+        </w:rPr>
+      </w:pPr>
+      <w:r>
+        <w:rPr>
+          <w:rFonts w:ascii="Verdana" w:hAnsi="Verdana"/>
+          <w:noProof/>
+          <w:color w:val="000000"/>
+          <w:sz w:val="16"/>
+          <w:szCs w:val="16"/>
+          <w:lang w:val="da-DK" w:eastAsia="da-DK"/>
+        </w:rPr>
+        <w:pict>
+          <v:shape id="ctl00_rs1_mainContentContainer_cpe108206_i" o:spid="_x0000_i1027" type="#_x0000_t75" alt="http://i.msdn.microsoft.com/Global/Images/clear.gif" style="width:.75pt;height:.75pt;visibility:visible">
+            <v:imagedata r:id="rId5" o:title=""/>
+          </v:shape>
+        </w:pict>
+      </w:r>
+      <w:r>
+        <w:rPr>
+          <w:rFonts w:ascii="Verdana" w:hAnsi="Verdana"/>
+          <w:color w:val="000000"/>
+          <w:sz w:val="16"/>
+          <w:szCs w:val="16"/>
+        </w:rPr>
+        <w:t xml:space="preserve"> Remarks </w:t>
       </w:r>
     </w:p>
     <w:p>
       <w:pPr>
         <w:spacing w:after="150" w:line="336" w:lineRule="auto"/>
-        <w:ind w:left="720"/>
-        <w:textAlignment w:val="top"/>
-        <w:rPr>
-          <w:rFonts w:ascii="Verdana" w:eastAsia="Times New Roman" w:hAnsi="Verdana" w:cs="Times New Roman"/>
-          <w:color w:val="000000"/>
-          <w:sz w:val="16"/>
-          <w:szCs w:val="16"/>
-        </w:rPr>
-      </w:pPr>
-      <w:r>
-        <w:rPr>
-          <w:rFonts w:ascii="Verdana" w:eastAsia="Times New Roman" w:hAnsi="Verdana" w:cs="Times New Roman"/>
-          <w:color w:val="000000"/>
-          <w:sz w:val="16"/>
-          <w:szCs w:val="16"/>
-        </w:rPr>
-        <w:t xml:space="preserve">Displays the syntax summary of </w:t>
-      </w:r>
-      <w:r>
-        <w:rPr>
-          <w:rFonts w:ascii="Verdana" w:eastAsia="Times New Roman" w:hAnsi="Verdana" w:cs="Times New Roman"/>
+        <w:textAlignment w:val="top"/>
+        <w:rPr>
+          <w:rFonts w:ascii="Verdana" w:hAnsi="Verdana"/>
+          <w:color w:val="000000"/>
+          <w:sz w:val="16"/>
+          <w:szCs w:val="16"/>
+        </w:rPr>
+      </w:pPr>
+      <w:r>
+        <w:rPr>
+          <w:rFonts w:ascii="Verdana" w:hAnsi="Verdana"/>
+          <w:color w:val="000000"/>
+          <w:sz w:val="16"/>
+          <w:szCs w:val="16"/>
+        </w:rPr>
+        <w:t>Options do not have to be used in the order shown in the syntax section.</w:t>
+      </w:r>
+    </w:p>
+    <w:p>
+      <w:pPr>
+        <w:spacing w:after="150" w:line="336" w:lineRule="auto"/>
+        <w:textAlignment w:val="top"/>
+        <w:rPr>
+          <w:rFonts w:ascii="Verdana" w:hAnsi="Verdana"/>
+          <w:color w:val="000000"/>
+          <w:sz w:val="16"/>
+          <w:szCs w:val="16"/>
+        </w:rPr>
+      </w:pPr>
+      <w:r>
+        <w:rPr>
+          <w:rFonts w:ascii="Verdana" w:hAnsi="Verdana"/>
+          <w:color w:val="000000"/>
+          <w:sz w:val="16"/>
+          <w:szCs w:val="16"/>
+        </w:rPr>
+        <w:t xml:space="preserve">The total length of the </w:t>
+      </w:r>
+      <w:r>
+        <w:rPr>
+          <w:rFonts w:ascii="Verdana" w:hAnsi="Verdana"/>
           <w:b/>
           <w:bCs/>
           <w:color w:val="000000"/>
@@ -3565,143 +3534,7 @@
       </w:r>
       <w:r>
         <w:rPr>
-          <w:rFonts w:ascii="Verdana" w:eastAsia="Times New Roman" w:hAnsi="Verdana" w:cs="Times New Roman"/>
-          <w:color w:val="000000"/>
-          <w:sz w:val="16"/>
-          <w:szCs w:val="16"/>
-        </w:rPr>
-        <w:t xml:space="preserve"> options.</w:t>
-      </w:r>
-    </w:p>
-    <w:p>
-      <w:pPr>
-        <w:spacing w:after="0" w:line="336" w:lineRule="auto"/>
-        <w:textAlignment w:val="top"/>
-        <w:rPr>
-          <w:rFonts w:ascii="Verdana" w:eastAsia="Times New Roman" w:hAnsi="Verdana" w:cs="Times New Roman"/>
-          <w:color w:val="000000"/>
-          <w:sz w:val="16"/>
-          <w:szCs w:val="16"/>
-        </w:rPr>
-      </w:pPr>
-      <w:r>
-        <w:rPr>
-          <w:rFonts w:ascii="Verdana" w:eastAsia="Times New Roman" w:hAnsi="Verdana" w:cs="Times New Roman"/>
-          <w:noProof/>
-          <w:color w:val="000000"/>
-          <w:sz w:val="16"/>
-          <w:szCs w:val="16"/>
-        </w:rPr>
-        <w:drawing>
-          <wp:inline distT="0" distB="0" distL="0" distR="0">
-            <wp:extent cx="9525" cy="9525"/>
-            <wp:effectExtent l="0" t="0" r="0" b="0"/>
-            <wp:docPr id="15" name="ctl00_rs1_mainContentContainer_cpe108206_i" descr="http://i.msdn.microsoft.com/Global/Images/clear.gif"/>
-            <wp:cNvGraphicFramePr>
-              <a:graphicFrameLocks xmlns:a="http://schemas.openxmlformats.org/drawingml/2006/main" noChangeAspect="1"/>
-            </wp:cNvGraphicFramePr>
-            <a:graphic xmlns:a="http://schemas.openxmlformats.org/drawingml/2006/main">
-              <a:graphicData uri="http://schemas.openxmlformats.org/drawingml/2006/picture">
-                <pic:pic xmlns:pic="http://schemas.openxmlformats.org/drawingml/2006/picture">
-                  <pic:nvPicPr>
-                    <pic:cNvPr id="0" name="ctl00_rs1_mainContentContainer_cpe108206_i" descr="http://i.msdn.microsoft.com/Global/Images/clear.gif"/>
-                    <pic:cNvPicPr>
-                      <a:picLocks noChangeAspect="1" noChangeArrowheads="1"/>
-                    </pic:cNvPicPr>
-                  </pic:nvPicPr>
-                  <pic:blipFill>
-                    <a:blip r:embed="rId6"/>
-                    <a:srcRect/>
-                    <a:stretch>
-                      <a:fillRect/>
-                    </a:stretch>
-                  </pic:blipFill>
-                  <pic:spPr bwMode="auto">
-                    <a:xfrm>
-                      <a:off x="0" y="0"/>
-                      <a:ext cx="9525" cy="9525"/>
-                    </a:xfrm>
-                    <a:prstGeom prst="rect">
-                      <a:avLst/>
-                    </a:prstGeom>
-                    <a:noFill/>
-                    <a:ln w="9525">
-                      <a:noFill/>
-                      <a:miter lim="800000"/>
-                      <a:headEnd/>
-                      <a:tailEnd/>
-                    </a:ln>
-                  </pic:spPr>
-                </pic:pic>
-              </a:graphicData>
-            </a:graphic>
-          </wp:inline>
-        </w:drawing>
-      </w:r>
-      <w:r>
-        <w:rPr>
-          <w:rFonts w:ascii="Verdana" w:eastAsia="Times New Roman" w:hAnsi="Verdana" w:cs="Times New Roman"/>
-          <w:color w:val="000000"/>
-          <w:sz w:val="16"/>
-          <w:szCs w:val="16"/>
-        </w:rPr>
-        <w:t xml:space="preserve"> Remarks </w:t>
-      </w:r>
-    </w:p>
-    <w:p>
-      <w:pPr>
-        <w:spacing w:after="150" w:line="336" w:lineRule="auto"/>
-        <w:textAlignment w:val="top"/>
-        <w:rPr>
-          <w:rFonts w:ascii="Verdana" w:eastAsia="Times New Roman" w:hAnsi="Verdana" w:cs="Times New Roman"/>
-          <w:color w:val="000000"/>
-          <w:sz w:val="16"/>
-          <w:szCs w:val="16"/>
-        </w:rPr>
-      </w:pPr>
-      <w:r>
-        <w:rPr>
-          <w:rFonts w:ascii="Verdana" w:eastAsia="Times New Roman" w:hAnsi="Verdana" w:cs="Times New Roman"/>
-          <w:color w:val="000000"/>
-          <w:sz w:val="16"/>
-          <w:szCs w:val="16"/>
-        </w:rPr>
-        <w:t>Options do not have to be used in the order shown in the syntax section.</w:t>
-      </w:r>
-    </w:p>
-    <w:p>
-      <w:pPr>
-        <w:spacing w:after="150" w:line="336" w:lineRule="auto"/>
-        <w:textAlignment w:val="top"/>
-        <w:rPr>
-          <w:rFonts w:ascii="Verdana" w:eastAsia="Times New Roman" w:hAnsi="Verdana" w:cs="Times New Roman"/>
-          <w:color w:val="000000"/>
-          <w:sz w:val="16"/>
-          <w:szCs w:val="16"/>
-        </w:rPr>
-      </w:pPr>
-      <w:r>
-        <w:rPr>
-          <w:rFonts w:ascii="Verdana" w:eastAsia="Times New Roman" w:hAnsi="Verdana" w:cs="Times New Roman"/>
-          <w:color w:val="000000"/>
-          <w:sz w:val="16"/>
-          <w:szCs w:val="16"/>
-        </w:rPr>
-        <w:t xml:space="preserve">The total length of the </w:t>
-      </w:r>
-      <w:r>
-        <w:rPr>
-          <w:rFonts w:ascii="Verdana" w:eastAsia="Times New Roman" w:hAnsi="Verdana" w:cs="Times New Roman"/>
-          <w:b/>
-          <w:bCs/>
-          <w:color w:val="000000"/>
-          <w:sz w:val="16"/>
-        </w:rPr>
-        <w:t>sqlcecmd</w:t>
-      </w:r>
-      <w:r>
-        <w:rPr>
-          <w:rFonts w:ascii="Verdana" w:eastAsia="Times New Roman" w:hAnsi="Verdana" w:cs="Times New Roman"/>
+          <w:rFonts w:ascii="Verdana" w:hAnsi="Verdana"/>
           <w:color w:val="000000"/>
           <w:sz w:val="16"/>
           <w:szCs w:val="16"/>
@@ -4337,45 +4170,41 @@
   <w:docDefaults>
     <w:rPrDefault>
       <w:rPr>
-        <w:rFonts w:asciiTheme="minorHAnsi" w:eastAsiaTheme="minorHAnsi" w:hAnsiTheme="minorHAnsi" w:cstheme="minorBidi"/>
+        <w:rFonts w:ascii="Calibri" w:eastAsia="Calibri" w:hAnsi="Calibri" w:cs="Times New Roman"/>
         <w:sz w:val="22"/>
         <w:szCs w:val="22"/>
-        <w:lang w:val="en-US" w:eastAsia="en-US" w:bidi="ar-SA"/>
+        <w:lang w:val="da-DK" w:eastAsia="da-DK" w:bidi="ar-SA"/>
       </w:rPr>
     </w:rPrDefault>
-    <w:pPrDefault>
-      <w:pPr>
-        <w:spacing w:after="200" w:line="276" w:lineRule="auto"/>
-      </w:pPr>
-    </w:pPrDefault>
+    <w:pPrDefault/>
   </w:docDefaults>
   <w:latentStyles w:defLockedState="0" w:defUIPriority="99" w:defSemiHidden="1" w:defUnhideWhenUsed="1" w:defQFormat="0" w:count="267">
-    <w:lsdException w:name="Normal" w:semiHidden="0" w:uiPriority="0" w:unhideWhenUsed="0" w:qFormat="1"/>
-    <w:lsdException w:name="heading 1" w:semiHidden="0" w:uiPriority="9" w:unhideWhenUsed="0" w:qFormat="1"/>
-    <w:lsdException w:name="heading 2" w:uiPriority="9" w:qFormat="1"/>
-    <w:lsdException w:name="heading 3" w:uiPriority="9" w:qFormat="1"/>
-    <w:lsdException w:name="heading 4" w:uiPriority="9" w:qFormat="1"/>
-    <w:lsdException w:name="heading 5" w:uiPriority="9" w:qFormat="1"/>
-    <w:lsdException w:name="heading 6" w:uiPriority="9" w:qFormat="1"/>
-    <w:lsdException w:name="heading 7" w:uiPriority="9" w:qFormat="1"/>
-    <w:lsdException w:name="heading 8" w:uiPriority="9" w:qFormat="1"/>
-    <w:lsdException w:name="heading 9" w:uiPriority="9" w:qFormat="1"/>
-    <w:lsdException w:name="toc 1" w:uiPriority="39"/>
-    <w:lsdException w:name="toc 2" w:uiPriority="39"/>
-    <w:lsdException w:name="toc 3" w:uiPriority="39"/>
-    <w:lsdException w:name="toc 4" w:uiPriority="39"/>
-    <w:lsdException w:name="toc 5" w:uiPriority="39"/>
-    <w:lsdException w:name="toc 6" w:uiPriority="39"/>
-    <w:lsdException w:name="toc 7" w:uiPriority="39"/>
-    <w:lsdException w:name="toc 8" w:uiPriority="39"/>
-    <w:lsdException w:name="toc 9" w:uiPriority="39"/>
-    <w:lsdException w:name="caption" w:uiPriority="35" w:qFormat="1"/>
-    <w:lsdException w:name="Title" w:semiHidden="0" w:uiPriority="10" w:unhideWhenUsed="0" w:qFormat="1"/>
-    <w:lsdException w:name="Default Paragraph Font" w:uiPriority="1"/>
-    <w:lsdException w:name="Subtitle" w:semiHidden="0" w:uiPriority="11" w:unhideWhenUsed="0" w:qFormat="1"/>
-    <w:lsdException w:name="Strong" w:semiHidden="0" w:uiPriority="22" w:unhideWhenUsed="0" w:qFormat="1"/>
-    <w:lsdException w:name="Emphasis" w:semiHidden="0" w:uiPriority="20" w:unhideWhenUsed="0" w:qFormat="1"/>
-    <w:lsdException w:name="Table Grid" w:semiHidden="0" w:uiPriority="59" w:unhideWhenUsed="0"/>
+    <w:lsdException w:name="Normal" w:locked="1" w:semiHidden="0" w:uiPriority="0" w:unhideWhenUsed="0" w:qFormat="1"/>
+    <w:lsdException w:name="heading 1" w:locked="1" w:semiHidden="0" w:uiPriority="0" w:unhideWhenUsed="0" w:qFormat="1"/>
+    <w:lsdException w:name="heading 2" w:locked="1" w:semiHidden="0" w:uiPriority="0" w:unhideWhenUsed="0" w:qFormat="1"/>
+    <w:lsdException w:name="heading 3" w:locked="1" w:uiPriority="0" w:qFormat="1"/>
+    <w:lsdException w:name="heading 4" w:locked="1" w:uiPriority="0" w:qFormat="1"/>
+    <w:lsdException w:name="heading 5" w:locked="1" w:uiPriority="0" w:qFormat="1"/>
+    <w:lsdException w:name="heading 6" w:locked="1" w:uiPriority="0" w:qFormat="1"/>
+    <w:lsdException w:name="heading 7" w:locked="1" w:uiPriority="0" w:qFormat="1"/>
+    <w:lsdException w:name="heading 8" w:locked="1" w:uiPriority="0" w:qFormat="1"/>
+    <w:lsdException w:name="heading 9" w:locked="1" w:uiPriority="0" w:qFormat="1"/>
+    <w:lsdException w:name="toc 1" w:locked="1" w:semiHidden="0" w:uiPriority="0" w:unhideWhenUsed="0"/>
+    <w:lsdException w:name="toc 2" w:locked="1" w:semiHidden="0" w:uiPriority="0" w:unhideWhenUsed="0"/>
+    <w:lsdException w:name="toc 3" w:locked="1" w:semiHidden="0" w:uiPriority="0" w:unhideWhenUsed="0"/>
+    <w:lsdException w:name="toc 4" w:locked="1" w:semiHidden="0" w:uiPriority="0" w:unhideWhenUsed="0"/>
+    <w:lsdException w:name="toc 5" w:locked="1" w:semiHidden="0" w:uiPriority="0" w:unhideWhenUsed="0"/>
+    <w:lsdException w:name="toc 6" w:locked="1" w:semiHidden="0" w:uiPriority="0" w:unhideWhenUsed="0"/>
+    <w:lsdException w:name="toc 7" w:locked="1" w:semiHidden="0" w:uiPriority="0" w:unhideWhenUsed="0"/>
+    <w:lsdException w:name="toc 8" w:locked="1" w:semiHidden="0" w:uiPriority="0" w:unhideWhenUsed="0"/>
+    <w:lsdException w:name="toc 9" w:locked="1" w:semiHidden="0" w:uiPriority="0" w:unhideWhenUsed="0"/>
+    <w:lsdException w:name="caption" w:locked="1" w:uiPriority="0" w:qFormat="1"/>
+    <w:lsdException w:name="Title" w:locked="1" w:semiHidden="0" w:uiPriority="0" w:unhideWhenUsed="0" w:qFormat="1"/>
+    <w:lsdException w:name="Default Paragraph Font" w:locked="1" w:semiHidden="0" w:uiPriority="0" w:unhideWhenUsed="0"/>
+    <w:lsdException w:name="Subtitle" w:locked="1" w:semiHidden="0" w:uiPriority="0" w:unhideWhenUsed="0" w:qFormat="1"/>
+    <w:lsdException w:name="Strong" w:locked="1" w:semiHidden="0" w:uiPriority="0" w:unhideWhenUsed="0" w:qFormat="1"/>
+    <w:lsdException w:name="Emphasis" w:locked="1" w:semiHidden="0" w:uiPriority="0" w:unhideWhenUsed="0" w:qFormat="1"/>
+    <w:lsdException w:name="Table Grid" w:locked="1" w:semiHidden="0" w:uiPriority="0" w:unhideWhenUsed="0"/>
     <w:lsdException w:name="Placeholder Text" w:unhideWhenUsed="0"/>
     <w:lsdException w:name="No Spacing" w:semiHidden="0" w:uiPriority="1" w:unhideWhenUsed="0" w:qFormat="1"/>
     <w:lsdException w:name="Light Shading" w:semiHidden="0" w:uiPriority="60" w:unhideWhenUsed="0"/>
@@ -4491,15 +4320,22 @@
   <w:style w:type="paragraph" w:default="1" w:styleId="Normal">
     <w:name w:val="Normal"/>
     <w:qFormat/>
+    <w:rsid w:val="00D0758B"/>
+    <w:pPr>
+      <w:spacing w:after="200" w:line="276" w:lineRule="auto"/>
+    </w:pPr>
+    <w:rPr>
+      <w:lang w:val="en-US" w:eastAsia="en-US"/>
+    </w:rPr>
   </w:style>
   <w:style w:type="paragraph" w:styleId="Heading2">
     <w:name w:val="heading 2"/>
     <w:basedOn w:val="Normal"/>
     <w:next w:val="Normal"/>
     <w:link w:val="Heading2Char"/>
-    <w:uiPriority w:val="9"/>
-    <w:unhideWhenUsed/>
+    <w:uiPriority w:val="99"/>
     <w:qFormat/>
+    <w:rsid w:val="00D0758B"/>
     <w:pPr>
       <w:keepNext/>
       <w:keepLines/>
@@ -4507,19 +4343,18 @@
       <w:outlineLvl w:val="1"/>
     </w:pPr>
     <w:rPr>
-      <w:rFonts w:asciiTheme="majorHAnsi" w:eastAsiaTheme="majorEastAsia" w:hAnsiTheme="majorHAnsi" w:cstheme="majorBidi"/>
+      <w:rFonts w:ascii="Cambria" w:eastAsia="Times New Roman" w:hAnsi="Cambria"/>
       <w:b/>
       <w:bCs/>
-      <w:color w:val="4F81BD" w:themeColor="accent1"/>
+      <w:color w:val="4F81BD"/>
       <w:sz w:val="26"/>
       <w:szCs w:val="26"/>
     </w:rPr>
   </w:style>
   <w:style w:type="character" w:default="1" w:styleId="DefaultParagraphFont">
     <w:name w:val="Default Paragraph Font"/>
-    <w:uiPriority w:val="1"/>
+    <w:uiPriority w:val="99"/>
     <w:semiHidden/>
-    <w:unhideWhenUsed/>
   </w:style>
   <w:style w:type="table" w:default="1" w:styleId="TableNormal">
     <w:name w:val="Normal Table"/>
@@ -4543,15 +4378,30 @@
     <w:semiHidden/>
     <w:unhideWhenUsed/>
   </w:style>
+  <w:style w:type="character" w:customStyle="1" w:styleId="Heading2Char">
+    <w:name w:val="Heading 2 Char"/>
+    <w:basedOn w:val="DefaultParagraphFont"/>
+    <w:link w:val="Heading2"/>
+    <w:uiPriority w:val="99"/>
+    <w:locked/>
+    <w:rsid w:val="00D0758B"/>
+    <w:rPr>
+      <w:rFonts w:ascii="Cambria" w:hAnsi="Cambria" w:cs="Times New Roman"/>
+      <w:b/>
+      <w:bCs/>
+      <w:color w:val="4F81BD"/>
+      <w:sz w:val="26"/>
+      <w:szCs w:val="26"/>
+    </w:rPr>
+  </w:style>
   <w:style w:type="character" w:styleId="Hyperlink">
     <w:name w:val="Hyperlink"/>
     <w:basedOn w:val="DefaultParagraphFont"/>
     <w:uiPriority w:val="99"/>
     <w:semiHidden/>
-    <w:unhideWhenUsed/>
+    <w:rsid w:val="00D0758B"/>
     <w:rPr>
-      <w:strike w:val="0"/>
-      <w:dstrike w:val="0"/>
+      <w:rFonts w:cs="Times New Roman"/>
       <w:color w:val="0033CC"/>
       <w:u w:val="none"/>
       <w:effect w:val="none"/>
@@ -4562,12 +4412,12 @@
     <w:basedOn w:val="Normal"/>
     <w:uiPriority w:val="99"/>
     <w:semiHidden/>
-    <w:unhideWhenUsed/>
+    <w:rsid w:val="00D0758B"/>
     <w:pPr>
       <w:spacing w:after="150" w:line="240" w:lineRule="auto"/>
     </w:pPr>
     <w:rPr>
-      <w:rFonts w:ascii="Times New Roman" w:eastAsia="Times New Roman" w:hAnsi="Times New Roman" w:cs="Times New Roman"/>
+      <w:rFonts w:ascii="Times New Roman" w:eastAsia="Times New Roman" w:hAnsi="Times New Roman"/>
       <w:sz w:val="24"/>
       <w:szCs w:val="24"/>
     </w:rPr>
@@ -4575,9 +4425,11 @@
   <w:style w:type="character" w:styleId="Strong">
     <w:name w:val="Strong"/>
     <w:basedOn w:val="DefaultParagraphFont"/>
-    <w:uiPriority w:val="22"/>
+    <w:uiPriority w:val="99"/>
     <w:qFormat/>
+    <w:rsid w:val="00D0758B"/>
     <w:rPr>
+      <w:rFonts w:cs="Times New Roman"/>
       <w:b/>
       <w:bCs/>
     </w:rPr>
@@ -4588,7 +4440,7 @@
     <w:link w:val="HTMLPreformattedChar"/>
     <w:uiPriority w:val="99"/>
     <w:semiHidden/>
-    <w:unhideWhenUsed/>
+    <w:rsid w:val="00D0758B"/>
     <w:pPr>
       <w:tabs>
         <w:tab w:val="left" w:pos="916"/>
@@ -4622,8 +4474,10 @@
     <w:link w:val="HTMLPreformatted"/>
     <w:uiPriority w:val="99"/>
     <w:semiHidden/>
+    <w:locked/>
+    <w:rsid w:val="00D0758B"/>
     <w:rPr>
-      <w:rFonts w:ascii="Courier New" w:eastAsia="Times New Roman" w:hAnsi="Courier New" w:cs="Courier New"/>
+      <w:rFonts w:ascii="Courier New" w:hAnsi="Courier New" w:cs="Courier New"/>
       <w:sz w:val="20"/>
       <w:szCs w:val="20"/>
     </w:rPr>
@@ -4631,9 +4485,11 @@
   <w:style w:type="character" w:styleId="Emphasis">
     <w:name w:val="Emphasis"/>
     <w:basedOn w:val="DefaultParagraphFont"/>
-    <w:uiPriority w:val="20"/>
+    <w:uiPriority w:val="99"/>
     <w:qFormat/>
+    <w:rsid w:val="00D0758B"/>
     <w:rPr>
+      <w:rFonts w:cs="Times New Roman"/>
       <w:i/>
       <w:iCs/>
     </w:rPr>
@@ -4643,25 +4499,11 @@
     <w:basedOn w:val="DefaultParagraphFont"/>
     <w:uiPriority w:val="99"/>
     <w:semiHidden/>
-    <w:unhideWhenUsed/>
+    <w:rsid w:val="00D0758B"/>
     <w:rPr>
-      <w:rFonts w:ascii="Courier New" w:eastAsia="Times New Roman" w:hAnsi="Courier New" w:cs="Courier New"/>
+      <w:rFonts w:ascii="Courier New" w:hAnsi="Courier New" w:cs="Courier New"/>
       <w:sz w:val="20"/>
       <w:szCs w:val="20"/>
-    </w:rPr>
-  </w:style>
-  <w:style w:type="character" w:customStyle="1" w:styleId="Heading2Char">
-    <w:name w:val="Heading 2 Char"/>
-    <w:basedOn w:val="DefaultParagraphFont"/>
-    <w:link w:val="Heading2"/>
-    <w:uiPriority w:val="9"/>
-    <w:rPr>
-      <w:rFonts w:asciiTheme="majorHAnsi" w:eastAsiaTheme="majorEastAsia" w:hAnsiTheme="majorHAnsi" w:cstheme="majorBidi"/>
-      <w:b/>
-      <w:bCs/>
-      <w:color w:val="4F81BD" w:themeColor="accent1"/>
-      <w:sz w:val="26"/>
-      <w:szCs w:val="26"/>
     </w:rPr>
   </w:style>
 </w:styles>
@@ -4948,16 +4790,4 @@
   <a:objectDefaults/>
   <a:extraClrSchemeLst/>
 </a:theme>
-</file>
-
-<file path=customXml/item1.xml><?xml version="1.0" encoding="utf-8"?>
-<b:Sources xmlns:b="http://schemas.openxmlformats.org/officeDocument/2006/bibliography" xmlns="http://schemas.openxmlformats.org/officeDocument/2006/bibliography" SelectedStyle="\APA.XSL" StyleName="APA"/>
-</file>
-
-<file path=customXml/itemProps1.xml><?xml version="1.0" encoding="utf-8"?>
-<ds:datastoreItem xmlns:ds="http://schemas.openxmlformats.org/officeDocument/2006/customXml" ds:itemID="{2B4D4058-21AD-4968-BCE2-1D76DBD8BA05}">
-  <ds:schemaRefs>
-    <ds:schemaRef ds:uri="http://schemas.openxmlformats.org/officeDocument/2006/bibliography"/>
-  </ds:schemaRefs>
-</ds:datastoreItem>
 </file>
</xml_diff>

<commit_message>
Beta release 0.9 - hidden non-implemented options
</commit_message>
<xml_diff>
--- a/sqlcecmd utility specifcation.1.0.docx
+++ b/sqlcecmd utility specifcation.1.0.docx
@@ -7,7 +7,15 @@
         <w:pStyle w:val="Heading2"/>
       </w:pPr>
       <w:r>
-        <w:t>Feature specification for SqlCeCmd utility. Version 1.0</w:t>
+        <w:t xml:space="preserve">Feature specification for </w:t>
+      </w:r>
+      <w:proofErr w:type="spellStart"/>
+      <w:r>
+        <w:t>SqlCeCmd</w:t>
+      </w:r>
+      <w:proofErr w:type="spellEnd"/>
+      <w:r>
+        <w:t xml:space="preserve"> utility. Version 1.0</w:t>
       </w:r>
     </w:p>
     <w:p>
@@ -63,15 +71,27 @@
         </w:rPr>
         <w:t xml:space="preserve">The </w:t>
       </w:r>
-      <w:r>
-        <w:rPr>
-          <w:rFonts w:ascii="Verdana" w:hAnsi="Verdana"/>
-          <w:b/>
-          <w:bCs/>
-          <w:color w:val="000000"/>
-          <w:sz w:val="16"/>
-        </w:rPr>
-        <w:t xml:space="preserve">sqlcecmd </w:t>
+      <w:proofErr w:type="spellStart"/>
+      <w:r>
+        <w:rPr>
+          <w:rFonts w:ascii="Verdana" w:hAnsi="Verdana"/>
+          <w:b/>
+          <w:bCs/>
+          <w:color w:val="000000"/>
+          <w:sz w:val="16"/>
+        </w:rPr>
+        <w:t>sqlcecmd</w:t>
+      </w:r>
+      <w:proofErr w:type="spellEnd"/>
+      <w:r>
+        <w:rPr>
+          <w:rFonts w:ascii="Verdana" w:hAnsi="Verdana"/>
+          <w:b/>
+          <w:bCs/>
+          <w:color w:val="000000"/>
+          <w:sz w:val="16"/>
+        </w:rPr>
+        <w:t xml:space="preserve"> </w:t>
       </w:r>
       <w:r>
         <w:rPr>
@@ -169,6 +189,7 @@
           <w:szCs w:val="20"/>
         </w:rPr>
       </w:pPr>
+      <w:proofErr w:type="spellStart"/>
       <w:r>
         <w:rPr>
           <w:rFonts w:ascii="Consolas" w:hAnsi="Consolas" w:cs="Courier New"/>
@@ -177,7 +198,18 @@
           <w:sz w:val="20"/>
           <w:szCs w:val="20"/>
         </w:rPr>
-        <w:t>sqlcecmd </w:t>
+        <w:t>sqlcecmd</w:t>
+      </w:r>
+      <w:proofErr w:type="spellEnd"/>
+      <w:r>
+        <w:rPr>
+          <w:rFonts w:ascii="Consolas" w:hAnsi="Consolas" w:cs="Courier New"/>
+          <w:b/>
+          <w:color w:val="000000"/>
+          <w:sz w:val="20"/>
+          <w:szCs w:val="20"/>
+        </w:rPr>
+        <w:t> </w:t>
       </w:r>
     </w:p>
     <w:p>
@@ -292,7 +324,51 @@
           <w:sz w:val="20"/>
           <w:szCs w:val="20"/>
         </w:rPr>
-        <w:t>[ -e shrink | compact | create | upgrade | repairdelete | repairrecover ]</w:t>
+        <w:t xml:space="preserve">[ -e shrink | compact | create | upgrade | </w:t>
+      </w:r>
+      <w:proofErr w:type="spellStart"/>
+      <w:r>
+        <w:rPr>
+          <w:rFonts w:ascii="Consolas" w:hAnsi="Consolas" w:cs="Courier New"/>
+          <w:b/>
+          <w:color w:val="000000"/>
+          <w:sz w:val="20"/>
+          <w:szCs w:val="20"/>
+        </w:rPr>
+        <w:t>repairdelete</w:t>
+      </w:r>
+      <w:proofErr w:type="spellEnd"/>
+      <w:r>
+        <w:rPr>
+          <w:rFonts w:ascii="Consolas" w:hAnsi="Consolas" w:cs="Courier New"/>
+          <w:b/>
+          <w:color w:val="000000"/>
+          <w:sz w:val="20"/>
+          <w:szCs w:val="20"/>
+        </w:rPr>
+        <w:t xml:space="preserve"> | </w:t>
+      </w:r>
+      <w:proofErr w:type="spellStart"/>
+      <w:r>
+        <w:rPr>
+          <w:rFonts w:ascii="Consolas" w:hAnsi="Consolas" w:cs="Courier New"/>
+          <w:b/>
+          <w:color w:val="000000"/>
+          <w:sz w:val="20"/>
+          <w:szCs w:val="20"/>
+        </w:rPr>
+        <w:t>repairrecover</w:t>
+      </w:r>
+      <w:proofErr w:type="spellEnd"/>
+      <w:r>
+        <w:rPr>
+          <w:rFonts w:ascii="Consolas" w:hAnsi="Consolas" w:cs="Courier New"/>
+          <w:b/>
+          <w:color w:val="000000"/>
+          <w:sz w:val="20"/>
+          <w:szCs w:val="20"/>
+        </w:rPr>
+        <w:t xml:space="preserve"> ]</w:t>
       </w:r>
     </w:p>
     <w:p>
@@ -376,7 +452,29 @@
           <w:sz w:val="20"/>
           <w:szCs w:val="20"/>
         </w:rPr>
-        <w:t>[ -q "cmdline query" ]</w:t>
+        <w:t>[ -q "</w:t>
+      </w:r>
+      <w:proofErr w:type="spellStart"/>
+      <w:r>
+        <w:rPr>
+          <w:rFonts w:ascii="Consolas" w:hAnsi="Consolas" w:cs="Courier New"/>
+          <w:b/>
+          <w:color w:val="000000"/>
+          <w:sz w:val="20"/>
+          <w:szCs w:val="20"/>
+        </w:rPr>
+        <w:t>cmdline</w:t>
+      </w:r>
+      <w:proofErr w:type="spellEnd"/>
+      <w:r>
+        <w:rPr>
+          <w:rFonts w:ascii="Consolas" w:hAnsi="Consolas" w:cs="Courier New"/>
+          <w:b/>
+          <w:color w:val="000000"/>
+          <w:sz w:val="20"/>
+          <w:szCs w:val="20"/>
+        </w:rPr>
+        <w:t xml:space="preserve"> query" ]</w:t>
       </w:r>
     </w:p>
     <w:p>
@@ -418,7 +516,51 @@
           <w:sz w:val="20"/>
           <w:szCs w:val="20"/>
         </w:rPr>
-        <w:t xml:space="preserve">[ -i input_file ] </w:t>
+        <w:t>[ -</w:t>
+      </w:r>
+      <w:proofErr w:type="spellStart"/>
+      <w:r>
+        <w:rPr>
+          <w:rFonts w:ascii="Consolas" w:hAnsi="Consolas" w:cs="Courier New"/>
+          <w:b/>
+          <w:color w:val="000000"/>
+          <w:sz w:val="20"/>
+          <w:szCs w:val="20"/>
+        </w:rPr>
+        <w:t>i</w:t>
+      </w:r>
+      <w:proofErr w:type="spellEnd"/>
+      <w:r>
+        <w:rPr>
+          <w:rFonts w:ascii="Consolas" w:hAnsi="Consolas" w:cs="Courier New"/>
+          <w:b/>
+          <w:color w:val="000000"/>
+          <w:sz w:val="20"/>
+          <w:szCs w:val="20"/>
+        </w:rPr>
+        <w:t xml:space="preserve"> </w:t>
+      </w:r>
+      <w:proofErr w:type="spellStart"/>
+      <w:r>
+        <w:rPr>
+          <w:rFonts w:ascii="Consolas" w:hAnsi="Consolas" w:cs="Courier New"/>
+          <w:b/>
+          <w:color w:val="000000"/>
+          <w:sz w:val="20"/>
+          <w:szCs w:val="20"/>
+        </w:rPr>
+        <w:t>input_file</w:t>
+      </w:r>
+      <w:proofErr w:type="spellEnd"/>
+      <w:r>
+        <w:rPr>
+          <w:rFonts w:ascii="Consolas" w:hAnsi="Consolas" w:cs="Courier New"/>
+          <w:b/>
+          <w:color w:val="000000"/>
+          <w:sz w:val="20"/>
+          <w:szCs w:val="20"/>
+        </w:rPr>
+        <w:t xml:space="preserve"> ] </w:t>
       </w:r>
     </w:p>
     <w:p>
@@ -446,6 +588,7 @@
         <w:textAlignment w:val="top"/>
         <w:rPr>
           <w:rFonts w:ascii="Consolas" w:hAnsi="Consolas" w:cs="Courier New"/>
+          <w:b/>
           <w:color w:val="000000"/>
           <w:sz w:val="20"/>
           <w:szCs w:val="20"/>
@@ -454,11 +597,34 @@
       <w:r>
         <w:rPr>
           <w:rFonts w:ascii="Consolas" w:hAnsi="Consolas" w:cs="Courier New"/>
+          <w:b/>
           <w:color w:val="000000"/>
           <w:sz w:val="20"/>
           <w:szCs w:val="20"/>
         </w:rPr>
-        <w:t>[ -e echo input ]</w:t>
+        <w:t xml:space="preserve">[ -o </w:t>
+      </w:r>
+      <w:proofErr w:type="spellStart"/>
+      <w:r>
+        <w:rPr>
+          <w:rFonts w:ascii="Consolas" w:hAnsi="Consolas" w:cs="Courier New"/>
+          <w:b/>
+          <w:color w:val="000000"/>
+          <w:sz w:val="20"/>
+          <w:szCs w:val="20"/>
+        </w:rPr>
+        <w:t>output_file</w:t>
+      </w:r>
+      <w:proofErr w:type="spellEnd"/>
+      <w:r>
+        <w:rPr>
+          <w:rFonts w:ascii="Consolas" w:hAnsi="Consolas" w:cs="Courier New"/>
+          <w:b/>
+          <w:color w:val="000000"/>
+          <w:sz w:val="20"/>
+          <w:szCs w:val="20"/>
+        </w:rPr>
+        <w:t xml:space="preserve"> ]</w:t>
       </w:r>
     </w:p>
     <w:p>
@@ -500,7 +666,7 @@
           <w:sz w:val="20"/>
           <w:szCs w:val="20"/>
         </w:rPr>
-        <w:t>[ -o output_file ]</w:t>
+        <w:t>[ -R use client regional settings ]</w:t>
       </w:r>
     </w:p>
     <w:p>
@@ -528,7 +694,6 @@
         <w:textAlignment w:val="top"/>
         <w:rPr>
           <w:rFonts w:ascii="Consolas" w:hAnsi="Consolas" w:cs="Courier New"/>
-          <w:b/>
           <w:color w:val="000000"/>
           <w:sz w:val="20"/>
           <w:szCs w:val="20"/>
@@ -542,7 +707,29 @@
           <w:sz w:val="20"/>
           <w:szCs w:val="20"/>
         </w:rPr>
-        <w:t>[ -R use client regional settings ]</w:t>
+        <w:t xml:space="preserve">[ -h headers ] [ -s </w:t>
+      </w:r>
+      <w:proofErr w:type="spellStart"/>
+      <w:r>
+        <w:rPr>
+          <w:rFonts w:ascii="Consolas" w:hAnsi="Consolas" w:cs="Courier New"/>
+          <w:b/>
+          <w:color w:val="000000"/>
+          <w:sz w:val="20"/>
+          <w:szCs w:val="20"/>
+        </w:rPr>
+        <w:t>col_separator</w:t>
+      </w:r>
+      <w:proofErr w:type="spellEnd"/>
+      <w:r>
+        <w:rPr>
+          <w:rFonts w:ascii="Consolas" w:hAnsi="Consolas" w:cs="Courier New"/>
+          <w:b/>
+          <w:color w:val="000000"/>
+          <w:sz w:val="20"/>
+          <w:szCs w:val="20"/>
+        </w:rPr>
+        <w:t xml:space="preserve"> ]</w:t>
       </w:r>
     </w:p>
     <w:p>
@@ -570,6 +757,7 @@
         <w:textAlignment w:val="top"/>
         <w:rPr>
           <w:rFonts w:ascii="Consolas" w:hAnsi="Consolas" w:cs="Courier New"/>
+          <w:b/>
           <w:color w:val="000000"/>
           <w:sz w:val="20"/>
           <w:szCs w:val="20"/>
@@ -583,7 +771,7 @@
           <w:sz w:val="20"/>
           <w:szCs w:val="20"/>
         </w:rPr>
-        <w:t>[ -h headers ] [ -s col_separator ]</w:t>
+        <w:t>[ -W remove trailing spaces ]</w:t>
       </w:r>
     </w:p>
     <w:p>
@@ -611,7 +799,6 @@
         <w:textAlignment w:val="top"/>
         <w:rPr>
           <w:rFonts w:ascii="Consolas" w:hAnsi="Consolas" w:cs="Courier New"/>
-          <w:b/>
           <w:color w:val="000000"/>
           <w:sz w:val="20"/>
           <w:szCs w:val="20"/>
@@ -620,12 +807,11 @@
       <w:r>
         <w:rPr>
           <w:rFonts w:ascii="Consolas" w:hAnsi="Consolas" w:cs="Courier New"/>
-          <w:b/>
           <w:color w:val="000000"/>
           <w:sz w:val="20"/>
           <w:szCs w:val="20"/>
         </w:rPr>
-        <w:t>[ -W remove trailing spaces ]</w:t>
+        <w:t xml:space="preserve">[ -k [ 1 | 2 ] remove[replace] control characters ] </w:t>
       </w:r>
     </w:p>
     <w:p>
@@ -665,7 +851,47 @@
           <w:sz w:val="20"/>
           <w:szCs w:val="20"/>
         </w:rPr>
-        <w:t xml:space="preserve">[ -k [ 1 | 2 ] remove[replace] control characters ] </w:t>
+        <w:t xml:space="preserve">[ -y </w:t>
+      </w:r>
+      <w:proofErr w:type="spellStart"/>
+      <w:r>
+        <w:rPr>
+          <w:rFonts w:ascii="Consolas" w:hAnsi="Consolas" w:cs="Courier New"/>
+          <w:color w:val="000000"/>
+          <w:sz w:val="20"/>
+          <w:szCs w:val="20"/>
+        </w:rPr>
+        <w:t>display_width</w:t>
+      </w:r>
+      <w:proofErr w:type="spellEnd"/>
+      <w:r>
+        <w:rPr>
+          <w:rFonts w:ascii="Consolas" w:hAnsi="Consolas" w:cs="Courier New"/>
+          <w:color w:val="000000"/>
+          <w:sz w:val="20"/>
+          <w:szCs w:val="20"/>
+        </w:rPr>
+        <w:t xml:space="preserve"> ] [-Y </w:t>
+      </w:r>
+      <w:proofErr w:type="spellStart"/>
+      <w:r>
+        <w:rPr>
+          <w:rFonts w:ascii="Consolas" w:hAnsi="Consolas" w:cs="Courier New"/>
+          <w:color w:val="000000"/>
+          <w:sz w:val="20"/>
+          <w:szCs w:val="20"/>
+        </w:rPr>
+        <w:t>display_width</w:t>
+      </w:r>
+      <w:proofErr w:type="spellEnd"/>
+      <w:r>
+        <w:rPr>
+          <w:rFonts w:ascii="Consolas" w:hAnsi="Consolas" w:cs="Courier New"/>
+          <w:color w:val="000000"/>
+          <w:sz w:val="20"/>
+          <w:szCs w:val="20"/>
+        </w:rPr>
+        <w:t xml:space="preserve"> ]</w:t>
       </w:r>
     </w:p>
     <w:p>
@@ -705,7 +931,7 @@
           <w:sz w:val="20"/>
           <w:szCs w:val="20"/>
         </w:rPr>
-        <w:t>[ -y display_width ] [-Y display_width ]</w:t>
+        <w:t xml:space="preserve">[ -b on error batch abort ] </w:t>
       </w:r>
     </w:p>
     <w:p>
@@ -733,46 +959,6 @@
         <w:textAlignment w:val="top"/>
         <w:rPr>
           <w:rFonts w:ascii="Consolas" w:hAnsi="Consolas" w:cs="Courier New"/>
-          <w:color w:val="000000"/>
-          <w:sz w:val="20"/>
-          <w:szCs w:val="20"/>
-        </w:rPr>
-      </w:pPr>
-      <w:r>
-        <w:rPr>
-          <w:rFonts w:ascii="Consolas" w:hAnsi="Consolas" w:cs="Courier New"/>
-          <w:color w:val="000000"/>
-          <w:sz w:val="20"/>
-          <w:szCs w:val="20"/>
-        </w:rPr>
-        <w:t xml:space="preserve">[ -b on error batch abort ] </w:t>
-      </w:r>
-    </w:p>
-    <w:p>
-      <w:pPr>
-        <w:tabs>
-          <w:tab w:val="left" w:pos="916"/>
-          <w:tab w:val="left" w:pos="1832"/>
-          <w:tab w:val="left" w:pos="2748"/>
-          <w:tab w:val="left" w:pos="3664"/>
-          <w:tab w:val="left" w:pos="4580"/>
-          <w:tab w:val="left" w:pos="5496"/>
-          <w:tab w:val="left" w:pos="6412"/>
-          <w:tab w:val="left" w:pos="7328"/>
-          <w:tab w:val="left" w:pos="8244"/>
-          <w:tab w:val="left" w:pos="9160"/>
-          <w:tab w:val="left" w:pos="10076"/>
-          <w:tab w:val="left" w:pos="10992"/>
-          <w:tab w:val="left" w:pos="11908"/>
-          <w:tab w:val="left" w:pos="12824"/>
-          <w:tab w:val="left" w:pos="13740"/>
-          <w:tab w:val="left" w:pos="14656"/>
-        </w:tabs>
-        <w:wordWrap w:val="0"/>
-        <w:spacing w:after="0" w:line="336" w:lineRule="auto"/>
-        <w:textAlignment w:val="top"/>
-        <w:rPr>
-          <w:rFonts w:ascii="Consolas" w:hAnsi="Consolas" w:cs="Courier New"/>
           <w:b/>
           <w:color w:val="000000"/>
           <w:sz w:val="20"/>
@@ -881,6 +1067,7 @@
         </w:rPr>
         <w:t xml:space="preserve"> </w:t>
       </w:r>
+      <w:proofErr w:type="spellStart"/>
       <w:r>
         <w:rPr>
           <w:rFonts w:ascii="Verdana" w:hAnsi="Verdana"/>
@@ -891,6 +1078,7 @@
         </w:rPr>
         <w:t>connection_string</w:t>
       </w:r>
+      <w:proofErr w:type="spellEnd"/>
       <w:r>
         <w:rPr>
           <w:rFonts w:ascii="Verdana" w:hAnsi="Verdana"/>
@@ -954,6 +1142,7 @@
         </w:rPr>
         <w:t xml:space="preserve"> </w:t>
       </w:r>
+      <w:proofErr w:type="spellStart"/>
       <w:r>
         <w:rPr>
           <w:rFonts w:ascii="Verdana" w:hAnsi="Verdana"/>
@@ -964,6 +1153,7 @@
         </w:rPr>
         <w:t>engine_command</w:t>
       </w:r>
+      <w:proofErr w:type="spellEnd"/>
     </w:p>
     <w:p>
       <w:pPr>
@@ -984,7 +1174,27 @@
           <w:sz w:val="16"/>
           <w:szCs w:val="16"/>
         </w:rPr>
-        <w:t xml:space="preserve">Runs the specified SqlCeEngine command against the database: Create, Upgrade, Shrink, Compact,  Repair. </w:t>
+        <w:t xml:space="preserve">Runs the specified </w:t>
+      </w:r>
+      <w:proofErr w:type="spellStart"/>
+      <w:r>
+        <w:rPr>
+          <w:rFonts w:ascii="Verdana" w:hAnsi="Verdana"/>
+          <w:color w:val="000000"/>
+          <w:sz w:val="16"/>
+          <w:szCs w:val="16"/>
+        </w:rPr>
+        <w:t>SqlCeEngine</w:t>
+      </w:r>
+      <w:proofErr w:type="spellEnd"/>
+      <w:r>
+        <w:rPr>
+          <w:rFonts w:ascii="Verdana" w:hAnsi="Verdana"/>
+          <w:color w:val="000000"/>
+          <w:sz w:val="16"/>
+          <w:szCs w:val="16"/>
+        </w:rPr>
+        <w:t xml:space="preserve"> command against the database: Create, Upgrade, Shrink, Compact,  Repair. </w:t>
       </w:r>
     </w:p>
     <w:p>
@@ -1036,8 +1246,20 @@
           <w:color w:val="000000"/>
           <w:sz w:val="16"/>
         </w:rPr>
-        <w:t xml:space="preserve"> -i</w:t>
-      </w:r>
+        <w:t xml:space="preserve"> -</w:t>
+      </w:r>
+      <w:proofErr w:type="spellStart"/>
+      <w:r>
+        <w:rPr>
+          <w:rFonts w:ascii="Verdana" w:hAnsi="Verdana"/>
+          <w:b/>
+          <w:bCs/>
+          <w:color w:val="000000"/>
+          <w:sz w:val="16"/>
+        </w:rPr>
+        <w:t>i</w:t>
+      </w:r>
+      <w:proofErr w:type="spellEnd"/>
       <w:r>
         <w:rPr>
           <w:rFonts w:ascii="Verdana" w:hAnsi="Verdana"/>
@@ -1158,8 +1380,20 @@
           <w:color w:val="000000"/>
           <w:sz w:val="16"/>
         </w:rPr>
-        <w:t>–q, -i</w:t>
-      </w:r>
+        <w:t>–q, -</w:t>
+      </w:r>
+      <w:proofErr w:type="spellStart"/>
+      <w:r>
+        <w:rPr>
+          <w:rFonts w:ascii="Verdana" w:hAnsi="Verdana"/>
+          <w:b/>
+          <w:bCs/>
+          <w:color w:val="000000"/>
+          <w:sz w:val="16"/>
+        </w:rPr>
+        <w:t>i</w:t>
+      </w:r>
+      <w:proofErr w:type="spellEnd"/>
       <w:r>
         <w:rPr>
           <w:rFonts w:ascii="Verdana" w:hAnsi="Verdana"/>
@@ -1248,7 +1482,27 @@
           <w:sz w:val="16"/>
           <w:szCs w:val="16"/>
         </w:rPr>
-        <w:t>All other SqlCeConnection.ConnectionString tokens are ignored</w:t>
+        <w:t xml:space="preserve">All other </w:t>
+      </w:r>
+      <w:proofErr w:type="spellStart"/>
+      <w:r>
+        <w:rPr>
+          <w:rFonts w:ascii="Verdana" w:hAnsi="Verdana"/>
+          <w:color w:val="000000"/>
+          <w:sz w:val="16"/>
+          <w:szCs w:val="16"/>
+        </w:rPr>
+        <w:t>SqlCeConnection.ConnectionString</w:t>
+      </w:r>
+      <w:proofErr w:type="spellEnd"/>
+      <w:r>
+        <w:rPr>
+          <w:rFonts w:ascii="Verdana" w:hAnsi="Verdana"/>
+          <w:color w:val="000000"/>
+          <w:sz w:val="16"/>
+          <w:szCs w:val="16"/>
+        </w:rPr>
+        <w:t xml:space="preserve"> tokens are ignored</w:t>
       </w:r>
     </w:p>
     <w:p>
@@ -1290,6 +1544,7 @@
         </w:rPr>
         <w:br/>
       </w:r>
+      <w:proofErr w:type="spellStart"/>
       <w:r>
         <w:rPr>
           <w:rFonts w:ascii="Courier New" w:hAnsi="Courier New" w:cs="Courier New"/>
@@ -1297,7 +1552,17 @@
           <w:sz w:val="20"/>
           <w:szCs w:val="20"/>
         </w:rPr>
-        <w:t>sqlcecmd –d "Data Source=C:\mydb.sdf" -z "Data Source=;Password=secret123;Case sensitive=true;"</w:t>
+        <w:t>sqlcecmd</w:t>
+      </w:r>
+      <w:proofErr w:type="spellEnd"/>
+      <w:r>
+        <w:rPr>
+          <w:rFonts w:ascii="Courier New" w:hAnsi="Courier New" w:cs="Courier New"/>
+          <w:color w:val="000000"/>
+          <w:sz w:val="20"/>
+          <w:szCs w:val="20"/>
+        </w:rPr>
+        <w:t xml:space="preserve"> –d "Data Source=C:\mydb.sdf" -z "Data Source=;Password=secret123;Case sensitive=true;"</w:t>
       </w:r>
     </w:p>
     <w:p>
@@ -1371,6 +1636,7 @@
         </w:rPr>
         <w:t xml:space="preserve">" </w:t>
       </w:r>
+      <w:proofErr w:type="spellStart"/>
       <w:r>
         <w:rPr>
           <w:rFonts w:ascii="Verdana" w:hAnsi="Verdana"/>
@@ -1379,7 +1645,18 @@
           <w:color w:val="000000"/>
           <w:sz w:val="16"/>
         </w:rPr>
-        <w:t xml:space="preserve">cmdline query </w:t>
+        <w:t>cmdline</w:t>
+      </w:r>
+      <w:proofErr w:type="spellEnd"/>
+      <w:r>
+        <w:rPr>
+          <w:rFonts w:ascii="Verdana" w:hAnsi="Verdana"/>
+          <w:i/>
+          <w:iCs/>
+          <w:color w:val="000000"/>
+          <w:sz w:val="16"/>
+        </w:rPr>
+        <w:t xml:space="preserve"> query </w:t>
       </w:r>
       <w:r>
         <w:rPr>
@@ -1450,8 +1727,20 @@
           <w:color w:val="000000"/>
           <w:sz w:val="16"/>
         </w:rPr>
-        <w:t xml:space="preserve"> -i</w:t>
-      </w:r>
+        <w:t xml:space="preserve"> -</w:t>
+      </w:r>
+      <w:proofErr w:type="spellStart"/>
+      <w:r>
+        <w:rPr>
+          <w:rFonts w:ascii="Verdana" w:hAnsi="Verdana"/>
+          <w:b/>
+          <w:bCs/>
+          <w:color w:val="000000"/>
+          <w:sz w:val="16"/>
+        </w:rPr>
+        <w:t>i</w:t>
+      </w:r>
+      <w:proofErr w:type="spellEnd"/>
       <w:r>
         <w:rPr>
           <w:rFonts w:ascii="Verdana" w:hAnsi="Verdana"/>
@@ -1522,6 +1811,7 @@
           <w:sz w:val="16"/>
           <w:szCs w:val="16"/>
         </w:rPr>
+        <w:lastRenderedPageBreak/>
         <w:t>At the command prompt, type:</w:t>
       </w:r>
     </w:p>
@@ -1537,13 +1827,95 @@
           <w:szCs w:val="16"/>
         </w:rPr>
       </w:pPr>
+      <w:proofErr w:type="spellStart"/>
       <w:r>
         <w:rPr>
           <w:rFonts w:ascii="Courier New" w:hAnsi="Courier New" w:cs="Courier New"/>
           <w:color w:val="000000"/>
           <w:sz w:val="20"/>
         </w:rPr>
-        <w:t>sqlcecmd -d "Data Source=c:\mydb.sdf" -q "SELECT FirstName, LastName FROM Contact WHERE LastName LIKE 'Whi%'"</w:t>
+        <w:t>sqlcecmd</w:t>
+      </w:r>
+      <w:proofErr w:type="spellEnd"/>
+      <w:r>
+        <w:rPr>
+          <w:rFonts w:ascii="Courier New" w:hAnsi="Courier New" w:cs="Courier New"/>
+          <w:color w:val="000000"/>
+          <w:sz w:val="20"/>
+        </w:rPr>
+        <w:t xml:space="preserve"> -d "Data Source=c:\mydb.sdf" -q "SELECT </w:t>
+      </w:r>
+      <w:proofErr w:type="spellStart"/>
+      <w:r>
+        <w:rPr>
+          <w:rFonts w:ascii="Courier New" w:hAnsi="Courier New" w:cs="Courier New"/>
+          <w:color w:val="000000"/>
+          <w:sz w:val="20"/>
+        </w:rPr>
+        <w:t>FirstName</w:t>
+      </w:r>
+      <w:proofErr w:type="spellEnd"/>
+      <w:r>
+        <w:rPr>
+          <w:rFonts w:ascii="Courier New" w:hAnsi="Courier New" w:cs="Courier New"/>
+          <w:color w:val="000000"/>
+          <w:sz w:val="20"/>
+        </w:rPr>
+        <w:t xml:space="preserve">, </w:t>
+      </w:r>
+      <w:proofErr w:type="spellStart"/>
+      <w:r>
+        <w:rPr>
+          <w:rFonts w:ascii="Courier New" w:hAnsi="Courier New" w:cs="Courier New"/>
+          <w:color w:val="000000"/>
+          <w:sz w:val="20"/>
+        </w:rPr>
+        <w:t>LastName</w:t>
+      </w:r>
+      <w:proofErr w:type="spellEnd"/>
+      <w:r>
+        <w:rPr>
+          <w:rFonts w:ascii="Courier New" w:hAnsi="Courier New" w:cs="Courier New"/>
+          <w:color w:val="000000"/>
+          <w:sz w:val="20"/>
+        </w:rPr>
+        <w:t xml:space="preserve"> FROM Contact WHERE </w:t>
+      </w:r>
+      <w:proofErr w:type="spellStart"/>
+      <w:r>
+        <w:rPr>
+          <w:rFonts w:ascii="Courier New" w:hAnsi="Courier New" w:cs="Courier New"/>
+          <w:color w:val="000000"/>
+          <w:sz w:val="20"/>
+        </w:rPr>
+        <w:t>LastName</w:t>
+      </w:r>
+      <w:proofErr w:type="spellEnd"/>
+      <w:r>
+        <w:rPr>
+          <w:rFonts w:ascii="Courier New" w:hAnsi="Courier New" w:cs="Courier New"/>
+          <w:color w:val="000000"/>
+          <w:sz w:val="20"/>
+        </w:rPr>
+        <w:t xml:space="preserve"> LIKE '</w:t>
+      </w:r>
+      <w:proofErr w:type="spellStart"/>
+      <w:r>
+        <w:rPr>
+          <w:rFonts w:ascii="Courier New" w:hAnsi="Courier New" w:cs="Courier New"/>
+          <w:color w:val="000000"/>
+          <w:sz w:val="20"/>
+        </w:rPr>
+        <w:t>Whi</w:t>
+      </w:r>
+      <w:proofErr w:type="spellEnd"/>
+      <w:r>
+        <w:rPr>
+          <w:rFonts w:ascii="Courier New" w:hAnsi="Courier New" w:cs="Courier New"/>
+          <w:color w:val="000000"/>
+          <w:sz w:val="20"/>
+        </w:rPr>
+        <w:t>%'"</w:t>
       </w:r>
       <w:r>
         <w:rPr>
@@ -1567,13 +1939,41 @@
           <w:szCs w:val="16"/>
         </w:rPr>
       </w:pPr>
+      <w:proofErr w:type="spellStart"/>
       <w:r>
         <w:rPr>
           <w:rFonts w:ascii="Courier New" w:hAnsi="Courier New" w:cs="Courier New"/>
           <w:color w:val="000000"/>
           <w:sz w:val="20"/>
         </w:rPr>
-        <w:t>sqlcecmd -d "Data Source=c:\mydb.sdf" -q "SELECT TOP 5 FirstName FROM Contact"</w:t>
+        <w:t>sqlcecmd</w:t>
+      </w:r>
+      <w:proofErr w:type="spellEnd"/>
+      <w:r>
+        <w:rPr>
+          <w:rFonts w:ascii="Courier New" w:hAnsi="Courier New" w:cs="Courier New"/>
+          <w:color w:val="000000"/>
+          <w:sz w:val="20"/>
+        </w:rPr>
+        <w:t xml:space="preserve"> -d "Data Source=c:\mydb.sdf" -q "SELECT TOP 5 </w:t>
+      </w:r>
+      <w:proofErr w:type="spellStart"/>
+      <w:r>
+        <w:rPr>
+          <w:rFonts w:ascii="Courier New" w:hAnsi="Courier New" w:cs="Courier New"/>
+          <w:color w:val="000000"/>
+          <w:sz w:val="20"/>
+        </w:rPr>
+        <w:t>FirstName</w:t>
+      </w:r>
+      <w:proofErr w:type="spellEnd"/>
+      <w:r>
+        <w:rPr>
+          <w:rFonts w:ascii="Courier New" w:hAnsi="Courier New" w:cs="Courier New"/>
+          <w:color w:val="000000"/>
+          <w:sz w:val="20"/>
+        </w:rPr>
+        <w:t xml:space="preserve"> FROM Contact"</w:t>
       </w:r>
       <w:r>
         <w:rPr>
@@ -1587,6 +1987,19 @@
     </w:p>
     <w:p>
       <w:pPr>
+        <w:spacing w:after="150" w:line="336" w:lineRule="auto"/>
+        <w:ind w:left="720"/>
+        <w:textAlignment w:val="top"/>
+        <w:rPr>
+          <w:rFonts w:ascii="Verdana" w:hAnsi="Verdana"/>
+          <w:color w:val="000000"/>
+          <w:sz w:val="16"/>
+          <w:szCs w:val="16"/>
+        </w:rPr>
+      </w:pPr>
+    </w:p>
+    <w:p>
+      <w:pPr>
         <w:spacing w:after="0" w:line="336" w:lineRule="auto"/>
         <w:textAlignment w:val="top"/>
         <w:rPr>
@@ -1596,16 +2009,82 @@
           <w:szCs w:val="16"/>
         </w:rPr>
       </w:pPr>
-      <w:r>
-        <w:rPr>
-          <w:rFonts w:ascii="Verdana" w:hAnsi="Verdana"/>
-          <w:b/>
-          <w:bCs/>
-          <w:color w:val="000000"/>
-          <w:sz w:val="16"/>
-        </w:rPr>
-        <w:t xml:space="preserve">-e </w:t>
-      </w:r>
+      <w:proofErr w:type="spellStart"/>
+      <w:r>
+        <w:rPr>
+          <w:rFonts w:ascii="Verdana" w:hAnsi="Verdana"/>
+          <w:b/>
+          <w:bCs/>
+          <w:color w:val="000000"/>
+          <w:sz w:val="16"/>
+        </w:rPr>
+        <w:t>Input/Output</w:t>
+      </w:r>
+      <w:proofErr w:type="spellEnd"/>
+      <w:r>
+        <w:rPr>
+          <w:rFonts w:ascii="Verdana" w:hAnsi="Verdana"/>
+          <w:b/>
+          <w:bCs/>
+          <w:color w:val="000000"/>
+          <w:sz w:val="16"/>
+        </w:rPr>
+        <w:t xml:space="preserve"> Options</w:t>
+      </w:r>
+      <w:r>
+        <w:rPr>
+          <w:rFonts w:ascii="Verdana" w:hAnsi="Verdana"/>
+          <w:color w:val="000000"/>
+          <w:sz w:val="16"/>
+          <w:szCs w:val="16"/>
+        </w:rPr>
+        <w:t xml:space="preserve"> </w:t>
+      </w:r>
+    </w:p>
+    <w:p>
+      <w:pPr>
+        <w:spacing w:after="0" w:line="336" w:lineRule="auto"/>
+        <w:textAlignment w:val="top"/>
+        <w:rPr>
+          <w:rFonts w:ascii="Verdana" w:hAnsi="Verdana"/>
+          <w:color w:val="000000"/>
+          <w:sz w:val="16"/>
+          <w:szCs w:val="16"/>
+        </w:rPr>
+      </w:pPr>
+      <w:r>
+        <w:rPr>
+          <w:rFonts w:ascii="Verdana" w:hAnsi="Verdana"/>
+          <w:b/>
+          <w:bCs/>
+          <w:color w:val="000000"/>
+          <w:sz w:val="16"/>
+        </w:rPr>
+        <w:t>-</w:t>
+      </w:r>
+      <w:proofErr w:type="spellStart"/>
+      <w:r>
+        <w:rPr>
+          <w:rFonts w:ascii="Verdana" w:hAnsi="Verdana"/>
+          <w:b/>
+          <w:bCs/>
+          <w:color w:val="000000"/>
+          <w:sz w:val="16"/>
+        </w:rPr>
+        <w:t>i</w:t>
+      </w:r>
+      <w:proofErr w:type="spellEnd"/>
+      <w:r>
+        <w:rPr>
+          <w:rFonts w:ascii="Verdana" w:hAnsi="Verdana"/>
+          <w:b/>
+          <w:bCs/>
+          <w:color w:val="000000"/>
+          <w:sz w:val="16"/>
+        </w:rPr>
+        <w:t xml:space="preserve"> </w:t>
+      </w:r>
+      <w:proofErr w:type="spellStart"/>
       <w:r>
         <w:rPr>
           <w:rFonts w:ascii="Verdana" w:hAnsi="Verdana"/>
@@ -1614,8 +2093,9 @@
           <w:color w:val="000000"/>
           <w:sz w:val="16"/>
         </w:rPr>
-        <w:t>echo input</w:t>
-      </w:r>
+        <w:t>input_file</w:t>
+      </w:r>
+      <w:proofErr w:type="spellEnd"/>
       <w:r>
         <w:rPr>
           <w:rFonts w:ascii="Verdana" w:hAnsi="Verdana"/>
@@ -1645,26 +2125,116 @@
           <w:sz w:val="16"/>
           <w:szCs w:val="16"/>
         </w:rPr>
-        <w:t>Writes input scripts to the standard output device (</w:t>
-      </w:r>
-      <w:r>
-        <w:rPr>
-          <w:rFonts w:ascii="Verdana" w:hAnsi="Verdana"/>
-          <w:b/>
-          <w:bCs/>
-          <w:color w:val="000000"/>
-          <w:sz w:val="16"/>
-        </w:rPr>
-        <w:t>stdout</w:t>
-      </w:r>
-      <w:r>
-        <w:rPr>
-          <w:rFonts w:ascii="Verdana" w:hAnsi="Verdana"/>
-          <w:color w:val="000000"/>
-          <w:sz w:val="16"/>
-          <w:szCs w:val="16"/>
-        </w:rPr>
-        <w:t>).</w:t>
+        <w:t xml:space="preserve">Identifies the file that contains a batch of SQL statements. Each statement in the file must be separated by the word "GO" on a line by itself. </w:t>
+      </w:r>
+      <w:proofErr w:type="spellStart"/>
+      <w:r>
+        <w:rPr>
+          <w:rFonts w:ascii="Verdana" w:hAnsi="Verdana"/>
+          <w:b/>
+          <w:bCs/>
+          <w:color w:val="000000"/>
+          <w:sz w:val="16"/>
+        </w:rPr>
+        <w:t>sqlcecmd</w:t>
+      </w:r>
+      <w:proofErr w:type="spellEnd"/>
+      <w:r>
+        <w:rPr>
+          <w:rFonts w:ascii="Verdana" w:hAnsi="Verdana"/>
+          <w:b/>
+          <w:bCs/>
+          <w:color w:val="000000"/>
+          <w:sz w:val="16"/>
+        </w:rPr>
+        <w:t xml:space="preserve"> </w:t>
+      </w:r>
+      <w:r>
+        <w:rPr>
+          <w:rFonts w:ascii="Verdana" w:hAnsi="Verdana"/>
+          <w:color w:val="000000"/>
+          <w:sz w:val="16"/>
+          <w:szCs w:val="16"/>
+        </w:rPr>
+        <w:t xml:space="preserve">will first check to see whether the specified file exists. If the file does not exist, </w:t>
+      </w:r>
+      <w:proofErr w:type="spellStart"/>
+      <w:r>
+        <w:rPr>
+          <w:rFonts w:ascii="Verdana" w:hAnsi="Verdana"/>
+          <w:b/>
+          <w:bCs/>
+          <w:color w:val="000000"/>
+          <w:sz w:val="16"/>
+        </w:rPr>
+        <w:t>sqlcecmd</w:t>
+      </w:r>
+      <w:proofErr w:type="spellEnd"/>
+      <w:r>
+        <w:rPr>
+          <w:rFonts w:ascii="Verdana" w:hAnsi="Verdana"/>
+          <w:color w:val="000000"/>
+          <w:sz w:val="16"/>
+          <w:szCs w:val="16"/>
+        </w:rPr>
+        <w:t xml:space="preserve"> will exit. Cannot be used with the </w:t>
+      </w:r>
+      <w:r>
+        <w:rPr>
+          <w:rFonts w:ascii="Verdana" w:hAnsi="Verdana"/>
+          <w:b/>
+          <w:color w:val="000000"/>
+          <w:sz w:val="16"/>
+          <w:szCs w:val="16"/>
+        </w:rPr>
+        <w:t>–z</w:t>
+      </w:r>
+      <w:r>
+        <w:rPr>
+          <w:rFonts w:ascii="Verdana" w:hAnsi="Verdana"/>
+          <w:color w:val="000000"/>
+          <w:sz w:val="16"/>
+          <w:szCs w:val="16"/>
+        </w:rPr>
+        <w:t xml:space="preserve">, </w:t>
+      </w:r>
+      <w:r>
+        <w:rPr>
+          <w:rFonts w:ascii="Verdana" w:hAnsi="Verdana"/>
+          <w:b/>
+          <w:color w:val="000000"/>
+          <w:sz w:val="16"/>
+          <w:szCs w:val="16"/>
+        </w:rPr>
+        <w:t>-e</w:t>
+      </w:r>
+      <w:r>
+        <w:rPr>
+          <w:rFonts w:ascii="Verdana" w:hAnsi="Verdana"/>
+          <w:color w:val="000000"/>
+          <w:sz w:val="16"/>
+          <w:szCs w:val="16"/>
+        </w:rPr>
+        <w:t xml:space="preserve"> or </w:t>
+      </w:r>
+      <w:r>
+        <w:rPr>
+          <w:rFonts w:ascii="Verdana" w:hAnsi="Verdana"/>
+          <w:b/>
+          <w:color w:val="000000"/>
+          <w:sz w:val="16"/>
+          <w:szCs w:val="16"/>
+        </w:rPr>
+        <w:t>-q</w:t>
+      </w:r>
+      <w:r>
+        <w:rPr>
+          <w:rFonts w:ascii="Verdana" w:hAnsi="Verdana"/>
+          <w:color w:val="000000"/>
+          <w:sz w:val="16"/>
+          <w:szCs w:val="16"/>
+        </w:rPr>
+        <w:t xml:space="preserve"> options.</w:t>
       </w:r>
     </w:p>
     <w:p>
@@ -1679,6 +2249,169 @@
           <w:szCs w:val="16"/>
         </w:rPr>
       </w:pPr>
+      <w:r>
+        <w:rPr>
+          <w:rFonts w:ascii="Verdana" w:hAnsi="Verdana"/>
+          <w:color w:val="000000"/>
+          <w:sz w:val="16"/>
+          <w:szCs w:val="16"/>
+        </w:rPr>
+        <w:t>Path examples:</w:t>
+      </w:r>
+    </w:p>
+    <w:p>
+      <w:pPr>
+        <w:spacing w:after="150" w:line="336" w:lineRule="auto"/>
+        <w:ind w:left="720"/>
+        <w:textAlignment w:val="top"/>
+        <w:rPr>
+          <w:rFonts w:ascii="Verdana" w:hAnsi="Verdana"/>
+          <w:color w:val="000000"/>
+          <w:sz w:val="16"/>
+          <w:szCs w:val="16"/>
+        </w:rPr>
+      </w:pPr>
+      <w:r>
+        <w:rPr>
+          <w:rFonts w:ascii="Verdana" w:hAnsi="Verdana"/>
+          <w:b/>
+          <w:bCs/>
+          <w:color w:val="000000"/>
+          <w:sz w:val="16"/>
+        </w:rPr>
+        <w:t>-</w:t>
+      </w:r>
+      <w:proofErr w:type="spellStart"/>
+      <w:r>
+        <w:rPr>
+          <w:rFonts w:ascii="Verdana" w:hAnsi="Verdana"/>
+          <w:b/>
+          <w:bCs/>
+          <w:color w:val="000000"/>
+          <w:sz w:val="16"/>
+        </w:rPr>
+        <w:t>i</w:t>
+      </w:r>
+      <w:proofErr w:type="spellEnd"/>
+      <w:r>
+        <w:rPr>
+          <w:rFonts w:ascii="Verdana" w:hAnsi="Verdana"/>
+          <w:color w:val="000000"/>
+          <w:sz w:val="16"/>
+          <w:szCs w:val="16"/>
+        </w:rPr>
+        <w:t xml:space="preserve"> C:\&lt;filename&gt;</w:t>
+      </w:r>
+    </w:p>
+    <w:p>
+      <w:pPr>
+        <w:spacing w:after="150" w:line="336" w:lineRule="auto"/>
+        <w:ind w:left="720"/>
+        <w:textAlignment w:val="top"/>
+        <w:rPr>
+          <w:rFonts w:ascii="Verdana" w:hAnsi="Verdana"/>
+          <w:color w:val="000000"/>
+          <w:sz w:val="16"/>
+          <w:szCs w:val="16"/>
+        </w:rPr>
+      </w:pPr>
+      <w:r>
+        <w:rPr>
+          <w:rFonts w:ascii="Verdana" w:hAnsi="Verdana"/>
+          <w:b/>
+          <w:bCs/>
+          <w:color w:val="000000"/>
+          <w:sz w:val="16"/>
+        </w:rPr>
+        <w:t>-</w:t>
+      </w:r>
+      <w:proofErr w:type="spellStart"/>
+      <w:r>
+        <w:rPr>
+          <w:rFonts w:ascii="Verdana" w:hAnsi="Verdana"/>
+          <w:b/>
+          <w:bCs/>
+          <w:color w:val="000000"/>
+          <w:sz w:val="16"/>
+        </w:rPr>
+        <w:t>i</w:t>
+      </w:r>
+      <w:proofErr w:type="spellEnd"/>
+      <w:r>
+        <w:rPr>
+          <w:rFonts w:ascii="Verdana" w:hAnsi="Verdana"/>
+          <w:color w:val="000000"/>
+          <w:sz w:val="16"/>
+          <w:szCs w:val="16"/>
+        </w:rPr>
+        <w:t xml:space="preserve"> \\&lt;Server&gt;\&lt;Share$&gt;\&lt;filename&gt; </w:t>
+      </w:r>
+    </w:p>
+    <w:p>
+      <w:pPr>
+        <w:spacing w:after="150" w:line="336" w:lineRule="auto"/>
+        <w:ind w:left="720"/>
+        <w:textAlignment w:val="top"/>
+        <w:rPr>
+          <w:rFonts w:ascii="Verdana" w:hAnsi="Verdana"/>
+          <w:color w:val="000000"/>
+          <w:sz w:val="16"/>
+          <w:szCs w:val="16"/>
+        </w:rPr>
+      </w:pPr>
+      <w:r>
+        <w:rPr>
+          <w:rFonts w:ascii="Verdana" w:hAnsi="Verdana"/>
+          <w:b/>
+          <w:bCs/>
+          <w:color w:val="000000"/>
+          <w:sz w:val="16"/>
+        </w:rPr>
+        <w:t>-</w:t>
+      </w:r>
+      <w:proofErr w:type="spellStart"/>
+      <w:r>
+        <w:rPr>
+          <w:rFonts w:ascii="Verdana" w:hAnsi="Verdana"/>
+          <w:b/>
+          <w:bCs/>
+          <w:color w:val="000000"/>
+          <w:sz w:val="16"/>
+        </w:rPr>
+        <w:t>i</w:t>
+      </w:r>
+      <w:proofErr w:type="spellEnd"/>
+      <w:r>
+        <w:rPr>
+          <w:rFonts w:ascii="Verdana" w:hAnsi="Verdana"/>
+          <w:color w:val="000000"/>
+          <w:sz w:val="16"/>
+          <w:szCs w:val="16"/>
+        </w:rPr>
+        <w:t xml:space="preserve"> "C:\Some Folder\&lt;file name&gt;"</w:t>
+      </w:r>
+    </w:p>
+    <w:p>
+      <w:pPr>
+        <w:spacing w:after="150" w:line="336" w:lineRule="auto"/>
+        <w:ind w:left="720"/>
+        <w:textAlignment w:val="top"/>
+        <w:rPr>
+          <w:rFonts w:ascii="Verdana" w:hAnsi="Verdana"/>
+          <w:color w:val="000000"/>
+          <w:sz w:val="16"/>
+          <w:szCs w:val="16"/>
+        </w:rPr>
+      </w:pPr>
+      <w:r>
+        <w:rPr>
+          <w:rFonts w:ascii="Verdana" w:hAnsi="Verdana"/>
+          <w:color w:val="000000"/>
+          <w:sz w:val="16"/>
+          <w:szCs w:val="16"/>
+        </w:rPr>
+        <w:t>File paths that contain spaces must be enclosed in quotation marks.</w:t>
+      </w:r>
     </w:p>
     <w:p>
       <w:pPr>
@@ -1699,7 +2432,7 @@
           <w:color w:val="000000"/>
           <w:sz w:val="16"/>
         </w:rPr>
-        <w:t>Input/Output Options</w:t>
+        <w:t>-o</w:t>
       </w:r>
       <w:r>
         <w:rPr>
@@ -1710,28 +2443,7 @@
         </w:rPr>
         <w:t xml:space="preserve"> </w:t>
       </w:r>
-    </w:p>
-    <w:p>
-      <w:pPr>
-        <w:spacing w:after="0" w:line="336" w:lineRule="auto"/>
-        <w:textAlignment w:val="top"/>
-        <w:rPr>
-          <w:rFonts w:ascii="Verdana" w:hAnsi="Verdana"/>
-          <w:color w:val="000000"/>
-          <w:sz w:val="16"/>
-          <w:szCs w:val="16"/>
-        </w:rPr>
-      </w:pPr>
-      <w:r>
-        <w:rPr>
-          <w:rFonts w:ascii="Verdana" w:hAnsi="Verdana"/>
-          <w:b/>
-          <w:bCs/>
-          <w:color w:val="000000"/>
-          <w:sz w:val="16"/>
-        </w:rPr>
-        <w:t xml:space="preserve">-i </w:t>
-      </w:r>
+      <w:proofErr w:type="spellStart"/>
       <w:r>
         <w:rPr>
           <w:rFonts w:ascii="Verdana" w:hAnsi="Verdana"/>
@@ -1740,8 +2452,9 @@
           <w:color w:val="000000"/>
           <w:sz w:val="16"/>
         </w:rPr>
-        <w:t>input_file</w:t>
-      </w:r>
+        <w:t>output_file</w:t>
+      </w:r>
+      <w:proofErr w:type="spellEnd"/>
       <w:r>
         <w:rPr>
           <w:rFonts w:ascii="Verdana" w:hAnsi="Verdana"/>
@@ -1771,27 +2484,9 @@
           <w:sz w:val="16"/>
           <w:szCs w:val="16"/>
         </w:rPr>
-        <w:t xml:space="preserve">Identifies the file that contains a batch of SQL statements. Each statement in the file must be separated by the word "GO" on a line by itself. </w:t>
-      </w:r>
-      <w:r>
-        <w:rPr>
-          <w:rFonts w:ascii="Verdana" w:hAnsi="Verdana"/>
-          <w:b/>
-          <w:bCs/>
-          <w:color w:val="000000"/>
-          <w:sz w:val="16"/>
-        </w:rPr>
-        <w:t xml:space="preserve">sqlcecmd </w:t>
-      </w:r>
-      <w:r>
-        <w:rPr>
-          <w:rFonts w:ascii="Verdana" w:hAnsi="Verdana"/>
-          <w:color w:val="000000"/>
-          <w:sz w:val="16"/>
-          <w:szCs w:val="16"/>
-        </w:rPr>
-        <w:t xml:space="preserve">will first check to see whether the specified file exists. If the file does not exist, </w:t>
-      </w:r>
+        <w:t xml:space="preserve">Identifies the file that receives output from </w:t>
+      </w:r>
+      <w:proofErr w:type="spellStart"/>
       <w:r>
         <w:rPr>
           <w:rFonts w:ascii="Verdana" w:hAnsi="Verdana"/>
@@ -1802,71 +2497,15 @@
         </w:rPr>
         <w:t>sqlcecmd</w:t>
       </w:r>
-      <w:r>
-        <w:rPr>
-          <w:rFonts w:ascii="Verdana" w:hAnsi="Verdana"/>
-          <w:color w:val="000000"/>
-          <w:sz w:val="16"/>
-          <w:szCs w:val="16"/>
-        </w:rPr>
-        <w:t xml:space="preserve"> will exit. Cannot be used with the </w:t>
-      </w:r>
-      <w:r>
-        <w:rPr>
-          <w:rFonts w:ascii="Verdana" w:hAnsi="Verdana"/>
-          <w:b/>
-          <w:color w:val="000000"/>
-          <w:sz w:val="16"/>
-          <w:szCs w:val="16"/>
-        </w:rPr>
-        <w:t>–z</w:t>
-      </w:r>
-      <w:r>
-        <w:rPr>
-          <w:rFonts w:ascii="Verdana" w:hAnsi="Verdana"/>
-          <w:color w:val="000000"/>
-          <w:sz w:val="16"/>
-          <w:szCs w:val="16"/>
-        </w:rPr>
-        <w:t xml:space="preserve">, </w:t>
-      </w:r>
-      <w:r>
-        <w:rPr>
-          <w:rFonts w:ascii="Verdana" w:hAnsi="Verdana"/>
-          <w:b/>
-          <w:color w:val="000000"/>
-          <w:sz w:val="16"/>
-          <w:szCs w:val="16"/>
-        </w:rPr>
-        <w:t>-e</w:t>
-      </w:r>
-      <w:r>
-        <w:rPr>
-          <w:rFonts w:ascii="Verdana" w:hAnsi="Verdana"/>
-          <w:color w:val="000000"/>
-          <w:sz w:val="16"/>
-          <w:szCs w:val="16"/>
-        </w:rPr>
-        <w:t xml:space="preserve"> or </w:t>
-      </w:r>
-      <w:r>
-        <w:rPr>
-          <w:rFonts w:ascii="Verdana" w:hAnsi="Verdana"/>
-          <w:b/>
-          <w:color w:val="000000"/>
-          <w:sz w:val="16"/>
-          <w:szCs w:val="16"/>
-        </w:rPr>
-        <w:t>-q</w:t>
-      </w:r>
-      <w:r>
-        <w:rPr>
-          <w:rFonts w:ascii="Verdana" w:hAnsi="Verdana"/>
-          <w:color w:val="000000"/>
-          <w:sz w:val="16"/>
-          <w:szCs w:val="16"/>
-        </w:rPr>
-        <w:t xml:space="preserve"> options.</w:t>
+      <w:proofErr w:type="spellEnd"/>
+      <w:r>
+        <w:rPr>
+          <w:rFonts w:ascii="Verdana" w:hAnsi="Verdana"/>
+          <w:color w:val="000000"/>
+          <w:sz w:val="16"/>
+          <w:szCs w:val="16"/>
+        </w:rPr>
+        <w:t>.</w:t>
       </w:r>
     </w:p>
     <w:p>
@@ -1888,7 +2527,70 @@
           <w:sz w:val="16"/>
           <w:szCs w:val="16"/>
         </w:rPr>
-        <w:t>Path examples:</w:t>
+        <w:t xml:space="preserve">The </w:t>
+      </w:r>
+      <w:proofErr w:type="spellStart"/>
+      <w:r>
+        <w:rPr>
+          <w:rFonts w:ascii="Verdana" w:hAnsi="Verdana"/>
+          <w:i/>
+          <w:iCs/>
+          <w:color w:val="000000"/>
+          <w:sz w:val="16"/>
+        </w:rPr>
+        <w:t>output_file</w:t>
+      </w:r>
+      <w:proofErr w:type="spellEnd"/>
+      <w:r>
+        <w:rPr>
+          <w:rFonts w:ascii="Verdana" w:hAnsi="Verdana"/>
+          <w:color w:val="000000"/>
+          <w:sz w:val="16"/>
+          <w:szCs w:val="16"/>
+        </w:rPr>
+        <w:t xml:space="preserve"> is always stored in Unicode format. If the file name is not valid, an error message is generated, and </w:t>
+      </w:r>
+      <w:proofErr w:type="spellStart"/>
+      <w:r>
+        <w:rPr>
+          <w:rFonts w:ascii="Verdana" w:hAnsi="Verdana"/>
+          <w:b/>
+          <w:bCs/>
+          <w:color w:val="000000"/>
+          <w:sz w:val="16"/>
+        </w:rPr>
+        <w:t>sqlcecmd</w:t>
+      </w:r>
+      <w:proofErr w:type="spellEnd"/>
+      <w:r>
+        <w:rPr>
+          <w:rFonts w:ascii="Verdana" w:hAnsi="Verdana"/>
+          <w:color w:val="000000"/>
+          <w:sz w:val="16"/>
+          <w:szCs w:val="16"/>
+        </w:rPr>
+        <w:t xml:space="preserve"> exits. This file will be created if it does not exist. A file of the same name from a prior </w:t>
+      </w:r>
+      <w:proofErr w:type="spellStart"/>
+      <w:r>
+        <w:rPr>
+          <w:rFonts w:ascii="Verdana" w:hAnsi="Verdana"/>
+          <w:b/>
+          <w:bCs/>
+          <w:color w:val="000000"/>
+          <w:sz w:val="16"/>
+        </w:rPr>
+        <w:t>sqlcecmd</w:t>
+      </w:r>
+      <w:proofErr w:type="spellEnd"/>
+      <w:r>
+        <w:rPr>
+          <w:rFonts w:ascii="Verdana" w:hAnsi="Verdana"/>
+          <w:color w:val="000000"/>
+          <w:sz w:val="16"/>
+          <w:szCs w:val="16"/>
+        </w:rPr>
+        <w:t xml:space="preserve"> session will be overwritten. </w:t>
       </w:r>
     </w:p>
     <w:p>
@@ -1906,21 +2608,11 @@
       <w:r>
         <w:rPr>
           <w:rFonts w:ascii="Verdana" w:hAnsi="Verdana"/>
-          <w:b/>
-          <w:bCs/>
-          <w:color w:val="000000"/>
-          <w:sz w:val="16"/>
-        </w:rPr>
-        <w:t>-i</w:t>
-      </w:r>
-      <w:r>
-        <w:rPr>
-          <w:rFonts w:ascii="Verdana" w:hAnsi="Verdana"/>
-          <w:color w:val="000000"/>
-          <w:sz w:val="16"/>
-          <w:szCs w:val="16"/>
-        </w:rPr>
-        <w:t xml:space="preserve"> C:\&lt;filename&gt;</w:t>
+          <w:color w:val="000000"/>
+          <w:sz w:val="16"/>
+          <w:szCs w:val="16"/>
+        </w:rPr>
+        <w:t>Path examples:</w:t>
       </w:r>
     </w:p>
     <w:p>
@@ -1943,16 +2635,16 @@
           <w:color w:val="000000"/>
           <w:sz w:val="16"/>
         </w:rPr>
-        <w:t>-i</w:t>
-      </w:r>
-      <w:r>
-        <w:rPr>
-          <w:rFonts w:ascii="Verdana" w:hAnsi="Verdana"/>
-          <w:color w:val="000000"/>
-          <w:sz w:val="16"/>
-          <w:szCs w:val="16"/>
-        </w:rPr>
-        <w:t xml:space="preserve"> \\&lt;Server&gt;\&lt;Share$&gt;\&lt;filename&gt; </w:t>
+        <w:t xml:space="preserve">-o </w:t>
+      </w:r>
+      <w:r>
+        <w:rPr>
+          <w:rFonts w:ascii="Verdana" w:hAnsi="Verdana"/>
+          <w:color w:val="000000"/>
+          <w:sz w:val="16"/>
+          <w:szCs w:val="16"/>
+        </w:rPr>
+        <w:t>C:\&lt; filename&gt;</w:t>
       </w:r>
     </w:p>
     <w:p>
@@ -1975,16 +2667,16 @@
           <w:color w:val="000000"/>
           <w:sz w:val="16"/>
         </w:rPr>
-        <w:t>-i</w:t>
-      </w:r>
-      <w:r>
-        <w:rPr>
-          <w:rFonts w:ascii="Verdana" w:hAnsi="Verdana"/>
-          <w:color w:val="000000"/>
-          <w:sz w:val="16"/>
-          <w:szCs w:val="16"/>
-        </w:rPr>
-        <w:t xml:space="preserve"> "C:\Some Folder\&lt;file name&gt;"</w:t>
+        <w:t xml:space="preserve">-o </w:t>
+      </w:r>
+      <w:r>
+        <w:rPr>
+          <w:rFonts w:ascii="Verdana" w:hAnsi="Verdana"/>
+          <w:color w:val="000000"/>
+          <w:sz w:val="16"/>
+          <w:szCs w:val="16"/>
+        </w:rPr>
+        <w:t>\\&lt;Server&gt;\&lt;Share$&gt;\&lt;filename&gt;</w:t>
       </w:r>
     </w:p>
     <w:p>
@@ -2002,6 +2694,38 @@
       <w:r>
         <w:rPr>
           <w:rFonts w:ascii="Verdana" w:hAnsi="Verdana"/>
+          <w:b/>
+          <w:bCs/>
+          <w:color w:val="000000"/>
+          <w:sz w:val="16"/>
+        </w:rPr>
+        <w:t>-o "</w:t>
+      </w:r>
+      <w:r>
+        <w:rPr>
+          <w:rFonts w:ascii="Verdana" w:hAnsi="Verdana"/>
+          <w:color w:val="000000"/>
+          <w:sz w:val="16"/>
+          <w:szCs w:val="16"/>
+        </w:rPr>
+        <w:t>C:\Some Folder\&lt;file name&gt;"</w:t>
+      </w:r>
+    </w:p>
+    <w:p>
+      <w:pPr>
+        <w:spacing w:after="150" w:line="336" w:lineRule="auto"/>
+        <w:ind w:left="720"/>
+        <w:textAlignment w:val="top"/>
+        <w:rPr>
+          <w:rFonts w:ascii="Verdana" w:hAnsi="Verdana"/>
+          <w:color w:val="000000"/>
+          <w:sz w:val="16"/>
+          <w:szCs w:val="16"/>
+        </w:rPr>
+      </w:pPr>
+      <w:r>
+        <w:rPr>
+          <w:rFonts w:ascii="Verdana" w:hAnsi="Verdana"/>
           <w:color w:val="000000"/>
           <w:sz w:val="16"/>
           <w:szCs w:val="16"/>
@@ -2028,16 +2752,7 @@
           <w:color w:val="000000"/>
           <w:sz w:val="16"/>
         </w:rPr>
-        <w:t>-o</w:t>
-      </w:r>
-      <w:r>
-        <w:rPr>
-          <w:rFonts w:ascii="Verdana" w:hAnsi="Verdana"/>
-          <w:color w:val="000000"/>
-          <w:sz w:val="16"/>
-          <w:szCs w:val="16"/>
-        </w:rPr>
-        <w:t xml:space="preserve"> </w:t>
+        <w:t xml:space="preserve">-R </w:t>
       </w:r>
       <w:r>
         <w:rPr>
@@ -2047,7 +2762,7 @@
           <w:color w:val="000000"/>
           <w:sz w:val="16"/>
         </w:rPr>
-        <w:t>output_file</w:t>
+        <w:t>use client regional settings</w:t>
       </w:r>
       <w:r>
         <w:rPr>
@@ -2078,26 +2793,108 @@
           <w:sz w:val="16"/>
           <w:szCs w:val="16"/>
         </w:rPr>
-        <w:t xml:space="preserve">Identifies the file that receives output from </w:t>
-      </w:r>
-      <w:r>
-        <w:rPr>
-          <w:rFonts w:ascii="Verdana" w:hAnsi="Verdana"/>
-          <w:b/>
-          <w:bCs/>
-          <w:color w:val="000000"/>
-          <w:sz w:val="16"/>
-        </w:rPr>
-        <w:t>sqlcecmd</w:t>
-      </w:r>
-      <w:r>
-        <w:rPr>
-          <w:rFonts w:ascii="Verdana" w:hAnsi="Verdana"/>
-          <w:color w:val="000000"/>
-          <w:sz w:val="16"/>
-          <w:szCs w:val="16"/>
-        </w:rPr>
-        <w:t>.</w:t>
+        <w:t xml:space="preserve">Set the utility to use client regional settings when it converts currency, and date and time data to character data. The default is </w:t>
+      </w:r>
+      <w:proofErr w:type="spellStart"/>
+      <w:r>
+        <w:rPr>
+          <w:rFonts w:ascii="Verdana" w:hAnsi="Verdana"/>
+          <w:color w:val="000000"/>
+          <w:sz w:val="16"/>
+          <w:szCs w:val="16"/>
+        </w:rPr>
+        <w:t>InvariantCulture</w:t>
+      </w:r>
+      <w:proofErr w:type="spellEnd"/>
+      <w:r>
+        <w:rPr>
+          <w:rFonts w:ascii="Verdana" w:hAnsi="Verdana"/>
+          <w:color w:val="000000"/>
+          <w:sz w:val="16"/>
+          <w:szCs w:val="16"/>
+        </w:rPr>
+        <w:t xml:space="preserve"> settings.</w:t>
+      </w:r>
+    </w:p>
+    <w:p>
+      <w:pPr>
+        <w:spacing w:after="0" w:line="336" w:lineRule="auto"/>
+        <w:textAlignment w:val="top"/>
+        <w:rPr>
+          <w:rFonts w:ascii="Verdana" w:hAnsi="Verdana"/>
+          <w:color w:val="000000"/>
+          <w:sz w:val="16"/>
+          <w:szCs w:val="16"/>
+        </w:rPr>
+      </w:pPr>
+      <w:r>
+        <w:rPr>
+          <w:rFonts w:ascii="Verdana" w:hAnsi="Verdana"/>
+          <w:b/>
+          <w:bCs/>
+          <w:color w:val="000000"/>
+          <w:sz w:val="16"/>
+        </w:rPr>
+        <w:t>Formatting Options</w:t>
+      </w:r>
+      <w:r>
+        <w:rPr>
+          <w:rFonts w:ascii="Verdana" w:hAnsi="Verdana"/>
+          <w:color w:val="000000"/>
+          <w:sz w:val="16"/>
+          <w:szCs w:val="16"/>
+        </w:rPr>
+        <w:t xml:space="preserve"> </w:t>
+      </w:r>
+    </w:p>
+    <w:p>
+      <w:pPr>
+        <w:spacing w:after="0" w:line="336" w:lineRule="auto"/>
+        <w:textAlignment w:val="top"/>
+        <w:rPr>
+          <w:rFonts w:ascii="Verdana" w:hAnsi="Verdana"/>
+          <w:color w:val="000000"/>
+          <w:sz w:val="16"/>
+          <w:szCs w:val="16"/>
+        </w:rPr>
+      </w:pPr>
+      <w:r>
+        <w:rPr>
+          <w:rFonts w:ascii="Verdana" w:hAnsi="Verdana"/>
+          <w:b/>
+          <w:bCs/>
+          <w:color w:val="000000"/>
+          <w:sz w:val="16"/>
+        </w:rPr>
+        <w:t>-h</w:t>
+      </w:r>
+      <w:r>
+        <w:rPr>
+          <w:rFonts w:ascii="Verdana" w:hAnsi="Verdana"/>
+          <w:color w:val="000000"/>
+          <w:sz w:val="16"/>
+          <w:szCs w:val="16"/>
+        </w:rPr>
+        <w:t xml:space="preserve"> </w:t>
+      </w:r>
+      <w:r>
+        <w:rPr>
+          <w:rFonts w:ascii="Verdana" w:hAnsi="Verdana"/>
+          <w:i/>
+          <w:iCs/>
+          <w:color w:val="000000"/>
+          <w:sz w:val="16"/>
+        </w:rPr>
+        <w:t>headers</w:t>
+      </w:r>
+      <w:r>
+        <w:rPr>
+          <w:rFonts w:ascii="Verdana" w:hAnsi="Verdana"/>
+          <w:color w:val="000000"/>
+          <w:sz w:val="16"/>
+          <w:szCs w:val="16"/>
+        </w:rPr>
+        <w:t xml:space="preserve"> </w:t>
       </w:r>
     </w:p>
     <w:p>
@@ -2119,8 +2916,80 @@
           <w:sz w:val="16"/>
           <w:szCs w:val="16"/>
         </w:rPr>
-        <w:t xml:space="preserve">The </w:t>
-      </w:r>
+        <w:t xml:space="preserve">Specifies the number of rows to print between the column headings. The default is to print headings one time for each set of query results. Use </w:t>
+      </w:r>
+      <w:r>
+        <w:rPr>
+          <w:rFonts w:ascii="Verdana" w:hAnsi="Verdana"/>
+          <w:b/>
+          <w:bCs/>
+          <w:color w:val="000000"/>
+          <w:sz w:val="16"/>
+        </w:rPr>
+        <w:t>0</w:t>
+      </w:r>
+      <w:r>
+        <w:rPr>
+          <w:rFonts w:ascii="Verdana" w:hAnsi="Verdana"/>
+          <w:color w:val="000000"/>
+          <w:sz w:val="16"/>
+          <w:szCs w:val="16"/>
+        </w:rPr>
+        <w:t xml:space="preserve"> to specify that headers must not be printed. Any value that is not valid causes </w:t>
+      </w:r>
+      <w:proofErr w:type="spellStart"/>
+      <w:r>
+        <w:rPr>
+          <w:rFonts w:ascii="Verdana" w:hAnsi="Verdana"/>
+          <w:b/>
+          <w:bCs/>
+          <w:color w:val="000000"/>
+          <w:sz w:val="16"/>
+        </w:rPr>
+        <w:t>sqlcecmd</w:t>
+      </w:r>
+      <w:proofErr w:type="spellEnd"/>
+      <w:r>
+        <w:rPr>
+          <w:rFonts w:ascii="Verdana" w:hAnsi="Verdana"/>
+          <w:color w:val="000000"/>
+          <w:sz w:val="16"/>
+          <w:szCs w:val="16"/>
+        </w:rPr>
+        <w:t xml:space="preserve"> to generate an error message and then exit.</w:t>
+      </w:r>
+    </w:p>
+    <w:p>
+      <w:pPr>
+        <w:spacing w:after="0" w:line="336" w:lineRule="auto"/>
+        <w:textAlignment w:val="top"/>
+        <w:rPr>
+          <w:rFonts w:ascii="Verdana" w:hAnsi="Verdana"/>
+          <w:color w:val="000000"/>
+          <w:sz w:val="16"/>
+          <w:szCs w:val="16"/>
+        </w:rPr>
+      </w:pPr>
+      <w:r>
+        <w:rPr>
+          <w:rFonts w:ascii="Verdana" w:hAnsi="Verdana"/>
+          <w:b/>
+          <w:bCs/>
+          <w:color w:val="000000"/>
+          <w:sz w:val="16"/>
+        </w:rPr>
+        <w:t>-s</w:t>
+      </w:r>
+      <w:r>
+        <w:rPr>
+          <w:rFonts w:ascii="Verdana" w:hAnsi="Verdana"/>
+          <w:color w:val="000000"/>
+          <w:sz w:val="16"/>
+          <w:szCs w:val="16"/>
+        </w:rPr>
+        <w:t xml:space="preserve"> </w:t>
+      </w:r>
+      <w:proofErr w:type="spellStart"/>
       <w:r>
         <w:rPr>
           <w:rFonts w:ascii="Verdana" w:hAnsi="Verdana"/>
@@ -2129,54 +2998,17 @@
           <w:color w:val="000000"/>
           <w:sz w:val="16"/>
         </w:rPr>
-        <w:t>output_file</w:t>
-      </w:r>
-      <w:r>
-        <w:rPr>
-          <w:rFonts w:ascii="Verdana" w:hAnsi="Verdana"/>
-          <w:color w:val="000000"/>
-          <w:sz w:val="16"/>
-          <w:szCs w:val="16"/>
-        </w:rPr>
-        <w:t xml:space="preserve"> is always stored in Unicode format. If the file name is not valid, an error message is generated, and </w:t>
-      </w:r>
-      <w:r>
-        <w:rPr>
-          <w:rFonts w:ascii="Verdana" w:hAnsi="Verdana"/>
-          <w:b/>
-          <w:bCs/>
-          <w:color w:val="000000"/>
-          <w:sz w:val="16"/>
-        </w:rPr>
-        <w:t>sqlcecmd</w:t>
-      </w:r>
-      <w:r>
-        <w:rPr>
-          <w:rFonts w:ascii="Verdana" w:hAnsi="Verdana"/>
-          <w:color w:val="000000"/>
-          <w:sz w:val="16"/>
-          <w:szCs w:val="16"/>
-        </w:rPr>
-        <w:t xml:space="preserve"> exits. This file will be created if it does not exist. A file of the same name from a prior </w:t>
-      </w:r>
-      <w:r>
-        <w:rPr>
-          <w:rFonts w:ascii="Verdana" w:hAnsi="Verdana"/>
-          <w:b/>
-          <w:bCs/>
-          <w:color w:val="000000"/>
-          <w:sz w:val="16"/>
-        </w:rPr>
-        <w:t>sqlcecmd</w:t>
-      </w:r>
-      <w:r>
-        <w:rPr>
-          <w:rFonts w:ascii="Verdana" w:hAnsi="Verdana"/>
-          <w:color w:val="000000"/>
-          <w:sz w:val="16"/>
-          <w:szCs w:val="16"/>
-        </w:rPr>
-        <w:t xml:space="preserve"> session will be overwritten. </w:t>
+        <w:t>col_separator</w:t>
+      </w:r>
+      <w:proofErr w:type="spellEnd"/>
+      <w:r>
+        <w:rPr>
+          <w:rFonts w:ascii="Verdana" w:hAnsi="Verdana"/>
+          <w:color w:val="000000"/>
+          <w:sz w:val="16"/>
+          <w:szCs w:val="16"/>
+        </w:rPr>
+        <w:t xml:space="preserve"> </w:t>
       </w:r>
     </w:p>
     <w:p>
@@ -2198,7 +3030,26 @@
           <w:sz w:val="16"/>
           <w:szCs w:val="16"/>
         </w:rPr>
-        <w:t>Path examples:</w:t>
+        <w:t>Specifies the column-separator character. The default is a blank space. To use characters that have special meaning to the operating system such as the ampersand (&amp;), or semicolon (;), enclose the character in quotation marks ("). The column separator can be any 8-bit character.</w:t>
+      </w:r>
+    </w:p>
+    <w:p>
+      <w:pPr>
+        <w:rPr>
+          <w:rFonts w:ascii="Verdana" w:hAnsi="Verdana"/>
+          <w:color w:val="000000"/>
+          <w:sz w:val="16"/>
+          <w:szCs w:val="16"/>
+        </w:rPr>
+      </w:pPr>
+      <w:r>
+        <w:rPr>
+          <w:rFonts w:ascii="Verdana" w:hAnsi="Verdana"/>
+          <w:color w:val="000000"/>
+          <w:sz w:val="16"/>
+          <w:szCs w:val="16"/>
+        </w:rPr>
+        <w:br w:type="page"/>
       </w:r>
     </w:p>
     <w:p>
@@ -2213,24 +3064,46 @@
           <w:szCs w:val="16"/>
         </w:rPr>
       </w:pPr>
-      <w:r>
-        <w:rPr>
-          <w:rFonts w:ascii="Verdana" w:hAnsi="Verdana"/>
-          <w:b/>
-          <w:bCs/>
-          <w:color w:val="000000"/>
-          <w:sz w:val="16"/>
-        </w:rPr>
-        <w:t xml:space="preserve">-o </w:t>
-      </w:r>
-      <w:r>
-        <w:rPr>
-          <w:rFonts w:ascii="Verdana" w:hAnsi="Verdana"/>
-          <w:color w:val="000000"/>
-          <w:sz w:val="16"/>
-          <w:szCs w:val="16"/>
-        </w:rPr>
-        <w:t>C:\&lt; filename&gt;</w:t>
+    </w:p>
+    <w:p>
+      <w:pPr>
+        <w:spacing w:after="0" w:line="336" w:lineRule="auto"/>
+        <w:textAlignment w:val="top"/>
+        <w:rPr>
+          <w:rFonts w:ascii="Verdana" w:hAnsi="Verdana"/>
+          <w:color w:val="000000"/>
+          <w:sz w:val="16"/>
+          <w:szCs w:val="16"/>
+        </w:rPr>
+      </w:pPr>
+      <w:r>
+        <w:rPr>
+          <w:rFonts w:ascii="Verdana" w:hAnsi="Verdana"/>
+          <w:b/>
+          <w:bCs/>
+          <w:color w:val="000000"/>
+          <w:sz w:val="16"/>
+        </w:rPr>
+        <w:t xml:space="preserve">-W </w:t>
+      </w:r>
+      <w:r>
+        <w:rPr>
+          <w:rFonts w:ascii="Verdana" w:hAnsi="Verdana"/>
+          <w:i/>
+          <w:iCs/>
+          <w:color w:val="000000"/>
+          <w:sz w:val="16"/>
+        </w:rPr>
+        <w:t>remove trailing spaces</w:t>
+      </w:r>
+      <w:r>
+        <w:rPr>
+          <w:rFonts w:ascii="Verdana" w:hAnsi="Verdana"/>
+          <w:color w:val="000000"/>
+          <w:sz w:val="16"/>
+          <w:szCs w:val="16"/>
+        </w:rPr>
+        <w:t xml:space="preserve"> </w:t>
       </w:r>
     </w:p>
     <w:p>
@@ -2248,21 +3121,156 @@
       <w:r>
         <w:rPr>
           <w:rFonts w:ascii="Verdana" w:hAnsi="Verdana"/>
-          <w:b/>
-          <w:bCs/>
-          <w:color w:val="000000"/>
-          <w:sz w:val="16"/>
-        </w:rPr>
-        <w:t xml:space="preserve">-o </w:t>
-      </w:r>
-      <w:r>
-        <w:rPr>
-          <w:rFonts w:ascii="Verdana" w:hAnsi="Verdana"/>
-          <w:color w:val="000000"/>
-          <w:sz w:val="16"/>
-          <w:szCs w:val="16"/>
-        </w:rPr>
-        <w:t>\\&lt;Server&gt;\&lt;Share$&gt;\&lt;filename&gt;</w:t>
+          <w:color w:val="000000"/>
+          <w:sz w:val="16"/>
+          <w:szCs w:val="16"/>
+        </w:rPr>
+        <w:t xml:space="preserve">This option removes trailing spaces from a column. Use this option together with the </w:t>
+      </w:r>
+      <w:r>
+        <w:rPr>
+          <w:rFonts w:ascii="Verdana" w:hAnsi="Verdana"/>
+          <w:b/>
+          <w:bCs/>
+          <w:color w:val="000000"/>
+          <w:sz w:val="16"/>
+        </w:rPr>
+        <w:t>-s</w:t>
+      </w:r>
+      <w:r>
+        <w:rPr>
+          <w:rFonts w:ascii="Verdana" w:hAnsi="Verdana"/>
+          <w:color w:val="000000"/>
+          <w:sz w:val="16"/>
+          <w:szCs w:val="16"/>
+        </w:rPr>
+        <w:t xml:space="preserve"> option when preparing data that is to be exported to another application. Cannot be used with the </w:t>
+      </w:r>
+      <w:r>
+        <w:rPr>
+          <w:rFonts w:ascii="Verdana" w:hAnsi="Verdana"/>
+          <w:b/>
+          <w:bCs/>
+          <w:color w:val="000000"/>
+          <w:sz w:val="16"/>
+        </w:rPr>
+        <w:t>-y</w:t>
+      </w:r>
+      <w:r>
+        <w:rPr>
+          <w:rFonts w:ascii="Verdana" w:hAnsi="Verdana"/>
+          <w:color w:val="000000"/>
+          <w:sz w:val="16"/>
+          <w:szCs w:val="16"/>
+        </w:rPr>
+        <w:t xml:space="preserve"> or </w:t>
+      </w:r>
+      <w:r>
+        <w:rPr>
+          <w:rFonts w:ascii="Verdana" w:hAnsi="Verdana"/>
+          <w:b/>
+          <w:bCs/>
+          <w:color w:val="000000"/>
+          <w:sz w:val="16"/>
+        </w:rPr>
+        <w:t>-Y</w:t>
+      </w:r>
+      <w:r>
+        <w:rPr>
+          <w:rFonts w:ascii="Verdana" w:hAnsi="Verdana"/>
+          <w:color w:val="000000"/>
+          <w:sz w:val="16"/>
+          <w:szCs w:val="16"/>
+        </w:rPr>
+        <w:t xml:space="preserve"> options.</w:t>
+      </w:r>
+    </w:p>
+    <w:p>
+      <w:pPr>
+        <w:spacing w:after="0" w:line="336" w:lineRule="auto"/>
+        <w:textAlignment w:val="top"/>
+        <w:rPr>
+          <w:rFonts w:ascii="Verdana" w:hAnsi="Verdana"/>
+          <w:color w:val="000000"/>
+          <w:sz w:val="16"/>
+          <w:szCs w:val="16"/>
+        </w:rPr>
+      </w:pPr>
+      <w:r>
+        <w:rPr>
+          <w:rFonts w:ascii="Verdana" w:hAnsi="Verdana"/>
+          <w:b/>
+          <w:bCs/>
+          <w:color w:val="000000"/>
+          <w:sz w:val="16"/>
+        </w:rPr>
+        <w:t>-k</w:t>
+      </w:r>
+      <w:r>
+        <w:rPr>
+          <w:rFonts w:ascii="Verdana" w:hAnsi="Verdana"/>
+          <w:color w:val="000000"/>
+          <w:sz w:val="16"/>
+          <w:szCs w:val="16"/>
+        </w:rPr>
+        <w:t xml:space="preserve"> [ </w:t>
+      </w:r>
+      <w:r>
+        <w:rPr>
+          <w:rFonts w:ascii="Verdana" w:hAnsi="Verdana"/>
+          <w:b/>
+          <w:bCs/>
+          <w:color w:val="000000"/>
+          <w:sz w:val="16"/>
+        </w:rPr>
+        <w:t xml:space="preserve">1 </w:t>
+      </w:r>
+      <w:r>
+        <w:rPr>
+          <w:rFonts w:ascii="Verdana" w:hAnsi="Verdana"/>
+          <w:color w:val="000000"/>
+          <w:sz w:val="16"/>
+          <w:szCs w:val="16"/>
+        </w:rPr>
+        <w:t xml:space="preserve">| </w:t>
+      </w:r>
+      <w:r>
+        <w:rPr>
+          <w:rFonts w:ascii="Verdana" w:hAnsi="Verdana"/>
+          <w:b/>
+          <w:bCs/>
+          <w:color w:val="000000"/>
+          <w:sz w:val="16"/>
+        </w:rPr>
+        <w:t xml:space="preserve">2 </w:t>
+      </w:r>
+      <w:r>
+        <w:rPr>
+          <w:rFonts w:ascii="Verdana" w:hAnsi="Verdana"/>
+          <w:color w:val="000000"/>
+          <w:sz w:val="16"/>
+          <w:szCs w:val="16"/>
+        </w:rPr>
+        <w:t xml:space="preserve">] </w:t>
+      </w:r>
+      <w:r>
+        <w:rPr>
+          <w:rFonts w:ascii="Verdana" w:hAnsi="Verdana"/>
+          <w:i/>
+          <w:iCs/>
+          <w:color w:val="000000"/>
+          <w:sz w:val="16"/>
+        </w:rPr>
+        <w:t>remove[replace] control characters</w:t>
+      </w:r>
+      <w:r>
+        <w:rPr>
+          <w:rFonts w:ascii="Verdana" w:hAnsi="Verdana"/>
+          <w:color w:val="000000"/>
+          <w:sz w:val="16"/>
+          <w:szCs w:val="16"/>
+        </w:rPr>
+        <w:t xml:space="preserve"> </w:t>
       </w:r>
     </w:p>
     <w:p>
@@ -2280,43 +3288,11 @@
       <w:r>
         <w:rPr>
           <w:rFonts w:ascii="Verdana" w:hAnsi="Verdana"/>
-          <w:b/>
-          <w:bCs/>
-          <w:color w:val="000000"/>
-          <w:sz w:val="16"/>
-        </w:rPr>
-        <w:t>-o "</w:t>
-      </w:r>
-      <w:r>
-        <w:rPr>
-          <w:rFonts w:ascii="Verdana" w:hAnsi="Verdana"/>
-          <w:color w:val="000000"/>
-          <w:sz w:val="16"/>
-          <w:szCs w:val="16"/>
-        </w:rPr>
-        <w:t>C:\Some Folder\&lt;file name&gt;"</w:t>
-      </w:r>
-    </w:p>
-    <w:p>
-      <w:pPr>
-        <w:spacing w:after="150" w:line="336" w:lineRule="auto"/>
-        <w:ind w:left="720"/>
-        <w:textAlignment w:val="top"/>
-        <w:rPr>
-          <w:rFonts w:ascii="Verdana" w:hAnsi="Verdana"/>
-          <w:color w:val="000000"/>
-          <w:sz w:val="16"/>
-          <w:szCs w:val="16"/>
-        </w:rPr>
-      </w:pPr>
-      <w:r>
-        <w:rPr>
-          <w:rFonts w:ascii="Verdana" w:hAnsi="Verdana"/>
-          <w:color w:val="000000"/>
-          <w:sz w:val="16"/>
-          <w:szCs w:val="16"/>
-        </w:rPr>
-        <w:t>File paths that contain spaces must be enclosed in quotation marks.</w:t>
+          <w:color w:val="000000"/>
+          <w:sz w:val="16"/>
+          <w:szCs w:val="16"/>
+        </w:rPr>
+        <w:t>Removes all control characters, such as tabs and new line characters from the output. This preserves column formatting when data is returned. If 1 is specified, the control characters are replaced by a single space. If 2 is specified, consecutive control characters are replaced by a single space.</w:t>
       </w:r>
     </w:p>
     <w:p>
@@ -2338,8 +3314,18 @@
           <w:color w:val="000000"/>
           <w:sz w:val="16"/>
         </w:rPr>
-        <w:t xml:space="preserve">-R </w:t>
-      </w:r>
+        <w:t>-y</w:t>
+      </w:r>
+      <w:r>
+        <w:rPr>
+          <w:rFonts w:ascii="Verdana" w:hAnsi="Verdana"/>
+          <w:color w:val="000000"/>
+          <w:sz w:val="16"/>
+          <w:szCs w:val="16"/>
+        </w:rPr>
+        <w:t xml:space="preserve"> </w:t>
+      </w:r>
+      <w:proofErr w:type="spellStart"/>
       <w:r>
         <w:rPr>
           <w:rFonts w:ascii="Verdana" w:hAnsi="Verdana"/>
@@ -2348,101 +3334,9 @@
           <w:color w:val="000000"/>
           <w:sz w:val="16"/>
         </w:rPr>
-        <w:t>use client regional settings</w:t>
-      </w:r>
-      <w:r>
-        <w:rPr>
-          <w:rFonts w:ascii="Verdana" w:hAnsi="Verdana"/>
-          <w:color w:val="000000"/>
-          <w:sz w:val="16"/>
-          <w:szCs w:val="16"/>
-        </w:rPr>
-        <w:t xml:space="preserve"> </w:t>
-      </w:r>
-    </w:p>
-    <w:p>
-      <w:pPr>
-        <w:spacing w:after="150" w:line="336" w:lineRule="auto"/>
-        <w:ind w:left="720"/>
-        <w:textAlignment w:val="top"/>
-        <w:rPr>
-          <w:rFonts w:ascii="Verdana" w:hAnsi="Verdana"/>
-          <w:color w:val="000000"/>
-          <w:sz w:val="16"/>
-          <w:szCs w:val="16"/>
-        </w:rPr>
-      </w:pPr>
-      <w:r>
-        <w:rPr>
-          <w:rFonts w:ascii="Verdana" w:hAnsi="Verdana"/>
-          <w:color w:val="000000"/>
-          <w:sz w:val="16"/>
-          <w:szCs w:val="16"/>
-        </w:rPr>
-        <w:t>Set the utility to use client regional settings when it converts currency, and date and time data to character data. The default is InvariantCulture settings.</w:t>
-      </w:r>
-    </w:p>
-    <w:p>
-      <w:pPr>
-        <w:spacing w:after="0" w:line="336" w:lineRule="auto"/>
-        <w:textAlignment w:val="top"/>
-        <w:rPr>
-          <w:rFonts w:ascii="Verdana" w:hAnsi="Verdana"/>
-          <w:color w:val="000000"/>
-          <w:sz w:val="16"/>
-          <w:szCs w:val="16"/>
-        </w:rPr>
-      </w:pPr>
-      <w:r>
-        <w:rPr>
-          <w:rFonts w:ascii="Verdana" w:hAnsi="Verdana"/>
-          <w:b/>
-          <w:bCs/>
-          <w:color w:val="000000"/>
-          <w:sz w:val="16"/>
-        </w:rPr>
-        <w:t>Formatting Options</w:t>
-      </w:r>
-      <w:r>
-        <w:rPr>
-          <w:rFonts w:ascii="Verdana" w:hAnsi="Verdana"/>
-          <w:color w:val="000000"/>
-          <w:sz w:val="16"/>
-          <w:szCs w:val="16"/>
-        </w:rPr>
-        <w:t xml:space="preserve"> </w:t>
-      </w:r>
-    </w:p>
-    <w:p>
-      <w:pPr>
-        <w:spacing w:after="0" w:line="336" w:lineRule="auto"/>
-        <w:textAlignment w:val="top"/>
-        <w:rPr>
-          <w:rFonts w:ascii="Verdana" w:hAnsi="Verdana"/>
-          <w:color w:val="000000"/>
-          <w:sz w:val="16"/>
-          <w:szCs w:val="16"/>
-        </w:rPr>
-      </w:pPr>
-      <w:r>
-        <w:rPr>
-          <w:rFonts w:ascii="Verdana" w:hAnsi="Verdana"/>
-          <w:b/>
-          <w:bCs/>
-          <w:color w:val="000000"/>
-          <w:sz w:val="16"/>
-        </w:rPr>
-        <w:t>-h</w:t>
-      </w:r>
-      <w:r>
-        <w:rPr>
-          <w:rFonts w:ascii="Verdana" w:hAnsi="Verdana"/>
-          <w:color w:val="000000"/>
-          <w:sz w:val="16"/>
-          <w:szCs w:val="16"/>
-        </w:rPr>
-        <w:t xml:space="preserve"> </w:t>
-      </w:r>
+        <w:t>display_width</w:t>
+      </w:r>
+      <w:proofErr w:type="spellEnd"/>
       <w:r>
         <w:rPr>
           <w:rFonts w:ascii="Verdana" w:hAnsi="Verdana"/>
@@ -2451,451 +3345,7 @@
           <w:color w:val="000000"/>
           <w:sz w:val="16"/>
         </w:rPr>
-        <w:t>headers</w:t>
-      </w:r>
-      <w:r>
-        <w:rPr>
-          <w:rFonts w:ascii="Verdana" w:hAnsi="Verdana"/>
-          <w:color w:val="000000"/>
-          <w:sz w:val="16"/>
-          <w:szCs w:val="16"/>
-        </w:rPr>
         <w:t xml:space="preserve"> </w:t>
-      </w:r>
-    </w:p>
-    <w:p>
-      <w:pPr>
-        <w:spacing w:after="150" w:line="336" w:lineRule="auto"/>
-        <w:ind w:left="720"/>
-        <w:textAlignment w:val="top"/>
-        <w:rPr>
-          <w:rFonts w:ascii="Verdana" w:hAnsi="Verdana"/>
-          <w:color w:val="000000"/>
-          <w:sz w:val="16"/>
-          <w:szCs w:val="16"/>
-        </w:rPr>
-      </w:pPr>
-      <w:r>
-        <w:rPr>
-          <w:rFonts w:ascii="Verdana" w:hAnsi="Verdana"/>
-          <w:color w:val="000000"/>
-          <w:sz w:val="16"/>
-          <w:szCs w:val="16"/>
-        </w:rPr>
-        <w:t xml:space="preserve">Specifies the number of rows to print between the column headings. The default is to print headings one time for each set of query results. Use </w:t>
-      </w:r>
-      <w:r>
-        <w:rPr>
-          <w:rFonts w:ascii="Verdana" w:hAnsi="Verdana"/>
-          <w:b/>
-          <w:bCs/>
-          <w:color w:val="000000"/>
-          <w:sz w:val="16"/>
-        </w:rPr>
-        <w:t>0</w:t>
-      </w:r>
-      <w:r>
-        <w:rPr>
-          <w:rFonts w:ascii="Verdana" w:hAnsi="Verdana"/>
-          <w:color w:val="000000"/>
-          <w:sz w:val="16"/>
-          <w:szCs w:val="16"/>
-        </w:rPr>
-        <w:t xml:space="preserve"> to specify that headers must not be printed. Any value that is not valid causes </w:t>
-      </w:r>
-      <w:r>
-        <w:rPr>
-          <w:rFonts w:ascii="Verdana" w:hAnsi="Verdana"/>
-          <w:b/>
-          <w:bCs/>
-          <w:color w:val="000000"/>
-          <w:sz w:val="16"/>
-        </w:rPr>
-        <w:t>sqlcecmd</w:t>
-      </w:r>
-      <w:r>
-        <w:rPr>
-          <w:rFonts w:ascii="Verdana" w:hAnsi="Verdana"/>
-          <w:color w:val="000000"/>
-          <w:sz w:val="16"/>
-          <w:szCs w:val="16"/>
-        </w:rPr>
-        <w:t xml:space="preserve"> to generate an error message and then exit.</w:t>
-      </w:r>
-    </w:p>
-    <w:p>
-      <w:pPr>
-        <w:spacing w:after="0" w:line="336" w:lineRule="auto"/>
-        <w:textAlignment w:val="top"/>
-        <w:rPr>
-          <w:rFonts w:ascii="Verdana" w:hAnsi="Verdana"/>
-          <w:color w:val="000000"/>
-          <w:sz w:val="16"/>
-          <w:szCs w:val="16"/>
-        </w:rPr>
-      </w:pPr>
-      <w:r>
-        <w:rPr>
-          <w:rFonts w:ascii="Verdana" w:hAnsi="Verdana"/>
-          <w:b/>
-          <w:bCs/>
-          <w:color w:val="000000"/>
-          <w:sz w:val="16"/>
-        </w:rPr>
-        <w:t>-s</w:t>
-      </w:r>
-      <w:r>
-        <w:rPr>
-          <w:rFonts w:ascii="Verdana" w:hAnsi="Verdana"/>
-          <w:color w:val="000000"/>
-          <w:sz w:val="16"/>
-          <w:szCs w:val="16"/>
-        </w:rPr>
-        <w:t xml:space="preserve"> </w:t>
-      </w:r>
-      <w:r>
-        <w:rPr>
-          <w:rFonts w:ascii="Verdana" w:hAnsi="Verdana"/>
-          <w:i/>
-          <w:iCs/>
-          <w:color w:val="000000"/>
-          <w:sz w:val="16"/>
-        </w:rPr>
-        <w:t>col_separator</w:t>
-      </w:r>
-      <w:r>
-        <w:rPr>
-          <w:rFonts w:ascii="Verdana" w:hAnsi="Verdana"/>
-          <w:color w:val="000000"/>
-          <w:sz w:val="16"/>
-          <w:szCs w:val="16"/>
-        </w:rPr>
-        <w:t xml:space="preserve"> </w:t>
-      </w:r>
-    </w:p>
-    <w:p>
-      <w:pPr>
-        <w:spacing w:after="150" w:line="336" w:lineRule="auto"/>
-        <w:ind w:left="720"/>
-        <w:textAlignment w:val="top"/>
-        <w:rPr>
-          <w:rFonts w:ascii="Verdana" w:hAnsi="Verdana"/>
-          <w:color w:val="000000"/>
-          <w:sz w:val="16"/>
-          <w:szCs w:val="16"/>
-        </w:rPr>
-      </w:pPr>
-      <w:r>
-        <w:rPr>
-          <w:rFonts w:ascii="Verdana" w:hAnsi="Verdana"/>
-          <w:color w:val="000000"/>
-          <w:sz w:val="16"/>
-          <w:szCs w:val="16"/>
-        </w:rPr>
-        <w:t>Specifies the column-separator character. The default is a blank space. To use characters that have special meaning to the operating system such as the ampersand (&amp;), or semicolon (;), enclose the character in quotation marks ("). The column separator can be any 8-bit character.</w:t>
-      </w:r>
-    </w:p>
-    <w:p>
-      <w:pPr>
-        <w:rPr>
-          <w:rFonts w:ascii="Verdana" w:hAnsi="Verdana"/>
-          <w:color w:val="000000"/>
-          <w:sz w:val="16"/>
-          <w:szCs w:val="16"/>
-        </w:rPr>
-      </w:pPr>
-      <w:r>
-        <w:rPr>
-          <w:rFonts w:ascii="Verdana" w:hAnsi="Verdana"/>
-          <w:color w:val="000000"/>
-          <w:sz w:val="16"/>
-          <w:szCs w:val="16"/>
-        </w:rPr>
-        <w:br w:type="page"/>
-      </w:r>
-    </w:p>
-    <w:p>
-      <w:pPr>
-        <w:spacing w:after="150" w:line="336" w:lineRule="auto"/>
-        <w:ind w:left="720"/>
-        <w:textAlignment w:val="top"/>
-        <w:rPr>
-          <w:rFonts w:ascii="Verdana" w:hAnsi="Verdana"/>
-          <w:color w:val="000000"/>
-          <w:sz w:val="16"/>
-          <w:szCs w:val="16"/>
-        </w:rPr>
-      </w:pPr>
-    </w:p>
-    <w:p>
-      <w:pPr>
-        <w:spacing w:after="0" w:line="336" w:lineRule="auto"/>
-        <w:textAlignment w:val="top"/>
-        <w:rPr>
-          <w:rFonts w:ascii="Verdana" w:hAnsi="Verdana"/>
-          <w:color w:val="000000"/>
-          <w:sz w:val="16"/>
-          <w:szCs w:val="16"/>
-        </w:rPr>
-      </w:pPr>
-      <w:r>
-        <w:rPr>
-          <w:rFonts w:ascii="Verdana" w:hAnsi="Verdana"/>
-          <w:b/>
-          <w:bCs/>
-          <w:color w:val="000000"/>
-          <w:sz w:val="16"/>
-        </w:rPr>
-        <w:t xml:space="preserve">-W </w:t>
-      </w:r>
-      <w:r>
-        <w:rPr>
-          <w:rFonts w:ascii="Verdana" w:hAnsi="Verdana"/>
-          <w:i/>
-          <w:iCs/>
-          <w:color w:val="000000"/>
-          <w:sz w:val="16"/>
-        </w:rPr>
-        <w:t>remove trailing spaces</w:t>
-      </w:r>
-      <w:r>
-        <w:rPr>
-          <w:rFonts w:ascii="Verdana" w:hAnsi="Verdana"/>
-          <w:color w:val="000000"/>
-          <w:sz w:val="16"/>
-          <w:szCs w:val="16"/>
-        </w:rPr>
-        <w:t xml:space="preserve"> </w:t>
-      </w:r>
-    </w:p>
-    <w:p>
-      <w:pPr>
-        <w:spacing w:after="150" w:line="336" w:lineRule="auto"/>
-        <w:ind w:left="720"/>
-        <w:textAlignment w:val="top"/>
-        <w:rPr>
-          <w:rFonts w:ascii="Verdana" w:hAnsi="Verdana"/>
-          <w:color w:val="000000"/>
-          <w:sz w:val="16"/>
-          <w:szCs w:val="16"/>
-        </w:rPr>
-      </w:pPr>
-      <w:r>
-        <w:rPr>
-          <w:rFonts w:ascii="Verdana" w:hAnsi="Verdana"/>
-          <w:color w:val="000000"/>
-          <w:sz w:val="16"/>
-          <w:szCs w:val="16"/>
-        </w:rPr>
-        <w:t xml:space="preserve">This option removes trailing spaces from a column. Use this option together with the </w:t>
-      </w:r>
-      <w:r>
-        <w:rPr>
-          <w:rFonts w:ascii="Verdana" w:hAnsi="Verdana"/>
-          <w:b/>
-          <w:bCs/>
-          <w:color w:val="000000"/>
-          <w:sz w:val="16"/>
-        </w:rPr>
-        <w:t>-s</w:t>
-      </w:r>
-      <w:r>
-        <w:rPr>
-          <w:rFonts w:ascii="Verdana" w:hAnsi="Verdana"/>
-          <w:color w:val="000000"/>
-          <w:sz w:val="16"/>
-          <w:szCs w:val="16"/>
-        </w:rPr>
-        <w:t xml:space="preserve"> option when preparing data that is to be exported to another application. Cannot be used with the </w:t>
-      </w:r>
-      <w:r>
-        <w:rPr>
-          <w:rFonts w:ascii="Verdana" w:hAnsi="Verdana"/>
-          <w:b/>
-          <w:bCs/>
-          <w:color w:val="000000"/>
-          <w:sz w:val="16"/>
-        </w:rPr>
-        <w:t>-y</w:t>
-      </w:r>
-      <w:r>
-        <w:rPr>
-          <w:rFonts w:ascii="Verdana" w:hAnsi="Verdana"/>
-          <w:color w:val="000000"/>
-          <w:sz w:val="16"/>
-          <w:szCs w:val="16"/>
-        </w:rPr>
-        <w:t xml:space="preserve"> or </w:t>
-      </w:r>
-      <w:r>
-        <w:rPr>
-          <w:rFonts w:ascii="Verdana" w:hAnsi="Verdana"/>
-          <w:b/>
-          <w:bCs/>
-          <w:color w:val="000000"/>
-          <w:sz w:val="16"/>
-        </w:rPr>
-        <w:t>-Y</w:t>
-      </w:r>
-      <w:r>
-        <w:rPr>
-          <w:rFonts w:ascii="Verdana" w:hAnsi="Verdana"/>
-          <w:color w:val="000000"/>
-          <w:sz w:val="16"/>
-          <w:szCs w:val="16"/>
-        </w:rPr>
-        <w:t xml:space="preserve"> options.</w:t>
-      </w:r>
-    </w:p>
-    <w:p>
-      <w:pPr>
-        <w:spacing w:after="0" w:line="336" w:lineRule="auto"/>
-        <w:textAlignment w:val="top"/>
-        <w:rPr>
-          <w:rFonts w:ascii="Verdana" w:hAnsi="Verdana"/>
-          <w:color w:val="000000"/>
-          <w:sz w:val="16"/>
-          <w:szCs w:val="16"/>
-        </w:rPr>
-      </w:pPr>
-      <w:r>
-        <w:rPr>
-          <w:rFonts w:ascii="Verdana" w:hAnsi="Verdana"/>
-          <w:b/>
-          <w:bCs/>
-          <w:color w:val="000000"/>
-          <w:sz w:val="16"/>
-        </w:rPr>
-        <w:t>-k</w:t>
-      </w:r>
-      <w:r>
-        <w:rPr>
-          <w:rFonts w:ascii="Verdana" w:hAnsi="Verdana"/>
-          <w:color w:val="000000"/>
-          <w:sz w:val="16"/>
-          <w:szCs w:val="16"/>
-        </w:rPr>
-        <w:t xml:space="preserve"> [ </w:t>
-      </w:r>
-      <w:r>
-        <w:rPr>
-          <w:rFonts w:ascii="Verdana" w:hAnsi="Verdana"/>
-          <w:b/>
-          <w:bCs/>
-          <w:color w:val="000000"/>
-          <w:sz w:val="16"/>
-        </w:rPr>
-        <w:t xml:space="preserve">1 </w:t>
-      </w:r>
-      <w:r>
-        <w:rPr>
-          <w:rFonts w:ascii="Verdana" w:hAnsi="Verdana"/>
-          <w:color w:val="000000"/>
-          <w:sz w:val="16"/>
-          <w:szCs w:val="16"/>
-        </w:rPr>
-        <w:t xml:space="preserve">| </w:t>
-      </w:r>
-      <w:r>
-        <w:rPr>
-          <w:rFonts w:ascii="Verdana" w:hAnsi="Verdana"/>
-          <w:b/>
-          <w:bCs/>
-          <w:color w:val="000000"/>
-          <w:sz w:val="16"/>
-        </w:rPr>
-        <w:t xml:space="preserve">2 </w:t>
-      </w:r>
-      <w:r>
-        <w:rPr>
-          <w:rFonts w:ascii="Verdana" w:hAnsi="Verdana"/>
-          <w:color w:val="000000"/>
-          <w:sz w:val="16"/>
-          <w:szCs w:val="16"/>
-        </w:rPr>
-        <w:t xml:space="preserve">] </w:t>
-      </w:r>
-      <w:r>
-        <w:rPr>
-          <w:rFonts w:ascii="Verdana" w:hAnsi="Verdana"/>
-          <w:i/>
-          <w:iCs/>
-          <w:color w:val="000000"/>
-          <w:sz w:val="16"/>
-        </w:rPr>
-        <w:t>remove[replace] control characters</w:t>
-      </w:r>
-      <w:r>
-        <w:rPr>
-          <w:rFonts w:ascii="Verdana" w:hAnsi="Verdana"/>
-          <w:color w:val="000000"/>
-          <w:sz w:val="16"/>
-          <w:szCs w:val="16"/>
-        </w:rPr>
-        <w:t xml:space="preserve"> </w:t>
-      </w:r>
-    </w:p>
-    <w:p>
-      <w:pPr>
-        <w:spacing w:after="150" w:line="336" w:lineRule="auto"/>
-        <w:ind w:left="720"/>
-        <w:textAlignment w:val="top"/>
-        <w:rPr>
-          <w:rFonts w:ascii="Verdana" w:hAnsi="Verdana"/>
-          <w:color w:val="000000"/>
-          <w:sz w:val="16"/>
-          <w:szCs w:val="16"/>
-        </w:rPr>
-      </w:pPr>
-      <w:r>
-        <w:rPr>
-          <w:rFonts w:ascii="Verdana" w:hAnsi="Verdana"/>
-          <w:color w:val="000000"/>
-          <w:sz w:val="16"/>
-          <w:szCs w:val="16"/>
-        </w:rPr>
-        <w:t>Removes all control characters, such as tabs and new line characters from the output. This preserves column formatting when data is returned. If 1 is specified, the control characters are replaced by a single space. If 2 is specified, consecutive control characters are replaced by a single space.</w:t>
-      </w:r>
-    </w:p>
-    <w:p>
-      <w:pPr>
-        <w:spacing w:after="0" w:line="336" w:lineRule="auto"/>
-        <w:textAlignment w:val="top"/>
-        <w:rPr>
-          <w:rFonts w:ascii="Verdana" w:hAnsi="Verdana"/>
-          <w:color w:val="000000"/>
-          <w:sz w:val="16"/>
-          <w:szCs w:val="16"/>
-        </w:rPr>
-      </w:pPr>
-      <w:r>
-        <w:rPr>
-          <w:rFonts w:ascii="Verdana" w:hAnsi="Verdana"/>
-          <w:b/>
-          <w:bCs/>
-          <w:color w:val="000000"/>
-          <w:sz w:val="16"/>
-        </w:rPr>
-        <w:t>-y</w:t>
-      </w:r>
-      <w:r>
-        <w:rPr>
-          <w:rFonts w:ascii="Verdana" w:hAnsi="Verdana"/>
-          <w:color w:val="000000"/>
-          <w:sz w:val="16"/>
-          <w:szCs w:val="16"/>
-        </w:rPr>
-        <w:t xml:space="preserve"> </w:t>
-      </w:r>
-      <w:r>
-        <w:rPr>
-          <w:rFonts w:ascii="Verdana" w:hAnsi="Verdana"/>
-          <w:i/>
-          <w:iCs/>
-          <w:color w:val="000000"/>
-          <w:sz w:val="16"/>
-        </w:rPr>
-        <w:t xml:space="preserve">display_width </w:t>
       </w:r>
     </w:p>
     <w:p>
@@ -2936,6 +3386,7 @@
           <w:szCs w:val="16"/>
         </w:rPr>
       </w:pPr>
+      <w:proofErr w:type="spellStart"/>
       <w:r>
         <w:rPr>
           <w:rFonts w:ascii="Verdana" w:hAnsi="Verdana"/>
@@ -2946,6 +3397,7 @@
         </w:rPr>
         <w:t>ntext</w:t>
       </w:r>
+      <w:proofErr w:type="spellEnd"/>
       <w:r>
         <w:rPr>
           <w:rFonts w:ascii="Verdana" w:hAnsi="Verdana"/>
@@ -3011,7 +3463,27 @@
           <w:sz w:val="16"/>
           <w:szCs w:val="16"/>
         </w:rPr>
-        <w:t>If display_width is 0, the output is truncated at 1 MB.</w:t>
+        <w:t xml:space="preserve">If </w:t>
+      </w:r>
+      <w:proofErr w:type="spellStart"/>
+      <w:r>
+        <w:rPr>
+          <w:rFonts w:ascii="Verdana" w:hAnsi="Verdana"/>
+          <w:color w:val="000000"/>
+          <w:sz w:val="16"/>
+          <w:szCs w:val="16"/>
+        </w:rPr>
+        <w:t>display_width</w:t>
+      </w:r>
+      <w:proofErr w:type="spellEnd"/>
+      <w:r>
+        <w:rPr>
+          <w:rFonts w:ascii="Verdana" w:hAnsi="Verdana"/>
+          <w:color w:val="000000"/>
+          <w:sz w:val="16"/>
+          <w:szCs w:val="16"/>
+        </w:rPr>
+        <w:t xml:space="preserve"> is 0, the output is truncated at 1 MB.</w:t>
       </w:r>
     </w:p>
     <w:p>
@@ -3044,6 +3516,7 @@
         </w:rPr>
         <w:t xml:space="preserve"> </w:t>
       </w:r>
+      <w:proofErr w:type="spellStart"/>
       <w:r>
         <w:rPr>
           <w:rFonts w:ascii="Verdana" w:hAnsi="Verdana"/>
@@ -3054,6 +3527,7 @@
         </w:rPr>
         <w:t>display_width</w:t>
       </w:r>
+      <w:proofErr w:type="spellEnd"/>
       <w:r>
         <w:rPr>
           <w:rFonts w:ascii="Verdana" w:hAnsi="Verdana"/>
@@ -3102,15 +3576,27 @@
           <w:szCs w:val="16"/>
         </w:rPr>
       </w:pPr>
-      <w:r>
-        <w:rPr>
-          <w:rFonts w:ascii="Verdana" w:hAnsi="Verdana"/>
-          <w:b/>
-          <w:bCs/>
-          <w:color w:val="000000"/>
-          <w:sz w:val="16"/>
-        </w:rPr>
-        <w:t>nchar(n)</w:t>
+      <w:proofErr w:type="spellStart"/>
+      <w:r>
+        <w:rPr>
+          <w:rFonts w:ascii="Verdana" w:hAnsi="Verdana"/>
+          <w:b/>
+          <w:bCs/>
+          <w:color w:val="000000"/>
+          <w:sz w:val="16"/>
+        </w:rPr>
+        <w:t>nchar</w:t>
+      </w:r>
+      <w:proofErr w:type="spellEnd"/>
+      <w:r>
+        <w:rPr>
+          <w:rFonts w:ascii="Verdana" w:hAnsi="Verdana"/>
+          <w:b/>
+          <w:bCs/>
+          <w:color w:val="000000"/>
+          <w:sz w:val="16"/>
+        </w:rPr>
+        <w:t>(n)</w:t>
       </w:r>
       <w:r>
         <w:rPr>
@@ -3148,15 +3634,27 @@
           <w:szCs w:val="16"/>
         </w:rPr>
       </w:pPr>
-      <w:r>
-        <w:rPr>
-          <w:rFonts w:ascii="Verdana" w:hAnsi="Verdana"/>
-          <w:b/>
-          <w:bCs/>
-          <w:color w:val="000000"/>
-          <w:sz w:val="16"/>
-        </w:rPr>
-        <w:t>nvarchar(n)</w:t>
+      <w:proofErr w:type="spellStart"/>
+      <w:r>
+        <w:rPr>
+          <w:rFonts w:ascii="Verdana" w:hAnsi="Verdana"/>
+          <w:b/>
+          <w:bCs/>
+          <w:color w:val="000000"/>
+          <w:sz w:val="16"/>
+        </w:rPr>
+        <w:t>nvarchar</w:t>
+      </w:r>
+      <w:proofErr w:type="spellEnd"/>
+      <w:r>
+        <w:rPr>
+          <w:rFonts w:ascii="Verdana" w:hAnsi="Verdana"/>
+          <w:b/>
+          <w:bCs/>
+          <w:color w:val="000000"/>
+          <w:sz w:val="16"/>
+        </w:rPr>
+        <w:t>(n)</w:t>
       </w:r>
       <w:r>
         <w:rPr>
@@ -3293,6 +3791,7 @@
         </w:rPr>
         <w:t xml:space="preserve">Specifies that </w:t>
       </w:r>
+      <w:proofErr w:type="spellStart"/>
       <w:r>
         <w:rPr>
           <w:rFonts w:ascii="Verdana" w:hAnsi="Verdana"/>
@@ -3303,6 +3802,7 @@
         </w:rPr>
         <w:t>sqlcecmd</w:t>
       </w:r>
+      <w:proofErr w:type="spellEnd"/>
       <w:r>
         <w:rPr>
           <w:rFonts w:ascii="Verdana" w:hAnsi="Verdana"/>
@@ -3312,6 +3812,7 @@
         </w:rPr>
         <w:t xml:space="preserve"> exits and returns a DOS ERRORLEVEL value when an error occurs. If the </w:t>
       </w:r>
+      <w:proofErr w:type="spellStart"/>
       <w:r>
         <w:rPr>
           <w:rFonts w:ascii="Verdana" w:hAnsi="Verdana"/>
@@ -3322,6 +3823,7 @@
         </w:rPr>
         <w:t>sqlcecmd</w:t>
       </w:r>
+      <w:proofErr w:type="spellEnd"/>
       <w:r>
         <w:rPr>
           <w:rFonts w:ascii="Verdana" w:hAnsi="Verdana"/>
@@ -3425,6 +3927,7 @@
         </w:rPr>
         <w:t xml:space="preserve">Displays the syntax summary of </w:t>
       </w:r>
+      <w:proofErr w:type="spellStart"/>
       <w:r>
         <w:rPr>
           <w:rFonts w:ascii="Verdana" w:hAnsi="Verdana"/>
@@ -3435,6 +3938,7 @@
         </w:rPr>
         <w:t>sqlcecmd</w:t>
       </w:r>
+      <w:proofErr w:type="spellEnd"/>
       <w:r>
         <w:rPr>
           <w:rFonts w:ascii="Verdana" w:hAnsi="Verdana"/>
@@ -3522,6 +4026,7 @@
         </w:rPr>
         <w:t xml:space="preserve">The total length of the </w:t>
       </w:r>
+      <w:proofErr w:type="spellStart"/>
       <w:r>
         <w:rPr>
           <w:rFonts w:ascii="Verdana" w:hAnsi="Verdana"/>
@@ -3532,6 +4037,7 @@
         </w:rPr>
         <w:t>sqlcecmd</w:t>
       </w:r>
+      <w:proofErr w:type="spellEnd"/>
       <w:r>
         <w:rPr>
           <w:rFonts w:ascii="Verdana" w:hAnsi="Verdana"/>
@@ -4320,7 +4826,6 @@
   <w:style w:type="paragraph" w:default="1" w:styleId="Normal">
     <w:name w:val="Normal"/>
     <w:qFormat/>
-    <w:rsid w:val="00D0758B"/>
     <w:pPr>
       <w:spacing w:after="200" w:line="276" w:lineRule="auto"/>
     </w:pPr>
@@ -4335,7 +4840,6 @@
     <w:link w:val="Heading2Char"/>
     <w:uiPriority w:val="99"/>
     <w:qFormat/>
-    <w:rsid w:val="00D0758B"/>
     <w:pPr>
       <w:keepNext/>
       <w:keepLines/>
@@ -4353,8 +4857,9 @@
   </w:style>
   <w:style w:type="character" w:default="1" w:styleId="DefaultParagraphFont">
     <w:name w:val="Default Paragraph Font"/>
-    <w:uiPriority w:val="99"/>
+    <w:uiPriority w:val="1"/>
     <w:semiHidden/>
+    <w:unhideWhenUsed/>
   </w:style>
   <w:style w:type="table" w:default="1" w:styleId="TableNormal">
     <w:name w:val="Normal Table"/>
@@ -4384,7 +4889,6 @@
     <w:link w:val="Heading2"/>
     <w:uiPriority w:val="99"/>
     <w:locked/>
-    <w:rsid w:val="00D0758B"/>
     <w:rPr>
       <w:rFonts w:ascii="Cambria" w:hAnsi="Cambria" w:cs="Times New Roman"/>
       <w:b/>
@@ -4399,7 +4903,6 @@
     <w:basedOn w:val="DefaultParagraphFont"/>
     <w:uiPriority w:val="99"/>
     <w:semiHidden/>
-    <w:rsid w:val="00D0758B"/>
     <w:rPr>
       <w:rFonts w:cs="Times New Roman"/>
       <w:color w:val="0033CC"/>
@@ -4412,7 +4915,6 @@
     <w:basedOn w:val="Normal"/>
     <w:uiPriority w:val="99"/>
     <w:semiHidden/>
-    <w:rsid w:val="00D0758B"/>
     <w:pPr>
       <w:spacing w:after="150" w:line="240" w:lineRule="auto"/>
     </w:pPr>
@@ -4427,7 +4929,6 @@
     <w:basedOn w:val="DefaultParagraphFont"/>
     <w:uiPriority w:val="99"/>
     <w:qFormat/>
-    <w:rsid w:val="00D0758B"/>
     <w:rPr>
       <w:rFonts w:cs="Times New Roman"/>
       <w:b/>
@@ -4440,7 +4941,6 @@
     <w:link w:val="HTMLPreformattedChar"/>
     <w:uiPriority w:val="99"/>
     <w:semiHidden/>
-    <w:rsid w:val="00D0758B"/>
     <w:pPr>
       <w:tabs>
         <w:tab w:val="left" w:pos="916"/>
@@ -4475,7 +4975,6 @@
     <w:uiPriority w:val="99"/>
     <w:semiHidden/>
     <w:locked/>
-    <w:rsid w:val="00D0758B"/>
     <w:rPr>
       <w:rFonts w:ascii="Courier New" w:hAnsi="Courier New" w:cs="Courier New"/>
       <w:sz w:val="20"/>
@@ -4487,7 +4986,6 @@
     <w:basedOn w:val="DefaultParagraphFont"/>
     <w:uiPriority w:val="99"/>
     <w:qFormat/>
-    <w:rsid w:val="00D0758B"/>
     <w:rPr>
       <w:rFonts w:cs="Times New Roman"/>
       <w:i/>
@@ -4499,7 +4997,6 @@
     <w:basedOn w:val="DefaultParagraphFont"/>
     <w:uiPriority w:val="99"/>
     <w:semiHidden/>
-    <w:rsid w:val="00D0758B"/>
     <w:rPr>
       <w:rFonts w:ascii="Courier New" w:hAnsi="Courier New" w:cs="Courier New"/>
       <w:sz w:val="20"/>

</xml_diff>

<commit_message>
Experimental implementation of XML output (new -x option)
</commit_message>
<xml_diff>
--- a/sqlcecmd utility specifcation.1.0.docx
+++ b/sqlcecmd utility specifcation.1.0.docx
@@ -7,15 +7,7 @@
         <w:pStyle w:val="Heading2"/>
       </w:pPr>
       <w:r>
-        <w:t xml:space="preserve">Feature specification for </w:t>
-      </w:r>
-      <w:proofErr w:type="spellStart"/>
-      <w:r>
-        <w:t>SqlCeCmd</w:t>
-      </w:r>
-      <w:proofErr w:type="spellEnd"/>
-      <w:r>
-        <w:t xml:space="preserve"> utility. Version 1.0</w:t>
+        <w:t>Feature specification for SqlCeCmd utility. Version 1.0</w:t>
       </w:r>
     </w:p>
     <w:p>
@@ -71,27 +63,15 @@
         </w:rPr>
         <w:t xml:space="preserve">The </w:t>
       </w:r>
-      <w:proofErr w:type="spellStart"/>
-      <w:r>
-        <w:rPr>
-          <w:rFonts w:ascii="Verdana" w:hAnsi="Verdana"/>
-          <w:b/>
-          <w:bCs/>
-          <w:color w:val="000000"/>
-          <w:sz w:val="16"/>
-        </w:rPr>
-        <w:t>sqlcecmd</w:t>
-      </w:r>
-      <w:proofErr w:type="spellEnd"/>
-      <w:r>
-        <w:rPr>
-          <w:rFonts w:ascii="Verdana" w:hAnsi="Verdana"/>
-          <w:b/>
-          <w:bCs/>
-          <w:color w:val="000000"/>
-          <w:sz w:val="16"/>
-        </w:rPr>
-        <w:t xml:space="preserve"> </w:t>
+      <w:r>
+        <w:rPr>
+          <w:rFonts w:ascii="Verdana" w:hAnsi="Verdana"/>
+          <w:b/>
+          <w:bCs/>
+          <w:color w:val="000000"/>
+          <w:sz w:val="16"/>
+        </w:rPr>
+        <w:t xml:space="preserve">sqlcecmd </w:t>
       </w:r>
       <w:r>
         <w:rPr>
@@ -189,7 +169,6 @@
           <w:szCs w:val="20"/>
         </w:rPr>
       </w:pPr>
-      <w:proofErr w:type="spellStart"/>
       <w:r>
         <w:rPr>
           <w:rFonts w:ascii="Consolas" w:hAnsi="Consolas" w:cs="Courier New"/>
@@ -198,18 +177,7 @@
           <w:sz w:val="20"/>
           <w:szCs w:val="20"/>
         </w:rPr>
-        <w:t>sqlcecmd</w:t>
-      </w:r>
-      <w:proofErr w:type="spellEnd"/>
-      <w:r>
-        <w:rPr>
-          <w:rFonts w:ascii="Consolas" w:hAnsi="Consolas" w:cs="Courier New"/>
-          <w:b/>
-          <w:color w:val="000000"/>
-          <w:sz w:val="20"/>
-          <w:szCs w:val="20"/>
-        </w:rPr>
-        <w:t> </w:t>
+        <w:t>sqlcecmd </w:t>
       </w:r>
     </w:p>
     <w:p>
@@ -324,51 +292,7 @@
           <w:sz w:val="20"/>
           <w:szCs w:val="20"/>
         </w:rPr>
-        <w:t xml:space="preserve">[ -e shrink | compact | create | upgrade | </w:t>
-      </w:r>
-      <w:proofErr w:type="spellStart"/>
-      <w:r>
-        <w:rPr>
-          <w:rFonts w:ascii="Consolas" w:hAnsi="Consolas" w:cs="Courier New"/>
-          <w:b/>
-          <w:color w:val="000000"/>
-          <w:sz w:val="20"/>
-          <w:szCs w:val="20"/>
-        </w:rPr>
-        <w:t>repairdelete</w:t>
-      </w:r>
-      <w:proofErr w:type="spellEnd"/>
-      <w:r>
-        <w:rPr>
-          <w:rFonts w:ascii="Consolas" w:hAnsi="Consolas" w:cs="Courier New"/>
-          <w:b/>
-          <w:color w:val="000000"/>
-          <w:sz w:val="20"/>
-          <w:szCs w:val="20"/>
-        </w:rPr>
-        <w:t xml:space="preserve"> | </w:t>
-      </w:r>
-      <w:proofErr w:type="spellStart"/>
-      <w:r>
-        <w:rPr>
-          <w:rFonts w:ascii="Consolas" w:hAnsi="Consolas" w:cs="Courier New"/>
-          <w:b/>
-          <w:color w:val="000000"/>
-          <w:sz w:val="20"/>
-          <w:szCs w:val="20"/>
-        </w:rPr>
-        <w:t>repairrecover</w:t>
-      </w:r>
-      <w:proofErr w:type="spellEnd"/>
-      <w:r>
-        <w:rPr>
-          <w:rFonts w:ascii="Consolas" w:hAnsi="Consolas" w:cs="Courier New"/>
-          <w:b/>
-          <w:color w:val="000000"/>
-          <w:sz w:val="20"/>
-          <w:szCs w:val="20"/>
-        </w:rPr>
-        <w:t xml:space="preserve"> ]</w:t>
+        <w:t>[ -e shrink | compact | create | upgrade | repairdelete | repairrecover ]</w:t>
       </w:r>
     </w:p>
     <w:p>
@@ -452,29 +376,7 @@
           <w:sz w:val="20"/>
           <w:szCs w:val="20"/>
         </w:rPr>
-        <w:t>[ -q "</w:t>
-      </w:r>
-      <w:proofErr w:type="spellStart"/>
-      <w:r>
-        <w:rPr>
-          <w:rFonts w:ascii="Consolas" w:hAnsi="Consolas" w:cs="Courier New"/>
-          <w:b/>
-          <w:color w:val="000000"/>
-          <w:sz w:val="20"/>
-          <w:szCs w:val="20"/>
-        </w:rPr>
-        <w:t>cmdline</w:t>
-      </w:r>
-      <w:proofErr w:type="spellEnd"/>
-      <w:r>
-        <w:rPr>
-          <w:rFonts w:ascii="Consolas" w:hAnsi="Consolas" w:cs="Courier New"/>
-          <w:b/>
-          <w:color w:val="000000"/>
-          <w:sz w:val="20"/>
-          <w:szCs w:val="20"/>
-        </w:rPr>
-        <w:t xml:space="preserve"> query" ]</w:t>
+        <w:t>[ -q "cmdline query" ]</w:t>
       </w:r>
     </w:p>
     <w:p>
@@ -516,51 +418,7 @@
           <w:sz w:val="20"/>
           <w:szCs w:val="20"/>
         </w:rPr>
-        <w:t>[ -</w:t>
-      </w:r>
-      <w:proofErr w:type="spellStart"/>
-      <w:r>
-        <w:rPr>
-          <w:rFonts w:ascii="Consolas" w:hAnsi="Consolas" w:cs="Courier New"/>
-          <w:b/>
-          <w:color w:val="000000"/>
-          <w:sz w:val="20"/>
-          <w:szCs w:val="20"/>
-        </w:rPr>
-        <w:t>i</w:t>
-      </w:r>
-      <w:proofErr w:type="spellEnd"/>
-      <w:r>
-        <w:rPr>
-          <w:rFonts w:ascii="Consolas" w:hAnsi="Consolas" w:cs="Courier New"/>
-          <w:b/>
-          <w:color w:val="000000"/>
-          <w:sz w:val="20"/>
-          <w:szCs w:val="20"/>
-        </w:rPr>
-        <w:t xml:space="preserve"> </w:t>
-      </w:r>
-      <w:proofErr w:type="spellStart"/>
-      <w:r>
-        <w:rPr>
-          <w:rFonts w:ascii="Consolas" w:hAnsi="Consolas" w:cs="Courier New"/>
-          <w:b/>
-          <w:color w:val="000000"/>
-          <w:sz w:val="20"/>
-          <w:szCs w:val="20"/>
-        </w:rPr>
-        <w:t>input_file</w:t>
-      </w:r>
-      <w:proofErr w:type="spellEnd"/>
-      <w:r>
-        <w:rPr>
-          <w:rFonts w:ascii="Consolas" w:hAnsi="Consolas" w:cs="Courier New"/>
-          <w:b/>
-          <w:color w:val="000000"/>
-          <w:sz w:val="20"/>
-          <w:szCs w:val="20"/>
-        </w:rPr>
-        <w:t xml:space="preserve"> ] </w:t>
+        <w:t xml:space="preserve">[ -i input_file ] </w:t>
       </w:r>
     </w:p>
     <w:p>
@@ -602,29 +460,7 @@
           <w:sz w:val="20"/>
           <w:szCs w:val="20"/>
         </w:rPr>
-        <w:t xml:space="preserve">[ -o </w:t>
-      </w:r>
-      <w:proofErr w:type="spellStart"/>
-      <w:r>
-        <w:rPr>
-          <w:rFonts w:ascii="Consolas" w:hAnsi="Consolas" w:cs="Courier New"/>
-          <w:b/>
-          <w:color w:val="000000"/>
-          <w:sz w:val="20"/>
-          <w:szCs w:val="20"/>
-        </w:rPr>
-        <w:t>output_file</w:t>
-      </w:r>
-      <w:proofErr w:type="spellEnd"/>
-      <w:r>
-        <w:rPr>
-          <w:rFonts w:ascii="Consolas" w:hAnsi="Consolas" w:cs="Courier New"/>
-          <w:b/>
-          <w:color w:val="000000"/>
-          <w:sz w:val="20"/>
-          <w:szCs w:val="20"/>
-        </w:rPr>
-        <w:t xml:space="preserve"> ]</w:t>
+        <w:t>[ -o output_file ]</w:t>
       </w:r>
     </w:p>
     <w:p>
@@ -707,29 +543,7 @@
           <w:sz w:val="20"/>
           <w:szCs w:val="20"/>
         </w:rPr>
-        <w:t xml:space="preserve">[ -h headers ] [ -s </w:t>
-      </w:r>
-      <w:proofErr w:type="spellStart"/>
-      <w:r>
-        <w:rPr>
-          <w:rFonts w:ascii="Consolas" w:hAnsi="Consolas" w:cs="Courier New"/>
-          <w:b/>
-          <w:color w:val="000000"/>
-          <w:sz w:val="20"/>
-          <w:szCs w:val="20"/>
-        </w:rPr>
-        <w:t>col_separator</w:t>
-      </w:r>
-      <w:proofErr w:type="spellEnd"/>
-      <w:r>
-        <w:rPr>
-          <w:rFonts w:ascii="Consolas" w:hAnsi="Consolas" w:cs="Courier New"/>
-          <w:b/>
-          <w:color w:val="000000"/>
-          <w:sz w:val="20"/>
-          <w:szCs w:val="20"/>
-        </w:rPr>
-        <w:t xml:space="preserve"> ]</w:t>
+        <w:t>[ -h headers ] [ -s col_separator ]</w:t>
       </w:r>
     </w:p>
     <w:p>
@@ -799,6 +613,7 @@
         <w:textAlignment w:val="top"/>
         <w:rPr>
           <w:rFonts w:ascii="Consolas" w:hAnsi="Consolas" w:cs="Courier New"/>
+          <w:b/>
           <w:color w:val="000000"/>
           <w:sz w:val="20"/>
           <w:szCs w:val="20"/>
@@ -807,11 +622,12 @@
       <w:r>
         <w:rPr>
           <w:rFonts w:ascii="Consolas" w:hAnsi="Consolas" w:cs="Courier New"/>
+          <w:b/>
           <w:color w:val="000000"/>
           <w:sz w:val="20"/>
           <w:szCs w:val="20"/>
         </w:rPr>
-        <w:t xml:space="preserve">[ -k [ 1 | 2 ] remove[replace] control characters ] </w:t>
+        <w:t>[ -x write SELECTs as XML ]</w:t>
       </w:r>
     </w:p>
     <w:p>
@@ -851,47 +667,7 @@
           <w:sz w:val="20"/>
           <w:szCs w:val="20"/>
         </w:rPr>
-        <w:t xml:space="preserve">[ -y </w:t>
-      </w:r>
-      <w:proofErr w:type="spellStart"/>
-      <w:r>
-        <w:rPr>
-          <w:rFonts w:ascii="Consolas" w:hAnsi="Consolas" w:cs="Courier New"/>
-          <w:color w:val="000000"/>
-          <w:sz w:val="20"/>
-          <w:szCs w:val="20"/>
-        </w:rPr>
-        <w:t>display_width</w:t>
-      </w:r>
-      <w:proofErr w:type="spellEnd"/>
-      <w:r>
-        <w:rPr>
-          <w:rFonts w:ascii="Consolas" w:hAnsi="Consolas" w:cs="Courier New"/>
-          <w:color w:val="000000"/>
-          <w:sz w:val="20"/>
-          <w:szCs w:val="20"/>
-        </w:rPr>
-        <w:t xml:space="preserve"> ] [-Y </w:t>
-      </w:r>
-      <w:proofErr w:type="spellStart"/>
-      <w:r>
-        <w:rPr>
-          <w:rFonts w:ascii="Consolas" w:hAnsi="Consolas" w:cs="Courier New"/>
-          <w:color w:val="000000"/>
-          <w:sz w:val="20"/>
-          <w:szCs w:val="20"/>
-        </w:rPr>
-        <w:t>display_width</w:t>
-      </w:r>
-      <w:proofErr w:type="spellEnd"/>
-      <w:r>
-        <w:rPr>
-          <w:rFonts w:ascii="Consolas" w:hAnsi="Consolas" w:cs="Courier New"/>
-          <w:color w:val="000000"/>
-          <w:sz w:val="20"/>
-          <w:szCs w:val="20"/>
-        </w:rPr>
-        <w:t xml:space="preserve"> ]</w:t>
+        <w:t xml:space="preserve">[ -k [ 1 | 2 ] remove[replace] control characters ] </w:t>
       </w:r>
     </w:p>
     <w:p>
@@ -931,7 +707,7 @@
           <w:sz w:val="20"/>
           <w:szCs w:val="20"/>
         </w:rPr>
-        <w:t xml:space="preserve">[ -b on error batch abort ] </w:t>
+        <w:t>[ -y display_width ] [-Y display_width ]</w:t>
       </w:r>
     </w:p>
     <w:p>
@@ -959,6 +735,46 @@
         <w:textAlignment w:val="top"/>
         <w:rPr>
           <w:rFonts w:ascii="Consolas" w:hAnsi="Consolas" w:cs="Courier New"/>
+          <w:color w:val="000000"/>
+          <w:sz w:val="20"/>
+          <w:szCs w:val="20"/>
+        </w:rPr>
+      </w:pPr>
+      <w:r>
+        <w:rPr>
+          <w:rFonts w:ascii="Consolas" w:hAnsi="Consolas" w:cs="Courier New"/>
+          <w:color w:val="000000"/>
+          <w:sz w:val="20"/>
+          <w:szCs w:val="20"/>
+        </w:rPr>
+        <w:t xml:space="preserve">[ -b on error batch abort ] </w:t>
+      </w:r>
+    </w:p>
+    <w:p>
+      <w:pPr>
+        <w:tabs>
+          <w:tab w:val="left" w:pos="916"/>
+          <w:tab w:val="left" w:pos="1832"/>
+          <w:tab w:val="left" w:pos="2748"/>
+          <w:tab w:val="left" w:pos="3664"/>
+          <w:tab w:val="left" w:pos="4580"/>
+          <w:tab w:val="left" w:pos="5496"/>
+          <w:tab w:val="left" w:pos="6412"/>
+          <w:tab w:val="left" w:pos="7328"/>
+          <w:tab w:val="left" w:pos="8244"/>
+          <w:tab w:val="left" w:pos="9160"/>
+          <w:tab w:val="left" w:pos="10076"/>
+          <w:tab w:val="left" w:pos="10992"/>
+          <w:tab w:val="left" w:pos="11908"/>
+          <w:tab w:val="left" w:pos="12824"/>
+          <w:tab w:val="left" w:pos="13740"/>
+          <w:tab w:val="left" w:pos="14656"/>
+        </w:tabs>
+        <w:wordWrap w:val="0"/>
+        <w:spacing w:after="0" w:line="336" w:lineRule="auto"/>
+        <w:textAlignment w:val="top"/>
+        <w:rPr>
+          <w:rFonts w:ascii="Consolas" w:hAnsi="Consolas" w:cs="Courier New"/>
           <w:b/>
           <w:color w:val="000000"/>
           <w:sz w:val="20"/>
@@ -1067,7 +883,6 @@
         </w:rPr>
         <w:t xml:space="preserve"> </w:t>
       </w:r>
-      <w:proofErr w:type="spellStart"/>
       <w:r>
         <w:rPr>
           <w:rFonts w:ascii="Verdana" w:hAnsi="Verdana"/>
@@ -1078,7 +893,6 @@
         </w:rPr>
         <w:t>connection_string</w:t>
       </w:r>
-      <w:proofErr w:type="spellEnd"/>
       <w:r>
         <w:rPr>
           <w:rFonts w:ascii="Verdana" w:hAnsi="Verdana"/>
@@ -1142,7 +956,6 @@
         </w:rPr>
         <w:t xml:space="preserve"> </w:t>
       </w:r>
-      <w:proofErr w:type="spellStart"/>
       <w:r>
         <w:rPr>
           <w:rFonts w:ascii="Verdana" w:hAnsi="Verdana"/>
@@ -1153,7 +966,6 @@
         </w:rPr>
         <w:t>engine_command</w:t>
       </w:r>
-      <w:proofErr w:type="spellEnd"/>
     </w:p>
     <w:p>
       <w:pPr>
@@ -1174,27 +986,7 @@
           <w:sz w:val="16"/>
           <w:szCs w:val="16"/>
         </w:rPr>
-        <w:t xml:space="preserve">Runs the specified </w:t>
-      </w:r>
-      <w:proofErr w:type="spellStart"/>
-      <w:r>
-        <w:rPr>
-          <w:rFonts w:ascii="Verdana" w:hAnsi="Verdana"/>
-          <w:color w:val="000000"/>
-          <w:sz w:val="16"/>
-          <w:szCs w:val="16"/>
-        </w:rPr>
-        <w:t>SqlCeEngine</w:t>
-      </w:r>
-      <w:proofErr w:type="spellEnd"/>
-      <w:r>
-        <w:rPr>
-          <w:rFonts w:ascii="Verdana" w:hAnsi="Verdana"/>
-          <w:color w:val="000000"/>
-          <w:sz w:val="16"/>
-          <w:szCs w:val="16"/>
-        </w:rPr>
-        <w:t xml:space="preserve"> command against the database: Create, Upgrade, Shrink, Compact,  Repair. </w:t>
+        <w:t xml:space="preserve">Runs the specified SqlCeEngine command against the database: Create, Upgrade, Shrink, Compact,  Repair. </w:t>
       </w:r>
     </w:p>
     <w:p>
@@ -1246,20 +1038,8 @@
           <w:color w:val="000000"/>
           <w:sz w:val="16"/>
         </w:rPr>
-        <w:t xml:space="preserve"> -</w:t>
-      </w:r>
-      <w:proofErr w:type="spellStart"/>
-      <w:r>
-        <w:rPr>
-          <w:rFonts w:ascii="Verdana" w:hAnsi="Verdana"/>
-          <w:b/>
-          <w:bCs/>
-          <w:color w:val="000000"/>
-          <w:sz w:val="16"/>
-        </w:rPr>
-        <w:t>i</w:t>
-      </w:r>
-      <w:proofErr w:type="spellEnd"/>
+        <w:t xml:space="preserve"> -i</w:t>
+      </w:r>
       <w:r>
         <w:rPr>
           <w:rFonts w:ascii="Verdana" w:hAnsi="Verdana"/>
@@ -1380,20 +1160,8 @@
           <w:color w:val="000000"/>
           <w:sz w:val="16"/>
         </w:rPr>
-        <w:t>–q, -</w:t>
-      </w:r>
-      <w:proofErr w:type="spellStart"/>
-      <w:r>
-        <w:rPr>
-          <w:rFonts w:ascii="Verdana" w:hAnsi="Verdana"/>
-          <w:b/>
-          <w:bCs/>
-          <w:color w:val="000000"/>
-          <w:sz w:val="16"/>
-        </w:rPr>
-        <w:t>i</w:t>
-      </w:r>
-      <w:proofErr w:type="spellEnd"/>
+        <w:t>–q, -i</w:t>
+      </w:r>
       <w:r>
         <w:rPr>
           <w:rFonts w:ascii="Verdana" w:hAnsi="Verdana"/>
@@ -1482,27 +1250,7 @@
           <w:sz w:val="16"/>
           <w:szCs w:val="16"/>
         </w:rPr>
-        <w:t xml:space="preserve">All other </w:t>
-      </w:r>
-      <w:proofErr w:type="spellStart"/>
-      <w:r>
-        <w:rPr>
-          <w:rFonts w:ascii="Verdana" w:hAnsi="Verdana"/>
-          <w:color w:val="000000"/>
-          <w:sz w:val="16"/>
-          <w:szCs w:val="16"/>
-        </w:rPr>
-        <w:t>SqlCeConnection.ConnectionString</w:t>
-      </w:r>
-      <w:proofErr w:type="spellEnd"/>
-      <w:r>
-        <w:rPr>
-          <w:rFonts w:ascii="Verdana" w:hAnsi="Verdana"/>
-          <w:color w:val="000000"/>
-          <w:sz w:val="16"/>
-          <w:szCs w:val="16"/>
-        </w:rPr>
-        <w:t xml:space="preserve"> tokens are ignored</w:t>
+        <w:t>All other SqlCeConnection.ConnectionString tokens are ignored</w:t>
       </w:r>
     </w:p>
     <w:p>
@@ -1544,7 +1292,6 @@
         </w:rPr>
         <w:br/>
       </w:r>
-      <w:proofErr w:type="spellStart"/>
       <w:r>
         <w:rPr>
           <w:rFonts w:ascii="Courier New" w:hAnsi="Courier New" w:cs="Courier New"/>
@@ -1552,17 +1299,7 @@
           <w:sz w:val="20"/>
           <w:szCs w:val="20"/>
         </w:rPr>
-        <w:t>sqlcecmd</w:t>
-      </w:r>
-      <w:proofErr w:type="spellEnd"/>
-      <w:r>
-        <w:rPr>
-          <w:rFonts w:ascii="Courier New" w:hAnsi="Courier New" w:cs="Courier New"/>
-          <w:color w:val="000000"/>
-          <w:sz w:val="20"/>
-          <w:szCs w:val="20"/>
-        </w:rPr>
-        <w:t xml:space="preserve"> –d "Data Source=C:\mydb.sdf" -z "Data Source=;Password=secret123;Case sensitive=true;"</w:t>
+        <w:t>sqlcecmd –d "Data Source=C:\mydb.sdf" -z "Data Source=;Password=secret123;Case sensitive=true;"</w:t>
       </w:r>
     </w:p>
     <w:p>
@@ -1636,7 +1373,6 @@
         </w:rPr>
         <w:t xml:space="preserve">" </w:t>
       </w:r>
-      <w:proofErr w:type="spellStart"/>
       <w:r>
         <w:rPr>
           <w:rFonts w:ascii="Verdana" w:hAnsi="Verdana"/>
@@ -1645,9 +1381,278 @@
           <w:color w:val="000000"/>
           <w:sz w:val="16"/>
         </w:rPr>
-        <w:t>cmdline</w:t>
-      </w:r>
-      <w:proofErr w:type="spellEnd"/>
+        <w:t xml:space="preserve">cmdline query </w:t>
+      </w:r>
+      <w:r>
+        <w:rPr>
+          <w:rFonts w:ascii="Verdana" w:hAnsi="Verdana"/>
+          <w:b/>
+          <w:bCs/>
+          <w:color w:val="000000"/>
+          <w:sz w:val="16"/>
+        </w:rPr>
+        <w:t>"</w:t>
+      </w:r>
+      <w:r>
+        <w:rPr>
+          <w:rFonts w:ascii="Verdana" w:hAnsi="Verdana"/>
+          <w:color w:val="000000"/>
+          <w:sz w:val="16"/>
+          <w:szCs w:val="16"/>
+        </w:rPr>
+        <w:t xml:space="preserve"> </w:t>
+      </w:r>
+    </w:p>
+    <w:p>
+      <w:pPr>
+        <w:spacing w:after="0" w:line="336" w:lineRule="auto"/>
+        <w:ind w:firstLine="720"/>
+        <w:textAlignment w:val="top"/>
+        <w:rPr>
+          <w:rFonts w:ascii="Verdana" w:hAnsi="Verdana"/>
+          <w:i/>
+          <w:color w:val="000000"/>
+          <w:sz w:val="16"/>
+          <w:szCs w:val="16"/>
+        </w:rPr>
+      </w:pPr>
+      <w:r>
+        <w:rPr>
+          <w:rFonts w:ascii="Verdana" w:hAnsi="Verdana"/>
+          <w:color w:val="000000"/>
+          <w:sz w:val="16"/>
+          <w:szCs w:val="16"/>
+        </w:rPr>
+        <w:t xml:space="preserve">Executes a single query. Cannot be used with the </w:t>
+      </w:r>
+      <w:r>
+        <w:rPr>
+          <w:rFonts w:ascii="Verdana" w:hAnsi="Verdana"/>
+          <w:b/>
+          <w:bCs/>
+          <w:color w:val="000000"/>
+          <w:sz w:val="16"/>
+        </w:rPr>
+        <w:t>–z</w:t>
+      </w:r>
+      <w:r>
+        <w:rPr>
+          <w:rFonts w:ascii="Verdana" w:hAnsi="Verdana"/>
+          <w:bCs/>
+          <w:color w:val="000000"/>
+          <w:sz w:val="16"/>
+        </w:rPr>
+        <w:t>,</w:t>
+      </w:r>
+      <w:r>
+        <w:rPr>
+          <w:rFonts w:ascii="Verdana" w:hAnsi="Verdana"/>
+          <w:b/>
+          <w:bCs/>
+          <w:color w:val="000000"/>
+          <w:sz w:val="16"/>
+        </w:rPr>
+        <w:t xml:space="preserve"> -i</w:t>
+      </w:r>
+      <w:r>
+        <w:rPr>
+          <w:rFonts w:ascii="Verdana" w:hAnsi="Verdana"/>
+          <w:color w:val="000000"/>
+          <w:sz w:val="16"/>
+          <w:szCs w:val="16"/>
+        </w:rPr>
+        <w:t xml:space="preserve"> or </w:t>
+      </w:r>
+      <w:r>
+        <w:rPr>
+          <w:rFonts w:ascii="Verdana" w:hAnsi="Verdana"/>
+          <w:b/>
+          <w:bCs/>
+          <w:color w:val="000000"/>
+          <w:sz w:val="16"/>
+        </w:rPr>
+        <w:t>-e</w:t>
+      </w:r>
+      <w:r>
+        <w:rPr>
+          <w:rFonts w:ascii="Verdana" w:hAnsi="Verdana"/>
+          <w:color w:val="000000"/>
+          <w:sz w:val="16"/>
+          <w:szCs w:val="16"/>
+        </w:rPr>
+        <w:t xml:space="preserve"> options.</w:t>
+      </w:r>
+    </w:p>
+    <w:p>
+      <w:pPr>
+        <w:spacing w:after="150" w:line="336" w:lineRule="auto"/>
+        <w:ind w:left="720"/>
+        <w:textAlignment w:val="top"/>
+        <w:rPr>
+          <w:rFonts w:ascii="Verdana" w:hAnsi="Verdana"/>
+          <w:color w:val="000000"/>
+          <w:sz w:val="16"/>
+          <w:szCs w:val="16"/>
+        </w:rPr>
+      </w:pPr>
+      <w:r>
+        <w:rPr>
+          <w:rFonts w:ascii="Verdana" w:hAnsi="Verdana"/>
+          <w:color w:val="000000"/>
+          <w:sz w:val="16"/>
+          <w:szCs w:val="16"/>
+        </w:rPr>
+        <w:lastRenderedPageBreak/>
+        <w:t xml:space="preserve">Use quotation marks around the query, as shown in the following example. </w:t>
+      </w:r>
+    </w:p>
+    <w:p>
+      <w:pPr>
+        <w:spacing w:after="150" w:line="336" w:lineRule="auto"/>
+        <w:ind w:left="720"/>
+        <w:textAlignment w:val="top"/>
+        <w:rPr>
+          <w:rFonts w:ascii="Verdana" w:hAnsi="Verdana"/>
+          <w:color w:val="000000"/>
+          <w:sz w:val="16"/>
+          <w:szCs w:val="16"/>
+        </w:rPr>
+      </w:pPr>
+      <w:r>
+        <w:rPr>
+          <w:rFonts w:ascii="Verdana" w:hAnsi="Verdana"/>
+          <w:color w:val="000000"/>
+          <w:sz w:val="16"/>
+          <w:szCs w:val="16"/>
+        </w:rPr>
+        <w:t>At the command prompt, type:</w:t>
+      </w:r>
+    </w:p>
+    <w:p>
+      <w:pPr>
+        <w:spacing w:after="150" w:line="336" w:lineRule="auto"/>
+        <w:ind w:left="720"/>
+        <w:textAlignment w:val="top"/>
+        <w:rPr>
+          <w:rFonts w:ascii="Verdana" w:hAnsi="Verdana"/>
+          <w:color w:val="000000"/>
+          <w:sz w:val="16"/>
+          <w:szCs w:val="16"/>
+        </w:rPr>
+      </w:pPr>
+      <w:r>
+        <w:rPr>
+          <w:rFonts w:ascii="Courier New" w:hAnsi="Courier New" w:cs="Courier New"/>
+          <w:color w:val="000000"/>
+          <w:sz w:val="20"/>
+        </w:rPr>
+        <w:t>sqlcecmd -d "Data Source=c:\mydb.sdf" -q "SELECT FirstName, LastName FROM Contact WHERE LastName LIKE 'Whi%'"</w:t>
+      </w:r>
+      <w:r>
+        <w:rPr>
+          <w:rFonts w:ascii="Verdana" w:hAnsi="Verdana"/>
+          <w:color w:val="000000"/>
+          <w:sz w:val="16"/>
+          <w:szCs w:val="16"/>
+        </w:rPr>
+        <w:t xml:space="preserve"> </w:t>
+      </w:r>
+    </w:p>
+    <w:p>
+      <w:pPr>
+        <w:spacing w:after="150" w:line="336" w:lineRule="auto"/>
+        <w:ind w:left="720"/>
+        <w:textAlignment w:val="top"/>
+        <w:rPr>
+          <w:rFonts w:ascii="Verdana" w:hAnsi="Verdana"/>
+          <w:color w:val="000000"/>
+          <w:sz w:val="16"/>
+          <w:szCs w:val="16"/>
+        </w:rPr>
+      </w:pPr>
+      <w:r>
+        <w:rPr>
+          <w:rFonts w:ascii="Courier New" w:hAnsi="Courier New" w:cs="Courier New"/>
+          <w:color w:val="000000"/>
+          <w:sz w:val="20"/>
+        </w:rPr>
+        <w:t>sqlcecmd -d "Data Source=c:\mydb.sdf" -q "SELECT TOP 5 FirstName FROM Contact"</w:t>
+      </w:r>
+      <w:r>
+        <w:rPr>
+          <w:rFonts w:ascii="Verdana" w:hAnsi="Verdana"/>
+          <w:color w:val="000000"/>
+          <w:sz w:val="16"/>
+          <w:szCs w:val="16"/>
+        </w:rPr>
+        <w:t xml:space="preserve"> </w:t>
+      </w:r>
+    </w:p>
+    <w:p>
+      <w:pPr>
+        <w:spacing w:after="150" w:line="336" w:lineRule="auto"/>
+        <w:ind w:left="720"/>
+        <w:textAlignment w:val="top"/>
+        <w:rPr>
+          <w:rFonts w:ascii="Verdana" w:hAnsi="Verdana"/>
+          <w:color w:val="000000"/>
+          <w:sz w:val="16"/>
+          <w:szCs w:val="16"/>
+        </w:rPr>
+      </w:pPr>
+    </w:p>
+    <w:p>
+      <w:pPr>
+        <w:spacing w:after="0" w:line="336" w:lineRule="auto"/>
+        <w:textAlignment w:val="top"/>
+        <w:rPr>
+          <w:rFonts w:ascii="Verdana" w:hAnsi="Verdana"/>
+          <w:color w:val="000000"/>
+          <w:sz w:val="16"/>
+          <w:szCs w:val="16"/>
+        </w:rPr>
+      </w:pPr>
+      <w:r>
+        <w:rPr>
+          <w:rFonts w:ascii="Verdana" w:hAnsi="Verdana"/>
+          <w:b/>
+          <w:bCs/>
+          <w:color w:val="000000"/>
+          <w:sz w:val="16"/>
+        </w:rPr>
+        <w:t>Input/Output Options</w:t>
+      </w:r>
+      <w:r>
+        <w:rPr>
+          <w:rFonts w:ascii="Verdana" w:hAnsi="Verdana"/>
+          <w:color w:val="000000"/>
+          <w:sz w:val="16"/>
+          <w:szCs w:val="16"/>
+        </w:rPr>
+        <w:t xml:space="preserve"> </w:t>
+      </w:r>
+    </w:p>
+    <w:p>
+      <w:pPr>
+        <w:spacing w:after="0" w:line="336" w:lineRule="auto"/>
+        <w:textAlignment w:val="top"/>
+        <w:rPr>
+          <w:rFonts w:ascii="Verdana" w:hAnsi="Verdana"/>
+          <w:color w:val="000000"/>
+          <w:sz w:val="16"/>
+          <w:szCs w:val="16"/>
+        </w:rPr>
+      </w:pPr>
+      <w:r>
+        <w:rPr>
+          <w:rFonts w:ascii="Verdana" w:hAnsi="Verdana"/>
+          <w:b/>
+          <w:bCs/>
+          <w:color w:val="000000"/>
+          <w:sz w:val="16"/>
+        </w:rPr>
+        <w:t xml:space="preserve">-i </w:t>
+      </w:r>
       <w:r>
         <w:rPr>
           <w:rFonts w:ascii="Verdana" w:hAnsi="Verdana"/>
@@ -1656,17 +1661,7 @@
           <w:color w:val="000000"/>
           <w:sz w:val="16"/>
         </w:rPr>
-        <w:t xml:space="preserve"> query </w:t>
-      </w:r>
-      <w:r>
-        <w:rPr>
-          <w:rFonts w:ascii="Verdana" w:hAnsi="Verdana"/>
-          <w:b/>
-          <w:bCs/>
-          <w:color w:val="000000"/>
-          <w:sz w:val="16"/>
-        </w:rPr>
-        <w:t>"</w:t>
+        <w:t>input_file</w:t>
       </w:r>
       <w:r>
         <w:rPr>
@@ -1676,98 +1671,6 @@
           <w:szCs w:val="16"/>
         </w:rPr>
         <w:t xml:space="preserve"> </w:t>
-      </w:r>
-    </w:p>
-    <w:p>
-      <w:pPr>
-        <w:spacing w:after="0" w:line="336" w:lineRule="auto"/>
-        <w:ind w:firstLine="720"/>
-        <w:textAlignment w:val="top"/>
-        <w:rPr>
-          <w:rFonts w:ascii="Verdana" w:hAnsi="Verdana"/>
-          <w:i/>
-          <w:color w:val="000000"/>
-          <w:sz w:val="16"/>
-          <w:szCs w:val="16"/>
-        </w:rPr>
-      </w:pPr>
-      <w:r>
-        <w:rPr>
-          <w:rFonts w:ascii="Verdana" w:hAnsi="Verdana"/>
-          <w:color w:val="000000"/>
-          <w:sz w:val="16"/>
-          <w:szCs w:val="16"/>
-        </w:rPr>
-        <w:t xml:space="preserve">Executes a single query. Cannot be used with the </w:t>
-      </w:r>
-      <w:r>
-        <w:rPr>
-          <w:rFonts w:ascii="Verdana" w:hAnsi="Verdana"/>
-          <w:b/>
-          <w:bCs/>
-          <w:color w:val="000000"/>
-          <w:sz w:val="16"/>
-        </w:rPr>
-        <w:t>–z</w:t>
-      </w:r>
-      <w:r>
-        <w:rPr>
-          <w:rFonts w:ascii="Verdana" w:hAnsi="Verdana"/>
-          <w:bCs/>
-          <w:color w:val="000000"/>
-          <w:sz w:val="16"/>
-        </w:rPr>
-        <w:t>,</w:t>
-      </w:r>
-      <w:r>
-        <w:rPr>
-          <w:rFonts w:ascii="Verdana" w:hAnsi="Verdana"/>
-          <w:b/>
-          <w:bCs/>
-          <w:color w:val="000000"/>
-          <w:sz w:val="16"/>
-        </w:rPr>
-        <w:t xml:space="preserve"> -</w:t>
-      </w:r>
-      <w:proofErr w:type="spellStart"/>
-      <w:r>
-        <w:rPr>
-          <w:rFonts w:ascii="Verdana" w:hAnsi="Verdana"/>
-          <w:b/>
-          <w:bCs/>
-          <w:color w:val="000000"/>
-          <w:sz w:val="16"/>
-        </w:rPr>
-        <w:t>i</w:t>
-      </w:r>
-      <w:proofErr w:type="spellEnd"/>
-      <w:r>
-        <w:rPr>
-          <w:rFonts w:ascii="Verdana" w:hAnsi="Verdana"/>
-          <w:color w:val="000000"/>
-          <w:sz w:val="16"/>
-          <w:szCs w:val="16"/>
-        </w:rPr>
-        <w:t xml:space="preserve"> or </w:t>
-      </w:r>
-      <w:r>
-        <w:rPr>
-          <w:rFonts w:ascii="Verdana" w:hAnsi="Verdana"/>
-          <w:b/>
-          <w:bCs/>
-          <w:color w:val="000000"/>
-          <w:sz w:val="16"/>
-        </w:rPr>
-        <w:t>-e</w:t>
-      </w:r>
-      <w:r>
-        <w:rPr>
-          <w:rFonts w:ascii="Verdana" w:hAnsi="Verdana"/>
-          <w:color w:val="000000"/>
-          <w:sz w:val="16"/>
-          <w:szCs w:val="16"/>
-        </w:rPr>
-        <w:t xml:space="preserve"> options.</w:t>
       </w:r>
     </w:p>
     <w:p>
@@ -1789,7 +1692,102 @@
           <w:sz w:val="16"/>
           <w:szCs w:val="16"/>
         </w:rPr>
-        <w:t xml:space="preserve">Use quotation marks around the query, as shown in the following example. </w:t>
+        <w:t xml:space="preserve">Identifies the file that contains a batch of SQL statements. Each statement in the file must be separated by the word "GO" on a line by itself. </w:t>
+      </w:r>
+      <w:r>
+        <w:rPr>
+          <w:rFonts w:ascii="Verdana" w:hAnsi="Verdana"/>
+          <w:b/>
+          <w:bCs/>
+          <w:color w:val="000000"/>
+          <w:sz w:val="16"/>
+        </w:rPr>
+        <w:t xml:space="preserve">sqlcecmd </w:t>
+      </w:r>
+      <w:r>
+        <w:rPr>
+          <w:rFonts w:ascii="Verdana" w:hAnsi="Verdana"/>
+          <w:color w:val="000000"/>
+          <w:sz w:val="16"/>
+          <w:szCs w:val="16"/>
+        </w:rPr>
+        <w:t xml:space="preserve">will first check to see whether the specified file exists. If the file does not exist, </w:t>
+      </w:r>
+      <w:r>
+        <w:rPr>
+          <w:rFonts w:ascii="Verdana" w:hAnsi="Verdana"/>
+          <w:b/>
+          <w:bCs/>
+          <w:color w:val="000000"/>
+          <w:sz w:val="16"/>
+        </w:rPr>
+        <w:t>sqlcecmd</w:t>
+      </w:r>
+      <w:r>
+        <w:rPr>
+          <w:rFonts w:ascii="Verdana" w:hAnsi="Verdana"/>
+          <w:color w:val="000000"/>
+          <w:sz w:val="16"/>
+          <w:szCs w:val="16"/>
+        </w:rPr>
+        <w:t xml:space="preserve"> will exit. Cannot be used with the </w:t>
+      </w:r>
+      <w:r>
+        <w:rPr>
+          <w:rFonts w:ascii="Verdana" w:hAnsi="Verdana"/>
+          <w:b/>
+          <w:color w:val="000000"/>
+          <w:sz w:val="16"/>
+          <w:szCs w:val="16"/>
+        </w:rPr>
+        <w:t>–z</w:t>
+      </w:r>
+      <w:r>
+        <w:rPr>
+          <w:rFonts w:ascii="Verdana" w:hAnsi="Verdana"/>
+          <w:color w:val="000000"/>
+          <w:sz w:val="16"/>
+          <w:szCs w:val="16"/>
+        </w:rPr>
+        <w:t xml:space="preserve">, </w:t>
+      </w:r>
+      <w:r>
+        <w:rPr>
+          <w:rFonts w:ascii="Verdana" w:hAnsi="Verdana"/>
+          <w:b/>
+          <w:color w:val="000000"/>
+          <w:sz w:val="16"/>
+          <w:szCs w:val="16"/>
+        </w:rPr>
+        <w:t>-e</w:t>
+      </w:r>
+      <w:r>
+        <w:rPr>
+          <w:rFonts w:ascii="Verdana" w:hAnsi="Verdana"/>
+          <w:color w:val="000000"/>
+          <w:sz w:val="16"/>
+          <w:szCs w:val="16"/>
+        </w:rPr>
+        <w:t xml:space="preserve"> or </w:t>
+      </w:r>
+      <w:r>
+        <w:rPr>
+          <w:rFonts w:ascii="Verdana" w:hAnsi="Verdana"/>
+          <w:b/>
+          <w:color w:val="000000"/>
+          <w:sz w:val="16"/>
+          <w:szCs w:val="16"/>
+        </w:rPr>
+        <w:t>-q</w:t>
+      </w:r>
+      <w:r>
+        <w:rPr>
+          <w:rFonts w:ascii="Verdana" w:hAnsi="Verdana"/>
+          <w:color w:val="000000"/>
+          <w:sz w:val="16"/>
+          <w:szCs w:val="16"/>
+        </w:rPr>
+        <w:t xml:space="preserve"> options.</w:t>
       </w:r>
     </w:p>
     <w:p>
@@ -1811,8 +1809,7 @@
           <w:sz w:val="16"/>
           <w:szCs w:val="16"/>
         </w:rPr>
-        <w:lastRenderedPageBreak/>
-        <w:t>At the command prompt, type:</w:t>
+        <w:t>Path examples:</w:t>
       </w:r>
     </w:p>
     <w:p>
@@ -1827,104 +1824,24 @@
           <w:szCs w:val="16"/>
         </w:rPr>
       </w:pPr>
-      <w:proofErr w:type="spellStart"/>
-      <w:r>
-        <w:rPr>
-          <w:rFonts w:ascii="Courier New" w:hAnsi="Courier New" w:cs="Courier New"/>
-          <w:color w:val="000000"/>
-          <w:sz w:val="20"/>
-        </w:rPr>
-        <w:t>sqlcecmd</w:t>
-      </w:r>
-      <w:proofErr w:type="spellEnd"/>
-      <w:r>
-        <w:rPr>
-          <w:rFonts w:ascii="Courier New" w:hAnsi="Courier New" w:cs="Courier New"/>
-          <w:color w:val="000000"/>
-          <w:sz w:val="20"/>
-        </w:rPr>
-        <w:t xml:space="preserve"> -d "Data Source=c:\mydb.sdf" -q "SELECT </w:t>
-      </w:r>
-      <w:proofErr w:type="spellStart"/>
-      <w:r>
-        <w:rPr>
-          <w:rFonts w:ascii="Courier New" w:hAnsi="Courier New" w:cs="Courier New"/>
-          <w:color w:val="000000"/>
-          <w:sz w:val="20"/>
-        </w:rPr>
-        <w:t>FirstName</w:t>
-      </w:r>
-      <w:proofErr w:type="spellEnd"/>
-      <w:r>
-        <w:rPr>
-          <w:rFonts w:ascii="Courier New" w:hAnsi="Courier New" w:cs="Courier New"/>
-          <w:color w:val="000000"/>
-          <w:sz w:val="20"/>
-        </w:rPr>
-        <w:t xml:space="preserve">, </w:t>
-      </w:r>
-      <w:proofErr w:type="spellStart"/>
-      <w:r>
-        <w:rPr>
-          <w:rFonts w:ascii="Courier New" w:hAnsi="Courier New" w:cs="Courier New"/>
-          <w:color w:val="000000"/>
-          <w:sz w:val="20"/>
-        </w:rPr>
-        <w:t>LastName</w:t>
-      </w:r>
-      <w:proofErr w:type="spellEnd"/>
-      <w:r>
-        <w:rPr>
-          <w:rFonts w:ascii="Courier New" w:hAnsi="Courier New" w:cs="Courier New"/>
-          <w:color w:val="000000"/>
-          <w:sz w:val="20"/>
-        </w:rPr>
-        <w:t xml:space="preserve"> FROM Contact WHERE </w:t>
-      </w:r>
-      <w:proofErr w:type="spellStart"/>
-      <w:r>
-        <w:rPr>
-          <w:rFonts w:ascii="Courier New" w:hAnsi="Courier New" w:cs="Courier New"/>
-          <w:color w:val="000000"/>
-          <w:sz w:val="20"/>
-        </w:rPr>
-        <w:t>LastName</w:t>
-      </w:r>
-      <w:proofErr w:type="spellEnd"/>
-      <w:r>
-        <w:rPr>
-          <w:rFonts w:ascii="Courier New" w:hAnsi="Courier New" w:cs="Courier New"/>
-          <w:color w:val="000000"/>
-          <w:sz w:val="20"/>
-        </w:rPr>
-        <w:t xml:space="preserve"> LIKE '</w:t>
-      </w:r>
-      <w:proofErr w:type="spellStart"/>
-      <w:r>
-        <w:rPr>
-          <w:rFonts w:ascii="Courier New" w:hAnsi="Courier New" w:cs="Courier New"/>
-          <w:color w:val="000000"/>
-          <w:sz w:val="20"/>
-        </w:rPr>
-        <w:t>Whi</w:t>
-      </w:r>
-      <w:proofErr w:type="spellEnd"/>
-      <w:r>
-        <w:rPr>
-          <w:rFonts w:ascii="Courier New" w:hAnsi="Courier New" w:cs="Courier New"/>
-          <w:color w:val="000000"/>
-          <w:sz w:val="20"/>
-        </w:rPr>
-        <w:t>%'"</w:t>
-      </w:r>
-      <w:r>
-        <w:rPr>
-          <w:rFonts w:ascii="Verdana" w:hAnsi="Verdana"/>
-          <w:color w:val="000000"/>
-          <w:sz w:val="16"/>
-          <w:szCs w:val="16"/>
-        </w:rPr>
-        <w:t xml:space="preserve"> </w:t>
+      <w:r>
+        <w:rPr>
+          <w:rFonts w:ascii="Verdana" w:hAnsi="Verdana"/>
+          <w:b/>
+          <w:bCs/>
+          <w:color w:val="000000"/>
+          <w:sz w:val="16"/>
+        </w:rPr>
+        <w:t>-i</w:t>
+      </w:r>
+      <w:r>
+        <w:rPr>
+          <w:rFonts w:ascii="Verdana" w:hAnsi="Verdana"/>
+          <w:color w:val="000000"/>
+          <w:sz w:val="16"/>
+          <w:szCs w:val="16"/>
+        </w:rPr>
+        <w:t xml:space="preserve"> C:\&lt;filename&gt;</w:t>
       </w:r>
     </w:p>
     <w:p>
@@ -1939,50 +1856,24 @@
           <w:szCs w:val="16"/>
         </w:rPr>
       </w:pPr>
-      <w:proofErr w:type="spellStart"/>
-      <w:r>
-        <w:rPr>
-          <w:rFonts w:ascii="Courier New" w:hAnsi="Courier New" w:cs="Courier New"/>
-          <w:color w:val="000000"/>
-          <w:sz w:val="20"/>
-        </w:rPr>
-        <w:t>sqlcecmd</w:t>
-      </w:r>
-      <w:proofErr w:type="spellEnd"/>
-      <w:r>
-        <w:rPr>
-          <w:rFonts w:ascii="Courier New" w:hAnsi="Courier New" w:cs="Courier New"/>
-          <w:color w:val="000000"/>
-          <w:sz w:val="20"/>
-        </w:rPr>
-        <w:t xml:space="preserve"> -d "Data Source=c:\mydb.sdf" -q "SELECT TOP 5 </w:t>
-      </w:r>
-      <w:proofErr w:type="spellStart"/>
-      <w:r>
-        <w:rPr>
-          <w:rFonts w:ascii="Courier New" w:hAnsi="Courier New" w:cs="Courier New"/>
-          <w:color w:val="000000"/>
-          <w:sz w:val="20"/>
-        </w:rPr>
-        <w:t>FirstName</w:t>
-      </w:r>
-      <w:proofErr w:type="spellEnd"/>
-      <w:r>
-        <w:rPr>
-          <w:rFonts w:ascii="Courier New" w:hAnsi="Courier New" w:cs="Courier New"/>
-          <w:color w:val="000000"/>
-          <w:sz w:val="20"/>
-        </w:rPr>
-        <w:t xml:space="preserve"> FROM Contact"</w:t>
-      </w:r>
-      <w:r>
-        <w:rPr>
-          <w:rFonts w:ascii="Verdana" w:hAnsi="Verdana"/>
-          <w:color w:val="000000"/>
-          <w:sz w:val="16"/>
-          <w:szCs w:val="16"/>
-        </w:rPr>
-        <w:t xml:space="preserve"> </w:t>
+      <w:r>
+        <w:rPr>
+          <w:rFonts w:ascii="Verdana" w:hAnsi="Verdana"/>
+          <w:b/>
+          <w:bCs/>
+          <w:color w:val="000000"/>
+          <w:sz w:val="16"/>
+        </w:rPr>
+        <w:t>-i</w:t>
+      </w:r>
+      <w:r>
+        <w:rPr>
+          <w:rFonts w:ascii="Verdana" w:hAnsi="Verdana"/>
+          <w:color w:val="000000"/>
+          <w:sz w:val="16"/>
+          <w:szCs w:val="16"/>
+        </w:rPr>
+        <w:t xml:space="preserve"> \\&lt;Server&gt;\&lt;Share$&gt;\&lt;filename&gt; </w:t>
       </w:r>
     </w:p>
     <w:p>
@@ -1997,39 +1888,68 @@
           <w:szCs w:val="16"/>
         </w:rPr>
       </w:pPr>
-    </w:p>
-    <w:p>
-      <w:pPr>
-        <w:spacing w:after="0" w:line="336" w:lineRule="auto"/>
-        <w:textAlignment w:val="top"/>
-        <w:rPr>
-          <w:rFonts w:ascii="Verdana" w:hAnsi="Verdana"/>
-          <w:color w:val="000000"/>
-          <w:sz w:val="16"/>
-          <w:szCs w:val="16"/>
-        </w:rPr>
-      </w:pPr>
-      <w:proofErr w:type="spellStart"/>
-      <w:r>
-        <w:rPr>
-          <w:rFonts w:ascii="Verdana" w:hAnsi="Verdana"/>
-          <w:b/>
-          <w:bCs/>
-          <w:color w:val="000000"/>
-          <w:sz w:val="16"/>
-        </w:rPr>
-        <w:t>Input/Output</w:t>
-      </w:r>
-      <w:proofErr w:type="spellEnd"/>
-      <w:r>
-        <w:rPr>
-          <w:rFonts w:ascii="Verdana" w:hAnsi="Verdana"/>
-          <w:b/>
-          <w:bCs/>
-          <w:color w:val="000000"/>
-          <w:sz w:val="16"/>
-        </w:rPr>
-        <w:t xml:space="preserve"> Options</w:t>
+      <w:r>
+        <w:rPr>
+          <w:rFonts w:ascii="Verdana" w:hAnsi="Verdana"/>
+          <w:b/>
+          <w:bCs/>
+          <w:color w:val="000000"/>
+          <w:sz w:val="16"/>
+        </w:rPr>
+        <w:t>-i</w:t>
+      </w:r>
+      <w:r>
+        <w:rPr>
+          <w:rFonts w:ascii="Verdana" w:hAnsi="Verdana"/>
+          <w:color w:val="000000"/>
+          <w:sz w:val="16"/>
+          <w:szCs w:val="16"/>
+        </w:rPr>
+        <w:t xml:space="preserve"> "C:\Some Folder\&lt;file name&gt;"</w:t>
+      </w:r>
+    </w:p>
+    <w:p>
+      <w:pPr>
+        <w:spacing w:after="150" w:line="336" w:lineRule="auto"/>
+        <w:ind w:left="720"/>
+        <w:textAlignment w:val="top"/>
+        <w:rPr>
+          <w:rFonts w:ascii="Verdana" w:hAnsi="Verdana"/>
+          <w:color w:val="000000"/>
+          <w:sz w:val="16"/>
+          <w:szCs w:val="16"/>
+        </w:rPr>
+      </w:pPr>
+      <w:r>
+        <w:rPr>
+          <w:rFonts w:ascii="Verdana" w:hAnsi="Verdana"/>
+          <w:color w:val="000000"/>
+          <w:sz w:val="16"/>
+          <w:szCs w:val="16"/>
+        </w:rPr>
+        <w:t>File paths that contain spaces must be enclosed in quotation marks.</w:t>
+      </w:r>
+    </w:p>
+    <w:p>
+      <w:pPr>
+        <w:spacing w:after="0" w:line="336" w:lineRule="auto"/>
+        <w:textAlignment w:val="top"/>
+        <w:rPr>
+          <w:rFonts w:ascii="Verdana" w:hAnsi="Verdana"/>
+          <w:color w:val="000000"/>
+          <w:sz w:val="16"/>
+          <w:szCs w:val="16"/>
+        </w:rPr>
+      </w:pPr>
+      <w:r>
+        <w:rPr>
+          <w:rFonts w:ascii="Verdana" w:hAnsi="Verdana"/>
+          <w:b/>
+          <w:bCs/>
+          <w:color w:val="000000"/>
+          <w:sz w:val="16"/>
+        </w:rPr>
+        <w:t>-o</w:t>
       </w:r>
       <w:r>
         <w:rPr>
@@ -2040,51 +1960,6 @@
         </w:rPr>
         <w:t xml:space="preserve"> </w:t>
       </w:r>
-    </w:p>
-    <w:p>
-      <w:pPr>
-        <w:spacing w:after="0" w:line="336" w:lineRule="auto"/>
-        <w:textAlignment w:val="top"/>
-        <w:rPr>
-          <w:rFonts w:ascii="Verdana" w:hAnsi="Verdana"/>
-          <w:color w:val="000000"/>
-          <w:sz w:val="16"/>
-          <w:szCs w:val="16"/>
-        </w:rPr>
-      </w:pPr>
-      <w:r>
-        <w:rPr>
-          <w:rFonts w:ascii="Verdana" w:hAnsi="Verdana"/>
-          <w:b/>
-          <w:bCs/>
-          <w:color w:val="000000"/>
-          <w:sz w:val="16"/>
-        </w:rPr>
-        <w:t>-</w:t>
-      </w:r>
-      <w:proofErr w:type="spellStart"/>
-      <w:r>
-        <w:rPr>
-          <w:rFonts w:ascii="Verdana" w:hAnsi="Verdana"/>
-          <w:b/>
-          <w:bCs/>
-          <w:color w:val="000000"/>
-          <w:sz w:val="16"/>
-        </w:rPr>
-        <w:t>i</w:t>
-      </w:r>
-      <w:proofErr w:type="spellEnd"/>
-      <w:r>
-        <w:rPr>
-          <w:rFonts w:ascii="Verdana" w:hAnsi="Verdana"/>
-          <w:b/>
-          <w:bCs/>
-          <w:color w:val="000000"/>
-          <w:sz w:val="16"/>
-        </w:rPr>
-        <w:t xml:space="preserve"> </w:t>
-      </w:r>
-      <w:proofErr w:type="spellStart"/>
       <w:r>
         <w:rPr>
           <w:rFonts w:ascii="Verdana" w:hAnsi="Verdana"/>
@@ -2093,9 +1968,8 @@
           <w:color w:val="000000"/>
           <w:sz w:val="16"/>
         </w:rPr>
-        <w:t>input_file</w:t>
-      </w:r>
-      <w:proofErr w:type="spellEnd"/>
+        <w:t>output_file</w:t>
+      </w:r>
       <w:r>
         <w:rPr>
           <w:rFonts w:ascii="Verdana" w:hAnsi="Verdana"/>
@@ -2125,9 +1999,8 @@
           <w:sz w:val="16"/>
           <w:szCs w:val="16"/>
         </w:rPr>
-        <w:t xml:space="preserve">Identifies the file that contains a batch of SQL statements. Each statement in the file must be separated by the word "GO" on a line by itself. </w:t>
-      </w:r>
-      <w:proofErr w:type="spellStart"/>
+        <w:t xml:space="preserve">Identifies the file that receives output from </w:t>
+      </w:r>
       <w:r>
         <w:rPr>
           <w:rFonts w:ascii="Verdana" w:hAnsi="Verdana"/>
@@ -2138,103 +2011,14 @@
         </w:rPr>
         <w:t>sqlcecmd</w:t>
       </w:r>
-      <w:proofErr w:type="spellEnd"/>
-      <w:r>
-        <w:rPr>
-          <w:rFonts w:ascii="Verdana" w:hAnsi="Verdana"/>
-          <w:b/>
-          <w:bCs/>
-          <w:color w:val="000000"/>
-          <w:sz w:val="16"/>
-        </w:rPr>
-        <w:t xml:space="preserve"> </w:t>
-      </w:r>
-      <w:r>
-        <w:rPr>
-          <w:rFonts w:ascii="Verdana" w:hAnsi="Verdana"/>
-          <w:color w:val="000000"/>
-          <w:sz w:val="16"/>
-          <w:szCs w:val="16"/>
-        </w:rPr>
-        <w:t xml:space="preserve">will first check to see whether the specified file exists. If the file does not exist, </w:t>
-      </w:r>
-      <w:proofErr w:type="spellStart"/>
-      <w:r>
-        <w:rPr>
-          <w:rFonts w:ascii="Verdana" w:hAnsi="Verdana"/>
-          <w:b/>
-          <w:bCs/>
-          <w:color w:val="000000"/>
-          <w:sz w:val="16"/>
-        </w:rPr>
-        <w:t>sqlcecmd</w:t>
-      </w:r>
-      <w:proofErr w:type="spellEnd"/>
-      <w:r>
-        <w:rPr>
-          <w:rFonts w:ascii="Verdana" w:hAnsi="Verdana"/>
-          <w:color w:val="000000"/>
-          <w:sz w:val="16"/>
-          <w:szCs w:val="16"/>
-        </w:rPr>
-        <w:t xml:space="preserve"> will exit. Cannot be used with the </w:t>
-      </w:r>
-      <w:r>
-        <w:rPr>
-          <w:rFonts w:ascii="Verdana" w:hAnsi="Verdana"/>
-          <w:b/>
-          <w:color w:val="000000"/>
-          <w:sz w:val="16"/>
-          <w:szCs w:val="16"/>
-        </w:rPr>
-        <w:t>–z</w:t>
-      </w:r>
-      <w:r>
-        <w:rPr>
-          <w:rFonts w:ascii="Verdana" w:hAnsi="Verdana"/>
-          <w:color w:val="000000"/>
-          <w:sz w:val="16"/>
-          <w:szCs w:val="16"/>
-        </w:rPr>
-        <w:t xml:space="preserve">, </w:t>
-      </w:r>
-      <w:r>
-        <w:rPr>
-          <w:rFonts w:ascii="Verdana" w:hAnsi="Verdana"/>
-          <w:b/>
-          <w:color w:val="000000"/>
-          <w:sz w:val="16"/>
-          <w:szCs w:val="16"/>
-        </w:rPr>
-        <w:t>-e</w:t>
-      </w:r>
-      <w:r>
-        <w:rPr>
-          <w:rFonts w:ascii="Verdana" w:hAnsi="Verdana"/>
-          <w:color w:val="000000"/>
-          <w:sz w:val="16"/>
-          <w:szCs w:val="16"/>
-        </w:rPr>
-        <w:t xml:space="preserve"> or </w:t>
-      </w:r>
-      <w:r>
-        <w:rPr>
-          <w:rFonts w:ascii="Verdana" w:hAnsi="Verdana"/>
-          <w:b/>
-          <w:color w:val="000000"/>
-          <w:sz w:val="16"/>
-          <w:szCs w:val="16"/>
-        </w:rPr>
-        <w:t>-q</w:t>
-      </w:r>
-      <w:r>
-        <w:rPr>
-          <w:rFonts w:ascii="Verdana" w:hAnsi="Verdana"/>
-          <w:color w:val="000000"/>
-          <w:sz w:val="16"/>
-          <w:szCs w:val="16"/>
-        </w:rPr>
-        <w:t xml:space="preserve"> options.</w:t>
+      <w:r>
+        <w:rPr>
+          <w:rFonts w:ascii="Verdana" w:hAnsi="Verdana"/>
+          <w:color w:val="000000"/>
+          <w:sz w:val="16"/>
+          <w:szCs w:val="16"/>
+        </w:rPr>
+        <w:t>.</w:t>
       </w:r>
     </w:p>
     <w:p>
@@ -2256,7 +2040,64 @@
           <w:sz w:val="16"/>
           <w:szCs w:val="16"/>
         </w:rPr>
-        <w:t>Path examples:</w:t>
+        <w:t xml:space="preserve">The </w:t>
+      </w:r>
+      <w:r>
+        <w:rPr>
+          <w:rFonts w:ascii="Verdana" w:hAnsi="Verdana"/>
+          <w:i/>
+          <w:iCs/>
+          <w:color w:val="000000"/>
+          <w:sz w:val="16"/>
+        </w:rPr>
+        <w:t>output_file</w:t>
+      </w:r>
+      <w:r>
+        <w:rPr>
+          <w:rFonts w:ascii="Verdana" w:hAnsi="Verdana"/>
+          <w:color w:val="000000"/>
+          <w:sz w:val="16"/>
+          <w:szCs w:val="16"/>
+        </w:rPr>
+        <w:t xml:space="preserve"> is always stored in Unicode format. If the file name is not valid, an error message is generated, and </w:t>
+      </w:r>
+      <w:r>
+        <w:rPr>
+          <w:rFonts w:ascii="Verdana" w:hAnsi="Verdana"/>
+          <w:b/>
+          <w:bCs/>
+          <w:color w:val="000000"/>
+          <w:sz w:val="16"/>
+        </w:rPr>
+        <w:t>sqlcecmd</w:t>
+      </w:r>
+      <w:r>
+        <w:rPr>
+          <w:rFonts w:ascii="Verdana" w:hAnsi="Verdana"/>
+          <w:color w:val="000000"/>
+          <w:sz w:val="16"/>
+          <w:szCs w:val="16"/>
+        </w:rPr>
+        <w:t xml:space="preserve"> exits. This file will be created if it does not exist. A file of the same name from a prior </w:t>
+      </w:r>
+      <w:r>
+        <w:rPr>
+          <w:rFonts w:ascii="Verdana" w:hAnsi="Verdana"/>
+          <w:b/>
+          <w:bCs/>
+          <w:color w:val="000000"/>
+          <w:sz w:val="16"/>
+        </w:rPr>
+        <w:t>sqlcecmd</w:t>
+      </w:r>
+      <w:r>
+        <w:rPr>
+          <w:rFonts w:ascii="Verdana" w:hAnsi="Verdana"/>
+          <w:color w:val="000000"/>
+          <w:sz w:val="16"/>
+          <w:szCs w:val="16"/>
+        </w:rPr>
+        <w:t xml:space="preserve"> session will be overwritten. </w:t>
       </w:r>
     </w:p>
     <w:p>
@@ -2274,33 +2115,11 @@
       <w:r>
         <w:rPr>
           <w:rFonts w:ascii="Verdana" w:hAnsi="Verdana"/>
-          <w:b/>
-          <w:bCs/>
-          <w:color w:val="000000"/>
-          <w:sz w:val="16"/>
-        </w:rPr>
-        <w:t>-</w:t>
-      </w:r>
-      <w:proofErr w:type="spellStart"/>
-      <w:r>
-        <w:rPr>
-          <w:rFonts w:ascii="Verdana" w:hAnsi="Verdana"/>
-          <w:b/>
-          <w:bCs/>
-          <w:color w:val="000000"/>
-          <w:sz w:val="16"/>
-        </w:rPr>
-        <w:t>i</w:t>
-      </w:r>
-      <w:proofErr w:type="spellEnd"/>
-      <w:r>
-        <w:rPr>
-          <w:rFonts w:ascii="Verdana" w:hAnsi="Verdana"/>
-          <w:color w:val="000000"/>
-          <w:sz w:val="16"/>
-          <w:szCs w:val="16"/>
-        </w:rPr>
-        <w:t xml:space="preserve"> C:\&lt;filename&gt;</w:t>
+          <w:color w:val="000000"/>
+          <w:sz w:val="16"/>
+          <w:szCs w:val="16"/>
+        </w:rPr>
+        <w:t>Path examples:</w:t>
       </w:r>
     </w:p>
     <w:p>
@@ -2323,28 +2142,16 @@
           <w:color w:val="000000"/>
           <w:sz w:val="16"/>
         </w:rPr>
-        <w:t>-</w:t>
-      </w:r>
-      <w:proofErr w:type="spellStart"/>
-      <w:r>
-        <w:rPr>
-          <w:rFonts w:ascii="Verdana" w:hAnsi="Verdana"/>
-          <w:b/>
-          <w:bCs/>
-          <w:color w:val="000000"/>
-          <w:sz w:val="16"/>
-        </w:rPr>
-        <w:t>i</w:t>
-      </w:r>
-      <w:proofErr w:type="spellEnd"/>
-      <w:r>
-        <w:rPr>
-          <w:rFonts w:ascii="Verdana" w:hAnsi="Verdana"/>
-          <w:color w:val="000000"/>
-          <w:sz w:val="16"/>
-          <w:szCs w:val="16"/>
-        </w:rPr>
-        <w:t xml:space="preserve"> \\&lt;Server&gt;\&lt;Share$&gt;\&lt;filename&gt; </w:t>
+        <w:t xml:space="preserve">-o </w:t>
+      </w:r>
+      <w:r>
+        <w:rPr>
+          <w:rFonts w:ascii="Verdana" w:hAnsi="Verdana"/>
+          <w:color w:val="000000"/>
+          <w:sz w:val="16"/>
+          <w:szCs w:val="16"/>
+        </w:rPr>
+        <w:t>C:\&lt; filename&gt;</w:t>
       </w:r>
     </w:p>
     <w:p>
@@ -2367,28 +2174,16 @@
           <w:color w:val="000000"/>
           <w:sz w:val="16"/>
         </w:rPr>
-        <w:t>-</w:t>
-      </w:r>
-      <w:proofErr w:type="spellStart"/>
-      <w:r>
-        <w:rPr>
-          <w:rFonts w:ascii="Verdana" w:hAnsi="Verdana"/>
-          <w:b/>
-          <w:bCs/>
-          <w:color w:val="000000"/>
-          <w:sz w:val="16"/>
-        </w:rPr>
-        <w:t>i</w:t>
-      </w:r>
-      <w:proofErr w:type="spellEnd"/>
-      <w:r>
-        <w:rPr>
-          <w:rFonts w:ascii="Verdana" w:hAnsi="Verdana"/>
-          <w:color w:val="000000"/>
-          <w:sz w:val="16"/>
-          <w:szCs w:val="16"/>
-        </w:rPr>
-        <w:t xml:space="preserve"> "C:\Some Folder\&lt;file name&gt;"</w:t>
+        <w:t xml:space="preserve">-o </w:t>
+      </w:r>
+      <w:r>
+        <w:rPr>
+          <w:rFonts w:ascii="Verdana" w:hAnsi="Verdana"/>
+          <w:color w:val="000000"/>
+          <w:sz w:val="16"/>
+          <w:szCs w:val="16"/>
+        </w:rPr>
+        <w:t>\\&lt;Server&gt;\&lt;Share$&gt;\&lt;filename&gt;</w:t>
       </w:r>
     </w:p>
     <w:p>
@@ -2406,6 +2201,38 @@
       <w:r>
         <w:rPr>
           <w:rFonts w:ascii="Verdana" w:hAnsi="Verdana"/>
+          <w:b/>
+          <w:bCs/>
+          <w:color w:val="000000"/>
+          <w:sz w:val="16"/>
+        </w:rPr>
+        <w:t>-o "</w:t>
+      </w:r>
+      <w:r>
+        <w:rPr>
+          <w:rFonts w:ascii="Verdana" w:hAnsi="Verdana"/>
+          <w:color w:val="000000"/>
+          <w:sz w:val="16"/>
+          <w:szCs w:val="16"/>
+        </w:rPr>
+        <w:t>C:\Some Folder\&lt;file name&gt;"</w:t>
+      </w:r>
+    </w:p>
+    <w:p>
+      <w:pPr>
+        <w:spacing w:after="150" w:line="336" w:lineRule="auto"/>
+        <w:ind w:left="720"/>
+        <w:textAlignment w:val="top"/>
+        <w:rPr>
+          <w:rFonts w:ascii="Verdana" w:hAnsi="Verdana"/>
+          <w:color w:val="000000"/>
+          <w:sz w:val="16"/>
+          <w:szCs w:val="16"/>
+        </w:rPr>
+      </w:pPr>
+      <w:r>
+        <w:rPr>
+          <w:rFonts w:ascii="Verdana" w:hAnsi="Verdana"/>
           <w:color w:val="000000"/>
           <w:sz w:val="16"/>
           <w:szCs w:val="16"/>
@@ -2432,18 +2259,8 @@
           <w:color w:val="000000"/>
           <w:sz w:val="16"/>
         </w:rPr>
-        <w:t>-o</w:t>
-      </w:r>
-      <w:r>
-        <w:rPr>
-          <w:rFonts w:ascii="Verdana" w:hAnsi="Verdana"/>
-          <w:color w:val="000000"/>
-          <w:sz w:val="16"/>
-          <w:szCs w:val="16"/>
-        </w:rPr>
-        <w:t xml:space="preserve"> </w:t>
-      </w:r>
-      <w:proofErr w:type="spellStart"/>
+        <w:t xml:space="preserve">-R </w:t>
+      </w:r>
       <w:r>
         <w:rPr>
           <w:rFonts w:ascii="Verdana" w:hAnsi="Verdana"/>
@@ -2452,9 +2269,8 @@
           <w:color w:val="000000"/>
           <w:sz w:val="16"/>
         </w:rPr>
-        <w:t>output_file</w:t>
-      </w:r>
-      <w:proofErr w:type="spellEnd"/>
+        <w:t>use client regional settings</w:t>
+      </w:r>
       <w:r>
         <w:rPr>
           <w:rFonts w:ascii="Verdana" w:hAnsi="Verdana"/>
@@ -2484,28 +2300,88 @@
           <w:sz w:val="16"/>
           <w:szCs w:val="16"/>
         </w:rPr>
-        <w:t xml:space="preserve">Identifies the file that receives output from </w:t>
-      </w:r>
-      <w:proofErr w:type="spellStart"/>
-      <w:r>
-        <w:rPr>
-          <w:rFonts w:ascii="Verdana" w:hAnsi="Verdana"/>
-          <w:b/>
-          <w:bCs/>
-          <w:color w:val="000000"/>
-          <w:sz w:val="16"/>
-        </w:rPr>
-        <w:t>sqlcecmd</w:t>
-      </w:r>
-      <w:proofErr w:type="spellEnd"/>
-      <w:r>
-        <w:rPr>
-          <w:rFonts w:ascii="Verdana" w:hAnsi="Verdana"/>
-          <w:color w:val="000000"/>
-          <w:sz w:val="16"/>
-          <w:szCs w:val="16"/>
-        </w:rPr>
-        <w:t>.</w:t>
+        <w:t>Set the utility to use client regional settings when it converts currency, and date and time data to character data. The default is InvariantCulture settings.</w:t>
+      </w:r>
+    </w:p>
+    <w:p>
+      <w:pPr>
+        <w:spacing w:after="0" w:line="336" w:lineRule="auto"/>
+        <w:textAlignment w:val="top"/>
+        <w:rPr>
+          <w:rFonts w:ascii="Verdana" w:hAnsi="Verdana"/>
+          <w:color w:val="000000"/>
+          <w:sz w:val="16"/>
+          <w:szCs w:val="16"/>
+        </w:rPr>
+      </w:pPr>
+      <w:r>
+        <w:rPr>
+          <w:rFonts w:ascii="Verdana" w:hAnsi="Verdana"/>
+          <w:b/>
+          <w:bCs/>
+          <w:color w:val="000000"/>
+          <w:sz w:val="16"/>
+        </w:rPr>
+        <w:t>Formatting Options</w:t>
+      </w:r>
+      <w:r>
+        <w:rPr>
+          <w:rFonts w:ascii="Verdana" w:hAnsi="Verdana"/>
+          <w:color w:val="000000"/>
+          <w:sz w:val="16"/>
+          <w:szCs w:val="16"/>
+        </w:rPr>
+        <w:t xml:space="preserve"> </w:t>
+      </w:r>
+    </w:p>
+    <w:p>
+      <w:pPr>
+        <w:spacing w:after="0" w:line="336" w:lineRule="auto"/>
+        <w:textAlignment w:val="top"/>
+        <w:rPr>
+          <w:rFonts w:ascii="Verdana" w:hAnsi="Verdana"/>
+          <w:color w:val="000000"/>
+          <w:sz w:val="16"/>
+          <w:szCs w:val="16"/>
+        </w:rPr>
+      </w:pPr>
+      <w:r>
+        <w:rPr>
+          <w:rFonts w:ascii="Verdana" w:hAnsi="Verdana"/>
+          <w:b/>
+          <w:bCs/>
+          <w:color w:val="000000"/>
+          <w:sz w:val="16"/>
+        </w:rPr>
+        <w:t>-h</w:t>
+      </w:r>
+      <w:r>
+        <w:rPr>
+          <w:rFonts w:ascii="Verdana" w:hAnsi="Verdana"/>
+          <w:color w:val="000000"/>
+          <w:sz w:val="16"/>
+          <w:szCs w:val="16"/>
+        </w:rPr>
+        <w:t xml:space="preserve"> </w:t>
+      </w:r>
+      <w:r>
+        <w:rPr>
+          <w:rFonts w:ascii="Verdana" w:hAnsi="Verdana"/>
+          <w:i/>
+          <w:iCs/>
+          <w:color w:val="000000"/>
+          <w:sz w:val="16"/>
+        </w:rPr>
+        <w:t>headers</w:t>
+      </w:r>
+      <w:r>
+        <w:rPr>
+          <w:rFonts w:ascii="Verdana" w:hAnsi="Verdana"/>
+          <w:color w:val="000000"/>
+          <w:sz w:val="16"/>
+          <w:szCs w:val="16"/>
+        </w:rPr>
+        <w:t xml:space="preserve"> </w:t>
       </w:r>
     </w:p>
     <w:p>
@@ -2527,9 +2403,77 @@
           <w:sz w:val="16"/>
           <w:szCs w:val="16"/>
         </w:rPr>
-        <w:t xml:space="preserve">The </w:t>
-      </w:r>
-      <w:proofErr w:type="spellStart"/>
+        <w:t xml:space="preserve">Specifies the number of rows to print between the column headings. The default is to print headings one time for each set of query results. Use </w:t>
+      </w:r>
+      <w:r>
+        <w:rPr>
+          <w:rFonts w:ascii="Verdana" w:hAnsi="Verdana"/>
+          <w:b/>
+          <w:bCs/>
+          <w:color w:val="000000"/>
+          <w:sz w:val="16"/>
+        </w:rPr>
+        <w:t>0</w:t>
+      </w:r>
+      <w:r>
+        <w:rPr>
+          <w:rFonts w:ascii="Verdana" w:hAnsi="Verdana"/>
+          <w:color w:val="000000"/>
+          <w:sz w:val="16"/>
+          <w:szCs w:val="16"/>
+        </w:rPr>
+        <w:t xml:space="preserve"> to specify that headers must not be printed. Any value that is not valid causes </w:t>
+      </w:r>
+      <w:r>
+        <w:rPr>
+          <w:rFonts w:ascii="Verdana" w:hAnsi="Verdana"/>
+          <w:b/>
+          <w:bCs/>
+          <w:color w:val="000000"/>
+          <w:sz w:val="16"/>
+        </w:rPr>
+        <w:t>sqlcecmd</w:t>
+      </w:r>
+      <w:r>
+        <w:rPr>
+          <w:rFonts w:ascii="Verdana" w:hAnsi="Verdana"/>
+          <w:color w:val="000000"/>
+          <w:sz w:val="16"/>
+          <w:szCs w:val="16"/>
+        </w:rPr>
+        <w:t xml:space="preserve"> to generate an error message and then exit.</w:t>
+      </w:r>
+    </w:p>
+    <w:p>
+      <w:pPr>
+        <w:spacing w:after="0" w:line="336" w:lineRule="auto"/>
+        <w:textAlignment w:val="top"/>
+        <w:rPr>
+          <w:rFonts w:ascii="Verdana" w:hAnsi="Verdana"/>
+          <w:color w:val="000000"/>
+          <w:sz w:val="16"/>
+          <w:szCs w:val="16"/>
+        </w:rPr>
+      </w:pPr>
+      <w:r>
+        <w:rPr>
+          <w:rFonts w:ascii="Verdana" w:hAnsi="Verdana"/>
+          <w:b/>
+          <w:bCs/>
+          <w:color w:val="000000"/>
+          <w:sz w:val="16"/>
+        </w:rPr>
+        <w:t>-s</w:t>
+      </w:r>
+      <w:r>
+        <w:rPr>
+          <w:rFonts w:ascii="Verdana" w:hAnsi="Verdana"/>
+          <w:color w:val="000000"/>
+          <w:sz w:val="16"/>
+          <w:szCs w:val="16"/>
+        </w:rPr>
+        <w:t xml:space="preserve"> </w:t>
+      </w:r>
       <w:r>
         <w:rPr>
           <w:rFonts w:ascii="Verdana" w:hAnsi="Verdana"/>
@@ -2538,59 +2482,16 @@
           <w:color w:val="000000"/>
           <w:sz w:val="16"/>
         </w:rPr>
-        <w:t>output_file</w:t>
-      </w:r>
-      <w:proofErr w:type="spellEnd"/>
-      <w:r>
-        <w:rPr>
-          <w:rFonts w:ascii="Verdana" w:hAnsi="Verdana"/>
-          <w:color w:val="000000"/>
-          <w:sz w:val="16"/>
-          <w:szCs w:val="16"/>
-        </w:rPr>
-        <w:t xml:space="preserve"> is always stored in Unicode format. If the file name is not valid, an error message is generated, and </w:t>
-      </w:r>
-      <w:proofErr w:type="spellStart"/>
-      <w:r>
-        <w:rPr>
-          <w:rFonts w:ascii="Verdana" w:hAnsi="Verdana"/>
-          <w:b/>
-          <w:bCs/>
-          <w:color w:val="000000"/>
-          <w:sz w:val="16"/>
-        </w:rPr>
-        <w:t>sqlcecmd</w:t>
-      </w:r>
-      <w:proofErr w:type="spellEnd"/>
-      <w:r>
-        <w:rPr>
-          <w:rFonts w:ascii="Verdana" w:hAnsi="Verdana"/>
-          <w:color w:val="000000"/>
-          <w:sz w:val="16"/>
-          <w:szCs w:val="16"/>
-        </w:rPr>
-        <w:t xml:space="preserve"> exits. This file will be created if it does not exist. A file of the same name from a prior </w:t>
-      </w:r>
-      <w:proofErr w:type="spellStart"/>
-      <w:r>
-        <w:rPr>
-          <w:rFonts w:ascii="Verdana" w:hAnsi="Verdana"/>
-          <w:b/>
-          <w:bCs/>
-          <w:color w:val="000000"/>
-          <w:sz w:val="16"/>
-        </w:rPr>
-        <w:t>sqlcecmd</w:t>
-      </w:r>
-      <w:proofErr w:type="spellEnd"/>
-      <w:r>
-        <w:rPr>
-          <w:rFonts w:ascii="Verdana" w:hAnsi="Verdana"/>
-          <w:color w:val="000000"/>
-          <w:sz w:val="16"/>
-          <w:szCs w:val="16"/>
-        </w:rPr>
-        <w:t xml:space="preserve"> session will be overwritten. </w:t>
+        <w:t>col_separator</w:t>
+      </w:r>
+      <w:r>
+        <w:rPr>
+          <w:rFonts w:ascii="Verdana" w:hAnsi="Verdana"/>
+          <w:color w:val="000000"/>
+          <w:sz w:val="16"/>
+          <w:szCs w:val="16"/>
+        </w:rPr>
+        <w:t xml:space="preserve"> </w:t>
       </w:r>
     </w:p>
     <w:p>
@@ -2612,7 +2513,26 @@
           <w:sz w:val="16"/>
           <w:szCs w:val="16"/>
         </w:rPr>
-        <w:t>Path examples:</w:t>
+        <w:t>Specifies the column-separator character. The default is a blank space. To use characters that have special meaning to the operating system such as the ampersand (&amp;), or semicolon (;), enclose the character in quotation marks ("). The column separator can be any 8-bit character.</w:t>
+      </w:r>
+    </w:p>
+    <w:p>
+      <w:pPr>
+        <w:rPr>
+          <w:rFonts w:ascii="Verdana" w:hAnsi="Verdana"/>
+          <w:color w:val="000000"/>
+          <w:sz w:val="16"/>
+          <w:szCs w:val="16"/>
+        </w:rPr>
+      </w:pPr>
+      <w:r>
+        <w:rPr>
+          <w:rFonts w:ascii="Verdana" w:hAnsi="Verdana"/>
+          <w:color w:val="000000"/>
+          <w:sz w:val="16"/>
+          <w:szCs w:val="16"/>
+        </w:rPr>
+        <w:br w:type="page"/>
       </w:r>
     </w:p>
     <w:p>
@@ -2627,24 +2547,46 @@
           <w:szCs w:val="16"/>
         </w:rPr>
       </w:pPr>
-      <w:r>
-        <w:rPr>
-          <w:rFonts w:ascii="Verdana" w:hAnsi="Verdana"/>
-          <w:b/>
-          <w:bCs/>
-          <w:color w:val="000000"/>
-          <w:sz w:val="16"/>
-        </w:rPr>
-        <w:t xml:space="preserve">-o </w:t>
-      </w:r>
-      <w:r>
-        <w:rPr>
-          <w:rFonts w:ascii="Verdana" w:hAnsi="Verdana"/>
-          <w:color w:val="000000"/>
-          <w:sz w:val="16"/>
-          <w:szCs w:val="16"/>
-        </w:rPr>
-        <w:t>C:\&lt; filename&gt;</w:t>
+    </w:p>
+    <w:p>
+      <w:pPr>
+        <w:spacing w:after="0" w:line="336" w:lineRule="auto"/>
+        <w:textAlignment w:val="top"/>
+        <w:rPr>
+          <w:rFonts w:ascii="Verdana" w:hAnsi="Verdana"/>
+          <w:color w:val="000000"/>
+          <w:sz w:val="16"/>
+          <w:szCs w:val="16"/>
+        </w:rPr>
+      </w:pPr>
+      <w:r>
+        <w:rPr>
+          <w:rFonts w:ascii="Verdana" w:hAnsi="Verdana"/>
+          <w:b/>
+          <w:bCs/>
+          <w:color w:val="000000"/>
+          <w:sz w:val="16"/>
+        </w:rPr>
+        <w:t xml:space="preserve">-W </w:t>
+      </w:r>
+      <w:r>
+        <w:rPr>
+          <w:rFonts w:ascii="Verdana" w:hAnsi="Verdana"/>
+          <w:i/>
+          <w:iCs/>
+          <w:color w:val="000000"/>
+          <w:sz w:val="16"/>
+        </w:rPr>
+        <w:t>remove trailing spaces</w:t>
+      </w:r>
+      <w:r>
+        <w:rPr>
+          <w:rFonts w:ascii="Verdana" w:hAnsi="Verdana"/>
+          <w:color w:val="000000"/>
+          <w:sz w:val="16"/>
+          <w:szCs w:val="16"/>
+        </w:rPr>
+        <w:t xml:space="preserve"> </w:t>
       </w:r>
     </w:p>
     <w:p>
@@ -2662,21 +2604,113 @@
       <w:r>
         <w:rPr>
           <w:rFonts w:ascii="Verdana" w:hAnsi="Verdana"/>
-          <w:b/>
-          <w:bCs/>
-          <w:color w:val="000000"/>
-          <w:sz w:val="16"/>
-        </w:rPr>
-        <w:t xml:space="preserve">-o </w:t>
-      </w:r>
-      <w:r>
-        <w:rPr>
-          <w:rFonts w:ascii="Verdana" w:hAnsi="Verdana"/>
-          <w:color w:val="000000"/>
-          <w:sz w:val="16"/>
-          <w:szCs w:val="16"/>
-        </w:rPr>
-        <w:t>\\&lt;Server&gt;\&lt;Share$&gt;\&lt;filename&gt;</w:t>
+          <w:color w:val="000000"/>
+          <w:sz w:val="16"/>
+          <w:szCs w:val="16"/>
+        </w:rPr>
+        <w:t xml:space="preserve">This option removes trailing spaces from a column. Use this option together with the </w:t>
+      </w:r>
+      <w:r>
+        <w:rPr>
+          <w:rFonts w:ascii="Verdana" w:hAnsi="Verdana"/>
+          <w:b/>
+          <w:bCs/>
+          <w:color w:val="000000"/>
+          <w:sz w:val="16"/>
+        </w:rPr>
+        <w:t>-s</w:t>
+      </w:r>
+      <w:r>
+        <w:rPr>
+          <w:rFonts w:ascii="Verdana" w:hAnsi="Verdana"/>
+          <w:color w:val="000000"/>
+          <w:sz w:val="16"/>
+          <w:szCs w:val="16"/>
+        </w:rPr>
+        <w:t xml:space="preserve"> option when preparing data that is to be exported to another application. Cannot be used with the </w:t>
+      </w:r>
+      <w:r>
+        <w:rPr>
+          <w:rFonts w:ascii="Verdana" w:hAnsi="Verdana"/>
+          <w:b/>
+          <w:bCs/>
+          <w:color w:val="000000"/>
+          <w:sz w:val="16"/>
+        </w:rPr>
+        <w:t>-y</w:t>
+      </w:r>
+      <w:r>
+        <w:rPr>
+          <w:rFonts w:ascii="Verdana" w:hAnsi="Verdana"/>
+          <w:color w:val="000000"/>
+          <w:sz w:val="16"/>
+          <w:szCs w:val="16"/>
+        </w:rPr>
+        <w:t xml:space="preserve"> or </w:t>
+      </w:r>
+      <w:r>
+        <w:rPr>
+          <w:rFonts w:ascii="Verdana" w:hAnsi="Verdana"/>
+          <w:b/>
+          <w:bCs/>
+          <w:color w:val="000000"/>
+          <w:sz w:val="16"/>
+        </w:rPr>
+        <w:t>-Y</w:t>
+      </w:r>
+      <w:r>
+        <w:rPr>
+          <w:rFonts w:ascii="Verdana" w:hAnsi="Verdana"/>
+          <w:color w:val="000000"/>
+          <w:sz w:val="16"/>
+          <w:szCs w:val="16"/>
+        </w:rPr>
+        <w:t xml:space="preserve"> options.</w:t>
+      </w:r>
+    </w:p>
+    <w:p>
+      <w:pPr>
+        <w:spacing w:after="0" w:line="336" w:lineRule="auto"/>
+        <w:textAlignment w:val="top"/>
+        <w:rPr>
+          <w:rFonts w:ascii="Verdana" w:hAnsi="Verdana"/>
+          <w:b/>
+          <w:bCs/>
+          <w:color w:val="000000"/>
+          <w:sz w:val="16"/>
+        </w:rPr>
+      </w:pPr>
+    </w:p>
+    <w:p>
+      <w:pPr>
+        <w:spacing w:after="0" w:line="336" w:lineRule="auto"/>
+        <w:textAlignment w:val="top"/>
+        <w:rPr>
+          <w:rFonts w:ascii="Verdana" w:hAnsi="Verdana"/>
+          <w:color w:val="000000"/>
+          <w:sz w:val="16"/>
+          <w:szCs w:val="16"/>
+        </w:rPr>
+      </w:pPr>
+      <w:r>
+        <w:rPr>
+          <w:rFonts w:ascii="Verdana" w:hAnsi="Verdana"/>
+          <w:b/>
+          <w:bCs/>
+          <w:color w:val="000000"/>
+          <w:sz w:val="16"/>
+        </w:rPr>
+        <w:t xml:space="preserve">-x </w:t>
+      </w:r>
+      <w:r>
+        <w:rPr>
+          <w:rFonts w:ascii="Verdana" w:hAnsi="Verdana"/>
+          <w:i/>
+          <w:iCs/>
+          <w:color w:val="000000"/>
+          <w:sz w:val="16"/>
+        </w:rPr>
+        <w:t>write SELECTs as XML</w:t>
       </w:r>
     </w:p>
     <w:p>
@@ -2694,21 +2728,112 @@
       <w:r>
         <w:rPr>
           <w:rFonts w:ascii="Verdana" w:hAnsi="Verdana"/>
-          <w:b/>
-          <w:bCs/>
-          <w:color w:val="000000"/>
-          <w:sz w:val="16"/>
-        </w:rPr>
-        <w:t>-o "</w:t>
-      </w:r>
-      <w:r>
-        <w:rPr>
-          <w:rFonts w:ascii="Verdana" w:hAnsi="Verdana"/>
-          <w:color w:val="000000"/>
-          <w:sz w:val="16"/>
-          <w:szCs w:val="16"/>
-        </w:rPr>
-        <w:t>C:\Some Folder\&lt;file name&gt;"</w:t>
+          <w:color w:val="000000"/>
+          <w:sz w:val="16"/>
+          <w:szCs w:val="16"/>
+        </w:rPr>
+        <w:t>This option writes output from SELECTs as XML.</w:t>
+      </w:r>
+    </w:p>
+    <w:p>
+      <w:pPr>
+        <w:spacing w:after="0" w:line="336" w:lineRule="auto"/>
+        <w:textAlignment w:val="top"/>
+        <w:rPr>
+          <w:rFonts w:ascii="Verdana" w:hAnsi="Verdana"/>
+          <w:b/>
+          <w:bCs/>
+          <w:color w:val="000000"/>
+          <w:sz w:val="16"/>
+        </w:rPr>
+      </w:pPr>
+    </w:p>
+    <w:p>
+      <w:pPr>
+        <w:spacing w:after="0" w:line="336" w:lineRule="auto"/>
+        <w:textAlignment w:val="top"/>
+        <w:rPr>
+          <w:rFonts w:ascii="Verdana" w:hAnsi="Verdana"/>
+          <w:color w:val="000000"/>
+          <w:sz w:val="16"/>
+          <w:szCs w:val="16"/>
+        </w:rPr>
+      </w:pPr>
+      <w:r>
+        <w:rPr>
+          <w:rFonts w:ascii="Verdana" w:hAnsi="Verdana"/>
+          <w:b/>
+          <w:bCs/>
+          <w:color w:val="000000"/>
+          <w:sz w:val="16"/>
+        </w:rPr>
+        <w:t>-k</w:t>
+      </w:r>
+      <w:r>
+        <w:rPr>
+          <w:rFonts w:ascii="Verdana" w:hAnsi="Verdana"/>
+          <w:color w:val="000000"/>
+          <w:sz w:val="16"/>
+          <w:szCs w:val="16"/>
+        </w:rPr>
+        <w:t xml:space="preserve"> [ </w:t>
+      </w:r>
+      <w:r>
+        <w:rPr>
+          <w:rFonts w:ascii="Verdana" w:hAnsi="Verdana"/>
+          <w:b/>
+          <w:bCs/>
+          <w:color w:val="000000"/>
+          <w:sz w:val="16"/>
+        </w:rPr>
+        <w:t xml:space="preserve">1 </w:t>
+      </w:r>
+      <w:r>
+        <w:rPr>
+          <w:rFonts w:ascii="Verdana" w:hAnsi="Verdana"/>
+          <w:color w:val="000000"/>
+          <w:sz w:val="16"/>
+          <w:szCs w:val="16"/>
+        </w:rPr>
+        <w:t xml:space="preserve">| </w:t>
+      </w:r>
+      <w:r>
+        <w:rPr>
+          <w:rFonts w:ascii="Verdana" w:hAnsi="Verdana"/>
+          <w:b/>
+          <w:bCs/>
+          <w:color w:val="000000"/>
+          <w:sz w:val="16"/>
+        </w:rPr>
+        <w:t xml:space="preserve">2 </w:t>
+      </w:r>
+      <w:r>
+        <w:rPr>
+          <w:rFonts w:ascii="Verdana" w:hAnsi="Verdana"/>
+          <w:color w:val="000000"/>
+          <w:sz w:val="16"/>
+          <w:szCs w:val="16"/>
+        </w:rPr>
+        <w:t xml:space="preserve">] </w:t>
+      </w:r>
+      <w:r>
+        <w:rPr>
+          <w:rFonts w:ascii="Verdana" w:hAnsi="Verdana"/>
+          <w:i/>
+          <w:iCs/>
+          <w:color w:val="000000"/>
+          <w:sz w:val="16"/>
+        </w:rPr>
+        <w:t>remove[replace] control characters</w:t>
+      </w:r>
+      <w:r>
+        <w:rPr>
+          <w:rFonts w:ascii="Verdana" w:hAnsi="Verdana"/>
+          <w:color w:val="000000"/>
+          <w:sz w:val="16"/>
+          <w:szCs w:val="16"/>
+        </w:rPr>
+        <w:t xml:space="preserve"> </w:t>
       </w:r>
     </w:p>
     <w:p>
@@ -2730,29 +2855,38 @@
           <w:sz w:val="16"/>
           <w:szCs w:val="16"/>
         </w:rPr>
-        <w:t>File paths that contain spaces must be enclosed in quotation marks.</w:t>
-      </w:r>
-    </w:p>
-    <w:p>
-      <w:pPr>
-        <w:spacing w:after="0" w:line="336" w:lineRule="auto"/>
-        <w:textAlignment w:val="top"/>
-        <w:rPr>
-          <w:rFonts w:ascii="Verdana" w:hAnsi="Verdana"/>
-          <w:color w:val="000000"/>
-          <w:sz w:val="16"/>
-          <w:szCs w:val="16"/>
-        </w:rPr>
-      </w:pPr>
-      <w:r>
-        <w:rPr>
-          <w:rFonts w:ascii="Verdana" w:hAnsi="Verdana"/>
-          <w:b/>
-          <w:bCs/>
-          <w:color w:val="000000"/>
-          <w:sz w:val="16"/>
-        </w:rPr>
-        <w:t xml:space="preserve">-R </w:t>
+        <w:t>Removes all control characters, such as tabs and new line characters from the output. This preserves column formatting when data is returned. If 1 is specified, the control characters are replaced by a single space. If 2 is specified, consecutive control characters are replaced by a single space.</w:t>
+      </w:r>
+    </w:p>
+    <w:p>
+      <w:pPr>
+        <w:spacing w:after="0" w:line="336" w:lineRule="auto"/>
+        <w:textAlignment w:val="top"/>
+        <w:rPr>
+          <w:rFonts w:ascii="Verdana" w:hAnsi="Verdana"/>
+          <w:color w:val="000000"/>
+          <w:sz w:val="16"/>
+          <w:szCs w:val="16"/>
+        </w:rPr>
+      </w:pPr>
+      <w:r>
+        <w:rPr>
+          <w:rFonts w:ascii="Verdana" w:hAnsi="Verdana"/>
+          <w:b/>
+          <w:bCs/>
+          <w:color w:val="000000"/>
+          <w:sz w:val="16"/>
+        </w:rPr>
+        <w:t>-y</w:t>
+      </w:r>
+      <w:r>
+        <w:rPr>
+          <w:rFonts w:ascii="Verdana" w:hAnsi="Verdana"/>
+          <w:color w:val="000000"/>
+          <w:sz w:val="16"/>
+          <w:szCs w:val="16"/>
+        </w:rPr>
+        <w:t xml:space="preserve"> </w:t>
       </w:r>
       <w:r>
         <w:rPr>
@@ -2762,590 +2896,7 @@
           <w:color w:val="000000"/>
           <w:sz w:val="16"/>
         </w:rPr>
-        <w:t>use client regional settings</w:t>
-      </w:r>
-      <w:r>
-        <w:rPr>
-          <w:rFonts w:ascii="Verdana" w:hAnsi="Verdana"/>
-          <w:color w:val="000000"/>
-          <w:sz w:val="16"/>
-          <w:szCs w:val="16"/>
-        </w:rPr>
-        <w:t xml:space="preserve"> </w:t>
-      </w:r>
-    </w:p>
-    <w:p>
-      <w:pPr>
-        <w:spacing w:after="150" w:line="336" w:lineRule="auto"/>
-        <w:ind w:left="720"/>
-        <w:textAlignment w:val="top"/>
-        <w:rPr>
-          <w:rFonts w:ascii="Verdana" w:hAnsi="Verdana"/>
-          <w:color w:val="000000"/>
-          <w:sz w:val="16"/>
-          <w:szCs w:val="16"/>
-        </w:rPr>
-      </w:pPr>
-      <w:r>
-        <w:rPr>
-          <w:rFonts w:ascii="Verdana" w:hAnsi="Verdana"/>
-          <w:color w:val="000000"/>
-          <w:sz w:val="16"/>
-          <w:szCs w:val="16"/>
-        </w:rPr>
-        <w:t xml:space="preserve">Set the utility to use client regional settings when it converts currency, and date and time data to character data. The default is </w:t>
-      </w:r>
-      <w:proofErr w:type="spellStart"/>
-      <w:r>
-        <w:rPr>
-          <w:rFonts w:ascii="Verdana" w:hAnsi="Verdana"/>
-          <w:color w:val="000000"/>
-          <w:sz w:val="16"/>
-          <w:szCs w:val="16"/>
-        </w:rPr>
-        <w:t>InvariantCulture</w:t>
-      </w:r>
-      <w:proofErr w:type="spellEnd"/>
-      <w:r>
-        <w:rPr>
-          <w:rFonts w:ascii="Verdana" w:hAnsi="Verdana"/>
-          <w:color w:val="000000"/>
-          <w:sz w:val="16"/>
-          <w:szCs w:val="16"/>
-        </w:rPr>
-        <w:t xml:space="preserve"> settings.</w:t>
-      </w:r>
-    </w:p>
-    <w:p>
-      <w:pPr>
-        <w:spacing w:after="0" w:line="336" w:lineRule="auto"/>
-        <w:textAlignment w:val="top"/>
-        <w:rPr>
-          <w:rFonts w:ascii="Verdana" w:hAnsi="Verdana"/>
-          <w:color w:val="000000"/>
-          <w:sz w:val="16"/>
-          <w:szCs w:val="16"/>
-        </w:rPr>
-      </w:pPr>
-      <w:r>
-        <w:rPr>
-          <w:rFonts w:ascii="Verdana" w:hAnsi="Verdana"/>
-          <w:b/>
-          <w:bCs/>
-          <w:color w:val="000000"/>
-          <w:sz w:val="16"/>
-        </w:rPr>
-        <w:t>Formatting Options</w:t>
-      </w:r>
-      <w:r>
-        <w:rPr>
-          <w:rFonts w:ascii="Verdana" w:hAnsi="Verdana"/>
-          <w:color w:val="000000"/>
-          <w:sz w:val="16"/>
-          <w:szCs w:val="16"/>
-        </w:rPr>
-        <w:t xml:space="preserve"> </w:t>
-      </w:r>
-    </w:p>
-    <w:p>
-      <w:pPr>
-        <w:spacing w:after="0" w:line="336" w:lineRule="auto"/>
-        <w:textAlignment w:val="top"/>
-        <w:rPr>
-          <w:rFonts w:ascii="Verdana" w:hAnsi="Verdana"/>
-          <w:color w:val="000000"/>
-          <w:sz w:val="16"/>
-          <w:szCs w:val="16"/>
-        </w:rPr>
-      </w:pPr>
-      <w:r>
-        <w:rPr>
-          <w:rFonts w:ascii="Verdana" w:hAnsi="Verdana"/>
-          <w:b/>
-          <w:bCs/>
-          <w:color w:val="000000"/>
-          <w:sz w:val="16"/>
-        </w:rPr>
-        <w:t>-h</w:t>
-      </w:r>
-      <w:r>
-        <w:rPr>
-          <w:rFonts w:ascii="Verdana" w:hAnsi="Verdana"/>
-          <w:color w:val="000000"/>
-          <w:sz w:val="16"/>
-          <w:szCs w:val="16"/>
-        </w:rPr>
-        <w:t xml:space="preserve"> </w:t>
-      </w:r>
-      <w:r>
-        <w:rPr>
-          <w:rFonts w:ascii="Verdana" w:hAnsi="Verdana"/>
-          <w:i/>
-          <w:iCs/>
-          <w:color w:val="000000"/>
-          <w:sz w:val="16"/>
-        </w:rPr>
-        <w:t>headers</w:t>
-      </w:r>
-      <w:r>
-        <w:rPr>
-          <w:rFonts w:ascii="Verdana" w:hAnsi="Verdana"/>
-          <w:color w:val="000000"/>
-          <w:sz w:val="16"/>
-          <w:szCs w:val="16"/>
-        </w:rPr>
-        <w:t xml:space="preserve"> </w:t>
-      </w:r>
-    </w:p>
-    <w:p>
-      <w:pPr>
-        <w:spacing w:after="150" w:line="336" w:lineRule="auto"/>
-        <w:ind w:left="720"/>
-        <w:textAlignment w:val="top"/>
-        <w:rPr>
-          <w:rFonts w:ascii="Verdana" w:hAnsi="Verdana"/>
-          <w:color w:val="000000"/>
-          <w:sz w:val="16"/>
-          <w:szCs w:val="16"/>
-        </w:rPr>
-      </w:pPr>
-      <w:r>
-        <w:rPr>
-          <w:rFonts w:ascii="Verdana" w:hAnsi="Verdana"/>
-          <w:color w:val="000000"/>
-          <w:sz w:val="16"/>
-          <w:szCs w:val="16"/>
-        </w:rPr>
-        <w:t xml:space="preserve">Specifies the number of rows to print between the column headings. The default is to print headings one time for each set of query results. Use </w:t>
-      </w:r>
-      <w:r>
-        <w:rPr>
-          <w:rFonts w:ascii="Verdana" w:hAnsi="Verdana"/>
-          <w:b/>
-          <w:bCs/>
-          <w:color w:val="000000"/>
-          <w:sz w:val="16"/>
-        </w:rPr>
-        <w:t>0</w:t>
-      </w:r>
-      <w:r>
-        <w:rPr>
-          <w:rFonts w:ascii="Verdana" w:hAnsi="Verdana"/>
-          <w:color w:val="000000"/>
-          <w:sz w:val="16"/>
-          <w:szCs w:val="16"/>
-        </w:rPr>
-        <w:t xml:space="preserve"> to specify that headers must not be printed. Any value that is not valid causes </w:t>
-      </w:r>
-      <w:proofErr w:type="spellStart"/>
-      <w:r>
-        <w:rPr>
-          <w:rFonts w:ascii="Verdana" w:hAnsi="Verdana"/>
-          <w:b/>
-          <w:bCs/>
-          <w:color w:val="000000"/>
-          <w:sz w:val="16"/>
-        </w:rPr>
-        <w:t>sqlcecmd</w:t>
-      </w:r>
-      <w:proofErr w:type="spellEnd"/>
-      <w:r>
-        <w:rPr>
-          <w:rFonts w:ascii="Verdana" w:hAnsi="Verdana"/>
-          <w:color w:val="000000"/>
-          <w:sz w:val="16"/>
-          <w:szCs w:val="16"/>
-        </w:rPr>
-        <w:t xml:space="preserve"> to generate an error message and then exit.</w:t>
-      </w:r>
-    </w:p>
-    <w:p>
-      <w:pPr>
-        <w:spacing w:after="0" w:line="336" w:lineRule="auto"/>
-        <w:textAlignment w:val="top"/>
-        <w:rPr>
-          <w:rFonts w:ascii="Verdana" w:hAnsi="Verdana"/>
-          <w:color w:val="000000"/>
-          <w:sz w:val="16"/>
-          <w:szCs w:val="16"/>
-        </w:rPr>
-      </w:pPr>
-      <w:r>
-        <w:rPr>
-          <w:rFonts w:ascii="Verdana" w:hAnsi="Verdana"/>
-          <w:b/>
-          <w:bCs/>
-          <w:color w:val="000000"/>
-          <w:sz w:val="16"/>
-        </w:rPr>
-        <w:t>-s</w:t>
-      </w:r>
-      <w:r>
-        <w:rPr>
-          <w:rFonts w:ascii="Verdana" w:hAnsi="Verdana"/>
-          <w:color w:val="000000"/>
-          <w:sz w:val="16"/>
-          <w:szCs w:val="16"/>
-        </w:rPr>
-        <w:t xml:space="preserve"> </w:t>
-      </w:r>
-      <w:proofErr w:type="spellStart"/>
-      <w:r>
-        <w:rPr>
-          <w:rFonts w:ascii="Verdana" w:hAnsi="Verdana"/>
-          <w:i/>
-          <w:iCs/>
-          <w:color w:val="000000"/>
-          <w:sz w:val="16"/>
-        </w:rPr>
-        <w:t>col_separator</w:t>
-      </w:r>
-      <w:proofErr w:type="spellEnd"/>
-      <w:r>
-        <w:rPr>
-          <w:rFonts w:ascii="Verdana" w:hAnsi="Verdana"/>
-          <w:color w:val="000000"/>
-          <w:sz w:val="16"/>
-          <w:szCs w:val="16"/>
-        </w:rPr>
-        <w:t xml:space="preserve"> </w:t>
-      </w:r>
-    </w:p>
-    <w:p>
-      <w:pPr>
-        <w:spacing w:after="150" w:line="336" w:lineRule="auto"/>
-        <w:ind w:left="720"/>
-        <w:textAlignment w:val="top"/>
-        <w:rPr>
-          <w:rFonts w:ascii="Verdana" w:hAnsi="Verdana"/>
-          <w:color w:val="000000"/>
-          <w:sz w:val="16"/>
-          <w:szCs w:val="16"/>
-        </w:rPr>
-      </w:pPr>
-      <w:r>
-        <w:rPr>
-          <w:rFonts w:ascii="Verdana" w:hAnsi="Verdana"/>
-          <w:color w:val="000000"/>
-          <w:sz w:val="16"/>
-          <w:szCs w:val="16"/>
-        </w:rPr>
-        <w:t>Specifies the column-separator character. The default is a blank space. To use characters that have special meaning to the operating system such as the ampersand (&amp;), or semicolon (;), enclose the character in quotation marks ("). The column separator can be any 8-bit character.</w:t>
-      </w:r>
-    </w:p>
-    <w:p>
-      <w:pPr>
-        <w:rPr>
-          <w:rFonts w:ascii="Verdana" w:hAnsi="Verdana"/>
-          <w:color w:val="000000"/>
-          <w:sz w:val="16"/>
-          <w:szCs w:val="16"/>
-        </w:rPr>
-      </w:pPr>
-      <w:r>
-        <w:rPr>
-          <w:rFonts w:ascii="Verdana" w:hAnsi="Verdana"/>
-          <w:color w:val="000000"/>
-          <w:sz w:val="16"/>
-          <w:szCs w:val="16"/>
-        </w:rPr>
-        <w:br w:type="page"/>
-      </w:r>
-    </w:p>
-    <w:p>
-      <w:pPr>
-        <w:spacing w:after="150" w:line="336" w:lineRule="auto"/>
-        <w:ind w:left="720"/>
-        <w:textAlignment w:val="top"/>
-        <w:rPr>
-          <w:rFonts w:ascii="Verdana" w:hAnsi="Verdana"/>
-          <w:color w:val="000000"/>
-          <w:sz w:val="16"/>
-          <w:szCs w:val="16"/>
-        </w:rPr>
-      </w:pPr>
-    </w:p>
-    <w:p>
-      <w:pPr>
-        <w:spacing w:after="0" w:line="336" w:lineRule="auto"/>
-        <w:textAlignment w:val="top"/>
-        <w:rPr>
-          <w:rFonts w:ascii="Verdana" w:hAnsi="Verdana"/>
-          <w:color w:val="000000"/>
-          <w:sz w:val="16"/>
-          <w:szCs w:val="16"/>
-        </w:rPr>
-      </w:pPr>
-      <w:r>
-        <w:rPr>
-          <w:rFonts w:ascii="Verdana" w:hAnsi="Verdana"/>
-          <w:b/>
-          <w:bCs/>
-          <w:color w:val="000000"/>
-          <w:sz w:val="16"/>
-        </w:rPr>
-        <w:t xml:space="preserve">-W </w:t>
-      </w:r>
-      <w:r>
-        <w:rPr>
-          <w:rFonts w:ascii="Verdana" w:hAnsi="Verdana"/>
-          <w:i/>
-          <w:iCs/>
-          <w:color w:val="000000"/>
-          <w:sz w:val="16"/>
-        </w:rPr>
-        <w:t>remove trailing spaces</w:t>
-      </w:r>
-      <w:r>
-        <w:rPr>
-          <w:rFonts w:ascii="Verdana" w:hAnsi="Verdana"/>
-          <w:color w:val="000000"/>
-          <w:sz w:val="16"/>
-          <w:szCs w:val="16"/>
-        </w:rPr>
-        <w:t xml:space="preserve"> </w:t>
-      </w:r>
-    </w:p>
-    <w:p>
-      <w:pPr>
-        <w:spacing w:after="150" w:line="336" w:lineRule="auto"/>
-        <w:ind w:left="720"/>
-        <w:textAlignment w:val="top"/>
-        <w:rPr>
-          <w:rFonts w:ascii="Verdana" w:hAnsi="Verdana"/>
-          <w:color w:val="000000"/>
-          <w:sz w:val="16"/>
-          <w:szCs w:val="16"/>
-        </w:rPr>
-      </w:pPr>
-      <w:r>
-        <w:rPr>
-          <w:rFonts w:ascii="Verdana" w:hAnsi="Verdana"/>
-          <w:color w:val="000000"/>
-          <w:sz w:val="16"/>
-          <w:szCs w:val="16"/>
-        </w:rPr>
-        <w:t xml:space="preserve">This option removes trailing spaces from a column. Use this option together with the </w:t>
-      </w:r>
-      <w:r>
-        <w:rPr>
-          <w:rFonts w:ascii="Verdana" w:hAnsi="Verdana"/>
-          <w:b/>
-          <w:bCs/>
-          <w:color w:val="000000"/>
-          <w:sz w:val="16"/>
-        </w:rPr>
-        <w:t>-s</w:t>
-      </w:r>
-      <w:r>
-        <w:rPr>
-          <w:rFonts w:ascii="Verdana" w:hAnsi="Verdana"/>
-          <w:color w:val="000000"/>
-          <w:sz w:val="16"/>
-          <w:szCs w:val="16"/>
-        </w:rPr>
-        <w:t xml:space="preserve"> option when preparing data that is to be exported to another application. Cannot be used with the </w:t>
-      </w:r>
-      <w:r>
-        <w:rPr>
-          <w:rFonts w:ascii="Verdana" w:hAnsi="Verdana"/>
-          <w:b/>
-          <w:bCs/>
-          <w:color w:val="000000"/>
-          <w:sz w:val="16"/>
-        </w:rPr>
-        <w:t>-y</w:t>
-      </w:r>
-      <w:r>
-        <w:rPr>
-          <w:rFonts w:ascii="Verdana" w:hAnsi="Verdana"/>
-          <w:color w:val="000000"/>
-          <w:sz w:val="16"/>
-          <w:szCs w:val="16"/>
-        </w:rPr>
-        <w:t xml:space="preserve"> or </w:t>
-      </w:r>
-      <w:r>
-        <w:rPr>
-          <w:rFonts w:ascii="Verdana" w:hAnsi="Verdana"/>
-          <w:b/>
-          <w:bCs/>
-          <w:color w:val="000000"/>
-          <w:sz w:val="16"/>
-        </w:rPr>
-        <w:t>-Y</w:t>
-      </w:r>
-      <w:r>
-        <w:rPr>
-          <w:rFonts w:ascii="Verdana" w:hAnsi="Verdana"/>
-          <w:color w:val="000000"/>
-          <w:sz w:val="16"/>
-          <w:szCs w:val="16"/>
-        </w:rPr>
-        <w:t xml:space="preserve"> options.</w:t>
-      </w:r>
-    </w:p>
-    <w:p>
-      <w:pPr>
-        <w:spacing w:after="0" w:line="336" w:lineRule="auto"/>
-        <w:textAlignment w:val="top"/>
-        <w:rPr>
-          <w:rFonts w:ascii="Verdana" w:hAnsi="Verdana"/>
-          <w:color w:val="000000"/>
-          <w:sz w:val="16"/>
-          <w:szCs w:val="16"/>
-        </w:rPr>
-      </w:pPr>
-      <w:r>
-        <w:rPr>
-          <w:rFonts w:ascii="Verdana" w:hAnsi="Verdana"/>
-          <w:b/>
-          <w:bCs/>
-          <w:color w:val="000000"/>
-          <w:sz w:val="16"/>
-        </w:rPr>
-        <w:t>-k</w:t>
-      </w:r>
-      <w:r>
-        <w:rPr>
-          <w:rFonts w:ascii="Verdana" w:hAnsi="Verdana"/>
-          <w:color w:val="000000"/>
-          <w:sz w:val="16"/>
-          <w:szCs w:val="16"/>
-        </w:rPr>
-        <w:t xml:space="preserve"> [ </w:t>
-      </w:r>
-      <w:r>
-        <w:rPr>
-          <w:rFonts w:ascii="Verdana" w:hAnsi="Verdana"/>
-          <w:b/>
-          <w:bCs/>
-          <w:color w:val="000000"/>
-          <w:sz w:val="16"/>
-        </w:rPr>
-        <w:t xml:space="preserve">1 </w:t>
-      </w:r>
-      <w:r>
-        <w:rPr>
-          <w:rFonts w:ascii="Verdana" w:hAnsi="Verdana"/>
-          <w:color w:val="000000"/>
-          <w:sz w:val="16"/>
-          <w:szCs w:val="16"/>
-        </w:rPr>
-        <w:t xml:space="preserve">| </w:t>
-      </w:r>
-      <w:r>
-        <w:rPr>
-          <w:rFonts w:ascii="Verdana" w:hAnsi="Verdana"/>
-          <w:b/>
-          <w:bCs/>
-          <w:color w:val="000000"/>
-          <w:sz w:val="16"/>
-        </w:rPr>
-        <w:t xml:space="preserve">2 </w:t>
-      </w:r>
-      <w:r>
-        <w:rPr>
-          <w:rFonts w:ascii="Verdana" w:hAnsi="Verdana"/>
-          <w:color w:val="000000"/>
-          <w:sz w:val="16"/>
-          <w:szCs w:val="16"/>
-        </w:rPr>
-        <w:t xml:space="preserve">] </w:t>
-      </w:r>
-      <w:r>
-        <w:rPr>
-          <w:rFonts w:ascii="Verdana" w:hAnsi="Verdana"/>
-          <w:i/>
-          <w:iCs/>
-          <w:color w:val="000000"/>
-          <w:sz w:val="16"/>
-        </w:rPr>
-        <w:t>remove[replace] control characters</w:t>
-      </w:r>
-      <w:r>
-        <w:rPr>
-          <w:rFonts w:ascii="Verdana" w:hAnsi="Verdana"/>
-          <w:color w:val="000000"/>
-          <w:sz w:val="16"/>
-          <w:szCs w:val="16"/>
-        </w:rPr>
-        <w:t xml:space="preserve"> </w:t>
-      </w:r>
-    </w:p>
-    <w:p>
-      <w:pPr>
-        <w:spacing w:after="150" w:line="336" w:lineRule="auto"/>
-        <w:ind w:left="720"/>
-        <w:textAlignment w:val="top"/>
-        <w:rPr>
-          <w:rFonts w:ascii="Verdana" w:hAnsi="Verdana"/>
-          <w:color w:val="000000"/>
-          <w:sz w:val="16"/>
-          <w:szCs w:val="16"/>
-        </w:rPr>
-      </w:pPr>
-      <w:r>
-        <w:rPr>
-          <w:rFonts w:ascii="Verdana" w:hAnsi="Verdana"/>
-          <w:color w:val="000000"/>
-          <w:sz w:val="16"/>
-          <w:szCs w:val="16"/>
-        </w:rPr>
-        <w:t>Removes all control characters, such as tabs and new line characters from the output. This preserves column formatting when data is returned. If 1 is specified, the control characters are replaced by a single space. If 2 is specified, consecutive control characters are replaced by a single space.</w:t>
-      </w:r>
-    </w:p>
-    <w:p>
-      <w:pPr>
-        <w:spacing w:after="0" w:line="336" w:lineRule="auto"/>
-        <w:textAlignment w:val="top"/>
-        <w:rPr>
-          <w:rFonts w:ascii="Verdana" w:hAnsi="Verdana"/>
-          <w:color w:val="000000"/>
-          <w:sz w:val="16"/>
-          <w:szCs w:val="16"/>
-        </w:rPr>
-      </w:pPr>
-      <w:r>
-        <w:rPr>
-          <w:rFonts w:ascii="Verdana" w:hAnsi="Verdana"/>
-          <w:b/>
-          <w:bCs/>
-          <w:color w:val="000000"/>
-          <w:sz w:val="16"/>
-        </w:rPr>
-        <w:t>-y</w:t>
-      </w:r>
-      <w:r>
-        <w:rPr>
-          <w:rFonts w:ascii="Verdana" w:hAnsi="Verdana"/>
-          <w:color w:val="000000"/>
-          <w:sz w:val="16"/>
-          <w:szCs w:val="16"/>
-        </w:rPr>
-        <w:t xml:space="preserve"> </w:t>
-      </w:r>
-      <w:proofErr w:type="spellStart"/>
-      <w:r>
-        <w:rPr>
-          <w:rFonts w:ascii="Verdana" w:hAnsi="Verdana"/>
-          <w:i/>
-          <w:iCs/>
-          <w:color w:val="000000"/>
-          <w:sz w:val="16"/>
-        </w:rPr>
-        <w:t>display_width</w:t>
-      </w:r>
-      <w:proofErr w:type="spellEnd"/>
-      <w:r>
-        <w:rPr>
-          <w:rFonts w:ascii="Verdana" w:hAnsi="Verdana"/>
-          <w:i/>
-          <w:iCs/>
-          <w:color w:val="000000"/>
-          <w:sz w:val="16"/>
-        </w:rPr>
-        <w:t xml:space="preserve"> </w:t>
+        <w:t xml:space="preserve">display_width </w:t>
       </w:r>
     </w:p>
     <w:p>
@@ -3386,7 +2937,6 @@
           <w:szCs w:val="16"/>
         </w:rPr>
       </w:pPr>
-      <w:proofErr w:type="spellStart"/>
       <w:r>
         <w:rPr>
           <w:rFonts w:ascii="Verdana" w:hAnsi="Verdana"/>
@@ -3397,7 +2947,6 @@
         </w:rPr>
         <w:t>ntext</w:t>
       </w:r>
-      <w:proofErr w:type="spellEnd"/>
       <w:r>
         <w:rPr>
           <w:rFonts w:ascii="Verdana" w:hAnsi="Verdana"/>
@@ -3463,27 +3012,7 @@
           <w:sz w:val="16"/>
           <w:szCs w:val="16"/>
         </w:rPr>
-        <w:t xml:space="preserve">If </w:t>
-      </w:r>
-      <w:proofErr w:type="spellStart"/>
-      <w:r>
-        <w:rPr>
-          <w:rFonts w:ascii="Verdana" w:hAnsi="Verdana"/>
-          <w:color w:val="000000"/>
-          <w:sz w:val="16"/>
-          <w:szCs w:val="16"/>
-        </w:rPr>
-        <w:t>display_width</w:t>
-      </w:r>
-      <w:proofErr w:type="spellEnd"/>
-      <w:r>
-        <w:rPr>
-          <w:rFonts w:ascii="Verdana" w:hAnsi="Verdana"/>
-          <w:color w:val="000000"/>
-          <w:sz w:val="16"/>
-          <w:szCs w:val="16"/>
-        </w:rPr>
-        <w:t xml:space="preserve"> is 0, the output is truncated at 1 MB.</w:t>
+        <w:t>If display_width is 0, the output is truncated at 1 MB.</w:t>
       </w:r>
     </w:p>
     <w:p>
@@ -3516,7 +3045,6 @@
         </w:rPr>
         <w:t xml:space="preserve"> </w:t>
       </w:r>
-      <w:proofErr w:type="spellStart"/>
       <w:r>
         <w:rPr>
           <w:rFonts w:ascii="Verdana" w:hAnsi="Verdana"/>
@@ -3527,7 +3055,6 @@
         </w:rPr>
         <w:t>display_width</w:t>
       </w:r>
-      <w:proofErr w:type="spellEnd"/>
       <w:r>
         <w:rPr>
           <w:rFonts w:ascii="Verdana" w:hAnsi="Verdana"/>
@@ -3576,27 +3103,15 @@
           <w:szCs w:val="16"/>
         </w:rPr>
       </w:pPr>
-      <w:proofErr w:type="spellStart"/>
-      <w:r>
-        <w:rPr>
-          <w:rFonts w:ascii="Verdana" w:hAnsi="Verdana"/>
-          <w:b/>
-          <w:bCs/>
-          <w:color w:val="000000"/>
-          <w:sz w:val="16"/>
-        </w:rPr>
-        <w:t>nchar</w:t>
-      </w:r>
-      <w:proofErr w:type="spellEnd"/>
-      <w:r>
-        <w:rPr>
-          <w:rFonts w:ascii="Verdana" w:hAnsi="Verdana"/>
-          <w:b/>
-          <w:bCs/>
-          <w:color w:val="000000"/>
-          <w:sz w:val="16"/>
-        </w:rPr>
-        <w:t>(n)</w:t>
+      <w:r>
+        <w:rPr>
+          <w:rFonts w:ascii="Verdana" w:hAnsi="Verdana"/>
+          <w:b/>
+          <w:bCs/>
+          <w:color w:val="000000"/>
+          <w:sz w:val="16"/>
+        </w:rPr>
+        <w:t>nchar(n)</w:t>
       </w:r>
       <w:r>
         <w:rPr>
@@ -3634,27 +3149,15 @@
           <w:szCs w:val="16"/>
         </w:rPr>
       </w:pPr>
-      <w:proofErr w:type="spellStart"/>
-      <w:r>
-        <w:rPr>
-          <w:rFonts w:ascii="Verdana" w:hAnsi="Verdana"/>
-          <w:b/>
-          <w:bCs/>
-          <w:color w:val="000000"/>
-          <w:sz w:val="16"/>
-        </w:rPr>
-        <w:t>nvarchar</w:t>
-      </w:r>
-      <w:proofErr w:type="spellEnd"/>
-      <w:r>
-        <w:rPr>
-          <w:rFonts w:ascii="Verdana" w:hAnsi="Verdana"/>
-          <w:b/>
-          <w:bCs/>
-          <w:color w:val="000000"/>
-          <w:sz w:val="16"/>
-        </w:rPr>
-        <w:t>(n)</w:t>
+      <w:r>
+        <w:rPr>
+          <w:rFonts w:ascii="Verdana" w:hAnsi="Verdana"/>
+          <w:b/>
+          <w:bCs/>
+          <w:color w:val="000000"/>
+          <w:sz w:val="16"/>
+        </w:rPr>
+        <w:t>nvarchar(n)</w:t>
       </w:r>
       <w:r>
         <w:rPr>
@@ -3791,7 +3294,6 @@
         </w:rPr>
         <w:t xml:space="preserve">Specifies that </w:t>
       </w:r>
-      <w:proofErr w:type="spellStart"/>
       <w:r>
         <w:rPr>
           <w:rFonts w:ascii="Verdana" w:hAnsi="Verdana"/>
@@ -3802,7 +3304,6 @@
         </w:rPr>
         <w:t>sqlcecmd</w:t>
       </w:r>
-      <w:proofErr w:type="spellEnd"/>
       <w:r>
         <w:rPr>
           <w:rFonts w:ascii="Verdana" w:hAnsi="Verdana"/>
@@ -3812,7 +3313,6 @@
         </w:rPr>
         <w:t xml:space="preserve"> exits and returns a DOS ERRORLEVEL value when an error occurs. If the </w:t>
       </w:r>
-      <w:proofErr w:type="spellStart"/>
       <w:r>
         <w:rPr>
           <w:rFonts w:ascii="Verdana" w:hAnsi="Verdana"/>
@@ -3823,7 +3323,6 @@
         </w:rPr>
         <w:t>sqlcecmd</w:t>
       </w:r>
-      <w:proofErr w:type="spellEnd"/>
       <w:r>
         <w:rPr>
           <w:rFonts w:ascii="Verdana" w:hAnsi="Verdana"/>
@@ -3927,7 +3426,6 @@
         </w:rPr>
         <w:t xml:space="preserve">Displays the syntax summary of </w:t>
       </w:r>
-      <w:proofErr w:type="spellStart"/>
       <w:r>
         <w:rPr>
           <w:rFonts w:ascii="Verdana" w:hAnsi="Verdana"/>
@@ -3938,7 +3436,6 @@
         </w:rPr>
         <w:t>sqlcecmd</w:t>
       </w:r>
-      <w:proofErr w:type="spellEnd"/>
       <w:r>
         <w:rPr>
           <w:rFonts w:ascii="Verdana" w:hAnsi="Verdana"/>
@@ -4026,7 +3523,6 @@
         </w:rPr>
         <w:t xml:space="preserve">The total length of the </w:t>
       </w:r>
-      <w:proofErr w:type="spellStart"/>
       <w:r>
         <w:rPr>
           <w:rFonts w:ascii="Verdana" w:hAnsi="Verdana"/>
@@ -4037,7 +3533,6 @@
         </w:rPr>
         <w:t>sqlcecmd</w:t>
       </w:r>
-      <w:proofErr w:type="spellEnd"/>
       <w:r>
         <w:rPr>
           <w:rFonts w:ascii="Verdana" w:hAnsi="Verdana"/>

</xml_diff>

<commit_message>
Database information option (v) added, and documentation updated
</commit_message>
<xml_diff>
--- a/sqlcecmd utility specifcation.1.0.docx
+++ b/sqlcecmd utility specifcation.1.0.docx
@@ -155,38 +155,34 @@
           <w:sz w:val="16"/>
           <w:szCs w:val="16"/>
         </w:rPr>
-        <w:t>Syntax (bold syntax options has been implemented)</w:t>
-      </w:r>
-    </w:p>
-    <w:p>
-      <w:pPr>
-        <w:tabs>
-          <w:tab w:val="left" w:pos="916"/>
-          <w:tab w:val="left" w:pos="1832"/>
-          <w:tab w:val="left" w:pos="2748"/>
-          <w:tab w:val="left" w:pos="3664"/>
-          <w:tab w:val="left" w:pos="4580"/>
-          <w:tab w:val="left" w:pos="5496"/>
-          <w:tab w:val="left" w:pos="6412"/>
-          <w:tab w:val="left" w:pos="7328"/>
-          <w:tab w:val="left" w:pos="8244"/>
-          <w:tab w:val="left" w:pos="9160"/>
-          <w:tab w:val="left" w:pos="10076"/>
-          <w:tab w:val="left" w:pos="10992"/>
-          <w:tab w:val="left" w:pos="11908"/>
-          <w:tab w:val="left" w:pos="12824"/>
-          <w:tab w:val="left" w:pos="13740"/>
-          <w:tab w:val="left" w:pos="14656"/>
-        </w:tabs>
-        <w:wordWrap w:val="0"/>
-        <w:spacing w:after="0" w:line="336" w:lineRule="auto"/>
-        <w:textAlignment w:val="top"/>
-        <w:rPr>
-          <w:rFonts w:ascii="Consolas" w:hAnsi="Consolas" w:cs="Courier New"/>
-          <w:b/>
-          <w:color w:val="000000"/>
-          <w:sz w:val="20"/>
-          <w:szCs w:val="20"/>
+        <w:t xml:space="preserve">Syntax </w:t>
+      </w:r>
+    </w:p>
+    <w:p>
+      <w:pPr>
+        <w:spacing w:after="0" w:line="336" w:lineRule="auto"/>
+        <w:textAlignment w:val="top"/>
+        <w:rPr>
+          <w:rFonts w:ascii="Consolas" w:hAnsi="Consolas" w:cs="Courier New"/>
+          <w:b/>
+          <w:color w:val="000000"/>
+          <w:sz w:val="20"/>
+          <w:szCs w:val="20"/>
+          <w:lang w:val="da-DK"/>
+        </w:rPr>
+      </w:pPr>
+    </w:p>
+    <w:p>
+      <w:pPr>
+        <w:spacing w:after="0" w:line="336" w:lineRule="auto"/>
+        <w:textAlignment w:val="top"/>
+        <w:rPr>
+          <w:rFonts w:ascii="Consolas" w:hAnsi="Consolas" w:cs="Courier New"/>
+          <w:b/>
+          <w:color w:val="000000"/>
+          <w:sz w:val="20"/>
+          <w:szCs w:val="20"/>
+          <w:lang w:val="da-DK"/>
         </w:rPr>
       </w:pPr>
       <w:proofErr w:type="spellStart"/>
@@ -197,8 +193,9 @@
           <w:color w:val="000000"/>
           <w:sz w:val="20"/>
           <w:szCs w:val="20"/>
-        </w:rPr>
-        <w:t>sqlcecmd</w:t>
+          <w:lang w:val="da-DK"/>
+        </w:rPr>
+        <w:t>SqlCeCmd</w:t>
       </w:r>
       <w:proofErr w:type="spellEnd"/>
       <w:r>
@@ -208,123 +205,175 @@
           <w:color w:val="000000"/>
           <w:sz w:val="20"/>
           <w:szCs w:val="20"/>
-        </w:rPr>
-        <w:t> </w:t>
-      </w:r>
-    </w:p>
-    <w:p>
-      <w:pPr>
-        <w:tabs>
-          <w:tab w:val="left" w:pos="916"/>
-          <w:tab w:val="left" w:pos="1832"/>
-          <w:tab w:val="left" w:pos="2748"/>
-          <w:tab w:val="left" w:pos="3664"/>
-          <w:tab w:val="left" w:pos="4580"/>
-          <w:tab w:val="left" w:pos="5496"/>
-          <w:tab w:val="left" w:pos="6412"/>
-          <w:tab w:val="left" w:pos="7328"/>
-          <w:tab w:val="left" w:pos="8244"/>
-          <w:tab w:val="left" w:pos="9160"/>
-          <w:tab w:val="left" w:pos="10076"/>
-          <w:tab w:val="left" w:pos="10992"/>
-          <w:tab w:val="left" w:pos="11908"/>
-          <w:tab w:val="left" w:pos="12824"/>
-          <w:tab w:val="left" w:pos="13740"/>
-          <w:tab w:val="left" w:pos="14656"/>
-        </w:tabs>
-        <w:wordWrap w:val="0"/>
-        <w:spacing w:after="0" w:line="336" w:lineRule="auto"/>
-        <w:textAlignment w:val="top"/>
-        <w:rPr>
-          <w:rFonts w:ascii="Consolas" w:hAnsi="Consolas" w:cs="Courier New"/>
-          <w:b/>
-          <w:color w:val="000000"/>
-          <w:sz w:val="20"/>
-          <w:szCs w:val="20"/>
-        </w:rPr>
-      </w:pPr>
-      <w:r>
-        <w:rPr>
-          <w:rFonts w:ascii="Consolas" w:hAnsi="Consolas" w:cs="Courier New"/>
-          <w:b/>
-          <w:color w:val="000000"/>
-          <w:sz w:val="20"/>
-          <w:szCs w:val="20"/>
-        </w:rPr>
-        <w:t>-d SQL Compact connection string</w:t>
-      </w:r>
-    </w:p>
-    <w:p>
-      <w:pPr>
-        <w:tabs>
-          <w:tab w:val="left" w:pos="916"/>
-          <w:tab w:val="left" w:pos="1832"/>
-          <w:tab w:val="left" w:pos="2748"/>
-          <w:tab w:val="left" w:pos="3664"/>
-          <w:tab w:val="left" w:pos="4580"/>
-          <w:tab w:val="left" w:pos="5496"/>
-          <w:tab w:val="left" w:pos="6412"/>
-          <w:tab w:val="left" w:pos="7328"/>
-          <w:tab w:val="left" w:pos="8244"/>
-          <w:tab w:val="left" w:pos="9160"/>
-          <w:tab w:val="left" w:pos="10076"/>
-          <w:tab w:val="left" w:pos="10992"/>
-          <w:tab w:val="left" w:pos="11908"/>
-          <w:tab w:val="left" w:pos="12824"/>
-          <w:tab w:val="left" w:pos="13740"/>
-          <w:tab w:val="left" w:pos="14656"/>
-        </w:tabs>
-        <w:wordWrap w:val="0"/>
-        <w:spacing w:after="0" w:line="336" w:lineRule="auto"/>
-        <w:textAlignment w:val="top"/>
-        <w:rPr>
-          <w:rFonts w:ascii="Consolas" w:hAnsi="Consolas" w:cs="Courier New"/>
-          <w:color w:val="000000"/>
-          <w:sz w:val="20"/>
-          <w:szCs w:val="20"/>
-        </w:rPr>
-      </w:pPr>
-    </w:p>
-    <w:p>
-      <w:pPr>
-        <w:tabs>
-          <w:tab w:val="left" w:pos="916"/>
-          <w:tab w:val="left" w:pos="1832"/>
-          <w:tab w:val="left" w:pos="2748"/>
-          <w:tab w:val="left" w:pos="3664"/>
-          <w:tab w:val="left" w:pos="4580"/>
-          <w:tab w:val="left" w:pos="5496"/>
-          <w:tab w:val="left" w:pos="6412"/>
-          <w:tab w:val="left" w:pos="7328"/>
-          <w:tab w:val="left" w:pos="8244"/>
-          <w:tab w:val="left" w:pos="9160"/>
-          <w:tab w:val="left" w:pos="10076"/>
-          <w:tab w:val="left" w:pos="10992"/>
-          <w:tab w:val="left" w:pos="11908"/>
-          <w:tab w:val="left" w:pos="12824"/>
-          <w:tab w:val="left" w:pos="13740"/>
-          <w:tab w:val="left" w:pos="14656"/>
-        </w:tabs>
-        <w:wordWrap w:val="0"/>
-        <w:spacing w:after="0" w:line="336" w:lineRule="auto"/>
-        <w:textAlignment w:val="top"/>
-        <w:rPr>
-          <w:rFonts w:ascii="Consolas" w:hAnsi="Consolas" w:cs="Courier New"/>
-          <w:b/>
-          <w:color w:val="000000"/>
-          <w:sz w:val="20"/>
-          <w:szCs w:val="20"/>
-        </w:rPr>
-      </w:pPr>
-      <w:r>
-        <w:rPr>
-          <w:rFonts w:ascii="Consolas" w:hAnsi="Consolas" w:cs="Courier New"/>
-          <w:b/>
-          <w:color w:val="000000"/>
-          <w:sz w:val="20"/>
-          <w:szCs w:val="20"/>
-        </w:rPr>
-        <w:t xml:space="preserve">[ -e shrink | compact | create | upgrade | </w:t>
+          <w:lang w:val="da-DK"/>
+        </w:rPr>
+        <w:t xml:space="preserve"> 1.0.0.0</w:t>
+      </w:r>
+    </w:p>
+    <w:p>
+      <w:pPr>
+        <w:spacing w:after="0" w:line="336" w:lineRule="auto"/>
+        <w:textAlignment w:val="top"/>
+        <w:rPr>
+          <w:rFonts w:ascii="Consolas" w:hAnsi="Consolas" w:cs="Courier New"/>
+          <w:b/>
+          <w:color w:val="000000"/>
+          <w:sz w:val="20"/>
+          <w:szCs w:val="20"/>
+          <w:lang w:val="da-DK"/>
+        </w:rPr>
+      </w:pPr>
+      <w:r>
+        <w:rPr>
+          <w:rFonts w:ascii="Consolas" w:hAnsi="Consolas" w:cs="Courier New"/>
+          <w:b/>
+          <w:color w:val="000000"/>
+          <w:sz w:val="20"/>
+          <w:szCs w:val="20"/>
+          <w:lang w:val="da-DK"/>
+        </w:rPr>
+        <w:t>Copyright (C) 2009, 2009 Erik Ejlskov Jensen</w:t>
+      </w:r>
+    </w:p>
+    <w:p>
+      <w:pPr>
+        <w:spacing w:after="0" w:line="336" w:lineRule="auto"/>
+        <w:textAlignment w:val="top"/>
+        <w:rPr>
+          <w:rFonts w:ascii="Consolas" w:hAnsi="Consolas" w:cs="Courier New"/>
+          <w:b/>
+          <w:color w:val="000000"/>
+          <w:sz w:val="20"/>
+          <w:szCs w:val="20"/>
+        </w:rPr>
+      </w:pPr>
+      <w:r>
+        <w:rPr>
+          <w:rFonts w:ascii="Consolas" w:hAnsi="Consolas" w:cs="Courier New"/>
+          <w:b/>
+          <w:color w:val="000000"/>
+          <w:sz w:val="20"/>
+          <w:szCs w:val="20"/>
+        </w:rPr>
+        <w:t>Contact me at my blog: http://erikej.blogspot.com</w:t>
+      </w:r>
+    </w:p>
+    <w:p>
+      <w:pPr>
+        <w:spacing w:after="0" w:line="336" w:lineRule="auto"/>
+        <w:textAlignment w:val="top"/>
+        <w:rPr>
+          <w:rFonts w:ascii="Consolas" w:hAnsi="Consolas" w:cs="Courier New"/>
+          <w:b/>
+          <w:color w:val="000000"/>
+          <w:sz w:val="20"/>
+          <w:szCs w:val="20"/>
+        </w:rPr>
+      </w:pPr>
+      <w:r>
+        <w:rPr>
+          <w:rFonts w:ascii="Consolas" w:hAnsi="Consolas" w:cs="Courier New"/>
+          <w:b/>
+          <w:color w:val="000000"/>
+          <w:sz w:val="20"/>
+          <w:szCs w:val="20"/>
+        </w:rPr>
+        <w:t>Check for updates at: http://sqlcecmd.codeplex.com</w:t>
+      </w:r>
+    </w:p>
+    <w:p>
+      <w:pPr>
+        <w:spacing w:after="0" w:line="336" w:lineRule="auto"/>
+        <w:textAlignment w:val="top"/>
+        <w:rPr>
+          <w:rFonts w:ascii="Consolas" w:hAnsi="Consolas" w:cs="Courier New"/>
+          <w:b/>
+          <w:color w:val="000000"/>
+          <w:sz w:val="20"/>
+          <w:szCs w:val="20"/>
+        </w:rPr>
+      </w:pPr>
+    </w:p>
+    <w:p>
+      <w:pPr>
+        <w:spacing w:after="0" w:line="336" w:lineRule="auto"/>
+        <w:textAlignment w:val="top"/>
+        <w:rPr>
+          <w:rFonts w:ascii="Consolas" w:hAnsi="Consolas" w:cs="Courier New"/>
+          <w:b/>
+          <w:color w:val="000000"/>
+          <w:sz w:val="20"/>
+          <w:szCs w:val="20"/>
+        </w:rPr>
+      </w:pPr>
+      <w:r>
+        <w:rPr>
+          <w:rFonts w:ascii="Consolas" w:hAnsi="Consolas" w:cs="Courier New"/>
+          <w:b/>
+          <w:color w:val="000000"/>
+          <w:sz w:val="20"/>
+          <w:szCs w:val="20"/>
+        </w:rPr>
+        <w:t xml:space="preserve">  d     Required. SQL Compact connection string</w:t>
+      </w:r>
+    </w:p>
+    <w:p>
+      <w:pPr>
+        <w:spacing w:after="0" w:line="336" w:lineRule="auto"/>
+        <w:textAlignment w:val="top"/>
+        <w:rPr>
+          <w:rFonts w:ascii="Consolas" w:hAnsi="Consolas" w:cs="Courier New"/>
+          <w:b/>
+          <w:color w:val="000000"/>
+          <w:sz w:val="20"/>
+          <w:szCs w:val="20"/>
+        </w:rPr>
+      </w:pPr>
+    </w:p>
+    <w:p>
+      <w:pPr>
+        <w:spacing w:after="0" w:line="336" w:lineRule="auto"/>
+        <w:textAlignment w:val="top"/>
+        <w:rPr>
+          <w:rFonts w:ascii="Consolas" w:hAnsi="Consolas" w:cs="Courier New"/>
+          <w:b/>
+          <w:color w:val="000000"/>
+          <w:sz w:val="20"/>
+          <w:szCs w:val="20"/>
+        </w:rPr>
+      </w:pPr>
+      <w:r>
+        <w:rPr>
+          <w:rFonts w:ascii="Consolas" w:hAnsi="Consolas" w:cs="Courier New"/>
+          <w:b/>
+          <w:color w:val="000000"/>
+          <w:sz w:val="20"/>
+          <w:szCs w:val="20"/>
+        </w:rPr>
+        <w:t xml:space="preserve">  e     Run SQL Compact engine actions:</w:t>
+      </w:r>
+    </w:p>
+    <w:p>
+      <w:pPr>
+        <w:spacing w:after="0" w:line="336" w:lineRule="auto"/>
+        <w:textAlignment w:val="top"/>
+        <w:rPr>
+          <w:rFonts w:ascii="Consolas" w:hAnsi="Consolas" w:cs="Courier New"/>
+          <w:b/>
+          <w:color w:val="000000"/>
+          <w:sz w:val="20"/>
+          <w:szCs w:val="20"/>
+        </w:rPr>
+      </w:pPr>
+      <w:r>
+        <w:rPr>
+          <w:rFonts w:ascii="Consolas" w:hAnsi="Consolas" w:cs="Courier New"/>
+          <w:b/>
+          <w:color w:val="000000"/>
+          <w:sz w:val="20"/>
+          <w:szCs w:val="20"/>
+        </w:rPr>
+        <w:t xml:space="preserve">        </w:t>
       </w:r>
       <w:proofErr w:type="spellStart"/>
       <w:r>
@@ -335,18 +384,54 @@
           <w:sz w:val="20"/>
           <w:szCs w:val="20"/>
         </w:rPr>
-        <w:t>repairdelete</w:t>
+        <w:t>shrink|compact|create|upgrade|repairdelete|repairrecover</w:t>
       </w:r>
       <w:proofErr w:type="spellEnd"/>
-      <w:r>
-        <w:rPr>
-          <w:rFonts w:ascii="Consolas" w:hAnsi="Consolas" w:cs="Courier New"/>
-          <w:b/>
-          <w:color w:val="000000"/>
-          <w:sz w:val="20"/>
-          <w:szCs w:val="20"/>
-        </w:rPr>
-        <w:t xml:space="preserve"> | </w:t>
+    </w:p>
+    <w:p>
+      <w:pPr>
+        <w:spacing w:after="0" w:line="336" w:lineRule="auto"/>
+        <w:textAlignment w:val="top"/>
+        <w:rPr>
+          <w:rFonts w:ascii="Consolas" w:hAnsi="Consolas" w:cs="Courier New"/>
+          <w:b/>
+          <w:color w:val="000000"/>
+          <w:sz w:val="20"/>
+          <w:szCs w:val="20"/>
+        </w:rPr>
+      </w:pPr>
+      <w:r>
+        <w:rPr>
+          <w:rFonts w:ascii="Consolas" w:hAnsi="Consolas" w:cs="Courier New"/>
+          <w:b/>
+          <w:color w:val="000000"/>
+          <w:sz w:val="20"/>
+          <w:szCs w:val="20"/>
+        </w:rPr>
+        <w:t xml:space="preserve">  z     Change database options:</w:t>
+      </w:r>
+    </w:p>
+    <w:p>
+      <w:pPr>
+        <w:spacing w:after="0" w:line="336" w:lineRule="auto"/>
+        <w:textAlignment w:val="top"/>
+        <w:rPr>
+          <w:rFonts w:ascii="Consolas" w:hAnsi="Consolas" w:cs="Courier New"/>
+          <w:b/>
+          <w:color w:val="000000"/>
+          <w:sz w:val="20"/>
+          <w:szCs w:val="20"/>
+        </w:rPr>
+      </w:pPr>
+      <w:r>
+        <w:rPr>
+          <w:rFonts w:ascii="Consolas" w:hAnsi="Consolas" w:cs="Courier New"/>
+          <w:b/>
+          <w:color w:val="000000"/>
+          <w:sz w:val="20"/>
+          <w:szCs w:val="20"/>
+        </w:rPr>
+        <w:t xml:space="preserve">        </w:t>
       </w:r>
       <w:proofErr w:type="spellStart"/>
       <w:r>
@@ -357,7 +442,7 @@
           <w:sz w:val="20"/>
           <w:szCs w:val="20"/>
         </w:rPr>
-        <w:t>repairrecover</w:t>
+        <w:t>Password,Encryption</w:t>
       </w:r>
       <w:proofErr w:type="spellEnd"/>
       <w:r>
@@ -368,91 +453,7 @@
           <w:sz w:val="20"/>
           <w:szCs w:val="20"/>
         </w:rPr>
-        <w:t xml:space="preserve"> ]</w:t>
-      </w:r>
-    </w:p>
-    <w:p>
-      <w:pPr>
-        <w:tabs>
-          <w:tab w:val="left" w:pos="916"/>
-          <w:tab w:val="left" w:pos="1832"/>
-          <w:tab w:val="left" w:pos="2748"/>
-          <w:tab w:val="left" w:pos="3664"/>
-          <w:tab w:val="left" w:pos="4580"/>
-          <w:tab w:val="left" w:pos="5496"/>
-          <w:tab w:val="left" w:pos="6412"/>
-          <w:tab w:val="left" w:pos="7328"/>
-          <w:tab w:val="left" w:pos="8244"/>
-          <w:tab w:val="left" w:pos="9160"/>
-          <w:tab w:val="left" w:pos="10076"/>
-          <w:tab w:val="left" w:pos="10992"/>
-          <w:tab w:val="left" w:pos="11908"/>
-          <w:tab w:val="left" w:pos="12824"/>
-          <w:tab w:val="left" w:pos="13740"/>
-          <w:tab w:val="left" w:pos="14656"/>
-        </w:tabs>
-        <w:wordWrap w:val="0"/>
-        <w:spacing w:after="0" w:line="336" w:lineRule="auto"/>
-        <w:textAlignment w:val="top"/>
-        <w:rPr>
-          <w:rFonts w:ascii="Consolas" w:hAnsi="Consolas" w:cs="Courier New"/>
-          <w:b/>
-          <w:color w:val="000000"/>
-          <w:sz w:val="20"/>
-          <w:szCs w:val="20"/>
-        </w:rPr>
-      </w:pPr>
-      <w:r>
-        <w:rPr>
-          <w:rFonts w:ascii="Consolas" w:hAnsi="Consolas" w:cs="Courier New"/>
-          <w:b/>
-          <w:color w:val="000000"/>
-          <w:sz w:val="20"/>
-          <w:szCs w:val="20"/>
-        </w:rPr>
-        <w:t>[ -z database options ]</w:t>
-      </w:r>
-    </w:p>
-    <w:p>
-      <w:pPr>
-        <w:tabs>
-          <w:tab w:val="left" w:pos="916"/>
-          <w:tab w:val="left" w:pos="1832"/>
-          <w:tab w:val="left" w:pos="2748"/>
-          <w:tab w:val="left" w:pos="3664"/>
-          <w:tab w:val="left" w:pos="4580"/>
-          <w:tab w:val="left" w:pos="5496"/>
-          <w:tab w:val="left" w:pos="6412"/>
-          <w:tab w:val="left" w:pos="7328"/>
-          <w:tab w:val="left" w:pos="8244"/>
-          <w:tab w:val="left" w:pos="9160"/>
-          <w:tab w:val="left" w:pos="10076"/>
-          <w:tab w:val="left" w:pos="10992"/>
-          <w:tab w:val="left" w:pos="11908"/>
-          <w:tab w:val="left" w:pos="12824"/>
-          <w:tab w:val="left" w:pos="13740"/>
-          <w:tab w:val="left" w:pos="14656"/>
-        </w:tabs>
-        <w:wordWrap w:val="0"/>
-        <w:spacing w:after="0" w:line="336" w:lineRule="auto"/>
-        <w:textAlignment w:val="top"/>
-        <w:rPr>
-          <w:rFonts w:ascii="Consolas" w:hAnsi="Consolas" w:cs="Courier New"/>
-          <w:b/>
-          <w:color w:val="000000"/>
-          <w:sz w:val="20"/>
-          <w:szCs w:val="20"/>
-        </w:rPr>
-      </w:pPr>
-      <w:r>
-        <w:rPr>
-          <w:rFonts w:ascii="Consolas" w:hAnsi="Consolas" w:cs="Courier New"/>
-          <w:b/>
-          <w:color w:val="000000"/>
-          <w:sz w:val="20"/>
-          <w:szCs w:val="20"/>
-        </w:rPr>
-        <w:t>[ -q "</w:t>
+        <w:t xml:space="preserve"> </w:t>
       </w:r>
       <w:proofErr w:type="spellStart"/>
       <w:r>
@@ -463,7 +464,7 @@
           <w:sz w:val="20"/>
           <w:szCs w:val="20"/>
         </w:rPr>
-        <w:t>cmdline</w:t>
+        <w:t>Mode,Locale</w:t>
       </w:r>
       <w:proofErr w:type="spellEnd"/>
       <w:r>
@@ -474,49 +475,7 @@
           <w:sz w:val="20"/>
           <w:szCs w:val="20"/>
         </w:rPr>
-        <w:t xml:space="preserve"> query" ]</w:t>
-      </w:r>
-    </w:p>
-    <w:p>
-      <w:pPr>
-        <w:tabs>
-          <w:tab w:val="left" w:pos="916"/>
-          <w:tab w:val="left" w:pos="1832"/>
-          <w:tab w:val="left" w:pos="2748"/>
-          <w:tab w:val="left" w:pos="3664"/>
-          <w:tab w:val="left" w:pos="4580"/>
-          <w:tab w:val="left" w:pos="5496"/>
-          <w:tab w:val="left" w:pos="6412"/>
-          <w:tab w:val="left" w:pos="7328"/>
-          <w:tab w:val="left" w:pos="8244"/>
-          <w:tab w:val="left" w:pos="9160"/>
-          <w:tab w:val="left" w:pos="10076"/>
-          <w:tab w:val="left" w:pos="10992"/>
-          <w:tab w:val="left" w:pos="11908"/>
-          <w:tab w:val="left" w:pos="12824"/>
-          <w:tab w:val="left" w:pos="13740"/>
-          <w:tab w:val="left" w:pos="14656"/>
-        </w:tabs>
-        <w:wordWrap w:val="0"/>
-        <w:spacing w:after="0" w:line="336" w:lineRule="auto"/>
-        <w:textAlignment w:val="top"/>
-        <w:rPr>
-          <w:rFonts w:ascii="Consolas" w:hAnsi="Consolas" w:cs="Courier New"/>
-          <w:b/>
-          <w:color w:val="000000"/>
-          <w:sz w:val="20"/>
-          <w:szCs w:val="20"/>
-        </w:rPr>
-      </w:pPr>
-      <w:r>
-        <w:rPr>
-          <w:rFonts w:ascii="Consolas" w:hAnsi="Consolas" w:cs="Courier New"/>
-          <w:b/>
-          <w:color w:val="000000"/>
-          <w:sz w:val="20"/>
-          <w:szCs w:val="20"/>
-        </w:rPr>
-        <w:t>[ -</w:t>
+        <w:t xml:space="preserve"> </w:t>
       </w:r>
       <w:proofErr w:type="spellStart"/>
       <w:r>
@@ -527,6 +486,74 @@
           <w:sz w:val="20"/>
           <w:szCs w:val="20"/>
         </w:rPr>
+        <w:t>Id,Case</w:t>
+      </w:r>
+      <w:proofErr w:type="spellEnd"/>
+      <w:r>
+        <w:rPr>
+          <w:rFonts w:ascii="Consolas" w:hAnsi="Consolas" w:cs="Courier New"/>
+          <w:b/>
+          <w:color w:val="000000"/>
+          <w:sz w:val="20"/>
+          <w:szCs w:val="20"/>
+        </w:rPr>
+        <w:t xml:space="preserve"> Sensitivity</w:t>
+      </w:r>
+    </w:p>
+    <w:p>
+      <w:pPr>
+        <w:spacing w:after="0" w:line="336" w:lineRule="auto"/>
+        <w:textAlignment w:val="top"/>
+        <w:rPr>
+          <w:rFonts w:ascii="Consolas" w:hAnsi="Consolas" w:cs="Courier New"/>
+          <w:b/>
+          <w:color w:val="000000"/>
+          <w:sz w:val="20"/>
+          <w:szCs w:val="20"/>
+        </w:rPr>
+      </w:pPr>
+      <w:r>
+        <w:rPr>
+          <w:rFonts w:ascii="Consolas" w:hAnsi="Consolas" w:cs="Courier New"/>
+          <w:b/>
+          <w:color w:val="000000"/>
+          <w:sz w:val="20"/>
+          <w:szCs w:val="20"/>
+        </w:rPr>
+        <w:t xml:space="preserve">  q     Command line query</w:t>
+      </w:r>
+    </w:p>
+    <w:p>
+      <w:pPr>
+        <w:spacing w:after="0" w:line="336" w:lineRule="auto"/>
+        <w:textAlignment w:val="top"/>
+        <w:rPr>
+          <w:rFonts w:ascii="Consolas" w:hAnsi="Consolas" w:cs="Courier New"/>
+          <w:b/>
+          <w:color w:val="000000"/>
+          <w:sz w:val="20"/>
+          <w:szCs w:val="20"/>
+        </w:rPr>
+      </w:pPr>
+      <w:r>
+        <w:rPr>
+          <w:rFonts w:ascii="Consolas" w:hAnsi="Consolas" w:cs="Courier New"/>
+          <w:b/>
+          <w:color w:val="000000"/>
+          <w:sz w:val="20"/>
+          <w:szCs w:val="20"/>
+        </w:rPr>
+        <w:t xml:space="preserve">  </w:t>
+      </w:r>
+      <w:proofErr w:type="spellStart"/>
+      <w:r>
+        <w:rPr>
+          <w:rFonts w:ascii="Consolas" w:hAnsi="Consolas" w:cs="Courier New"/>
+          <w:b/>
+          <w:color w:val="000000"/>
+          <w:sz w:val="20"/>
+          <w:szCs w:val="20"/>
+        </w:rPr>
         <w:t>i</w:t>
       </w:r>
       <w:proofErr w:type="spellEnd"/>
@@ -538,364 +565,181 @@
           <w:sz w:val="20"/>
           <w:szCs w:val="20"/>
         </w:rPr>
-        <w:t xml:space="preserve"> </w:t>
-      </w:r>
-      <w:proofErr w:type="spellStart"/>
-      <w:r>
-        <w:rPr>
-          <w:rFonts w:ascii="Consolas" w:hAnsi="Consolas" w:cs="Courier New"/>
-          <w:b/>
-          <w:color w:val="000000"/>
-          <w:sz w:val="20"/>
-          <w:szCs w:val="20"/>
-        </w:rPr>
-        <w:t>input_file</w:t>
-      </w:r>
-      <w:proofErr w:type="spellEnd"/>
-      <w:r>
-        <w:rPr>
-          <w:rFonts w:ascii="Consolas" w:hAnsi="Consolas" w:cs="Courier New"/>
-          <w:b/>
-          <w:color w:val="000000"/>
-          <w:sz w:val="20"/>
-          <w:szCs w:val="20"/>
-        </w:rPr>
-        <w:t xml:space="preserve"> ] </w:t>
-      </w:r>
-    </w:p>
-    <w:p>
-      <w:pPr>
-        <w:tabs>
-          <w:tab w:val="left" w:pos="916"/>
-          <w:tab w:val="left" w:pos="1832"/>
-          <w:tab w:val="left" w:pos="2748"/>
-          <w:tab w:val="left" w:pos="3664"/>
-          <w:tab w:val="left" w:pos="4580"/>
-          <w:tab w:val="left" w:pos="5496"/>
-          <w:tab w:val="left" w:pos="6412"/>
-          <w:tab w:val="left" w:pos="7328"/>
-          <w:tab w:val="left" w:pos="8244"/>
-          <w:tab w:val="left" w:pos="9160"/>
-          <w:tab w:val="left" w:pos="10076"/>
-          <w:tab w:val="left" w:pos="10992"/>
-          <w:tab w:val="left" w:pos="11908"/>
-          <w:tab w:val="left" w:pos="12824"/>
-          <w:tab w:val="left" w:pos="13740"/>
-          <w:tab w:val="left" w:pos="14656"/>
-        </w:tabs>
-        <w:wordWrap w:val="0"/>
-        <w:spacing w:after="0" w:line="336" w:lineRule="auto"/>
-        <w:textAlignment w:val="top"/>
-        <w:rPr>
-          <w:rFonts w:ascii="Consolas" w:hAnsi="Consolas" w:cs="Courier New"/>
-          <w:b/>
-          <w:color w:val="000000"/>
-          <w:sz w:val="20"/>
-          <w:szCs w:val="20"/>
-        </w:rPr>
-      </w:pPr>
-      <w:r>
-        <w:rPr>
-          <w:rFonts w:ascii="Consolas" w:hAnsi="Consolas" w:cs="Courier New"/>
-          <w:b/>
-          <w:color w:val="000000"/>
-          <w:sz w:val="20"/>
-          <w:szCs w:val="20"/>
-        </w:rPr>
-        <w:t xml:space="preserve">[ -o </w:t>
-      </w:r>
-      <w:proofErr w:type="spellStart"/>
-      <w:r>
-        <w:rPr>
-          <w:rFonts w:ascii="Consolas" w:hAnsi="Consolas" w:cs="Courier New"/>
-          <w:b/>
-          <w:color w:val="000000"/>
-          <w:sz w:val="20"/>
-          <w:szCs w:val="20"/>
-        </w:rPr>
-        <w:t>output_file</w:t>
-      </w:r>
-      <w:proofErr w:type="spellEnd"/>
-      <w:r>
-        <w:rPr>
-          <w:rFonts w:ascii="Consolas" w:hAnsi="Consolas" w:cs="Courier New"/>
-          <w:b/>
-          <w:color w:val="000000"/>
-          <w:sz w:val="20"/>
-          <w:szCs w:val="20"/>
-        </w:rPr>
-        <w:t xml:space="preserve"> ]</w:t>
-      </w:r>
-    </w:p>
-    <w:p>
-      <w:pPr>
-        <w:tabs>
-          <w:tab w:val="left" w:pos="916"/>
-          <w:tab w:val="left" w:pos="1832"/>
-          <w:tab w:val="left" w:pos="2748"/>
-          <w:tab w:val="left" w:pos="3664"/>
-          <w:tab w:val="left" w:pos="4580"/>
-          <w:tab w:val="left" w:pos="5496"/>
-          <w:tab w:val="left" w:pos="6412"/>
-          <w:tab w:val="left" w:pos="7328"/>
-          <w:tab w:val="left" w:pos="8244"/>
-          <w:tab w:val="left" w:pos="9160"/>
-          <w:tab w:val="left" w:pos="10076"/>
-          <w:tab w:val="left" w:pos="10992"/>
-          <w:tab w:val="left" w:pos="11908"/>
-          <w:tab w:val="left" w:pos="12824"/>
-          <w:tab w:val="left" w:pos="13740"/>
-          <w:tab w:val="left" w:pos="14656"/>
-        </w:tabs>
-        <w:wordWrap w:val="0"/>
-        <w:spacing w:after="0" w:line="336" w:lineRule="auto"/>
-        <w:textAlignment w:val="top"/>
-        <w:rPr>
-          <w:rFonts w:ascii="Consolas" w:hAnsi="Consolas" w:cs="Courier New"/>
-          <w:b/>
-          <w:color w:val="000000"/>
-          <w:sz w:val="20"/>
-          <w:szCs w:val="20"/>
-        </w:rPr>
-      </w:pPr>
-      <w:r>
-        <w:rPr>
-          <w:rFonts w:ascii="Consolas" w:hAnsi="Consolas" w:cs="Courier New"/>
-          <w:b/>
-          <w:color w:val="000000"/>
-          <w:sz w:val="20"/>
-          <w:szCs w:val="20"/>
-        </w:rPr>
-        <w:t>[ -R use client regional settings ]</w:t>
-      </w:r>
-    </w:p>
-    <w:p>
-      <w:pPr>
-        <w:tabs>
-          <w:tab w:val="left" w:pos="916"/>
-          <w:tab w:val="left" w:pos="1832"/>
-          <w:tab w:val="left" w:pos="2748"/>
-          <w:tab w:val="left" w:pos="3664"/>
-          <w:tab w:val="left" w:pos="4580"/>
-          <w:tab w:val="left" w:pos="5496"/>
-          <w:tab w:val="left" w:pos="6412"/>
-          <w:tab w:val="left" w:pos="7328"/>
-          <w:tab w:val="left" w:pos="8244"/>
-          <w:tab w:val="left" w:pos="9160"/>
-          <w:tab w:val="left" w:pos="10076"/>
-          <w:tab w:val="left" w:pos="10992"/>
-          <w:tab w:val="left" w:pos="11908"/>
-          <w:tab w:val="left" w:pos="12824"/>
-          <w:tab w:val="left" w:pos="13740"/>
-          <w:tab w:val="left" w:pos="14656"/>
-        </w:tabs>
-        <w:wordWrap w:val="0"/>
-        <w:spacing w:after="0" w:line="336" w:lineRule="auto"/>
-        <w:textAlignment w:val="top"/>
-        <w:rPr>
-          <w:rFonts w:ascii="Consolas" w:hAnsi="Consolas" w:cs="Courier New"/>
-          <w:color w:val="000000"/>
-          <w:sz w:val="20"/>
-          <w:szCs w:val="20"/>
-        </w:rPr>
-      </w:pPr>
-      <w:r>
-        <w:rPr>
-          <w:rFonts w:ascii="Consolas" w:hAnsi="Consolas" w:cs="Courier New"/>
-          <w:b/>
-          <w:color w:val="000000"/>
-          <w:sz w:val="20"/>
-          <w:szCs w:val="20"/>
-        </w:rPr>
-        <w:t xml:space="preserve">[ -h headers ] [ -s </w:t>
-      </w:r>
-      <w:proofErr w:type="spellStart"/>
-      <w:r>
-        <w:rPr>
-          <w:rFonts w:ascii="Consolas" w:hAnsi="Consolas" w:cs="Courier New"/>
-          <w:b/>
-          <w:color w:val="000000"/>
-          <w:sz w:val="20"/>
-          <w:szCs w:val="20"/>
-        </w:rPr>
-        <w:t>col_separator</w:t>
-      </w:r>
-      <w:proofErr w:type="spellEnd"/>
-      <w:r>
-        <w:rPr>
-          <w:rFonts w:ascii="Consolas" w:hAnsi="Consolas" w:cs="Courier New"/>
-          <w:b/>
-          <w:color w:val="000000"/>
-          <w:sz w:val="20"/>
-          <w:szCs w:val="20"/>
-        </w:rPr>
-        <w:t xml:space="preserve"> ]</w:t>
-      </w:r>
-    </w:p>
-    <w:p>
-      <w:pPr>
-        <w:tabs>
-          <w:tab w:val="left" w:pos="916"/>
-          <w:tab w:val="left" w:pos="1832"/>
-          <w:tab w:val="left" w:pos="2748"/>
-          <w:tab w:val="left" w:pos="3664"/>
-          <w:tab w:val="left" w:pos="4580"/>
-          <w:tab w:val="left" w:pos="5496"/>
-          <w:tab w:val="left" w:pos="6412"/>
-          <w:tab w:val="left" w:pos="7328"/>
-          <w:tab w:val="left" w:pos="8244"/>
-          <w:tab w:val="left" w:pos="9160"/>
-          <w:tab w:val="left" w:pos="10076"/>
-          <w:tab w:val="left" w:pos="10992"/>
-          <w:tab w:val="left" w:pos="11908"/>
-          <w:tab w:val="left" w:pos="12824"/>
-          <w:tab w:val="left" w:pos="13740"/>
-          <w:tab w:val="left" w:pos="14656"/>
-        </w:tabs>
-        <w:wordWrap w:val="0"/>
-        <w:spacing w:after="0" w:line="336" w:lineRule="auto"/>
-        <w:textAlignment w:val="top"/>
-        <w:rPr>
-          <w:rFonts w:ascii="Consolas" w:hAnsi="Consolas" w:cs="Courier New"/>
-          <w:b/>
-          <w:color w:val="000000"/>
-          <w:sz w:val="20"/>
-          <w:szCs w:val="20"/>
-        </w:rPr>
-      </w:pPr>
-      <w:r>
-        <w:rPr>
-          <w:rFonts w:ascii="Consolas" w:hAnsi="Consolas" w:cs="Courier New"/>
-          <w:b/>
-          <w:color w:val="000000"/>
-          <w:sz w:val="20"/>
-          <w:szCs w:val="20"/>
-        </w:rPr>
-        <w:t>[ -W remove trailing spaces ]</w:t>
-      </w:r>
-    </w:p>
-    <w:p>
-      <w:pPr>
-        <w:tabs>
-          <w:tab w:val="left" w:pos="916"/>
-          <w:tab w:val="left" w:pos="1832"/>
-          <w:tab w:val="left" w:pos="2748"/>
-          <w:tab w:val="left" w:pos="3664"/>
-          <w:tab w:val="left" w:pos="4580"/>
-          <w:tab w:val="left" w:pos="5496"/>
-          <w:tab w:val="left" w:pos="6412"/>
-          <w:tab w:val="left" w:pos="7328"/>
-          <w:tab w:val="left" w:pos="8244"/>
-          <w:tab w:val="left" w:pos="9160"/>
-          <w:tab w:val="left" w:pos="10076"/>
-          <w:tab w:val="left" w:pos="10992"/>
-          <w:tab w:val="left" w:pos="11908"/>
-          <w:tab w:val="left" w:pos="12824"/>
-          <w:tab w:val="left" w:pos="13740"/>
-          <w:tab w:val="left" w:pos="14656"/>
-        </w:tabs>
-        <w:wordWrap w:val="0"/>
-        <w:spacing w:after="0" w:line="336" w:lineRule="auto"/>
-        <w:textAlignment w:val="top"/>
-        <w:rPr>
-          <w:rFonts w:ascii="Consolas" w:hAnsi="Consolas" w:cs="Courier New"/>
-          <w:b/>
-          <w:color w:val="000000"/>
-          <w:sz w:val="20"/>
-          <w:szCs w:val="20"/>
-        </w:rPr>
-      </w:pPr>
-      <w:r>
-        <w:rPr>
-          <w:rFonts w:ascii="Consolas" w:hAnsi="Consolas" w:cs="Courier New"/>
-          <w:b/>
-          <w:color w:val="000000"/>
-          <w:sz w:val="20"/>
-          <w:szCs w:val="20"/>
-        </w:rPr>
-        <w:t>[ -x write SELECTs as XML ]</w:t>
-      </w:r>
-    </w:p>
-    <w:p>
-      <w:pPr>
-        <w:tabs>
-          <w:tab w:val="left" w:pos="916"/>
-          <w:tab w:val="left" w:pos="1832"/>
-          <w:tab w:val="left" w:pos="2748"/>
-          <w:tab w:val="left" w:pos="3664"/>
-          <w:tab w:val="left" w:pos="4580"/>
-          <w:tab w:val="left" w:pos="5496"/>
-          <w:tab w:val="left" w:pos="6412"/>
-          <w:tab w:val="left" w:pos="7328"/>
-          <w:tab w:val="left" w:pos="8244"/>
-          <w:tab w:val="left" w:pos="9160"/>
-          <w:tab w:val="left" w:pos="10076"/>
-          <w:tab w:val="left" w:pos="10992"/>
-          <w:tab w:val="left" w:pos="11908"/>
-          <w:tab w:val="left" w:pos="12824"/>
-          <w:tab w:val="left" w:pos="13740"/>
-          <w:tab w:val="left" w:pos="14656"/>
-        </w:tabs>
-        <w:wordWrap w:val="0"/>
-        <w:spacing w:after="0" w:line="336" w:lineRule="auto"/>
-        <w:textAlignment w:val="top"/>
-        <w:rPr>
-          <w:rFonts w:ascii="Consolas" w:hAnsi="Consolas" w:cs="Courier New"/>
-          <w:color w:val="000000"/>
-          <w:sz w:val="20"/>
-          <w:szCs w:val="20"/>
-        </w:rPr>
-      </w:pPr>
-      <w:r>
-        <w:rPr>
-          <w:rFonts w:ascii="Consolas" w:hAnsi="Consolas" w:cs="Courier New"/>
-          <w:color w:val="000000"/>
-          <w:sz w:val="20"/>
-          <w:szCs w:val="20"/>
-        </w:rPr>
-        <w:t xml:space="preserve">[ -b on error batch abort ] </w:t>
-      </w:r>
-    </w:p>
-    <w:p>
-      <w:pPr>
-        <w:tabs>
-          <w:tab w:val="left" w:pos="916"/>
-          <w:tab w:val="left" w:pos="1832"/>
-          <w:tab w:val="left" w:pos="2748"/>
-          <w:tab w:val="left" w:pos="3664"/>
-          <w:tab w:val="left" w:pos="4580"/>
-          <w:tab w:val="left" w:pos="5496"/>
-          <w:tab w:val="left" w:pos="6412"/>
-          <w:tab w:val="left" w:pos="7328"/>
-          <w:tab w:val="left" w:pos="8244"/>
-          <w:tab w:val="left" w:pos="9160"/>
-          <w:tab w:val="left" w:pos="10076"/>
-          <w:tab w:val="left" w:pos="10992"/>
-          <w:tab w:val="left" w:pos="11908"/>
-          <w:tab w:val="left" w:pos="12824"/>
-          <w:tab w:val="left" w:pos="13740"/>
-          <w:tab w:val="left" w:pos="14656"/>
-        </w:tabs>
-        <w:wordWrap w:val="0"/>
-        <w:spacing w:after="0" w:line="336" w:lineRule="auto"/>
-        <w:textAlignment w:val="top"/>
-        <w:rPr>
-          <w:rFonts w:ascii="Consolas" w:hAnsi="Consolas" w:cs="Courier New"/>
-          <w:b/>
-          <w:color w:val="000000"/>
-          <w:sz w:val="20"/>
-          <w:szCs w:val="20"/>
-        </w:rPr>
-      </w:pPr>
-      <w:r>
-        <w:rPr>
-          <w:rFonts w:ascii="Consolas" w:hAnsi="Consolas" w:cs="Courier New"/>
-          <w:b/>
-          <w:color w:val="000000"/>
-          <w:sz w:val="20"/>
-          <w:szCs w:val="20"/>
-        </w:rPr>
-        <w:t>[ -? show syntax summary ]</w:t>
+        <w:t xml:space="preserve">     SQL query input file</w:t>
+      </w:r>
+    </w:p>
+    <w:p>
+      <w:pPr>
+        <w:spacing w:after="0" w:line="336" w:lineRule="auto"/>
+        <w:textAlignment w:val="top"/>
+        <w:rPr>
+          <w:rFonts w:ascii="Consolas" w:hAnsi="Consolas" w:cs="Courier New"/>
+          <w:b/>
+          <w:color w:val="000000"/>
+          <w:sz w:val="20"/>
+          <w:szCs w:val="20"/>
+        </w:rPr>
+      </w:pPr>
+    </w:p>
+    <w:p>
+      <w:pPr>
+        <w:spacing w:after="0" w:line="336" w:lineRule="auto"/>
+        <w:textAlignment w:val="top"/>
+        <w:rPr>
+          <w:rFonts w:ascii="Consolas" w:hAnsi="Consolas" w:cs="Courier New"/>
+          <w:b/>
+          <w:color w:val="000000"/>
+          <w:sz w:val="20"/>
+          <w:szCs w:val="20"/>
+        </w:rPr>
+      </w:pPr>
+      <w:r>
+        <w:rPr>
+          <w:rFonts w:ascii="Consolas" w:hAnsi="Consolas" w:cs="Courier New"/>
+          <w:b/>
+          <w:color w:val="000000"/>
+          <w:sz w:val="20"/>
+          <w:szCs w:val="20"/>
+        </w:rPr>
+        <w:t xml:space="preserve">  o     Output file</w:t>
+      </w:r>
+    </w:p>
+    <w:p>
+      <w:pPr>
+        <w:spacing w:after="0" w:line="336" w:lineRule="auto"/>
+        <w:textAlignment w:val="top"/>
+        <w:rPr>
+          <w:rFonts w:ascii="Consolas" w:hAnsi="Consolas" w:cs="Courier New"/>
+          <w:b/>
+          <w:color w:val="000000"/>
+          <w:sz w:val="20"/>
+          <w:szCs w:val="20"/>
+        </w:rPr>
+      </w:pPr>
+      <w:r>
+        <w:rPr>
+          <w:rFonts w:ascii="Consolas" w:hAnsi="Consolas" w:cs="Courier New"/>
+          <w:b/>
+          <w:color w:val="000000"/>
+          <w:sz w:val="20"/>
+          <w:szCs w:val="20"/>
+        </w:rPr>
+        <w:t xml:space="preserve">  v     Display database information</w:t>
+      </w:r>
+    </w:p>
+    <w:p>
+      <w:pPr>
+        <w:spacing w:after="0" w:line="336" w:lineRule="auto"/>
+        <w:textAlignment w:val="top"/>
+        <w:rPr>
+          <w:rFonts w:ascii="Consolas" w:hAnsi="Consolas" w:cs="Courier New"/>
+          <w:b/>
+          <w:color w:val="000000"/>
+          <w:sz w:val="20"/>
+          <w:szCs w:val="20"/>
+        </w:rPr>
+      </w:pPr>
+      <w:r>
+        <w:rPr>
+          <w:rFonts w:ascii="Consolas" w:hAnsi="Consolas" w:cs="Courier New"/>
+          <w:b/>
+          <w:color w:val="000000"/>
+          <w:sz w:val="20"/>
+          <w:szCs w:val="20"/>
+        </w:rPr>
+        <w:t xml:space="preserve">  R     Use client regional settings</w:t>
+      </w:r>
+    </w:p>
+    <w:p>
+      <w:pPr>
+        <w:spacing w:after="0" w:line="336" w:lineRule="auto"/>
+        <w:textAlignment w:val="top"/>
+        <w:rPr>
+          <w:rFonts w:ascii="Consolas" w:hAnsi="Consolas" w:cs="Courier New"/>
+          <w:b/>
+          <w:color w:val="000000"/>
+          <w:sz w:val="20"/>
+          <w:szCs w:val="20"/>
+        </w:rPr>
+      </w:pPr>
+      <w:r>
+        <w:rPr>
+          <w:rFonts w:ascii="Consolas" w:hAnsi="Consolas" w:cs="Courier New"/>
+          <w:b/>
+          <w:color w:val="000000"/>
+          <w:sz w:val="20"/>
+          <w:szCs w:val="20"/>
+        </w:rPr>
+        <w:t xml:space="preserve">  h     Headers - 0 to Int32.MaxValue</w:t>
+      </w:r>
+    </w:p>
+    <w:p>
+      <w:pPr>
+        <w:spacing w:after="0" w:line="336" w:lineRule="auto"/>
+        <w:textAlignment w:val="top"/>
+        <w:rPr>
+          <w:rFonts w:ascii="Consolas" w:hAnsi="Consolas" w:cs="Courier New"/>
+          <w:b/>
+          <w:color w:val="000000"/>
+          <w:sz w:val="20"/>
+          <w:szCs w:val="20"/>
+        </w:rPr>
+      </w:pPr>
+      <w:r>
+        <w:rPr>
+          <w:rFonts w:ascii="Consolas" w:hAnsi="Consolas" w:cs="Courier New"/>
+          <w:b/>
+          <w:color w:val="000000"/>
+          <w:sz w:val="20"/>
+          <w:szCs w:val="20"/>
+        </w:rPr>
+        <w:t xml:space="preserve">  s     Column separator</w:t>
+      </w:r>
+    </w:p>
+    <w:p>
+      <w:pPr>
+        <w:spacing w:after="0" w:line="336" w:lineRule="auto"/>
+        <w:textAlignment w:val="top"/>
+        <w:rPr>
+          <w:rFonts w:ascii="Consolas" w:hAnsi="Consolas" w:cs="Courier New"/>
+          <w:b/>
+          <w:color w:val="000000"/>
+          <w:sz w:val="20"/>
+          <w:szCs w:val="20"/>
+        </w:rPr>
+      </w:pPr>
+      <w:r>
+        <w:rPr>
+          <w:rFonts w:ascii="Consolas" w:hAnsi="Consolas" w:cs="Courier New"/>
+          <w:b/>
+          <w:color w:val="000000"/>
+          <w:sz w:val="20"/>
+          <w:szCs w:val="20"/>
+        </w:rPr>
+        <w:t xml:space="preserve">  W     Remove trailing spaces</w:t>
+      </w:r>
+    </w:p>
+    <w:p>
+      <w:pPr>
+        <w:spacing w:after="0" w:line="336" w:lineRule="auto"/>
+        <w:textAlignment w:val="top"/>
+        <w:rPr>
+          <w:rFonts w:ascii="Consolas" w:hAnsi="Consolas" w:cs="Courier New"/>
+          <w:b/>
+          <w:color w:val="000000"/>
+          <w:sz w:val="20"/>
+          <w:szCs w:val="20"/>
+        </w:rPr>
+      </w:pPr>
+      <w:r>
+        <w:rPr>
+          <w:rFonts w:ascii="Consolas" w:hAnsi="Consolas" w:cs="Courier New"/>
+          <w:b/>
+          <w:color w:val="000000"/>
+          <w:sz w:val="20"/>
+          <w:szCs w:val="20"/>
+        </w:rPr>
+        <w:t xml:space="preserve">  x     Output SELECTs as XML</w:t>
       </w:r>
     </w:p>
     <w:p>
@@ -908,6 +752,30 @@
           <w:color w:val="000000"/>
           <w:sz w:val="16"/>
           <w:szCs w:val="16"/>
+        </w:rPr>
+      </w:pPr>
+      <w:r>
+        <w:rPr>
+          <w:rFonts w:ascii="Consolas" w:hAnsi="Consolas" w:cs="Courier New"/>
+          <w:b/>
+          <w:color w:val="000000"/>
+          <w:sz w:val="20"/>
+          <w:szCs w:val="20"/>
+        </w:rPr>
+        <w:t xml:space="preserve">  ?     Display this help screen</w:t>
+      </w:r>
+    </w:p>
+    <w:p>
+      <w:pPr>
+        <w:spacing w:after="0" w:line="336" w:lineRule="auto"/>
+        <w:textAlignment w:val="top"/>
+        <w:rPr>
+          <w:rFonts w:ascii="Verdana" w:hAnsi="Verdana"/>
+          <w:noProof/>
+          <w:color w:val="000000"/>
+          <w:sz w:val="16"/>
+          <w:szCs w:val="16"/>
+          <w:lang w:val="da-DK" w:eastAsia="da-DK"/>
         </w:rPr>
       </w:pPr>
     </w:p>
@@ -944,7 +812,7 @@
           <w:sz w:val="16"/>
           <w:szCs w:val="16"/>
         </w:rPr>
-        <w:t xml:space="preserve"> Command-line Options </w:t>
+        <w:t xml:space="preserve">Command-line Options </w:t>
       </w:r>
     </w:p>
     <w:p>
@@ -1446,6 +1314,7 @@
           <w:sz w:val="16"/>
           <w:szCs w:val="16"/>
         </w:rPr>
+        <w:lastRenderedPageBreak/>
         <w:t xml:space="preserve">Sample usage: </w:t>
       </w:r>
       <w:r>
@@ -1755,7 +1624,6 @@
           <w:color w:val="000000"/>
           <w:sz w:val="20"/>
         </w:rPr>
-        <w:lastRenderedPageBreak/>
         <w:t>sqlcecmd</w:t>
       </w:r>
       <w:proofErr w:type="spellEnd"/>
@@ -2674,7 +2542,16 @@
           <w:color w:val="000000"/>
           <w:sz w:val="16"/>
         </w:rPr>
-        <w:t xml:space="preserve">-R </w:t>
+        <w:t>-v</w:t>
+      </w:r>
+      <w:r>
+        <w:rPr>
+          <w:rFonts w:ascii="Verdana" w:hAnsi="Verdana"/>
+          <w:color w:val="000000"/>
+          <w:sz w:val="16"/>
+          <w:szCs w:val="16"/>
+        </w:rPr>
+        <w:t xml:space="preserve"> </w:t>
       </w:r>
       <w:r>
         <w:rPr>
@@ -2684,7 +2561,7 @@
           <w:color w:val="000000"/>
           <w:sz w:val="16"/>
         </w:rPr>
-        <w:t>use client regional settings</w:t>
+        <w:t>display database information</w:t>
       </w:r>
       <w:r>
         <w:rPr>
@@ -2715,89 +2592,51 @@
           <w:sz w:val="16"/>
           <w:szCs w:val="16"/>
         </w:rPr>
-        <w:t xml:space="preserve">Set the utility to use client regional settings when it converts currency, and date and time data to character data. The default is </w:t>
-      </w:r>
-      <w:proofErr w:type="spellStart"/>
-      <w:r>
-        <w:rPr>
-          <w:rFonts w:ascii="Verdana" w:hAnsi="Verdana"/>
-          <w:color w:val="000000"/>
-          <w:sz w:val="16"/>
-          <w:szCs w:val="16"/>
-        </w:rPr>
-        <w:t>InvariantCulture</w:t>
-      </w:r>
-      <w:proofErr w:type="spellEnd"/>
-      <w:r>
-        <w:rPr>
-          <w:rFonts w:ascii="Verdana" w:hAnsi="Verdana"/>
-          <w:color w:val="000000"/>
-          <w:sz w:val="16"/>
-          <w:szCs w:val="16"/>
-        </w:rPr>
-        <w:t xml:space="preserve"> settings.</w:t>
-      </w:r>
-    </w:p>
-    <w:p>
-      <w:pPr>
-        <w:spacing w:after="0" w:line="336" w:lineRule="auto"/>
-        <w:textAlignment w:val="top"/>
-        <w:rPr>
-          <w:rFonts w:ascii="Verdana" w:hAnsi="Verdana"/>
-          <w:color w:val="000000"/>
-          <w:sz w:val="16"/>
-          <w:szCs w:val="16"/>
-        </w:rPr>
-      </w:pPr>
-      <w:r>
-        <w:rPr>
-          <w:rFonts w:ascii="Verdana" w:hAnsi="Verdana"/>
-          <w:b/>
-          <w:bCs/>
-          <w:color w:val="000000"/>
-          <w:sz w:val="16"/>
-        </w:rPr>
-        <w:t>Formatting Options</w:t>
-      </w:r>
-      <w:r>
-        <w:rPr>
-          <w:rFonts w:ascii="Verdana" w:hAnsi="Verdana"/>
-          <w:color w:val="000000"/>
-          <w:sz w:val="16"/>
-          <w:szCs w:val="16"/>
-        </w:rPr>
-        <w:t xml:space="preserve"> </w:t>
-      </w:r>
-    </w:p>
-    <w:p>
-      <w:pPr>
-        <w:spacing w:after="0" w:line="336" w:lineRule="auto"/>
-        <w:textAlignment w:val="top"/>
-        <w:rPr>
-          <w:rFonts w:ascii="Verdana" w:hAnsi="Verdana"/>
-          <w:color w:val="000000"/>
-          <w:sz w:val="16"/>
-          <w:szCs w:val="16"/>
-        </w:rPr>
-      </w:pPr>
-      <w:r>
-        <w:rPr>
-          <w:rFonts w:ascii="Verdana" w:hAnsi="Verdana"/>
-          <w:b/>
-          <w:bCs/>
-          <w:color w:val="000000"/>
-          <w:sz w:val="16"/>
-        </w:rPr>
-        <w:t>-h</w:t>
-      </w:r>
-      <w:r>
-        <w:rPr>
-          <w:rFonts w:ascii="Verdana" w:hAnsi="Verdana"/>
-          <w:color w:val="000000"/>
-          <w:sz w:val="16"/>
-          <w:szCs w:val="16"/>
-        </w:rPr>
-        <w:t xml:space="preserve"> </w:t>
+        <w:t xml:space="preserve">Displays the following database information as the first output: </w:t>
+      </w:r>
+    </w:p>
+    <w:p>
+      <w:pPr>
+        <w:spacing w:after="150" w:line="336" w:lineRule="auto"/>
+        <w:ind w:left="720"/>
+        <w:textAlignment w:val="top"/>
+        <w:rPr>
+          <w:rFonts w:ascii="Verdana" w:hAnsi="Verdana"/>
+          <w:color w:val="000000"/>
+          <w:sz w:val="16"/>
+          <w:szCs w:val="16"/>
+        </w:rPr>
+      </w:pPr>
+      <w:r>
+        <w:rPr>
+          <w:rFonts w:ascii="Verdana" w:hAnsi="Verdana"/>
+          <w:color w:val="000000"/>
+          <w:sz w:val="16"/>
+          <w:szCs w:val="16"/>
+        </w:rPr>
+        <w:t>Engine version, locale, encryption mode, case sensitivity, database size, creation date/time</w:t>
+      </w:r>
+    </w:p>
+    <w:p>
+      <w:pPr>
+        <w:spacing w:after="0" w:line="336" w:lineRule="auto"/>
+        <w:textAlignment w:val="top"/>
+        <w:rPr>
+          <w:rFonts w:ascii="Verdana" w:hAnsi="Verdana"/>
+          <w:color w:val="000000"/>
+          <w:sz w:val="16"/>
+          <w:szCs w:val="16"/>
+        </w:rPr>
+      </w:pPr>
+      <w:r>
+        <w:rPr>
+          <w:rFonts w:ascii="Verdana" w:hAnsi="Verdana"/>
+          <w:b/>
+          <w:bCs/>
+          <w:color w:val="000000"/>
+          <w:sz w:val="16"/>
+        </w:rPr>
+        <w:t xml:space="preserve">-R </w:t>
       </w:r>
       <w:r>
         <w:rPr>
@@ -2807,7 +2646,7 @@
           <w:color w:val="000000"/>
           <w:sz w:val="16"/>
         </w:rPr>
-        <w:t>headers</w:t>
+        <w:t>use client regional settings</w:t>
       </w:r>
       <w:r>
         <w:rPr>
@@ -2838,37 +2677,17 @@
           <w:sz w:val="16"/>
           <w:szCs w:val="16"/>
         </w:rPr>
-        <w:t xml:space="preserve">Specifies the number of rows to print between the column headings. The default is to print headings one time for each set of query results. Use </w:t>
-      </w:r>
-      <w:r>
-        <w:rPr>
-          <w:rFonts w:ascii="Verdana" w:hAnsi="Verdana"/>
-          <w:b/>
-          <w:bCs/>
-          <w:color w:val="000000"/>
-          <w:sz w:val="16"/>
-        </w:rPr>
-        <w:t>0</w:t>
-      </w:r>
-      <w:r>
-        <w:rPr>
-          <w:rFonts w:ascii="Verdana" w:hAnsi="Verdana"/>
-          <w:color w:val="000000"/>
-          <w:sz w:val="16"/>
-          <w:szCs w:val="16"/>
-        </w:rPr>
-        <w:t xml:space="preserve"> to specify that headers must not be printed. Any value that is not valid causes </w:t>
+        <w:t xml:space="preserve">Set the utility to use client regional settings when it converts currency, and date and time data to character data. The default is </w:t>
       </w:r>
       <w:proofErr w:type="spellStart"/>
       <w:r>
         <w:rPr>
           <w:rFonts w:ascii="Verdana" w:hAnsi="Verdana"/>
-          <w:b/>
-          <w:bCs/>
-          <w:color w:val="000000"/>
-          <w:sz w:val="16"/>
-        </w:rPr>
-        <w:t>sqlcecmd</w:t>
+          <w:color w:val="000000"/>
+          <w:sz w:val="16"/>
+          <w:szCs w:val="16"/>
+        </w:rPr>
+        <w:t>InvariantCulture</w:t>
       </w:r>
       <w:proofErr w:type="spellEnd"/>
       <w:r>
@@ -2878,29 +2697,51 @@
           <w:sz w:val="16"/>
           <w:szCs w:val="16"/>
         </w:rPr>
-        <w:t xml:space="preserve"> to generate an error message and then exit.</w:t>
-      </w:r>
-    </w:p>
-    <w:p>
-      <w:pPr>
-        <w:spacing w:after="0" w:line="336" w:lineRule="auto"/>
-        <w:textAlignment w:val="top"/>
-        <w:rPr>
-          <w:rFonts w:ascii="Verdana" w:hAnsi="Verdana"/>
-          <w:color w:val="000000"/>
-          <w:sz w:val="16"/>
-          <w:szCs w:val="16"/>
-        </w:rPr>
-      </w:pPr>
-      <w:r>
-        <w:rPr>
-          <w:rFonts w:ascii="Verdana" w:hAnsi="Verdana"/>
-          <w:b/>
-          <w:bCs/>
-          <w:color w:val="000000"/>
-          <w:sz w:val="16"/>
-        </w:rPr>
-        <w:t>-s</w:t>
+        <w:t xml:space="preserve"> settings.</w:t>
+      </w:r>
+    </w:p>
+    <w:p>
+      <w:pPr>
+        <w:spacing w:after="150" w:line="336" w:lineRule="auto"/>
+        <w:ind w:left="720"/>
+        <w:textAlignment w:val="top"/>
+        <w:rPr>
+          <w:rFonts w:ascii="Verdana" w:hAnsi="Verdana"/>
+          <w:color w:val="000000"/>
+          <w:sz w:val="16"/>
+          <w:szCs w:val="16"/>
+        </w:rPr>
+      </w:pPr>
+      <w:r>
+        <w:rPr>
+          <w:rFonts w:ascii="Verdana" w:hAnsi="Verdana"/>
+          <w:color w:val="000000"/>
+          <w:sz w:val="16"/>
+          <w:szCs w:val="16"/>
+        </w:rPr>
+        <w:br w:type="page"/>
+      </w:r>
+    </w:p>
+    <w:p>
+      <w:pPr>
+        <w:spacing w:after="0" w:line="336" w:lineRule="auto"/>
+        <w:textAlignment w:val="top"/>
+        <w:rPr>
+          <w:rFonts w:ascii="Verdana" w:hAnsi="Verdana"/>
+          <w:color w:val="000000"/>
+          <w:sz w:val="16"/>
+          <w:szCs w:val="16"/>
+        </w:rPr>
+      </w:pPr>
+      <w:r>
+        <w:rPr>
+          <w:rFonts w:ascii="Verdana" w:hAnsi="Verdana"/>
+          <w:b/>
+          <w:bCs/>
+          <w:color w:val="000000"/>
+          <w:sz w:val="16"/>
+        </w:rPr>
+        <w:t>Formatting Options</w:t>
       </w:r>
       <w:r>
         <w:rPr>
@@ -2911,7 +2752,37 @@
         </w:rPr>
         <w:t xml:space="preserve"> </w:t>
       </w:r>
-      <w:proofErr w:type="spellStart"/>
+    </w:p>
+    <w:p>
+      <w:pPr>
+        <w:spacing w:after="0" w:line="336" w:lineRule="auto"/>
+        <w:textAlignment w:val="top"/>
+        <w:rPr>
+          <w:rFonts w:ascii="Verdana" w:hAnsi="Verdana"/>
+          <w:color w:val="000000"/>
+          <w:sz w:val="16"/>
+          <w:szCs w:val="16"/>
+        </w:rPr>
+      </w:pPr>
+      <w:r>
+        <w:rPr>
+          <w:rFonts w:ascii="Verdana" w:hAnsi="Verdana"/>
+          <w:b/>
+          <w:bCs/>
+          <w:color w:val="000000"/>
+          <w:sz w:val="16"/>
+        </w:rPr>
+        <w:t>-h</w:t>
+      </w:r>
+      <w:r>
+        <w:rPr>
+          <w:rFonts w:ascii="Verdana" w:hAnsi="Verdana"/>
+          <w:color w:val="000000"/>
+          <w:sz w:val="16"/>
+          <w:szCs w:val="16"/>
+        </w:rPr>
+        <w:t xml:space="preserve"> </w:t>
+      </w:r>
       <w:r>
         <w:rPr>
           <w:rFonts w:ascii="Verdana" w:hAnsi="Verdana"/>
@@ -2920,9 +2791,8 @@
           <w:color w:val="000000"/>
           <w:sz w:val="16"/>
         </w:rPr>
-        <w:t>col_separator</w:t>
-      </w:r>
-      <w:proofErr w:type="spellEnd"/>
+        <w:t>headers</w:t>
+      </w:r>
       <w:r>
         <w:rPr>
           <w:rFonts w:ascii="Verdana" w:hAnsi="Verdana"/>
@@ -2952,26 +2822,121 @@
           <w:sz w:val="16"/>
           <w:szCs w:val="16"/>
         </w:rPr>
+        <w:t xml:space="preserve">Specifies the number of rows to print between the column headings. The default is to print headings one time for each set of query results. Use </w:t>
+      </w:r>
+      <w:r>
+        <w:rPr>
+          <w:rFonts w:ascii="Verdana" w:hAnsi="Verdana"/>
+          <w:b/>
+          <w:bCs/>
+          <w:color w:val="000000"/>
+          <w:sz w:val="16"/>
+        </w:rPr>
+        <w:t>0</w:t>
+      </w:r>
+      <w:r>
+        <w:rPr>
+          <w:rFonts w:ascii="Verdana" w:hAnsi="Verdana"/>
+          <w:color w:val="000000"/>
+          <w:sz w:val="16"/>
+          <w:szCs w:val="16"/>
+        </w:rPr>
+        <w:t xml:space="preserve"> to specify that headers must not be printed. Any value that is not valid causes </w:t>
+      </w:r>
+      <w:proofErr w:type="spellStart"/>
+      <w:r>
+        <w:rPr>
+          <w:rFonts w:ascii="Verdana" w:hAnsi="Verdana"/>
+          <w:b/>
+          <w:bCs/>
+          <w:color w:val="000000"/>
+          <w:sz w:val="16"/>
+        </w:rPr>
+        <w:t>sqlcecmd</w:t>
+      </w:r>
+      <w:proofErr w:type="spellEnd"/>
+      <w:r>
+        <w:rPr>
+          <w:rFonts w:ascii="Verdana" w:hAnsi="Verdana"/>
+          <w:color w:val="000000"/>
+          <w:sz w:val="16"/>
+          <w:szCs w:val="16"/>
+        </w:rPr>
+        <w:t xml:space="preserve"> to generate an error message and then exit.</w:t>
+      </w:r>
+    </w:p>
+    <w:p>
+      <w:pPr>
+        <w:spacing w:after="0" w:line="336" w:lineRule="auto"/>
+        <w:textAlignment w:val="top"/>
+        <w:rPr>
+          <w:rFonts w:ascii="Verdana" w:hAnsi="Verdana"/>
+          <w:color w:val="000000"/>
+          <w:sz w:val="16"/>
+          <w:szCs w:val="16"/>
+        </w:rPr>
+      </w:pPr>
+      <w:r>
+        <w:rPr>
+          <w:rFonts w:ascii="Verdana" w:hAnsi="Verdana"/>
+          <w:b/>
+          <w:bCs/>
+          <w:color w:val="000000"/>
+          <w:sz w:val="16"/>
+        </w:rPr>
+        <w:t>-s</w:t>
+      </w:r>
+      <w:r>
+        <w:rPr>
+          <w:rFonts w:ascii="Verdana" w:hAnsi="Verdana"/>
+          <w:color w:val="000000"/>
+          <w:sz w:val="16"/>
+          <w:szCs w:val="16"/>
+        </w:rPr>
+        <w:t xml:space="preserve"> </w:t>
+      </w:r>
+      <w:proofErr w:type="spellStart"/>
+      <w:r>
+        <w:rPr>
+          <w:rFonts w:ascii="Verdana" w:hAnsi="Verdana"/>
+          <w:i/>
+          <w:iCs/>
+          <w:color w:val="000000"/>
+          <w:sz w:val="16"/>
+        </w:rPr>
+        <w:t>col_separator</w:t>
+      </w:r>
+      <w:proofErr w:type="spellEnd"/>
+      <w:r>
+        <w:rPr>
+          <w:rFonts w:ascii="Verdana" w:hAnsi="Verdana"/>
+          <w:color w:val="000000"/>
+          <w:sz w:val="16"/>
+          <w:szCs w:val="16"/>
+        </w:rPr>
+        <w:t xml:space="preserve"> </w:t>
+      </w:r>
+    </w:p>
+    <w:p>
+      <w:pPr>
+        <w:spacing w:after="150" w:line="336" w:lineRule="auto"/>
+        <w:ind w:left="720"/>
+        <w:textAlignment w:val="top"/>
+        <w:rPr>
+          <w:rFonts w:ascii="Verdana" w:hAnsi="Verdana"/>
+          <w:color w:val="000000"/>
+          <w:sz w:val="16"/>
+          <w:szCs w:val="16"/>
+        </w:rPr>
+      </w:pPr>
+      <w:r>
+        <w:rPr>
+          <w:rFonts w:ascii="Verdana" w:hAnsi="Verdana"/>
+          <w:color w:val="000000"/>
+          <w:sz w:val="16"/>
+          <w:szCs w:val="16"/>
+        </w:rPr>
         <w:t>Specifies the column-separator character. The default is a blank space. To use characters that have special meaning to the operating system such as the ampersand (&amp;), or semicolon (;), enclose the character in quotation marks ("). The column separator can be any 8-bit character.</w:t>
-      </w:r>
-    </w:p>
-    <w:p>
-      <w:pPr>
-        <w:rPr>
-          <w:rFonts w:ascii="Verdana" w:hAnsi="Verdana"/>
-          <w:color w:val="000000"/>
-          <w:sz w:val="16"/>
-          <w:szCs w:val="16"/>
-        </w:rPr>
-      </w:pPr>
-      <w:r>
-        <w:rPr>
-          <w:rFonts w:ascii="Verdana" w:hAnsi="Verdana"/>
-          <w:color w:val="000000"/>
-          <w:sz w:val="16"/>
-          <w:szCs w:val="16"/>
-        </w:rPr>
-        <w:br w:type="page"/>
       </w:r>
     </w:p>
     <w:p>

</xml_diff>

<commit_message>
V. 1.1 check in
</commit_message>
<xml_diff>
--- a/sqlcecmd utility specifcation.1.0.docx
+++ b/sqlcecmd utility specifcation.1.0.docx
@@ -48,7 +48,7 @@
           <w:sz w:val="16"/>
           <w:szCs w:val="16"/>
         </w:rPr>
-        <w:t>Last updated March 10, 2009</w:t>
+        <w:t>Last updated April 7, 2009</w:t>
       </w:r>
     </w:p>
     <w:p>
@@ -168,14 +168,23 @@
           <w:color w:val="000000"/>
           <w:sz w:val="20"/>
           <w:szCs w:val="20"/>
+        </w:rPr>
+      </w:pPr>
+    </w:p>
+    <w:p>
+      <w:pPr>
+        <w:spacing w:after="0" w:line="336" w:lineRule="auto"/>
+        <w:textAlignment w:val="top"/>
+        <w:rPr>
+          <w:rFonts w:ascii="Consolas" w:hAnsi="Consolas" w:cs="Courier New"/>
+          <w:b/>
+          <w:color w:val="000000"/>
+          <w:sz w:val="20"/>
+          <w:szCs w:val="20"/>
           <w:lang w:val="da-DK"/>
         </w:rPr>
       </w:pPr>
-    </w:p>
-    <w:p>
-      <w:pPr>
-        <w:spacing w:after="0" w:line="336" w:lineRule="auto"/>
-        <w:textAlignment w:val="top"/>
+      <w:r>
         <w:rPr>
           <w:rFonts w:ascii="Consolas" w:hAnsi="Consolas" w:cs="Courier New"/>
           <w:b/>
@@ -184,7 +193,174 @@
           <w:szCs w:val="20"/>
           <w:lang w:val="da-DK"/>
         </w:rPr>
-      </w:pPr>
+        <w:t>SqlCeCmd 1.1.0.0</w:t>
+      </w:r>
+    </w:p>
+    <w:p>
+      <w:pPr>
+        <w:spacing w:after="0" w:line="336" w:lineRule="auto"/>
+        <w:textAlignment w:val="top"/>
+        <w:rPr>
+          <w:rFonts w:ascii="Consolas" w:hAnsi="Consolas" w:cs="Courier New"/>
+          <w:b/>
+          <w:color w:val="000000"/>
+          <w:sz w:val="20"/>
+          <w:szCs w:val="20"/>
+          <w:lang w:val="da-DK"/>
+        </w:rPr>
+      </w:pPr>
+      <w:r>
+        <w:rPr>
+          <w:rFonts w:ascii="Consolas" w:hAnsi="Consolas" w:cs="Courier New"/>
+          <w:b/>
+          <w:color w:val="000000"/>
+          <w:sz w:val="20"/>
+          <w:szCs w:val="20"/>
+          <w:lang w:val="da-DK"/>
+        </w:rPr>
+        <w:t>Copyright (C) 2009 Erik Ejlskov Jensen</w:t>
+      </w:r>
+    </w:p>
+    <w:p>
+      <w:pPr>
+        <w:spacing w:after="0" w:line="336" w:lineRule="auto"/>
+        <w:textAlignment w:val="top"/>
+        <w:rPr>
+          <w:rFonts w:ascii="Consolas" w:hAnsi="Consolas" w:cs="Courier New"/>
+          <w:b/>
+          <w:color w:val="000000"/>
+          <w:sz w:val="20"/>
+          <w:szCs w:val="20"/>
+        </w:rPr>
+      </w:pPr>
+      <w:r>
+        <w:rPr>
+          <w:rFonts w:ascii="Consolas" w:hAnsi="Consolas" w:cs="Courier New"/>
+          <w:b/>
+          <w:color w:val="000000"/>
+          <w:sz w:val="20"/>
+          <w:szCs w:val="20"/>
+        </w:rPr>
+        <w:t>Contact me at my blog: http://erikej.blogspot.com</w:t>
+      </w:r>
+    </w:p>
+    <w:p>
+      <w:pPr>
+        <w:spacing w:after="0" w:line="336" w:lineRule="auto"/>
+        <w:textAlignment w:val="top"/>
+        <w:rPr>
+          <w:rFonts w:ascii="Consolas" w:hAnsi="Consolas" w:cs="Courier New"/>
+          <w:b/>
+          <w:color w:val="000000"/>
+          <w:sz w:val="20"/>
+          <w:szCs w:val="20"/>
+        </w:rPr>
+      </w:pPr>
+      <w:r>
+        <w:rPr>
+          <w:rFonts w:ascii="Consolas" w:hAnsi="Consolas" w:cs="Courier New"/>
+          <w:b/>
+          <w:color w:val="000000"/>
+          <w:sz w:val="20"/>
+          <w:szCs w:val="20"/>
+        </w:rPr>
+        <w:t>Check for updates at: http://sqlcecmd.codeplex.com</w:t>
+      </w:r>
+    </w:p>
+    <w:p>
+      <w:pPr>
+        <w:spacing w:after="0" w:line="336" w:lineRule="auto"/>
+        <w:textAlignment w:val="top"/>
+        <w:rPr>
+          <w:rFonts w:ascii="Consolas" w:hAnsi="Consolas" w:cs="Courier New"/>
+          <w:b/>
+          <w:color w:val="000000"/>
+          <w:sz w:val="20"/>
+          <w:szCs w:val="20"/>
+        </w:rPr>
+      </w:pPr>
+    </w:p>
+    <w:p>
+      <w:pPr>
+        <w:spacing w:after="0" w:line="336" w:lineRule="auto"/>
+        <w:textAlignment w:val="top"/>
+        <w:rPr>
+          <w:rFonts w:ascii="Consolas" w:hAnsi="Consolas" w:cs="Courier New"/>
+          <w:b/>
+          <w:color w:val="000000"/>
+          <w:sz w:val="20"/>
+          <w:szCs w:val="20"/>
+        </w:rPr>
+      </w:pPr>
+      <w:r>
+        <w:rPr>
+          <w:rFonts w:ascii="Consolas" w:hAnsi="Consolas" w:cs="Courier New"/>
+          <w:b/>
+          <w:color w:val="000000"/>
+          <w:sz w:val="20"/>
+          <w:szCs w:val="20"/>
+        </w:rPr>
+        <w:t xml:space="preserve">  d     Required. SQL Compact connection string</w:t>
+      </w:r>
+    </w:p>
+    <w:p>
+      <w:pPr>
+        <w:spacing w:after="0" w:line="336" w:lineRule="auto"/>
+        <w:textAlignment w:val="top"/>
+        <w:rPr>
+          <w:rFonts w:ascii="Consolas" w:hAnsi="Consolas" w:cs="Courier New"/>
+          <w:b/>
+          <w:color w:val="000000"/>
+          <w:sz w:val="20"/>
+          <w:szCs w:val="20"/>
+        </w:rPr>
+      </w:pPr>
+    </w:p>
+    <w:p>
+      <w:pPr>
+        <w:spacing w:after="0" w:line="336" w:lineRule="auto"/>
+        <w:textAlignment w:val="top"/>
+        <w:rPr>
+          <w:rFonts w:ascii="Consolas" w:hAnsi="Consolas" w:cs="Courier New"/>
+          <w:b/>
+          <w:color w:val="000000"/>
+          <w:sz w:val="20"/>
+          <w:szCs w:val="20"/>
+        </w:rPr>
+      </w:pPr>
+      <w:r>
+        <w:rPr>
+          <w:rFonts w:ascii="Consolas" w:hAnsi="Consolas" w:cs="Courier New"/>
+          <w:b/>
+          <w:color w:val="000000"/>
+          <w:sz w:val="20"/>
+          <w:szCs w:val="20"/>
+        </w:rPr>
+        <w:t xml:space="preserve">  e     Run SQL Compact engine actions:</w:t>
+      </w:r>
+    </w:p>
+    <w:p>
+      <w:pPr>
+        <w:spacing w:after="0" w:line="336" w:lineRule="auto"/>
+        <w:textAlignment w:val="top"/>
+        <w:rPr>
+          <w:rFonts w:ascii="Consolas" w:hAnsi="Consolas" w:cs="Courier New"/>
+          <w:b/>
+          <w:color w:val="000000"/>
+          <w:sz w:val="20"/>
+          <w:szCs w:val="20"/>
+        </w:rPr>
+      </w:pPr>
+      <w:r>
+        <w:rPr>
+          <w:rFonts w:ascii="Consolas" w:hAnsi="Consolas" w:cs="Courier New"/>
+          <w:b/>
+          <w:color w:val="000000"/>
+          <w:sz w:val="20"/>
+          <w:szCs w:val="20"/>
+        </w:rPr>
+        <w:t xml:space="preserve">        </w:t>
+      </w:r>
       <w:proofErr w:type="spellStart"/>
       <w:r>
         <w:rPr>
@@ -193,164 +369,32 @@
           <w:color w:val="000000"/>
           <w:sz w:val="20"/>
           <w:szCs w:val="20"/>
-          <w:lang w:val="da-DK"/>
-        </w:rPr>
-        <w:t>SqlCeCmd</w:t>
+        </w:rPr>
+        <w:t>shrink|compact|create|upgrade|repairdelete|repairrecover</w:t>
       </w:r>
       <w:proofErr w:type="spellEnd"/>
-      <w:r>
-        <w:rPr>
-          <w:rFonts w:ascii="Consolas" w:hAnsi="Consolas" w:cs="Courier New"/>
-          <w:b/>
-          <w:color w:val="000000"/>
-          <w:sz w:val="20"/>
-          <w:szCs w:val="20"/>
-          <w:lang w:val="da-DK"/>
-        </w:rPr>
-        <w:t xml:space="preserve"> 1.0.0.0</w:t>
-      </w:r>
-    </w:p>
-    <w:p>
-      <w:pPr>
-        <w:spacing w:after="0" w:line="336" w:lineRule="auto"/>
-        <w:textAlignment w:val="top"/>
-        <w:rPr>
-          <w:rFonts w:ascii="Consolas" w:hAnsi="Consolas" w:cs="Courier New"/>
-          <w:b/>
-          <w:color w:val="000000"/>
-          <w:sz w:val="20"/>
-          <w:szCs w:val="20"/>
-          <w:lang w:val="da-DK"/>
-        </w:rPr>
-      </w:pPr>
-      <w:r>
-        <w:rPr>
-          <w:rFonts w:ascii="Consolas" w:hAnsi="Consolas" w:cs="Courier New"/>
-          <w:b/>
-          <w:color w:val="000000"/>
-          <w:sz w:val="20"/>
-          <w:szCs w:val="20"/>
-          <w:lang w:val="da-DK"/>
-        </w:rPr>
-        <w:t>Copyright (C) 2009, 2009 Erik Ejlskov Jensen</w:t>
-      </w:r>
-    </w:p>
-    <w:p>
-      <w:pPr>
-        <w:spacing w:after="0" w:line="336" w:lineRule="auto"/>
-        <w:textAlignment w:val="top"/>
-        <w:rPr>
-          <w:rFonts w:ascii="Consolas" w:hAnsi="Consolas" w:cs="Courier New"/>
-          <w:b/>
-          <w:color w:val="000000"/>
-          <w:sz w:val="20"/>
-          <w:szCs w:val="20"/>
-        </w:rPr>
-      </w:pPr>
-      <w:r>
-        <w:rPr>
-          <w:rFonts w:ascii="Consolas" w:hAnsi="Consolas" w:cs="Courier New"/>
-          <w:b/>
-          <w:color w:val="000000"/>
-          <w:sz w:val="20"/>
-          <w:szCs w:val="20"/>
-        </w:rPr>
-        <w:t>Contact me at my blog: http://erikej.blogspot.com</w:t>
-      </w:r>
-    </w:p>
-    <w:p>
-      <w:pPr>
-        <w:spacing w:after="0" w:line="336" w:lineRule="auto"/>
-        <w:textAlignment w:val="top"/>
-        <w:rPr>
-          <w:rFonts w:ascii="Consolas" w:hAnsi="Consolas" w:cs="Courier New"/>
-          <w:b/>
-          <w:color w:val="000000"/>
-          <w:sz w:val="20"/>
-          <w:szCs w:val="20"/>
-        </w:rPr>
-      </w:pPr>
-      <w:r>
-        <w:rPr>
-          <w:rFonts w:ascii="Consolas" w:hAnsi="Consolas" w:cs="Courier New"/>
-          <w:b/>
-          <w:color w:val="000000"/>
-          <w:sz w:val="20"/>
-          <w:szCs w:val="20"/>
-        </w:rPr>
-        <w:t>Check for updates at: http://sqlcecmd.codeplex.com</w:t>
-      </w:r>
-    </w:p>
-    <w:p>
-      <w:pPr>
-        <w:spacing w:after="0" w:line="336" w:lineRule="auto"/>
-        <w:textAlignment w:val="top"/>
-        <w:rPr>
-          <w:rFonts w:ascii="Consolas" w:hAnsi="Consolas" w:cs="Courier New"/>
-          <w:b/>
-          <w:color w:val="000000"/>
-          <w:sz w:val="20"/>
-          <w:szCs w:val="20"/>
-        </w:rPr>
-      </w:pPr>
-    </w:p>
-    <w:p>
-      <w:pPr>
-        <w:spacing w:after="0" w:line="336" w:lineRule="auto"/>
-        <w:textAlignment w:val="top"/>
-        <w:rPr>
-          <w:rFonts w:ascii="Consolas" w:hAnsi="Consolas" w:cs="Courier New"/>
-          <w:b/>
-          <w:color w:val="000000"/>
-          <w:sz w:val="20"/>
-          <w:szCs w:val="20"/>
-        </w:rPr>
-      </w:pPr>
-      <w:r>
-        <w:rPr>
-          <w:rFonts w:ascii="Consolas" w:hAnsi="Consolas" w:cs="Courier New"/>
-          <w:b/>
-          <w:color w:val="000000"/>
-          <w:sz w:val="20"/>
-          <w:szCs w:val="20"/>
-        </w:rPr>
-        <w:t xml:space="preserve">  d     Required. SQL Compact connection string</w:t>
-      </w:r>
-    </w:p>
-    <w:p>
-      <w:pPr>
-        <w:spacing w:after="0" w:line="336" w:lineRule="auto"/>
-        <w:textAlignment w:val="top"/>
-        <w:rPr>
-          <w:rFonts w:ascii="Consolas" w:hAnsi="Consolas" w:cs="Courier New"/>
-          <w:b/>
-          <w:color w:val="000000"/>
-          <w:sz w:val="20"/>
-          <w:szCs w:val="20"/>
-        </w:rPr>
-      </w:pPr>
-    </w:p>
-    <w:p>
-      <w:pPr>
-        <w:spacing w:after="0" w:line="336" w:lineRule="auto"/>
-        <w:textAlignment w:val="top"/>
-        <w:rPr>
-          <w:rFonts w:ascii="Consolas" w:hAnsi="Consolas" w:cs="Courier New"/>
-          <w:b/>
-          <w:color w:val="000000"/>
-          <w:sz w:val="20"/>
-          <w:szCs w:val="20"/>
-        </w:rPr>
-      </w:pPr>
-      <w:r>
-        <w:rPr>
-          <w:rFonts w:ascii="Consolas" w:hAnsi="Consolas" w:cs="Courier New"/>
-          <w:b/>
-          <w:color w:val="000000"/>
-          <w:sz w:val="20"/>
-          <w:szCs w:val="20"/>
-        </w:rPr>
-        <w:t xml:space="preserve">  e     Run SQL Compact engine actions:</w:t>
+    </w:p>
+    <w:p>
+      <w:pPr>
+        <w:spacing w:after="0" w:line="336" w:lineRule="auto"/>
+        <w:textAlignment w:val="top"/>
+        <w:rPr>
+          <w:rFonts w:ascii="Consolas" w:hAnsi="Consolas" w:cs="Courier New"/>
+          <w:b/>
+          <w:color w:val="000000"/>
+          <w:sz w:val="20"/>
+          <w:szCs w:val="20"/>
+        </w:rPr>
+      </w:pPr>
+      <w:r>
+        <w:rPr>
+          <w:rFonts w:ascii="Consolas" w:hAnsi="Consolas" w:cs="Courier New"/>
+          <w:b/>
+          <w:color w:val="000000"/>
+          <w:sz w:val="20"/>
+          <w:szCs w:val="20"/>
+        </w:rPr>
+        <w:t xml:space="preserve">  z     Change database options:</w:t>
       </w:r>
     </w:p>
     <w:p>
@@ -384,54 +428,18 @@
           <w:sz w:val="20"/>
           <w:szCs w:val="20"/>
         </w:rPr>
-        <w:t>shrink|compact|create|upgrade|repairdelete|repairrecover</w:t>
+        <w:t>Password,Encryption</w:t>
       </w:r>
       <w:proofErr w:type="spellEnd"/>
-    </w:p>
-    <w:p>
-      <w:pPr>
-        <w:spacing w:after="0" w:line="336" w:lineRule="auto"/>
-        <w:textAlignment w:val="top"/>
-        <w:rPr>
-          <w:rFonts w:ascii="Consolas" w:hAnsi="Consolas" w:cs="Courier New"/>
-          <w:b/>
-          <w:color w:val="000000"/>
-          <w:sz w:val="20"/>
-          <w:szCs w:val="20"/>
-        </w:rPr>
-      </w:pPr>
-      <w:r>
-        <w:rPr>
-          <w:rFonts w:ascii="Consolas" w:hAnsi="Consolas" w:cs="Courier New"/>
-          <w:b/>
-          <w:color w:val="000000"/>
-          <w:sz w:val="20"/>
-          <w:szCs w:val="20"/>
-        </w:rPr>
-        <w:t xml:space="preserve">  z     Change database options:</w:t>
-      </w:r>
-    </w:p>
-    <w:p>
-      <w:pPr>
-        <w:spacing w:after="0" w:line="336" w:lineRule="auto"/>
-        <w:textAlignment w:val="top"/>
-        <w:rPr>
-          <w:rFonts w:ascii="Consolas" w:hAnsi="Consolas" w:cs="Courier New"/>
-          <w:b/>
-          <w:color w:val="000000"/>
-          <w:sz w:val="20"/>
-          <w:szCs w:val="20"/>
-        </w:rPr>
-      </w:pPr>
-      <w:r>
-        <w:rPr>
-          <w:rFonts w:ascii="Consolas" w:hAnsi="Consolas" w:cs="Courier New"/>
-          <w:b/>
-          <w:color w:val="000000"/>
-          <w:sz w:val="20"/>
-          <w:szCs w:val="20"/>
-        </w:rPr>
-        <w:t xml:space="preserve">        </w:t>
+      <w:r>
+        <w:rPr>
+          <w:rFonts w:ascii="Consolas" w:hAnsi="Consolas" w:cs="Courier New"/>
+          <w:b/>
+          <w:color w:val="000000"/>
+          <w:sz w:val="20"/>
+          <w:szCs w:val="20"/>
+        </w:rPr>
+        <w:t xml:space="preserve"> </w:t>
       </w:r>
       <w:proofErr w:type="spellStart"/>
       <w:r>
@@ -442,7 +450,7 @@
           <w:sz w:val="20"/>
           <w:szCs w:val="20"/>
         </w:rPr>
-        <w:t>Password,Encryption</w:t>
+        <w:t>Mode,Locale</w:t>
       </w:r>
       <w:proofErr w:type="spellEnd"/>
       <w:r>
@@ -464,7 +472,7 @@
           <w:sz w:val="20"/>
           <w:szCs w:val="20"/>
         </w:rPr>
-        <w:t>Mode,Locale</w:t>
+        <w:t>Id,Case</w:t>
       </w:r>
       <w:proofErr w:type="spellEnd"/>
       <w:r>
@@ -475,7 +483,53 @@
           <w:sz w:val="20"/>
           <w:szCs w:val="20"/>
         </w:rPr>
-        <w:t xml:space="preserve"> </w:t>
+        <w:t xml:space="preserve"> Sensitivity</w:t>
+      </w:r>
+    </w:p>
+    <w:p>
+      <w:pPr>
+        <w:spacing w:after="0" w:line="336" w:lineRule="auto"/>
+        <w:textAlignment w:val="top"/>
+        <w:rPr>
+          <w:rFonts w:ascii="Consolas" w:hAnsi="Consolas" w:cs="Courier New"/>
+          <w:b/>
+          <w:color w:val="000000"/>
+          <w:sz w:val="20"/>
+          <w:szCs w:val="20"/>
+        </w:rPr>
+      </w:pPr>
+      <w:r>
+        <w:rPr>
+          <w:rFonts w:ascii="Consolas" w:hAnsi="Consolas" w:cs="Courier New"/>
+          <w:b/>
+          <w:color w:val="000000"/>
+          <w:sz w:val="20"/>
+          <w:szCs w:val="20"/>
+        </w:rPr>
+        <w:t xml:space="preserve">  q     Command line query</w:t>
+      </w:r>
+    </w:p>
+    <w:p>
+      <w:pPr>
+        <w:spacing w:after="0" w:line="336" w:lineRule="auto"/>
+        <w:textAlignment w:val="top"/>
+        <w:rPr>
+          <w:rFonts w:ascii="Consolas" w:hAnsi="Consolas" w:cs="Courier New"/>
+          <w:b/>
+          <w:color w:val="000000"/>
+          <w:sz w:val="20"/>
+          <w:szCs w:val="20"/>
+        </w:rPr>
+      </w:pPr>
+      <w:r>
+        <w:rPr>
+          <w:rFonts w:ascii="Consolas" w:hAnsi="Consolas" w:cs="Courier New"/>
+          <w:b/>
+          <w:color w:val="000000"/>
+          <w:sz w:val="20"/>
+          <w:szCs w:val="20"/>
+        </w:rPr>
+        <w:t xml:space="preserve">  </w:t>
       </w:r>
       <w:proofErr w:type="spellStart"/>
       <w:r>
@@ -486,7 +540,7 @@
           <w:sz w:val="20"/>
           <w:szCs w:val="20"/>
         </w:rPr>
-        <w:t>Id,Case</w:t>
+        <w:t>i</w:t>
       </w:r>
       <w:proofErr w:type="spellEnd"/>
       <w:r>
@@ -497,74 +551,6 @@
           <w:sz w:val="20"/>
           <w:szCs w:val="20"/>
         </w:rPr>
-        <w:t xml:space="preserve"> Sensitivity</w:t>
-      </w:r>
-    </w:p>
-    <w:p>
-      <w:pPr>
-        <w:spacing w:after="0" w:line="336" w:lineRule="auto"/>
-        <w:textAlignment w:val="top"/>
-        <w:rPr>
-          <w:rFonts w:ascii="Consolas" w:hAnsi="Consolas" w:cs="Courier New"/>
-          <w:b/>
-          <w:color w:val="000000"/>
-          <w:sz w:val="20"/>
-          <w:szCs w:val="20"/>
-        </w:rPr>
-      </w:pPr>
-      <w:r>
-        <w:rPr>
-          <w:rFonts w:ascii="Consolas" w:hAnsi="Consolas" w:cs="Courier New"/>
-          <w:b/>
-          <w:color w:val="000000"/>
-          <w:sz w:val="20"/>
-          <w:szCs w:val="20"/>
-        </w:rPr>
-        <w:t xml:space="preserve">  q     Command line query</w:t>
-      </w:r>
-    </w:p>
-    <w:p>
-      <w:pPr>
-        <w:spacing w:after="0" w:line="336" w:lineRule="auto"/>
-        <w:textAlignment w:val="top"/>
-        <w:rPr>
-          <w:rFonts w:ascii="Consolas" w:hAnsi="Consolas" w:cs="Courier New"/>
-          <w:b/>
-          <w:color w:val="000000"/>
-          <w:sz w:val="20"/>
-          <w:szCs w:val="20"/>
-        </w:rPr>
-      </w:pPr>
-      <w:r>
-        <w:rPr>
-          <w:rFonts w:ascii="Consolas" w:hAnsi="Consolas" w:cs="Courier New"/>
-          <w:b/>
-          <w:color w:val="000000"/>
-          <w:sz w:val="20"/>
-          <w:szCs w:val="20"/>
-        </w:rPr>
-        <w:t xml:space="preserve">  </w:t>
-      </w:r>
-      <w:proofErr w:type="spellStart"/>
-      <w:r>
-        <w:rPr>
-          <w:rFonts w:ascii="Consolas" w:hAnsi="Consolas" w:cs="Courier New"/>
-          <w:b/>
-          <w:color w:val="000000"/>
-          <w:sz w:val="20"/>
-          <w:szCs w:val="20"/>
-        </w:rPr>
-        <w:t>i</w:t>
-      </w:r>
-      <w:proofErr w:type="spellEnd"/>
-      <w:r>
-        <w:rPr>
-          <w:rFonts w:ascii="Consolas" w:hAnsi="Consolas" w:cs="Courier New"/>
-          <w:b/>
-          <w:color w:val="000000"/>
-          <w:sz w:val="20"/>
-          <w:szCs w:val="20"/>
-        </w:rPr>
         <w:t xml:space="preserve">     SQL query input file</w:t>
       </w:r>
     </w:p>
@@ -775,7 +761,7 @@
           <w:color w:val="000000"/>
           <w:sz w:val="16"/>
           <w:szCs w:val="16"/>
-          <w:lang w:val="da-DK" w:eastAsia="da-DK"/>
+          <w:lang w:eastAsia="da-DK"/>
         </w:rPr>
       </w:pPr>
     </w:p>

</xml_diff>